<commit_message>
Added an overview of each provider.
</commit_message>
<xml_diff>
--- a/Documentation/Project Providers/Actor Framework Project Providers Design Reference.docx
+++ b/Documentation/Project Providers/Actor Framework Project Providers Design Reference.docx
@@ -224,8 +224,13 @@
       </w:r>
     </w:p>
     <w:p>
-      <w:r>
-        <w:t>SuperSecretPrivateSpecialStuff=true</w:t>
+      <w:proofErr w:type="spellStart"/>
+      <w:r>
+        <w:t>SuperSecretPrivateSpecialStuff</w:t>
+      </w:r>
+      <w:proofErr w:type="spellEnd"/>
+      <w:r>
+        <w:t>=true</w:t>
       </w:r>
     </w:p>
     <w:p>
@@ -252,6 +257,7 @@
       <w:r>
         <w:t xml:space="preserve">In Actor Framework, a message is a class that inherits from </w:t>
       </w:r>
+      <w:proofErr w:type="spellStart"/>
       <w:r>
         <w:rPr>
           <w:b/>
@@ -259,6 +265,7 @@
         </w:rPr>
         <w:t>Message.lvclass</w:t>
       </w:r>
+      <w:proofErr w:type="spellEnd"/>
       <w:r>
         <w:t xml:space="preserve">.  It implements an override of </w:t>
       </w:r>
@@ -270,13 +277,29 @@
         <w:t>Do.vi</w:t>
       </w:r>
       <w:r>
-        <w:t>, a dynamic dispatch method of Message.lvclass.  This message invokes a method of the message</w:t>
+        <w:t xml:space="preserve">, a dynamic dispatch method of </w:t>
+      </w:r>
+      <w:proofErr w:type="spellStart"/>
+      <w:r>
+        <w:t>Message.lvclass</w:t>
+      </w:r>
+      <w:proofErr w:type="spellEnd"/>
+      <w:r>
+        <w:t>.  This message invokes a method of the message</w:t>
       </w:r>
       <w:r>
         <w:t>’</w:t>
       </w:r>
       <w:r>
-        <w:t>s target actor.  When created by the project provider, the message name is of the form &lt;method name&gt; Msg.lvclass.</w:t>
+        <w:t xml:space="preserve">s target actor.  When created by the project provider, the message name is of the form &lt;method name&gt; </w:t>
+      </w:r>
+      <w:proofErr w:type="spellStart"/>
+      <w:r>
+        <w:t>Msg.lvclass</w:t>
+      </w:r>
+      <w:proofErr w:type="spellEnd"/>
+      <w:r>
+        <w:t>.</w:t>
       </w:r>
       <w:r>
         <w:t xml:space="preserve">  The message class itself includes as attributes all of the inputs to the method targeted by the message (except for the target actor and standard error input).</w:t>
@@ -297,7 +320,15 @@
     </w:p>
     <w:p>
       <w:r>
-        <w:t xml:space="preserve">Abstract messages do not target a specific actor’s method.  They include a set of attributes defined by the developer and a Send VI.  The Send VI writes attributes to a child of the abstract message, and puts </w:t>
+        <w:t xml:space="preserve">Abstract messages do not target a specific actor’s method.  They include a set of attributes defined by the developer and a Send VI.  The Send VI </w:t>
+      </w:r>
+      <w:proofErr w:type="gramStart"/>
+      <w:r>
+        <w:t>writes</w:t>
+      </w:r>
+      <w:proofErr w:type="gramEnd"/>
+      <w:r>
+        <w:t xml:space="preserve"> attributes to a child of the abstract message, and puts </w:t>
       </w:r>
       <w:r>
         <w:lastRenderedPageBreak/>
@@ -498,6 +529,801 @@
       </w:r>
     </w:p>
     <w:p>
+      <w:r>
+        <w:t>The suite consists of five individual providers.  The two primary providers create actors or actor interfaces, while the three secondary providers create or refactor messages.  The secondary providers each provide options for a single project item:  an actor, an actor’s methods, or an existing message.</w:t>
+      </w:r>
+    </w:p>
+    <w:p>
+      <w:r>
+        <w:t xml:space="preserve">In theory, a single secondary provider can act on several types of project items, but this was shown during development to be difficult, so it was decided to create </w:t>
+      </w:r>
+      <w:r>
+        <w:t>a different provider for each type.</w:t>
+      </w:r>
+    </w:p>
+    <w:p>
+      <w:r>
+        <w:t>Each provider is described individually, below.</w:t>
+      </w:r>
+    </w:p>
+    <w:p>
+      <w:pPr>
+        <w:rPr>
+          <w:u w:val="single"/>
+        </w:rPr>
+      </w:pPr>
+      <w:r>
+        <w:rPr>
+          <w:u w:val="single"/>
+        </w:rPr>
+        <w:t>Add Actor</w:t>
+      </w:r>
+    </w:p>
+    <w:p>
+      <w:pPr>
+        <w:rPr>
+          <w:b/>
+          <w:bCs/>
+        </w:rPr>
+      </w:pPr>
+      <w:r>
+        <w:rPr>
+          <w:b/>
+          <w:bCs/>
+        </w:rPr>
+        <w:lastRenderedPageBreak/>
+        <w:drawing>
+          <wp:inline distT="0" distB="0" distL="0" distR="0" wp14:anchorId="2433E760" wp14:editId="700DD209">
+            <wp:extent cx="3498763" cy="3124200"/>
+            <wp:effectExtent l="57150" t="57150" r="102235" b="95250"/>
+            <wp:docPr id="1844599693" name="Picture 1"/>
+            <wp:cNvGraphicFramePr>
+              <a:graphicFrameLocks xmlns:a="http://schemas.openxmlformats.org/drawingml/2006/main" noChangeAspect="1"/>
+            </wp:cNvGraphicFramePr>
+            <a:graphic xmlns:a="http://schemas.openxmlformats.org/drawingml/2006/main">
+              <a:graphicData uri="http://schemas.openxmlformats.org/drawingml/2006/picture">
+                <pic:pic xmlns:pic="http://schemas.openxmlformats.org/drawingml/2006/picture">
+                  <pic:nvPicPr>
+                    <pic:cNvPr id="1844599693" name=""/>
+                    <pic:cNvPicPr/>
+                  </pic:nvPicPr>
+                  <pic:blipFill>
+                    <a:blip r:embed="rId7"/>
+                    <a:stretch>
+                      <a:fillRect/>
+                    </a:stretch>
+                  </pic:blipFill>
+                  <pic:spPr>
+                    <a:xfrm>
+                      <a:off x="0" y="0"/>
+                      <a:ext cx="3504923" cy="3129701"/>
+                    </a:xfrm>
+                    <a:prstGeom prst="rect">
+                      <a:avLst/>
+                    </a:prstGeom>
+                    <a:ln>
+                      <a:solidFill>
+                        <a:schemeClr val="accent1"/>
+                      </a:solidFill>
+                    </a:ln>
+                    <a:effectLst>
+                      <a:outerShdw blurRad="50800" dist="38100" dir="2700000" algn="tl" rotWithShape="0">
+                        <a:prstClr val="black">
+                          <a:alpha val="40000"/>
+                        </a:prstClr>
+                      </a:outerShdw>
+                    </a:effectLst>
+                  </pic:spPr>
+                </pic:pic>
+              </a:graphicData>
+            </a:graphic>
+          </wp:inline>
+        </w:drawing>
+      </w:r>
+    </w:p>
+    <w:p>
+      <w:r>
+        <w:t xml:space="preserve">Add </w:t>
+      </w:r>
+      <w:r>
+        <w:t>Actor acts on Targets and Libraries, and creates a new actor under that target/library.  When placing a new actor under a target, it creates a library for the actor, and includes a virtual method for messages created for that actor.</w:t>
+      </w:r>
+    </w:p>
+    <w:p>
+      <w:r>
+        <w:t>Add Actor does not create any messages, and does not invoke any messages from the core Message Maker library (see next section).</w:t>
+      </w:r>
+    </w:p>
+    <w:p>
+      <w:pPr>
+        <w:rPr>
+          <w:u w:val="single"/>
+        </w:rPr>
+      </w:pPr>
+      <w:r>
+        <w:rPr>
+          <w:u w:val="single"/>
+        </w:rPr>
+        <w:t>Add Actor Interface</w:t>
+      </w:r>
+    </w:p>
+    <w:p>
+      <w:pPr>
+        <w:rPr>
+          <w:b/>
+          <w:bCs/>
+        </w:rPr>
+      </w:pPr>
+      <w:r>
+        <w:rPr>
+          <w:b/>
+          <w:bCs/>
+        </w:rPr>
+        <w:drawing>
+          <wp:inline distT="0" distB="0" distL="0" distR="0" wp14:anchorId="58C5A964" wp14:editId="7A442AFA">
+            <wp:extent cx="3497876" cy="3057525"/>
+            <wp:effectExtent l="57150" t="57150" r="102870" b="85725"/>
+            <wp:docPr id="2128395906" name="Picture 1"/>
+            <wp:cNvGraphicFramePr>
+              <a:graphicFrameLocks xmlns:a="http://schemas.openxmlformats.org/drawingml/2006/main" noChangeAspect="1"/>
+            </wp:cNvGraphicFramePr>
+            <a:graphic xmlns:a="http://schemas.openxmlformats.org/drawingml/2006/main">
+              <a:graphicData uri="http://schemas.openxmlformats.org/drawingml/2006/picture">
+                <pic:pic xmlns:pic="http://schemas.openxmlformats.org/drawingml/2006/picture">
+                  <pic:nvPicPr>
+                    <pic:cNvPr id="2128395906" name=""/>
+                    <pic:cNvPicPr/>
+                  </pic:nvPicPr>
+                  <pic:blipFill>
+                    <a:blip r:embed="rId8"/>
+                    <a:stretch>
+                      <a:fillRect/>
+                    </a:stretch>
+                  </pic:blipFill>
+                  <pic:spPr>
+                    <a:xfrm>
+                      <a:off x="0" y="0"/>
+                      <a:ext cx="3507241" cy="3065711"/>
+                    </a:xfrm>
+                    <a:prstGeom prst="rect">
+                      <a:avLst/>
+                    </a:prstGeom>
+                    <a:ln>
+                      <a:solidFill>
+                        <a:schemeClr val="accent1"/>
+                      </a:solidFill>
+                    </a:ln>
+                    <a:effectLst>
+                      <a:outerShdw blurRad="50800" dist="38100" dir="2700000" algn="tl" rotWithShape="0">
+                        <a:prstClr val="black">
+                          <a:alpha val="40000"/>
+                        </a:prstClr>
+                      </a:outerShdw>
+                    </a:effectLst>
+                  </pic:spPr>
+                </pic:pic>
+              </a:graphicData>
+            </a:graphic>
+          </wp:inline>
+        </w:drawing>
+      </w:r>
+    </w:p>
+    <w:p>
+      <w:r>
+        <w:lastRenderedPageBreak/>
+        <w:t xml:space="preserve">Add </w:t>
+      </w:r>
+      <w:r>
+        <w:t xml:space="preserve">Actor </w:t>
+      </w:r>
+      <w:r>
+        <w:t xml:space="preserve">Interface </w:t>
+      </w:r>
+      <w:r>
+        <w:t xml:space="preserve">acts on Targets and Libraries, and creates a new </w:t>
+      </w:r>
+      <w:r>
+        <w:t>interface</w:t>
+      </w:r>
+      <w:r>
+        <w:t xml:space="preserve"> under that target/library.  When placing a new </w:t>
+      </w:r>
+      <w:r>
+        <w:t>interface</w:t>
+      </w:r>
+      <w:r>
+        <w:t xml:space="preserve"> under a target, it creates a library for the </w:t>
+      </w:r>
+      <w:r>
+        <w:t>interface</w:t>
+      </w:r>
+      <w:r>
+        <w:t>, and includes a virtual method for messages created for that actor.</w:t>
+      </w:r>
+    </w:p>
+    <w:p>
+      <w:r>
+        <w:t>The option to create a new actor interface is not available in projects that contain no actors.</w:t>
+      </w:r>
+    </w:p>
+    <w:p>
+      <w:r>
+        <w:t xml:space="preserve">Add Actor </w:t>
+      </w:r>
+      <w:r>
+        <w:t xml:space="preserve">Interface </w:t>
+      </w:r>
+      <w:r>
+        <w:t>does not create any messages, and does not invoke any messages from the core Message Maker library (see next section).</w:t>
+      </w:r>
+    </w:p>
+    <w:p>
+      <w:pPr>
+        <w:rPr>
+          <w:u w:val="single"/>
+        </w:rPr>
+      </w:pPr>
+      <w:r>
+        <w:rPr>
+          <w:u w:val="single"/>
+        </w:rPr>
+        <w:t>Message Maker Provider</w:t>
+      </w:r>
+    </w:p>
+    <w:p>
+      <w:pPr>
+        <w:sectPr>
+          <w:pgSz w:w="12240" w:h="15840"/>
+          <w:pgMar w:top="1440" w:right="1440" w:bottom="1440" w:left="1440" w:header="720" w:footer="720" w:gutter="0"/>
+          <w:cols w:space="720"/>
+          <w:docGrid w:linePitch="360"/>
+        </w:sectPr>
+      </w:pPr>
+    </w:p>
+    <w:p>
+      <w:r>
+        <w:t xml:space="preserve"> </w:t>
+      </w:r>
+    </w:p>
+    <w:p>
+      <w:pPr>
+        <w:sectPr>
+          <w:type w:val="continuous"/>
+          <w:pgSz w:w="12240" w:h="15840"/>
+          <w:pgMar w:top="1440" w:right="1440" w:bottom="1440" w:left="1440" w:header="720" w:footer="720" w:gutter="0"/>
+          <w:cols w:space="720"/>
+          <w:docGrid w:linePitch="360"/>
+        </w:sectPr>
+      </w:pPr>
+      <w:r>
+        <w:drawing>
+          <wp:inline distT="0" distB="0" distL="0" distR="0" wp14:anchorId="265328DF" wp14:editId="573D3EEC">
+            <wp:extent cx="3171825" cy="2644076"/>
+            <wp:effectExtent l="57150" t="57150" r="85725" b="99695"/>
+            <wp:docPr id="385126240" name="Picture 3">
+              <a:extLst xmlns:a="http://schemas.openxmlformats.org/drawingml/2006/main">
+                <a:ext uri="{FF2B5EF4-FFF2-40B4-BE49-F238E27FC236}">
+                  <a16:creationId xmlns:a16="http://schemas.microsoft.com/office/drawing/2014/main" id="{18DF1AEC-0EA8-4290-A473-27760A7371C3}"/>
+                </a:ext>
+              </a:extLst>
+            </wp:docPr>
+            <wp:cNvGraphicFramePr>
+              <a:graphicFrameLocks xmlns:a="http://schemas.openxmlformats.org/drawingml/2006/main" noChangeAspect="1"/>
+            </wp:cNvGraphicFramePr>
+            <a:graphic xmlns:a="http://schemas.openxmlformats.org/drawingml/2006/main">
+              <a:graphicData uri="http://schemas.openxmlformats.org/drawingml/2006/picture">
+                <pic:pic xmlns:pic="http://schemas.openxmlformats.org/drawingml/2006/picture">
+                  <pic:nvPicPr>
+                    <pic:cNvPr id="4" name="Picture 3">
+                      <a:extLst>
+                        <a:ext uri="{FF2B5EF4-FFF2-40B4-BE49-F238E27FC236}">
+                          <a16:creationId xmlns:a16="http://schemas.microsoft.com/office/drawing/2014/main" id="{18DF1AEC-0EA8-4290-A473-27760A7371C3}"/>
+                        </a:ext>
+                      </a:extLst>
+                    </pic:cNvPr>
+                    <pic:cNvPicPr>
+                      <a:picLocks noChangeAspect="1"/>
+                    </pic:cNvPicPr>
+                  </pic:nvPicPr>
+                  <pic:blipFill>
+                    <a:blip r:embed="rId9"/>
+                    <a:stretch>
+                      <a:fillRect/>
+                    </a:stretch>
+                  </pic:blipFill>
+                  <pic:spPr>
+                    <a:xfrm>
+                      <a:off x="0" y="0"/>
+                      <a:ext cx="3189089" cy="2658467"/>
+                    </a:xfrm>
+                    <a:prstGeom prst="rect">
+                      <a:avLst/>
+                    </a:prstGeom>
+                    <a:ln>
+                      <a:solidFill>
+                        <a:schemeClr val="accent1"/>
+                      </a:solidFill>
+                    </a:ln>
+                    <a:effectLst>
+                      <a:outerShdw blurRad="50800" dist="38100" dir="2700000" algn="tl" rotWithShape="0">
+                        <a:prstClr val="black">
+                          <a:alpha val="40000"/>
+                        </a:prstClr>
+                      </a:outerShdw>
+                    </a:effectLst>
+                  </pic:spPr>
+                </pic:pic>
+              </a:graphicData>
+            </a:graphic>
+          </wp:inline>
+        </w:drawing>
+      </w:r>
+      <w:r>
+        <w:drawing>
+          <wp:inline distT="0" distB="0" distL="0" distR="0" wp14:anchorId="08FFD2D2" wp14:editId="19D94AE1">
+            <wp:extent cx="2486025" cy="3306643"/>
+            <wp:effectExtent l="57150" t="57150" r="85725" b="103505"/>
+            <wp:docPr id="5" name="Picture 4">
+              <a:extLst xmlns:a="http://schemas.openxmlformats.org/drawingml/2006/main">
+                <a:ext uri="{FF2B5EF4-FFF2-40B4-BE49-F238E27FC236}">
+                  <a16:creationId xmlns:a16="http://schemas.microsoft.com/office/drawing/2014/main" id="{3172A584-DD8B-4BA1-82A1-08963F21CB60}"/>
+                </a:ext>
+              </a:extLst>
+            </wp:docPr>
+            <wp:cNvGraphicFramePr>
+              <a:graphicFrameLocks xmlns:a="http://schemas.openxmlformats.org/drawingml/2006/main" noChangeAspect="1"/>
+            </wp:cNvGraphicFramePr>
+            <a:graphic xmlns:a="http://schemas.openxmlformats.org/drawingml/2006/main">
+              <a:graphicData uri="http://schemas.openxmlformats.org/drawingml/2006/picture">
+                <pic:pic xmlns:pic="http://schemas.openxmlformats.org/drawingml/2006/picture">
+                  <pic:nvPicPr>
+                    <pic:cNvPr id="5" name="Picture 4">
+                      <a:extLst>
+                        <a:ext uri="{FF2B5EF4-FFF2-40B4-BE49-F238E27FC236}">
+                          <a16:creationId xmlns:a16="http://schemas.microsoft.com/office/drawing/2014/main" id="{3172A584-DD8B-4BA1-82A1-08963F21CB60}"/>
+                        </a:ext>
+                      </a:extLst>
+                    </pic:cNvPr>
+                    <pic:cNvPicPr>
+                      <a:picLocks noChangeAspect="1"/>
+                    </pic:cNvPicPr>
+                  </pic:nvPicPr>
+                  <pic:blipFill>
+                    <a:blip r:embed="rId10"/>
+                    <a:stretch>
+                      <a:fillRect/>
+                    </a:stretch>
+                  </pic:blipFill>
+                  <pic:spPr>
+                    <a:xfrm>
+                      <a:off x="0" y="0"/>
+                      <a:ext cx="2499339" cy="3324352"/>
+                    </a:xfrm>
+                    <a:prstGeom prst="rect">
+                      <a:avLst/>
+                    </a:prstGeom>
+                    <a:ln>
+                      <a:solidFill>
+                        <a:schemeClr val="accent1"/>
+                      </a:solidFill>
+                    </a:ln>
+                    <a:effectLst>
+                      <a:outerShdw blurRad="50800" dist="38100" dir="2700000" algn="tl" rotWithShape="0">
+                        <a:prstClr val="black">
+                          <a:alpha val="40000"/>
+                        </a:prstClr>
+                      </a:outerShdw>
+                    </a:effectLst>
+                  </pic:spPr>
+                </pic:pic>
+              </a:graphicData>
+            </a:graphic>
+          </wp:inline>
+        </w:drawing>
+      </w:r>
+    </w:p>
+    <w:p>
+      <w:pPr>
+        <w:sectPr>
+          <w:type w:val="continuous"/>
+          <w:pgSz w:w="12240" w:h="15840"/>
+          <w:pgMar w:top="1440" w:right="1440" w:bottom="1440" w:left="1440" w:header="720" w:footer="720" w:gutter="0"/>
+          <w:cols w:space="720"/>
+          <w:docGrid w:linePitch="360"/>
+        </w:sectPr>
+      </w:pPr>
+    </w:p>
+    <w:p>
+      <w:r>
+        <w:t>Message Maker Provider creates messages for one or more actor methods.  Several methods may be selected, and the methods may span multiple actors.</w:t>
+      </w:r>
+    </w:p>
+    <w:p>
+      <w:r>
+        <w:t xml:space="preserve">If a single method is selected, the developer </w:t>
+      </w:r>
+      <w:r>
+        <w:t xml:space="preserve">also </w:t>
+      </w:r>
+      <w:r>
+        <w:t>has the option to create a child of an abstract message.</w:t>
+      </w:r>
+    </w:p>
+    <w:p>
+      <w:pPr>
+        <w:rPr>
+          <w:u w:val="single"/>
+        </w:rPr>
+        <w:sectPr>
+          <w:type w:val="continuous"/>
+          <w:pgSz w:w="12240" w:h="15840"/>
+          <w:pgMar w:top="1440" w:right="1440" w:bottom="1440" w:left="1440" w:header="720" w:footer="720" w:gutter="0"/>
+          <w:cols w:space="720"/>
+          <w:docGrid w:linePitch="360"/>
+        </w:sectPr>
+      </w:pPr>
+    </w:p>
+    <w:p>
+      <w:pPr>
+        <w:rPr>
+          <w:u w:val="single"/>
+        </w:rPr>
+      </w:pPr>
+      <w:r>
+        <w:rPr>
+          <w:u w:val="single"/>
+        </w:rPr>
+        <w:t>A</w:t>
+      </w:r>
+      <w:r>
+        <w:rPr>
+          <w:u w:val="single"/>
+        </w:rPr>
+        <w:t>ctor Message Maker</w:t>
+      </w:r>
+    </w:p>
+    <w:p>
+      <w:pPr>
+        <w:rPr>
+          <w:noProof/>
+        </w:rPr>
+        <w:sectPr>
+          <w:type w:val="continuous"/>
+          <w:pgSz w:w="12240" w:h="15840"/>
+          <w:pgMar w:top="1440" w:right="1440" w:bottom="1440" w:left="1440" w:header="720" w:footer="720" w:gutter="0"/>
+          <w:cols w:space="720"/>
+          <w:docGrid w:linePitch="360"/>
+        </w:sectPr>
+      </w:pPr>
+    </w:p>
+    <w:p>
+      <w:r>
+        <w:lastRenderedPageBreak/>
+        <w:drawing>
+          <wp:inline distT="0" distB="0" distL="0" distR="0" wp14:anchorId="3FB73D82" wp14:editId="66B20CC4">
+            <wp:extent cx="3181350" cy="2620311"/>
+            <wp:effectExtent l="57150" t="57150" r="95250" b="104140"/>
+            <wp:docPr id="4" name="Picture 3">
+              <a:extLst xmlns:a="http://schemas.openxmlformats.org/drawingml/2006/main">
+                <a:ext uri="{FF2B5EF4-FFF2-40B4-BE49-F238E27FC236}">
+                  <a16:creationId xmlns:a16="http://schemas.microsoft.com/office/drawing/2014/main" id="{A27E5508-483B-47E9-88BF-BF0DA8E44FB2}"/>
+                </a:ext>
+              </a:extLst>
+            </wp:docPr>
+            <wp:cNvGraphicFramePr>
+              <a:graphicFrameLocks xmlns:a="http://schemas.openxmlformats.org/drawingml/2006/main" noChangeAspect="1"/>
+            </wp:cNvGraphicFramePr>
+            <a:graphic xmlns:a="http://schemas.openxmlformats.org/drawingml/2006/main">
+              <a:graphicData uri="http://schemas.openxmlformats.org/drawingml/2006/picture">
+                <pic:pic xmlns:pic="http://schemas.openxmlformats.org/drawingml/2006/picture">
+                  <pic:nvPicPr>
+                    <pic:cNvPr id="4" name="Picture 3">
+                      <a:extLst>
+                        <a:ext uri="{FF2B5EF4-FFF2-40B4-BE49-F238E27FC236}">
+                          <a16:creationId xmlns:a16="http://schemas.microsoft.com/office/drawing/2014/main" id="{A27E5508-483B-47E9-88BF-BF0DA8E44FB2}"/>
+                        </a:ext>
+                      </a:extLst>
+                    </pic:cNvPr>
+                    <pic:cNvPicPr>
+                      <a:picLocks noChangeAspect="1"/>
+                    </pic:cNvPicPr>
+                  </pic:nvPicPr>
+                  <pic:blipFill>
+                    <a:blip r:embed="rId11"/>
+                    <a:stretch>
+                      <a:fillRect/>
+                    </a:stretch>
+                  </pic:blipFill>
+                  <pic:spPr>
+                    <a:xfrm>
+                      <a:off x="0" y="0"/>
+                      <a:ext cx="3216698" cy="2649425"/>
+                    </a:xfrm>
+                    <a:prstGeom prst="rect">
+                      <a:avLst/>
+                    </a:prstGeom>
+                    <a:ln>
+                      <a:solidFill>
+                        <a:schemeClr val="accent1"/>
+                      </a:solidFill>
+                    </a:ln>
+                    <a:effectLst>
+                      <a:outerShdw blurRad="50800" dist="38100" dir="2700000" algn="tl" rotWithShape="0">
+                        <a:prstClr val="black">
+                          <a:alpha val="40000"/>
+                        </a:prstClr>
+                      </a:outerShdw>
+                    </a:effectLst>
+                  </pic:spPr>
+                </pic:pic>
+              </a:graphicData>
+            </a:graphic>
+          </wp:inline>
+        </w:drawing>
+      </w:r>
+      <w:r>
+        <w:rPr>
+          <w:noProof/>
+        </w:rPr>
+        <w:t xml:space="preserve"> </w:t>
+      </w:r>
+      <w:r>
+        <w:drawing>
+          <wp:inline distT="0" distB="0" distL="0" distR="0" wp14:anchorId="1ADFF66F" wp14:editId="164950BE">
+            <wp:extent cx="2428240" cy="1672278"/>
+            <wp:effectExtent l="57150" t="57150" r="86360" b="99695"/>
+            <wp:docPr id="989976543" name="Picture 4">
+              <a:extLst xmlns:a="http://schemas.openxmlformats.org/drawingml/2006/main">
+                <a:ext uri="{FF2B5EF4-FFF2-40B4-BE49-F238E27FC236}">
+                  <a16:creationId xmlns:a16="http://schemas.microsoft.com/office/drawing/2014/main" id="{67374B7D-5764-44A8-8AD1-2C6BE54F118F}"/>
+                </a:ext>
+              </a:extLst>
+            </wp:docPr>
+            <wp:cNvGraphicFramePr>
+              <a:graphicFrameLocks xmlns:a="http://schemas.openxmlformats.org/drawingml/2006/main" noChangeAspect="1"/>
+            </wp:cNvGraphicFramePr>
+            <a:graphic xmlns:a="http://schemas.openxmlformats.org/drawingml/2006/main">
+              <a:graphicData uri="http://schemas.openxmlformats.org/drawingml/2006/picture">
+                <pic:pic xmlns:pic="http://schemas.openxmlformats.org/drawingml/2006/picture">
+                  <pic:nvPicPr>
+                    <pic:cNvPr id="5" name="Picture 4">
+                      <a:extLst>
+                        <a:ext uri="{FF2B5EF4-FFF2-40B4-BE49-F238E27FC236}">
+                          <a16:creationId xmlns:a16="http://schemas.microsoft.com/office/drawing/2014/main" id="{67374B7D-5764-44A8-8AD1-2C6BE54F118F}"/>
+                        </a:ext>
+                      </a:extLst>
+                    </pic:cNvPr>
+                    <pic:cNvPicPr>
+                      <a:picLocks noChangeAspect="1"/>
+                    </pic:cNvPicPr>
+                  </pic:nvPicPr>
+                  <pic:blipFill>
+                    <a:blip r:embed="rId12"/>
+                    <a:stretch>
+                      <a:fillRect/>
+                    </a:stretch>
+                  </pic:blipFill>
+                  <pic:spPr>
+                    <a:xfrm>
+                      <a:off x="0" y="0"/>
+                      <a:ext cx="2436523" cy="1677982"/>
+                    </a:xfrm>
+                    <a:prstGeom prst="rect">
+                      <a:avLst/>
+                    </a:prstGeom>
+                    <a:ln>
+                      <a:solidFill>
+                        <a:schemeClr val="accent1"/>
+                      </a:solidFill>
+                    </a:ln>
+                    <a:effectLst>
+                      <a:outerShdw blurRad="50800" dist="38100" dir="2700000" algn="tl" rotWithShape="0">
+                        <a:prstClr val="black">
+                          <a:alpha val="40000"/>
+                        </a:prstClr>
+                      </a:outerShdw>
+                    </a:effectLst>
+                  </pic:spPr>
+                </pic:pic>
+              </a:graphicData>
+            </a:graphic>
+          </wp:inline>
+        </w:drawing>
+      </w:r>
+    </w:p>
+    <w:p>
+      <w:pPr>
+        <w:rPr>
+          <w:u w:val="single"/>
+        </w:rPr>
+      </w:pPr>
+    </w:p>
+    <w:p>
+      <w:r>
+        <w:t xml:space="preserve">Actor </w:t>
+      </w:r>
+      <w:r>
+        <w:t>Message Maker Provider creates</w:t>
+      </w:r>
+      <w:r>
+        <w:t xml:space="preserve"> a</w:t>
+      </w:r>
+      <w:r>
+        <w:t xml:space="preserve"> message for </w:t>
+      </w:r>
+      <w:r>
+        <w:t xml:space="preserve">each </w:t>
+      </w:r>
+      <w:r>
+        <w:t>method</w:t>
+      </w:r>
+      <w:r>
+        <w:t xml:space="preserve"> in one or more actors</w:t>
+      </w:r>
+      <w:r>
+        <w:t xml:space="preserve">.  Several </w:t>
+      </w:r>
+      <w:r>
+        <w:t>actors may be selected.</w:t>
+      </w:r>
+    </w:p>
+    <w:p>
+      <w:r>
+        <w:t xml:space="preserve">If a single </w:t>
+      </w:r>
+      <w:r>
+        <w:t>actor</w:t>
+      </w:r>
+      <w:r>
+        <w:t xml:space="preserve"> is selected, the developer </w:t>
+      </w:r>
+      <w:r>
+        <w:t xml:space="preserve">also </w:t>
+      </w:r>
+      <w:r>
+        <w:t xml:space="preserve">has the option to </w:t>
+      </w:r>
+      <w:r>
+        <w:t xml:space="preserve">create </w:t>
+      </w:r>
+      <w:r>
+        <w:t>an abstract message.</w:t>
+      </w:r>
+    </w:p>
+    <w:p>
+      <w:pPr>
+        <w:rPr>
+          <w:u w:val="single"/>
+        </w:rPr>
+        <w:sectPr>
+          <w:type w:val="continuous"/>
+          <w:pgSz w:w="12240" w:h="15840"/>
+          <w:pgMar w:top="1440" w:right="1440" w:bottom="1440" w:left="1440" w:header="720" w:footer="720" w:gutter="0"/>
+          <w:cols w:space="720"/>
+          <w:docGrid w:linePitch="360"/>
+        </w:sectPr>
+      </w:pPr>
+    </w:p>
+    <w:p>
+      <w:pPr>
+        <w:rPr>
+          <w:u w:val="single"/>
+        </w:rPr>
+        <w:sectPr>
+          <w:type w:val="continuous"/>
+          <w:pgSz w:w="12240" w:h="15840"/>
+          <w:pgMar w:top="1440" w:right="1440" w:bottom="1440" w:left="1440" w:header="720" w:footer="720" w:gutter="0"/>
+          <w:cols w:space="720"/>
+          <w:docGrid w:linePitch="360"/>
+        </w:sectPr>
+      </w:pPr>
+    </w:p>
+    <w:p>
+      <w:r>
+        <w:rPr>
+          <w:u w:val="single"/>
+        </w:rPr>
+        <w:t xml:space="preserve">Message </w:t>
+      </w:r>
+      <w:proofErr w:type="spellStart"/>
+      <w:r>
+        <w:rPr>
+          <w:u w:val="single"/>
+        </w:rPr>
+        <w:t>Rescripter</w:t>
+      </w:r>
+      <w:proofErr w:type="spellEnd"/>
+    </w:p>
+    <w:p>
+      <w:pPr>
+        <w:sectPr>
+          <w:type w:val="continuous"/>
+          <w:pgSz w:w="12240" w:h="15840"/>
+          <w:pgMar w:top="1440" w:right="1440" w:bottom="1440" w:left="1440" w:header="720" w:footer="720" w:gutter="0"/>
+          <w:cols w:space="720"/>
+          <w:docGrid w:linePitch="360"/>
+        </w:sectPr>
+      </w:pPr>
+    </w:p>
+    <w:p>
+      <w:r>
+        <w:drawing>
+          <wp:inline distT="0" distB="0" distL="0" distR="0" wp14:anchorId="0746F0FE" wp14:editId="27BB0978">
+            <wp:extent cx="3219450" cy="2126670"/>
+            <wp:effectExtent l="57150" t="57150" r="95250" b="102235"/>
+            <wp:docPr id="1099550844" name="Picture 3">
+              <a:extLst xmlns:a="http://schemas.openxmlformats.org/drawingml/2006/main">
+                <a:ext uri="{FF2B5EF4-FFF2-40B4-BE49-F238E27FC236}">
+                  <a16:creationId xmlns:a16="http://schemas.microsoft.com/office/drawing/2014/main" id="{C2A7E454-FC1B-440E-A182-711083AB23D0}"/>
+                </a:ext>
+              </a:extLst>
+            </wp:docPr>
+            <wp:cNvGraphicFramePr>
+              <a:graphicFrameLocks xmlns:a="http://schemas.openxmlformats.org/drawingml/2006/main" noChangeAspect="1"/>
+            </wp:cNvGraphicFramePr>
+            <a:graphic xmlns:a="http://schemas.openxmlformats.org/drawingml/2006/main">
+              <a:graphicData uri="http://schemas.openxmlformats.org/drawingml/2006/picture">
+                <pic:pic xmlns:pic="http://schemas.openxmlformats.org/drawingml/2006/picture">
+                  <pic:nvPicPr>
+                    <pic:cNvPr id="4" name="Picture 3">
+                      <a:extLst>
+                        <a:ext uri="{FF2B5EF4-FFF2-40B4-BE49-F238E27FC236}">
+                          <a16:creationId xmlns:a16="http://schemas.microsoft.com/office/drawing/2014/main" id="{C2A7E454-FC1B-440E-A182-711083AB23D0}"/>
+                        </a:ext>
+                      </a:extLst>
+                    </pic:cNvPr>
+                    <pic:cNvPicPr>
+                      <a:picLocks noChangeAspect="1"/>
+                    </pic:cNvPicPr>
+                  </pic:nvPicPr>
+                  <pic:blipFill>
+                    <a:blip r:embed="rId13"/>
+                    <a:stretch>
+                      <a:fillRect/>
+                    </a:stretch>
+                  </pic:blipFill>
+                  <pic:spPr>
+                    <a:xfrm>
+                      <a:off x="0" y="0"/>
+                      <a:ext cx="3226146" cy="2131093"/>
+                    </a:xfrm>
+                    <a:prstGeom prst="rect">
+                      <a:avLst/>
+                    </a:prstGeom>
+                    <a:ln>
+                      <a:solidFill>
+                        <a:schemeClr val="accent1"/>
+                      </a:solidFill>
+                    </a:ln>
+                    <a:effectLst>
+                      <a:outerShdw blurRad="50800" dist="38100" dir="2700000" algn="tl" rotWithShape="0">
+                        <a:prstClr val="black">
+                          <a:alpha val="40000"/>
+                        </a:prstClr>
+                      </a:outerShdw>
+                    </a:effectLst>
+                  </pic:spPr>
+                </pic:pic>
+              </a:graphicData>
+            </a:graphic>
+          </wp:inline>
+        </w:drawing>
+      </w:r>
+    </w:p>
+    <w:p>
+      <w:r>
+        <w:t xml:space="preserve">Message </w:t>
+      </w:r>
+      <w:proofErr w:type="spellStart"/>
+      <w:r>
+        <w:t>Rescripter</w:t>
+      </w:r>
+      <w:proofErr w:type="spellEnd"/>
+      <w:r>
+        <w:t xml:space="preserve"> acts on an existing Actor Framework message.  It rebuilds the existing message in place.</w:t>
+      </w:r>
+    </w:p>
+    <w:p>
       <w:pPr>
         <w:rPr>
           <w:b/>
@@ -544,7 +1370,7 @@
                     </pic:cNvPicPr>
                   </pic:nvPicPr>
                   <pic:blipFill>
-                    <a:blip r:embed="rId7">
+                    <a:blip r:embed="rId14">
                       <a:extLst>
                         <a:ext uri="{28A0092B-C50C-407E-A947-70E740481C1C}">
                           <a14:useLocalDpi xmlns:a14="http://schemas.microsoft.com/office/drawing/2010/main" val="0"/>
@@ -689,12 +1515,28 @@
     </w:p>
     <w:p>
       <w:r>
-        <w:t>Note that these class templates are not part of a library, nor do they inherit from Message.lvclass.  It is much easier to work with an uncoupled class than one that is linked to other code artifacts.</w:t>
-      </w:r>
-    </w:p>
-    <w:p>
-      <w:r>
-        <w:t>To create a message, the providers copy the appropriate template to the specified location, modify its VIs as necessary, change it to inherit from Message.lvclass, and then add it to the actor’s library.</w:t>
+        <w:t xml:space="preserve">Note that these class templates are not part of a library, nor do they inherit from </w:t>
+      </w:r>
+      <w:proofErr w:type="spellStart"/>
+      <w:r>
+        <w:t>Message.lvclass</w:t>
+      </w:r>
+      <w:proofErr w:type="spellEnd"/>
+      <w:r>
+        <w:t>.  It is much easier to work with an uncoupled class than one that is linked to other code artifacts.</w:t>
+      </w:r>
+    </w:p>
+    <w:p>
+      <w:r>
+        <w:t xml:space="preserve">To create a message, the providers copy the appropriate template to the specified location, modify its VIs as necessary, change it to inherit from </w:t>
+      </w:r>
+      <w:proofErr w:type="spellStart"/>
+      <w:r>
+        <w:t>Message.lvclass</w:t>
+      </w:r>
+      <w:proofErr w:type="spellEnd"/>
+      <w:r>
+        <w:t>, and then add it to the actor’s library.</w:t>
       </w:r>
     </w:p>
     <w:p>
@@ -743,7 +1585,7 @@
                     </pic:cNvPicPr>
                   </pic:nvPicPr>
                   <pic:blipFill>
-                    <a:blip r:embed="rId8"/>
+                    <a:blip r:embed="rId15"/>
                     <a:stretch>
                       <a:fillRect/>
                     </a:stretch>
@@ -993,11 +1835,29 @@
     </w:p>
     <w:p>
       <w:r>
+        <w:t>The LabVIEW Wiki entry is here:</w:t>
+      </w:r>
+      <w:r>
+        <w:t xml:space="preserve">  </w:t>
+      </w:r>
+    </w:p>
+    <w:p>
+      <w:hyperlink r:id="rId16" w:history="1">
+        <w:r>
+          <w:rPr>
+            <w:rStyle w:val="Hyperlink"/>
+          </w:rPr>
+          <w:t>https://labviewwiki.org/wiki/Project_Provider_Framework</w:t>
+        </w:r>
+      </w:hyperlink>
+    </w:p>
+    <w:p>
+      <w:r>
         <w:t>The LabVIEW Project Providers forum:</w:t>
       </w:r>
     </w:p>
     <w:p>
-      <w:hyperlink r:id="rId9" w:history="1">
+      <w:hyperlink r:id="rId17" w:history="1">
         <w:r>
           <w:rPr>
             <w:rStyle w:val="Hyperlink"/>
@@ -1012,7 +1872,7 @@
       </w:r>
     </w:p>
     <w:p>
-      <w:hyperlink r:id="rId10" w:history="1">
+      <w:hyperlink r:id="rId18" w:history="1">
         <w:r>
           <w:rPr>
             <w:rStyle w:val="Hyperlink"/>
@@ -1023,11 +1883,19 @@
     </w:p>
     <w:p>
       <w:r>
-        <w:t>A presentation by David Ladolcetta:</w:t>
-      </w:r>
-    </w:p>
-    <w:p>
-      <w:hyperlink r:id="rId11" w:history="1">
+        <w:t xml:space="preserve">A presentation by David </w:t>
+      </w:r>
+      <w:proofErr w:type="spellStart"/>
+      <w:r>
+        <w:t>Ladolcetta</w:t>
+      </w:r>
+      <w:proofErr w:type="spellEnd"/>
+      <w:r>
+        <w:t>:</w:t>
+      </w:r>
+    </w:p>
+    <w:p>
+      <w:hyperlink r:id="rId19" w:history="1">
         <w:r>
           <w:rPr>
             <w:rStyle w:val="Hyperlink"/>
@@ -1042,7 +1910,7 @@
       </w:r>
     </w:p>
     <w:p>
-      <w:hyperlink r:id="rId12" w:history="1">
+      <w:hyperlink r:id="rId20" w:history="1">
         <w:r>
           <w:rPr>
             <w:rStyle w:val="Hyperlink"/>
@@ -1057,16 +1925,32 @@
           <w:b/>
           <w:bCs/>
         </w:rPr>
+        <w:lastRenderedPageBreak/>
         <w:t>VI Scripting</w:t>
       </w:r>
     </w:p>
     <w:p>
       <w:r>
+        <w:t xml:space="preserve">The LabVIEW Wiki entry has a number of great links:  </w:t>
+      </w:r>
+    </w:p>
+    <w:p>
+      <w:hyperlink r:id="rId21" w:history="1">
+        <w:r>
+          <w:rPr>
+            <w:rStyle w:val="Hyperlink"/>
+          </w:rPr>
+          <w:t>https://labviewwiki.org/wiki/VI_Scripting</w:t>
+        </w:r>
+      </w:hyperlink>
+    </w:p>
+    <w:p>
+      <w:r>
         <w:t>Trevor Christman’s introduction to VI Scripting:</w:t>
       </w:r>
     </w:p>
     <w:p>
-      <w:hyperlink r:id="rId13" w:history="1">
+      <w:hyperlink r:id="rId22" w:history="1">
         <w:r>
           <w:rPr>
             <w:rStyle w:val="Hyperlink"/>
@@ -1081,7 +1965,7 @@
       </w:r>
     </w:p>
     <w:p>
-      <w:hyperlink r:id="rId14" w:history="1">
+      <w:hyperlink r:id="rId23" w:history="1">
         <w:r>
           <w:rPr>
             <w:rStyle w:val="Hyperlink"/>
@@ -1092,6 +1976,7 @@
     </w:p>
     <w:p/>
     <w:sectPr>
+      <w:type w:val="continuous"/>
       <w:pgSz w:w="12240" w:h="15840"/>
       <w:pgMar w:top="1440" w:right="1440" w:bottom="1440" w:left="1440" w:header="720" w:footer="720" w:gutter="0"/>
       <w:cols w:space="720"/>
@@ -1602,7 +2487,6 @@
   <w:style w:type="character" w:default="1" w:styleId="DefaultParagraphFont">
     <w:name w:val="Default Paragraph Font"/>
     <w:uiPriority w:val="1"/>
-    <w:semiHidden/>
     <w:unhideWhenUsed/>
   </w:style>
   <w:style w:type="table" w:default="1" w:styleId="TableNormal">

</xml_diff>

<commit_message>
Added content on how primary providers populate right click menus.
</commit_message>
<xml_diff>
--- a/Documentation/Project Providers/Actor Framework Project Providers Design Reference.docx
+++ b/Documentation/Project Providers/Actor Framework Project Providers Design Reference.docx
@@ -224,13 +224,8 @@
       </w:r>
     </w:p>
     <w:p>
-      <w:proofErr w:type="spellStart"/>
-      <w:r>
-        <w:t>SuperSecretPrivateSpecialStuff</w:t>
-      </w:r>
-      <w:proofErr w:type="spellEnd"/>
-      <w:r>
-        <w:t>=true</w:t>
+      <w:r>
+        <w:t>SuperSecretPrivateSpecialStuff=true</w:t>
       </w:r>
     </w:p>
     <w:p>
@@ -257,7 +252,6 @@
       <w:r>
         <w:t xml:space="preserve">In Actor Framework, a message is a class that inherits from </w:t>
       </w:r>
-      <w:proofErr w:type="spellStart"/>
       <w:r>
         <w:rPr>
           <w:b/>
@@ -265,7 +259,6 @@
         </w:rPr>
         <w:t>Message.lvclass</w:t>
       </w:r>
-      <w:proofErr w:type="spellEnd"/>
       <w:r>
         <w:t xml:space="preserve">.  It implements an override of </w:t>
       </w:r>
@@ -277,29 +270,13 @@
         <w:t>Do.vi</w:t>
       </w:r>
       <w:r>
-        <w:t xml:space="preserve">, a dynamic dispatch method of </w:t>
-      </w:r>
-      <w:proofErr w:type="spellStart"/>
-      <w:r>
-        <w:t>Message.lvclass</w:t>
-      </w:r>
-      <w:proofErr w:type="spellEnd"/>
-      <w:r>
-        <w:t>.  This message invokes a method of the message</w:t>
+        <w:t>, a dynamic dispatch method of Message.lvclass.  This message invokes a method of the message</w:t>
       </w:r>
       <w:r>
         <w:t>’</w:t>
       </w:r>
       <w:r>
-        <w:t xml:space="preserve">s target actor.  When created by the project provider, the message name is of the form &lt;method name&gt; </w:t>
-      </w:r>
-      <w:proofErr w:type="spellStart"/>
-      <w:r>
-        <w:t>Msg.lvclass</w:t>
-      </w:r>
-      <w:proofErr w:type="spellEnd"/>
-      <w:r>
-        <w:t>.</w:t>
+        <w:t>s target actor.  When created by the project provider, the message name is of the form &lt;method name&gt; Msg.lvclass.</w:t>
       </w:r>
       <w:r>
         <w:t xml:space="preserve">  The message class itself includes as attributes all of the inputs to the method targeted by the message (except for the target actor and standard error input).</w:t>
@@ -320,15 +297,7 @@
     </w:p>
     <w:p>
       <w:r>
-        <w:t xml:space="preserve">Abstract messages do not target a specific actor’s method.  They include a set of attributes defined by the developer and a Send VI.  The Send VI </w:t>
-      </w:r>
-      <w:proofErr w:type="gramStart"/>
-      <w:r>
-        <w:t>writes</w:t>
-      </w:r>
-      <w:proofErr w:type="gramEnd"/>
-      <w:r>
-        <w:t xml:space="preserve"> attributes to a child of the abstract message, and puts </w:t>
+        <w:t xml:space="preserve">Abstract messages do not target a specific actor’s method.  They include a set of attributes defined by the developer and a Send VI.  The Send VI writes attributes to a child of the abstract message, and puts </w:t>
       </w:r>
       <w:r>
         <w:lastRenderedPageBreak/>
@@ -514,6 +483,128 @@
       </w:r>
     </w:p>
     <w:p>
+      <w:r>
+        <w:t xml:space="preserve">The role of a project provider is to </w:t>
+      </w:r>
+      <w:r>
+        <w:t>provide the user with right-click menu options for its project items, and then to invoke the</w:t>
+      </w:r>
+      <w:r>
+        <w:t xml:space="preserve"> VI Scripting code </w:t>
+      </w:r>
+      <w:r>
+        <w:t>(</w:t>
+      </w:r>
+      <w:r>
+        <w:t>or other operations</w:t>
+      </w:r>
+      <w:r>
+        <w:t>)</w:t>
+      </w:r>
+      <w:r>
+        <w:t xml:space="preserve"> </w:t>
+      </w:r>
+      <w:r>
+        <w:t>associated with the user’s menu selection</w:t>
+      </w:r>
+      <w:r>
+        <w:t xml:space="preserve">.  When a user right-clicks on a project item, the provider first validates the item as one on which it can act.  If the </w:t>
+      </w:r>
+      <w:r>
+        <w:t>item is valid</w:t>
+      </w:r>
+      <w:r>
+        <w:t xml:space="preserve">, </w:t>
+      </w:r>
+      <w:r>
+        <w:t>the provider adds choices to the</w:t>
+      </w:r>
+      <w:r>
+        <w:t xml:space="preserve"> right click</w:t>
+      </w:r>
+      <w:r>
+        <w:t xml:space="preserve"> menu</w:t>
+      </w:r>
+      <w:r>
+        <w:t xml:space="preserve">.  Should </w:t>
+      </w:r>
+      <w:r>
+        <w:t>the</w:t>
+      </w:r>
+      <w:r>
+        <w:t xml:space="preserve"> use</w:t>
+      </w:r>
+      <w:r>
+        <w:t>r</w:t>
+      </w:r>
+      <w:r>
+        <w:t xml:space="preserve"> select one of </w:t>
+      </w:r>
+      <w:r>
+        <w:t>those choices</w:t>
+      </w:r>
+      <w:r>
+        <w:t xml:space="preserve">, the provider then </w:t>
+      </w:r>
+      <w:r>
+        <w:t>queries the project item for any relevant attributes</w:t>
+      </w:r>
+      <w:r>
+        <w:t xml:space="preserve">, and passes those attributes to the </w:t>
+      </w:r>
+      <w:r>
+        <w:t>appropriate scripting code</w:t>
+      </w:r>
+      <w:r>
+        <w:t>.</w:t>
+      </w:r>
+    </w:p>
+    <w:p>
+      <w:r>
+        <w:rPr>
+          <w:b/>
+          <w:bCs/>
+        </w:rPr>
+        <w:t>A Note on Context</w:t>
+      </w:r>
+      <w:r>
+        <w:rPr>
+          <w:b/>
+          <w:bCs/>
+        </w:rPr>
+        <w:t xml:space="preserve"> and Application Instances</w:t>
+      </w:r>
+    </w:p>
+    <w:p>
+      <w:r>
+        <w:t xml:space="preserve">LabVIEW project providers run in their own instance of LabVIEW, completely separate from the instance in which application code runs.  These instances don’t share memory or other resources, which avoids the potential for unfortunate interactions between provider code and application code.  Most scripting </w:t>
+      </w:r>
+      <w:r>
+        <w:lastRenderedPageBreak/>
+        <w:t xml:space="preserve">operations, however, </w:t>
+      </w:r>
+      <w:r>
+        <w:rPr>
+          <w:i/>
+          <w:iCs/>
+        </w:rPr>
+        <w:t>must</w:t>
+      </w:r>
+      <w:r>
+        <w:t xml:space="preserve"> be performed on code in the target item’s application instance.  Developers must diligently mange the provider and application instances to avoid bugs and performance issues.</w:t>
+      </w:r>
+    </w:p>
+    <w:p>
+      <w:r>
+        <w:t>The most common indication of a context problem is that code that works in test no longer works when executed in the provider.  The original provider developer also experienced issues with copying certain data types (variants, in particular) across the context boundary; some of these issues may still exist.</w:t>
+      </w:r>
+    </w:p>
+    <w:p>
+      <w:r>
+        <w:t>For reference, provider codes runs in the NI.LV.MxLvProvider instance.  Elements of the provider API that are intended to run in that instance have a “mxLv” prefix.</w:t>
+      </w:r>
+    </w:p>
+    <w:p>
       <w:pPr>
         <w:rPr>
           <w:b/>
@@ -530,7 +621,13 @@
     </w:p>
     <w:p>
       <w:r>
-        <w:t>The suite consists of five individual providers.  The two primary providers create actors or actor interfaces, while the three secondary providers create or refactor messages.  The secondary providers each provide options for a single project item:  an actor, an actor’s methods, or an existing message.</w:t>
+        <w:t xml:space="preserve">The </w:t>
+      </w:r>
+      <w:r>
+        <w:t xml:space="preserve">Actor Framework Project Provider </w:t>
+      </w:r>
+      <w:r>
+        <w:t>suite consists of five individual providers.  Two primary providers create actors or actor interfaces, while three secondary providers create or refactor messages.  The secondary providers each provide options for a single project item:  an actor, an actor’s methods, or an existing message.</w:t>
       </w:r>
     </w:p>
     <w:p>
@@ -572,7 +669,6 @@
           <w:bCs/>
           <w:noProof/>
         </w:rPr>
-        <w:lastRenderedPageBreak/>
         <w:drawing>
           <wp:inline distT="0" distB="0" distL="0" distR="0" wp14:anchorId="2433E760" wp14:editId="700DD209">
             <wp:extent cx="3498763" cy="3124200"/>
@@ -645,6 +741,7 @@
         <w:rPr>
           <w:u w:val="single"/>
         </w:rPr>
+        <w:lastRenderedPageBreak/>
         <w:t>Add Actor Interface</w:t>
       </w:r>
     </w:p>
@@ -712,7 +809,6 @@
     </w:p>
     <w:p>
       <w:r>
-        <w:lastRenderedPageBreak/>
         <w:t xml:space="preserve">Add </w:t>
       </w:r>
       <w:r>
@@ -771,6 +867,7 @@
         <w:rPr>
           <w:noProof/>
         </w:rPr>
+        <w:lastRenderedPageBreak/>
         <w:drawing>
           <wp:inline distT="0" distB="0" distL="0" distR="0" wp14:anchorId="265328DF" wp14:editId="573D3EEC">
             <wp:extent cx="3171825" cy="2644076"/>
@@ -973,7 +1070,6 @@
         <w:rPr>
           <w:noProof/>
         </w:rPr>
-        <w:lastRenderedPageBreak/>
         <w:drawing>
           <wp:inline distT="0" distB="0" distL="0" distR="0" wp14:anchorId="3FB73D82" wp14:editId="66B20CC4">
             <wp:extent cx="3181350" cy="2620311"/>
@@ -1138,16 +1234,9 @@
         <w:rPr>
           <w:u w:val="single"/>
         </w:rPr>
-        <w:t xml:space="preserve">Message </w:t>
-      </w:r>
-      <w:proofErr w:type="spellStart"/>
-      <w:r>
-        <w:rPr>
-          <w:u w:val="single"/>
-        </w:rPr>
-        <w:t>Rescripter</w:t>
-      </w:r>
-      <w:proofErr w:type="spellEnd"/>
+        <w:lastRenderedPageBreak/>
+        <w:t>Message Rescripter</w:t>
+      </w:r>
     </w:p>
     <w:p>
       <w:pPr>
@@ -1230,13 +1319,8 @@
     </w:p>
     <w:p>
       <w:r>
-        <w:t xml:space="preserve">Message </w:t>
-      </w:r>
-      <w:proofErr w:type="spellStart"/>
-      <w:r>
-        <w:t>Rescripter</w:t>
-      </w:r>
-      <w:proofErr w:type="spellEnd"/>
+        <w:t>Message Rescripter</w:t>
+      </w:r>
       <w:r>
         <w:t xml:space="preserve"> acts on an existing Actor Framework message.  It rebuilds the existing message in place.</w:t>
       </w:r>
@@ -1345,13 +1429,8 @@
               <w:cnfStyle w:val="000000000000" w:firstRow="0" w:lastRow="0" w:firstColumn="0" w:lastColumn="0" w:oddVBand="0" w:evenVBand="0" w:oddHBand="0" w:evenHBand="0" w:firstRowFirstColumn="0" w:firstRowLastColumn="0" w:lastRowFirstColumn="0" w:lastRowLastColumn="0"/>
             </w:pPr>
             <w:r>
-              <w:t xml:space="preserve">Add </w:t>
+              <w:t>Add Actor.lvlib</w:t>
             </w:r>
-            <w:proofErr w:type="spellStart"/>
-            <w:r>
-              <w:t>Actor.lvlib</w:t>
-            </w:r>
-            <w:proofErr w:type="spellEnd"/>
           </w:p>
         </w:tc>
         <w:tc>
@@ -1399,13 +1478,8 @@
               <w:cnfStyle w:val="000000000000" w:firstRow="0" w:lastRow="0" w:firstColumn="0" w:lastColumn="0" w:oddVBand="0" w:evenVBand="0" w:oddHBand="0" w:evenHBand="0" w:firstRowFirstColumn="0" w:firstRowLastColumn="0" w:lastRowFirstColumn="0" w:lastRowLastColumn="0"/>
             </w:pPr>
             <w:r>
-              <w:t xml:space="preserve">Add Actor </w:t>
+              <w:t>Add Actor Interface.lvlib</w:t>
             </w:r>
-            <w:proofErr w:type="spellStart"/>
-            <w:r>
-              <w:t>Interface.lvlib</w:t>
-            </w:r>
-            <w:proofErr w:type="spellEnd"/>
           </w:p>
         </w:tc>
         <w:tc>
@@ -1440,7 +1514,6 @@
                 <w:b w:val="0"/>
                 <w:bCs w:val="0"/>
               </w:rPr>
-              <w:lastRenderedPageBreak/>
               <w:t>Messager Maker Provider</w:t>
             </w:r>
           </w:p>
@@ -1454,13 +1527,8 @@
               <w:cnfStyle w:val="000000000000" w:firstRow="0" w:lastRow="0" w:firstColumn="0" w:lastColumn="0" w:oddVBand="0" w:evenVBand="0" w:oddHBand="0" w:evenHBand="0" w:firstRowFirstColumn="0" w:firstRowLastColumn="0" w:lastRowFirstColumn="0" w:lastRowLastColumn="0"/>
             </w:pPr>
             <w:r>
-              <w:t xml:space="preserve">Message Maker </w:t>
+              <w:t>Message Maker Provider.lvlib</w:t>
             </w:r>
-            <w:proofErr w:type="spellStart"/>
-            <w:r>
-              <w:t>Provider.lvlib</w:t>
-            </w:r>
-            <w:proofErr w:type="spellEnd"/>
           </w:p>
         </w:tc>
         <w:tc>
@@ -1508,13 +1576,8 @@
               <w:cnfStyle w:val="000000000000" w:firstRow="0" w:lastRow="0" w:firstColumn="0" w:lastColumn="0" w:oddVBand="0" w:evenVBand="0" w:oddHBand="0" w:evenHBand="0" w:firstRowFirstColumn="0" w:firstRowLastColumn="0" w:lastRowFirstColumn="0" w:lastRowLastColumn="0"/>
             </w:pPr>
             <w:r>
-              <w:t xml:space="preserve">Actor Message Maker </w:t>
+              <w:t>Actor Message Maker Provider.lvlib</w:t>
             </w:r>
-            <w:proofErr w:type="spellStart"/>
-            <w:r>
-              <w:t>Provider.lvlib</w:t>
-            </w:r>
-            <w:proofErr w:type="spellEnd"/>
           </w:p>
         </w:tc>
         <w:tc>
@@ -1549,17 +1612,8 @@
                 <w:b w:val="0"/>
                 <w:bCs w:val="0"/>
               </w:rPr>
-              <w:t xml:space="preserve">Message </w:t>
+              <w:t>Message Rescripter</w:t>
             </w:r>
-            <w:proofErr w:type="spellStart"/>
-            <w:r>
-              <w:rPr>
-                <w:b w:val="0"/>
-                <w:bCs w:val="0"/>
-              </w:rPr>
-              <w:t>Rescripter</w:t>
-            </w:r>
-            <w:proofErr w:type="spellEnd"/>
           </w:p>
         </w:tc>
         <w:tc>
@@ -1571,13 +1625,8 @@
               <w:cnfStyle w:val="000000000000" w:firstRow="0" w:lastRow="0" w:firstColumn="0" w:lastColumn="0" w:oddVBand="0" w:evenVBand="0" w:oddHBand="0" w:evenHBand="0" w:firstRowFirstColumn="0" w:firstRowLastColumn="0" w:lastRowFirstColumn="0" w:lastRowLastColumn="0"/>
             </w:pPr>
             <w:r>
-              <w:t xml:space="preserve">Message </w:t>
+              <w:t>Message Rescripter.lvlib</w:t>
             </w:r>
-            <w:proofErr w:type="spellStart"/>
-            <w:r>
-              <w:t>Rescripter.lvlib</w:t>
-            </w:r>
-            <w:proofErr w:type="spellEnd"/>
           </w:p>
         </w:tc>
         <w:tc>
@@ -1605,17 +1654,8 @@
           <w:b/>
           <w:bCs/>
         </w:rPr>
-        <w:t xml:space="preserve">Message </w:t>
-      </w:r>
-      <w:proofErr w:type="spellStart"/>
-      <w:r>
-        <w:rPr>
-          <w:b/>
-          <w:bCs/>
-        </w:rPr>
-        <w:t>Maker.lvlib</w:t>
-      </w:r>
-      <w:proofErr w:type="spellEnd"/>
+        <w:t>Message Maker.lvlib</w:t>
+      </w:r>
       <w:r>
         <w:t xml:space="preserve"> contains most of the VI Scripting code that actually creates messages.  </w:t>
       </w:r>
@@ -1624,23 +1664,7 @@
           <w:b/>
           <w:bCs/>
         </w:rPr>
-        <w:t xml:space="preserve">AFPP </w:t>
-      </w:r>
-      <w:proofErr w:type="spellStart"/>
-      <w:r>
-        <w:rPr>
-          <w:b/>
-          <w:bCs/>
-        </w:rPr>
-        <w:t>Shared.lvlib</w:t>
-      </w:r>
-      <w:proofErr w:type="spellEnd"/>
-      <w:r>
-        <w:rPr>
-          <w:b/>
-          <w:bCs/>
-        </w:rPr>
-        <w:t xml:space="preserve"> </w:t>
+        <w:t xml:space="preserve">AFPP Shared.lvlib </w:t>
       </w:r>
       <w:r>
         <w:t>contains several small</w:t>
@@ -1665,7 +1689,9 @@
         <w:rPr>
           <w:b/>
           <w:bCs/>
-        </w:rPr>
+          <w:noProof/>
+        </w:rPr>
+        <w:lastRenderedPageBreak/>
         <w:drawing>
           <wp:inline distT="0" distB="0" distL="0" distR="0" wp14:anchorId="6147FA61" wp14:editId="0FAFE1DF">
             <wp:extent cx="5943600" cy="2653030"/>
@@ -1704,12 +1730,6 @@
       </w:r>
     </w:p>
     <w:p>
-      <w:pPr>
-        <w:rPr>
-          <w:b/>
-          <w:bCs/>
-        </w:rPr>
-      </w:pPr>
       <w:r>
         <w:rPr>
           <w:highlight w:val="yellow"/>
@@ -1732,31 +1752,184 @@
       </w:r>
     </w:p>
     <w:p>
-      <w:pPr>
-        <w:rPr>
-          <w:b/>
-          <w:bCs/>
-        </w:rPr>
-      </w:pPr>
-      <w:r>
-        <w:rPr>
-          <w:b/>
-          <w:bCs/>
+      <w:r>
+        <w:t xml:space="preserve">As described in the </w:t>
+      </w:r>
+      <w:r>
+        <w:rPr>
+          <w:i/>
+          <w:iCs/>
+        </w:rPr>
+        <w:t>LabVIEW Project Provider Developer’s Guide</w:t>
+      </w:r>
+      <w:r>
+        <w:t>, providers consist of a set of VIs that plug in to the provider framework.  These VIs perform the various services included in the provider.  If a provider does not perform one of those services, it is theoretically not required to provide a VI for the service.  This has not proven to be strictly true, and the Actor Framework Project Providers contain a few VIs that do nothing other than fill a slot the framework seems to require.</w:t>
+      </w:r>
+    </w:p>
+    <w:p>
+      <w:r>
+        <w:t>This suite of providers is focused solely on providing right click options to construct actors or messages, and then invoking scripting code to carry out that construction.</w:t>
+      </w:r>
+    </w:p>
+    <w:p>
+      <w:pPr>
+        <w:rPr>
+          <w:b/>
+          <w:bCs/>
+        </w:rPr>
+      </w:pPr>
+      <w:r>
+        <w:rPr>
+          <w:b/>
+          <w:bCs/>
+        </w:rPr>
+        <w:t>Primary Providers</w:t>
+      </w:r>
+      <w:r>
+        <w:rPr>
+          <w:b/>
+          <w:bCs/>
+        </w:rPr>
+        <w:t xml:space="preserve"> </w:t>
+      </w:r>
+    </w:p>
+    <w:p>
+      <w:r>
+        <w:t>The suite’s primary providers include Add Actor and Add Actor Interface.</w:t>
+      </w:r>
+      <w:r>
+        <w:t xml:space="preserve">  The function nearly identically.</w:t>
+      </w:r>
+    </w:p>
+    <w:p>
+      <w:pPr>
+        <w:rPr>
+          <w:u w:val="single"/>
+        </w:rPr>
+      </w:pPr>
+      <w:r>
+        <w:rPr>
+          <w:u w:val="single"/>
         </w:rPr>
         <w:t>Populating Project Right-Click Menus</w:t>
       </w:r>
     </w:p>
     <w:p>
-      <w:pPr>
-        <w:rPr>
-          <w:b/>
-          <w:bCs/>
-        </w:rPr>
-      </w:pPr>
-      <w:r>
-        <w:rPr>
-          <w:b/>
-          <w:bCs/>
+      <w:r>
+        <w:t>The provider framework invokes</w:t>
+      </w:r>
+      <w:r>
+        <w:rPr>
+          <w:b/>
+          <w:bCs/>
+        </w:rPr>
+        <w:t xml:space="preserve"> </w:t>
+      </w:r>
+      <w:r>
+        <w:rPr>
+          <w:b/>
+          <w:bCs/>
+        </w:rPr>
+        <w:t>CreateNewWizard_IncludeItem.vi</w:t>
+      </w:r>
+      <w:r>
+        <w:t xml:space="preserve"> when the user right-clicks on an item.  Framework API calls provide a reference to the project and the unique ID for the selected item; scripting code then determines the target type string.  If the type string is found on a white list of approved targets, the VI returns TRUE.</w:t>
+      </w:r>
+    </w:p>
+    <w:p>
+      <w:r>
+        <w:t xml:space="preserve">Add Actor Interface’s version of </w:t>
+      </w:r>
+      <w:r>
+        <w:rPr>
+          <w:b/>
+          <w:bCs/>
+        </w:rPr>
+        <w:t>CreateNewWizard_IncludeItem.vi</w:t>
+      </w:r>
+      <w:r>
+        <w:t xml:space="preserve"> also checks to determine if the project contains any child of Actor.lvclass.  The VI returns TRUE only if a child of Actor.lvclass is present and the target is on the white list.</w:t>
+      </w:r>
+    </w:p>
+    <w:p>
+      <w:r>
+        <w:t xml:space="preserve">If </w:t>
+      </w:r>
+      <w:r>
+        <w:rPr>
+          <w:b/>
+          <w:bCs/>
+        </w:rPr>
+        <w:t>CreateNewWizard_IncludeItem.vi</w:t>
+      </w:r>
+      <w:r>
+        <w:t xml:space="preserve"> returns TRUE, the provider next invokes </w:t>
+      </w:r>
+      <w:r>
+        <w:rPr>
+          <w:b/>
+          <w:bCs/>
+        </w:rPr>
+        <w:t>CreateNewWizard_Init.vi</w:t>
+      </w:r>
+      <w:r>
+        <w:t>.  This VI simply provides the name of the artifact to add to the “New” menu (either “Actor” or “Interface for Actor”).</w:t>
+      </w:r>
+      <w:r>
+        <w:t xml:space="preserve">  Note that this string, like many other strings in the suite, is stored in a global variable, to facilitate localization.</w:t>
+      </w:r>
+    </w:p>
+    <w:p>
+      <w:pPr>
+        <w:rPr>
+          <w:u w:val="single"/>
+        </w:rPr>
+      </w:pPr>
+      <w:r>
+        <w:rPr>
+          <w:u w:val="single"/>
+        </w:rPr>
+        <w:t>Executing Scripting Code</w:t>
+      </w:r>
+    </w:p>
+    <w:p>
+      <w:pPr>
+        <w:rPr>
+          <w:b/>
+          <w:bCs/>
+        </w:rPr>
+      </w:pPr>
+      <w:r>
+        <w:rPr>
+          <w:b/>
+          <w:bCs/>
+        </w:rPr>
+        <w:lastRenderedPageBreak/>
+        <w:t>Secondary Providers</w:t>
+      </w:r>
+    </w:p>
+    <w:p>
+      <w:pPr>
+        <w:rPr>
+          <w:u w:val="single"/>
+        </w:rPr>
+      </w:pPr>
+      <w:r>
+        <w:rPr>
+          <w:u w:val="single"/>
+        </w:rPr>
+        <w:t>Populating Project Right-Click Menus</w:t>
+      </w:r>
+    </w:p>
+    <w:p>
+      <w:pPr>
+        <w:rPr>
+          <w:u w:val="single"/>
+        </w:rPr>
+      </w:pPr>
+      <w:r>
+        <w:rPr>
+          <w:u w:val="single"/>
         </w:rPr>
         <w:t>Executing Scripting Code</w:t>
       </w:r>
@@ -1844,33 +2017,16 @@
     </w:p>
     <w:p>
       <w:r>
-        <w:t xml:space="preserve">Note that these class templates are not part of a library, nor do they inherit from </w:t>
-      </w:r>
-      <w:proofErr w:type="spellStart"/>
-      <w:r>
-        <w:t>Message.lvclass</w:t>
-      </w:r>
-      <w:proofErr w:type="spellEnd"/>
-      <w:r>
-        <w:t>.  It is much easier to work with an uncoupled class than one that is linked to other code artifacts.</w:t>
-      </w:r>
-    </w:p>
-    <w:p>
-      <w:r>
-        <w:t xml:space="preserve">To create a message, the providers copy the appropriate template to the specified location, modify its VIs as necessary, change it to inherit from </w:t>
-      </w:r>
-      <w:proofErr w:type="spellStart"/>
-      <w:r>
-        <w:t>Message.lvclass</w:t>
-      </w:r>
-      <w:proofErr w:type="spellEnd"/>
-      <w:r>
-        <w:t>, and then add it to the actor’s library.</w:t>
-      </w:r>
-    </w:p>
-    <w:p>
-      <w:r>
-        <w:lastRenderedPageBreak/>
+        <w:t>Note that these class templates are not part of a library, nor do they inherit from Message.lvclass.  It is much easier to work with an uncoupled class than one that is linked to other code artifacts.</w:t>
+      </w:r>
+    </w:p>
+    <w:p>
+      <w:r>
+        <w:t>To create a message, the providers copy the appropriate template to the specified location, modify its VIs as necessary, change it to inherit from Message.lvclass, and then add it to the actor’s library.</w:t>
+      </w:r>
+    </w:p>
+    <w:p>
+      <w:r>
         <w:t xml:space="preserve">The template to be used is selected based on the provider action invoked by the user. </w:t>
       </w:r>
     </w:p>
@@ -2021,6 +2177,7 @@
           <w:b/>
           <w:bCs/>
         </w:rPr>
+        <w:lastRenderedPageBreak/>
         <w:t>Prototyping</w:t>
       </w:r>
     </w:p>
@@ -2212,15 +2369,7 @@
     </w:p>
     <w:p>
       <w:r>
-        <w:t xml:space="preserve">A presentation by David </w:t>
-      </w:r>
-      <w:proofErr w:type="spellStart"/>
-      <w:r>
-        <w:t>Ladolcetta</w:t>
-      </w:r>
-      <w:proofErr w:type="spellEnd"/>
-      <w:r>
-        <w:t>:</w:t>
+        <w:t>A presentation by David Ladolcetta:</w:t>
       </w:r>
     </w:p>
     <w:p>

</xml_diff>

<commit_message>
Added content on executing scripting code in primary providers.
</commit_message>
<xml_diff>
--- a/Documentation/Project Providers/Actor Framework Project Providers Design Reference.docx
+++ b/Documentation/Project Providers/Actor Framework Project Providers Design Reference.docx
@@ -1795,10 +1795,7 @@
     </w:p>
     <w:p>
       <w:r>
-        <w:t>The suite’s primary providers include Add Actor and Add Actor Interface.</w:t>
-      </w:r>
-      <w:r>
-        <w:t xml:space="preserve">  The function nearly identically.</w:t>
+        <w:t>The suite’s primary providers include Add Actor and Add Actor Interface.  The function nearly identically.</w:t>
       </w:r>
     </w:p>
     <w:p>
@@ -1878,34 +1875,117 @@
       <w:r>
         <w:t xml:space="preserve">  Note that this string, like many other strings in the suite, is stored in a global variable, to facilitate localization.</w:t>
       </w:r>
-    </w:p>
-    <w:p>
-      <w:pPr>
-        <w:rPr>
-          <w:u w:val="single"/>
-        </w:rPr>
-      </w:pPr>
-      <w:r>
-        <w:rPr>
-          <w:u w:val="single"/>
-        </w:rPr>
+      <w:r>
+        <w:t xml:space="preserve">  For Add Actor and Add Actor Interface, this global variable is </w:t>
+      </w:r>
+      <w:r>
+        <w:rPr>
+          <w:b/>
+          <w:bCs/>
+        </w:rPr>
+        <w:t>Add Actor.lvlib:Localized Strings.vi</w:t>
+      </w:r>
+      <w:r>
+        <w:t>.</w:t>
+      </w:r>
+    </w:p>
+    <w:p>
+      <w:pPr>
+        <w:rPr>
+          <w:u w:val="single"/>
+        </w:rPr>
+      </w:pPr>
+      <w:r>
+        <w:rPr>
+          <w:u w:val="single"/>
+        </w:rPr>
+        <w:lastRenderedPageBreak/>
         <w:t>Executing Scripting Code</w:t>
       </w:r>
     </w:p>
     <w:p>
-      <w:pPr>
-        <w:rPr>
-          <w:b/>
-          <w:bCs/>
-        </w:rPr>
-      </w:pPr>
-      <w:r>
-        <w:rPr>
-          <w:b/>
-          <w:bCs/>
-        </w:rPr>
-        <w:lastRenderedPageBreak/>
+      <w:r>
+        <w:t xml:space="preserve">Both primary providers have a version of </w:t>
+      </w:r>
+      <w:r>
+        <w:rPr>
+          <w:b/>
+          <w:bCs/>
+        </w:rPr>
+        <w:t>CreateNewWizard_Invoke.vi</w:t>
+      </w:r>
+      <w:r>
+        <w:t xml:space="preserve"> to create their artifacts.  Add Actor’s version delegates that responsibility to </w:t>
+      </w:r>
+      <w:r>
+        <w:rPr>
+          <w:b/>
+          <w:bCs/>
+        </w:rPr>
+        <w:t>CreateNewWizard_Invoke Core.vi</w:t>
+      </w:r>
+      <w:r>
+        <w:t>; this VI can create both Actors and Actor Interfaces.</w:t>
+      </w:r>
+    </w:p>
+    <w:p>
+      <w:r>
+        <w:t xml:space="preserve">These VIs invoke either </w:t>
+      </w:r>
+      <w:r>
+        <w:rPr>
+          <w:b/>
+          <w:bCs/>
+        </w:rPr>
+        <w:t>Add Actor.vi</w:t>
+      </w:r>
+      <w:r>
+        <w:t xml:space="preserve"> or </w:t>
+      </w:r>
+      <w:r>
+        <w:rPr>
+          <w:b/>
+          <w:bCs/>
+        </w:rPr>
+        <w:t>Add Interface Dialog.vi</w:t>
+      </w:r>
+      <w:r>
+        <w:t xml:space="preserve"> to </w:t>
+      </w:r>
+      <w:r>
+        <w:t>gather user input and perform actual scripting operations.  See Creating Actors and Actor Interfaces, below.</w:t>
+      </w:r>
+    </w:p>
+    <w:p>
+      <w:r>
+        <w:rPr>
+          <w:b/>
+          <w:bCs/>
+        </w:rPr>
+        <w:t>(Note:</w:t>
+      </w:r>
+      <w:r>
+        <w:t xml:space="preserve">  Add Actor Interface.lvlib relies on scripting code contained in Add Actor.lvlib, but Add Actor.lvlib:CreateNewWizard_Invoke Core.vi invokes a VI contained in Add Actor Interface.lvlib.  This creates a circular dependency that should be broken at some point in the future.  Since the two providers are so similar, it may make the most sense to create a separate library that contains all the scripting code used by both providers, in the way that Message Maker.lvlib is used by all of the secondary providers.)</w:t>
+      </w:r>
+    </w:p>
+    <w:p>
+      <w:pPr>
+        <w:rPr>
+          <w:b/>
+          <w:bCs/>
+        </w:rPr>
+      </w:pPr>
+      <w:r>
+        <w:rPr>
+          <w:b/>
+          <w:bCs/>
+        </w:rPr>
         <w:t>Secondary Providers</w:t>
+      </w:r>
+    </w:p>
+    <w:p>
+      <w:r>
+        <w:t>Message Maker Provider, Actor Message Maker Provider, and Message Rescripter are the suite’s secondary providers.  They are responsible for creating and updating messages for actors and actor interfaces.</w:t>
       </w:r>
     </w:p>
     <w:p>
@@ -2041,6 +2121,7 @@
         <w:rPr>
           <w:noProof/>
         </w:rPr>
+        <w:lastRenderedPageBreak/>
         <w:drawing>
           <wp:inline distT="0" distB="0" distL="0" distR="0" wp14:anchorId="77BD9124" wp14:editId="3E75FA01">
             <wp:extent cx="2378111" cy="1781175"/>
@@ -2177,7 +2258,6 @@
           <w:b/>
           <w:bCs/>
         </w:rPr>
-        <w:lastRenderedPageBreak/>
         <w:t>Prototyping</w:t>
       </w:r>
     </w:p>
@@ -2354,6 +2434,7 @@
     </w:p>
     <w:p>
       <w:r>
+        <w:lastRenderedPageBreak/>
         <w:t>Written documentation and examples:</w:t>
       </w:r>
     </w:p>

</xml_diff>

<commit_message>
Added content on secondary provider menu population and item validation.
</commit_message>
<xml_diff>
--- a/Documentation/Project Providers/Actor Framework Project Providers Design Reference.docx
+++ b/Documentation/Project Providers/Actor Framework Project Providers Design Reference.docx
@@ -2002,6 +2002,395 @@
       </w:r>
     </w:p>
     <w:p>
+      <w:r>
+        <w:t xml:space="preserve">When you right click on a project item, LabVIEW finds all the providers that support the item’s type.  For each such provider, LabVIEW invokes the </w:t>
+      </w:r>
+      <w:r>
+        <w:t xml:space="preserve">VI </w:t>
+      </w:r>
+      <w:r>
+        <w:rPr>
+          <w:b/>
+          <w:bCs/>
+        </w:rPr>
+        <w:t>Item_OnPopu</w:t>
+      </w:r>
+      <w:r>
+        <w:rPr>
+          <w:b/>
+          <w:bCs/>
+        </w:rPr>
+        <w:t>p</w:t>
+      </w:r>
+      <w:r>
+        <w:rPr>
+          <w:b/>
+          <w:bCs/>
+        </w:rPr>
+        <w:t>Menu</w:t>
+      </w:r>
+      <w:r>
+        <w:rPr>
+          <w:b/>
+          <w:bCs/>
+        </w:rPr>
+        <w:t>.vi</w:t>
+      </w:r>
+      <w:r>
+        <w:t>, which adds items to the popup menu.</w:t>
+      </w:r>
+    </w:p>
+    <w:p>
+      <w:r>
+        <w:t>Since actors are just LabVIEW classes, and actor methods are just VIs, actor framework providers must perform additional validation on the selected project item, to ensure they are actor framework artifacts.</w:t>
+      </w:r>
+    </w:p>
+    <w:p>
+      <w:r>
+        <w:t xml:space="preserve">This diagram, taken from </w:t>
+      </w:r>
+      <w:r>
+        <w:rPr>
+          <w:b/>
+          <w:bCs/>
+        </w:rPr>
+        <w:t>Message Maker Provider.lvlib:Item_OnPopupMenu.vi</w:t>
+      </w:r>
+      <w:r>
+        <w:t>, is typical:</w:t>
+      </w:r>
+    </w:p>
+    <w:p>
+      <w:r>
+        <w:rPr>
+          <w:noProof/>
+        </w:rPr>
+        <w:drawing>
+          <wp:inline distT="0" distB="0" distL="0" distR="0" wp14:anchorId="4E5F6F06" wp14:editId="071F1D5B">
+            <wp:extent cx="2771775" cy="1927978"/>
+            <wp:effectExtent l="0" t="0" r="0" b="0"/>
+            <wp:docPr id="80244334" name="Picture 1"/>
+            <wp:cNvGraphicFramePr>
+              <a:graphicFrameLocks xmlns:a="http://schemas.openxmlformats.org/drawingml/2006/main" noChangeAspect="1"/>
+            </wp:cNvGraphicFramePr>
+            <a:graphic xmlns:a="http://schemas.openxmlformats.org/drawingml/2006/main">
+              <a:graphicData uri="http://schemas.openxmlformats.org/drawingml/2006/picture">
+                <pic:pic xmlns:pic="http://schemas.openxmlformats.org/drawingml/2006/picture">
+                  <pic:nvPicPr>
+                    <pic:cNvPr id="0" name="Picture 1"/>
+                    <pic:cNvPicPr>
+                      <a:picLocks noChangeAspect="1" noChangeArrowheads="1"/>
+                    </pic:cNvPicPr>
+                  </pic:nvPicPr>
+                  <pic:blipFill>
+                    <a:blip r:embed="rId15">
+                      <a:extLst>
+                        <a:ext uri="{28A0092B-C50C-407E-A947-70E740481C1C}">
+                          <a14:useLocalDpi xmlns:a14="http://schemas.microsoft.com/office/drawing/2010/main" val="0"/>
+                        </a:ext>
+                      </a:extLst>
+                    </a:blip>
+                    <a:srcRect/>
+                    <a:stretch>
+                      <a:fillRect/>
+                    </a:stretch>
+                  </pic:blipFill>
+                  <pic:spPr bwMode="auto">
+                    <a:xfrm>
+                      <a:off x="0" y="0"/>
+                      <a:ext cx="2788365" cy="1939518"/>
+                    </a:xfrm>
+                    <a:prstGeom prst="rect">
+                      <a:avLst/>
+                    </a:prstGeom>
+                    <a:noFill/>
+                    <a:ln>
+                      <a:noFill/>
+                    </a:ln>
+                  </pic:spPr>
+                </pic:pic>
+              </a:graphicData>
+            </a:graphic>
+          </wp:inline>
+        </w:drawing>
+      </w:r>
+    </w:p>
+    <w:p>
+      <w:r>
+        <w:t xml:space="preserve">OnPopupMenu.vi uses the provider framework API to obtain a reference to the project item.  It passes this reference to an item validation VI, which </w:t>
+      </w:r>
+      <w:r>
+        <w:t>indicates whether the provider should</w:t>
+      </w:r>
+      <w:r>
+        <w:t xml:space="preserve"> add </w:t>
+      </w:r>
+      <w:r>
+        <w:t xml:space="preserve">choices </w:t>
+      </w:r>
+      <w:r>
+        <w:t xml:space="preserve">to the right-click menu.  Since each provider targets a different project item type, they each use a different </w:t>
+      </w:r>
+      <w:r>
+        <w:t>validation VI.  As of this writing, each validation VI is found in its respective provider’s library.</w:t>
+      </w:r>
+    </w:p>
+    <w:p>
+      <w:r>
+        <w:rPr>
+          <w:b/>
+          <w:bCs/>
+        </w:rPr>
+        <w:lastRenderedPageBreak/>
+        <w:t>Note:</w:t>
+      </w:r>
+      <w:r>
+        <w:t xml:space="preserve">  OnPopupMenu.vi is invoked when the user right-clicks on a project item, and must complete before the right-click menu is displayed.  Furthermore, LabVIEW invokes OnPopupMenu.vi for </w:t>
+      </w:r>
+      <w:r>
+        <w:rPr>
+          <w:i/>
+          <w:iCs/>
+        </w:rPr>
+        <w:t>every</w:t>
+      </w:r>
+      <w:r>
+        <w:t xml:space="preserve"> provider associated with that project item type.  For this reason, it is </w:t>
+      </w:r>
+      <w:r>
+        <w:rPr>
+          <w:i/>
+          <w:iCs/>
+        </w:rPr>
+        <w:t>imperative</w:t>
+      </w:r>
+      <w:r>
+        <w:t xml:space="preserve"> that any operation performed in an OnPopupMenu.vi execute quickly.  The total execution time for all OnPopupMenu VIs for the target item should be less than 100 ms. </w:t>
+      </w:r>
+    </w:p>
+    <w:p>
+      <w:r>
+        <w:rPr>
+          <w:noProof/>
+        </w:rPr>
+        <w:drawing>
+          <wp:inline distT="0" distB="0" distL="0" distR="0" wp14:anchorId="4B4439DE" wp14:editId="136CD0B8">
+            <wp:extent cx="1543050" cy="466725"/>
+            <wp:effectExtent l="0" t="0" r="0" b="9525"/>
+            <wp:docPr id="1721144564" name="Picture 1"/>
+            <wp:cNvGraphicFramePr>
+              <a:graphicFrameLocks xmlns:a="http://schemas.openxmlformats.org/drawingml/2006/main" noChangeAspect="1"/>
+            </wp:cNvGraphicFramePr>
+            <a:graphic xmlns:a="http://schemas.openxmlformats.org/drawingml/2006/main">
+              <a:graphicData uri="http://schemas.openxmlformats.org/drawingml/2006/picture">
+                <pic:pic xmlns:pic="http://schemas.openxmlformats.org/drawingml/2006/picture">
+                  <pic:nvPicPr>
+                    <pic:cNvPr id="1721144564" name=""/>
+                    <pic:cNvPicPr/>
+                  </pic:nvPicPr>
+                  <pic:blipFill>
+                    <a:blip r:embed="rId16"/>
+                    <a:stretch>
+                      <a:fillRect/>
+                    </a:stretch>
+                  </pic:blipFill>
+                  <pic:spPr>
+                    <a:xfrm>
+                      <a:off x="0" y="0"/>
+                      <a:ext cx="1543050" cy="466725"/>
+                    </a:xfrm>
+                    <a:prstGeom prst="rect">
+                      <a:avLst/>
+                    </a:prstGeom>
+                  </pic:spPr>
+                </pic:pic>
+              </a:graphicData>
+            </a:graphic>
+          </wp:inline>
+        </w:drawing>
+      </w:r>
+    </w:p>
+    <w:p>
+      <w:r>
+        <w:t xml:space="preserve">Message Maker Provider invokes </w:t>
+      </w:r>
+      <w:r>
+        <w:rPr>
+          <w:b/>
+          <w:bCs/>
+        </w:rPr>
+        <w:t>Is Actor Public Method.vi</w:t>
+      </w:r>
+      <w:r>
+        <w:t>, which, as its name implies, returns true if the selected project item is a public method of a class that inherits from Actor.lvclass</w:t>
+      </w:r>
+    </w:p>
+    <w:p>
+      <w:r>
+        <w:t>This VI contains scripting nodes that are private to NI, so it is password-protected.</w:t>
+      </w:r>
+    </w:p>
+    <w:p>
+      <w:r>
+        <w:rPr>
+          <w:noProof/>
+        </w:rPr>
+        <w:drawing>
+          <wp:inline distT="0" distB="0" distL="0" distR="0" wp14:anchorId="7CE300C9" wp14:editId="2BA22238">
+            <wp:extent cx="1533525" cy="466725"/>
+            <wp:effectExtent l="0" t="0" r="9525" b="9525"/>
+            <wp:docPr id="937433006" name="Picture 1"/>
+            <wp:cNvGraphicFramePr>
+              <a:graphicFrameLocks xmlns:a="http://schemas.openxmlformats.org/drawingml/2006/main" noChangeAspect="1"/>
+            </wp:cNvGraphicFramePr>
+            <a:graphic xmlns:a="http://schemas.openxmlformats.org/drawingml/2006/main">
+              <a:graphicData uri="http://schemas.openxmlformats.org/drawingml/2006/picture">
+                <pic:pic xmlns:pic="http://schemas.openxmlformats.org/drawingml/2006/picture">
+                  <pic:nvPicPr>
+                    <pic:cNvPr id="937433006" name=""/>
+                    <pic:cNvPicPr/>
+                  </pic:nvPicPr>
+                  <pic:blipFill>
+                    <a:blip r:embed="rId17"/>
+                    <a:stretch>
+                      <a:fillRect/>
+                    </a:stretch>
+                  </pic:blipFill>
+                  <pic:spPr>
+                    <a:xfrm>
+                      <a:off x="0" y="0"/>
+                      <a:ext cx="1533525" cy="466725"/>
+                    </a:xfrm>
+                    <a:prstGeom prst="rect">
+                      <a:avLst/>
+                    </a:prstGeom>
+                  </pic:spPr>
+                </pic:pic>
+              </a:graphicData>
+            </a:graphic>
+          </wp:inline>
+        </w:drawing>
+      </w:r>
+    </w:p>
+    <w:p>
+      <w:r>
+        <w:t xml:space="preserve">Since it acts on actors and actor interfaces, Actor Message Maker Provider invokes </w:t>
+      </w:r>
+      <w:r>
+        <w:rPr>
+          <w:b/>
+          <w:bCs/>
+        </w:rPr>
+        <w:t>Is Actor.vi</w:t>
+      </w:r>
+      <w:r>
+        <w:t>.  This VI will determine if the project item is an actor or an actor interface, and if it has public methods</w:t>
+      </w:r>
+      <w:r>
+        <w:t>.</w:t>
+      </w:r>
+    </w:p>
+    <w:p>
+      <w:r>
+        <w:rPr>
+          <w:noProof/>
+        </w:rPr>
+        <w:drawing>
+          <wp:inline distT="0" distB="0" distL="0" distR="0" wp14:anchorId="474B3F50" wp14:editId="2CC8CDFC">
+            <wp:extent cx="1457325" cy="466725"/>
+            <wp:effectExtent l="0" t="0" r="9525" b="9525"/>
+            <wp:docPr id="119130999" name="Picture 1"/>
+            <wp:cNvGraphicFramePr>
+              <a:graphicFrameLocks xmlns:a="http://schemas.openxmlformats.org/drawingml/2006/main" noChangeAspect="1"/>
+            </wp:cNvGraphicFramePr>
+            <a:graphic xmlns:a="http://schemas.openxmlformats.org/drawingml/2006/main">
+              <a:graphicData uri="http://schemas.openxmlformats.org/drawingml/2006/picture">
+                <pic:pic xmlns:pic="http://schemas.openxmlformats.org/drawingml/2006/picture">
+                  <pic:nvPicPr>
+                    <pic:cNvPr id="119130999" name=""/>
+                    <pic:cNvPicPr/>
+                  </pic:nvPicPr>
+                  <pic:blipFill>
+                    <a:blip r:embed="rId18"/>
+                    <a:stretch>
+                      <a:fillRect/>
+                    </a:stretch>
+                  </pic:blipFill>
+                  <pic:spPr>
+                    <a:xfrm>
+                      <a:off x="0" y="0"/>
+                      <a:ext cx="1457325" cy="466725"/>
+                    </a:xfrm>
+                    <a:prstGeom prst="rect">
+                      <a:avLst/>
+                    </a:prstGeom>
+                  </pic:spPr>
+                </pic:pic>
+              </a:graphicData>
+            </a:graphic>
+          </wp:inline>
+        </w:drawing>
+      </w:r>
+    </w:p>
+    <w:p>
+      <w:r>
+        <w:t xml:space="preserve">Message Rescripter operates on messages, so it validates project items by invoking </w:t>
+      </w:r>
+      <w:r>
+        <w:rPr>
+          <w:b/>
+          <w:bCs/>
+        </w:rPr>
+        <w:t>Is Message.vi</w:t>
+      </w:r>
+      <w:r>
+        <w:t>, which returns true if the project item inherits from Message.lvclass.</w:t>
+      </w:r>
+    </w:p>
+    <w:p>
+      <w:r>
+        <w:t>These VIs are invoked again in message creation (see below).</w:t>
+      </w:r>
+    </w:p>
+    <w:p>
+      <w:r>
+        <w:t>Is Actor Public Method and Is Actor</w:t>
+      </w:r>
+      <w:r>
+        <w:t xml:space="preserve"> </w:t>
+      </w:r>
+      <w:r>
+        <w:t>can validate by checking to see if</w:t>
+      </w:r>
+      <w:r>
+        <w:t xml:space="preserve"> the item or</w:t>
+      </w:r>
+      <w:r>
+        <w:t xml:space="preserve"> its owner is an actor library, or if its owner has been tagged with the path to an Actor Framework PPL</w:t>
+      </w:r>
+      <w:r>
+        <w:t>.</w:t>
+      </w:r>
+      <w:r>
+        <w:t xml:space="preserve">  </w:t>
+      </w:r>
+      <w:r>
+        <w:t xml:space="preserve">(Is Message ignores this input.)  </w:t>
+      </w:r>
+      <w:r>
+        <w:t>Tags are metadata that can be associated with a project item through scripting; they can be of any data type</w:t>
+      </w:r>
+      <w:r>
+        <w:t>.</w:t>
+      </w:r>
+      <w:r>
+        <w:t xml:space="preserve">  In the provider suite, when an actor or message inherits from a class in a PPL, the actor gets tagged with the path to the PPL.</w:t>
+      </w:r>
+      <w:r>
+        <w:t xml:space="preserve">  Accessing a tag is a single scripting call, which is much faster than searching for a PPL.  The tags are used during message creation, and offer a small performance improvement.</w:t>
+      </w:r>
+    </w:p>
+    <w:p>
       <w:pPr>
         <w:rPr>
           <w:u w:val="single"/>
@@ -2097,6 +2486,7 @@
     </w:p>
     <w:p>
       <w:r>
+        <w:lastRenderedPageBreak/>
         <w:t>Note that these class templates are not part of a library, nor do they inherit from Message.lvclass.  It is much easier to work with an uncoupled class than one that is linked to other code artifacts.</w:t>
       </w:r>
     </w:p>
@@ -2121,7 +2511,6 @@
         <w:rPr>
           <w:noProof/>
         </w:rPr>
-        <w:lastRenderedPageBreak/>
         <w:drawing>
           <wp:inline distT="0" distB="0" distL="0" distR="0" wp14:anchorId="77BD9124" wp14:editId="3E75FA01">
             <wp:extent cx="2378111" cy="1781175"/>
@@ -2152,7 +2541,7 @@
                     </pic:cNvPicPr>
                   </pic:nvPicPr>
                   <pic:blipFill>
-                    <a:blip r:embed="rId15"/>
+                    <a:blip r:embed="rId19"/>
                     <a:stretch>
                       <a:fillRect/>
                     </a:stretch>
@@ -2396,6 +2785,7 @@
           <w:b/>
           <w:bCs/>
         </w:rPr>
+        <w:lastRenderedPageBreak/>
         <w:t>On Project Providers</w:t>
       </w:r>
     </w:p>
@@ -2408,7 +2798,7 @@
       </w:r>
     </w:p>
     <w:p>
-      <w:hyperlink r:id="rId16" w:history="1">
+      <w:hyperlink r:id="rId20" w:history="1">
         <w:r>
           <w:rPr>
             <w:rStyle w:val="Hyperlink"/>
@@ -2423,7 +2813,7 @@
       </w:r>
     </w:p>
     <w:p>
-      <w:hyperlink r:id="rId17" w:history="1">
+      <w:hyperlink r:id="rId21" w:history="1">
         <w:r>
           <w:rPr>
             <w:rStyle w:val="Hyperlink"/>
@@ -2434,12 +2824,11 @@
     </w:p>
     <w:p>
       <w:r>
-        <w:lastRenderedPageBreak/>
         <w:t>Written documentation and examples:</w:t>
       </w:r>
     </w:p>
     <w:p>
-      <w:hyperlink r:id="rId18" w:history="1">
+      <w:hyperlink r:id="rId22" w:history="1">
         <w:r>
           <w:rPr>
             <w:rStyle w:val="Hyperlink"/>
@@ -2454,7 +2843,7 @@
       </w:r>
     </w:p>
     <w:p>
-      <w:hyperlink r:id="rId19" w:history="1">
+      <w:hyperlink r:id="rId23" w:history="1">
         <w:r>
           <w:rPr>
             <w:rStyle w:val="Hyperlink"/>
@@ -2469,7 +2858,7 @@
       </w:r>
     </w:p>
     <w:p>
-      <w:hyperlink r:id="rId20" w:history="1">
+      <w:hyperlink r:id="rId24" w:history="1">
         <w:r>
           <w:rPr>
             <w:rStyle w:val="Hyperlink"/>
@@ -2493,7 +2882,7 @@
       </w:r>
     </w:p>
     <w:p>
-      <w:hyperlink r:id="rId21" w:history="1">
+      <w:hyperlink r:id="rId25" w:history="1">
         <w:r>
           <w:rPr>
             <w:rStyle w:val="Hyperlink"/>
@@ -2508,7 +2897,7 @@
       </w:r>
     </w:p>
     <w:p>
-      <w:hyperlink r:id="rId22" w:history="1">
+      <w:hyperlink r:id="rId26" w:history="1">
         <w:r>
           <w:rPr>
             <w:rStyle w:val="Hyperlink"/>
@@ -2523,7 +2912,7 @@
       </w:r>
     </w:p>
     <w:p>
-      <w:hyperlink r:id="rId23" w:history="1">
+      <w:hyperlink r:id="rId27" w:history="1">
         <w:r>
           <w:rPr>
             <w:rStyle w:val="Hyperlink"/>
@@ -3045,7 +3434,6 @@
   <w:style w:type="character" w:default="1" w:styleId="DefaultParagraphFont">
     <w:name w:val="Default Paragraph Font"/>
     <w:uiPriority w:val="1"/>
-    <w:semiHidden/>
     <w:unhideWhenUsed/>
   </w:style>
   <w:style w:type="table" w:default="1" w:styleId="TableNormal">

</xml_diff>

<commit_message>
Added some content on tags, Provider_OnPopupMenu, and the OnCommand VIs.
</commit_message>
<xml_diff>
--- a/Documentation/Project Providers/Actor Framework Project Providers Design Reference.docx
+++ b/Documentation/Project Providers/Actor Framework Project Providers Design Reference.docx
@@ -224,8 +224,13 @@
       </w:r>
     </w:p>
     <w:p>
-      <w:r>
-        <w:t>SuperSecretPrivateSpecialStuff=true</w:t>
+      <w:proofErr w:type="spellStart"/>
+      <w:r>
+        <w:t>SuperSecretPrivateSpecialStuff</w:t>
+      </w:r>
+      <w:proofErr w:type="spellEnd"/>
+      <w:r>
+        <w:t>=true</w:t>
       </w:r>
     </w:p>
     <w:p>
@@ -252,6 +257,7 @@
       <w:r>
         <w:t xml:space="preserve">In Actor Framework, a message is a class that inherits from </w:t>
       </w:r>
+      <w:proofErr w:type="spellStart"/>
       <w:r>
         <w:rPr>
           <w:b/>
@@ -259,6 +265,7 @@
         </w:rPr>
         <w:t>Message.lvclass</w:t>
       </w:r>
+      <w:proofErr w:type="spellEnd"/>
       <w:r>
         <w:t xml:space="preserve">.  It implements an override of </w:t>
       </w:r>
@@ -270,13 +277,29 @@
         <w:t>Do.vi</w:t>
       </w:r>
       <w:r>
-        <w:t>, a dynamic dispatch method of Message.lvclass.  This message invokes a method of the message</w:t>
+        <w:t xml:space="preserve">, a dynamic dispatch method of </w:t>
+      </w:r>
+      <w:proofErr w:type="spellStart"/>
+      <w:r>
+        <w:t>Message.lvclass</w:t>
+      </w:r>
+      <w:proofErr w:type="spellEnd"/>
+      <w:r>
+        <w:t>.  This message invokes a method of the message</w:t>
       </w:r>
       <w:r>
         <w:t>’</w:t>
       </w:r>
       <w:r>
-        <w:t>s target actor.  When created by the project provider, the message name is of the form &lt;method name&gt; Msg.lvclass.</w:t>
+        <w:t xml:space="preserve">s target actor.  When created by the project provider, the message name is of the form &lt;method name&gt; </w:t>
+      </w:r>
+      <w:proofErr w:type="spellStart"/>
+      <w:r>
+        <w:t>Msg.lvclass</w:t>
+      </w:r>
+      <w:proofErr w:type="spellEnd"/>
+      <w:r>
+        <w:t>.</w:t>
       </w:r>
       <w:r>
         <w:t xml:space="preserve">  The message class itself includes as attributes all of the inputs to the method targeted by the message (except for the target actor and standard error input).</w:t>
@@ -297,7 +320,15 @@
     </w:p>
     <w:p>
       <w:r>
-        <w:t xml:space="preserve">Abstract messages do not target a specific actor’s method.  They include a set of attributes defined by the developer and a Send VI.  The Send VI writes attributes to a child of the abstract message, and puts </w:t>
+        <w:t xml:space="preserve">Abstract messages do not target a specific actor’s method.  They include a set of attributes defined by the developer and a Send VI.  The Send VI </w:t>
+      </w:r>
+      <w:proofErr w:type="gramStart"/>
+      <w:r>
+        <w:t>writes</w:t>
+      </w:r>
+      <w:proofErr w:type="gramEnd"/>
+      <w:r>
+        <w:t xml:space="preserve"> attributes to a child of the abstract message, and puts </w:t>
       </w:r>
       <w:r>
         <w:lastRenderedPageBreak/>
@@ -601,7 +632,31 @@
     </w:p>
     <w:p>
       <w:r>
-        <w:t>For reference, provider codes runs in the NI.LV.MxLvProvider instance.  Elements of the provider API that are intended to run in that instance have a “mxLv” prefix.</w:t>
+        <w:t xml:space="preserve">For reference, provider codes </w:t>
+      </w:r>
+      <w:proofErr w:type="gramStart"/>
+      <w:r>
+        <w:t>runs</w:t>
+      </w:r>
+      <w:proofErr w:type="gramEnd"/>
+      <w:r>
+        <w:t xml:space="preserve"> in the </w:t>
+      </w:r>
+      <w:proofErr w:type="spellStart"/>
+      <w:r>
+        <w:t>NI.LV.MxLvProvider</w:t>
+      </w:r>
+      <w:proofErr w:type="spellEnd"/>
+      <w:r>
+        <w:t xml:space="preserve"> instance.  Elements of the provider API that are intended to run in that instance have a “</w:t>
+      </w:r>
+      <w:proofErr w:type="spellStart"/>
+      <w:r>
+        <w:t>mxLv</w:t>
+      </w:r>
+      <w:proofErr w:type="spellEnd"/>
+      <w:r>
+        <w:t>” prefix.</w:t>
       </w:r>
     </w:p>
     <w:p>
@@ -1235,8 +1290,16 @@
           <w:u w:val="single"/>
         </w:rPr>
         <w:lastRenderedPageBreak/>
-        <w:t>Message Rescripter</w:t>
-      </w:r>
+        <w:t xml:space="preserve">Message </w:t>
+      </w:r>
+      <w:proofErr w:type="spellStart"/>
+      <w:r>
+        <w:rPr>
+          <w:u w:val="single"/>
+        </w:rPr>
+        <w:t>Rescripter</w:t>
+      </w:r>
+      <w:proofErr w:type="spellEnd"/>
     </w:p>
     <w:p>
       <w:pPr>
@@ -1319,8 +1382,13 @@
     </w:p>
     <w:p>
       <w:r>
-        <w:t>Message Rescripter</w:t>
-      </w:r>
+        <w:t xml:space="preserve">Message </w:t>
+      </w:r>
+      <w:proofErr w:type="spellStart"/>
+      <w:r>
+        <w:t>Rescripter</w:t>
+      </w:r>
+      <w:proofErr w:type="spellEnd"/>
       <w:r>
         <w:t xml:space="preserve"> acts on an existing Actor Framework message.  It rebuilds the existing message in place.</w:t>
       </w:r>
@@ -1429,8 +1497,13 @@
               <w:cnfStyle w:val="000000000000" w:firstRow="0" w:lastRow="0" w:firstColumn="0" w:lastColumn="0" w:oddVBand="0" w:evenVBand="0" w:oddHBand="0" w:evenHBand="0" w:firstRowFirstColumn="0" w:firstRowLastColumn="0" w:lastRowFirstColumn="0" w:lastRowLastColumn="0"/>
             </w:pPr>
             <w:r>
-              <w:t>Add Actor.lvlib</w:t>
+              <w:t xml:space="preserve">Add </w:t>
             </w:r>
+            <w:proofErr w:type="spellStart"/>
+            <w:r>
+              <w:t>Actor.lvlib</w:t>
+            </w:r>
+            <w:proofErr w:type="spellEnd"/>
           </w:p>
         </w:tc>
         <w:tc>
@@ -1478,8 +1551,13 @@
               <w:cnfStyle w:val="000000000000" w:firstRow="0" w:lastRow="0" w:firstColumn="0" w:lastColumn="0" w:oddVBand="0" w:evenVBand="0" w:oddHBand="0" w:evenHBand="0" w:firstRowFirstColumn="0" w:firstRowLastColumn="0" w:lastRowFirstColumn="0" w:lastRowLastColumn="0"/>
             </w:pPr>
             <w:r>
-              <w:t>Add Actor Interface.lvlib</w:t>
+              <w:t xml:space="preserve">Add Actor </w:t>
             </w:r>
+            <w:proofErr w:type="spellStart"/>
+            <w:r>
+              <w:t>Interface.lvlib</w:t>
+            </w:r>
+            <w:proofErr w:type="spellEnd"/>
           </w:p>
         </w:tc>
         <w:tc>
@@ -1527,8 +1605,13 @@
               <w:cnfStyle w:val="000000000000" w:firstRow="0" w:lastRow="0" w:firstColumn="0" w:lastColumn="0" w:oddVBand="0" w:evenVBand="0" w:oddHBand="0" w:evenHBand="0" w:firstRowFirstColumn="0" w:firstRowLastColumn="0" w:lastRowFirstColumn="0" w:lastRowLastColumn="0"/>
             </w:pPr>
             <w:r>
-              <w:t>Message Maker Provider.lvlib</w:t>
+              <w:t xml:space="preserve">Message Maker </w:t>
             </w:r>
+            <w:proofErr w:type="spellStart"/>
+            <w:r>
+              <w:t>Provider.lvlib</w:t>
+            </w:r>
+            <w:proofErr w:type="spellEnd"/>
           </w:p>
         </w:tc>
         <w:tc>
@@ -1576,8 +1659,13 @@
               <w:cnfStyle w:val="000000000000" w:firstRow="0" w:lastRow="0" w:firstColumn="0" w:lastColumn="0" w:oddVBand="0" w:evenVBand="0" w:oddHBand="0" w:evenHBand="0" w:firstRowFirstColumn="0" w:firstRowLastColumn="0" w:lastRowFirstColumn="0" w:lastRowLastColumn="0"/>
             </w:pPr>
             <w:r>
-              <w:t>Actor Message Maker Provider.lvlib</w:t>
+              <w:t xml:space="preserve">Actor Message Maker </w:t>
             </w:r>
+            <w:proofErr w:type="spellStart"/>
+            <w:r>
+              <w:t>Provider.lvlib</w:t>
+            </w:r>
+            <w:proofErr w:type="spellEnd"/>
           </w:p>
         </w:tc>
         <w:tc>
@@ -1612,8 +1700,17 @@
                 <w:b w:val="0"/>
                 <w:bCs w:val="0"/>
               </w:rPr>
-              <w:t>Message Rescripter</w:t>
+              <w:t xml:space="preserve">Message </w:t>
             </w:r>
+            <w:proofErr w:type="spellStart"/>
+            <w:r>
+              <w:rPr>
+                <w:b w:val="0"/>
+                <w:bCs w:val="0"/>
+              </w:rPr>
+              <w:t>Rescripter</w:t>
+            </w:r>
+            <w:proofErr w:type="spellEnd"/>
           </w:p>
         </w:tc>
         <w:tc>
@@ -1625,8 +1722,13 @@
               <w:cnfStyle w:val="000000000000" w:firstRow="0" w:lastRow="0" w:firstColumn="0" w:lastColumn="0" w:oddVBand="0" w:evenVBand="0" w:oddHBand="0" w:evenHBand="0" w:firstRowFirstColumn="0" w:firstRowLastColumn="0" w:lastRowFirstColumn="0" w:lastRowLastColumn="0"/>
             </w:pPr>
             <w:r>
-              <w:t>Message Rescripter.lvlib</w:t>
+              <w:t xml:space="preserve">Message </w:t>
             </w:r>
+            <w:proofErr w:type="spellStart"/>
+            <w:r>
+              <w:t>Rescripter.lvlib</w:t>
+            </w:r>
+            <w:proofErr w:type="spellEnd"/>
           </w:p>
         </w:tc>
         <w:tc>
@@ -1654,8 +1756,17 @@
           <w:b/>
           <w:bCs/>
         </w:rPr>
-        <w:t>Message Maker.lvlib</w:t>
-      </w:r>
+        <w:t xml:space="preserve">Message </w:t>
+      </w:r>
+      <w:proofErr w:type="spellStart"/>
+      <w:r>
+        <w:rPr>
+          <w:b/>
+          <w:bCs/>
+        </w:rPr>
+        <w:t>Maker.lvlib</w:t>
+      </w:r>
+      <w:proofErr w:type="spellEnd"/>
       <w:r>
         <w:t xml:space="preserve"> contains most of the VI Scripting code that actually creates messages.  </w:t>
       </w:r>
@@ -1664,7 +1775,23 @@
           <w:b/>
           <w:bCs/>
         </w:rPr>
-        <w:t xml:space="preserve">AFPP Shared.lvlib </w:t>
+        <w:t xml:space="preserve">AFPP </w:t>
+      </w:r>
+      <w:proofErr w:type="spellStart"/>
+      <w:r>
+        <w:rPr>
+          <w:b/>
+          <w:bCs/>
+        </w:rPr>
+        <w:t>Shared.lvlib</w:t>
+      </w:r>
+      <w:proofErr w:type="spellEnd"/>
+      <w:r>
+        <w:rPr>
+          <w:b/>
+          <w:bCs/>
+        </w:rPr>
+        <w:t xml:space="preserve"> </w:t>
       </w:r>
       <w:r>
         <w:t>contains several small</w:t>
@@ -1845,7 +1972,23 @@
         <w:t>CreateNewWizard_IncludeItem.vi</w:t>
       </w:r>
       <w:r>
-        <w:t xml:space="preserve"> also checks to determine if the project contains any child of Actor.lvclass.  The VI returns TRUE only if a child of Actor.lvclass is present and the target is on the white list.</w:t>
+        <w:t xml:space="preserve"> also checks to determine if the project contains any child of </w:t>
+      </w:r>
+      <w:proofErr w:type="spellStart"/>
+      <w:r>
+        <w:t>Actor.lvclass</w:t>
+      </w:r>
+      <w:proofErr w:type="spellEnd"/>
+      <w:r>
+        <w:t xml:space="preserve">.  The VI returns TRUE only if a child of </w:t>
+      </w:r>
+      <w:proofErr w:type="spellStart"/>
+      <w:r>
+        <w:t>Actor.lvclass</w:t>
+      </w:r>
+      <w:proofErr w:type="spellEnd"/>
+      <w:r>
+        <w:t xml:space="preserve"> is present and the target is on the white list.</w:t>
       </w:r>
     </w:p>
     <w:p>
@@ -1883,7 +2026,25 @@
           <w:b/>
           <w:bCs/>
         </w:rPr>
-        <w:t>Add Actor.lvlib:Localized Strings.vi</w:t>
+        <w:t xml:space="preserve">Add </w:t>
+      </w:r>
+      <w:proofErr w:type="spellStart"/>
+      <w:proofErr w:type="gramStart"/>
+      <w:r>
+        <w:rPr>
+          <w:b/>
+          <w:bCs/>
+        </w:rPr>
+        <w:t>Actor.lvlib:Localized</w:t>
+      </w:r>
+      <w:proofErr w:type="spellEnd"/>
+      <w:proofErr w:type="gramEnd"/>
+      <w:r>
+        <w:rPr>
+          <w:b/>
+          <w:bCs/>
+        </w:rPr>
+        <w:t xml:space="preserve"> Strings.vi</w:t>
       </w:r>
       <w:r>
         <w:t>.</w:t>
@@ -1917,12 +2078,21 @@
       <w:r>
         <w:t xml:space="preserve"> to create their artifacts.  Add Actor’s version delegates that responsibility to </w:t>
       </w:r>
-      <w:r>
-        <w:rPr>
-          <w:b/>
-          <w:bCs/>
-        </w:rPr>
-        <w:t>CreateNewWizard_Invoke Core.vi</w:t>
+      <w:proofErr w:type="spellStart"/>
+      <w:r>
+        <w:rPr>
+          <w:b/>
+          <w:bCs/>
+        </w:rPr>
+        <w:t>CreateNewWizard_Invoke</w:t>
+      </w:r>
+      <w:proofErr w:type="spellEnd"/>
+      <w:r>
+        <w:rPr>
+          <w:b/>
+          <w:bCs/>
+        </w:rPr>
+        <w:t xml:space="preserve"> Core.vi</w:t>
       </w:r>
       <w:r>
         <w:t>; this VI can create both Actors and Actor Interfaces.</w:t>
@@ -1965,7 +2135,52 @@
         <w:t>(Note:</w:t>
       </w:r>
       <w:r>
-        <w:t xml:space="preserve">  Add Actor Interface.lvlib relies on scripting code contained in Add Actor.lvlib, but Add Actor.lvlib:CreateNewWizard_Invoke Core.vi invokes a VI contained in Add Actor Interface.lvlib.  This creates a circular dependency that should be broken at some point in the future.  Since the two providers are so similar, it may make the most sense to create a separate library that contains all the scripting code used by both providers, in the way that Message Maker.lvlib is used by all of the secondary providers.)</w:t>
+        <w:t xml:space="preserve">  Add Actor </w:t>
+      </w:r>
+      <w:proofErr w:type="spellStart"/>
+      <w:r>
+        <w:t>Interface.lvlib</w:t>
+      </w:r>
+      <w:proofErr w:type="spellEnd"/>
+      <w:r>
+        <w:t xml:space="preserve"> relies on scripting code contained in Add </w:t>
+      </w:r>
+      <w:proofErr w:type="spellStart"/>
+      <w:r>
+        <w:t>Actor.lvlib</w:t>
+      </w:r>
+      <w:proofErr w:type="spellEnd"/>
+      <w:r>
+        <w:t xml:space="preserve">, but Add </w:t>
+      </w:r>
+      <w:proofErr w:type="spellStart"/>
+      <w:proofErr w:type="gramStart"/>
+      <w:r>
+        <w:t>Actor.lvlib:CreateNewWizard</w:t>
+      </w:r>
+      <w:proofErr w:type="gramEnd"/>
+      <w:r>
+        <w:t>_Invoke</w:t>
+      </w:r>
+      <w:proofErr w:type="spellEnd"/>
+      <w:r>
+        <w:t xml:space="preserve"> Core.vi invokes a VI contained in Add Actor </w:t>
+      </w:r>
+      <w:proofErr w:type="spellStart"/>
+      <w:r>
+        <w:t>Interface.lvlib</w:t>
+      </w:r>
+      <w:proofErr w:type="spellEnd"/>
+      <w:r>
+        <w:t xml:space="preserve">.  This creates a circular dependency that should be broken at some point in the future.  Since the two providers are so similar, it may make the most sense to create a separate library that contains all the scripting code used by both providers, in the way that Message </w:t>
+      </w:r>
+      <w:proofErr w:type="spellStart"/>
+      <w:r>
+        <w:t>Maker.lvlib</w:t>
+      </w:r>
+      <w:proofErr w:type="spellEnd"/>
+      <w:r>
+        <w:t xml:space="preserve"> is used by all of the secondary providers.)</w:t>
       </w:r>
     </w:p>
     <w:p>
@@ -1985,7 +2200,15 @@
     </w:p>
     <w:p>
       <w:r>
-        <w:t>Message Maker Provider, Actor Message Maker Provider, and Message Rescripter are the suite’s secondary providers.  They are responsible for creating and updating messages for actors and actor interfaces.</w:t>
+        <w:t xml:space="preserve">Message Maker Provider, Actor Message Maker Provider, and Message </w:t>
+      </w:r>
+      <w:proofErr w:type="spellStart"/>
+      <w:r>
+        <w:t>Rescripter</w:t>
+      </w:r>
+      <w:proofErr w:type="spellEnd"/>
+      <w:r>
+        <w:t xml:space="preserve"> are the suite’s secondary providers.  They are responsible for creating and updating messages for actors and actor interfaces.</w:t>
       </w:r>
     </w:p>
     <w:p>
@@ -2027,14 +2250,7 @@
           <w:b/>
           <w:bCs/>
         </w:rPr>
-        <w:t>Menu</w:t>
-      </w:r>
-      <w:r>
-        <w:rPr>
-          <w:b/>
-          <w:bCs/>
-        </w:rPr>
-        <w:t>.vi</w:t>
+        <w:t>Menu.vi</w:t>
       </w:r>
       <w:r>
         <w:t>, which adds items to the popup menu.</w:t>
@@ -2042,6 +2258,29 @@
     </w:p>
     <w:p>
       <w:r>
+        <w:t xml:space="preserve">Since Message Maker Provider and Actor Message Maker Provider can act on several project items when activated, they also provide versions of </w:t>
+      </w:r>
+      <w:r>
+        <w:rPr>
+          <w:b/>
+          <w:bCs/>
+        </w:rPr>
+        <w:t>Provider_OnPopupMenu.vi</w:t>
+      </w:r>
+      <w:r>
+        <w:t xml:space="preserve">.  These VIs work in much the same way as their respective </w:t>
+      </w:r>
+      <w:proofErr w:type="spellStart"/>
+      <w:r>
+        <w:t>Item_OnPopupMenu</w:t>
+      </w:r>
+      <w:proofErr w:type="spellEnd"/>
+      <w:r>
+        <w:t xml:space="preserve"> VIs, but they provide slightly different menu options.</w:t>
+      </w:r>
+    </w:p>
+    <w:p>
+      <w:r>
         <w:t>Since actors are just LabVIEW classes, and actor methods are just VIs, actor framework providers must perform additional validation on the selected project item, to ensure they are actor framework artifacts.</w:t>
       </w:r>
     </w:p>
@@ -2054,8 +2293,19 @@
           <w:b/>
           <w:bCs/>
         </w:rPr>
-        <w:t>Message Maker Provider.lvlib:Item_OnPopupMenu.vi</w:t>
-      </w:r>
+        <w:t xml:space="preserve">Message Maker </w:t>
+      </w:r>
+      <w:proofErr w:type="spellStart"/>
+      <w:proofErr w:type="gramStart"/>
+      <w:r>
+        <w:rPr>
+          <w:b/>
+          <w:bCs/>
+        </w:rPr>
+        <w:t>Provider.lvlib:Item_OnPopupMenu.vi</w:t>
+      </w:r>
+      <w:proofErr w:type="spellEnd"/>
+      <w:proofErr w:type="gramEnd"/>
       <w:r>
         <w:t>, is typical:</w:t>
       </w:r>
@@ -2117,6 +2367,7 @@
     </w:p>
     <w:p>
       <w:r>
+        <w:lastRenderedPageBreak/>
         <w:t xml:space="preserve">OnPopupMenu.vi uses the provider framework API to obtain a reference to the project item.  It passes this reference to an item validation VI, which </w:t>
       </w:r>
       <w:r>
@@ -2141,7 +2392,6 @@
           <w:b/>
           <w:bCs/>
         </w:rPr>
-        <w:lastRenderedPageBreak/>
         <w:t>Note:</w:t>
       </w:r>
       <w:r>
@@ -2165,7 +2415,23 @@
         <w:t>imperative</w:t>
       </w:r>
       <w:r>
-        <w:t xml:space="preserve"> that any operation performed in an OnPopupMenu.vi execute quickly.  The total execution time for all OnPopupMenu VIs for the target item should be less than 100 ms. </w:t>
+        <w:t xml:space="preserve"> that any operation performed in an OnPopupMenu.vi execute quickly.  The total execution time for all </w:t>
+      </w:r>
+      <w:proofErr w:type="spellStart"/>
+      <w:r>
+        <w:t>OnPopupMenu</w:t>
+      </w:r>
+      <w:proofErr w:type="spellEnd"/>
+      <w:r>
+        <w:t xml:space="preserve"> VIs for the target item should be less than 100 </w:t>
+      </w:r>
+      <w:proofErr w:type="spellStart"/>
+      <w:r>
+        <w:t>ms.</w:t>
+      </w:r>
+      <w:proofErr w:type="spellEnd"/>
+      <w:r>
+        <w:t xml:space="preserve"> </w:t>
       </w:r>
     </w:p>
     <w:p>
@@ -2222,8 +2488,13 @@
         <w:t>Is Actor Public Method.vi</w:t>
       </w:r>
       <w:r>
-        <w:t>, which, as its name implies, returns true if the selected project item is a public method of a class that inherits from Actor.lvclass</w:t>
-      </w:r>
+        <w:t xml:space="preserve">, which, as its name implies, returns true if the selected project item is a public method of a class that inherits from </w:t>
+      </w:r>
+      <w:proofErr w:type="spellStart"/>
+      <w:r>
+        <w:t>Actor.lvclass</w:t>
+      </w:r>
+      <w:proofErr w:type="spellEnd"/>
     </w:p>
     <w:p>
       <w:r>
@@ -2334,7 +2605,15 @@
     </w:p>
     <w:p>
       <w:r>
-        <w:t xml:space="preserve">Message Rescripter operates on messages, so it validates project items by invoking </w:t>
+        <w:t xml:space="preserve">Message </w:t>
+      </w:r>
+      <w:proofErr w:type="spellStart"/>
+      <w:r>
+        <w:t>Rescripter</w:t>
+      </w:r>
+      <w:proofErr w:type="spellEnd"/>
+      <w:r>
+        <w:t xml:space="preserve"> operates on messages, so it validates project items by invoking </w:t>
       </w:r>
       <w:r>
         <w:rPr>
@@ -2344,7 +2623,15 @@
         <w:t>Is Message.vi</w:t>
       </w:r>
       <w:r>
-        <w:t>, which returns true if the project item inherits from Message.lvclass.</w:t>
+        <w:t xml:space="preserve">, which returns true if the project item inherits from </w:t>
+      </w:r>
+      <w:proofErr w:type="spellStart"/>
+      <w:r>
+        <w:t>Message.lvclass</w:t>
+      </w:r>
+      <w:proofErr w:type="spellEnd"/>
+      <w:r>
+        <w:t>.</w:t>
       </w:r>
     </w:p>
     <w:p>
@@ -2357,33 +2644,35 @@
         <w:t>Is Actor Public Method and Is Actor</w:t>
       </w:r>
       <w:r>
-        <w:t xml:space="preserve"> </w:t>
-      </w:r>
-      <w:r>
-        <w:t>can validate by checking to see if</w:t>
+        <w:t xml:space="preserve"> can validate by checking to see if</w:t>
       </w:r>
       <w:r>
         <w:t xml:space="preserve"> the item or</w:t>
       </w:r>
       <w:r>
-        <w:t xml:space="preserve"> its owner is an actor library, or if its owner has been tagged with the path to an Actor Framework PPL</w:t>
+        <w:t xml:space="preserve"> its owner is an actor library, or if its owner has been tagged with the path to an Actor Framework PPL.</w:t>
+      </w:r>
+      <w:r>
+        <w:t xml:space="preserve">  </w:t>
+      </w:r>
+      <w:r>
+        <w:t xml:space="preserve">(Is Message </w:t>
+      </w:r>
+      <w:proofErr w:type="gramStart"/>
+      <w:r>
+        <w:t>ignores</w:t>
+      </w:r>
+      <w:proofErr w:type="gramEnd"/>
+      <w:r>
+        <w:t xml:space="preserve"> this input.)  </w:t>
+      </w:r>
+      <w:r>
+        <w:t>Tags are metadata that can be associated with a project item through scripting; they can be of any data type</w:t>
       </w:r>
       <w:r>
         <w:t>.</w:t>
       </w:r>
       <w:r>
-        <w:t xml:space="preserve">  </w:t>
-      </w:r>
-      <w:r>
-        <w:t xml:space="preserve">(Is Message ignores this input.)  </w:t>
-      </w:r>
-      <w:r>
-        <w:t>Tags are metadata that can be associated with a project item through scripting; they can be of any data type</w:t>
-      </w:r>
-      <w:r>
-        <w:t>.</w:t>
-      </w:r>
-      <w:r>
         <w:t xml:space="preserve">  In the provider suite, when an actor or message inherits from a class in a PPL, the actor gets tagged with the path to the PPL.</w:t>
       </w:r>
       <w:r>
@@ -2391,6 +2680,151 @@
       </w:r>
     </w:p>
     <w:p>
+      <w:r>
+        <w:t>Shown here are the nodes to get and set a target item’s tag.  The set example is the code used by the provider.</w:t>
+      </w:r>
+    </w:p>
+    <w:p>
+      <w:r>
+        <w:lastRenderedPageBreak/>
+        <w:drawing>
+          <wp:inline distT="0" distB="0" distL="0" distR="0" wp14:anchorId="202E0924" wp14:editId="21216786">
+            <wp:extent cx="2581275" cy="1153111"/>
+            <wp:effectExtent l="0" t="0" r="0" b="9525"/>
+            <wp:docPr id="291010952" name="Picture 3">
+              <a:extLst xmlns:a="http://schemas.openxmlformats.org/drawingml/2006/main">
+                <a:ext uri="{FF2B5EF4-FFF2-40B4-BE49-F238E27FC236}">
+                  <a16:creationId xmlns:a16="http://schemas.microsoft.com/office/drawing/2014/main" id="{4E699701-4D1B-4001-ACD5-0A8B3B698A69}"/>
+                </a:ext>
+              </a:extLst>
+            </wp:docPr>
+            <wp:cNvGraphicFramePr>
+              <a:graphicFrameLocks xmlns:a="http://schemas.openxmlformats.org/drawingml/2006/main" noChangeAspect="1"/>
+            </wp:cNvGraphicFramePr>
+            <a:graphic xmlns:a="http://schemas.openxmlformats.org/drawingml/2006/main">
+              <a:graphicData uri="http://schemas.openxmlformats.org/drawingml/2006/picture">
+                <pic:pic xmlns:pic="http://schemas.openxmlformats.org/drawingml/2006/picture">
+                  <pic:nvPicPr>
+                    <pic:cNvPr id="4" name="Picture 3">
+                      <a:extLst>
+                        <a:ext uri="{FF2B5EF4-FFF2-40B4-BE49-F238E27FC236}">
+                          <a16:creationId xmlns:a16="http://schemas.microsoft.com/office/drawing/2014/main" id="{4E699701-4D1B-4001-ACD5-0A8B3B698A69}"/>
+                        </a:ext>
+                      </a:extLst>
+                    </pic:cNvPr>
+                    <pic:cNvPicPr>
+                      <a:picLocks noChangeAspect="1"/>
+                    </pic:cNvPicPr>
+                  </pic:nvPicPr>
+                  <pic:blipFill>
+                    <a:blip r:embed="rId19"/>
+                    <a:stretch>
+                      <a:fillRect/>
+                    </a:stretch>
+                  </pic:blipFill>
+                  <pic:spPr>
+                    <a:xfrm>
+                      <a:off x="0" y="0"/>
+                      <a:ext cx="2587757" cy="1156006"/>
+                    </a:xfrm>
+                    <a:prstGeom prst="rect">
+                      <a:avLst/>
+                    </a:prstGeom>
+                  </pic:spPr>
+                </pic:pic>
+              </a:graphicData>
+            </a:graphic>
+          </wp:inline>
+        </w:drawing>
+      </w:r>
+    </w:p>
+    <w:p>
+      <w:r>
+        <w:drawing>
+          <wp:inline distT="0" distB="0" distL="0" distR="0" wp14:anchorId="49A35EB6" wp14:editId="2E1A71B6">
+            <wp:extent cx="2657475" cy="1147111"/>
+            <wp:effectExtent l="0" t="0" r="0" b="0"/>
+            <wp:docPr id="6" name="Picture 5">
+              <a:extLst xmlns:a="http://schemas.openxmlformats.org/drawingml/2006/main">
+                <a:ext uri="{FF2B5EF4-FFF2-40B4-BE49-F238E27FC236}">
+                  <a16:creationId xmlns:a16="http://schemas.microsoft.com/office/drawing/2014/main" id="{F7A53EAF-7C32-4BBB-9304-3CA964F00290}"/>
+                </a:ext>
+              </a:extLst>
+            </wp:docPr>
+            <wp:cNvGraphicFramePr>
+              <a:graphicFrameLocks xmlns:a="http://schemas.openxmlformats.org/drawingml/2006/main" noChangeAspect="1"/>
+            </wp:cNvGraphicFramePr>
+            <a:graphic xmlns:a="http://schemas.openxmlformats.org/drawingml/2006/main">
+              <a:graphicData uri="http://schemas.openxmlformats.org/drawingml/2006/picture">
+                <pic:pic xmlns:pic="http://schemas.openxmlformats.org/drawingml/2006/picture">
+                  <pic:nvPicPr>
+                    <pic:cNvPr id="6" name="Picture 5">
+                      <a:extLst>
+                        <a:ext uri="{FF2B5EF4-FFF2-40B4-BE49-F238E27FC236}">
+                          <a16:creationId xmlns:a16="http://schemas.microsoft.com/office/drawing/2014/main" id="{F7A53EAF-7C32-4BBB-9304-3CA964F00290}"/>
+                        </a:ext>
+                      </a:extLst>
+                    </pic:cNvPr>
+                    <pic:cNvPicPr>
+                      <a:picLocks noChangeAspect="1"/>
+                    </pic:cNvPicPr>
+                  </pic:nvPicPr>
+                  <pic:blipFill>
+                    <a:blip r:embed="rId20"/>
+                    <a:stretch>
+                      <a:fillRect/>
+                    </a:stretch>
+                  </pic:blipFill>
+                  <pic:spPr>
+                    <a:xfrm>
+                      <a:off x="0" y="0"/>
+                      <a:ext cx="2672352" cy="1153533"/>
+                    </a:xfrm>
+                    <a:prstGeom prst="rect">
+                      <a:avLst/>
+                    </a:prstGeom>
+                  </pic:spPr>
+                </pic:pic>
+              </a:graphicData>
+            </a:graphic>
+          </wp:inline>
+        </w:drawing>
+      </w:r>
+    </w:p>
+    <w:p>
+      <w:r>
+        <w:rPr>
+          <w:b/>
+          <w:bCs/>
+        </w:rPr>
+        <w:t xml:space="preserve">AFPP </w:t>
+      </w:r>
+      <w:proofErr w:type="spellStart"/>
+      <w:proofErr w:type="gramStart"/>
+      <w:r>
+        <w:rPr>
+          <w:b/>
+          <w:bCs/>
+        </w:rPr>
+        <w:t>Shared.lvlib:Update</w:t>
+      </w:r>
+      <w:proofErr w:type="spellEnd"/>
+      <w:proofErr w:type="gramEnd"/>
+      <w:r>
+        <w:rPr>
+          <w:b/>
+          <w:bCs/>
+        </w:rPr>
+        <w:t xml:space="preserve"> Target Tag – PPL Path.vi</w:t>
+      </w:r>
+      <w:r>
+        <w:t xml:space="preserve"> sets and clears the PPL path tag on actors</w:t>
+      </w:r>
+      <w:r>
+        <w:t>, and is invoked in several different entry points to the message scripting process.</w:t>
+      </w:r>
+    </w:p>
+    <w:p>
       <w:pPr>
         <w:rPr>
           <w:u w:val="single"/>
@@ -2401,6 +2835,55 @@
           <w:u w:val="single"/>
         </w:rPr>
         <w:t>Executing Scripting Code</w:t>
+      </w:r>
+    </w:p>
+    <w:p>
+      <w:r>
+        <w:t xml:space="preserve">When the user selects an option to create a message, the provider framework invokes the provider’s </w:t>
+      </w:r>
+      <w:proofErr w:type="spellStart"/>
+      <w:r>
+        <w:t>Item_OnCommand</w:t>
+      </w:r>
+      <w:proofErr w:type="spellEnd"/>
+      <w:r>
+        <w:t xml:space="preserve"> or </w:t>
+      </w:r>
+      <w:proofErr w:type="spellStart"/>
+      <w:r>
+        <w:t>Provider_OnCommand</w:t>
+      </w:r>
+      <w:proofErr w:type="spellEnd"/>
+      <w:r>
+        <w:t xml:space="preserve"> (depending on the number of project items selected).  </w:t>
+      </w:r>
+    </w:p>
+    <w:p>
+      <w:r>
+        <w:rPr>
+          <w:highlight w:val="yellow"/>
+        </w:rPr>
+        <w:t xml:space="preserve">#TODO how do I want to bridge the space between </w:t>
+      </w:r>
+      <w:proofErr w:type="spellStart"/>
+      <w:r>
+        <w:rPr>
+          <w:highlight w:val="yellow"/>
+        </w:rPr>
+        <w:t>OnCommand</w:t>
+      </w:r>
+      <w:proofErr w:type="spellEnd"/>
+      <w:r>
+        <w:rPr>
+          <w:highlight w:val="yellow"/>
+        </w:rPr>
+        <w:t xml:space="preserve"> and actual message scripting?</w:t>
+      </w:r>
+      <w:r>
+        <w:rPr>
+          <w:highlight w:val="yellow"/>
+        </w:rPr>
+        <w:t xml:space="preserve">  Come back to this after completing the Creating Messages section.</w:t>
       </w:r>
     </w:p>
     <w:p>
@@ -2486,31 +2969,47 @@
     </w:p>
     <w:p>
       <w:r>
+        <w:t xml:space="preserve">Note that these class templates are not part of a library, nor do they inherit from </w:t>
+      </w:r>
+      <w:proofErr w:type="spellStart"/>
+      <w:r>
+        <w:t>Message.lvclass</w:t>
+      </w:r>
+      <w:proofErr w:type="spellEnd"/>
+      <w:r>
+        <w:t>.  It is much easier to work with an uncoupled class than one that is linked to other code artifacts.</w:t>
+      </w:r>
+    </w:p>
+    <w:p>
+      <w:r>
+        <w:t xml:space="preserve">To create a message, the providers copy the appropriate template to the specified location, modify its VIs as necessary, change it to inherit from </w:t>
+      </w:r>
+      <w:proofErr w:type="spellStart"/>
+      <w:r>
+        <w:t>Message.lvclass</w:t>
+      </w:r>
+      <w:proofErr w:type="spellEnd"/>
+      <w:r>
+        <w:t>, and then add it to the actor’s library.</w:t>
+      </w:r>
+    </w:p>
+    <w:p>
+      <w:r>
+        <w:t xml:space="preserve">The template to be used is selected based on the provider action invoked by the user. </w:t>
+      </w:r>
+    </w:p>
+    <w:p>
+      <w:pPr>
+        <w:rPr>
+          <w:b/>
+          <w:bCs/>
+        </w:rPr>
+      </w:pPr>
+      <w:r>
+        <w:rPr>
+          <w:noProof/>
+        </w:rPr>
         <w:lastRenderedPageBreak/>
-        <w:t>Note that these class templates are not part of a library, nor do they inherit from Message.lvclass.  It is much easier to work with an uncoupled class than one that is linked to other code artifacts.</w:t>
-      </w:r>
-    </w:p>
-    <w:p>
-      <w:r>
-        <w:t>To create a message, the providers copy the appropriate template to the specified location, modify its VIs as necessary, change it to inherit from Message.lvclass, and then add it to the actor’s library.</w:t>
-      </w:r>
-    </w:p>
-    <w:p>
-      <w:r>
-        <w:t xml:space="preserve">The template to be used is selected based on the provider action invoked by the user. </w:t>
-      </w:r>
-    </w:p>
-    <w:p>
-      <w:pPr>
-        <w:rPr>
-          <w:b/>
-          <w:bCs/>
-        </w:rPr>
-      </w:pPr>
-      <w:r>
-        <w:rPr>
-          <w:noProof/>
-        </w:rPr>
         <w:drawing>
           <wp:inline distT="0" distB="0" distL="0" distR="0" wp14:anchorId="77BD9124" wp14:editId="3E75FA01">
             <wp:extent cx="2378111" cy="1781175"/>
@@ -2541,7 +3040,7 @@
                     </pic:cNvPicPr>
                   </pic:nvPicPr>
                   <pic:blipFill>
-                    <a:blip r:embed="rId19"/>
+                    <a:blip r:embed="rId21"/>
                     <a:stretch>
                       <a:fillRect/>
                     </a:stretch>
@@ -2785,7 +3284,6 @@
           <w:b/>
           <w:bCs/>
         </w:rPr>
-        <w:lastRenderedPageBreak/>
         <w:t>On Project Providers</w:t>
       </w:r>
     </w:p>
@@ -2798,7 +3296,7 @@
       </w:r>
     </w:p>
     <w:p>
-      <w:hyperlink r:id="rId20" w:history="1">
+      <w:hyperlink r:id="rId22" w:history="1">
         <w:r>
           <w:rPr>
             <w:rStyle w:val="Hyperlink"/>
@@ -2813,7 +3311,7 @@
       </w:r>
     </w:p>
     <w:p>
-      <w:hyperlink r:id="rId21" w:history="1">
+      <w:hyperlink r:id="rId23" w:history="1">
         <w:r>
           <w:rPr>
             <w:rStyle w:val="Hyperlink"/>
@@ -2824,11 +3322,12 @@
     </w:p>
     <w:p>
       <w:r>
+        <w:lastRenderedPageBreak/>
         <w:t>Written documentation and examples:</w:t>
       </w:r>
     </w:p>
     <w:p>
-      <w:hyperlink r:id="rId22" w:history="1">
+      <w:hyperlink r:id="rId24" w:history="1">
         <w:r>
           <w:rPr>
             <w:rStyle w:val="Hyperlink"/>
@@ -2839,11 +3338,19 @@
     </w:p>
     <w:p>
       <w:r>
-        <w:t>A presentation by David Ladolcetta:</w:t>
-      </w:r>
-    </w:p>
-    <w:p>
-      <w:hyperlink r:id="rId23" w:history="1">
+        <w:t xml:space="preserve">A presentation by David </w:t>
+      </w:r>
+      <w:proofErr w:type="spellStart"/>
+      <w:r>
+        <w:t>Ladolcetta</w:t>
+      </w:r>
+      <w:proofErr w:type="spellEnd"/>
+      <w:r>
+        <w:t>:</w:t>
+      </w:r>
+    </w:p>
+    <w:p>
+      <w:hyperlink r:id="rId25" w:history="1">
         <w:r>
           <w:rPr>
             <w:rStyle w:val="Hyperlink"/>
@@ -2858,7 +3365,7 @@
       </w:r>
     </w:p>
     <w:p>
-      <w:hyperlink r:id="rId24" w:history="1">
+      <w:hyperlink r:id="rId26" w:history="1">
         <w:r>
           <w:rPr>
             <w:rStyle w:val="Hyperlink"/>
@@ -2882,7 +3389,7 @@
       </w:r>
     </w:p>
     <w:p>
-      <w:hyperlink r:id="rId25" w:history="1">
+      <w:hyperlink r:id="rId27" w:history="1">
         <w:r>
           <w:rPr>
             <w:rStyle w:val="Hyperlink"/>
@@ -2897,7 +3404,7 @@
       </w:r>
     </w:p>
     <w:p>
-      <w:hyperlink r:id="rId26" w:history="1">
+      <w:hyperlink r:id="rId28" w:history="1">
         <w:r>
           <w:rPr>
             <w:rStyle w:val="Hyperlink"/>
@@ -2912,7 +3419,7 @@
       </w:r>
     </w:p>
     <w:p>
-      <w:hyperlink r:id="rId27" w:history="1">
+      <w:hyperlink r:id="rId29" w:history="1">
         <w:r>
           <w:rPr>
             <w:rStyle w:val="Hyperlink"/>

</xml_diff>

<commit_message>
Added section on error handling.
</commit_message>
<xml_diff>
--- a/Documentation/Project Providers/Actor Framework Project Providers Design Reference.docx
+++ b/Documentation/Project Providers/Actor Framework Project Providers Design Reference.docx
@@ -224,13 +224,8 @@
       </w:r>
     </w:p>
     <w:p>
-      <w:proofErr w:type="spellStart"/>
-      <w:r>
-        <w:t>SuperSecretPrivateSpecialStuff</w:t>
-      </w:r>
-      <w:proofErr w:type="spellEnd"/>
-      <w:r>
-        <w:t>=true</w:t>
+      <w:r>
+        <w:t>SuperSecretPrivateSpecialStuff=true</w:t>
       </w:r>
     </w:p>
     <w:p>
@@ -257,7 +252,6 @@
       <w:r>
         <w:t xml:space="preserve">In Actor Framework, a message is a class that inherits from </w:t>
       </w:r>
-      <w:proofErr w:type="spellStart"/>
       <w:r>
         <w:rPr>
           <w:b/>
@@ -265,7 +259,6 @@
         </w:rPr>
         <w:t>Message.lvclass</w:t>
       </w:r>
-      <w:proofErr w:type="spellEnd"/>
       <w:r>
         <w:t xml:space="preserve">.  It implements an override of </w:t>
       </w:r>
@@ -277,29 +270,13 @@
         <w:t>Do.vi</w:t>
       </w:r>
       <w:r>
-        <w:t xml:space="preserve">, a dynamic dispatch method of </w:t>
-      </w:r>
-      <w:proofErr w:type="spellStart"/>
-      <w:r>
-        <w:t>Message.lvclass</w:t>
-      </w:r>
-      <w:proofErr w:type="spellEnd"/>
-      <w:r>
-        <w:t>.  This message invokes a method of the message</w:t>
+        <w:t>, a dynamic dispatch method of Message.lvclass.  This message invokes a method of the message</w:t>
       </w:r>
       <w:r>
         <w:t>’</w:t>
       </w:r>
       <w:r>
-        <w:t xml:space="preserve">s target actor.  When created by the project provider, the message name is of the form &lt;method name&gt; </w:t>
-      </w:r>
-      <w:proofErr w:type="spellStart"/>
-      <w:r>
-        <w:t>Msg.lvclass</w:t>
-      </w:r>
-      <w:proofErr w:type="spellEnd"/>
-      <w:r>
-        <w:t>.</w:t>
+        <w:t>s target actor.  When created by the project provider, the message name is of the form &lt;method name&gt; Msg.lvclass.</w:t>
       </w:r>
       <w:r>
         <w:t xml:space="preserve">  The message class itself includes as attributes all of the inputs to the method targeted by the message (except for the target actor and standard error input).</w:t>
@@ -320,15 +297,7 @@
     </w:p>
     <w:p>
       <w:r>
-        <w:t xml:space="preserve">Abstract messages do not target a specific actor’s method.  They include a set of attributes defined by the developer and a Send VI.  The Send VI </w:t>
-      </w:r>
-      <w:proofErr w:type="gramStart"/>
-      <w:r>
-        <w:t>writes</w:t>
-      </w:r>
-      <w:proofErr w:type="gramEnd"/>
-      <w:r>
-        <w:t xml:space="preserve"> attributes to a child of the abstract message, and puts </w:t>
+        <w:t xml:space="preserve">Abstract messages do not target a specific actor’s method.  They include a set of attributes defined by the developer and a Send VI.  The Send VI writes attributes to a child of the abstract message, and puts </w:t>
       </w:r>
       <w:r>
         <w:lastRenderedPageBreak/>
@@ -632,31 +601,7 @@
     </w:p>
     <w:p>
       <w:r>
-        <w:t xml:space="preserve">For reference, provider codes </w:t>
-      </w:r>
-      <w:proofErr w:type="gramStart"/>
-      <w:r>
-        <w:t>runs</w:t>
-      </w:r>
-      <w:proofErr w:type="gramEnd"/>
-      <w:r>
-        <w:t xml:space="preserve"> in the </w:t>
-      </w:r>
-      <w:proofErr w:type="spellStart"/>
-      <w:r>
-        <w:t>NI.LV.MxLvProvider</w:t>
-      </w:r>
-      <w:proofErr w:type="spellEnd"/>
-      <w:r>
-        <w:t xml:space="preserve"> instance.  Elements of the provider API that are intended to run in that instance have a “</w:t>
-      </w:r>
-      <w:proofErr w:type="spellStart"/>
-      <w:r>
-        <w:t>mxLv</w:t>
-      </w:r>
-      <w:proofErr w:type="spellEnd"/>
-      <w:r>
-        <w:t>” prefix.</w:t>
+        <w:t>For reference, provider codes runs in the NI.LV.MxLvProvider instance.  Elements of the provider API that are intended to run in that instance have a “mxLv” prefix.</w:t>
       </w:r>
     </w:p>
     <w:p>
@@ -1290,16 +1235,8 @@
           <w:u w:val="single"/>
         </w:rPr>
         <w:lastRenderedPageBreak/>
-        <w:t xml:space="preserve">Message </w:t>
-      </w:r>
-      <w:proofErr w:type="spellStart"/>
-      <w:r>
-        <w:rPr>
-          <w:u w:val="single"/>
-        </w:rPr>
-        <w:t>Rescripter</w:t>
-      </w:r>
-      <w:proofErr w:type="spellEnd"/>
+        <w:t>Message Rescripter</w:t>
+      </w:r>
     </w:p>
     <w:p>
       <w:pPr>
@@ -1382,13 +1319,8 @@
     </w:p>
     <w:p>
       <w:r>
-        <w:t xml:space="preserve">Message </w:t>
-      </w:r>
-      <w:proofErr w:type="spellStart"/>
-      <w:r>
-        <w:t>Rescripter</w:t>
-      </w:r>
-      <w:proofErr w:type="spellEnd"/>
+        <w:t>Message Rescripter</w:t>
+      </w:r>
       <w:r>
         <w:t xml:space="preserve"> acts on an existing Actor Framework message.  It rebuilds the existing message in place.</w:t>
       </w:r>
@@ -1497,13 +1429,8 @@
               <w:cnfStyle w:val="000000000000" w:firstRow="0" w:lastRow="0" w:firstColumn="0" w:lastColumn="0" w:oddVBand="0" w:evenVBand="0" w:oddHBand="0" w:evenHBand="0" w:firstRowFirstColumn="0" w:firstRowLastColumn="0" w:lastRowFirstColumn="0" w:lastRowLastColumn="0"/>
             </w:pPr>
             <w:r>
-              <w:t xml:space="preserve">Add </w:t>
+              <w:t>Add Actor.lvlib</w:t>
             </w:r>
-            <w:proofErr w:type="spellStart"/>
-            <w:r>
-              <w:t>Actor.lvlib</w:t>
-            </w:r>
-            <w:proofErr w:type="spellEnd"/>
           </w:p>
         </w:tc>
         <w:tc>
@@ -1551,13 +1478,8 @@
               <w:cnfStyle w:val="000000000000" w:firstRow="0" w:lastRow="0" w:firstColumn="0" w:lastColumn="0" w:oddVBand="0" w:evenVBand="0" w:oddHBand="0" w:evenHBand="0" w:firstRowFirstColumn="0" w:firstRowLastColumn="0" w:lastRowFirstColumn="0" w:lastRowLastColumn="0"/>
             </w:pPr>
             <w:r>
-              <w:t xml:space="preserve">Add Actor </w:t>
+              <w:t>Add Actor Interface.lvlib</w:t>
             </w:r>
-            <w:proofErr w:type="spellStart"/>
-            <w:r>
-              <w:t>Interface.lvlib</w:t>
-            </w:r>
-            <w:proofErr w:type="spellEnd"/>
           </w:p>
         </w:tc>
         <w:tc>
@@ -1605,13 +1527,8 @@
               <w:cnfStyle w:val="000000000000" w:firstRow="0" w:lastRow="0" w:firstColumn="0" w:lastColumn="0" w:oddVBand="0" w:evenVBand="0" w:oddHBand="0" w:evenHBand="0" w:firstRowFirstColumn="0" w:firstRowLastColumn="0" w:lastRowFirstColumn="0" w:lastRowLastColumn="0"/>
             </w:pPr>
             <w:r>
-              <w:t xml:space="preserve">Message Maker </w:t>
+              <w:t>Message Maker Provider.lvlib</w:t>
             </w:r>
-            <w:proofErr w:type="spellStart"/>
-            <w:r>
-              <w:t>Provider.lvlib</w:t>
-            </w:r>
-            <w:proofErr w:type="spellEnd"/>
           </w:p>
         </w:tc>
         <w:tc>
@@ -1659,13 +1576,8 @@
               <w:cnfStyle w:val="000000000000" w:firstRow="0" w:lastRow="0" w:firstColumn="0" w:lastColumn="0" w:oddVBand="0" w:evenVBand="0" w:oddHBand="0" w:evenHBand="0" w:firstRowFirstColumn="0" w:firstRowLastColumn="0" w:lastRowFirstColumn="0" w:lastRowLastColumn="0"/>
             </w:pPr>
             <w:r>
-              <w:t xml:space="preserve">Actor Message Maker </w:t>
+              <w:t>Actor Message Maker Provider.lvlib</w:t>
             </w:r>
-            <w:proofErr w:type="spellStart"/>
-            <w:r>
-              <w:t>Provider.lvlib</w:t>
-            </w:r>
-            <w:proofErr w:type="spellEnd"/>
           </w:p>
         </w:tc>
         <w:tc>
@@ -1700,17 +1612,8 @@
                 <w:b w:val="0"/>
                 <w:bCs w:val="0"/>
               </w:rPr>
-              <w:t xml:space="preserve">Message </w:t>
+              <w:t>Message Rescripter</w:t>
             </w:r>
-            <w:proofErr w:type="spellStart"/>
-            <w:r>
-              <w:rPr>
-                <w:b w:val="0"/>
-                <w:bCs w:val="0"/>
-              </w:rPr>
-              <w:t>Rescripter</w:t>
-            </w:r>
-            <w:proofErr w:type="spellEnd"/>
           </w:p>
         </w:tc>
         <w:tc>
@@ -1722,13 +1625,8 @@
               <w:cnfStyle w:val="000000000000" w:firstRow="0" w:lastRow="0" w:firstColumn="0" w:lastColumn="0" w:oddVBand="0" w:evenVBand="0" w:oddHBand="0" w:evenHBand="0" w:firstRowFirstColumn="0" w:firstRowLastColumn="0" w:lastRowFirstColumn="0" w:lastRowLastColumn="0"/>
             </w:pPr>
             <w:r>
-              <w:t xml:space="preserve">Message </w:t>
+              <w:t>Message Rescripter.lvlib</w:t>
             </w:r>
-            <w:proofErr w:type="spellStart"/>
-            <w:r>
-              <w:t>Rescripter.lvlib</w:t>
-            </w:r>
-            <w:proofErr w:type="spellEnd"/>
           </w:p>
         </w:tc>
         <w:tc>
@@ -1756,17 +1654,8 @@
           <w:b/>
           <w:bCs/>
         </w:rPr>
-        <w:t xml:space="preserve">Message </w:t>
-      </w:r>
-      <w:proofErr w:type="spellStart"/>
-      <w:r>
-        <w:rPr>
-          <w:b/>
-          <w:bCs/>
-        </w:rPr>
-        <w:t>Maker.lvlib</w:t>
-      </w:r>
-      <w:proofErr w:type="spellEnd"/>
+        <w:t>Message Maker.lvlib</w:t>
+      </w:r>
       <w:r>
         <w:t xml:space="preserve"> contains most of the VI Scripting code that actually creates messages.  </w:t>
       </w:r>
@@ -1775,23 +1664,7 @@
           <w:b/>
           <w:bCs/>
         </w:rPr>
-        <w:t xml:space="preserve">AFPP </w:t>
-      </w:r>
-      <w:proofErr w:type="spellStart"/>
-      <w:r>
-        <w:rPr>
-          <w:b/>
-          <w:bCs/>
-        </w:rPr>
-        <w:t>Shared.lvlib</w:t>
-      </w:r>
-      <w:proofErr w:type="spellEnd"/>
-      <w:r>
-        <w:rPr>
-          <w:b/>
-          <w:bCs/>
-        </w:rPr>
-        <w:t xml:space="preserve"> </w:t>
+        <w:t xml:space="preserve">AFPP Shared.lvlib </w:t>
       </w:r>
       <w:r>
         <w:t>contains several small</w:t>
@@ -1972,23 +1845,7 @@
         <w:t>CreateNewWizard_IncludeItem.vi</w:t>
       </w:r>
       <w:r>
-        <w:t xml:space="preserve"> also checks to determine if the project contains any child of </w:t>
-      </w:r>
-      <w:proofErr w:type="spellStart"/>
-      <w:r>
-        <w:t>Actor.lvclass</w:t>
-      </w:r>
-      <w:proofErr w:type="spellEnd"/>
-      <w:r>
-        <w:t xml:space="preserve">.  The VI returns TRUE only if a child of </w:t>
-      </w:r>
-      <w:proofErr w:type="spellStart"/>
-      <w:r>
-        <w:t>Actor.lvclass</w:t>
-      </w:r>
-      <w:proofErr w:type="spellEnd"/>
-      <w:r>
-        <w:t xml:space="preserve"> is present and the target is on the white list.</w:t>
+        <w:t xml:space="preserve"> also checks to determine if the project contains any child of Actor.lvclass.  The VI returns TRUE only if a child of Actor.lvclass is present and the target is on the white list.</w:t>
       </w:r>
     </w:p>
     <w:p>
@@ -2026,25 +1883,7 @@
           <w:b/>
           <w:bCs/>
         </w:rPr>
-        <w:t xml:space="preserve">Add </w:t>
-      </w:r>
-      <w:proofErr w:type="spellStart"/>
-      <w:proofErr w:type="gramStart"/>
-      <w:r>
-        <w:rPr>
-          <w:b/>
-          <w:bCs/>
-        </w:rPr>
-        <w:t>Actor.lvlib:Localized</w:t>
-      </w:r>
-      <w:proofErr w:type="spellEnd"/>
-      <w:proofErr w:type="gramEnd"/>
-      <w:r>
-        <w:rPr>
-          <w:b/>
-          <w:bCs/>
-        </w:rPr>
-        <w:t xml:space="preserve"> Strings.vi</w:t>
+        <w:t>Add Actor.lvlib:Localized Strings.vi</w:t>
       </w:r>
       <w:r>
         <w:t>.</w:t>
@@ -2078,21 +1917,12 @@
       <w:r>
         <w:t xml:space="preserve"> to create their artifacts.  Add Actor’s version delegates that responsibility to </w:t>
       </w:r>
-      <w:proofErr w:type="spellStart"/>
-      <w:r>
-        <w:rPr>
-          <w:b/>
-          <w:bCs/>
-        </w:rPr>
-        <w:t>CreateNewWizard_Invoke</w:t>
-      </w:r>
-      <w:proofErr w:type="spellEnd"/>
-      <w:r>
-        <w:rPr>
-          <w:b/>
-          <w:bCs/>
-        </w:rPr>
-        <w:t xml:space="preserve"> Core.vi</w:t>
+      <w:r>
+        <w:rPr>
+          <w:b/>
+          <w:bCs/>
+        </w:rPr>
+        <w:t>CreateNewWizard_Invoke Core.vi</w:t>
       </w:r>
       <w:r>
         <w:t>; this VI can create both Actors and Actor Interfaces.</w:t>
@@ -2135,52 +1965,7 @@
         <w:t>(Note:</w:t>
       </w:r>
       <w:r>
-        <w:t xml:space="preserve">  Add Actor </w:t>
-      </w:r>
-      <w:proofErr w:type="spellStart"/>
-      <w:r>
-        <w:t>Interface.lvlib</w:t>
-      </w:r>
-      <w:proofErr w:type="spellEnd"/>
-      <w:r>
-        <w:t xml:space="preserve"> relies on scripting code contained in Add </w:t>
-      </w:r>
-      <w:proofErr w:type="spellStart"/>
-      <w:r>
-        <w:t>Actor.lvlib</w:t>
-      </w:r>
-      <w:proofErr w:type="spellEnd"/>
-      <w:r>
-        <w:t xml:space="preserve">, but Add </w:t>
-      </w:r>
-      <w:proofErr w:type="spellStart"/>
-      <w:proofErr w:type="gramStart"/>
-      <w:r>
-        <w:t>Actor.lvlib:CreateNewWizard</w:t>
-      </w:r>
-      <w:proofErr w:type="gramEnd"/>
-      <w:r>
-        <w:t>_Invoke</w:t>
-      </w:r>
-      <w:proofErr w:type="spellEnd"/>
-      <w:r>
-        <w:t xml:space="preserve"> Core.vi invokes a VI contained in Add Actor </w:t>
-      </w:r>
-      <w:proofErr w:type="spellStart"/>
-      <w:r>
-        <w:t>Interface.lvlib</w:t>
-      </w:r>
-      <w:proofErr w:type="spellEnd"/>
-      <w:r>
-        <w:t xml:space="preserve">.  This creates a circular dependency that should be broken at some point in the future.  Since the two providers are so similar, it may make the most sense to create a separate library that contains all the scripting code used by both providers, in the way that Message </w:t>
-      </w:r>
-      <w:proofErr w:type="spellStart"/>
-      <w:r>
-        <w:t>Maker.lvlib</w:t>
-      </w:r>
-      <w:proofErr w:type="spellEnd"/>
-      <w:r>
-        <w:t xml:space="preserve"> is used by all of the secondary providers.)</w:t>
+        <w:t xml:space="preserve">  Add Actor Interface.lvlib relies on scripting code contained in Add Actor.lvlib, but Add Actor.lvlib:CreateNewWizard_Invoke Core.vi invokes a VI contained in Add Actor Interface.lvlib.  This creates a circular dependency that should be broken at some point in the future.  Since the two providers are so similar, it may make the most sense to create a separate library that contains all the scripting code used by both providers, in the way that Message Maker.lvlib is used by all of the secondary providers.)</w:t>
       </w:r>
     </w:p>
     <w:p>
@@ -2200,15 +1985,7 @@
     </w:p>
     <w:p>
       <w:r>
-        <w:t xml:space="preserve">Message Maker Provider, Actor Message Maker Provider, and Message </w:t>
-      </w:r>
-      <w:proofErr w:type="spellStart"/>
-      <w:r>
-        <w:t>Rescripter</w:t>
-      </w:r>
-      <w:proofErr w:type="spellEnd"/>
-      <w:r>
-        <w:t xml:space="preserve"> are the suite’s secondary providers.  They are responsible for creating and updating messages for actors and actor interfaces.</w:t>
+        <w:t>Message Maker Provider, Actor Message Maker Provider, and Message Rescripter are the suite’s secondary providers.  They are responsible for creating and updating messages for actors and actor interfaces.</w:t>
       </w:r>
     </w:p>
     <w:p>
@@ -2268,15 +2045,7 @@
         <w:t>Provider_OnPopupMenu.vi</w:t>
       </w:r>
       <w:r>
-        <w:t xml:space="preserve">.  These VIs work in much the same way as their respective </w:t>
-      </w:r>
-      <w:proofErr w:type="spellStart"/>
-      <w:r>
-        <w:t>Item_OnPopupMenu</w:t>
-      </w:r>
-      <w:proofErr w:type="spellEnd"/>
-      <w:r>
-        <w:t xml:space="preserve"> VIs, but they provide slightly different menu options.</w:t>
+        <w:t>.  These VIs work in much the same way as their respective Item_OnPopupMenu VIs, but they provide slightly different menu options.</w:t>
       </w:r>
     </w:p>
     <w:p>
@@ -2293,19 +2062,8 @@
           <w:b/>
           <w:bCs/>
         </w:rPr>
-        <w:t xml:space="preserve">Message Maker </w:t>
-      </w:r>
-      <w:proofErr w:type="spellStart"/>
-      <w:proofErr w:type="gramStart"/>
-      <w:r>
-        <w:rPr>
-          <w:b/>
-          <w:bCs/>
-        </w:rPr>
-        <w:t>Provider.lvlib:Item_OnPopupMenu.vi</w:t>
-      </w:r>
-      <w:proofErr w:type="spellEnd"/>
-      <w:proofErr w:type="gramEnd"/>
+        <w:t>Message Maker Provider.lvlib:Item_OnPopupMenu.vi</w:t>
+      </w:r>
       <w:r>
         <w:t>, is typical:</w:t>
       </w:r>
@@ -2415,23 +2173,7 @@
         <w:t>imperative</w:t>
       </w:r>
       <w:r>
-        <w:t xml:space="preserve"> that any operation performed in an OnPopupMenu.vi execute quickly.  The total execution time for all </w:t>
-      </w:r>
-      <w:proofErr w:type="spellStart"/>
-      <w:r>
-        <w:t>OnPopupMenu</w:t>
-      </w:r>
-      <w:proofErr w:type="spellEnd"/>
-      <w:r>
-        <w:t xml:space="preserve"> VIs for the target item should be less than 100 </w:t>
-      </w:r>
-      <w:proofErr w:type="spellStart"/>
-      <w:r>
-        <w:t>ms.</w:t>
-      </w:r>
-      <w:proofErr w:type="spellEnd"/>
-      <w:r>
-        <w:t xml:space="preserve"> </w:t>
+        <w:t xml:space="preserve"> that any operation performed in an OnPopupMenu.vi execute quickly.  The total execution time for all OnPopupMenu VIs for the target item should be less than 100 ms. </w:t>
       </w:r>
     </w:p>
     <w:p>
@@ -2488,13 +2230,8 @@
         <w:t>Is Actor Public Method.vi</w:t>
       </w:r>
       <w:r>
-        <w:t xml:space="preserve">, which, as its name implies, returns true if the selected project item is a public method of a class that inherits from </w:t>
-      </w:r>
-      <w:proofErr w:type="spellStart"/>
-      <w:r>
-        <w:t>Actor.lvclass</w:t>
-      </w:r>
-      <w:proofErr w:type="spellEnd"/>
+        <w:t>, which, as its name implies, returns true if the selected project item is a public method of a class that inherits from Actor.lvclass</w:t>
+      </w:r>
     </w:p>
     <w:p>
       <w:r>
@@ -2605,15 +2342,7 @@
     </w:p>
     <w:p>
       <w:r>
-        <w:t xml:space="preserve">Message </w:t>
-      </w:r>
-      <w:proofErr w:type="spellStart"/>
-      <w:r>
-        <w:t>Rescripter</w:t>
-      </w:r>
-      <w:proofErr w:type="spellEnd"/>
-      <w:r>
-        <w:t xml:space="preserve"> operates on messages, so it validates project items by invoking </w:t>
+        <w:t xml:space="preserve">Message Rescripter operates on messages, so it validates project items by invoking </w:t>
       </w:r>
       <w:r>
         <w:rPr>
@@ -2623,55 +2352,39 @@
         <w:t>Is Message.vi</w:t>
       </w:r>
       <w:r>
-        <w:t xml:space="preserve">, which returns true if the project item inherits from </w:t>
-      </w:r>
-      <w:proofErr w:type="spellStart"/>
-      <w:r>
-        <w:t>Message.lvclass</w:t>
-      </w:r>
-      <w:proofErr w:type="spellEnd"/>
+        <w:t>, which returns true if the project item inherits from Message.lvclass.</w:t>
+      </w:r>
+    </w:p>
+    <w:p>
+      <w:r>
+        <w:t>These VIs are invoked again in message creation (see below).</w:t>
+      </w:r>
+    </w:p>
+    <w:p>
+      <w:r>
+        <w:t>Is Actor Public Method and Is Actor</w:t>
+      </w:r>
+      <w:r>
+        <w:t xml:space="preserve"> can validate by checking to see if</w:t>
+      </w:r>
+      <w:r>
+        <w:t xml:space="preserve"> the item or</w:t>
+      </w:r>
+      <w:r>
+        <w:t xml:space="preserve"> its owner is an actor library, or if its owner has been tagged with the path to an Actor Framework PPL.</w:t>
+      </w:r>
+      <w:r>
+        <w:t xml:space="preserve">  </w:t>
+      </w:r>
+      <w:r>
+        <w:t xml:space="preserve">(Is Message ignores this input.)  </w:t>
+      </w:r>
+      <w:r>
+        <w:t>Tags are metadata that can be associated with a project item through scripting; they can be of any data type</w:t>
+      </w:r>
       <w:r>
         <w:t>.</w:t>
       </w:r>
-    </w:p>
-    <w:p>
-      <w:r>
-        <w:t>These VIs are invoked again in message creation (see below).</w:t>
-      </w:r>
-    </w:p>
-    <w:p>
-      <w:r>
-        <w:t>Is Actor Public Method and Is Actor</w:t>
-      </w:r>
-      <w:r>
-        <w:t xml:space="preserve"> can validate by checking to see if</w:t>
-      </w:r>
-      <w:r>
-        <w:t xml:space="preserve"> the item or</w:t>
-      </w:r>
-      <w:r>
-        <w:t xml:space="preserve"> its owner is an actor library, or if its owner has been tagged with the path to an Actor Framework PPL.</w:t>
-      </w:r>
-      <w:r>
-        <w:t xml:space="preserve">  </w:t>
-      </w:r>
-      <w:r>
-        <w:t xml:space="preserve">(Is Message </w:t>
-      </w:r>
-      <w:proofErr w:type="gramStart"/>
-      <w:r>
-        <w:t>ignores</w:t>
-      </w:r>
-      <w:proofErr w:type="gramEnd"/>
-      <w:r>
-        <w:t xml:space="preserve"> this input.)  </w:t>
-      </w:r>
-      <w:r>
-        <w:t>Tags are metadata that can be associated with a project item through scripting; they can be of any data type</w:t>
-      </w:r>
-      <w:r>
-        <w:t>.</w:t>
-      </w:r>
       <w:r>
         <w:t xml:space="preserve">  In the provider suite, when an actor or message inherits from a class in a PPL, the actor gets tagged with the path to the PPL.</w:t>
       </w:r>
@@ -2686,6 +2399,9 @@
     </w:p>
     <w:p>
       <w:r>
+        <w:rPr>
+          <w:noProof/>
+        </w:rPr>
         <w:lastRenderedPageBreak/>
         <w:drawing>
           <wp:inline distT="0" distB="0" distL="0" distR="0" wp14:anchorId="202E0924" wp14:editId="21216786">
@@ -2740,6 +2456,9 @@
     </w:p>
     <w:p>
       <w:r>
+        <w:rPr>
+          <w:noProof/>
+        </w:rPr>
         <w:drawing>
           <wp:inline distT="0" distB="0" distL="0" distR="0" wp14:anchorId="49A35EB6" wp14:editId="2E1A71B6">
             <wp:extent cx="2657475" cy="1147111"/>
@@ -2797,25 +2516,7 @@
           <w:b/>
           <w:bCs/>
         </w:rPr>
-        <w:t xml:space="preserve">AFPP </w:t>
-      </w:r>
-      <w:proofErr w:type="spellStart"/>
-      <w:proofErr w:type="gramStart"/>
-      <w:r>
-        <w:rPr>
-          <w:b/>
-          <w:bCs/>
-        </w:rPr>
-        <w:t>Shared.lvlib:Update</w:t>
-      </w:r>
-      <w:proofErr w:type="spellEnd"/>
-      <w:proofErr w:type="gramEnd"/>
-      <w:r>
-        <w:rPr>
-          <w:b/>
-          <w:bCs/>
-        </w:rPr>
-        <w:t xml:space="preserve"> Target Tag – PPL Path.vi</w:t>
+        <w:t>AFPP Shared.lvlib:Update Target Tag – PPL Path.vi</w:t>
       </w:r>
       <w:r>
         <w:t xml:space="preserve"> sets and clears the PPL path tag on actors</w:t>
@@ -2839,23 +2540,7 @@
     </w:p>
     <w:p>
       <w:r>
-        <w:t xml:space="preserve">When the user selects an option to create a message, the provider framework invokes the provider’s </w:t>
-      </w:r>
-      <w:proofErr w:type="spellStart"/>
-      <w:r>
-        <w:t>Item_OnCommand</w:t>
-      </w:r>
-      <w:proofErr w:type="spellEnd"/>
-      <w:r>
-        <w:t xml:space="preserve"> or </w:t>
-      </w:r>
-      <w:proofErr w:type="spellStart"/>
-      <w:r>
-        <w:t>Provider_OnCommand</w:t>
-      </w:r>
-      <w:proofErr w:type="spellEnd"/>
-      <w:r>
-        <w:t xml:space="preserve"> (depending on the number of project items selected).  </w:t>
+        <w:t xml:space="preserve">When the user selects an option to create a message, the provider framework invokes the provider’s Item_OnCommand or Provider_OnCommand (depending on the number of project items selected).  </w:t>
       </w:r>
     </w:p>
     <w:p>
@@ -2863,26 +2548,12 @@
         <w:rPr>
           <w:highlight w:val="yellow"/>
         </w:rPr>
-        <w:t xml:space="preserve">#TODO how do I want to bridge the space between </w:t>
-      </w:r>
-      <w:proofErr w:type="spellStart"/>
+        <w:t>#TODO how do I want to bridge the space between OnCommand and actual message scripting?</w:t>
+      </w:r>
       <w:r>
         <w:rPr>
           <w:highlight w:val="yellow"/>
         </w:rPr>
-        <w:t>OnCommand</w:t>
-      </w:r>
-      <w:proofErr w:type="spellEnd"/>
-      <w:r>
-        <w:rPr>
-          <w:highlight w:val="yellow"/>
-        </w:rPr>
-        <w:t xml:space="preserve"> and actual message scripting?</w:t>
-      </w:r>
-      <w:r>
-        <w:rPr>
-          <w:highlight w:val="yellow"/>
-        </w:rPr>
         <w:t xml:space="preserve">  Come back to this after completing the Creating Messages section.</w:t>
       </w:r>
     </w:p>
@@ -2899,6 +2570,117 @@
           <w:bCs/>
         </w:rPr>
         <w:t>Error Handling</w:t>
+      </w:r>
+    </w:p>
+    <w:p>
+      <w:r>
+        <w:t>Project providers must provide their own error handling and reporting, as the provider framework has no default behaviors.  The primary and secondary providers in this suite handle errors somewhat differently.</w:t>
+      </w:r>
+    </w:p>
+    <w:p>
+      <w:r>
+        <w:rPr>
+          <w:u w:val="single"/>
+        </w:rPr>
+        <w:t>Primary Providers</w:t>
+      </w:r>
+    </w:p>
+    <w:p>
+      <w:r>
+        <w:t xml:space="preserve">The scripting code for Add Actor and Add Actor Interface is relatively simple and straightforward, and most errors involve user choices incompatible with the state of the users’ project file.  </w:t>
+      </w:r>
+      <w:r>
+        <w:t>The scripting functions are called directly from a user interface (see below), so m</w:t>
+      </w:r>
+      <w:r>
+        <w:t>any errors are handled in the moment; users are notified of the error with One Button Dialog boxes, allowing them to cure the error and retry the operation.  In the rare instance of a scripting error, users are notified via the Simple Error handler, invoked at the end of CreateNewWizard_Invoke.vi or CreateNewWizard_Invoke Core.vi.</w:t>
+      </w:r>
+    </w:p>
+    <w:p>
+      <w:r>
+        <w:rPr>
+          <w:u w:val="single"/>
+        </w:rPr>
+        <w:t>Secondary Providers</w:t>
+      </w:r>
+    </w:p>
+    <w:p>
+      <w:r>
+        <w:t>Creating a message is much more complicated than creating an actor or actor interface</w:t>
+      </w:r>
+      <w:r>
+        <w:t>, and message creation is invoked directly from the provider framework.  Errors generated by the scripting code are thus forwarded to an error handler, rather than handled in the moment.</w:t>
+      </w:r>
+    </w:p>
+    <w:p>
+      <w:r>
+        <w:t xml:space="preserve">Some standard LabVIEW error codes have specific meaning in the context of message creation.  Furthermore, a number of the scripting code can calculate one of several error conditions when it encounters a conflict.  Calculated errors are assigned an error code in the 6000 – 6100 range.  (As all </w:t>
+      </w:r>
+      <w:r>
+        <w:lastRenderedPageBreak/>
+        <w:t>error values are consumed within the providers themselves, there is no risk of conflict with error codes users may assign in their applications.)</w:t>
+      </w:r>
+    </w:p>
+    <w:p>
+      <w:r>
+        <w:t xml:space="preserve">Scripting code is invoked by Provider_OnCommand and Item_OnCommand VIs; each such VI passes any error output to </w:t>
+      </w:r>
+      <w:r>
+        <w:rPr>
+          <w:b/>
+          <w:bCs/>
+        </w:rPr>
+        <w:t>Message Maker.lvlib:Error Handler.vi</w:t>
+      </w:r>
+      <w:r>
+        <w:t>.  This VI specifies error codes with special meaning in this context; where such a code is detected, the handler presents the user with a One Button Dialog box with the appropriate error message.  If an error code is not on the list, the error is passed to Simple Error Handler.vi</w:t>
+      </w:r>
+    </w:p>
+    <w:p>
+      <w:r>
+        <w:t>Here is the front panel of Error Handler.vi, showing the currently supported error codes.  As of this writing, the calculated error codes range from 6000 to 6011.</w:t>
+      </w:r>
+    </w:p>
+    <w:p>
+      <w:r>
+        <w:rPr>
+          <w:noProof/>
+        </w:rPr>
+        <w:drawing>
+          <wp:inline distT="0" distB="0" distL="0" distR="0" wp14:anchorId="0A68D833" wp14:editId="0BB9A341">
+            <wp:extent cx="5943600" cy="3563620"/>
+            <wp:effectExtent l="0" t="0" r="0" b="0"/>
+            <wp:docPr id="980095133" name="Picture 1"/>
+            <wp:cNvGraphicFramePr>
+              <a:graphicFrameLocks xmlns:a="http://schemas.openxmlformats.org/drawingml/2006/main" noChangeAspect="1"/>
+            </wp:cNvGraphicFramePr>
+            <a:graphic xmlns:a="http://schemas.openxmlformats.org/drawingml/2006/main">
+              <a:graphicData uri="http://schemas.openxmlformats.org/drawingml/2006/picture">
+                <pic:pic xmlns:pic="http://schemas.openxmlformats.org/drawingml/2006/picture">
+                  <pic:nvPicPr>
+                    <pic:cNvPr id="980095133" name=""/>
+                    <pic:cNvPicPr/>
+                  </pic:nvPicPr>
+                  <pic:blipFill>
+                    <a:blip r:embed="rId21"/>
+                    <a:stretch>
+                      <a:fillRect/>
+                    </a:stretch>
+                  </pic:blipFill>
+                  <pic:spPr>
+                    <a:xfrm>
+                      <a:off x="0" y="0"/>
+                      <a:ext cx="5943600" cy="3563620"/>
+                    </a:xfrm>
+                    <a:prstGeom prst="rect">
+                      <a:avLst/>
+                    </a:prstGeom>
+                  </pic:spPr>
+                </pic:pic>
+              </a:graphicData>
+            </a:graphic>
+          </wp:inline>
+        </w:drawing>
       </w:r>
     </w:p>
     <w:p>
@@ -2969,28 +2751,12 @@
     </w:p>
     <w:p>
       <w:r>
-        <w:t xml:space="preserve">Note that these class templates are not part of a library, nor do they inherit from </w:t>
-      </w:r>
-      <w:proofErr w:type="spellStart"/>
-      <w:r>
-        <w:t>Message.lvclass</w:t>
-      </w:r>
-      <w:proofErr w:type="spellEnd"/>
-      <w:r>
-        <w:t>.  It is much easier to work with an uncoupled class than one that is linked to other code artifacts.</w:t>
-      </w:r>
-    </w:p>
-    <w:p>
-      <w:r>
-        <w:t xml:space="preserve">To create a message, the providers copy the appropriate template to the specified location, modify its VIs as necessary, change it to inherit from </w:t>
-      </w:r>
-      <w:proofErr w:type="spellStart"/>
-      <w:r>
-        <w:t>Message.lvclass</w:t>
-      </w:r>
-      <w:proofErr w:type="spellEnd"/>
-      <w:r>
-        <w:t>, and then add it to the actor’s library.</w:t>
+        <w:t>Note that these class templates are not part of a library, nor do they inherit from Message.lvclass.  It is much easier to work with an uncoupled class than one that is linked to other code artifacts.</w:t>
+      </w:r>
+    </w:p>
+    <w:p>
+      <w:r>
+        <w:t>To create a message, the providers copy the appropriate template to the specified location, modify its VIs as necessary, change it to inherit from Message.lvclass, and then add it to the actor’s library.</w:t>
       </w:r>
     </w:p>
     <w:p>
@@ -3040,7 +2806,7 @@
                     </pic:cNvPicPr>
                   </pic:nvPicPr>
                   <pic:blipFill>
-                    <a:blip r:embed="rId21"/>
+                    <a:blip r:embed="rId22"/>
                     <a:stretch>
                       <a:fillRect/>
                     </a:stretch>
@@ -3296,7 +3062,7 @@
       </w:r>
     </w:p>
     <w:p>
-      <w:hyperlink r:id="rId22" w:history="1">
+      <w:hyperlink r:id="rId23" w:history="1">
         <w:r>
           <w:rPr>
             <w:rStyle w:val="Hyperlink"/>
@@ -3311,7 +3077,7 @@
       </w:r>
     </w:p>
     <w:p>
-      <w:hyperlink r:id="rId23" w:history="1">
+      <w:hyperlink r:id="rId24" w:history="1">
         <w:r>
           <w:rPr>
             <w:rStyle w:val="Hyperlink"/>
@@ -3327,7 +3093,7 @@
       </w:r>
     </w:p>
     <w:p>
-      <w:hyperlink r:id="rId24" w:history="1">
+      <w:hyperlink r:id="rId25" w:history="1">
         <w:r>
           <w:rPr>
             <w:rStyle w:val="Hyperlink"/>
@@ -3338,19 +3104,11 @@
     </w:p>
     <w:p>
       <w:r>
-        <w:t xml:space="preserve">A presentation by David </w:t>
-      </w:r>
-      <w:proofErr w:type="spellStart"/>
-      <w:r>
-        <w:t>Ladolcetta</w:t>
-      </w:r>
-      <w:proofErr w:type="spellEnd"/>
-      <w:r>
-        <w:t>:</w:t>
-      </w:r>
-    </w:p>
-    <w:p>
-      <w:hyperlink r:id="rId25" w:history="1">
+        <w:t>A presentation by David Ladolcetta:</w:t>
+      </w:r>
+    </w:p>
+    <w:p>
+      <w:hyperlink r:id="rId26" w:history="1">
         <w:r>
           <w:rPr>
             <w:rStyle w:val="Hyperlink"/>
@@ -3365,7 +3123,7 @@
       </w:r>
     </w:p>
     <w:p>
-      <w:hyperlink r:id="rId26" w:history="1">
+      <w:hyperlink r:id="rId27" w:history="1">
         <w:r>
           <w:rPr>
             <w:rStyle w:val="Hyperlink"/>
@@ -3389,7 +3147,7 @@
       </w:r>
     </w:p>
     <w:p>
-      <w:hyperlink r:id="rId27" w:history="1">
+      <w:hyperlink r:id="rId28" w:history="1">
         <w:r>
           <w:rPr>
             <w:rStyle w:val="Hyperlink"/>
@@ -3404,7 +3162,7 @@
       </w:r>
     </w:p>
     <w:p>
-      <w:hyperlink r:id="rId28" w:history="1">
+      <w:hyperlink r:id="rId29" w:history="1">
         <w:r>
           <w:rPr>
             <w:rStyle w:val="Hyperlink"/>
@@ -3419,7 +3177,7 @@
       </w:r>
     </w:p>
     <w:p>
-      <w:hyperlink r:id="rId29" w:history="1">
+      <w:hyperlink r:id="rId30" w:history="1">
         <w:r>
           <w:rPr>
             <w:rStyle w:val="Hyperlink"/>
@@ -3941,6 +3699,7 @@
   <w:style w:type="character" w:default="1" w:styleId="DefaultParagraphFont">
     <w:name w:val="Default Paragraph Font"/>
     <w:uiPriority w:val="1"/>
+    <w:semiHidden/>
     <w:unhideWhenUsed/>
   </w:style>
   <w:style w:type="table" w:default="1" w:styleId="TableNormal">

</xml_diff>

<commit_message>
Added Creating Actors and Interfaces for Actors section.
</commit_message>
<xml_diff>
--- a/Documentation/Project Providers/Actor Framework Project Providers Design Reference.docx
+++ b/Documentation/Project Providers/Actor Framework Project Providers Design Reference.docx
@@ -2705,6 +2705,101 @@
       </w:r>
     </w:p>
     <w:p>
+      <w:r>
+        <w:rPr>
+          <w:b/>
+          <w:bCs/>
+        </w:rPr>
+        <w:t>Add Actor.lvlib:Add Actor.vi</w:t>
+      </w:r>
+      <w:r>
+        <w:t xml:space="preserve"> and </w:t>
+      </w:r>
+      <w:r>
+        <w:rPr>
+          <w:b/>
+          <w:bCs/>
+        </w:rPr>
+        <w:t>Add Interface Dialog.vi</w:t>
+      </w:r>
+      <w:r>
+        <w:t xml:space="preserve"> are the VIs invoked to create actors and actor interfaces.  Each is a user interface that collects information about and then creates the new actor/actor interface.  Most of the code on the block diagrams of these VIs is related to managing the user interface.</w:t>
+      </w:r>
+    </w:p>
+    <w:p>
+      <w:r>
+        <w:t xml:space="preserve">Once the user clicks OK, these VIs invoke </w:t>
+      </w:r>
+      <w:r>
+        <w:rPr>
+          <w:b/>
+          <w:bCs/>
+        </w:rPr>
+        <w:t>Add Actor.lvlib:Add Actor Library to Project.vi</w:t>
+      </w:r>
+      <w:r>
+        <w:t xml:space="preserve">, followed by either </w:t>
+      </w:r>
+      <w:r>
+        <w:rPr>
+          <w:b/>
+          <w:bCs/>
+        </w:rPr>
+        <w:t>Add Actor.lvlib:Create Child Actor.vi</w:t>
+      </w:r>
+      <w:r>
+        <w:t xml:space="preserve"> or </w:t>
+      </w:r>
+      <w:r>
+        <w:rPr>
+          <w:b/>
+          <w:bCs/>
+        </w:rPr>
+        <w:t>Add Actor Interface.lvlib:Create Interface.vi</w:t>
+      </w:r>
+      <w:r>
+        <w:t>.</w:t>
+      </w:r>
+    </w:p>
+    <w:p>
+      <w:r>
+        <w:t xml:space="preserve">The Add Actor provider supports creating actors that inherit from other children of Actor.lvclass.  These other actors can be source code or included in a PPL.  Add Actor.vi uses an </w:t>
+      </w:r>
+      <w:r>
+        <w:rPr>
+          <w:b/>
+          <w:bCs/>
+        </w:rPr>
+        <w:t>Actor Store.lvclass</w:t>
+      </w:r>
+      <w:r>
+        <w:t xml:space="preserve"> to maintain a list of actors previously selected for inheritance.  </w:t>
+      </w:r>
+      <w:r>
+        <w:rPr>
+          <w:b/>
+          <w:bCs/>
+        </w:rPr>
+        <w:t>INI Store.lvclass</w:t>
+      </w:r>
+      <w:r>
+        <w:t xml:space="preserve"> maintains the store as entries in the LabVIEW INI file.  </w:t>
+      </w:r>
+      <w:r>
+        <w:rPr>
+          <w:b/>
+          <w:bCs/>
+        </w:rPr>
+        <w:t>Target Store.lvlcass</w:t>
+      </w:r>
+      <w:r>
+        <w:t xml:space="preserve"> maintains the store as tags in the project file.  </w:t>
+      </w:r>
+      <w:r>
+        <w:t>Add Actor.lvlib selects which store to use when it is invoked.  Target Store.lvlcass is selected if an Actor Framework PPL is detected in the project; otherwise, INI Store.lvlcass is selected.</w:t>
+      </w:r>
+    </w:p>
+    <w:p>
       <w:pPr>
         <w:rPr>
           <w:b/>
@@ -2719,6 +2814,7 @@
           <w:szCs w:val="24"/>
           <w:u w:val="single"/>
         </w:rPr>
+        <w:lastRenderedPageBreak/>
         <w:t>Creating Messages</w:t>
       </w:r>
       <w:r>
@@ -2775,7 +2871,6 @@
         <w:rPr>
           <w:noProof/>
         </w:rPr>
-        <w:lastRenderedPageBreak/>
         <w:drawing>
           <wp:inline distT="0" distB="0" distL="0" distR="0" wp14:anchorId="77BD9124" wp14:editId="3E75FA01">
             <wp:extent cx="2378111" cy="1781175"/>
@@ -2993,6 +3088,7 @@
           <w:szCs w:val="24"/>
           <w:u w:val="single"/>
         </w:rPr>
+        <w:lastRenderedPageBreak/>
         <w:t>Rescripting Messages</w:t>
       </w:r>
     </w:p>
@@ -3088,7 +3184,6 @@
     </w:p>
     <w:p>
       <w:r>
-        <w:lastRenderedPageBreak/>
         <w:t>Written documentation and examples:</w:t>
       </w:r>
     </w:p>

</xml_diff>

<commit_message>
Added information about Scripters, Builders, and Prototypers.
</commit_message>
<xml_diff>
--- a/Documentation/Project Providers/Actor Framework Project Providers Design Reference.docx
+++ b/Documentation/Project Providers/Actor Framework Project Providers Design Reference.docx
@@ -333,10 +333,10 @@
           <w:noProof/>
         </w:rPr>
         <w:drawing>
-          <wp:inline distT="0" distB="0" distL="0" distR="0" wp14:anchorId="568A645E" wp14:editId="216EA2F1">
-            <wp:extent cx="4181475" cy="2603037"/>
-            <wp:effectExtent l="19050" t="19050" r="9525" b="26035"/>
-            <wp:docPr id="715873002" name="Picture 4"/>
+          <wp:inline distT="0" distB="0" distL="0" distR="0" wp14:anchorId="0AA3E456" wp14:editId="2E8DA99A">
+            <wp:extent cx="5934075" cy="3057525"/>
+            <wp:effectExtent l="0" t="0" r="9525" b="9525"/>
+            <wp:docPr id="773078038" name="Picture 2"/>
             <wp:cNvGraphicFramePr>
               <a:graphicFrameLocks xmlns:a="http://schemas.openxmlformats.org/drawingml/2006/main" noChangeAspect="1"/>
             </wp:cNvGraphicFramePr>
@@ -344,7 +344,7 @@
               <a:graphicData uri="http://schemas.openxmlformats.org/drawingml/2006/picture">
                 <pic:pic xmlns:pic="http://schemas.openxmlformats.org/drawingml/2006/picture">
                   <pic:nvPicPr>
-                    <pic:cNvPr id="0" name="Picture 4"/>
+                    <pic:cNvPr id="0" name="Picture 2"/>
                     <pic:cNvPicPr>
                       <a:picLocks noChangeAspect="1" noChangeArrowheads="1"/>
                     </pic:cNvPicPr>
@@ -365,16 +365,14 @@
                   <pic:spPr bwMode="auto">
                     <a:xfrm>
                       <a:off x="0" y="0"/>
-                      <a:ext cx="4184943" cy="2605196"/>
+                      <a:ext cx="5934075" cy="3057525"/>
                     </a:xfrm>
                     <a:prstGeom prst="rect">
                       <a:avLst/>
                     </a:prstGeom>
                     <a:noFill/>
                     <a:ln>
-                      <a:solidFill>
-                        <a:schemeClr val="accent1"/>
-                      </a:solidFill>
+                      <a:noFill/>
                     </a:ln>
                   </pic:spPr>
                 </pic:pic>
@@ -577,11 +575,8 @@
     </w:p>
     <w:p>
       <w:r>
-        <w:t xml:space="preserve">LabVIEW project providers run in their own instance of LabVIEW, completely separate from the instance in which application code runs.  These instances don’t share memory or other resources, which avoids the potential for unfortunate interactions between provider code and application code.  Most scripting </w:t>
-      </w:r>
-      <w:r>
         <w:lastRenderedPageBreak/>
-        <w:t xml:space="preserve">operations, however, </w:t>
+        <w:t xml:space="preserve">LabVIEW project providers run in their own instance of LabVIEW, completely separate from the instance in which application code runs.  These instances don’t share memory or other resources, which avoids the potential for unfortunate interactions between provider code and application code.  Most scripting operations, however, </w:t>
       </w:r>
       <w:r>
         <w:rPr>
@@ -720,6 +715,7 @@
     </w:p>
     <w:p>
       <w:r>
+        <w:lastRenderedPageBreak/>
         <w:t xml:space="preserve">Add </w:t>
       </w:r>
       <w:r>
@@ -741,7 +737,6 @@
         <w:rPr>
           <w:u w:val="single"/>
         </w:rPr>
-        <w:lastRenderedPageBreak/>
         <w:t>Add Actor Interface</w:t>
       </w:r>
     </w:p>
@@ -2985,6 +2980,327 @@
       </w:r>
     </w:p>
     <w:p>
+      <w:r>
+        <w:rPr>
+          <w:b/>
+          <w:bCs/>
+        </w:rPr>
+        <w:t>Scripters, Builders, and Prototypers</w:t>
+      </w:r>
+    </w:p>
+    <w:p>
+      <w:r>
+        <w:t>As mentioned above, the provider suite supports the creation of three types of messages:  standard messages, abstract messages, and concrete messages (which are children of abstract messages).  A standard message includes a Send VI and a Do VI.  Abstracts include a variant of a Send VI but no Do; instead they provide a Read Attributes VI which is used by their Concrete children.  Concrete children provide a Do (which uses their parents’ Read Attributes), but no Send.</w:t>
+      </w:r>
+    </w:p>
+    <w:p>
+      <w:r>
+        <w:t>The following diagram s</w:t>
+      </w:r>
+      <w:r>
+        <w:t>ummarizes</w:t>
+      </w:r>
+      <w:r>
+        <w:t xml:space="preserve"> the artifacts created for each message type.</w:t>
+      </w:r>
+    </w:p>
+    <w:p>
+      <w:r>
+        <w:rPr>
+          <w:noProof/>
+        </w:rPr>
+        <w:lastRenderedPageBreak/>
+        <w:drawing>
+          <wp:inline distT="0" distB="0" distL="0" distR="0" wp14:anchorId="2AA3C2A7" wp14:editId="5C257AC5">
+            <wp:extent cx="5934075" cy="3057525"/>
+            <wp:effectExtent l="19050" t="19050" r="28575" b="28575"/>
+            <wp:docPr id="428113625" name="Picture 3"/>
+            <wp:cNvGraphicFramePr>
+              <a:graphicFrameLocks xmlns:a="http://schemas.openxmlformats.org/drawingml/2006/main" noChangeAspect="1"/>
+            </wp:cNvGraphicFramePr>
+            <a:graphic xmlns:a="http://schemas.openxmlformats.org/drawingml/2006/main">
+              <a:graphicData uri="http://schemas.openxmlformats.org/drawingml/2006/picture">
+                <pic:pic xmlns:pic="http://schemas.openxmlformats.org/drawingml/2006/picture">
+                  <pic:nvPicPr>
+                    <pic:cNvPr id="0" name="Picture 3"/>
+                    <pic:cNvPicPr>
+                      <a:picLocks noChangeAspect="1" noChangeArrowheads="1"/>
+                    </pic:cNvPicPr>
+                  </pic:nvPicPr>
+                  <pic:blipFill>
+                    <a:blip r:embed="rId6">
+                      <a:extLst>
+                        <a:ext uri="{28A0092B-C50C-407E-A947-70E740481C1C}">
+                          <a14:useLocalDpi xmlns:a14="http://schemas.microsoft.com/office/drawing/2010/main" val="0"/>
+                        </a:ext>
+                      </a:extLst>
+                    </a:blip>
+                    <a:srcRect/>
+                    <a:stretch>
+                      <a:fillRect/>
+                    </a:stretch>
+                  </pic:blipFill>
+                  <pic:spPr bwMode="auto">
+                    <a:xfrm>
+                      <a:off x="0" y="0"/>
+                      <a:ext cx="5934075" cy="3057525"/>
+                    </a:xfrm>
+                    <a:prstGeom prst="rect">
+                      <a:avLst/>
+                    </a:prstGeom>
+                    <a:noFill/>
+                    <a:ln>
+                      <a:solidFill>
+                        <a:schemeClr val="accent1"/>
+                      </a:solidFill>
+                    </a:ln>
+                  </pic:spPr>
+                </pic:pic>
+              </a:graphicData>
+            </a:graphic>
+          </wp:inline>
+        </w:drawing>
+      </w:r>
+    </w:p>
+    <w:p>
+      <w:r>
+        <w:t xml:space="preserve">Scripting operations for </w:t>
+      </w:r>
+      <w:r>
+        <w:t xml:space="preserve">these artifacts are very similar (where present) across all three message types.  </w:t>
+      </w:r>
+      <w:r>
+        <w:rPr>
+          <w:b/>
+          <w:bCs/>
+        </w:rPr>
+        <w:t>Message Scripter.lvclass</w:t>
+      </w:r>
+      <w:r>
+        <w:t xml:space="preserve">, a template method abstract class, defines the general algorithm (detailed below) and performs scripting operations common to all three types.  Children of this class - </w:t>
+      </w:r>
+      <w:r>
+        <w:rPr>
+          <w:b/>
+          <w:bCs/>
+        </w:rPr>
+        <w:t>Abstract Message Scripter.lvclass</w:t>
+      </w:r>
+      <w:r>
+        <w:t xml:space="preserve">, </w:t>
+      </w:r>
+      <w:r>
+        <w:rPr>
+          <w:b/>
+          <w:bCs/>
+        </w:rPr>
+        <w:t>Concrete Message Scripter.lvclass</w:t>
+      </w:r>
+      <w:r>
+        <w:t>, and</w:t>
+      </w:r>
+      <w:r>
+        <w:rPr>
+          <w:b/>
+          <w:bCs/>
+        </w:rPr>
+        <w:t xml:space="preserve"> Coupled Message.lvclass </w:t>
+      </w:r>
+      <w:r>
+        <w:t>– provide the scripting calls</w:t>
+      </w:r>
+      <w:r>
+        <w:t xml:space="preserve"> specific to each type.  (Coupled Message.lvclass is the scripter for standard messages.)</w:t>
+      </w:r>
+    </w:p>
+    <w:p>
+      <w:r>
+        <w:t xml:space="preserve">Message Scripter also contains (as attributes) an instance of a </w:t>
+      </w:r>
+      <w:r>
+        <w:rPr>
+          <w:b/>
+          <w:bCs/>
+        </w:rPr>
+        <w:t>Prototyper.lvclass</w:t>
+      </w:r>
+      <w:r>
+        <w:t xml:space="preserve">, and an instance of a </w:t>
+      </w:r>
+      <w:r>
+        <w:rPr>
+          <w:b/>
+          <w:bCs/>
+        </w:rPr>
+        <w:t xml:space="preserve">Send </w:t>
+      </w:r>
+      <w:r>
+        <w:rPr>
+          <w:b/>
+          <w:bCs/>
+        </w:rPr>
+        <w:t>B</w:t>
+      </w:r>
+      <w:r>
+        <w:rPr>
+          <w:b/>
+          <w:bCs/>
+        </w:rPr>
+        <w:t>uilder.lvclass.</w:t>
+      </w:r>
+      <w:r>
+        <w:t xml:space="preserve">  These classes invoke scripting code </w:t>
+      </w:r>
+      <w:r>
+        <w:t>that need to be shared by two of the three scripters.  Prototypers determine a message’s data payload and the icon of the Send VI.  Send Builders create the message’s Send VI.  Both of these types of strategy classes are used by the Coupled and Abstract Message scripters.</w:t>
+      </w:r>
+    </w:p>
+    <w:p>
+      <w:r>
+        <w:t>The following table summarizes the scripters, prototypers, and builders used to construct each message type.</w:t>
+      </w:r>
+    </w:p>
+    <w:p>
+      <w:r>
+        <w:rPr>
+          <w:b/>
+          <w:bCs/>
+        </w:rPr>
+        <w:t>The Algorithm</w:t>
+      </w:r>
+    </w:p>
+    <w:p>
+      <w:r>
+        <w:rPr>
+          <w:noProof/>
+        </w:rPr>
+        <w:lastRenderedPageBreak/>
+        <w:drawing>
+          <wp:inline distT="0" distB="0" distL="0" distR="0" wp14:anchorId="2EF9980D" wp14:editId="41DD982C">
+            <wp:extent cx="5943600" cy="2362200"/>
+            <wp:effectExtent l="0" t="0" r="0" b="0"/>
+            <wp:docPr id="1656658616" name="Picture 1"/>
+            <wp:cNvGraphicFramePr>
+              <a:graphicFrameLocks xmlns:a="http://schemas.openxmlformats.org/drawingml/2006/main" noChangeAspect="1"/>
+            </wp:cNvGraphicFramePr>
+            <a:graphic xmlns:a="http://schemas.openxmlformats.org/drawingml/2006/main">
+              <a:graphicData uri="http://schemas.openxmlformats.org/drawingml/2006/picture">
+                <pic:pic xmlns:pic="http://schemas.openxmlformats.org/drawingml/2006/picture">
+                  <pic:nvPicPr>
+                    <pic:cNvPr id="0" name="Picture 1"/>
+                    <pic:cNvPicPr>
+                      <a:picLocks noChangeAspect="1" noChangeArrowheads="1"/>
+                    </pic:cNvPicPr>
+                  </pic:nvPicPr>
+                  <pic:blipFill>
+                    <a:blip r:embed="rId23">
+                      <a:extLst>
+                        <a:ext uri="{28A0092B-C50C-407E-A947-70E740481C1C}">
+                          <a14:useLocalDpi xmlns:a14="http://schemas.microsoft.com/office/drawing/2010/main" val="0"/>
+                        </a:ext>
+                      </a:extLst>
+                    </a:blip>
+                    <a:srcRect/>
+                    <a:stretch>
+                      <a:fillRect/>
+                    </a:stretch>
+                  </pic:blipFill>
+                  <pic:spPr bwMode="auto">
+                    <a:xfrm>
+                      <a:off x="0" y="0"/>
+                      <a:ext cx="5943600" cy="2362200"/>
+                    </a:xfrm>
+                    <a:prstGeom prst="rect">
+                      <a:avLst/>
+                    </a:prstGeom>
+                    <a:noFill/>
+                    <a:ln>
+                      <a:noFill/>
+                    </a:ln>
+                  </pic:spPr>
+                </pic:pic>
+              </a:graphicData>
+            </a:graphic>
+          </wp:inline>
+        </w:drawing>
+      </w:r>
+    </w:p>
+    <w:p>
+      <w:pPr>
+        <w:rPr>
+          <w:b/>
+          <w:bCs/>
+        </w:rPr>
+      </w:pPr>
+      <w:r>
+        <w:rPr>
+          <w:b/>
+          <w:bCs/>
+        </w:rPr>
+        <w:t>Prototyping</w:t>
+      </w:r>
+    </w:p>
+    <w:p>
+      <w:pPr>
+        <w:rPr>
+          <w:b/>
+          <w:bCs/>
+        </w:rPr>
+      </w:pPr>
+      <w:r>
+        <w:rPr>
+          <w:b/>
+          <w:bCs/>
+        </w:rPr>
+        <w:t>Class Creation</w:t>
+      </w:r>
+    </w:p>
+    <w:p>
+      <w:pPr>
+        <w:rPr>
+          <w:b/>
+          <w:bCs/>
+        </w:rPr>
+      </w:pPr>
+      <w:r>
+        <w:rPr>
+          <w:b/>
+          <w:bCs/>
+        </w:rPr>
+        <w:t>Adding Member Data</w:t>
+      </w:r>
+    </w:p>
+    <w:p>
+      <w:pPr>
+        <w:rPr>
+          <w:b/>
+          <w:bCs/>
+        </w:rPr>
+      </w:pPr>
+      <w:r>
+        <w:rPr>
+          <w:b/>
+          <w:bCs/>
+        </w:rPr>
+        <w:t>Creating the Send VI</w:t>
+      </w:r>
+    </w:p>
+    <w:p>
+      <w:pPr>
+        <w:rPr>
+          <w:b/>
+          <w:bCs/>
+        </w:rPr>
+      </w:pPr>
+      <w:r>
+        <w:rPr>
+          <w:b/>
+          <w:bCs/>
+        </w:rPr>
+        <w:t>Creating the Receiver VI</w:t>
+      </w:r>
+    </w:p>
+    <w:p>
       <w:pPr>
         <w:rPr>
           <w:b/>
@@ -2994,84 +3310,7 @@
           <w:u w:val="single"/>
         </w:rPr>
       </w:pPr>
-    </w:p>
-    <w:p>
-      <w:pPr>
-        <w:rPr>
-          <w:b/>
-          <w:bCs/>
-        </w:rPr>
-      </w:pPr>
-      <w:r>
-        <w:rPr>
-          <w:b/>
-          <w:bCs/>
-        </w:rPr>
-        <w:t>Prototyping</w:t>
-      </w:r>
-    </w:p>
-    <w:p>
-      <w:pPr>
-        <w:rPr>
-          <w:b/>
-          <w:bCs/>
-        </w:rPr>
-      </w:pPr>
-      <w:r>
-        <w:rPr>
-          <w:b/>
-          <w:bCs/>
-        </w:rPr>
-        <w:t>Class Creation</w:t>
-      </w:r>
-    </w:p>
-    <w:p>
-      <w:pPr>
-        <w:rPr>
-          <w:b/>
-          <w:bCs/>
-        </w:rPr>
-      </w:pPr>
-      <w:r>
-        <w:rPr>
-          <w:b/>
-          <w:bCs/>
-        </w:rPr>
-        <w:t>Adding Member Data</w:t>
-      </w:r>
-    </w:p>
-    <w:p>
-      <w:pPr>
-        <w:rPr>
-          <w:b/>
-          <w:bCs/>
-        </w:rPr>
-      </w:pPr>
-      <w:r>
-        <w:rPr>
-          <w:b/>
-          <w:bCs/>
-        </w:rPr>
-        <w:t>Creating the Send VI</w:t>
-      </w:r>
-    </w:p>
-    <w:p>
-      <w:pPr>
-        <w:rPr>
-          <w:b/>
-          <w:bCs/>
-        </w:rPr>
-      </w:pPr>
-      <w:r>
-        <w:rPr>
-          <w:b/>
-          <w:bCs/>
-        </w:rPr>
-        <w:t>Creating the Receiver VI</w:t>
-      </w:r>
-    </w:p>
-    <w:p>
-      <w:pPr>
+      <w:r>
         <w:rPr>
           <w:b/>
           <w:bCs/>
@@ -3079,8 +3318,11 @@
           <w:szCs w:val="24"/>
           <w:u w:val="single"/>
         </w:rPr>
-      </w:pPr>
-      <w:r>
+        <w:t>Rescripting Messages</w:t>
+      </w:r>
+    </w:p>
+    <w:p>
+      <w:pPr>
         <w:rPr>
           <w:b/>
           <w:bCs/>
@@ -3088,12 +3330,8 @@
           <w:szCs w:val="24"/>
           <w:u w:val="single"/>
         </w:rPr>
-        <w:lastRenderedPageBreak/>
-        <w:t>Rescripting Messages</w:t>
-      </w:r>
-    </w:p>
-    <w:p>
-      <w:pPr>
+      </w:pPr>
+      <w:r>
         <w:rPr>
           <w:b/>
           <w:bCs/>
@@ -3101,8 +3339,11 @@
           <w:szCs w:val="24"/>
           <w:u w:val="single"/>
         </w:rPr>
-      </w:pPr>
-      <w:r>
+        <w:t>PPL Support</w:t>
+      </w:r>
+    </w:p>
+    <w:p>
+      <w:pPr>
         <w:rPr>
           <w:b/>
           <w:bCs/>
@@ -3110,11 +3351,8 @@
           <w:szCs w:val="24"/>
           <w:u w:val="single"/>
         </w:rPr>
-        <w:t>PPL Support</w:t>
-      </w:r>
-    </w:p>
-    <w:p>
-      <w:pPr>
+      </w:pPr>
+      <w:r>
         <w:rPr>
           <w:b/>
           <w:bCs/>
@@ -3122,15 +3360,6 @@
           <w:szCs w:val="24"/>
           <w:u w:val="single"/>
         </w:rPr>
-      </w:pPr>
-      <w:r>
-        <w:rPr>
-          <w:b/>
-          <w:bCs/>
-          <w:sz w:val="24"/>
-          <w:szCs w:val="24"/>
-          <w:u w:val="single"/>
-        </w:rPr>
         <w:t>Reference Links</w:t>
       </w:r>
     </w:p>
@@ -3158,7 +3387,7 @@
       </w:r>
     </w:p>
     <w:p>
-      <w:hyperlink r:id="rId23" w:history="1">
+      <w:hyperlink r:id="rId24" w:history="1">
         <w:r>
           <w:rPr>
             <w:rStyle w:val="Hyperlink"/>
@@ -3173,7 +3402,7 @@
       </w:r>
     </w:p>
     <w:p>
-      <w:hyperlink r:id="rId24" w:history="1">
+      <w:hyperlink r:id="rId25" w:history="1">
         <w:r>
           <w:rPr>
             <w:rStyle w:val="Hyperlink"/>
@@ -3188,7 +3417,7 @@
       </w:r>
     </w:p>
     <w:p>
-      <w:hyperlink r:id="rId25" w:history="1">
+      <w:hyperlink r:id="rId26" w:history="1">
         <w:r>
           <w:rPr>
             <w:rStyle w:val="Hyperlink"/>
@@ -3203,7 +3432,7 @@
       </w:r>
     </w:p>
     <w:p>
-      <w:hyperlink r:id="rId26" w:history="1">
+      <w:hyperlink r:id="rId27" w:history="1">
         <w:r>
           <w:rPr>
             <w:rStyle w:val="Hyperlink"/>
@@ -3218,7 +3447,7 @@
       </w:r>
     </w:p>
     <w:p>
-      <w:hyperlink r:id="rId27" w:history="1">
+      <w:hyperlink r:id="rId28" w:history="1">
         <w:r>
           <w:rPr>
             <w:rStyle w:val="Hyperlink"/>
@@ -3233,6 +3462,7 @@
           <w:b/>
           <w:bCs/>
         </w:rPr>
+        <w:lastRenderedPageBreak/>
         <w:t>VI Scripting</w:t>
       </w:r>
     </w:p>
@@ -3242,7 +3472,7 @@
       </w:r>
     </w:p>
     <w:p>
-      <w:hyperlink r:id="rId28" w:history="1">
+      <w:hyperlink r:id="rId29" w:history="1">
         <w:r>
           <w:rPr>
             <w:rStyle w:val="Hyperlink"/>
@@ -3257,7 +3487,7 @@
       </w:r>
     </w:p>
     <w:p>
-      <w:hyperlink r:id="rId29" w:history="1">
+      <w:hyperlink r:id="rId30" w:history="1">
         <w:r>
           <w:rPr>
             <w:rStyle w:val="Hyperlink"/>
@@ -3272,7 +3502,7 @@
       </w:r>
     </w:p>
     <w:p>
-      <w:hyperlink r:id="rId30" w:history="1">
+      <w:hyperlink r:id="rId31" w:history="1">
         <w:r>
           <w:rPr>
             <w:rStyle w:val="Hyperlink"/>

</xml_diff>

<commit_message>
Added scripter/prototyper/builder table.  Added sections on the scripting algorithm and the prototyping operation.
</commit_message>
<xml_diff>
--- a/Documentation/Project Providers/Actor Framework Project Providers Design Reference.docx
+++ b/Documentation/Project Providers/Actor Framework Project Providers Design Reference.docx
@@ -224,8 +224,13 @@
       </w:r>
     </w:p>
     <w:p>
-      <w:r>
-        <w:t>SuperSecretPrivateSpecialStuff=true</w:t>
+      <w:proofErr w:type="spellStart"/>
+      <w:r>
+        <w:t>SuperSecretPrivateSpecialStuff</w:t>
+      </w:r>
+      <w:proofErr w:type="spellEnd"/>
+      <w:r>
+        <w:t>=true</w:t>
       </w:r>
     </w:p>
     <w:p>
@@ -252,6 +257,7 @@
       <w:r>
         <w:t xml:space="preserve">In Actor Framework, a message is a class that inherits from </w:t>
       </w:r>
+      <w:proofErr w:type="spellStart"/>
       <w:r>
         <w:rPr>
           <w:b/>
@@ -259,6 +265,7 @@
         </w:rPr>
         <w:t>Message.lvclass</w:t>
       </w:r>
+      <w:proofErr w:type="spellEnd"/>
       <w:r>
         <w:t xml:space="preserve">.  It implements an override of </w:t>
       </w:r>
@@ -270,13 +277,29 @@
         <w:t>Do.vi</w:t>
       </w:r>
       <w:r>
-        <w:t>, a dynamic dispatch method of Message.lvclass.  This message invokes a method of the message</w:t>
+        <w:t xml:space="preserve">, a dynamic dispatch method of </w:t>
+      </w:r>
+      <w:proofErr w:type="spellStart"/>
+      <w:r>
+        <w:t>Message.lvclass</w:t>
+      </w:r>
+      <w:proofErr w:type="spellEnd"/>
+      <w:r>
+        <w:t>.  This message invokes a method of the message</w:t>
       </w:r>
       <w:r>
         <w:t>’</w:t>
       </w:r>
       <w:r>
-        <w:t>s target actor.  When created by the project provider, the message name is of the form &lt;method name&gt; Msg.lvclass.</w:t>
+        <w:t xml:space="preserve">s target actor.  When created by the project provider, the message name is of the form &lt;method name&gt; </w:t>
+      </w:r>
+      <w:proofErr w:type="spellStart"/>
+      <w:r>
+        <w:t>Msg.lvclass</w:t>
+      </w:r>
+      <w:proofErr w:type="spellEnd"/>
+      <w:r>
+        <w:t>.</w:t>
       </w:r>
       <w:r>
         <w:t xml:space="preserve">  The message class itself includes as attributes all of the inputs to the method targeted by the message (except for the target actor and standard error input).</w:t>
@@ -297,7 +320,15 @@
     </w:p>
     <w:p>
       <w:r>
-        <w:t xml:space="preserve">Abstract messages do not target a specific actor’s method.  They include a set of attributes defined by the developer and a Send VI.  The Send VI writes attributes to a child of the abstract message, and puts </w:t>
+        <w:t xml:space="preserve">Abstract messages do not target a specific actor’s method.  They include a set of attributes defined by the developer and a Send VI.  The Send VI </w:t>
+      </w:r>
+      <w:proofErr w:type="gramStart"/>
+      <w:r>
+        <w:t>writes</w:t>
+      </w:r>
+      <w:proofErr w:type="gramEnd"/>
+      <w:r>
+        <w:t xml:space="preserve"> attributes to a child of the abstract message, and puts </w:t>
       </w:r>
       <w:r>
         <w:lastRenderedPageBreak/>
@@ -596,7 +627,31 @@
     </w:p>
     <w:p>
       <w:r>
-        <w:t>For reference, provider codes runs in the NI.LV.MxLvProvider instance.  Elements of the provider API that are intended to run in that instance have a “mxLv” prefix.</w:t>
+        <w:t xml:space="preserve">For reference, provider codes </w:t>
+      </w:r>
+      <w:proofErr w:type="gramStart"/>
+      <w:r>
+        <w:t>runs</w:t>
+      </w:r>
+      <w:proofErr w:type="gramEnd"/>
+      <w:r>
+        <w:t xml:space="preserve"> in the </w:t>
+      </w:r>
+      <w:proofErr w:type="spellStart"/>
+      <w:r>
+        <w:t>NI.LV.MxLvProvider</w:t>
+      </w:r>
+      <w:proofErr w:type="spellEnd"/>
+      <w:r>
+        <w:t xml:space="preserve"> instance.  Elements of the provider API that are intended to run in that instance have a “</w:t>
+      </w:r>
+      <w:proofErr w:type="spellStart"/>
+      <w:r>
+        <w:t>mxLv</w:t>
+      </w:r>
+      <w:proofErr w:type="spellEnd"/>
+      <w:r>
+        <w:t>” prefix.</w:t>
       </w:r>
     </w:p>
     <w:p>
@@ -1230,8 +1285,16 @@
           <w:u w:val="single"/>
         </w:rPr>
         <w:lastRenderedPageBreak/>
-        <w:t>Message Rescripter</w:t>
-      </w:r>
+        <w:t xml:space="preserve">Message </w:t>
+      </w:r>
+      <w:proofErr w:type="spellStart"/>
+      <w:r>
+        <w:rPr>
+          <w:u w:val="single"/>
+        </w:rPr>
+        <w:t>Rescripter</w:t>
+      </w:r>
+      <w:proofErr w:type="spellEnd"/>
     </w:p>
     <w:p>
       <w:pPr>
@@ -1314,8 +1377,13 @@
     </w:p>
     <w:p>
       <w:r>
-        <w:t>Message Rescripter</w:t>
-      </w:r>
+        <w:t xml:space="preserve">Message </w:t>
+      </w:r>
+      <w:proofErr w:type="spellStart"/>
+      <w:r>
+        <w:t>Rescripter</w:t>
+      </w:r>
+      <w:proofErr w:type="spellEnd"/>
       <w:r>
         <w:t xml:space="preserve"> acts on an existing Actor Framework message.  It rebuilds the existing message in place.</w:t>
       </w:r>
@@ -1424,8 +1492,13 @@
               <w:cnfStyle w:val="000000000000" w:firstRow="0" w:lastRow="0" w:firstColumn="0" w:lastColumn="0" w:oddVBand="0" w:evenVBand="0" w:oddHBand="0" w:evenHBand="0" w:firstRowFirstColumn="0" w:firstRowLastColumn="0" w:lastRowFirstColumn="0" w:lastRowLastColumn="0"/>
             </w:pPr>
             <w:r>
-              <w:t>Add Actor.lvlib</w:t>
+              <w:t xml:space="preserve">Add </w:t>
             </w:r>
+            <w:proofErr w:type="spellStart"/>
+            <w:r>
+              <w:t>Actor.lvlib</w:t>
+            </w:r>
+            <w:proofErr w:type="spellEnd"/>
           </w:p>
         </w:tc>
         <w:tc>
@@ -1473,8 +1546,13 @@
               <w:cnfStyle w:val="000000000000" w:firstRow="0" w:lastRow="0" w:firstColumn="0" w:lastColumn="0" w:oddVBand="0" w:evenVBand="0" w:oddHBand="0" w:evenHBand="0" w:firstRowFirstColumn="0" w:firstRowLastColumn="0" w:lastRowFirstColumn="0" w:lastRowLastColumn="0"/>
             </w:pPr>
             <w:r>
-              <w:t>Add Actor Interface.lvlib</w:t>
+              <w:t xml:space="preserve">Add Actor </w:t>
             </w:r>
+            <w:proofErr w:type="spellStart"/>
+            <w:r>
+              <w:t>Interface.lvlib</w:t>
+            </w:r>
+            <w:proofErr w:type="spellEnd"/>
           </w:p>
         </w:tc>
         <w:tc>
@@ -1522,8 +1600,13 @@
               <w:cnfStyle w:val="000000000000" w:firstRow="0" w:lastRow="0" w:firstColumn="0" w:lastColumn="0" w:oddVBand="0" w:evenVBand="0" w:oddHBand="0" w:evenHBand="0" w:firstRowFirstColumn="0" w:firstRowLastColumn="0" w:lastRowFirstColumn="0" w:lastRowLastColumn="0"/>
             </w:pPr>
             <w:r>
-              <w:t>Message Maker Provider.lvlib</w:t>
+              <w:t xml:space="preserve">Message Maker </w:t>
             </w:r>
+            <w:proofErr w:type="spellStart"/>
+            <w:r>
+              <w:t>Provider.lvlib</w:t>
+            </w:r>
+            <w:proofErr w:type="spellEnd"/>
           </w:p>
         </w:tc>
         <w:tc>
@@ -1571,8 +1654,13 @@
               <w:cnfStyle w:val="000000000000" w:firstRow="0" w:lastRow="0" w:firstColumn="0" w:lastColumn="0" w:oddVBand="0" w:evenVBand="0" w:oddHBand="0" w:evenHBand="0" w:firstRowFirstColumn="0" w:firstRowLastColumn="0" w:lastRowFirstColumn="0" w:lastRowLastColumn="0"/>
             </w:pPr>
             <w:r>
-              <w:t>Actor Message Maker Provider.lvlib</w:t>
+              <w:t xml:space="preserve">Actor Message Maker </w:t>
             </w:r>
+            <w:proofErr w:type="spellStart"/>
+            <w:r>
+              <w:t>Provider.lvlib</w:t>
+            </w:r>
+            <w:proofErr w:type="spellEnd"/>
           </w:p>
         </w:tc>
         <w:tc>
@@ -1607,8 +1695,17 @@
                 <w:b w:val="0"/>
                 <w:bCs w:val="0"/>
               </w:rPr>
-              <w:t>Message Rescripter</w:t>
+              <w:t xml:space="preserve">Message </w:t>
             </w:r>
+            <w:proofErr w:type="spellStart"/>
+            <w:r>
+              <w:rPr>
+                <w:b w:val="0"/>
+                <w:bCs w:val="0"/>
+              </w:rPr>
+              <w:t>Rescripter</w:t>
+            </w:r>
+            <w:proofErr w:type="spellEnd"/>
           </w:p>
         </w:tc>
         <w:tc>
@@ -1620,8 +1717,13 @@
               <w:cnfStyle w:val="000000000000" w:firstRow="0" w:lastRow="0" w:firstColumn="0" w:lastColumn="0" w:oddVBand="0" w:evenVBand="0" w:oddHBand="0" w:evenHBand="0" w:firstRowFirstColumn="0" w:firstRowLastColumn="0" w:lastRowFirstColumn="0" w:lastRowLastColumn="0"/>
             </w:pPr>
             <w:r>
-              <w:t>Message Rescripter.lvlib</w:t>
+              <w:t xml:space="preserve">Message </w:t>
             </w:r>
+            <w:proofErr w:type="spellStart"/>
+            <w:r>
+              <w:t>Rescripter.lvlib</w:t>
+            </w:r>
+            <w:proofErr w:type="spellEnd"/>
           </w:p>
         </w:tc>
         <w:tc>
@@ -1649,8 +1751,17 @@
           <w:b/>
           <w:bCs/>
         </w:rPr>
-        <w:t>Message Maker.lvlib</w:t>
-      </w:r>
+        <w:t xml:space="preserve">Message </w:t>
+      </w:r>
+      <w:proofErr w:type="spellStart"/>
+      <w:r>
+        <w:rPr>
+          <w:b/>
+          <w:bCs/>
+        </w:rPr>
+        <w:t>Maker.lvlib</w:t>
+      </w:r>
+      <w:proofErr w:type="spellEnd"/>
       <w:r>
         <w:t xml:space="preserve"> contains most of the VI Scripting code that actually creates messages.  </w:t>
       </w:r>
@@ -1659,7 +1770,23 @@
           <w:b/>
           <w:bCs/>
         </w:rPr>
-        <w:t xml:space="preserve">AFPP Shared.lvlib </w:t>
+        <w:t xml:space="preserve">AFPP </w:t>
+      </w:r>
+      <w:proofErr w:type="spellStart"/>
+      <w:r>
+        <w:rPr>
+          <w:b/>
+          <w:bCs/>
+        </w:rPr>
+        <w:t>Shared.lvlib</w:t>
+      </w:r>
+      <w:proofErr w:type="spellEnd"/>
+      <w:r>
+        <w:rPr>
+          <w:b/>
+          <w:bCs/>
+        </w:rPr>
+        <w:t xml:space="preserve"> </w:t>
       </w:r>
       <w:r>
         <w:t>contains several small</w:t>
@@ -1840,7 +1967,23 @@
         <w:t>CreateNewWizard_IncludeItem.vi</w:t>
       </w:r>
       <w:r>
-        <w:t xml:space="preserve"> also checks to determine if the project contains any child of Actor.lvclass.  The VI returns TRUE only if a child of Actor.lvclass is present and the target is on the white list.</w:t>
+        <w:t xml:space="preserve"> also checks to determine if the project contains any child of </w:t>
+      </w:r>
+      <w:proofErr w:type="spellStart"/>
+      <w:r>
+        <w:t>Actor.lvclass</w:t>
+      </w:r>
+      <w:proofErr w:type="spellEnd"/>
+      <w:r>
+        <w:t xml:space="preserve">.  The VI returns TRUE only if a child of </w:t>
+      </w:r>
+      <w:proofErr w:type="spellStart"/>
+      <w:r>
+        <w:t>Actor.lvclass</w:t>
+      </w:r>
+      <w:proofErr w:type="spellEnd"/>
+      <w:r>
+        <w:t xml:space="preserve"> is present and the target is on the white list.</w:t>
       </w:r>
     </w:p>
     <w:p>
@@ -1878,7 +2021,25 @@
           <w:b/>
           <w:bCs/>
         </w:rPr>
-        <w:t>Add Actor.lvlib:Localized Strings.vi</w:t>
+        <w:t xml:space="preserve">Add </w:t>
+      </w:r>
+      <w:proofErr w:type="spellStart"/>
+      <w:proofErr w:type="gramStart"/>
+      <w:r>
+        <w:rPr>
+          <w:b/>
+          <w:bCs/>
+        </w:rPr>
+        <w:t>Actor.lvlib:Localized</w:t>
+      </w:r>
+      <w:proofErr w:type="spellEnd"/>
+      <w:proofErr w:type="gramEnd"/>
+      <w:r>
+        <w:rPr>
+          <w:b/>
+          <w:bCs/>
+        </w:rPr>
+        <w:t xml:space="preserve"> Strings.vi</w:t>
       </w:r>
       <w:r>
         <w:t>.</w:t>
@@ -1912,12 +2073,21 @@
       <w:r>
         <w:t xml:space="preserve"> to create their artifacts.  Add Actor’s version delegates that responsibility to </w:t>
       </w:r>
-      <w:r>
-        <w:rPr>
-          <w:b/>
-          <w:bCs/>
-        </w:rPr>
-        <w:t>CreateNewWizard_Invoke Core.vi</w:t>
+      <w:proofErr w:type="spellStart"/>
+      <w:r>
+        <w:rPr>
+          <w:b/>
+          <w:bCs/>
+        </w:rPr>
+        <w:t>CreateNewWizard_Invoke</w:t>
+      </w:r>
+      <w:proofErr w:type="spellEnd"/>
+      <w:r>
+        <w:rPr>
+          <w:b/>
+          <w:bCs/>
+        </w:rPr>
+        <w:t xml:space="preserve"> Core.vi</w:t>
       </w:r>
       <w:r>
         <w:t>; this VI can create both Actors and Actor Interfaces.</w:t>
@@ -1960,7 +2130,52 @@
         <w:t>(Note:</w:t>
       </w:r>
       <w:r>
-        <w:t xml:space="preserve">  Add Actor Interface.lvlib relies on scripting code contained in Add Actor.lvlib, but Add Actor.lvlib:CreateNewWizard_Invoke Core.vi invokes a VI contained in Add Actor Interface.lvlib.  This creates a circular dependency that should be broken at some point in the future.  Since the two providers are so similar, it may make the most sense to create a separate library that contains all the scripting code used by both providers, in the way that Message Maker.lvlib is used by all of the secondary providers.)</w:t>
+        <w:t xml:space="preserve">  Add Actor </w:t>
+      </w:r>
+      <w:proofErr w:type="spellStart"/>
+      <w:r>
+        <w:t>Interface.lvlib</w:t>
+      </w:r>
+      <w:proofErr w:type="spellEnd"/>
+      <w:r>
+        <w:t xml:space="preserve"> relies on scripting code contained in Add </w:t>
+      </w:r>
+      <w:proofErr w:type="spellStart"/>
+      <w:r>
+        <w:t>Actor.lvlib</w:t>
+      </w:r>
+      <w:proofErr w:type="spellEnd"/>
+      <w:r>
+        <w:t xml:space="preserve">, but Add </w:t>
+      </w:r>
+      <w:proofErr w:type="spellStart"/>
+      <w:proofErr w:type="gramStart"/>
+      <w:r>
+        <w:t>Actor.lvlib:CreateNewWizard</w:t>
+      </w:r>
+      <w:proofErr w:type="gramEnd"/>
+      <w:r>
+        <w:t>_Invoke</w:t>
+      </w:r>
+      <w:proofErr w:type="spellEnd"/>
+      <w:r>
+        <w:t xml:space="preserve"> Core.vi invokes a VI contained in Add Actor </w:t>
+      </w:r>
+      <w:proofErr w:type="spellStart"/>
+      <w:r>
+        <w:t>Interface.lvlib</w:t>
+      </w:r>
+      <w:proofErr w:type="spellEnd"/>
+      <w:r>
+        <w:t xml:space="preserve">.  This creates a circular dependency that should be broken at some point in the future.  Since the two providers are so similar, it may make the most sense to create a separate library that contains all the scripting code used by both providers, in the way that Message </w:t>
+      </w:r>
+      <w:proofErr w:type="spellStart"/>
+      <w:r>
+        <w:t>Maker.lvlib</w:t>
+      </w:r>
+      <w:proofErr w:type="spellEnd"/>
+      <w:r>
+        <w:t xml:space="preserve"> is used by all of the secondary providers.)</w:t>
       </w:r>
     </w:p>
     <w:p>
@@ -1980,7 +2195,15 @@
     </w:p>
     <w:p>
       <w:r>
-        <w:t>Message Maker Provider, Actor Message Maker Provider, and Message Rescripter are the suite’s secondary providers.  They are responsible for creating and updating messages for actors and actor interfaces.</w:t>
+        <w:t xml:space="preserve">Message Maker Provider, Actor Message Maker Provider, and Message </w:t>
+      </w:r>
+      <w:proofErr w:type="spellStart"/>
+      <w:r>
+        <w:t>Rescripter</w:t>
+      </w:r>
+      <w:proofErr w:type="spellEnd"/>
+      <w:r>
+        <w:t xml:space="preserve"> are the suite’s secondary providers.  They are responsible for creating and updating messages for actors and actor interfaces.</w:t>
       </w:r>
     </w:p>
     <w:p>
@@ -2040,7 +2263,15 @@
         <w:t>Provider_OnPopupMenu.vi</w:t>
       </w:r>
       <w:r>
-        <w:t>.  These VIs work in much the same way as their respective Item_OnPopupMenu VIs, but they provide slightly different menu options.</w:t>
+        <w:t xml:space="preserve">.  These VIs work in much the same way as their respective </w:t>
+      </w:r>
+      <w:proofErr w:type="spellStart"/>
+      <w:r>
+        <w:t>Item_OnPopupMenu</w:t>
+      </w:r>
+      <w:proofErr w:type="spellEnd"/>
+      <w:r>
+        <w:t xml:space="preserve"> VIs, but they provide slightly different menu options.</w:t>
       </w:r>
     </w:p>
     <w:p>
@@ -2057,8 +2288,19 @@
           <w:b/>
           <w:bCs/>
         </w:rPr>
-        <w:t>Message Maker Provider.lvlib:Item_OnPopupMenu.vi</w:t>
-      </w:r>
+        <w:t xml:space="preserve">Message Maker </w:t>
+      </w:r>
+      <w:proofErr w:type="spellStart"/>
+      <w:proofErr w:type="gramStart"/>
+      <w:r>
+        <w:rPr>
+          <w:b/>
+          <w:bCs/>
+        </w:rPr>
+        <w:t>Provider.lvlib:Item_OnPopupMenu.vi</w:t>
+      </w:r>
+      <w:proofErr w:type="spellEnd"/>
+      <w:proofErr w:type="gramEnd"/>
       <w:r>
         <w:t>, is typical:</w:t>
       </w:r>
@@ -2168,7 +2410,23 @@
         <w:t>imperative</w:t>
       </w:r>
       <w:r>
-        <w:t xml:space="preserve"> that any operation performed in an OnPopupMenu.vi execute quickly.  The total execution time for all OnPopupMenu VIs for the target item should be less than 100 ms. </w:t>
+        <w:t xml:space="preserve"> that any operation performed in an OnPopupMenu.vi execute quickly.  The total execution time for all </w:t>
+      </w:r>
+      <w:proofErr w:type="spellStart"/>
+      <w:r>
+        <w:t>OnPopupMenu</w:t>
+      </w:r>
+      <w:proofErr w:type="spellEnd"/>
+      <w:r>
+        <w:t xml:space="preserve"> VIs for the target item should be less than 100 </w:t>
+      </w:r>
+      <w:proofErr w:type="spellStart"/>
+      <w:r>
+        <w:t>ms.</w:t>
+      </w:r>
+      <w:proofErr w:type="spellEnd"/>
+      <w:r>
+        <w:t xml:space="preserve"> </w:t>
       </w:r>
     </w:p>
     <w:p>
@@ -2225,8 +2483,13 @@
         <w:t>Is Actor Public Method.vi</w:t>
       </w:r>
       <w:r>
-        <w:t>, which, as its name implies, returns true if the selected project item is a public method of a class that inherits from Actor.lvclass</w:t>
-      </w:r>
+        <w:t xml:space="preserve">, which, as its name implies, returns true if the selected project item is a public method of a class that inherits from </w:t>
+      </w:r>
+      <w:proofErr w:type="spellStart"/>
+      <w:r>
+        <w:t>Actor.lvclass</w:t>
+      </w:r>
+      <w:proofErr w:type="spellEnd"/>
     </w:p>
     <w:p>
       <w:r>
@@ -2337,7 +2600,15 @@
     </w:p>
     <w:p>
       <w:r>
-        <w:t xml:space="preserve">Message Rescripter operates on messages, so it validates project items by invoking </w:t>
+        <w:t xml:space="preserve">Message </w:t>
+      </w:r>
+      <w:proofErr w:type="spellStart"/>
+      <w:r>
+        <w:t>Rescripter</w:t>
+      </w:r>
+      <w:proofErr w:type="spellEnd"/>
+      <w:r>
+        <w:t xml:space="preserve"> operates on messages, so it validates project items by invoking </w:t>
       </w:r>
       <w:r>
         <w:rPr>
@@ -2347,7 +2618,15 @@
         <w:t>Is Message.vi</w:t>
       </w:r>
       <w:r>
-        <w:t>, which returns true if the project item inherits from Message.lvclass.</w:t>
+        <w:t xml:space="preserve">, which returns true if the project item inherits from </w:t>
+      </w:r>
+      <w:proofErr w:type="spellStart"/>
+      <w:r>
+        <w:t>Message.lvclass</w:t>
+      </w:r>
+      <w:proofErr w:type="spellEnd"/>
+      <w:r>
+        <w:t>.</w:t>
       </w:r>
     </w:p>
     <w:p>
@@ -2372,7 +2651,15 @@
         <w:t xml:space="preserve">  </w:t>
       </w:r>
       <w:r>
-        <w:t xml:space="preserve">(Is Message ignores this input.)  </w:t>
+        <w:t xml:space="preserve">(Is Message </w:t>
+      </w:r>
+      <w:proofErr w:type="gramStart"/>
+      <w:r>
+        <w:t>ignores</w:t>
+      </w:r>
+      <w:proofErr w:type="gramEnd"/>
+      <w:r>
+        <w:t xml:space="preserve"> this input.)  </w:t>
       </w:r>
       <w:r>
         <w:t>Tags are metadata that can be associated with a project item through scripting; they can be of any data type</w:t>
@@ -2511,7 +2798,25 @@
           <w:b/>
           <w:bCs/>
         </w:rPr>
-        <w:t>AFPP Shared.lvlib:Update Target Tag – PPL Path.vi</w:t>
+        <w:t xml:space="preserve">AFPP </w:t>
+      </w:r>
+      <w:proofErr w:type="spellStart"/>
+      <w:proofErr w:type="gramStart"/>
+      <w:r>
+        <w:rPr>
+          <w:b/>
+          <w:bCs/>
+        </w:rPr>
+        <w:t>Shared.lvlib:Update</w:t>
+      </w:r>
+      <w:proofErr w:type="spellEnd"/>
+      <w:proofErr w:type="gramEnd"/>
+      <w:r>
+        <w:rPr>
+          <w:b/>
+          <w:bCs/>
+        </w:rPr>
+        <w:t xml:space="preserve"> Target Tag – PPL Path.vi</w:t>
       </w:r>
       <w:r>
         <w:t xml:space="preserve"> sets and clears the PPL path tag on actors</w:t>
@@ -2535,7 +2840,23 @@
     </w:p>
     <w:p>
       <w:r>
-        <w:t xml:space="preserve">When the user selects an option to create a message, the provider framework invokes the provider’s Item_OnCommand or Provider_OnCommand (depending on the number of project items selected).  </w:t>
+        <w:t xml:space="preserve">When the user selects an option to create a message, the provider framework invokes the provider’s </w:t>
+      </w:r>
+      <w:proofErr w:type="spellStart"/>
+      <w:r>
+        <w:t>Item_OnCommand</w:t>
+      </w:r>
+      <w:proofErr w:type="spellEnd"/>
+      <w:r>
+        <w:t xml:space="preserve"> or </w:t>
+      </w:r>
+      <w:proofErr w:type="spellStart"/>
+      <w:r>
+        <w:t>Provider_OnCommand</w:t>
+      </w:r>
+      <w:proofErr w:type="spellEnd"/>
+      <w:r>
+        <w:t xml:space="preserve"> (depending on the number of project items selected).  </w:t>
       </w:r>
     </w:p>
     <w:p>
@@ -2543,12 +2864,26 @@
         <w:rPr>
           <w:highlight w:val="yellow"/>
         </w:rPr>
-        <w:t>#TODO how do I want to bridge the space between OnCommand and actual message scripting?</w:t>
-      </w:r>
+        <w:t xml:space="preserve">#TODO how do I want to bridge the space between </w:t>
+      </w:r>
+      <w:proofErr w:type="spellStart"/>
       <w:r>
         <w:rPr>
           <w:highlight w:val="yellow"/>
         </w:rPr>
+        <w:t>OnCommand</w:t>
+      </w:r>
+      <w:proofErr w:type="spellEnd"/>
+      <w:r>
+        <w:rPr>
+          <w:highlight w:val="yellow"/>
+        </w:rPr>
+        <w:t xml:space="preserve"> and actual message scripting?</w:t>
+      </w:r>
+      <w:r>
+        <w:rPr>
+          <w:highlight w:val="yellow"/>
+        </w:rPr>
         <w:t xml:space="preserve">  Come back to this after completing the Creating Messages section.</w:t>
       </w:r>
     </w:p>
@@ -2588,7 +2923,15 @@
         <w:t>The scripting functions are called directly from a user interface (see below), so m</w:t>
       </w:r>
       <w:r>
-        <w:t>any errors are handled in the moment; users are notified of the error with One Button Dialog boxes, allowing them to cure the error and retry the operation.  In the rare instance of a scripting error, users are notified via the Simple Error handler, invoked at the end of CreateNewWizard_Invoke.vi or CreateNewWizard_Invoke Core.vi.</w:t>
+        <w:t xml:space="preserve">any errors are handled in the moment; users are notified of the error with One Button Dialog boxes, allowing them to cure the error and retry the operation.  In the rare instance of a scripting error, users are notified via the Simple Error handler, invoked at the end of CreateNewWizard_Invoke.vi or </w:t>
+      </w:r>
+      <w:proofErr w:type="spellStart"/>
+      <w:r>
+        <w:t>CreateNewWizard_Invoke</w:t>
+      </w:r>
+      <w:proofErr w:type="spellEnd"/>
+      <w:r>
+        <w:t xml:space="preserve"> Core.vi.</w:t>
       </w:r>
     </w:p>
     <w:p>
@@ -2618,14 +2961,48 @@
     </w:p>
     <w:p>
       <w:r>
-        <w:t xml:space="preserve">Scripting code is invoked by Provider_OnCommand and Item_OnCommand VIs; each such VI passes any error output to </w:t>
-      </w:r>
-      <w:r>
-        <w:rPr>
-          <w:b/>
-          <w:bCs/>
-        </w:rPr>
-        <w:t>Message Maker.lvlib:Error Handler.vi</w:t>
+        <w:t xml:space="preserve">Scripting code is invoked by </w:t>
+      </w:r>
+      <w:proofErr w:type="spellStart"/>
+      <w:r>
+        <w:t>Provider_OnCommand</w:t>
+      </w:r>
+      <w:proofErr w:type="spellEnd"/>
+      <w:r>
+        <w:t xml:space="preserve"> and </w:t>
+      </w:r>
+      <w:proofErr w:type="spellStart"/>
+      <w:r>
+        <w:t>Item_OnCommand</w:t>
+      </w:r>
+      <w:proofErr w:type="spellEnd"/>
+      <w:r>
+        <w:t xml:space="preserve"> VIs; each such VI passes any error output to </w:t>
+      </w:r>
+      <w:r>
+        <w:rPr>
+          <w:b/>
+          <w:bCs/>
+        </w:rPr>
+        <w:t xml:space="preserve">Message </w:t>
+      </w:r>
+      <w:proofErr w:type="spellStart"/>
+      <w:proofErr w:type="gramStart"/>
+      <w:r>
+        <w:rPr>
+          <w:b/>
+          <w:bCs/>
+        </w:rPr>
+        <w:t>Maker.lvlib:Error</w:t>
+      </w:r>
+      <w:proofErr w:type="spellEnd"/>
+      <w:proofErr w:type="gramEnd"/>
+      <w:r>
+        <w:rPr>
+          <w:b/>
+          <w:bCs/>
+        </w:rPr>
+        <w:t xml:space="preserve"> Handler.vi</w:t>
       </w:r>
       <w:r>
         <w:t>.  This VI specifies error codes with special meaning in this context; where such a code is detected, the handler presents the user with a One Button Dialog box with the appropriate error message.  If an error code is not on the list, the error is passed to Simple Error Handler.vi</w:t>
@@ -2705,7 +3082,25 @@
           <w:b/>
           <w:bCs/>
         </w:rPr>
-        <w:t>Add Actor.lvlib:Add Actor.vi</w:t>
+        <w:t xml:space="preserve">Add </w:t>
+      </w:r>
+      <w:proofErr w:type="spellStart"/>
+      <w:proofErr w:type="gramStart"/>
+      <w:r>
+        <w:rPr>
+          <w:b/>
+          <w:bCs/>
+        </w:rPr>
+        <w:t>Actor.lvlib:Add</w:t>
+      </w:r>
+      <w:proofErr w:type="spellEnd"/>
+      <w:proofErr w:type="gramEnd"/>
+      <w:r>
+        <w:rPr>
+          <w:b/>
+          <w:bCs/>
+        </w:rPr>
+        <w:t xml:space="preserve"> Actor.vi</w:t>
       </w:r>
       <w:r>
         <w:t xml:space="preserve"> and </w:t>
@@ -2730,7 +3125,25 @@
           <w:b/>
           <w:bCs/>
         </w:rPr>
-        <w:t>Add Actor.lvlib:Add Actor Library to Project.vi</w:t>
+        <w:t xml:space="preserve">Add </w:t>
+      </w:r>
+      <w:proofErr w:type="spellStart"/>
+      <w:proofErr w:type="gramStart"/>
+      <w:r>
+        <w:rPr>
+          <w:b/>
+          <w:bCs/>
+        </w:rPr>
+        <w:t>Actor.lvlib:Add</w:t>
+      </w:r>
+      <w:proofErr w:type="spellEnd"/>
+      <w:proofErr w:type="gramEnd"/>
+      <w:r>
+        <w:rPr>
+          <w:b/>
+          <w:bCs/>
+        </w:rPr>
+        <w:t xml:space="preserve"> Actor Library to Project.vi</w:t>
       </w:r>
       <w:r>
         <w:t xml:space="preserve">, followed by either </w:t>
@@ -2740,7 +3153,23 @@
           <w:b/>
           <w:bCs/>
         </w:rPr>
-        <w:t>Add Actor.lvlib:Create Child Actor.vi</w:t>
+        <w:t xml:space="preserve">Add </w:t>
+      </w:r>
+      <w:proofErr w:type="spellStart"/>
+      <w:r>
+        <w:rPr>
+          <w:b/>
+          <w:bCs/>
+        </w:rPr>
+        <w:t>Actor.lvlib:Create</w:t>
+      </w:r>
+      <w:proofErr w:type="spellEnd"/>
+      <w:r>
+        <w:rPr>
+          <w:b/>
+          <w:bCs/>
+        </w:rPr>
+        <w:t xml:space="preserve"> Child Actor.vi</w:t>
       </w:r>
       <w:r>
         <w:t xml:space="preserve"> or </w:t>
@@ -2750,7 +3179,23 @@
           <w:b/>
           <w:bCs/>
         </w:rPr>
-        <w:t>Add Actor Interface.lvlib:Create Interface.vi</w:t>
+        <w:t xml:space="preserve">Add Actor </w:t>
+      </w:r>
+      <w:proofErr w:type="spellStart"/>
+      <w:r>
+        <w:rPr>
+          <w:b/>
+          <w:bCs/>
+        </w:rPr>
+        <w:t>Interface.lvlib:Create</w:t>
+      </w:r>
+      <w:proofErr w:type="spellEnd"/>
+      <w:r>
+        <w:rPr>
+          <w:b/>
+          <w:bCs/>
+        </w:rPr>
+        <w:t xml:space="preserve"> Interface.vi</w:t>
       </w:r>
       <w:r>
         <w:t>.</w:t>
@@ -2758,15 +3203,32 @@
     </w:p>
     <w:p>
       <w:r>
-        <w:t xml:space="preserve">The Add Actor provider supports creating actors that inherit from other children of Actor.lvclass.  These other actors can be source code or included in a PPL.  Add Actor.vi uses an </w:t>
-      </w:r>
-      <w:r>
-        <w:rPr>
-          <w:b/>
-          <w:bCs/>
-        </w:rPr>
-        <w:t>Actor Store.lvclass</w:t>
-      </w:r>
+        <w:t xml:space="preserve">The Add Actor provider supports creating actors that inherit from other children of </w:t>
+      </w:r>
+      <w:proofErr w:type="spellStart"/>
+      <w:r>
+        <w:t>Actor.lvclass</w:t>
+      </w:r>
+      <w:proofErr w:type="spellEnd"/>
+      <w:r>
+        <w:t xml:space="preserve">.  These other actors can be source code or included in a PPL.  Add Actor.vi uses an </w:t>
+      </w:r>
+      <w:r>
+        <w:rPr>
+          <w:b/>
+          <w:bCs/>
+        </w:rPr>
+        <w:t xml:space="preserve">Actor </w:t>
+      </w:r>
+      <w:proofErr w:type="spellStart"/>
+      <w:r>
+        <w:rPr>
+          <w:b/>
+          <w:bCs/>
+        </w:rPr>
+        <w:t>Store.lvclass</w:t>
+      </w:r>
+      <w:proofErr w:type="spellEnd"/>
       <w:r>
         <w:t xml:space="preserve"> to maintain a list of actors previously selected for inheritance.  </w:t>
       </w:r>
@@ -2775,8 +3237,17 @@
           <w:b/>
           <w:bCs/>
         </w:rPr>
-        <w:t>INI Store.lvclass</w:t>
-      </w:r>
+        <w:t xml:space="preserve">INI </w:t>
+      </w:r>
+      <w:proofErr w:type="spellStart"/>
+      <w:r>
+        <w:rPr>
+          <w:b/>
+          <w:bCs/>
+        </w:rPr>
+        <w:t>Store.lvclass</w:t>
+      </w:r>
+      <w:proofErr w:type="spellEnd"/>
       <w:r>
         <w:t xml:space="preserve"> maintains the store as entries in the LabVIEW INI file.  </w:t>
       </w:r>
@@ -2785,13 +3256,46 @@
           <w:b/>
           <w:bCs/>
         </w:rPr>
-        <w:t>Target Store.lvlcass</w:t>
-      </w:r>
+        <w:t xml:space="preserve">Target </w:t>
+      </w:r>
+      <w:proofErr w:type="spellStart"/>
+      <w:r>
+        <w:rPr>
+          <w:b/>
+          <w:bCs/>
+        </w:rPr>
+        <w:t>Store.lvlcass</w:t>
+      </w:r>
+      <w:proofErr w:type="spellEnd"/>
       <w:r>
         <w:t xml:space="preserve"> maintains the store as tags in the project file.  </w:t>
       </w:r>
       <w:r>
-        <w:t>Add Actor.lvlib selects which store to use when it is invoked.  Target Store.lvlcass is selected if an Actor Framework PPL is detected in the project; otherwise, INI Store.lvlcass is selected.</w:t>
+        <w:t xml:space="preserve">Add </w:t>
+      </w:r>
+      <w:proofErr w:type="spellStart"/>
+      <w:r>
+        <w:t>Actor.lvlib</w:t>
+      </w:r>
+      <w:proofErr w:type="spellEnd"/>
+      <w:r>
+        <w:t xml:space="preserve"> selects which store to use when it is invoked.  Target </w:t>
+      </w:r>
+      <w:proofErr w:type="spellStart"/>
+      <w:r>
+        <w:t>Store.lvlcass</w:t>
+      </w:r>
+      <w:proofErr w:type="spellEnd"/>
+      <w:r>
+        <w:t xml:space="preserve"> is selected if an Actor Framework PPL is detected in the project; otherwise, INI </w:t>
+      </w:r>
+      <w:proofErr w:type="spellStart"/>
+      <w:r>
+        <w:t>Store.lvlcass</w:t>
+      </w:r>
+      <w:proofErr w:type="spellEnd"/>
+      <w:r>
+        <w:t xml:space="preserve"> is selected.</w:t>
       </w:r>
     </w:p>
     <w:p>
@@ -2842,12 +3346,28 @@
     </w:p>
     <w:p>
       <w:r>
-        <w:t>Note that these class templates are not part of a library, nor do they inherit from Message.lvclass.  It is much easier to work with an uncoupled class than one that is linked to other code artifacts.</w:t>
-      </w:r>
-    </w:p>
-    <w:p>
-      <w:r>
-        <w:t>To create a message, the providers copy the appropriate template to the specified location, modify its VIs as necessary, change it to inherit from Message.lvclass, and then add it to the actor’s library.</w:t>
+        <w:t xml:space="preserve">Note that these class templates are not part of a library, nor do they inherit from </w:t>
+      </w:r>
+      <w:proofErr w:type="spellStart"/>
+      <w:r>
+        <w:t>Message.lvclass</w:t>
+      </w:r>
+      <w:proofErr w:type="spellEnd"/>
+      <w:r>
+        <w:t>.  It is much easier to work with an uncoupled class than one that is linked to other code artifacts.</w:t>
+      </w:r>
+    </w:p>
+    <w:p>
+      <w:r>
+        <w:t xml:space="preserve">To create a message, the providers copy the appropriate template to the specified location, modify its VIs as necessary, change it to inherit from </w:t>
+      </w:r>
+      <w:proofErr w:type="spellStart"/>
+      <w:r>
+        <w:t>Message.lvclass</w:t>
+      </w:r>
+      <w:proofErr w:type="spellEnd"/>
+      <w:r>
+        <w:t>, and then add it to the actor’s library.</w:t>
       </w:r>
     </w:p>
     <w:p>
@@ -2985,23 +3505,34 @@
           <w:b/>
           <w:bCs/>
         </w:rPr>
-        <w:t>Scripters, Builders, and Prototypers</w:t>
-      </w:r>
-    </w:p>
-    <w:p>
-      <w:r>
-        <w:t>As mentioned above, the provider suite supports the creation of three types of messages:  standard messages, abstract messages, and concrete messages (which are children of abstract messages).  A standard message includes a Send VI and a Do VI.  Abstracts include a variant of a Send VI but no Do; instead they provide a Read Attributes VI which is used by their Concrete children.  Concrete children provide a Do (which uses their parents’ Read Attributes), but no Send.</w:t>
-      </w:r>
-    </w:p>
-    <w:p>
-      <w:r>
-        <w:t>The following diagram s</w:t>
-      </w:r>
-      <w:r>
-        <w:t>ummarizes</w:t>
-      </w:r>
-      <w:r>
-        <w:t xml:space="preserve"> the artifacts created for each message type.</w:t>
+        <w:t xml:space="preserve">Scripters, Builders, and </w:t>
+      </w:r>
+      <w:proofErr w:type="spellStart"/>
+      <w:r>
+        <w:rPr>
+          <w:b/>
+          <w:bCs/>
+        </w:rPr>
+        <w:t>Prototypers</w:t>
+      </w:r>
+      <w:proofErr w:type="spellEnd"/>
+    </w:p>
+    <w:p>
+      <w:r>
+        <w:t xml:space="preserve">As mentioned above, the provider suite supports the creation of three types of messages:  standard messages, abstract messages, and concrete messages (which are children of abstract messages).  A standard message includes a Send VI and a Do VI.  Abstracts include a variant of a Send VI but no Do; </w:t>
+      </w:r>
+      <w:proofErr w:type="gramStart"/>
+      <w:r>
+        <w:t>instead</w:t>
+      </w:r>
+      <w:proofErr w:type="gramEnd"/>
+      <w:r>
+        <w:t xml:space="preserve"> they provide a Read Attributes VI which is used by their Concrete children.  Concrete children provide a Do (which uses their parents’ Read Attributes), but no Send.</w:t>
+      </w:r>
+    </w:p>
+    <w:p>
+      <w:r>
+        <w:t>The following diagram summarizes the artifacts created for each message type.</w:t>
       </w:r>
     </w:p>
     <w:p>
@@ -3074,8 +3605,17 @@
           <w:b/>
           <w:bCs/>
         </w:rPr>
-        <w:t>Message Scripter.lvclass</w:t>
-      </w:r>
+        <w:t xml:space="preserve">Message </w:t>
+      </w:r>
+      <w:proofErr w:type="spellStart"/>
+      <w:r>
+        <w:rPr>
+          <w:b/>
+          <w:bCs/>
+        </w:rPr>
+        <w:t>Scripter.lvclass</w:t>
+      </w:r>
+      <w:proofErr w:type="spellEnd"/>
       <w:r>
         <w:t xml:space="preserve">, a template method abstract class, defines the general algorithm (detailed below) and performs scripting operations common to all three types.  Children of this class - </w:t>
       </w:r>
@@ -3084,8 +3624,17 @@
           <w:b/>
           <w:bCs/>
         </w:rPr>
-        <w:t>Abstract Message Scripter.lvclass</w:t>
-      </w:r>
+        <w:t xml:space="preserve">Abstract Message </w:t>
+      </w:r>
+      <w:proofErr w:type="spellStart"/>
+      <w:r>
+        <w:rPr>
+          <w:b/>
+          <w:bCs/>
+        </w:rPr>
+        <w:t>Scripter.lvclass</w:t>
+      </w:r>
+      <w:proofErr w:type="spellEnd"/>
       <w:r>
         <w:t xml:space="preserve">, </w:t>
       </w:r>
@@ -3094,8 +3643,17 @@
           <w:b/>
           <w:bCs/>
         </w:rPr>
-        <w:t>Concrete Message Scripter.lvclass</w:t>
-      </w:r>
+        <w:t xml:space="preserve">Concrete Message </w:t>
+      </w:r>
+      <w:proofErr w:type="spellStart"/>
+      <w:r>
+        <w:rPr>
+          <w:b/>
+          <w:bCs/>
+        </w:rPr>
+        <w:t>Scripter.lvclass</w:t>
+      </w:r>
+      <w:proofErr w:type="spellEnd"/>
       <w:r>
         <w:t>, and</w:t>
       </w:r>
@@ -3104,19 +3662,44 @@
           <w:b/>
           <w:bCs/>
         </w:rPr>
-        <w:t xml:space="preserve"> Coupled Message.lvclass </w:t>
+        <w:t xml:space="preserve"> Coupled </w:t>
+      </w:r>
+      <w:proofErr w:type="spellStart"/>
+      <w:r>
+        <w:rPr>
+          <w:b/>
+          <w:bCs/>
+        </w:rPr>
+        <w:t>Message.lvclass</w:t>
+      </w:r>
+      <w:proofErr w:type="spellEnd"/>
+      <w:r>
+        <w:rPr>
+          <w:b/>
+          <w:bCs/>
+        </w:rPr>
+        <w:t xml:space="preserve"> </w:t>
       </w:r>
       <w:r>
         <w:t>– provide the scripting calls</w:t>
       </w:r>
       <w:r>
-        <w:t xml:space="preserve"> specific to each type.  (Coupled Message.lvclass is the scripter for standard messages.)</w:t>
+        <w:t xml:space="preserve"> specific to each type.  (Coupled </w:t>
+      </w:r>
+      <w:proofErr w:type="spellStart"/>
+      <w:r>
+        <w:t>Message.lvclass</w:t>
+      </w:r>
+      <w:proofErr w:type="spellEnd"/>
+      <w:r>
+        <w:t xml:space="preserve"> is the scripter for standard messages.)</w:t>
       </w:r>
     </w:p>
     <w:p>
       <w:r>
         <w:t xml:space="preserve">Message Scripter also contains (as attributes) an instance of a </w:t>
       </w:r>
+      <w:proofErr w:type="spellStart"/>
       <w:r>
         <w:rPr>
           <w:b/>
@@ -3124,6 +3707,7 @@
         </w:rPr>
         <w:t>Prototyper.lvclass</w:t>
       </w:r>
+      <w:proofErr w:type="spellEnd"/>
       <w:r>
         <w:t xml:space="preserve">, and an instance of a </w:t>
       </w:r>
@@ -3134,6 +3718,7 @@
         </w:rPr>
         <w:t xml:space="preserve">Send </w:t>
       </w:r>
+      <w:proofErr w:type="spellStart"/>
       <w:r>
         <w:rPr>
           <w:b/>
@@ -3146,35 +3731,532 @@
           <w:b/>
           <w:bCs/>
         </w:rPr>
-        <w:t>uilder.lvclass.</w:t>
+        <w:t>uilder.lvclass</w:t>
+      </w:r>
+      <w:proofErr w:type="spellEnd"/>
+      <w:r>
+        <w:rPr>
+          <w:b/>
+          <w:bCs/>
+        </w:rPr>
+        <w:t>.</w:t>
       </w:r>
       <w:r>
         <w:t xml:space="preserve">  These classes invoke scripting code </w:t>
       </w:r>
       <w:r>
-        <w:t>that need to be shared by two of the three scripters.  Prototypers determine a message’s data payload and the icon of the Send VI.  Send Builders create the message’s Send VI.  Both of these types of strategy classes are used by the Coupled and Abstract Message scripters.</w:t>
-      </w:r>
-    </w:p>
-    <w:p>
-      <w:r>
-        <w:t>The following table summarizes the scripters, prototypers, and builders used to construct each message type.</w:t>
-      </w:r>
-    </w:p>
-    <w:p>
-      <w:r>
-        <w:rPr>
-          <w:b/>
-          <w:bCs/>
-        </w:rPr>
+        <w:t xml:space="preserve">that need to be shared by two of the three scripters.  </w:t>
+      </w:r>
+      <w:proofErr w:type="spellStart"/>
+      <w:r>
+        <w:t>Prototypers</w:t>
+      </w:r>
+      <w:proofErr w:type="spellEnd"/>
+      <w:r>
+        <w:t xml:space="preserve"> determine a message’s data payload and the icon of the Send VI.  Send Builders create the message’s Send VI.  Both of these types of strategy classes are used by the Coupled and Abstract Message scripters.</w:t>
+      </w:r>
+    </w:p>
+    <w:p>
+      <w:proofErr w:type="spellStart"/>
+      <w:r>
+        <w:t>Prototypers</w:t>
+      </w:r>
+      <w:proofErr w:type="spellEnd"/>
+      <w:r>
+        <w:t xml:space="preserve"> inherit </w:t>
+      </w:r>
+      <w:r>
+        <w:t xml:space="preserve">from a class that formats the Send VI’s icon.  </w:t>
+      </w:r>
+      <w:r>
+        <w:rPr>
+          <w:b/>
+          <w:bCs/>
+        </w:rPr>
+        <w:t xml:space="preserve">Target Method Icon </w:t>
+      </w:r>
+      <w:proofErr w:type="spellStart"/>
+      <w:r>
+        <w:rPr>
+          <w:b/>
+          <w:bCs/>
+        </w:rPr>
+        <w:t>Reader.lvclass</w:t>
+      </w:r>
+      <w:proofErr w:type="spellEnd"/>
+      <w:r>
+        <w:t xml:space="preserve"> derives the icon for coupled messages from the target method’s icon, while </w:t>
+      </w:r>
+      <w:r>
+        <w:rPr>
+          <w:b/>
+          <w:bCs/>
+        </w:rPr>
+        <w:t xml:space="preserve">Abstract Method Icon </w:t>
+      </w:r>
+      <w:proofErr w:type="spellStart"/>
+      <w:r>
+        <w:rPr>
+          <w:b/>
+          <w:bCs/>
+        </w:rPr>
+        <w:t>Prototyper.lvclass</w:t>
+      </w:r>
+      <w:proofErr w:type="spellEnd"/>
+      <w:r>
+        <w:t xml:space="preserve"> creates the standard icon for abstract messages.</w:t>
+      </w:r>
+    </w:p>
+    <w:p>
+      <w:r>
+        <w:t xml:space="preserve">The following table summarizes the scripters, </w:t>
+      </w:r>
+      <w:proofErr w:type="spellStart"/>
+      <w:r>
+        <w:t>prototypers</w:t>
+      </w:r>
+      <w:proofErr w:type="spellEnd"/>
+      <w:r>
+        <w:t>, and builders used to construct each message type.</w:t>
+      </w:r>
+    </w:p>
+    <w:tbl>
+      <w:tblPr>
+        <w:tblStyle w:val="GridTable1Light"/>
+        <w:tblW w:w="0" w:type="auto"/>
+        <w:tblLook w:val="04A0" w:firstRow="1" w:lastRow="0" w:firstColumn="1" w:lastColumn="0" w:noHBand="0" w:noVBand="1"/>
+      </w:tblPr>
+      <w:tblGrid>
+        <w:gridCol w:w="2337"/>
+        <w:gridCol w:w="2337"/>
+        <w:gridCol w:w="2338"/>
+        <w:gridCol w:w="2338"/>
+      </w:tblGrid>
+      <w:tr>
+        <w:trPr>
+          <w:cnfStyle w:val="100000000000" w:firstRow="1" w:lastRow="0" w:firstColumn="0" w:lastColumn="0" w:oddVBand="0" w:evenVBand="0" w:oddHBand="0" w:evenHBand="0" w:firstRowFirstColumn="0" w:firstRowLastColumn="0" w:lastRowFirstColumn="0" w:lastRowLastColumn="0"/>
+        </w:trPr>
+        <w:tc>
+          <w:tcPr>
+            <w:cnfStyle w:val="001000000000" w:firstRow="0" w:lastRow="0" w:firstColumn="1" w:lastColumn="0" w:oddVBand="0" w:evenVBand="0" w:oddHBand="0" w:evenHBand="0" w:firstRowFirstColumn="0" w:firstRowLastColumn="0" w:lastRowFirstColumn="0" w:lastRowLastColumn="0"/>
+            <w:tcW w:w="2337" w:type="dxa"/>
+          </w:tcPr>
+          <w:p>
+            <w:r>
+              <w:t>Message Type</w:t>
+            </w:r>
+          </w:p>
+        </w:tc>
+        <w:tc>
+          <w:tcPr>
+            <w:tcW w:w="2337" w:type="dxa"/>
+          </w:tcPr>
+          <w:p>
+            <w:pPr>
+              <w:cnfStyle w:val="100000000000" w:firstRow="1" w:lastRow="0" w:firstColumn="0" w:lastColumn="0" w:oddVBand="0" w:evenVBand="0" w:oddHBand="0" w:evenHBand="0" w:firstRowFirstColumn="0" w:firstRowLastColumn="0" w:lastRowFirstColumn="0" w:lastRowLastColumn="0"/>
+            </w:pPr>
+            <w:r>
+              <w:t>Scripter</w:t>
+            </w:r>
+          </w:p>
+        </w:tc>
+        <w:tc>
+          <w:tcPr>
+            <w:tcW w:w="2338" w:type="dxa"/>
+          </w:tcPr>
+          <w:p>
+            <w:pPr>
+              <w:cnfStyle w:val="100000000000" w:firstRow="1" w:lastRow="0" w:firstColumn="0" w:lastColumn="0" w:oddVBand="0" w:evenVBand="0" w:oddHBand="0" w:evenHBand="0" w:firstRowFirstColumn="0" w:firstRowLastColumn="0" w:lastRowFirstColumn="0" w:lastRowLastColumn="0"/>
+            </w:pPr>
+            <w:proofErr w:type="spellStart"/>
+            <w:r>
+              <w:t>Prototyper</w:t>
+            </w:r>
+            <w:proofErr w:type="spellEnd"/>
+          </w:p>
+        </w:tc>
+        <w:tc>
+          <w:tcPr>
+            <w:tcW w:w="2338" w:type="dxa"/>
+          </w:tcPr>
+          <w:p>
+            <w:pPr>
+              <w:cnfStyle w:val="100000000000" w:firstRow="1" w:lastRow="0" w:firstColumn="0" w:lastColumn="0" w:oddVBand="0" w:evenVBand="0" w:oddHBand="0" w:evenHBand="0" w:firstRowFirstColumn="0" w:firstRowLastColumn="0" w:lastRowFirstColumn="0" w:lastRowLastColumn="0"/>
+            </w:pPr>
+            <w:r>
+              <w:t>Send Builder</w:t>
+            </w:r>
+          </w:p>
+        </w:tc>
+      </w:tr>
+      <w:tr>
+        <w:tc>
+          <w:tcPr>
+            <w:cnfStyle w:val="001000000000" w:firstRow="0" w:lastRow="0" w:firstColumn="1" w:lastColumn="0" w:oddVBand="0" w:evenVBand="0" w:oddHBand="0" w:evenHBand="0" w:firstRowFirstColumn="0" w:firstRowLastColumn="0" w:lastRowFirstColumn="0" w:lastRowLastColumn="0"/>
+            <w:tcW w:w="2337" w:type="dxa"/>
+          </w:tcPr>
+          <w:p>
+            <w:pPr>
+              <w:rPr>
+                <w:b w:val="0"/>
+                <w:bCs w:val="0"/>
+              </w:rPr>
+            </w:pPr>
+            <w:r>
+              <w:rPr>
+                <w:b w:val="0"/>
+                <w:bCs w:val="0"/>
+              </w:rPr>
+              <w:t>Standard (Coupled)</w:t>
+            </w:r>
+          </w:p>
+        </w:tc>
+        <w:tc>
+          <w:tcPr>
+            <w:tcW w:w="2337" w:type="dxa"/>
+          </w:tcPr>
+          <w:p>
+            <w:pPr>
+              <w:cnfStyle w:val="000000000000" w:firstRow="0" w:lastRow="0" w:firstColumn="0" w:lastColumn="0" w:oddVBand="0" w:evenVBand="0" w:oddHBand="0" w:evenHBand="0" w:firstRowFirstColumn="0" w:firstRowLastColumn="0" w:lastRowFirstColumn="0" w:lastRowLastColumn="0"/>
+            </w:pPr>
+            <w:r>
+              <w:t xml:space="preserve">Coupled Message </w:t>
+            </w:r>
+            <w:proofErr w:type="spellStart"/>
+            <w:r>
+              <w:t>Scripter.lvclass</w:t>
+            </w:r>
+            <w:proofErr w:type="spellEnd"/>
+          </w:p>
+        </w:tc>
+        <w:tc>
+          <w:tcPr>
+            <w:tcW w:w="2338" w:type="dxa"/>
+          </w:tcPr>
+          <w:p>
+            <w:pPr>
+              <w:cnfStyle w:val="000000000000" w:firstRow="0" w:lastRow="0" w:firstColumn="0" w:lastColumn="0" w:oddVBand="0" w:evenVBand="0" w:oddHBand="0" w:evenHBand="0" w:firstRowFirstColumn="0" w:firstRowLastColumn="0" w:lastRowFirstColumn="0" w:lastRowLastColumn="0"/>
+            </w:pPr>
+            <w:r>
+              <w:t xml:space="preserve">Target Method </w:t>
+            </w:r>
+            <w:proofErr w:type="spellStart"/>
+            <w:r>
+              <w:t>Prototyper.lvclass</w:t>
+            </w:r>
+            <w:proofErr w:type="spellEnd"/>
+          </w:p>
+        </w:tc>
+        <w:tc>
+          <w:tcPr>
+            <w:tcW w:w="2338" w:type="dxa"/>
+          </w:tcPr>
+          <w:p>
+            <w:pPr>
+              <w:cnfStyle w:val="000000000000" w:firstRow="0" w:lastRow="0" w:firstColumn="0" w:lastColumn="0" w:oddVBand="0" w:evenVBand="0" w:oddHBand="0" w:evenHBand="0" w:firstRowFirstColumn="0" w:firstRowLastColumn="0" w:lastRowFirstColumn="0" w:lastRowLastColumn="0"/>
+            </w:pPr>
+            <w:r>
+              <w:t xml:space="preserve">Concrete Send </w:t>
+            </w:r>
+            <w:proofErr w:type="spellStart"/>
+            <w:r>
+              <w:t>Renamer.lvclass</w:t>
+            </w:r>
+            <w:proofErr w:type="spellEnd"/>
+          </w:p>
+        </w:tc>
+      </w:tr>
+      <w:tr>
+        <w:tc>
+          <w:tcPr>
+            <w:cnfStyle w:val="001000000000" w:firstRow="0" w:lastRow="0" w:firstColumn="1" w:lastColumn="0" w:oddVBand="0" w:evenVBand="0" w:oddHBand="0" w:evenHBand="0" w:firstRowFirstColumn="0" w:firstRowLastColumn="0" w:lastRowFirstColumn="0" w:lastRowLastColumn="0"/>
+            <w:tcW w:w="2337" w:type="dxa"/>
+          </w:tcPr>
+          <w:p>
+            <w:r>
+              <w:rPr>
+                <w:b w:val="0"/>
+                <w:bCs w:val="0"/>
+              </w:rPr>
+              <w:t>Abstract</w:t>
+            </w:r>
+          </w:p>
+          <w:p>
+            <w:pPr>
+              <w:rPr>
+                <w:b w:val="0"/>
+                <w:bCs w:val="0"/>
+              </w:rPr>
+            </w:pPr>
+            <w:r>
+              <w:rPr>
+                <w:b w:val="0"/>
+                <w:bCs w:val="0"/>
+              </w:rPr>
+              <w:t>(Reference Method)</w:t>
+            </w:r>
+          </w:p>
+        </w:tc>
+        <w:tc>
+          <w:tcPr>
+            <w:tcW w:w="2337" w:type="dxa"/>
+          </w:tcPr>
+          <w:p>
+            <w:pPr>
+              <w:cnfStyle w:val="000000000000" w:firstRow="0" w:lastRow="0" w:firstColumn="0" w:lastColumn="0" w:oddVBand="0" w:evenVBand="0" w:oddHBand="0" w:evenHBand="0" w:firstRowFirstColumn="0" w:firstRowLastColumn="0" w:lastRowFirstColumn="0" w:lastRowLastColumn="0"/>
+            </w:pPr>
+            <w:r>
+              <w:t xml:space="preserve">Abstract Message </w:t>
+            </w:r>
+            <w:proofErr w:type="spellStart"/>
+            <w:r>
+              <w:t>Scripter.lvclass</w:t>
+            </w:r>
+            <w:proofErr w:type="spellEnd"/>
+          </w:p>
+        </w:tc>
+        <w:tc>
+          <w:tcPr>
+            <w:tcW w:w="2338" w:type="dxa"/>
+          </w:tcPr>
+          <w:p>
+            <w:pPr>
+              <w:cnfStyle w:val="000000000000" w:firstRow="0" w:lastRow="0" w:firstColumn="0" w:lastColumn="0" w:oddVBand="0" w:evenVBand="0" w:oddHBand="0" w:evenHBand="0" w:firstRowFirstColumn="0" w:firstRowLastColumn="0" w:lastRowFirstColumn="0" w:lastRowLastColumn="0"/>
+            </w:pPr>
+            <w:r>
+              <w:t xml:space="preserve">Reference Method </w:t>
+            </w:r>
+            <w:proofErr w:type="spellStart"/>
+            <w:r>
+              <w:t>Prototyper.lvclass</w:t>
+            </w:r>
+            <w:proofErr w:type="spellEnd"/>
+          </w:p>
+        </w:tc>
+        <w:tc>
+          <w:tcPr>
+            <w:tcW w:w="2338" w:type="dxa"/>
+          </w:tcPr>
+          <w:p>
+            <w:pPr>
+              <w:cnfStyle w:val="000000000000" w:firstRow="0" w:lastRow="0" w:firstColumn="0" w:lastColumn="0" w:oddVBand="0" w:evenVBand="0" w:oddHBand="0" w:evenHBand="0" w:firstRowFirstColumn="0" w:firstRowLastColumn="0" w:lastRowFirstColumn="0" w:lastRowLastColumn="0"/>
+            </w:pPr>
+            <w:r>
+              <w:t xml:space="preserve">Concrete Send </w:t>
+            </w:r>
+            <w:proofErr w:type="spellStart"/>
+            <w:r>
+              <w:t>Renamer.lvclass</w:t>
+            </w:r>
+            <w:proofErr w:type="spellEnd"/>
+          </w:p>
+        </w:tc>
+      </w:tr>
+      <w:tr>
+        <w:tc>
+          <w:tcPr>
+            <w:cnfStyle w:val="001000000000" w:firstRow="0" w:lastRow="0" w:firstColumn="1" w:lastColumn="0" w:oddVBand="0" w:evenVBand="0" w:oddHBand="0" w:evenHBand="0" w:firstRowFirstColumn="0" w:firstRowLastColumn="0" w:lastRowFirstColumn="0" w:lastRowLastColumn="0"/>
+            <w:tcW w:w="2337" w:type="dxa"/>
+          </w:tcPr>
+          <w:p>
+            <w:r>
+              <w:rPr>
+                <w:b w:val="0"/>
+                <w:bCs w:val="0"/>
+              </w:rPr>
+              <w:t>Abstract</w:t>
+            </w:r>
+          </w:p>
+          <w:p>
+            <w:pPr>
+              <w:rPr>
+                <w:b w:val="0"/>
+                <w:bCs w:val="0"/>
+              </w:rPr>
+            </w:pPr>
+            <w:r>
+              <w:rPr>
+                <w:b w:val="0"/>
+                <w:bCs w:val="0"/>
+              </w:rPr>
+              <w:t>(User-defined)</w:t>
+            </w:r>
+          </w:p>
+        </w:tc>
+        <w:tc>
+          <w:tcPr>
+            <w:tcW w:w="2337" w:type="dxa"/>
+          </w:tcPr>
+          <w:p>
+            <w:pPr>
+              <w:cnfStyle w:val="000000000000" w:firstRow="0" w:lastRow="0" w:firstColumn="0" w:lastColumn="0" w:oddVBand="0" w:evenVBand="0" w:oddHBand="0" w:evenHBand="0" w:firstRowFirstColumn="0" w:firstRowLastColumn="0" w:lastRowFirstColumn="0" w:lastRowLastColumn="0"/>
+            </w:pPr>
+            <w:r>
+              <w:t xml:space="preserve">Abstract Message </w:t>
+            </w:r>
+            <w:proofErr w:type="spellStart"/>
+            <w:r>
+              <w:t>Scripter.lvclass</w:t>
+            </w:r>
+            <w:proofErr w:type="spellEnd"/>
+          </w:p>
+        </w:tc>
+        <w:tc>
+          <w:tcPr>
+            <w:tcW w:w="2338" w:type="dxa"/>
+          </w:tcPr>
+          <w:p>
+            <w:pPr>
+              <w:cnfStyle w:val="000000000000" w:firstRow="0" w:lastRow="0" w:firstColumn="0" w:lastColumn="0" w:oddVBand="0" w:evenVBand="0" w:oddHBand="0" w:evenHBand="0" w:firstRowFirstColumn="0" w:firstRowLastColumn="0" w:lastRowFirstColumn="0" w:lastRowLastColumn="0"/>
+            </w:pPr>
+            <w:r>
+              <w:t xml:space="preserve">User Defined </w:t>
+            </w:r>
+            <w:proofErr w:type="spellStart"/>
+            <w:r>
+              <w:t>Prototype.lvclass</w:t>
+            </w:r>
+            <w:proofErr w:type="spellEnd"/>
+          </w:p>
+        </w:tc>
+        <w:tc>
+          <w:tcPr>
+            <w:tcW w:w="2338" w:type="dxa"/>
+          </w:tcPr>
+          <w:p>
+            <w:pPr>
+              <w:cnfStyle w:val="000000000000" w:firstRow="0" w:lastRow="0" w:firstColumn="0" w:lastColumn="0" w:oddVBand="0" w:evenVBand="0" w:oddHBand="0" w:evenHBand="0" w:firstRowFirstColumn="0" w:firstRowLastColumn="0" w:lastRowFirstColumn="0" w:lastRowLastColumn="0"/>
+            </w:pPr>
+            <w:r>
+              <w:t xml:space="preserve">Concrete Send </w:t>
+            </w:r>
+            <w:proofErr w:type="spellStart"/>
+            <w:r>
+              <w:t>Renamer.lvclass</w:t>
+            </w:r>
+            <w:proofErr w:type="spellEnd"/>
+          </w:p>
+        </w:tc>
+      </w:tr>
+      <w:tr>
+        <w:tc>
+          <w:tcPr>
+            <w:cnfStyle w:val="001000000000" w:firstRow="0" w:lastRow="0" w:firstColumn="1" w:lastColumn="0" w:oddVBand="0" w:evenVBand="0" w:oddHBand="0" w:evenHBand="0" w:firstRowFirstColumn="0" w:firstRowLastColumn="0" w:lastRowFirstColumn="0" w:lastRowLastColumn="0"/>
+            <w:tcW w:w="2337" w:type="dxa"/>
+          </w:tcPr>
+          <w:p>
+            <w:pPr>
+              <w:rPr>
+                <w:b w:val="0"/>
+                <w:bCs w:val="0"/>
+              </w:rPr>
+            </w:pPr>
+            <w:r>
+              <w:rPr>
+                <w:b w:val="0"/>
+                <w:bCs w:val="0"/>
+              </w:rPr>
+              <w:t>Concrete Child</w:t>
+            </w:r>
+          </w:p>
+        </w:tc>
+        <w:tc>
+          <w:tcPr>
+            <w:tcW w:w="2337" w:type="dxa"/>
+          </w:tcPr>
+          <w:p>
+            <w:pPr>
+              <w:cnfStyle w:val="000000000000" w:firstRow="0" w:lastRow="0" w:firstColumn="0" w:lastColumn="0" w:oddVBand="0" w:evenVBand="0" w:oddHBand="0" w:evenHBand="0" w:firstRowFirstColumn="0" w:firstRowLastColumn="0" w:lastRowFirstColumn="0" w:lastRowLastColumn="0"/>
+            </w:pPr>
+            <w:r>
+              <w:t xml:space="preserve">Coupled Message </w:t>
+            </w:r>
+            <w:proofErr w:type="spellStart"/>
+            <w:r>
+              <w:t>Scripter.lvclass</w:t>
+            </w:r>
+            <w:proofErr w:type="spellEnd"/>
+          </w:p>
+        </w:tc>
+        <w:tc>
+          <w:tcPr>
+            <w:tcW w:w="2338" w:type="dxa"/>
+          </w:tcPr>
+          <w:p>
+            <w:pPr>
+              <w:cnfStyle w:val="000000000000" w:firstRow="0" w:lastRow="0" w:firstColumn="0" w:lastColumn="0" w:oddVBand="0" w:evenVBand="0" w:oddHBand="0" w:evenHBand="0" w:firstRowFirstColumn="0" w:firstRowLastColumn="0" w:lastRowFirstColumn="0" w:lastRowLastColumn="0"/>
+            </w:pPr>
+            <w:r>
+              <w:t xml:space="preserve">Target Method Icon </w:t>
+            </w:r>
+            <w:proofErr w:type="spellStart"/>
+            <w:r>
+              <w:t>Reader.lvclass</w:t>
+            </w:r>
+            <w:proofErr w:type="spellEnd"/>
+          </w:p>
+        </w:tc>
+        <w:tc>
+          <w:tcPr>
+            <w:tcW w:w="2338" w:type="dxa"/>
+          </w:tcPr>
+          <w:p>
+            <w:pPr>
+              <w:cnfStyle w:val="000000000000" w:firstRow="0" w:lastRow="0" w:firstColumn="0" w:lastColumn="0" w:oddVBand="0" w:evenVBand="0" w:oddHBand="0" w:evenHBand="0" w:firstRowFirstColumn="0" w:firstRowLastColumn="0" w:lastRowFirstColumn="0" w:lastRowLastColumn="0"/>
+            </w:pPr>
+            <w:r>
+              <w:t>n/a</w:t>
+            </w:r>
+          </w:p>
+        </w:tc>
+      </w:tr>
+    </w:tbl>
+    <w:p/>
+    <w:p>
+      <w:r>
+        <w:rPr>
+          <w:b/>
+          <w:bCs/>
+        </w:rPr>
+        <w:lastRenderedPageBreak/>
         <w:t>The Algorithm</w:t>
       </w:r>
     </w:p>
     <w:p>
       <w:r>
         <w:rPr>
+          <w:b/>
+          <w:bCs/>
+        </w:rPr>
+        <w:t xml:space="preserve">Message </w:t>
+      </w:r>
+      <w:proofErr w:type="spellStart"/>
+      <w:proofErr w:type="gramStart"/>
+      <w:r>
+        <w:rPr>
+          <w:b/>
+          <w:bCs/>
+        </w:rPr>
+        <w:t>Maker.lvlib:Create</w:t>
+      </w:r>
+      <w:proofErr w:type="spellEnd"/>
+      <w:proofErr w:type="gramEnd"/>
+      <w:r>
+        <w:rPr>
+          <w:b/>
+          <w:bCs/>
+        </w:rPr>
+        <w:t xml:space="preserve"> Message.vi </w:t>
+      </w:r>
+      <w:r>
+        <w:t>template method that governs creating a message.  The algorithm consists of five dynamic dispatch VIs:</w:t>
+      </w:r>
+    </w:p>
+    <w:p>
+      <w:r>
+        <w:rPr>
           <w:noProof/>
         </w:rPr>
-        <w:lastRenderedPageBreak/>
         <w:drawing>
           <wp:inline distT="0" distB="0" distL="0" distR="0" wp14:anchorId="2EF9980D" wp14:editId="41DD982C">
             <wp:extent cx="5943600" cy="2362200"/>
@@ -3226,12 +4308,11 @@
       </w:r>
     </w:p>
     <w:p>
-      <w:pPr>
-        <w:rPr>
-          <w:b/>
-          <w:bCs/>
-        </w:rPr>
-      </w:pPr>
+      <w:r>
+        <w:t>Each of these VIs is described in a following section.</w:t>
+      </w:r>
+    </w:p>
+    <w:p>
       <w:r>
         <w:rPr>
           <w:b/>
@@ -3241,6 +4322,392 @@
       </w:r>
     </w:p>
     <w:p>
+      <w:r>
+        <w:drawing>
+          <wp:inline distT="0" distB="0" distL="0" distR="0" wp14:anchorId="720E4BC1" wp14:editId="4D2F691B">
+            <wp:extent cx="1028700" cy="857250"/>
+            <wp:effectExtent l="0" t="0" r="0" b="0"/>
+            <wp:docPr id="754147684" name="Picture 3">
+              <a:extLst xmlns:a="http://schemas.openxmlformats.org/drawingml/2006/main">
+                <a:ext uri="{FF2B5EF4-FFF2-40B4-BE49-F238E27FC236}">
+                  <a16:creationId xmlns:a16="http://schemas.microsoft.com/office/drawing/2014/main" id="{A3586F26-7DDD-4F94-964E-EB08E0E9DAA8}"/>
+                </a:ext>
+              </a:extLst>
+            </wp:docPr>
+            <wp:cNvGraphicFramePr>
+              <a:graphicFrameLocks xmlns:a="http://schemas.openxmlformats.org/drawingml/2006/main" noChangeAspect="1"/>
+            </wp:cNvGraphicFramePr>
+            <a:graphic xmlns:a="http://schemas.openxmlformats.org/drawingml/2006/main">
+              <a:graphicData uri="http://schemas.openxmlformats.org/drawingml/2006/picture">
+                <pic:pic xmlns:pic="http://schemas.openxmlformats.org/drawingml/2006/picture">
+                  <pic:nvPicPr>
+                    <pic:cNvPr id="4" name="Picture 3">
+                      <a:extLst>
+                        <a:ext uri="{FF2B5EF4-FFF2-40B4-BE49-F238E27FC236}">
+                          <a16:creationId xmlns:a16="http://schemas.microsoft.com/office/drawing/2014/main" id="{A3586F26-7DDD-4F94-964E-EB08E0E9DAA8}"/>
+                        </a:ext>
+                      </a:extLst>
+                    </pic:cNvPr>
+                    <pic:cNvPicPr>
+                      <a:picLocks noChangeAspect="1"/>
+                    </pic:cNvPicPr>
+                  </pic:nvPicPr>
+                  <pic:blipFill>
+                    <a:blip r:embed="rId24"/>
+                    <a:stretch>
+                      <a:fillRect/>
+                    </a:stretch>
+                  </pic:blipFill>
+                  <pic:spPr>
+                    <a:xfrm>
+                      <a:off x="0" y="0"/>
+                      <a:ext cx="1028862" cy="857385"/>
+                    </a:xfrm>
+                    <a:prstGeom prst="rect">
+                      <a:avLst/>
+                    </a:prstGeom>
+                  </pic:spPr>
+                </pic:pic>
+              </a:graphicData>
+            </a:graphic>
+          </wp:inline>
+        </w:drawing>
+      </w:r>
+    </w:p>
+    <w:p>
+      <w:r>
+        <w:t xml:space="preserve">Overridden by Abstract Message </w:t>
+      </w:r>
+      <w:proofErr w:type="spellStart"/>
+      <w:r>
+        <w:t>Rescripter</w:t>
+      </w:r>
+      <w:proofErr w:type="spellEnd"/>
+      <w:r>
+        <w:t>.</w:t>
+      </w:r>
+    </w:p>
+    <w:p>
+      <w:r>
+        <w:t xml:space="preserve">Prototype.vi determines the attributes of the new message class by invoking its </w:t>
+      </w:r>
+      <w:proofErr w:type="spellStart"/>
+      <w:r>
+        <w:t>prototyper’s</w:t>
+      </w:r>
+      <w:proofErr w:type="spellEnd"/>
+      <w:r>
+        <w:t xml:space="preserve"> Prototype.vi. The Abstract Message </w:t>
+      </w:r>
+      <w:proofErr w:type="spellStart"/>
+      <w:r>
+        <w:t>Rescripter</w:t>
+      </w:r>
+      <w:proofErr w:type="spellEnd"/>
+      <w:r>
+        <w:t xml:space="preserve"> interrogates the message class being rescripted.</w:t>
+      </w:r>
+    </w:p>
+    <w:p>
+      <w:pPr>
+        <w:rPr>
+          <w:b/>
+          <w:bCs/>
+        </w:rPr>
+      </w:pPr>
+      <w:r>
+        <w:t xml:space="preserve">The Target Method and Reference Method versions of Prototype.vi invoke </w:t>
+      </w:r>
+      <w:r>
+        <w:rPr>
+          <w:b/>
+          <w:bCs/>
+        </w:rPr>
+        <w:t xml:space="preserve">Message </w:t>
+      </w:r>
+      <w:proofErr w:type="spellStart"/>
+      <w:proofErr w:type="gramStart"/>
+      <w:r>
+        <w:rPr>
+          <w:b/>
+          <w:bCs/>
+        </w:rPr>
+        <w:t>Maker.lvclass:Copy</w:t>
+      </w:r>
+      <w:proofErr w:type="spellEnd"/>
+      <w:proofErr w:type="gramEnd"/>
+      <w:r>
+        <w:rPr>
+          <w:b/>
+          <w:bCs/>
+        </w:rPr>
+        <w:t xml:space="preserve"> Member Data from Target.vi.  </w:t>
+      </w:r>
+    </w:p>
+    <w:p>
+      <w:pPr>
+        <w:rPr>
+          <w:b/>
+          <w:bCs/>
+        </w:rPr>
+      </w:pPr>
+      <w:r>
+        <w:rPr>
+          <w:b/>
+          <w:bCs/>
+          <w:noProof/>
+        </w:rPr>
+        <w:drawing>
+          <wp:inline distT="0" distB="0" distL="0" distR="0" wp14:anchorId="724D80F7" wp14:editId="406D4070">
+            <wp:extent cx="5943600" cy="1905000"/>
+            <wp:effectExtent l="0" t="0" r="0" b="0"/>
+            <wp:docPr id="652989780" name="Picture 1"/>
+            <wp:cNvGraphicFramePr>
+              <a:graphicFrameLocks xmlns:a="http://schemas.openxmlformats.org/drawingml/2006/main" noChangeAspect="1"/>
+            </wp:cNvGraphicFramePr>
+            <a:graphic xmlns:a="http://schemas.openxmlformats.org/drawingml/2006/main">
+              <a:graphicData uri="http://schemas.openxmlformats.org/drawingml/2006/picture">
+                <pic:pic xmlns:pic="http://schemas.openxmlformats.org/drawingml/2006/picture">
+                  <pic:nvPicPr>
+                    <pic:cNvPr id="0" name="Picture 1"/>
+                    <pic:cNvPicPr>
+                      <a:picLocks noChangeAspect="1" noChangeArrowheads="1"/>
+                    </pic:cNvPicPr>
+                  </pic:nvPicPr>
+                  <pic:blipFill>
+                    <a:blip r:embed="rId25">
+                      <a:extLst>
+                        <a:ext uri="{28A0092B-C50C-407E-A947-70E740481C1C}">
+                          <a14:useLocalDpi xmlns:a14="http://schemas.microsoft.com/office/drawing/2010/main" val="0"/>
+                        </a:ext>
+                      </a:extLst>
+                    </a:blip>
+                    <a:srcRect/>
+                    <a:stretch>
+                      <a:fillRect/>
+                    </a:stretch>
+                  </pic:blipFill>
+                  <pic:spPr bwMode="auto">
+                    <a:xfrm>
+                      <a:off x="0" y="0"/>
+                      <a:ext cx="5943600" cy="1905000"/>
+                    </a:xfrm>
+                    <a:prstGeom prst="rect">
+                      <a:avLst/>
+                    </a:prstGeom>
+                    <a:noFill/>
+                    <a:ln>
+                      <a:noFill/>
+                    </a:ln>
+                  </pic:spPr>
+                </pic:pic>
+              </a:graphicData>
+            </a:graphic>
+          </wp:inline>
+        </w:drawing>
+      </w:r>
+    </w:p>
+    <w:p>
+      <w:r>
+        <w:t>This VI obtains references to all the controls associated with the target method’s connector pane.</w:t>
+      </w:r>
+    </w:p>
+    <w:p>
+      <w:r>
+        <w:lastRenderedPageBreak/>
+        <w:drawing>
+          <wp:inline distT="0" distB="0" distL="0" distR="0" wp14:anchorId="2330C1CE" wp14:editId="25800E79">
+            <wp:extent cx="3352800" cy="1657773"/>
+            <wp:effectExtent l="0" t="0" r="0" b="0"/>
+            <wp:docPr id="1269271676" name="Picture 3">
+              <a:extLst xmlns:a="http://schemas.openxmlformats.org/drawingml/2006/main">
+                <a:ext uri="{FF2B5EF4-FFF2-40B4-BE49-F238E27FC236}">
+                  <a16:creationId xmlns:a16="http://schemas.microsoft.com/office/drawing/2014/main" id="{BDD87D84-0B60-4F49-9F4A-445E78D289CC}"/>
+                </a:ext>
+              </a:extLst>
+            </wp:docPr>
+            <wp:cNvGraphicFramePr>
+              <a:graphicFrameLocks xmlns:a="http://schemas.openxmlformats.org/drawingml/2006/main" noChangeAspect="1"/>
+            </wp:cNvGraphicFramePr>
+            <a:graphic xmlns:a="http://schemas.openxmlformats.org/drawingml/2006/main">
+              <a:graphicData uri="http://schemas.openxmlformats.org/drawingml/2006/picture">
+                <pic:pic xmlns:pic="http://schemas.openxmlformats.org/drawingml/2006/picture">
+                  <pic:nvPicPr>
+                    <pic:cNvPr id="4" name="Picture 3">
+                      <a:extLst>
+                        <a:ext uri="{FF2B5EF4-FFF2-40B4-BE49-F238E27FC236}">
+                          <a16:creationId xmlns:a16="http://schemas.microsoft.com/office/drawing/2014/main" id="{BDD87D84-0B60-4F49-9F4A-445E78D289CC}"/>
+                        </a:ext>
+                      </a:extLst>
+                    </pic:cNvPr>
+                    <pic:cNvPicPr>
+                      <a:picLocks noChangeAspect="1"/>
+                    </pic:cNvPicPr>
+                  </pic:nvPicPr>
+                  <pic:blipFill>
+                    <a:blip r:embed="rId26"/>
+                    <a:stretch>
+                      <a:fillRect/>
+                    </a:stretch>
+                  </pic:blipFill>
+                  <pic:spPr>
+                    <a:xfrm>
+                      <a:off x="0" y="0"/>
+                      <a:ext cx="3362994" cy="1662813"/>
+                    </a:xfrm>
+                    <a:prstGeom prst="rect">
+                      <a:avLst/>
+                    </a:prstGeom>
+                  </pic:spPr>
+                </pic:pic>
+              </a:graphicData>
+            </a:graphic>
+          </wp:inline>
+        </w:drawing>
+      </w:r>
+    </w:p>
+    <w:p>
+      <w:r>
+        <w:t>We ignore the target method’s class input, provided it is the upper left connection in the connector pane.  We also ignore an error input if it is the lower left connection.</w:t>
+      </w:r>
+    </w:p>
+    <w:p>
+      <w:r>
+        <w:drawing>
+          <wp:inline distT="0" distB="0" distL="0" distR="0" wp14:anchorId="4ACB6136" wp14:editId="0ABBAEF1">
+            <wp:extent cx="4406925" cy="2190750"/>
+            <wp:effectExtent l="0" t="0" r="0" b="0"/>
+            <wp:docPr id="8" name="Picture 7">
+              <a:extLst xmlns:a="http://schemas.openxmlformats.org/drawingml/2006/main">
+                <a:ext uri="{FF2B5EF4-FFF2-40B4-BE49-F238E27FC236}">
+                  <a16:creationId xmlns:a16="http://schemas.microsoft.com/office/drawing/2014/main" id="{6CC90A75-926E-4FE4-BE81-7949AEAD32C2}"/>
+                </a:ext>
+              </a:extLst>
+            </wp:docPr>
+            <wp:cNvGraphicFramePr>
+              <a:graphicFrameLocks xmlns:a="http://schemas.openxmlformats.org/drawingml/2006/main" noChangeAspect="1"/>
+            </wp:cNvGraphicFramePr>
+            <a:graphic xmlns:a="http://schemas.openxmlformats.org/drawingml/2006/main">
+              <a:graphicData uri="http://schemas.openxmlformats.org/drawingml/2006/picture">
+                <pic:pic xmlns:pic="http://schemas.openxmlformats.org/drawingml/2006/picture">
+                  <pic:nvPicPr>
+                    <pic:cNvPr id="8" name="Picture 7">
+                      <a:extLst>
+                        <a:ext uri="{FF2B5EF4-FFF2-40B4-BE49-F238E27FC236}">
+                          <a16:creationId xmlns:a16="http://schemas.microsoft.com/office/drawing/2014/main" id="{6CC90A75-926E-4FE4-BE81-7949AEAD32C2}"/>
+                        </a:ext>
+                      </a:extLst>
+                    </pic:cNvPr>
+                    <pic:cNvPicPr>
+                      <a:picLocks noChangeAspect="1"/>
+                    </pic:cNvPicPr>
+                  </pic:nvPicPr>
+                  <pic:blipFill>
+                    <a:blip r:embed="rId27"/>
+                    <a:stretch>
+                      <a:fillRect/>
+                    </a:stretch>
+                  </pic:blipFill>
+                  <pic:spPr>
+                    <a:xfrm>
+                      <a:off x="0" y="0"/>
+                      <a:ext cx="4415654" cy="2195089"/>
+                    </a:xfrm>
+                    <a:prstGeom prst="rect">
+                      <a:avLst/>
+                    </a:prstGeom>
+                  </pic:spPr>
+                </pic:pic>
+              </a:graphicData>
+            </a:graphic>
+          </wp:inline>
+        </w:drawing>
+      </w:r>
+    </w:p>
+    <w:p/>
+    <w:p>
+      <w:r>
+        <w:t xml:space="preserve">User Defined </w:t>
+      </w:r>
+      <w:proofErr w:type="spellStart"/>
+      <w:proofErr w:type="gramStart"/>
+      <w:r>
+        <w:t>Prototype.lvclass:Prototyper.vi</w:t>
+      </w:r>
+      <w:proofErr w:type="spellEnd"/>
+      <w:proofErr w:type="gramEnd"/>
+      <w:r>
+        <w:t xml:space="preserve"> determines the message’s attributes using </w:t>
+      </w:r>
+      <w:r>
+        <w:rPr>
+          <w:b/>
+          <w:bCs/>
+        </w:rPr>
+        <w:t>Add Attributes to Message.vi</w:t>
+      </w:r>
+      <w:r>
+        <w:t>.  This VI is a dialog box.</w:t>
+      </w:r>
+    </w:p>
+    <w:p>
+      <w:r>
+        <w:rPr>
+          <w:noProof/>
+        </w:rPr>
+        <w:drawing>
+          <wp:inline distT="0" distB="0" distL="0" distR="0" wp14:anchorId="1D6FEF4A" wp14:editId="211840AE">
+            <wp:extent cx="5934075" cy="2057400"/>
+            <wp:effectExtent l="0" t="0" r="9525" b="0"/>
+            <wp:docPr id="282382957" name="Picture 2"/>
+            <wp:cNvGraphicFramePr>
+              <a:graphicFrameLocks xmlns:a="http://schemas.openxmlformats.org/drawingml/2006/main" noChangeAspect="1"/>
+            </wp:cNvGraphicFramePr>
+            <a:graphic xmlns:a="http://schemas.openxmlformats.org/drawingml/2006/main">
+              <a:graphicData uri="http://schemas.openxmlformats.org/drawingml/2006/picture">
+                <pic:pic xmlns:pic="http://schemas.openxmlformats.org/drawingml/2006/picture">
+                  <pic:nvPicPr>
+                    <pic:cNvPr id="0" name="Picture 2"/>
+                    <pic:cNvPicPr>
+                      <a:picLocks noChangeAspect="1" noChangeArrowheads="1"/>
+                    </pic:cNvPicPr>
+                  </pic:nvPicPr>
+                  <pic:blipFill>
+                    <a:blip r:embed="rId28">
+                      <a:extLst>
+                        <a:ext uri="{28A0092B-C50C-407E-A947-70E740481C1C}">
+                          <a14:useLocalDpi xmlns:a14="http://schemas.microsoft.com/office/drawing/2010/main" val="0"/>
+                        </a:ext>
+                      </a:extLst>
+                    </a:blip>
+                    <a:srcRect/>
+                    <a:stretch>
+                      <a:fillRect/>
+                    </a:stretch>
+                  </pic:blipFill>
+                  <pic:spPr bwMode="auto">
+                    <a:xfrm>
+                      <a:off x="0" y="0"/>
+                      <a:ext cx="5934075" cy="2057400"/>
+                    </a:xfrm>
+                    <a:prstGeom prst="rect">
+                      <a:avLst/>
+                    </a:prstGeom>
+                    <a:noFill/>
+                    <a:ln>
+                      <a:noFill/>
+                    </a:ln>
+                  </pic:spPr>
+                </pic:pic>
+              </a:graphicData>
+            </a:graphic>
+          </wp:inline>
+        </w:drawing>
+      </w:r>
+    </w:p>
+    <w:p/>
+    <w:p/>
+    <w:p>
       <w:pPr>
         <w:rPr>
           <w:b/>
@@ -3267,6 +4734,7 @@
           <w:b/>
           <w:bCs/>
         </w:rPr>
+        <w:lastRenderedPageBreak/>
         <w:t>Adding Member Data</w:t>
       </w:r>
     </w:p>
@@ -3387,7 +4855,7 @@
       </w:r>
     </w:p>
     <w:p>
-      <w:hyperlink r:id="rId24" w:history="1">
+      <w:hyperlink r:id="rId29" w:history="1">
         <w:r>
           <w:rPr>
             <w:rStyle w:val="Hyperlink"/>
@@ -3402,7 +4870,7 @@
       </w:r>
     </w:p>
     <w:p>
-      <w:hyperlink r:id="rId25" w:history="1">
+      <w:hyperlink r:id="rId30" w:history="1">
         <w:r>
           <w:rPr>
             <w:rStyle w:val="Hyperlink"/>
@@ -3417,7 +4885,7 @@
       </w:r>
     </w:p>
     <w:p>
-      <w:hyperlink r:id="rId26" w:history="1">
+      <w:hyperlink r:id="rId31" w:history="1">
         <w:r>
           <w:rPr>
             <w:rStyle w:val="Hyperlink"/>
@@ -3428,11 +4896,19 @@
     </w:p>
     <w:p>
       <w:r>
-        <w:t>A presentation by David Ladolcetta:</w:t>
-      </w:r>
-    </w:p>
-    <w:p>
-      <w:hyperlink r:id="rId27" w:history="1">
+        <w:t xml:space="preserve">A presentation by David </w:t>
+      </w:r>
+      <w:proofErr w:type="spellStart"/>
+      <w:r>
+        <w:t>Ladolcetta</w:t>
+      </w:r>
+      <w:proofErr w:type="spellEnd"/>
+      <w:r>
+        <w:t>:</w:t>
+      </w:r>
+    </w:p>
+    <w:p>
+      <w:hyperlink r:id="rId32" w:history="1">
         <w:r>
           <w:rPr>
             <w:rStyle w:val="Hyperlink"/>
@@ -3447,7 +4923,7 @@
       </w:r>
     </w:p>
     <w:p>
-      <w:hyperlink r:id="rId28" w:history="1">
+      <w:hyperlink r:id="rId33" w:history="1">
         <w:r>
           <w:rPr>
             <w:rStyle w:val="Hyperlink"/>
@@ -3462,7 +4938,6 @@
           <w:b/>
           <w:bCs/>
         </w:rPr>
-        <w:lastRenderedPageBreak/>
         <w:t>VI Scripting</w:t>
       </w:r>
     </w:p>
@@ -3472,7 +4947,7 @@
       </w:r>
     </w:p>
     <w:p>
-      <w:hyperlink r:id="rId29" w:history="1">
+      <w:hyperlink r:id="rId34" w:history="1">
         <w:r>
           <w:rPr>
             <w:rStyle w:val="Hyperlink"/>
@@ -3487,7 +4962,7 @@
       </w:r>
     </w:p>
     <w:p>
-      <w:hyperlink r:id="rId30" w:history="1">
+      <w:hyperlink r:id="rId35" w:history="1">
         <w:r>
           <w:rPr>
             <w:rStyle w:val="Hyperlink"/>
@@ -3502,7 +4977,7 @@
       </w:r>
     </w:p>
     <w:p>
-      <w:hyperlink r:id="rId31" w:history="1">
+      <w:hyperlink r:id="rId36" w:history="1">
         <w:r>
           <w:rPr>
             <w:rStyle w:val="Hyperlink"/>
@@ -4024,7 +5499,6 @@
   <w:style w:type="character" w:default="1" w:styleId="DefaultParagraphFont">
     <w:name w:val="Default Paragraph Font"/>
     <w:uiPriority w:val="1"/>
-    <w:semiHidden/>
     <w:unhideWhenUsed/>
   </w:style>
   <w:style w:type="table" w:default="1" w:styleId="TableNormal">

</xml_diff>

<commit_message>
Added content about Create Class.vi.
</commit_message>
<xml_diff>
--- a/Documentation/Project Providers/Actor Framework Project Providers Design Reference.docx
+++ b/Documentation/Project Providers/Actor Framework Project Providers Design Reference.docx
@@ -224,13 +224,8 @@
       </w:r>
     </w:p>
     <w:p>
-      <w:proofErr w:type="spellStart"/>
-      <w:r>
-        <w:t>SuperSecretPrivateSpecialStuff</w:t>
-      </w:r>
-      <w:proofErr w:type="spellEnd"/>
-      <w:r>
-        <w:t>=true</w:t>
+      <w:r>
+        <w:t>SuperSecretPrivateSpecialStuff=true</w:t>
       </w:r>
     </w:p>
     <w:p>
@@ -257,7 +252,6 @@
       <w:r>
         <w:t xml:space="preserve">In Actor Framework, a message is a class that inherits from </w:t>
       </w:r>
-      <w:proofErr w:type="spellStart"/>
       <w:r>
         <w:rPr>
           <w:b/>
@@ -265,7 +259,6 @@
         </w:rPr>
         <w:t>Message.lvclass</w:t>
       </w:r>
-      <w:proofErr w:type="spellEnd"/>
       <w:r>
         <w:t xml:space="preserve">.  It implements an override of </w:t>
       </w:r>
@@ -277,29 +270,13 @@
         <w:t>Do.vi</w:t>
       </w:r>
       <w:r>
-        <w:t xml:space="preserve">, a dynamic dispatch method of </w:t>
-      </w:r>
-      <w:proofErr w:type="spellStart"/>
-      <w:r>
-        <w:t>Message.lvclass</w:t>
-      </w:r>
-      <w:proofErr w:type="spellEnd"/>
-      <w:r>
-        <w:t>.  This message invokes a method of the message</w:t>
+        <w:t>, a dynamic dispatch method of Message.lvclass.  This message invokes a method of the message</w:t>
       </w:r>
       <w:r>
         <w:t>’</w:t>
       </w:r>
       <w:r>
-        <w:t xml:space="preserve">s target actor.  When created by the project provider, the message name is of the form &lt;method name&gt; </w:t>
-      </w:r>
-      <w:proofErr w:type="spellStart"/>
-      <w:r>
-        <w:t>Msg.lvclass</w:t>
-      </w:r>
-      <w:proofErr w:type="spellEnd"/>
-      <w:r>
-        <w:t>.</w:t>
+        <w:t>s target actor.  When created by the project provider, the message name is of the form &lt;method name&gt; Msg.lvclass.</w:t>
       </w:r>
       <w:r>
         <w:t xml:space="preserve">  The message class itself includes as attributes all of the inputs to the method targeted by the message (except for the target actor and standard error input).</w:t>
@@ -320,15 +297,7 @@
     </w:p>
     <w:p>
       <w:r>
-        <w:t xml:space="preserve">Abstract messages do not target a specific actor’s method.  They include a set of attributes defined by the developer and a Send VI.  The Send VI </w:t>
-      </w:r>
-      <w:proofErr w:type="gramStart"/>
-      <w:r>
-        <w:t>writes</w:t>
-      </w:r>
-      <w:proofErr w:type="gramEnd"/>
-      <w:r>
-        <w:t xml:space="preserve"> attributes to a child of the abstract message, and puts </w:t>
+        <w:t xml:space="preserve">Abstract messages do not target a specific actor’s method.  They include a set of attributes defined by the developer and a Send VI.  The Send VI writes attributes to a child of the abstract message, and puts </w:t>
       </w:r>
       <w:r>
         <w:lastRenderedPageBreak/>
@@ -627,31 +596,7 @@
     </w:p>
     <w:p>
       <w:r>
-        <w:t xml:space="preserve">For reference, provider codes </w:t>
-      </w:r>
-      <w:proofErr w:type="gramStart"/>
-      <w:r>
-        <w:t>runs</w:t>
-      </w:r>
-      <w:proofErr w:type="gramEnd"/>
-      <w:r>
-        <w:t xml:space="preserve"> in the </w:t>
-      </w:r>
-      <w:proofErr w:type="spellStart"/>
-      <w:r>
-        <w:t>NI.LV.MxLvProvider</w:t>
-      </w:r>
-      <w:proofErr w:type="spellEnd"/>
-      <w:r>
-        <w:t xml:space="preserve"> instance.  Elements of the provider API that are intended to run in that instance have a “</w:t>
-      </w:r>
-      <w:proofErr w:type="spellStart"/>
-      <w:r>
-        <w:t>mxLv</w:t>
-      </w:r>
-      <w:proofErr w:type="spellEnd"/>
-      <w:r>
-        <w:t>” prefix.</w:t>
+        <w:t>For reference, provider codes runs in the NI.LV.MxLvProvider instance.  Elements of the provider API that are intended to run in that instance have a “mxLv” prefix.</w:t>
       </w:r>
     </w:p>
     <w:p>
@@ -1285,16 +1230,8 @@
           <w:u w:val="single"/>
         </w:rPr>
         <w:lastRenderedPageBreak/>
-        <w:t xml:space="preserve">Message </w:t>
-      </w:r>
-      <w:proofErr w:type="spellStart"/>
-      <w:r>
-        <w:rPr>
-          <w:u w:val="single"/>
-        </w:rPr>
-        <w:t>Rescripter</w:t>
-      </w:r>
-      <w:proofErr w:type="spellEnd"/>
+        <w:t>Message Rescripter</w:t>
+      </w:r>
     </w:p>
     <w:p>
       <w:pPr>
@@ -1377,13 +1314,8 @@
     </w:p>
     <w:p>
       <w:r>
-        <w:t xml:space="preserve">Message </w:t>
-      </w:r>
-      <w:proofErr w:type="spellStart"/>
-      <w:r>
-        <w:t>Rescripter</w:t>
-      </w:r>
-      <w:proofErr w:type="spellEnd"/>
+        <w:t>Message Rescripter</w:t>
+      </w:r>
       <w:r>
         <w:t xml:space="preserve"> acts on an existing Actor Framework message.  It rebuilds the existing message in place.</w:t>
       </w:r>
@@ -1492,13 +1424,8 @@
               <w:cnfStyle w:val="000000000000" w:firstRow="0" w:lastRow="0" w:firstColumn="0" w:lastColumn="0" w:oddVBand="0" w:evenVBand="0" w:oddHBand="0" w:evenHBand="0" w:firstRowFirstColumn="0" w:firstRowLastColumn="0" w:lastRowFirstColumn="0" w:lastRowLastColumn="0"/>
             </w:pPr>
             <w:r>
-              <w:t xml:space="preserve">Add </w:t>
+              <w:t>Add Actor.lvlib</w:t>
             </w:r>
-            <w:proofErr w:type="spellStart"/>
-            <w:r>
-              <w:t>Actor.lvlib</w:t>
-            </w:r>
-            <w:proofErr w:type="spellEnd"/>
           </w:p>
         </w:tc>
         <w:tc>
@@ -1546,13 +1473,8 @@
               <w:cnfStyle w:val="000000000000" w:firstRow="0" w:lastRow="0" w:firstColumn="0" w:lastColumn="0" w:oddVBand="0" w:evenVBand="0" w:oddHBand="0" w:evenHBand="0" w:firstRowFirstColumn="0" w:firstRowLastColumn="0" w:lastRowFirstColumn="0" w:lastRowLastColumn="0"/>
             </w:pPr>
             <w:r>
-              <w:t xml:space="preserve">Add Actor </w:t>
+              <w:t>Add Actor Interface.lvlib</w:t>
             </w:r>
-            <w:proofErr w:type="spellStart"/>
-            <w:r>
-              <w:t>Interface.lvlib</w:t>
-            </w:r>
-            <w:proofErr w:type="spellEnd"/>
           </w:p>
         </w:tc>
         <w:tc>
@@ -1600,13 +1522,8 @@
               <w:cnfStyle w:val="000000000000" w:firstRow="0" w:lastRow="0" w:firstColumn="0" w:lastColumn="0" w:oddVBand="0" w:evenVBand="0" w:oddHBand="0" w:evenHBand="0" w:firstRowFirstColumn="0" w:firstRowLastColumn="0" w:lastRowFirstColumn="0" w:lastRowLastColumn="0"/>
             </w:pPr>
             <w:r>
-              <w:t xml:space="preserve">Message Maker </w:t>
+              <w:t>Message Maker Provider.lvlib</w:t>
             </w:r>
-            <w:proofErr w:type="spellStart"/>
-            <w:r>
-              <w:t>Provider.lvlib</w:t>
-            </w:r>
-            <w:proofErr w:type="spellEnd"/>
           </w:p>
         </w:tc>
         <w:tc>
@@ -1654,13 +1571,8 @@
               <w:cnfStyle w:val="000000000000" w:firstRow="0" w:lastRow="0" w:firstColumn="0" w:lastColumn="0" w:oddVBand="0" w:evenVBand="0" w:oddHBand="0" w:evenHBand="0" w:firstRowFirstColumn="0" w:firstRowLastColumn="0" w:lastRowFirstColumn="0" w:lastRowLastColumn="0"/>
             </w:pPr>
             <w:r>
-              <w:t xml:space="preserve">Actor Message Maker </w:t>
+              <w:t>Actor Message Maker Provider.lvlib</w:t>
             </w:r>
-            <w:proofErr w:type="spellStart"/>
-            <w:r>
-              <w:t>Provider.lvlib</w:t>
-            </w:r>
-            <w:proofErr w:type="spellEnd"/>
           </w:p>
         </w:tc>
         <w:tc>
@@ -1695,17 +1607,8 @@
                 <w:b w:val="0"/>
                 <w:bCs w:val="0"/>
               </w:rPr>
-              <w:t xml:space="preserve">Message </w:t>
+              <w:t>Message Rescripter</w:t>
             </w:r>
-            <w:proofErr w:type="spellStart"/>
-            <w:r>
-              <w:rPr>
-                <w:b w:val="0"/>
-                <w:bCs w:val="0"/>
-              </w:rPr>
-              <w:t>Rescripter</w:t>
-            </w:r>
-            <w:proofErr w:type="spellEnd"/>
           </w:p>
         </w:tc>
         <w:tc>
@@ -1717,13 +1620,8 @@
               <w:cnfStyle w:val="000000000000" w:firstRow="0" w:lastRow="0" w:firstColumn="0" w:lastColumn="0" w:oddVBand="0" w:evenVBand="0" w:oddHBand="0" w:evenHBand="0" w:firstRowFirstColumn="0" w:firstRowLastColumn="0" w:lastRowFirstColumn="0" w:lastRowLastColumn="0"/>
             </w:pPr>
             <w:r>
-              <w:t xml:space="preserve">Message </w:t>
+              <w:t>Message Rescripter.lvlib</w:t>
             </w:r>
-            <w:proofErr w:type="spellStart"/>
-            <w:r>
-              <w:t>Rescripter.lvlib</w:t>
-            </w:r>
-            <w:proofErr w:type="spellEnd"/>
           </w:p>
         </w:tc>
         <w:tc>
@@ -1751,17 +1649,8 @@
           <w:b/>
           <w:bCs/>
         </w:rPr>
-        <w:t xml:space="preserve">Message </w:t>
-      </w:r>
-      <w:proofErr w:type="spellStart"/>
-      <w:r>
-        <w:rPr>
-          <w:b/>
-          <w:bCs/>
-        </w:rPr>
-        <w:t>Maker.lvlib</w:t>
-      </w:r>
-      <w:proofErr w:type="spellEnd"/>
+        <w:t>Message Maker.lvlib</w:t>
+      </w:r>
       <w:r>
         <w:t xml:space="preserve"> contains most of the VI Scripting code that actually creates messages.  </w:t>
       </w:r>
@@ -1770,23 +1659,7 @@
           <w:b/>
           <w:bCs/>
         </w:rPr>
-        <w:t xml:space="preserve">AFPP </w:t>
-      </w:r>
-      <w:proofErr w:type="spellStart"/>
-      <w:r>
-        <w:rPr>
-          <w:b/>
-          <w:bCs/>
-        </w:rPr>
-        <w:t>Shared.lvlib</w:t>
-      </w:r>
-      <w:proofErr w:type="spellEnd"/>
-      <w:r>
-        <w:rPr>
-          <w:b/>
-          <w:bCs/>
-        </w:rPr>
-        <w:t xml:space="preserve"> </w:t>
+        <w:t xml:space="preserve">AFPP Shared.lvlib </w:t>
       </w:r>
       <w:r>
         <w:t>contains several small</w:t>
@@ -1967,23 +1840,7 @@
         <w:t>CreateNewWizard_IncludeItem.vi</w:t>
       </w:r>
       <w:r>
-        <w:t xml:space="preserve"> also checks to determine if the project contains any child of </w:t>
-      </w:r>
-      <w:proofErr w:type="spellStart"/>
-      <w:r>
-        <w:t>Actor.lvclass</w:t>
-      </w:r>
-      <w:proofErr w:type="spellEnd"/>
-      <w:r>
-        <w:t xml:space="preserve">.  The VI returns TRUE only if a child of </w:t>
-      </w:r>
-      <w:proofErr w:type="spellStart"/>
-      <w:r>
-        <w:t>Actor.lvclass</w:t>
-      </w:r>
-      <w:proofErr w:type="spellEnd"/>
-      <w:r>
-        <w:t xml:space="preserve"> is present and the target is on the white list.</w:t>
+        <w:t xml:space="preserve"> also checks to determine if the project contains any child of Actor.lvclass.  The VI returns TRUE only if a child of Actor.lvclass is present and the target is on the white list.</w:t>
       </w:r>
     </w:p>
     <w:p>
@@ -2021,25 +1878,7 @@
           <w:b/>
           <w:bCs/>
         </w:rPr>
-        <w:t xml:space="preserve">Add </w:t>
-      </w:r>
-      <w:proofErr w:type="spellStart"/>
-      <w:proofErr w:type="gramStart"/>
-      <w:r>
-        <w:rPr>
-          <w:b/>
-          <w:bCs/>
-        </w:rPr>
-        <w:t>Actor.lvlib:Localized</w:t>
-      </w:r>
-      <w:proofErr w:type="spellEnd"/>
-      <w:proofErr w:type="gramEnd"/>
-      <w:r>
-        <w:rPr>
-          <w:b/>
-          <w:bCs/>
-        </w:rPr>
-        <w:t xml:space="preserve"> Strings.vi</w:t>
+        <w:t>Add Actor.lvlib:Localized Strings.vi</w:t>
       </w:r>
       <w:r>
         <w:t>.</w:t>
@@ -2073,21 +1912,12 @@
       <w:r>
         <w:t xml:space="preserve"> to create their artifacts.  Add Actor’s version delegates that responsibility to </w:t>
       </w:r>
-      <w:proofErr w:type="spellStart"/>
-      <w:r>
-        <w:rPr>
-          <w:b/>
-          <w:bCs/>
-        </w:rPr>
-        <w:t>CreateNewWizard_Invoke</w:t>
-      </w:r>
-      <w:proofErr w:type="spellEnd"/>
-      <w:r>
-        <w:rPr>
-          <w:b/>
-          <w:bCs/>
-        </w:rPr>
-        <w:t xml:space="preserve"> Core.vi</w:t>
+      <w:r>
+        <w:rPr>
+          <w:b/>
+          <w:bCs/>
+        </w:rPr>
+        <w:t>CreateNewWizard_Invoke Core.vi</w:t>
       </w:r>
       <w:r>
         <w:t>; this VI can create both Actors and Actor Interfaces.</w:t>
@@ -2130,52 +1960,7 @@
         <w:t>(Note:</w:t>
       </w:r>
       <w:r>
-        <w:t xml:space="preserve">  Add Actor </w:t>
-      </w:r>
-      <w:proofErr w:type="spellStart"/>
-      <w:r>
-        <w:t>Interface.lvlib</w:t>
-      </w:r>
-      <w:proofErr w:type="spellEnd"/>
-      <w:r>
-        <w:t xml:space="preserve"> relies on scripting code contained in Add </w:t>
-      </w:r>
-      <w:proofErr w:type="spellStart"/>
-      <w:r>
-        <w:t>Actor.lvlib</w:t>
-      </w:r>
-      <w:proofErr w:type="spellEnd"/>
-      <w:r>
-        <w:t xml:space="preserve">, but Add </w:t>
-      </w:r>
-      <w:proofErr w:type="spellStart"/>
-      <w:proofErr w:type="gramStart"/>
-      <w:r>
-        <w:t>Actor.lvlib:CreateNewWizard</w:t>
-      </w:r>
-      <w:proofErr w:type="gramEnd"/>
-      <w:r>
-        <w:t>_Invoke</w:t>
-      </w:r>
-      <w:proofErr w:type="spellEnd"/>
-      <w:r>
-        <w:t xml:space="preserve"> Core.vi invokes a VI contained in Add Actor </w:t>
-      </w:r>
-      <w:proofErr w:type="spellStart"/>
-      <w:r>
-        <w:t>Interface.lvlib</w:t>
-      </w:r>
-      <w:proofErr w:type="spellEnd"/>
-      <w:r>
-        <w:t xml:space="preserve">.  This creates a circular dependency that should be broken at some point in the future.  Since the two providers are so similar, it may make the most sense to create a separate library that contains all the scripting code used by both providers, in the way that Message </w:t>
-      </w:r>
-      <w:proofErr w:type="spellStart"/>
-      <w:r>
-        <w:t>Maker.lvlib</w:t>
-      </w:r>
-      <w:proofErr w:type="spellEnd"/>
-      <w:r>
-        <w:t xml:space="preserve"> is used by all of the secondary providers.)</w:t>
+        <w:t xml:space="preserve">  Add Actor Interface.lvlib relies on scripting code contained in Add Actor.lvlib, but Add Actor.lvlib:CreateNewWizard_Invoke Core.vi invokes a VI contained in Add Actor Interface.lvlib.  This creates a circular dependency that should be broken at some point in the future.  Since the two providers are so similar, it may make the most sense to create a separate library that contains all the scripting code used by both providers, in the way that Message Maker.lvlib is used by all of the secondary providers.)</w:t>
       </w:r>
     </w:p>
     <w:p>
@@ -2195,15 +1980,7 @@
     </w:p>
     <w:p>
       <w:r>
-        <w:t xml:space="preserve">Message Maker Provider, Actor Message Maker Provider, and Message </w:t>
-      </w:r>
-      <w:proofErr w:type="spellStart"/>
-      <w:r>
-        <w:t>Rescripter</w:t>
-      </w:r>
-      <w:proofErr w:type="spellEnd"/>
-      <w:r>
-        <w:t xml:space="preserve"> are the suite’s secondary providers.  They are responsible for creating and updating messages for actors and actor interfaces.</w:t>
+        <w:t>Message Maker Provider, Actor Message Maker Provider, and Message Rescripter are the suite’s secondary providers.  They are responsible for creating and updating messages for actors and actor interfaces.</w:t>
       </w:r>
     </w:p>
     <w:p>
@@ -2263,15 +2040,7 @@
         <w:t>Provider_OnPopupMenu.vi</w:t>
       </w:r>
       <w:r>
-        <w:t xml:space="preserve">.  These VIs work in much the same way as their respective </w:t>
-      </w:r>
-      <w:proofErr w:type="spellStart"/>
-      <w:r>
-        <w:t>Item_OnPopupMenu</w:t>
-      </w:r>
-      <w:proofErr w:type="spellEnd"/>
-      <w:r>
-        <w:t xml:space="preserve"> VIs, but they provide slightly different menu options.</w:t>
+        <w:t>.  These VIs work in much the same way as their respective Item_OnPopupMenu VIs, but they provide slightly different menu options.</w:t>
       </w:r>
     </w:p>
     <w:p>
@@ -2288,19 +2057,8 @@
           <w:b/>
           <w:bCs/>
         </w:rPr>
-        <w:t xml:space="preserve">Message Maker </w:t>
-      </w:r>
-      <w:proofErr w:type="spellStart"/>
-      <w:proofErr w:type="gramStart"/>
-      <w:r>
-        <w:rPr>
-          <w:b/>
-          <w:bCs/>
-        </w:rPr>
-        <w:t>Provider.lvlib:Item_OnPopupMenu.vi</w:t>
-      </w:r>
-      <w:proofErr w:type="spellEnd"/>
-      <w:proofErr w:type="gramEnd"/>
+        <w:t>Message Maker Provider.lvlib:Item_OnPopupMenu.vi</w:t>
+      </w:r>
       <w:r>
         <w:t>, is typical:</w:t>
       </w:r>
@@ -2410,23 +2168,7 @@
         <w:t>imperative</w:t>
       </w:r>
       <w:r>
-        <w:t xml:space="preserve"> that any operation performed in an OnPopupMenu.vi execute quickly.  The total execution time for all </w:t>
-      </w:r>
-      <w:proofErr w:type="spellStart"/>
-      <w:r>
-        <w:t>OnPopupMenu</w:t>
-      </w:r>
-      <w:proofErr w:type="spellEnd"/>
-      <w:r>
-        <w:t xml:space="preserve"> VIs for the target item should be less than 100 </w:t>
-      </w:r>
-      <w:proofErr w:type="spellStart"/>
-      <w:r>
-        <w:t>ms.</w:t>
-      </w:r>
-      <w:proofErr w:type="spellEnd"/>
-      <w:r>
-        <w:t xml:space="preserve"> </w:t>
+        <w:t xml:space="preserve"> that any operation performed in an OnPopupMenu.vi execute quickly.  The total execution time for all OnPopupMenu VIs for the target item should be less than 100 ms. </w:t>
       </w:r>
     </w:p>
     <w:p>
@@ -2483,13 +2225,8 @@
         <w:t>Is Actor Public Method.vi</w:t>
       </w:r>
       <w:r>
-        <w:t xml:space="preserve">, which, as its name implies, returns true if the selected project item is a public method of a class that inherits from </w:t>
-      </w:r>
-      <w:proofErr w:type="spellStart"/>
-      <w:r>
-        <w:t>Actor.lvclass</w:t>
-      </w:r>
-      <w:proofErr w:type="spellEnd"/>
+        <w:t>, which, as its name implies, returns true if the selected project item is a public method of a class that inherits from Actor.lvclass</w:t>
+      </w:r>
     </w:p>
     <w:p>
       <w:r>
@@ -2600,15 +2337,7 @@
     </w:p>
     <w:p>
       <w:r>
-        <w:t xml:space="preserve">Message </w:t>
-      </w:r>
-      <w:proofErr w:type="spellStart"/>
-      <w:r>
-        <w:t>Rescripter</w:t>
-      </w:r>
-      <w:proofErr w:type="spellEnd"/>
-      <w:r>
-        <w:t xml:space="preserve"> operates on messages, so it validates project items by invoking </w:t>
+        <w:t xml:space="preserve">Message Rescripter operates on messages, so it validates project items by invoking </w:t>
       </w:r>
       <w:r>
         <w:rPr>
@@ -2618,15 +2347,7 @@
         <w:t>Is Message.vi</w:t>
       </w:r>
       <w:r>
-        <w:t xml:space="preserve">, which returns true if the project item inherits from </w:t>
-      </w:r>
-      <w:proofErr w:type="spellStart"/>
-      <w:r>
-        <w:t>Message.lvclass</w:t>
-      </w:r>
-      <w:proofErr w:type="spellEnd"/>
-      <w:r>
-        <w:t>.</w:t>
+        <w:t>, which returns true if the project item inherits from Message.lvclass.</w:t>
       </w:r>
     </w:p>
     <w:p>
@@ -2651,15 +2372,7 @@
         <w:t xml:space="preserve">  </w:t>
       </w:r>
       <w:r>
-        <w:t xml:space="preserve">(Is Message </w:t>
-      </w:r>
-      <w:proofErr w:type="gramStart"/>
-      <w:r>
-        <w:t>ignores</w:t>
-      </w:r>
-      <w:proofErr w:type="gramEnd"/>
-      <w:r>
-        <w:t xml:space="preserve"> this input.)  </w:t>
+        <w:t xml:space="preserve">(Is Message ignores this input.)  </w:t>
       </w:r>
       <w:r>
         <w:t>Tags are metadata that can be associated with a project item through scripting; they can be of any data type</w:t>
@@ -2798,25 +2511,7 @@
           <w:b/>
           <w:bCs/>
         </w:rPr>
-        <w:t xml:space="preserve">AFPP </w:t>
-      </w:r>
-      <w:proofErr w:type="spellStart"/>
-      <w:proofErr w:type="gramStart"/>
-      <w:r>
-        <w:rPr>
-          <w:b/>
-          <w:bCs/>
-        </w:rPr>
-        <w:t>Shared.lvlib:Update</w:t>
-      </w:r>
-      <w:proofErr w:type="spellEnd"/>
-      <w:proofErr w:type="gramEnd"/>
-      <w:r>
-        <w:rPr>
-          <w:b/>
-          <w:bCs/>
-        </w:rPr>
-        <w:t xml:space="preserve"> Target Tag – PPL Path.vi</w:t>
+        <w:t>AFPP Shared.lvlib:Update Target Tag – PPL Path.vi</w:t>
       </w:r>
       <w:r>
         <w:t xml:space="preserve"> sets and clears the PPL path tag on actors</w:t>
@@ -2840,23 +2535,7 @@
     </w:p>
     <w:p>
       <w:r>
-        <w:t xml:space="preserve">When the user selects an option to create a message, the provider framework invokes the provider’s </w:t>
-      </w:r>
-      <w:proofErr w:type="spellStart"/>
-      <w:r>
-        <w:t>Item_OnCommand</w:t>
-      </w:r>
-      <w:proofErr w:type="spellEnd"/>
-      <w:r>
-        <w:t xml:space="preserve"> or </w:t>
-      </w:r>
-      <w:proofErr w:type="spellStart"/>
-      <w:r>
-        <w:t>Provider_OnCommand</w:t>
-      </w:r>
-      <w:proofErr w:type="spellEnd"/>
-      <w:r>
-        <w:t xml:space="preserve"> (depending on the number of project items selected).  </w:t>
+        <w:t xml:space="preserve">When the user selects an option to create a message, the provider framework invokes the provider’s Item_OnCommand or Provider_OnCommand (depending on the number of project items selected).  </w:t>
       </w:r>
     </w:p>
     <w:p>
@@ -2864,26 +2543,12 @@
         <w:rPr>
           <w:highlight w:val="yellow"/>
         </w:rPr>
-        <w:t xml:space="preserve">#TODO how do I want to bridge the space between </w:t>
-      </w:r>
-      <w:proofErr w:type="spellStart"/>
+        <w:t>#TODO how do I want to bridge the space between OnCommand and actual message scripting?</w:t>
+      </w:r>
       <w:r>
         <w:rPr>
           <w:highlight w:val="yellow"/>
         </w:rPr>
-        <w:t>OnCommand</w:t>
-      </w:r>
-      <w:proofErr w:type="spellEnd"/>
-      <w:r>
-        <w:rPr>
-          <w:highlight w:val="yellow"/>
-        </w:rPr>
-        <w:t xml:space="preserve"> and actual message scripting?</w:t>
-      </w:r>
-      <w:r>
-        <w:rPr>
-          <w:highlight w:val="yellow"/>
-        </w:rPr>
         <w:t xml:space="preserve">  Come back to this after completing the Creating Messages section.</w:t>
       </w:r>
     </w:p>
@@ -2923,15 +2588,7 @@
         <w:t>The scripting functions are called directly from a user interface (see below), so m</w:t>
       </w:r>
       <w:r>
-        <w:t xml:space="preserve">any errors are handled in the moment; users are notified of the error with One Button Dialog boxes, allowing them to cure the error and retry the operation.  In the rare instance of a scripting error, users are notified via the Simple Error handler, invoked at the end of CreateNewWizard_Invoke.vi or </w:t>
-      </w:r>
-      <w:proofErr w:type="spellStart"/>
-      <w:r>
-        <w:t>CreateNewWizard_Invoke</w:t>
-      </w:r>
-      <w:proofErr w:type="spellEnd"/>
-      <w:r>
-        <w:t xml:space="preserve"> Core.vi.</w:t>
+        <w:t>any errors are handled in the moment; users are notified of the error with One Button Dialog boxes, allowing them to cure the error and retry the operation.  In the rare instance of a scripting error, users are notified via the Simple Error handler, invoked at the end of CreateNewWizard_Invoke.vi or CreateNewWizard_Invoke Core.vi.</w:t>
       </w:r>
     </w:p>
     <w:p>
@@ -2961,48 +2618,14 @@
     </w:p>
     <w:p>
       <w:r>
-        <w:t xml:space="preserve">Scripting code is invoked by </w:t>
-      </w:r>
-      <w:proofErr w:type="spellStart"/>
-      <w:r>
-        <w:t>Provider_OnCommand</w:t>
-      </w:r>
-      <w:proofErr w:type="spellEnd"/>
-      <w:r>
-        <w:t xml:space="preserve"> and </w:t>
-      </w:r>
-      <w:proofErr w:type="spellStart"/>
-      <w:r>
-        <w:t>Item_OnCommand</w:t>
-      </w:r>
-      <w:proofErr w:type="spellEnd"/>
-      <w:r>
-        <w:t xml:space="preserve"> VIs; each such VI passes any error output to </w:t>
-      </w:r>
-      <w:r>
-        <w:rPr>
-          <w:b/>
-          <w:bCs/>
-        </w:rPr>
-        <w:t xml:space="preserve">Message </w:t>
-      </w:r>
-      <w:proofErr w:type="spellStart"/>
-      <w:proofErr w:type="gramStart"/>
-      <w:r>
-        <w:rPr>
-          <w:b/>
-          <w:bCs/>
-        </w:rPr>
-        <w:t>Maker.lvlib:Error</w:t>
-      </w:r>
-      <w:proofErr w:type="spellEnd"/>
-      <w:proofErr w:type="gramEnd"/>
-      <w:r>
-        <w:rPr>
-          <w:b/>
-          <w:bCs/>
-        </w:rPr>
-        <w:t xml:space="preserve"> Handler.vi</w:t>
+        <w:t xml:space="preserve">Scripting code is invoked by Provider_OnCommand and Item_OnCommand VIs; each such VI passes any error output to </w:t>
+      </w:r>
+      <w:r>
+        <w:rPr>
+          <w:b/>
+          <w:bCs/>
+        </w:rPr>
+        <w:t>Message Maker.lvlib:Error Handler.vi</w:t>
       </w:r>
       <w:r>
         <w:t>.  This VI specifies error codes with special meaning in this context; where such a code is detected, the handler presents the user with a One Button Dialog box with the appropriate error message.  If an error code is not on the list, the error is passed to Simple Error Handler.vi</w:t>
@@ -3082,25 +2705,7 @@
           <w:b/>
           <w:bCs/>
         </w:rPr>
-        <w:t xml:space="preserve">Add </w:t>
-      </w:r>
-      <w:proofErr w:type="spellStart"/>
-      <w:proofErr w:type="gramStart"/>
-      <w:r>
-        <w:rPr>
-          <w:b/>
-          <w:bCs/>
-        </w:rPr>
-        <w:t>Actor.lvlib:Add</w:t>
-      </w:r>
-      <w:proofErr w:type="spellEnd"/>
-      <w:proofErr w:type="gramEnd"/>
-      <w:r>
-        <w:rPr>
-          <w:b/>
-          <w:bCs/>
-        </w:rPr>
-        <w:t xml:space="preserve"> Actor.vi</w:t>
+        <w:t>Add Actor.lvlib:Add Actor.vi</w:t>
       </w:r>
       <w:r>
         <w:t xml:space="preserve"> and </w:t>
@@ -3125,25 +2730,7 @@
           <w:b/>
           <w:bCs/>
         </w:rPr>
-        <w:t xml:space="preserve">Add </w:t>
-      </w:r>
-      <w:proofErr w:type="spellStart"/>
-      <w:proofErr w:type="gramStart"/>
-      <w:r>
-        <w:rPr>
-          <w:b/>
-          <w:bCs/>
-        </w:rPr>
-        <w:t>Actor.lvlib:Add</w:t>
-      </w:r>
-      <w:proofErr w:type="spellEnd"/>
-      <w:proofErr w:type="gramEnd"/>
-      <w:r>
-        <w:rPr>
-          <w:b/>
-          <w:bCs/>
-        </w:rPr>
-        <w:t xml:space="preserve"> Actor Library to Project.vi</w:t>
+        <w:t>Add Actor.lvlib:Add Actor Library to Project.vi</w:t>
       </w:r>
       <w:r>
         <w:t xml:space="preserve">, followed by either </w:t>
@@ -3153,23 +2740,7 @@
           <w:b/>
           <w:bCs/>
         </w:rPr>
-        <w:t xml:space="preserve">Add </w:t>
-      </w:r>
-      <w:proofErr w:type="spellStart"/>
-      <w:r>
-        <w:rPr>
-          <w:b/>
-          <w:bCs/>
-        </w:rPr>
-        <w:t>Actor.lvlib:Create</w:t>
-      </w:r>
-      <w:proofErr w:type="spellEnd"/>
-      <w:r>
-        <w:rPr>
-          <w:b/>
-          <w:bCs/>
-        </w:rPr>
-        <w:t xml:space="preserve"> Child Actor.vi</w:t>
+        <w:t>Add Actor.lvlib:Create Child Actor.vi</w:t>
       </w:r>
       <w:r>
         <w:t xml:space="preserve"> or </w:t>
@@ -3179,23 +2750,7 @@
           <w:b/>
           <w:bCs/>
         </w:rPr>
-        <w:t xml:space="preserve">Add Actor </w:t>
-      </w:r>
-      <w:proofErr w:type="spellStart"/>
-      <w:r>
-        <w:rPr>
-          <w:b/>
-          <w:bCs/>
-        </w:rPr>
-        <w:t>Interface.lvlib:Create</w:t>
-      </w:r>
-      <w:proofErr w:type="spellEnd"/>
-      <w:r>
-        <w:rPr>
-          <w:b/>
-          <w:bCs/>
-        </w:rPr>
-        <w:t xml:space="preserve"> Interface.vi</w:t>
+        <w:t>Add Actor Interface.lvlib:Create Interface.vi</w:t>
       </w:r>
       <w:r>
         <w:t>.</w:t>
@@ -3203,32 +2758,15 @@
     </w:p>
     <w:p>
       <w:r>
-        <w:t xml:space="preserve">The Add Actor provider supports creating actors that inherit from other children of </w:t>
-      </w:r>
-      <w:proofErr w:type="spellStart"/>
-      <w:r>
-        <w:t>Actor.lvclass</w:t>
-      </w:r>
-      <w:proofErr w:type="spellEnd"/>
-      <w:r>
-        <w:t xml:space="preserve">.  These other actors can be source code or included in a PPL.  Add Actor.vi uses an </w:t>
-      </w:r>
-      <w:r>
-        <w:rPr>
-          <w:b/>
-          <w:bCs/>
-        </w:rPr>
-        <w:t xml:space="preserve">Actor </w:t>
-      </w:r>
-      <w:proofErr w:type="spellStart"/>
-      <w:r>
-        <w:rPr>
-          <w:b/>
-          <w:bCs/>
-        </w:rPr>
-        <w:t>Store.lvclass</w:t>
-      </w:r>
-      <w:proofErr w:type="spellEnd"/>
+        <w:t xml:space="preserve">The Add Actor provider supports creating actors that inherit from other children of Actor.lvclass.  These other actors can be source code or included in a PPL.  Add Actor.vi uses an </w:t>
+      </w:r>
+      <w:r>
+        <w:rPr>
+          <w:b/>
+          <w:bCs/>
+        </w:rPr>
+        <w:t>Actor Store.lvclass</w:t>
+      </w:r>
       <w:r>
         <w:t xml:space="preserve"> to maintain a list of actors previously selected for inheritance.  </w:t>
       </w:r>
@@ -3237,17 +2775,8 @@
           <w:b/>
           <w:bCs/>
         </w:rPr>
-        <w:t xml:space="preserve">INI </w:t>
-      </w:r>
-      <w:proofErr w:type="spellStart"/>
-      <w:r>
-        <w:rPr>
-          <w:b/>
-          <w:bCs/>
-        </w:rPr>
-        <w:t>Store.lvclass</w:t>
-      </w:r>
-      <w:proofErr w:type="spellEnd"/>
+        <w:t>INI Store.lvclass</w:t>
+      </w:r>
       <w:r>
         <w:t xml:space="preserve"> maintains the store as entries in the LabVIEW INI file.  </w:t>
       </w:r>
@@ -3256,46 +2785,13 @@
           <w:b/>
           <w:bCs/>
         </w:rPr>
-        <w:t xml:space="preserve">Target </w:t>
-      </w:r>
-      <w:proofErr w:type="spellStart"/>
-      <w:r>
-        <w:rPr>
-          <w:b/>
-          <w:bCs/>
-        </w:rPr>
-        <w:t>Store.lvlcass</w:t>
-      </w:r>
-      <w:proofErr w:type="spellEnd"/>
+        <w:t>Target Store.lvlcass</w:t>
+      </w:r>
       <w:r>
         <w:t xml:space="preserve"> maintains the store as tags in the project file.  </w:t>
       </w:r>
       <w:r>
-        <w:t xml:space="preserve">Add </w:t>
-      </w:r>
-      <w:proofErr w:type="spellStart"/>
-      <w:r>
-        <w:t>Actor.lvlib</w:t>
-      </w:r>
-      <w:proofErr w:type="spellEnd"/>
-      <w:r>
-        <w:t xml:space="preserve"> selects which store to use when it is invoked.  Target </w:t>
-      </w:r>
-      <w:proofErr w:type="spellStart"/>
-      <w:r>
-        <w:t>Store.lvlcass</w:t>
-      </w:r>
-      <w:proofErr w:type="spellEnd"/>
-      <w:r>
-        <w:t xml:space="preserve"> is selected if an Actor Framework PPL is detected in the project; otherwise, INI </w:t>
-      </w:r>
-      <w:proofErr w:type="spellStart"/>
-      <w:r>
-        <w:t>Store.lvlcass</w:t>
-      </w:r>
-      <w:proofErr w:type="spellEnd"/>
-      <w:r>
-        <w:t xml:space="preserve"> is selected.</w:t>
+        <w:t>Add Actor.lvlib selects which store to use when it is invoked.  Target Store.lvlcass is selected if an Actor Framework PPL is detected in the project; otherwise, INI Store.lvlcass is selected.</w:t>
       </w:r>
     </w:p>
     <w:p>
@@ -3346,28 +2842,12 @@
     </w:p>
     <w:p>
       <w:r>
-        <w:t xml:space="preserve">Note that these class templates are not part of a library, nor do they inherit from </w:t>
-      </w:r>
-      <w:proofErr w:type="spellStart"/>
-      <w:r>
-        <w:t>Message.lvclass</w:t>
-      </w:r>
-      <w:proofErr w:type="spellEnd"/>
-      <w:r>
-        <w:t>.  It is much easier to work with an uncoupled class than one that is linked to other code artifacts.</w:t>
-      </w:r>
-    </w:p>
-    <w:p>
-      <w:r>
-        <w:t xml:space="preserve">To create a message, the providers copy the appropriate template to the specified location, modify its VIs as necessary, change it to inherit from </w:t>
-      </w:r>
-      <w:proofErr w:type="spellStart"/>
-      <w:r>
-        <w:t>Message.lvclass</w:t>
-      </w:r>
-      <w:proofErr w:type="spellEnd"/>
-      <w:r>
-        <w:t>, and then add it to the actor’s library.</w:t>
+        <w:t>Note that these class templates are not part of a library, nor do they inherit from Message.lvclass.  It is much easier to work with an uncoupled class than one that is linked to other code artifacts.</w:t>
+      </w:r>
+    </w:p>
+    <w:p>
+      <w:r>
+        <w:t>To create a message, the providers copy the appropriate template to the specified location, modify its VIs as necessary, change it to inherit from Message.lvclass, and then add it to the actor’s library.</w:t>
       </w:r>
     </w:p>
     <w:p>
@@ -3505,29 +2985,12 @@
           <w:b/>
           <w:bCs/>
         </w:rPr>
-        <w:t xml:space="preserve">Scripters, Builders, and </w:t>
-      </w:r>
-      <w:proofErr w:type="spellStart"/>
-      <w:r>
-        <w:rPr>
-          <w:b/>
-          <w:bCs/>
-        </w:rPr>
-        <w:t>Prototypers</w:t>
-      </w:r>
-      <w:proofErr w:type="spellEnd"/>
-    </w:p>
-    <w:p>
-      <w:r>
-        <w:t xml:space="preserve">As mentioned above, the provider suite supports the creation of three types of messages:  standard messages, abstract messages, and concrete messages (which are children of abstract messages).  A standard message includes a Send VI and a Do VI.  Abstracts include a variant of a Send VI but no Do; </w:t>
-      </w:r>
-      <w:proofErr w:type="gramStart"/>
-      <w:r>
-        <w:t>instead</w:t>
-      </w:r>
-      <w:proofErr w:type="gramEnd"/>
-      <w:r>
-        <w:t xml:space="preserve"> they provide a Read Attributes VI which is used by their Concrete children.  Concrete children provide a Do (which uses their parents’ Read Attributes), but no Send.</w:t>
+        <w:t>Scripters, Builders, and Prototypers</w:t>
+      </w:r>
+    </w:p>
+    <w:p>
+      <w:r>
+        <w:t>As mentioned above, the provider suite supports the creation of three types of messages:  standard messages, abstract messages, and concrete messages (which are children of abstract messages).  A standard message includes a Send VI and a Do VI.  Abstracts include a variant of a Send VI but no Do; instead they provide a Read Attributes VI which is used by their Concrete children.  Concrete children provide a Do (which uses their parents’ Read Attributes), but no Send.</w:t>
       </w:r>
     </w:p>
     <w:p>
@@ -3605,17 +3068,8 @@
           <w:b/>
           <w:bCs/>
         </w:rPr>
-        <w:t xml:space="preserve">Message </w:t>
-      </w:r>
-      <w:proofErr w:type="spellStart"/>
-      <w:r>
-        <w:rPr>
-          <w:b/>
-          <w:bCs/>
-        </w:rPr>
-        <w:t>Scripter.lvclass</w:t>
-      </w:r>
-      <w:proofErr w:type="spellEnd"/>
+        <w:t>Message Scripter.lvclass</w:t>
+      </w:r>
       <w:r>
         <w:t xml:space="preserve">, a template method abstract class, defines the general algorithm (detailed below) and performs scripting operations common to all three types.  Children of this class - </w:t>
       </w:r>
@@ -3624,17 +3078,8 @@
           <w:b/>
           <w:bCs/>
         </w:rPr>
-        <w:t xml:space="preserve">Abstract Message </w:t>
-      </w:r>
-      <w:proofErr w:type="spellStart"/>
-      <w:r>
-        <w:rPr>
-          <w:b/>
-          <w:bCs/>
-        </w:rPr>
-        <w:t>Scripter.lvclass</w:t>
-      </w:r>
-      <w:proofErr w:type="spellEnd"/>
+        <w:t>Abstract Message Scripter.lvclass</w:t>
+      </w:r>
       <w:r>
         <w:t xml:space="preserve">, </w:t>
       </w:r>
@@ -3643,17 +3088,8 @@
           <w:b/>
           <w:bCs/>
         </w:rPr>
-        <w:t xml:space="preserve">Concrete Message </w:t>
-      </w:r>
-      <w:proofErr w:type="spellStart"/>
-      <w:r>
-        <w:rPr>
-          <w:b/>
-          <w:bCs/>
-        </w:rPr>
-        <w:t>Scripter.lvclass</w:t>
-      </w:r>
-      <w:proofErr w:type="spellEnd"/>
+        <w:t>Concrete Message Scripter.lvclass</w:t>
+      </w:r>
       <w:r>
         <w:t>, and</w:t>
       </w:r>
@@ -3662,44 +3098,19 @@
           <w:b/>
           <w:bCs/>
         </w:rPr>
-        <w:t xml:space="preserve"> Coupled </w:t>
-      </w:r>
-      <w:proofErr w:type="spellStart"/>
-      <w:r>
-        <w:rPr>
-          <w:b/>
-          <w:bCs/>
-        </w:rPr>
-        <w:t>Message.lvclass</w:t>
-      </w:r>
-      <w:proofErr w:type="spellEnd"/>
-      <w:r>
-        <w:rPr>
-          <w:b/>
-          <w:bCs/>
-        </w:rPr>
-        <w:t xml:space="preserve"> </w:t>
+        <w:t xml:space="preserve"> Coupled Message.lvclass </w:t>
       </w:r>
       <w:r>
         <w:t>– provide the scripting calls</w:t>
       </w:r>
       <w:r>
-        <w:t xml:space="preserve"> specific to each type.  (Coupled </w:t>
-      </w:r>
-      <w:proofErr w:type="spellStart"/>
-      <w:r>
-        <w:t>Message.lvclass</w:t>
-      </w:r>
-      <w:proofErr w:type="spellEnd"/>
-      <w:r>
-        <w:t xml:space="preserve"> is the scripter for standard messages.)</w:t>
+        <w:t xml:space="preserve"> specific to each type.  (Coupled Message.lvclass is the scripter for standard messages.)</w:t>
       </w:r>
     </w:p>
     <w:p>
       <w:r>
         <w:t xml:space="preserve">Message Scripter also contains (as attributes) an instance of a </w:t>
       </w:r>
-      <w:proofErr w:type="spellStart"/>
       <w:r>
         <w:rPr>
           <w:b/>
@@ -3707,7 +3118,6 @@
         </w:rPr>
         <w:t>Prototyper.lvclass</w:t>
       </w:r>
-      <w:proofErr w:type="spellEnd"/>
       <w:r>
         <w:t xml:space="preserve">, and an instance of a </w:t>
       </w:r>
@@ -3718,7 +3128,6 @@
         </w:rPr>
         <w:t xml:space="preserve">Send </w:t>
       </w:r>
-      <w:proofErr w:type="spellStart"/>
       <w:r>
         <w:rPr>
           <w:b/>
@@ -3731,39 +3140,18 @@
           <w:b/>
           <w:bCs/>
         </w:rPr>
-        <w:t>uilder.lvclass</w:t>
-      </w:r>
-      <w:proofErr w:type="spellEnd"/>
-      <w:r>
-        <w:rPr>
-          <w:b/>
-          <w:bCs/>
-        </w:rPr>
-        <w:t>.</w:t>
+        <w:t>uilder.lvclass.</w:t>
       </w:r>
       <w:r>
         <w:t xml:space="preserve">  These classes invoke scripting code </w:t>
       </w:r>
       <w:r>
-        <w:t xml:space="preserve">that need to be shared by two of the three scripters.  </w:t>
-      </w:r>
-      <w:proofErr w:type="spellStart"/>
-      <w:r>
-        <w:t>Prototypers</w:t>
-      </w:r>
-      <w:proofErr w:type="spellEnd"/>
-      <w:r>
-        <w:t xml:space="preserve"> determine a message’s data payload and the icon of the Send VI.  Send Builders create the message’s Send VI.  Both of these types of strategy classes are used by the Coupled and Abstract Message scripters.</w:t>
-      </w:r>
-    </w:p>
-    <w:p>
-      <w:proofErr w:type="spellStart"/>
-      <w:r>
-        <w:t>Prototypers</w:t>
-      </w:r>
-      <w:proofErr w:type="spellEnd"/>
-      <w:r>
-        <w:t xml:space="preserve"> inherit </w:t>
+        <w:t>that need to be shared by two of the three scripters.  Prototypers determine a message’s data payload and the icon of the Send VI.  Send Builders create the message’s Send VI.  Both of these types of strategy classes are used by the Coupled and Abstract Message scripters.</w:t>
+      </w:r>
+    </w:p>
+    <w:p>
+      <w:r>
+        <w:t xml:space="preserve">Prototypers inherit </w:t>
       </w:r>
       <w:r>
         <w:t xml:space="preserve">from a class that formats the Send VI’s icon.  </w:t>
@@ -3773,17 +3161,8 @@
           <w:b/>
           <w:bCs/>
         </w:rPr>
-        <w:t xml:space="preserve">Target Method Icon </w:t>
-      </w:r>
-      <w:proofErr w:type="spellStart"/>
-      <w:r>
-        <w:rPr>
-          <w:b/>
-          <w:bCs/>
-        </w:rPr>
-        <w:t>Reader.lvclass</w:t>
-      </w:r>
-      <w:proofErr w:type="spellEnd"/>
+        <w:t>Target Method Icon Reader.lvclass</w:t>
+      </w:r>
       <w:r>
         <w:t xml:space="preserve"> derives the icon for coupled messages from the target method’s icon, while </w:t>
       </w:r>
@@ -3792,32 +3171,15 @@
           <w:b/>
           <w:bCs/>
         </w:rPr>
-        <w:t xml:space="preserve">Abstract Method Icon </w:t>
-      </w:r>
-      <w:proofErr w:type="spellStart"/>
-      <w:r>
-        <w:rPr>
-          <w:b/>
-          <w:bCs/>
-        </w:rPr>
-        <w:t>Prototyper.lvclass</w:t>
-      </w:r>
-      <w:proofErr w:type="spellEnd"/>
+        <w:t>Abstract Method Icon Prototyper.lvclass</w:t>
+      </w:r>
       <w:r>
         <w:t xml:space="preserve"> creates the standard icon for abstract messages.</w:t>
       </w:r>
     </w:p>
     <w:p>
       <w:r>
-        <w:t xml:space="preserve">The following table summarizes the scripters, </w:t>
-      </w:r>
-      <w:proofErr w:type="spellStart"/>
-      <w:r>
-        <w:t>prototypers</w:t>
-      </w:r>
-      <w:proofErr w:type="spellEnd"/>
-      <w:r>
-        <w:t>, and builders used to construct each message type.</w:t>
+        <w:t>The following table summarizes the scripters, prototypers, and builders used to construct each message type.</w:t>
       </w:r>
     </w:p>
     <w:tbl>
@@ -3868,11 +3230,9 @@
             <w:pPr>
               <w:cnfStyle w:val="100000000000" w:firstRow="1" w:lastRow="0" w:firstColumn="0" w:lastColumn="0" w:oddVBand="0" w:evenVBand="0" w:oddHBand="0" w:evenHBand="0" w:firstRowFirstColumn="0" w:firstRowLastColumn="0" w:lastRowFirstColumn="0" w:lastRowLastColumn="0"/>
             </w:pPr>
-            <w:proofErr w:type="spellStart"/>
             <w:r>
               <w:t>Prototyper</w:t>
             </w:r>
-            <w:proofErr w:type="spellEnd"/>
           </w:p>
         </w:tc>
         <w:tc>
@@ -3920,13 +3280,8 @@
               <w:cnfStyle w:val="000000000000" w:firstRow="0" w:lastRow="0" w:firstColumn="0" w:lastColumn="0" w:oddVBand="0" w:evenVBand="0" w:oddHBand="0" w:evenHBand="0" w:firstRowFirstColumn="0" w:firstRowLastColumn="0" w:lastRowFirstColumn="0" w:lastRowLastColumn="0"/>
             </w:pPr>
             <w:r>
-              <w:t xml:space="preserve">Coupled Message </w:t>
+              <w:t>Coupled Message Scripter.lvclass</w:t>
             </w:r>
-            <w:proofErr w:type="spellStart"/>
-            <w:r>
-              <w:t>Scripter.lvclass</w:t>
-            </w:r>
-            <w:proofErr w:type="spellEnd"/>
           </w:p>
         </w:tc>
         <w:tc>
@@ -3938,13 +3293,8 @@
               <w:cnfStyle w:val="000000000000" w:firstRow="0" w:lastRow="0" w:firstColumn="0" w:lastColumn="0" w:oddVBand="0" w:evenVBand="0" w:oddHBand="0" w:evenHBand="0" w:firstRowFirstColumn="0" w:firstRowLastColumn="0" w:lastRowFirstColumn="0" w:lastRowLastColumn="0"/>
             </w:pPr>
             <w:r>
-              <w:t xml:space="preserve">Target Method </w:t>
+              <w:t>Target Method Prototyper.lvclass</w:t>
             </w:r>
-            <w:proofErr w:type="spellStart"/>
-            <w:r>
-              <w:t>Prototyper.lvclass</w:t>
-            </w:r>
-            <w:proofErr w:type="spellEnd"/>
           </w:p>
         </w:tc>
         <w:tc>
@@ -3956,13 +3306,8 @@
               <w:cnfStyle w:val="000000000000" w:firstRow="0" w:lastRow="0" w:firstColumn="0" w:lastColumn="0" w:oddVBand="0" w:evenVBand="0" w:oddHBand="0" w:evenHBand="0" w:firstRowFirstColumn="0" w:firstRowLastColumn="0" w:lastRowFirstColumn="0" w:lastRowLastColumn="0"/>
             </w:pPr>
             <w:r>
-              <w:t xml:space="preserve">Concrete Send </w:t>
+              <w:t>Concrete Send Renamer.lvclass</w:t>
             </w:r>
-            <w:proofErr w:type="spellStart"/>
-            <w:r>
-              <w:t>Renamer.lvclass</w:t>
-            </w:r>
-            <w:proofErr w:type="spellEnd"/>
           </w:p>
         </w:tc>
       </w:tr>
@@ -4006,13 +3351,8 @@
               <w:cnfStyle w:val="000000000000" w:firstRow="0" w:lastRow="0" w:firstColumn="0" w:lastColumn="0" w:oddVBand="0" w:evenVBand="0" w:oddHBand="0" w:evenHBand="0" w:firstRowFirstColumn="0" w:firstRowLastColumn="0" w:lastRowFirstColumn="0" w:lastRowLastColumn="0"/>
             </w:pPr>
             <w:r>
-              <w:t xml:space="preserve">Abstract Message </w:t>
+              <w:t>Abstract Message Scripter.lvclass</w:t>
             </w:r>
-            <w:proofErr w:type="spellStart"/>
-            <w:r>
-              <w:t>Scripter.lvclass</w:t>
-            </w:r>
-            <w:proofErr w:type="spellEnd"/>
           </w:p>
         </w:tc>
         <w:tc>
@@ -4024,13 +3364,8 @@
               <w:cnfStyle w:val="000000000000" w:firstRow="0" w:lastRow="0" w:firstColumn="0" w:lastColumn="0" w:oddVBand="0" w:evenVBand="0" w:oddHBand="0" w:evenHBand="0" w:firstRowFirstColumn="0" w:firstRowLastColumn="0" w:lastRowFirstColumn="0" w:lastRowLastColumn="0"/>
             </w:pPr>
             <w:r>
-              <w:t xml:space="preserve">Reference Method </w:t>
+              <w:t>Reference Method Prototyper.lvclass</w:t>
             </w:r>
-            <w:proofErr w:type="spellStart"/>
-            <w:r>
-              <w:t>Prototyper.lvclass</w:t>
-            </w:r>
-            <w:proofErr w:type="spellEnd"/>
           </w:p>
         </w:tc>
         <w:tc>
@@ -4042,13 +3377,8 @@
               <w:cnfStyle w:val="000000000000" w:firstRow="0" w:lastRow="0" w:firstColumn="0" w:lastColumn="0" w:oddVBand="0" w:evenVBand="0" w:oddHBand="0" w:evenHBand="0" w:firstRowFirstColumn="0" w:firstRowLastColumn="0" w:lastRowFirstColumn="0" w:lastRowLastColumn="0"/>
             </w:pPr>
             <w:r>
-              <w:t xml:space="preserve">Concrete Send </w:t>
+              <w:t>Concrete Send Renamer.lvclass</w:t>
             </w:r>
-            <w:proofErr w:type="spellStart"/>
-            <w:r>
-              <w:t>Renamer.lvclass</w:t>
-            </w:r>
-            <w:proofErr w:type="spellEnd"/>
           </w:p>
         </w:tc>
       </w:tr>
@@ -4092,13 +3422,8 @@
               <w:cnfStyle w:val="000000000000" w:firstRow="0" w:lastRow="0" w:firstColumn="0" w:lastColumn="0" w:oddVBand="0" w:evenVBand="0" w:oddHBand="0" w:evenHBand="0" w:firstRowFirstColumn="0" w:firstRowLastColumn="0" w:lastRowFirstColumn="0" w:lastRowLastColumn="0"/>
             </w:pPr>
             <w:r>
-              <w:t xml:space="preserve">Abstract Message </w:t>
+              <w:t>Abstract Message Scripter.lvclass</w:t>
             </w:r>
-            <w:proofErr w:type="spellStart"/>
-            <w:r>
-              <w:t>Scripter.lvclass</w:t>
-            </w:r>
-            <w:proofErr w:type="spellEnd"/>
           </w:p>
         </w:tc>
         <w:tc>
@@ -4110,13 +3435,8 @@
               <w:cnfStyle w:val="000000000000" w:firstRow="0" w:lastRow="0" w:firstColumn="0" w:lastColumn="0" w:oddVBand="0" w:evenVBand="0" w:oddHBand="0" w:evenHBand="0" w:firstRowFirstColumn="0" w:firstRowLastColumn="0" w:lastRowFirstColumn="0" w:lastRowLastColumn="0"/>
             </w:pPr>
             <w:r>
-              <w:t xml:space="preserve">User Defined </w:t>
+              <w:t>User Defined Prototype.lvclass</w:t>
             </w:r>
-            <w:proofErr w:type="spellStart"/>
-            <w:r>
-              <w:t>Prototype.lvclass</w:t>
-            </w:r>
-            <w:proofErr w:type="spellEnd"/>
           </w:p>
         </w:tc>
         <w:tc>
@@ -4128,13 +3448,8 @@
               <w:cnfStyle w:val="000000000000" w:firstRow="0" w:lastRow="0" w:firstColumn="0" w:lastColumn="0" w:oddVBand="0" w:evenVBand="0" w:oddHBand="0" w:evenHBand="0" w:firstRowFirstColumn="0" w:firstRowLastColumn="0" w:lastRowFirstColumn="0" w:lastRowLastColumn="0"/>
             </w:pPr>
             <w:r>
-              <w:t xml:space="preserve">Concrete Send </w:t>
+              <w:t>Concrete Send Renamer.lvclass</w:t>
             </w:r>
-            <w:proofErr w:type="spellStart"/>
-            <w:r>
-              <w:t>Renamer.lvclass</w:t>
-            </w:r>
-            <w:proofErr w:type="spellEnd"/>
           </w:p>
         </w:tc>
       </w:tr>
@@ -4169,13 +3484,8 @@
               <w:cnfStyle w:val="000000000000" w:firstRow="0" w:lastRow="0" w:firstColumn="0" w:lastColumn="0" w:oddVBand="0" w:evenVBand="0" w:oddHBand="0" w:evenHBand="0" w:firstRowFirstColumn="0" w:firstRowLastColumn="0" w:lastRowFirstColumn="0" w:lastRowLastColumn="0"/>
             </w:pPr>
             <w:r>
-              <w:t xml:space="preserve">Coupled Message </w:t>
+              <w:t>Coupled Message Scripter.lvclass</w:t>
             </w:r>
-            <w:proofErr w:type="spellStart"/>
-            <w:r>
-              <w:t>Scripter.lvclass</w:t>
-            </w:r>
-            <w:proofErr w:type="spellEnd"/>
           </w:p>
         </w:tc>
         <w:tc>
@@ -4187,13 +3497,8 @@
               <w:cnfStyle w:val="000000000000" w:firstRow="0" w:lastRow="0" w:firstColumn="0" w:lastColumn="0" w:oddVBand="0" w:evenVBand="0" w:oddHBand="0" w:evenHBand="0" w:firstRowFirstColumn="0" w:firstRowLastColumn="0" w:lastRowFirstColumn="0" w:lastRowLastColumn="0"/>
             </w:pPr>
             <w:r>
-              <w:t xml:space="preserve">Target Method Icon </w:t>
+              <w:t>Target Method Icon Reader.lvclass</w:t>
             </w:r>
-            <w:proofErr w:type="spellStart"/>
-            <w:r>
-              <w:t>Reader.lvclass</w:t>
-            </w:r>
-            <w:proofErr w:type="spellEnd"/>
           </w:p>
         </w:tc>
         <w:tc>
@@ -4228,25 +3533,7 @@
           <w:b/>
           <w:bCs/>
         </w:rPr>
-        <w:t xml:space="preserve">Message </w:t>
-      </w:r>
-      <w:proofErr w:type="spellStart"/>
-      <w:proofErr w:type="gramStart"/>
-      <w:r>
-        <w:rPr>
-          <w:b/>
-          <w:bCs/>
-        </w:rPr>
-        <w:t>Maker.lvlib:Create</w:t>
-      </w:r>
-      <w:proofErr w:type="spellEnd"/>
-      <w:proofErr w:type="gramEnd"/>
-      <w:r>
-        <w:rPr>
-          <w:b/>
-          <w:bCs/>
-        </w:rPr>
-        <w:t xml:space="preserve"> Message.vi </w:t>
+        <w:t xml:space="preserve">Message Maker.lvlib:Create Message.vi </w:t>
       </w:r>
       <w:r>
         <w:t>template method that governs creating a message.  The algorithm consists of five dynamic dispatch VIs:</w:t>
@@ -4323,6 +3610,9 @@
     </w:p>
     <w:p>
       <w:r>
+        <w:rPr>
+          <w:noProof/>
+        </w:rPr>
         <w:drawing>
           <wp:inline distT="0" distB="0" distL="0" distR="0" wp14:anchorId="720E4BC1" wp14:editId="4D2F691B">
             <wp:extent cx="1028700" cy="857250"/>
@@ -4376,36 +3666,12 @@
     </w:p>
     <w:p>
       <w:r>
-        <w:t xml:space="preserve">Overridden by Abstract Message </w:t>
-      </w:r>
-      <w:proofErr w:type="spellStart"/>
-      <w:r>
-        <w:t>Rescripter</w:t>
-      </w:r>
-      <w:proofErr w:type="spellEnd"/>
-      <w:r>
-        <w:t>.</w:t>
-      </w:r>
-    </w:p>
-    <w:p>
-      <w:r>
-        <w:t xml:space="preserve">Prototype.vi determines the attributes of the new message class by invoking its </w:t>
-      </w:r>
-      <w:proofErr w:type="spellStart"/>
-      <w:r>
-        <w:t>prototyper’s</w:t>
-      </w:r>
-      <w:proofErr w:type="spellEnd"/>
-      <w:r>
-        <w:t xml:space="preserve"> Prototype.vi. The Abstract Message </w:t>
-      </w:r>
-      <w:proofErr w:type="spellStart"/>
-      <w:r>
-        <w:t>Rescripter</w:t>
-      </w:r>
-      <w:proofErr w:type="spellEnd"/>
-      <w:r>
-        <w:t xml:space="preserve"> interrogates the message class being rescripted.</w:t>
+        <w:t>Overridden by Abstract Message Rescripter.</w:t>
+      </w:r>
+    </w:p>
+    <w:p>
+      <w:r>
+        <w:t>Prototype.vi determines the attributes of the new message class by invoking its prototyper’s Prototype.vi. The Abstract Message Rescripter interrogates the message class being rescripted.</w:t>
       </w:r>
     </w:p>
     <w:p>
@@ -4423,25 +3689,7 @@
           <w:b/>
           <w:bCs/>
         </w:rPr>
-        <w:t xml:space="preserve">Message </w:t>
-      </w:r>
-      <w:proofErr w:type="spellStart"/>
-      <w:proofErr w:type="gramStart"/>
-      <w:r>
-        <w:rPr>
-          <w:b/>
-          <w:bCs/>
-        </w:rPr>
-        <w:t>Maker.lvclass:Copy</w:t>
-      </w:r>
-      <w:proofErr w:type="spellEnd"/>
-      <w:proofErr w:type="gramEnd"/>
-      <w:r>
-        <w:rPr>
-          <w:b/>
-          <w:bCs/>
-        </w:rPr>
-        <w:t xml:space="preserve"> Member Data from Target.vi.  </w:t>
+        <w:t xml:space="preserve">Message Maker.lvclass:Copy Member Data from Target.vi.  </w:t>
       </w:r>
     </w:p>
     <w:p>
@@ -4514,6 +3762,9 @@
     </w:p>
     <w:p>
       <w:r>
+        <w:rPr>
+          <w:noProof/>
+        </w:rPr>
         <w:lastRenderedPageBreak/>
         <w:drawing>
           <wp:inline distT="0" distB="0" distL="0" distR="0" wp14:anchorId="2330C1CE" wp14:editId="25800E79">
@@ -4573,6 +3824,9 @@
     </w:p>
     <w:p>
       <w:r>
+        <w:rPr>
+          <w:noProof/>
+        </w:rPr>
         <w:drawing>
           <wp:inline distT="0" distB="0" distL="0" distR="0" wp14:anchorId="4ACB6136" wp14:editId="0ABBAEF1">
             <wp:extent cx="4406925" cy="2190750"/>
@@ -4627,15 +3881,8 @@
     <w:p/>
     <w:p>
       <w:r>
-        <w:t xml:space="preserve">User Defined </w:t>
-      </w:r>
-      <w:proofErr w:type="spellStart"/>
-      <w:proofErr w:type="gramStart"/>
-      <w:r>
-        <w:t>Prototype.lvclass:Prototyper.vi</w:t>
-      </w:r>
-      <w:proofErr w:type="spellEnd"/>
-      <w:proofErr w:type="gramEnd"/>
+        <w:t>User Defined Prototype.lvclass:Prototyper.vi</w:t>
+      </w:r>
       <w:r>
         <w:t xml:space="preserve"> determines the message’s attributes using </w:t>
       </w:r>
@@ -4723,18 +3970,217 @@
       </w:r>
     </w:p>
     <w:p>
-      <w:pPr>
-        <w:rPr>
-          <w:b/>
-          <w:bCs/>
-        </w:rPr>
-      </w:pPr>
-      <w:r>
-        <w:rPr>
-          <w:b/>
-          <w:bCs/>
-        </w:rPr>
+      <w:r>
         <w:lastRenderedPageBreak/>
+        <w:drawing>
+          <wp:inline distT="0" distB="0" distL="0" distR="0" wp14:anchorId="77A1AEAD" wp14:editId="7EF6BC72">
+            <wp:extent cx="1033272" cy="859536"/>
+            <wp:effectExtent l="0" t="0" r="0" b="0"/>
+            <wp:docPr id="1193201422" name="Picture 3">
+              <a:extLst xmlns:a="http://schemas.openxmlformats.org/drawingml/2006/main">
+                <a:ext uri="{FF2B5EF4-FFF2-40B4-BE49-F238E27FC236}">
+                  <a16:creationId xmlns:a16="http://schemas.microsoft.com/office/drawing/2014/main" id="{91EE45F6-25D3-4F72-A440-736B9774E60A}"/>
+                </a:ext>
+              </a:extLst>
+            </wp:docPr>
+            <wp:cNvGraphicFramePr>
+              <a:graphicFrameLocks xmlns:a="http://schemas.openxmlformats.org/drawingml/2006/main" noChangeAspect="1"/>
+            </wp:cNvGraphicFramePr>
+            <a:graphic xmlns:a="http://schemas.openxmlformats.org/drawingml/2006/main">
+              <a:graphicData uri="http://schemas.openxmlformats.org/drawingml/2006/picture">
+                <pic:pic xmlns:pic="http://schemas.openxmlformats.org/drawingml/2006/picture">
+                  <pic:nvPicPr>
+                    <pic:cNvPr id="4" name="Picture 3">
+                      <a:extLst>
+                        <a:ext uri="{FF2B5EF4-FFF2-40B4-BE49-F238E27FC236}">
+                          <a16:creationId xmlns:a16="http://schemas.microsoft.com/office/drawing/2014/main" id="{91EE45F6-25D3-4F72-A440-736B9774E60A}"/>
+                        </a:ext>
+                      </a:extLst>
+                    </pic:cNvPr>
+                    <pic:cNvPicPr>
+                      <a:picLocks noChangeAspect="1"/>
+                    </pic:cNvPicPr>
+                  </pic:nvPicPr>
+                  <pic:blipFill>
+                    <a:blip r:embed="rId29"/>
+                    <a:stretch>
+                      <a:fillRect/>
+                    </a:stretch>
+                  </pic:blipFill>
+                  <pic:spPr>
+                    <a:xfrm>
+                      <a:off x="0" y="0"/>
+                      <a:ext cx="1033272" cy="859536"/>
+                    </a:xfrm>
+                    <a:prstGeom prst="rect">
+                      <a:avLst/>
+                    </a:prstGeom>
+                  </pic:spPr>
+                </pic:pic>
+              </a:graphicData>
+            </a:graphic>
+          </wp:inline>
+        </w:drawing>
+      </w:r>
+    </w:p>
+    <w:p>
+      <w:r>
+        <w:t>Overridden by Abstract Message Rescripter, Concrete Message Rescripter, and Coupled Message Rescripter.</w:t>
+      </w:r>
+    </w:p>
+    <w:p>
+      <w:r>
+        <w:t xml:space="preserve">Create Class.vi </w:t>
+      </w:r>
+      <w:r>
+        <w:t xml:space="preserve">ensures that the new message name is unique.  It then obtains the path to the appropriate template and the message’s parent class, and then invokes </w:t>
+      </w:r>
+      <w:r>
+        <w:rPr>
+          <w:b/>
+          <w:bCs/>
+        </w:rPr>
+        <w:t>Message Maker.lvlib:Copy Class.vi.</w:t>
+      </w:r>
+    </w:p>
+    <w:p>
+      <w:r>
+        <w:t>Copy Class.vi just copies the class template.  The new class is created in the default application, not the provider or project applications.</w:t>
+      </w:r>
+    </w:p>
+    <w:p>
+      <w:r>
+        <w:drawing>
+          <wp:inline distT="0" distB="0" distL="0" distR="0" wp14:anchorId="5239640C" wp14:editId="71443286">
+            <wp:extent cx="5943600" cy="1191895"/>
+            <wp:effectExtent l="0" t="0" r="0" b="8255"/>
+            <wp:docPr id="1741268152" name="Picture 4">
+              <a:extLst xmlns:a="http://schemas.openxmlformats.org/drawingml/2006/main">
+                <a:ext uri="{FF2B5EF4-FFF2-40B4-BE49-F238E27FC236}">
+                  <a16:creationId xmlns:a16="http://schemas.microsoft.com/office/drawing/2014/main" id="{76F33ECE-0F80-4640-BC9E-10538603BA10}"/>
+                </a:ext>
+              </a:extLst>
+            </wp:docPr>
+            <wp:cNvGraphicFramePr>
+              <a:graphicFrameLocks xmlns:a="http://schemas.openxmlformats.org/drawingml/2006/main" noChangeAspect="1"/>
+            </wp:cNvGraphicFramePr>
+            <a:graphic xmlns:a="http://schemas.openxmlformats.org/drawingml/2006/main">
+              <a:graphicData uri="http://schemas.openxmlformats.org/drawingml/2006/picture">
+                <pic:pic xmlns:pic="http://schemas.openxmlformats.org/drawingml/2006/picture">
+                  <pic:nvPicPr>
+                    <pic:cNvPr id="5" name="Picture 4">
+                      <a:extLst>
+                        <a:ext uri="{FF2B5EF4-FFF2-40B4-BE49-F238E27FC236}">
+                          <a16:creationId xmlns:a16="http://schemas.microsoft.com/office/drawing/2014/main" id="{76F33ECE-0F80-4640-BC9E-10538603BA10}"/>
+                        </a:ext>
+                      </a:extLst>
+                    </pic:cNvPr>
+                    <pic:cNvPicPr>
+                      <a:picLocks noChangeAspect="1"/>
+                    </pic:cNvPicPr>
+                  </pic:nvPicPr>
+                  <pic:blipFill>
+                    <a:blip r:embed="rId30"/>
+                    <a:stretch>
+                      <a:fillRect/>
+                    </a:stretch>
+                  </pic:blipFill>
+                  <pic:spPr>
+                    <a:xfrm>
+                      <a:off x="0" y="0"/>
+                      <a:ext cx="5943600" cy="1191895"/>
+                    </a:xfrm>
+                    <a:prstGeom prst="rect">
+                      <a:avLst/>
+                    </a:prstGeom>
+                  </pic:spPr>
+                </pic:pic>
+              </a:graphicData>
+            </a:graphic>
+          </wp:inline>
+        </w:drawing>
+      </w:r>
+    </w:p>
+    <w:p>
+      <w:r>
+        <w:t>Create Class.vi then opens the parent message class and the new class in the project’s context, and sets the new message’s parent class.  (The parent class is either Message.lvclass, or, in the case of abstract messages, a parent specified by the user.)</w:t>
+      </w:r>
+    </w:p>
+    <w:p>
+      <w:r>
+        <w:rPr>
+          <w:noProof/>
+        </w:rPr>
+        <w:drawing>
+          <wp:inline distT="0" distB="0" distL="0" distR="0" wp14:anchorId="2CE837C8" wp14:editId="2D9AB253">
+            <wp:extent cx="4084696" cy="1590675"/>
+            <wp:effectExtent l="0" t="0" r="0" b="0"/>
+            <wp:docPr id="2090462122" name="Picture 1"/>
+            <wp:cNvGraphicFramePr>
+              <a:graphicFrameLocks xmlns:a="http://schemas.openxmlformats.org/drawingml/2006/main" noChangeAspect="1"/>
+            </wp:cNvGraphicFramePr>
+            <a:graphic xmlns:a="http://schemas.openxmlformats.org/drawingml/2006/main">
+              <a:graphicData uri="http://schemas.openxmlformats.org/drawingml/2006/picture">
+                <pic:pic xmlns:pic="http://schemas.openxmlformats.org/drawingml/2006/picture">
+                  <pic:nvPicPr>
+                    <pic:cNvPr id="0" name="Picture 1"/>
+                    <pic:cNvPicPr>
+                      <a:picLocks noChangeAspect="1" noChangeArrowheads="1"/>
+                    </pic:cNvPicPr>
+                  </pic:nvPicPr>
+                  <pic:blipFill>
+                    <a:blip r:embed="rId31">
+                      <a:extLst>
+                        <a:ext uri="{28A0092B-C50C-407E-A947-70E740481C1C}">
+                          <a14:useLocalDpi xmlns:a14="http://schemas.microsoft.com/office/drawing/2010/main" val="0"/>
+                        </a:ext>
+                      </a:extLst>
+                    </a:blip>
+                    <a:srcRect/>
+                    <a:stretch>
+                      <a:fillRect/>
+                    </a:stretch>
+                  </pic:blipFill>
+                  <pic:spPr bwMode="auto">
+                    <a:xfrm>
+                      <a:off x="0" y="0"/>
+                      <a:ext cx="4098670" cy="1596117"/>
+                    </a:xfrm>
+                    <a:prstGeom prst="rect">
+                      <a:avLst/>
+                    </a:prstGeom>
+                    <a:noFill/>
+                    <a:ln>
+                      <a:noFill/>
+                    </a:ln>
+                  </pic:spPr>
+                </pic:pic>
+              </a:graphicData>
+            </a:graphic>
+          </wp:inline>
+        </w:drawing>
+      </w:r>
+    </w:p>
+    <w:p>
+      <w:r>
+        <w:t>Creating the class in a separate context, and then setting its inheritance helps avoid application cross-linking and loading issues.</w:t>
+      </w:r>
+      <w:r>
+        <w:t xml:space="preserve">  Specifically, it avoids adding the message template class to the project as an “item in memory”, which would cause issues when creating subsequent messages.</w:t>
+      </w:r>
+    </w:p>
+    <w:p>
+      <w:pPr>
+        <w:rPr>
+          <w:b/>
+          <w:bCs/>
+        </w:rPr>
+      </w:pPr>
+      <w:r>
+        <w:rPr>
+          <w:b/>
+          <w:bCs/>
+        </w:rPr>
         <w:t>Adding Member Data</w:t>
       </w:r>
     </w:p>
@@ -4807,6 +4253,7 @@
           <w:szCs w:val="24"/>
           <w:u w:val="single"/>
         </w:rPr>
+        <w:lastRenderedPageBreak/>
         <w:t>PPL Support</w:t>
       </w:r>
     </w:p>
@@ -4855,7 +4302,7 @@
       </w:r>
     </w:p>
     <w:p>
-      <w:hyperlink r:id="rId29" w:history="1">
+      <w:hyperlink r:id="rId32" w:history="1">
         <w:r>
           <w:rPr>
             <w:rStyle w:val="Hyperlink"/>
@@ -4870,7 +4317,7 @@
       </w:r>
     </w:p>
     <w:p>
-      <w:hyperlink r:id="rId30" w:history="1">
+      <w:hyperlink r:id="rId33" w:history="1">
         <w:r>
           <w:rPr>
             <w:rStyle w:val="Hyperlink"/>
@@ -4885,7 +4332,7 @@
       </w:r>
     </w:p>
     <w:p>
-      <w:hyperlink r:id="rId31" w:history="1">
+      <w:hyperlink r:id="rId34" w:history="1">
         <w:r>
           <w:rPr>
             <w:rStyle w:val="Hyperlink"/>
@@ -4896,19 +4343,11 @@
     </w:p>
     <w:p>
       <w:r>
-        <w:t xml:space="preserve">A presentation by David </w:t>
-      </w:r>
-      <w:proofErr w:type="spellStart"/>
-      <w:r>
-        <w:t>Ladolcetta</w:t>
-      </w:r>
-      <w:proofErr w:type="spellEnd"/>
-      <w:r>
-        <w:t>:</w:t>
-      </w:r>
-    </w:p>
-    <w:p>
-      <w:hyperlink r:id="rId32" w:history="1">
+        <w:t>A presentation by David Ladolcetta:</w:t>
+      </w:r>
+    </w:p>
+    <w:p>
+      <w:hyperlink r:id="rId35" w:history="1">
         <w:r>
           <w:rPr>
             <w:rStyle w:val="Hyperlink"/>
@@ -4923,7 +4362,7 @@
       </w:r>
     </w:p>
     <w:p>
-      <w:hyperlink r:id="rId33" w:history="1">
+      <w:hyperlink r:id="rId36" w:history="1">
         <w:r>
           <w:rPr>
             <w:rStyle w:val="Hyperlink"/>
@@ -4947,7 +4386,7 @@
       </w:r>
     </w:p>
     <w:p>
-      <w:hyperlink r:id="rId34" w:history="1">
+      <w:hyperlink r:id="rId37" w:history="1">
         <w:r>
           <w:rPr>
             <w:rStyle w:val="Hyperlink"/>
@@ -4962,7 +4401,7 @@
       </w:r>
     </w:p>
     <w:p>
-      <w:hyperlink r:id="rId35" w:history="1">
+      <w:hyperlink r:id="rId38" w:history="1">
         <w:r>
           <w:rPr>
             <w:rStyle w:val="Hyperlink"/>
@@ -4977,7 +4416,7 @@
       </w:r>
     </w:p>
     <w:p>
-      <w:hyperlink r:id="rId36" w:history="1">
+      <w:hyperlink r:id="rId39" w:history="1">
         <w:r>
           <w:rPr>
             <w:rStyle w:val="Hyperlink"/>
@@ -5644,6 +5083,24 @@
       </w:rPr>
     </w:tblStylePr>
   </w:style>
+  <w:style w:type="paragraph" w:styleId="NormalWeb">
+    <w:name w:val="Normal (Web)"/>
+    <w:basedOn w:val="Normal"/>
+    <w:uiPriority w:val="99"/>
+    <w:semiHidden/>
+    <w:unhideWhenUsed/>
+    <w:rsid w:val="0097632D"/>
+    <w:pPr>
+      <w:spacing w:before="100" w:beforeAutospacing="1" w:after="100" w:afterAutospacing="1" w:line="240" w:lineRule="auto"/>
+    </w:pPr>
+    <w:rPr>
+      <w:rFonts w:ascii="Times New Roman" w:eastAsia="Times New Roman" w:hAnsi="Times New Roman" w:cs="Times New Roman"/>
+      <w:kern w:val="0"/>
+      <w:sz w:val="24"/>
+      <w:szCs w:val="24"/>
+      <w14:ligatures w14:val="none"/>
+    </w:rPr>
+  </w:style>
 </w:styles>
 </file>
 

</xml_diff>

<commit_message>
Added section on Add Member Data.vi.
</commit_message>
<xml_diff>
--- a/Documentation/Project Providers/Actor Framework Project Providers Design Reference.docx
+++ b/Documentation/Project Providers/Actor Framework Project Providers Design Reference.docx
@@ -3971,6 +3971,9 @@
     </w:p>
     <w:p>
       <w:r>
+        <w:rPr>
+          <w:noProof/>
+        </w:rPr>
         <w:lastRenderedPageBreak/>
         <w:drawing>
           <wp:inline distT="0" distB="0" distL="0" distR="0" wp14:anchorId="77A1AEAD" wp14:editId="7EF6BC72">
@@ -4050,6 +4053,9 @@
     </w:p>
     <w:p>
       <w:r>
+        <w:rPr>
+          <w:noProof/>
+        </w:rPr>
         <w:drawing>
           <wp:inline distT="0" distB="0" distL="0" distR="0" wp14:anchorId="5239640C" wp14:editId="71443286">
             <wp:extent cx="5943600" cy="1191895"/>
@@ -4185,6 +4191,148 @@
       </w:r>
     </w:p>
     <w:p>
+      <w:r>
+        <w:drawing>
+          <wp:inline distT="0" distB="0" distL="0" distR="0" wp14:anchorId="715142A9" wp14:editId="6524410D">
+            <wp:extent cx="1409700" cy="659263"/>
+            <wp:effectExtent l="0" t="0" r="0" b="7620"/>
+            <wp:docPr id="106992133" name="Picture 3">
+              <a:extLst xmlns:a="http://schemas.openxmlformats.org/drawingml/2006/main">
+                <a:ext uri="{FF2B5EF4-FFF2-40B4-BE49-F238E27FC236}">
+                  <a16:creationId xmlns:a16="http://schemas.microsoft.com/office/drawing/2014/main" id="{60DCB19F-2D02-4FAE-8582-A7231574937F}"/>
+                </a:ext>
+              </a:extLst>
+            </wp:docPr>
+            <wp:cNvGraphicFramePr>
+              <a:graphicFrameLocks xmlns:a="http://schemas.openxmlformats.org/drawingml/2006/main" noChangeAspect="1"/>
+            </wp:cNvGraphicFramePr>
+            <a:graphic xmlns:a="http://schemas.openxmlformats.org/drawingml/2006/main">
+              <a:graphicData uri="http://schemas.openxmlformats.org/drawingml/2006/picture">
+                <pic:pic xmlns:pic="http://schemas.openxmlformats.org/drawingml/2006/picture">
+                  <pic:nvPicPr>
+                    <pic:cNvPr id="4" name="Picture 3">
+                      <a:extLst>
+                        <a:ext uri="{FF2B5EF4-FFF2-40B4-BE49-F238E27FC236}">
+                          <a16:creationId xmlns:a16="http://schemas.microsoft.com/office/drawing/2014/main" id="{60DCB19F-2D02-4FAE-8582-A7231574937F}"/>
+                        </a:ext>
+                      </a:extLst>
+                    </pic:cNvPr>
+                    <pic:cNvPicPr>
+                      <a:picLocks noChangeAspect="1"/>
+                    </pic:cNvPicPr>
+                  </pic:nvPicPr>
+                  <pic:blipFill>
+                    <a:blip r:embed="rId32"/>
+                    <a:stretch>
+                      <a:fillRect/>
+                    </a:stretch>
+                  </pic:blipFill>
+                  <pic:spPr>
+                    <a:xfrm>
+                      <a:off x="0" y="0"/>
+                      <a:ext cx="1416163" cy="662286"/>
+                    </a:xfrm>
+                    <a:prstGeom prst="rect">
+                      <a:avLst/>
+                    </a:prstGeom>
+                  </pic:spPr>
+                </pic:pic>
+              </a:graphicData>
+            </a:graphic>
+          </wp:inline>
+        </w:drawing>
+      </w:r>
+    </w:p>
+    <w:p>
+      <w:r>
+        <w:t>Overridden by Coupled Message Scripter.</w:t>
+      </w:r>
+    </w:p>
+    <w:p>
+      <w:r>
+        <w:lastRenderedPageBreak/>
+        <w:t xml:space="preserve">Add Member Data.vi uses the control references obtained by Prototype.vi to populate the attributes cluster of the new class.  The actual work is performed by </w:t>
+      </w:r>
+      <w:r>
+        <w:rPr>
+          <w:b/>
+          <w:bCs/>
+        </w:rPr>
+        <w:t>Message Maker.lvlib:Add Member Data to Private Data Control.vi</w:t>
+      </w:r>
+      <w:r>
+        <w:t>.  After opening the private data control of the new message class, the VI adds attributes to it as shown here:</w:t>
+      </w:r>
+    </w:p>
+    <w:p>
+      <w:r>
+        <w:drawing>
+          <wp:inline distT="0" distB="0" distL="0" distR="0" wp14:anchorId="1EE283F9" wp14:editId="2B8EA13B">
+            <wp:extent cx="5943600" cy="2630805"/>
+            <wp:effectExtent l="0" t="0" r="0" b="0"/>
+            <wp:docPr id="1603060036" name="Picture 5">
+              <a:extLst xmlns:a="http://schemas.openxmlformats.org/drawingml/2006/main">
+                <a:ext uri="{FF2B5EF4-FFF2-40B4-BE49-F238E27FC236}">
+                  <a16:creationId xmlns:a16="http://schemas.microsoft.com/office/drawing/2014/main" id="{7EB2FECD-A9F6-45D8-A41E-376F0A0C6481}"/>
+                </a:ext>
+              </a:extLst>
+            </wp:docPr>
+            <wp:cNvGraphicFramePr>
+              <a:graphicFrameLocks xmlns:a="http://schemas.openxmlformats.org/drawingml/2006/main" noChangeAspect="1"/>
+            </wp:cNvGraphicFramePr>
+            <a:graphic xmlns:a="http://schemas.openxmlformats.org/drawingml/2006/main">
+              <a:graphicData uri="http://schemas.openxmlformats.org/drawingml/2006/picture">
+                <pic:pic xmlns:pic="http://schemas.openxmlformats.org/drawingml/2006/picture">
+                  <pic:nvPicPr>
+                    <pic:cNvPr id="6" name="Picture 5">
+                      <a:extLst>
+                        <a:ext uri="{FF2B5EF4-FFF2-40B4-BE49-F238E27FC236}">
+                          <a16:creationId xmlns:a16="http://schemas.microsoft.com/office/drawing/2014/main" id="{7EB2FECD-A9F6-45D8-A41E-376F0A0C6481}"/>
+                        </a:ext>
+                      </a:extLst>
+                    </pic:cNvPr>
+                    <pic:cNvPicPr>
+                      <a:picLocks noChangeAspect="1"/>
+                    </pic:cNvPicPr>
+                  </pic:nvPicPr>
+                  <pic:blipFill>
+                    <a:blip r:embed="rId33"/>
+                    <a:stretch>
+                      <a:fillRect/>
+                    </a:stretch>
+                  </pic:blipFill>
+                  <pic:spPr>
+                    <a:xfrm>
+                      <a:off x="0" y="0"/>
+                      <a:ext cx="5943600" cy="2630805"/>
+                    </a:xfrm>
+                    <a:prstGeom prst="rect">
+                      <a:avLst/>
+                    </a:prstGeom>
+                  </pic:spPr>
+                </pic:pic>
+              </a:graphicData>
+            </a:graphic>
+          </wp:inline>
+        </w:drawing>
+      </w:r>
+    </w:p>
+    <w:p>
+      <w:r>
+        <w:rPr>
+          <w:b/>
+          <w:bCs/>
+        </w:rPr>
+        <w:t>Traverse for GObjects.vi</w:t>
+      </w:r>
+      <w:r>
+        <w:t xml:space="preserve"> traverses a front panel or block diagram </w:t>
+      </w:r>
+      <w:r>
+        <w:t>and returns a reference to each instance of the type that it finds. In this case, we are traversing the message class’s private data control.  It only has one control, the attributes cluster.  The VI then iterates over the array of control references, and uses the Control.Move method to add a copy of each control to the cluster.  Control.Move adds or moves a control within the indicated owner, which can be anything that can hold a control reference (cluster, front panel, etc.).</w:t>
+      </w:r>
+    </w:p>
+    <w:p>
       <w:pPr>
         <w:rPr>
           <w:b/>
@@ -4253,7 +4401,6 @@
           <w:szCs w:val="24"/>
           <w:u w:val="single"/>
         </w:rPr>
-        <w:lastRenderedPageBreak/>
         <w:t>PPL Support</w:t>
       </w:r>
     </w:p>
@@ -4302,7 +4449,7 @@
       </w:r>
     </w:p>
     <w:p>
-      <w:hyperlink r:id="rId32" w:history="1">
+      <w:hyperlink r:id="rId34" w:history="1">
         <w:r>
           <w:rPr>
             <w:rStyle w:val="Hyperlink"/>
@@ -4317,7 +4464,7 @@
       </w:r>
     </w:p>
     <w:p>
-      <w:hyperlink r:id="rId33" w:history="1">
+      <w:hyperlink r:id="rId35" w:history="1">
         <w:r>
           <w:rPr>
             <w:rStyle w:val="Hyperlink"/>
@@ -4332,7 +4479,7 @@
       </w:r>
     </w:p>
     <w:p>
-      <w:hyperlink r:id="rId34" w:history="1">
+      <w:hyperlink r:id="rId36" w:history="1">
         <w:r>
           <w:rPr>
             <w:rStyle w:val="Hyperlink"/>
@@ -4343,11 +4490,12 @@
     </w:p>
     <w:p>
       <w:r>
+        <w:lastRenderedPageBreak/>
         <w:t>A presentation by David Ladolcetta:</w:t>
       </w:r>
     </w:p>
     <w:p>
-      <w:hyperlink r:id="rId35" w:history="1">
+      <w:hyperlink r:id="rId37" w:history="1">
         <w:r>
           <w:rPr>
             <w:rStyle w:val="Hyperlink"/>
@@ -4362,7 +4510,7 @@
       </w:r>
     </w:p>
     <w:p>
-      <w:hyperlink r:id="rId36" w:history="1">
+      <w:hyperlink r:id="rId38" w:history="1">
         <w:r>
           <w:rPr>
             <w:rStyle w:val="Hyperlink"/>
@@ -4386,7 +4534,7 @@
       </w:r>
     </w:p>
     <w:p>
-      <w:hyperlink r:id="rId37" w:history="1">
+      <w:hyperlink r:id="rId39" w:history="1">
         <w:r>
           <w:rPr>
             <w:rStyle w:val="Hyperlink"/>
@@ -4401,7 +4549,7 @@
       </w:r>
     </w:p>
     <w:p>
-      <w:hyperlink r:id="rId38" w:history="1">
+      <w:hyperlink r:id="rId40" w:history="1">
         <w:r>
           <w:rPr>
             <w:rStyle w:val="Hyperlink"/>
@@ -4416,7 +4564,7 @@
       </w:r>
     </w:p>
     <w:p>
-      <w:hyperlink r:id="rId39" w:history="1">
+      <w:hyperlink r:id="rId41" w:history="1">
         <w:r>
           <w:rPr>
             <w:rStyle w:val="Hyperlink"/>

</xml_diff>

<commit_message>
Started the Create Sender section.
</commit_message>
<xml_diff>
--- a/Documentation/Project Providers/Actor Framework Project Providers Design Reference.docx
+++ b/Documentation/Project Providers/Actor Framework Project Providers Design Reference.docx
@@ -4192,6 +4192,9 @@
     </w:p>
     <w:p>
       <w:r>
+        <w:rPr>
+          <w:noProof/>
+        </w:rPr>
         <w:drawing>
           <wp:inline distT="0" distB="0" distL="0" distR="0" wp14:anchorId="715142A9" wp14:editId="6524410D">
             <wp:extent cx="1409700" cy="659263"/>
@@ -4266,6 +4269,9 @@
     </w:p>
     <w:p>
       <w:r>
+        <w:rPr>
+          <w:noProof/>
+        </w:rPr>
         <w:drawing>
           <wp:inline distT="0" distB="0" distL="0" distR="0" wp14:anchorId="1EE283F9" wp14:editId="2B8EA13B">
             <wp:extent cx="5943600" cy="2630805"/>
@@ -4333,6 +4339,21 @@
       </w:r>
     </w:p>
     <w:p>
+      <w:r>
+        <w:t xml:space="preserve">The Coupled Message Scripter override of this VI invokes </w:t>
+      </w:r>
+      <w:r>
+        <w:rPr>
+          <w:b/>
+          <w:bCs/>
+        </w:rPr>
+        <w:t>Message Maker.lvlib:Set Message Clas Icon.vi</w:t>
+      </w:r>
+      <w:r>
+        <w:t xml:space="preserve"> to set the icon of the message class.</w:t>
+      </w:r>
+    </w:p>
+    <w:p>
       <w:pPr>
         <w:rPr>
           <w:b/>
@@ -4345,6 +4366,139 @@
           <w:bCs/>
         </w:rPr>
         <w:t>Creating the Send VI</w:t>
+      </w:r>
+    </w:p>
+    <w:p>
+      <w:r>
+        <w:drawing>
+          <wp:inline distT="0" distB="0" distL="0" distR="0" wp14:anchorId="35231D9C" wp14:editId="72C07A80">
+            <wp:extent cx="1490472" cy="859536"/>
+            <wp:effectExtent l="0" t="0" r="0" b="0"/>
+            <wp:docPr id="1878887627" name="Picture 3">
+              <a:extLst xmlns:a="http://schemas.openxmlformats.org/drawingml/2006/main">
+                <a:ext uri="{FF2B5EF4-FFF2-40B4-BE49-F238E27FC236}">
+                  <a16:creationId xmlns:a16="http://schemas.microsoft.com/office/drawing/2014/main" id="{04153515-0CAA-48DE-86F0-E5F8A6D6211E}"/>
+                </a:ext>
+              </a:extLst>
+            </wp:docPr>
+            <wp:cNvGraphicFramePr>
+              <a:graphicFrameLocks xmlns:a="http://schemas.openxmlformats.org/drawingml/2006/main" noChangeAspect="1"/>
+            </wp:cNvGraphicFramePr>
+            <a:graphic xmlns:a="http://schemas.openxmlformats.org/drawingml/2006/main">
+              <a:graphicData uri="http://schemas.openxmlformats.org/drawingml/2006/picture">
+                <pic:pic xmlns:pic="http://schemas.openxmlformats.org/drawingml/2006/picture">
+                  <pic:nvPicPr>
+                    <pic:cNvPr id="4" name="Picture 3">
+                      <a:extLst>
+                        <a:ext uri="{FF2B5EF4-FFF2-40B4-BE49-F238E27FC236}">
+                          <a16:creationId xmlns:a16="http://schemas.microsoft.com/office/drawing/2014/main" id="{04153515-0CAA-48DE-86F0-E5F8A6D6211E}"/>
+                        </a:ext>
+                      </a:extLst>
+                    </pic:cNvPr>
+                    <pic:cNvPicPr>
+                      <a:picLocks noChangeAspect="1"/>
+                    </pic:cNvPicPr>
+                  </pic:nvPicPr>
+                  <pic:blipFill>
+                    <a:blip r:embed="rId34"/>
+                    <a:stretch>
+                      <a:fillRect/>
+                    </a:stretch>
+                  </pic:blipFill>
+                  <pic:spPr>
+                    <a:xfrm>
+                      <a:off x="0" y="0"/>
+                      <a:ext cx="1490472" cy="859536"/>
+                    </a:xfrm>
+                    <a:prstGeom prst="rect">
+                      <a:avLst/>
+                    </a:prstGeom>
+                  </pic:spPr>
+                </pic:pic>
+              </a:graphicData>
+            </a:graphic>
+          </wp:inline>
+        </w:drawing>
+      </w:r>
+    </w:p>
+    <w:p>
+      <w:r>
+        <w:t>Although it is marked as dynamic dispatch, no scripter class overrides this method; only the base implementation is used.</w:t>
+      </w:r>
+    </w:p>
+    <w:p>
+      <w:r>
+        <w:t xml:space="preserve">This VI invokes </w:t>
+      </w:r>
+      <w:r>
+        <w:rPr>
+          <w:b/>
+          <w:bCs/>
+        </w:rPr>
+        <w:t>Build.vi</w:t>
+      </w:r>
+      <w:r>
+        <w:t xml:space="preserve"> from the appropriate Send Builder.  For coupled and abstract messages, this is the override provided by </w:t>
+      </w:r>
+      <w:r>
+        <w:rPr>
+          <w:b/>
+          <w:bCs/>
+        </w:rPr>
+        <w:t>Concrete Send Renamer.vi</w:t>
+      </w:r>
+      <w:r>
+        <w:t xml:space="preserve">.  Concrete child messages don’t have </w:t>
+      </w:r>
+      <w:r>
+        <w:t>S</w:t>
+      </w:r>
+      <w:r>
+        <w:t>end VIs; in such instances, the base version of Build.vi is invoked, which does nothing.</w:t>
+      </w:r>
+    </w:p>
+    <w:p>
+      <w:r>
+        <w:t xml:space="preserve">When a Send VI is created, </w:t>
+      </w:r>
+      <w:r>
+        <w:t xml:space="preserve">Build.vi first invokes </w:t>
+      </w:r>
+      <w:r>
+        <w:rPr>
+          <w:b/>
+          <w:bCs/>
+        </w:rPr>
+        <w:t>Message Maker.lvlib:Create Send Method.vi</w:t>
+      </w:r>
+      <w:r>
+        <w:t xml:space="preserve">.  This VI copies the Send Template.vi in the template class, under a name of the form Send &lt;target method&gt;.vi.  It then deletes the template VI.  Build.vi then invokes </w:t>
+      </w:r>
+      <w:r>
+        <w:rPr>
+          <w:b/>
+          <w:bCs/>
+        </w:rPr>
+        <w:t>Message Maker.lvlib:Build Send.vi</w:t>
+      </w:r>
+      <w:r>
+        <w:t>.</w:t>
+      </w:r>
+    </w:p>
+    <w:p>
+      <w:r>
+        <w:lastRenderedPageBreak/>
+        <w:t xml:space="preserve">If the project includes an Actor Framework PPL, Build Send.vi first uses </w:t>
+      </w:r>
+      <w:r>
+        <w:rPr>
+          <w:b/>
+          <w:bCs/>
+        </w:rPr>
+        <w:t>Message Maker.lvlib:Replace Enqueue if Using PPL.vi</w:t>
+      </w:r>
+      <w:r>
+        <w:t xml:space="preserve"> to replace the Actor Framework Message Enqueuer, Message Enqueuer out, and Message Priority controls/indicators used by the Send VI with their PPL equivalents.</w:t>
       </w:r>
     </w:p>
     <w:p>
@@ -4449,7 +4603,7 @@
       </w:r>
     </w:p>
     <w:p>
-      <w:hyperlink r:id="rId34" w:history="1">
+      <w:hyperlink r:id="rId35" w:history="1">
         <w:r>
           <w:rPr>
             <w:rStyle w:val="Hyperlink"/>
@@ -4464,7 +4618,7 @@
       </w:r>
     </w:p>
     <w:p>
-      <w:hyperlink r:id="rId35" w:history="1">
+      <w:hyperlink r:id="rId36" w:history="1">
         <w:r>
           <w:rPr>
             <w:rStyle w:val="Hyperlink"/>
@@ -4479,7 +4633,7 @@
       </w:r>
     </w:p>
     <w:p>
-      <w:hyperlink r:id="rId36" w:history="1">
+      <w:hyperlink r:id="rId37" w:history="1">
         <w:r>
           <w:rPr>
             <w:rStyle w:val="Hyperlink"/>
@@ -4490,12 +4644,11 @@
     </w:p>
     <w:p>
       <w:r>
-        <w:lastRenderedPageBreak/>
         <w:t>A presentation by David Ladolcetta:</w:t>
       </w:r>
     </w:p>
     <w:p>
-      <w:hyperlink r:id="rId37" w:history="1">
+      <w:hyperlink r:id="rId38" w:history="1">
         <w:r>
           <w:rPr>
             <w:rStyle w:val="Hyperlink"/>
@@ -4510,7 +4663,7 @@
       </w:r>
     </w:p>
     <w:p>
-      <w:hyperlink r:id="rId38" w:history="1">
+      <w:hyperlink r:id="rId39" w:history="1">
         <w:r>
           <w:rPr>
             <w:rStyle w:val="Hyperlink"/>
@@ -4534,7 +4687,7 @@
       </w:r>
     </w:p>
     <w:p>
-      <w:hyperlink r:id="rId39" w:history="1">
+      <w:hyperlink r:id="rId40" w:history="1">
         <w:r>
           <w:rPr>
             <w:rStyle w:val="Hyperlink"/>
@@ -4549,7 +4702,7 @@
       </w:r>
     </w:p>
     <w:p>
-      <w:hyperlink r:id="rId40" w:history="1">
+      <w:hyperlink r:id="rId41" w:history="1">
         <w:r>
           <w:rPr>
             <w:rStyle w:val="Hyperlink"/>
@@ -4564,7 +4717,7 @@
       </w:r>
     </w:p>
     <w:p>
-      <w:hyperlink r:id="rId41" w:history="1">
+      <w:hyperlink r:id="rId42" w:history="1">
         <w:r>
           <w:rPr>
             <w:rStyle w:val="Hyperlink"/>

</xml_diff>

<commit_message>
Finished Create Sender section.
</commit_message>
<xml_diff>
--- a/Documentation/Project Providers/Actor Framework Project Providers Design Reference.docx
+++ b/Documentation/Project Providers/Actor Framework Project Providers Design Reference.docx
@@ -4370,6 +4370,9 @@
     </w:p>
     <w:p>
       <w:r>
+        <w:rPr>
+          <w:noProof/>
+        </w:rPr>
         <w:drawing>
           <wp:inline distT="0" distB="0" distL="0" distR="0" wp14:anchorId="35231D9C" wp14:editId="72C07A80">
             <wp:extent cx="1490472" cy="859536"/>
@@ -4502,6 +4505,274 @@
       </w:r>
     </w:p>
     <w:p>
+      <w:r>
+        <w:t xml:space="preserve">Next, Build Send.vi invokes </w:t>
+      </w:r>
+      <w:r>
+        <w:rPr>
+          <w:b/>
+          <w:bCs/>
+        </w:rPr>
+        <w:t>Message Maker.lvlib:Add Controls to Method.vi</w:t>
+      </w:r>
+      <w:r>
+        <w:t xml:space="preserve"> to add controls to the Send VI’s front panel.  This VI obtains a reference to the active front panel pane, and then uses Control.Move to place the controls.</w:t>
+      </w:r>
+    </w:p>
+    <w:p>
+      <w:r>
+        <w:rPr>
+          <w:noProof/>
+        </w:rPr>
+        <w:drawing>
+          <wp:inline distT="0" distB="0" distL="0" distR="0" wp14:anchorId="050343D6" wp14:editId="5008A03C">
+            <wp:extent cx="5114925" cy="1600200"/>
+            <wp:effectExtent l="0" t="0" r="9525" b="0"/>
+            <wp:docPr id="1806061576" name="Picture 1"/>
+            <wp:cNvGraphicFramePr>
+              <a:graphicFrameLocks xmlns:a="http://schemas.openxmlformats.org/drawingml/2006/main" noChangeAspect="1"/>
+            </wp:cNvGraphicFramePr>
+            <a:graphic xmlns:a="http://schemas.openxmlformats.org/drawingml/2006/main">
+              <a:graphicData uri="http://schemas.openxmlformats.org/drawingml/2006/picture">
+                <pic:pic xmlns:pic="http://schemas.openxmlformats.org/drawingml/2006/picture">
+                  <pic:nvPicPr>
+                    <pic:cNvPr id="0" name="Picture 1"/>
+                    <pic:cNvPicPr>
+                      <a:picLocks noChangeAspect="1" noChangeArrowheads="1"/>
+                    </pic:cNvPicPr>
+                  </pic:nvPicPr>
+                  <pic:blipFill>
+                    <a:blip r:embed="rId35">
+                      <a:extLst>
+                        <a:ext uri="{28A0092B-C50C-407E-A947-70E740481C1C}">
+                          <a14:useLocalDpi xmlns:a14="http://schemas.microsoft.com/office/drawing/2010/main" val="0"/>
+                        </a:ext>
+                      </a:extLst>
+                    </a:blip>
+                    <a:srcRect/>
+                    <a:stretch>
+                      <a:fillRect/>
+                    </a:stretch>
+                  </pic:blipFill>
+                  <pic:spPr bwMode="auto">
+                    <a:xfrm>
+                      <a:off x="0" y="0"/>
+                      <a:ext cx="5114925" cy="1600200"/>
+                    </a:xfrm>
+                    <a:prstGeom prst="rect">
+                      <a:avLst/>
+                    </a:prstGeom>
+                    <a:noFill/>
+                    <a:ln>
+                      <a:noFill/>
+                    </a:ln>
+                  </pic:spPr>
+                </pic:pic>
+              </a:graphicData>
+            </a:graphic>
+          </wp:inline>
+        </w:drawing>
+      </w:r>
+    </w:p>
+    <w:p>
+      <w:r>
+        <w:t>Send Build.vi then replaces the Message Type block diagram constant (for a coupled message) or front panel control (for an abstract message)</w:t>
+      </w:r>
+      <w:r>
+        <w:t xml:space="preserve"> with an instance of the new message type.</w:t>
+      </w:r>
+    </w:p>
+    <w:p>
+      <w:r>
+        <w:t xml:space="preserve">If any controls were added to the front panel, Send Build.vi invokes </w:t>
+      </w:r>
+      <w:r>
+        <w:rPr>
+          <w:b/>
+          <w:bCs/>
+        </w:rPr>
+        <w:t>Message Maker.lvlib:Controls to Connector Pane.vi</w:t>
+      </w:r>
+      <w:r>
+        <w:t xml:space="preserve"> to assign the new controls to connector pane terminals.  Here is the relevant code:</w:t>
+      </w:r>
+    </w:p>
+    <w:p>
+      <w:r>
+        <w:drawing>
+          <wp:inline distT="0" distB="0" distL="0" distR="0" wp14:anchorId="42C89B33" wp14:editId="209B894D">
+            <wp:extent cx="5943600" cy="1965960"/>
+            <wp:effectExtent l="0" t="0" r="0" b="0"/>
+            <wp:docPr id="1255595077" name="Picture 2">
+              <a:extLst xmlns:a="http://schemas.openxmlformats.org/drawingml/2006/main">
+                <a:ext uri="{FF2B5EF4-FFF2-40B4-BE49-F238E27FC236}">
+                  <a16:creationId xmlns:a16="http://schemas.microsoft.com/office/drawing/2014/main" id="{2D65EF00-F2FD-4F48-9B07-5FD808ABC2DD}"/>
+                </a:ext>
+              </a:extLst>
+            </wp:docPr>
+            <wp:cNvGraphicFramePr>
+              <a:graphicFrameLocks xmlns:a="http://schemas.openxmlformats.org/drawingml/2006/main" noChangeAspect="1"/>
+            </wp:cNvGraphicFramePr>
+            <a:graphic xmlns:a="http://schemas.openxmlformats.org/drawingml/2006/main">
+              <a:graphicData uri="http://schemas.openxmlformats.org/drawingml/2006/picture">
+                <pic:pic xmlns:pic="http://schemas.openxmlformats.org/drawingml/2006/picture">
+                  <pic:nvPicPr>
+                    <pic:cNvPr id="3" name="Picture 2">
+                      <a:extLst>
+                        <a:ext uri="{FF2B5EF4-FFF2-40B4-BE49-F238E27FC236}">
+                          <a16:creationId xmlns:a16="http://schemas.microsoft.com/office/drawing/2014/main" id="{2D65EF00-F2FD-4F48-9B07-5FD808ABC2DD}"/>
+                        </a:ext>
+                      </a:extLst>
+                    </pic:cNvPr>
+                    <pic:cNvPicPr>
+                      <a:picLocks noChangeAspect="1"/>
+                    </pic:cNvPicPr>
+                  </pic:nvPicPr>
+                  <pic:blipFill>
+                    <a:blip r:embed="rId36"/>
+                    <a:stretch>
+                      <a:fillRect/>
+                    </a:stretch>
+                  </pic:blipFill>
+                  <pic:spPr>
+                    <a:xfrm>
+                      <a:off x="0" y="0"/>
+                      <a:ext cx="5943600" cy="1965960"/>
+                    </a:xfrm>
+                    <a:prstGeom prst="rect">
+                      <a:avLst/>
+                    </a:prstGeom>
+                  </pic:spPr>
+                </pic:pic>
+              </a:graphicData>
+            </a:graphic>
+          </wp:inline>
+        </w:drawing>
+      </w:r>
+    </w:p>
+    <w:p>
+      <w:r>
+        <w:t xml:space="preserve">This is followed by a call to </w:t>
+      </w:r>
+      <w:r>
+        <w:rPr>
+          <w:b/>
+          <w:bCs/>
+        </w:rPr>
+        <w:t>Message Maker.lvlib:Wire FP Controls to Bundler.vi</w:t>
+      </w:r>
+      <w:r>
+        <w:t>, which connects the new front panel controls to a bundler that sets the message’s attributes.  The bundler must be resized first:</w:t>
+      </w:r>
+    </w:p>
+    <w:p>
+      <w:r>
+        <w:rPr>
+          <w:noProof/>
+        </w:rPr>
+        <w:lastRenderedPageBreak/>
+        <w:drawing>
+          <wp:inline distT="0" distB="0" distL="0" distR="0" wp14:anchorId="21B8A21A" wp14:editId="09E79ABD">
+            <wp:extent cx="5724525" cy="1905000"/>
+            <wp:effectExtent l="0" t="0" r="9525" b="0"/>
+            <wp:docPr id="810186517" name="Picture 2"/>
+            <wp:cNvGraphicFramePr>
+              <a:graphicFrameLocks xmlns:a="http://schemas.openxmlformats.org/drawingml/2006/main" noChangeAspect="1"/>
+            </wp:cNvGraphicFramePr>
+            <a:graphic xmlns:a="http://schemas.openxmlformats.org/drawingml/2006/main">
+              <a:graphicData uri="http://schemas.openxmlformats.org/drawingml/2006/picture">
+                <pic:pic xmlns:pic="http://schemas.openxmlformats.org/drawingml/2006/picture">
+                  <pic:nvPicPr>
+                    <pic:cNvPr id="0" name="Picture 2"/>
+                    <pic:cNvPicPr>
+                      <a:picLocks noChangeAspect="1" noChangeArrowheads="1"/>
+                    </pic:cNvPicPr>
+                  </pic:nvPicPr>
+                  <pic:blipFill>
+                    <a:blip r:embed="rId37">
+                      <a:extLst>
+                        <a:ext uri="{28A0092B-C50C-407E-A947-70E740481C1C}">
+                          <a14:useLocalDpi xmlns:a14="http://schemas.microsoft.com/office/drawing/2010/main" val="0"/>
+                        </a:ext>
+                      </a:extLst>
+                    </a:blip>
+                    <a:srcRect/>
+                    <a:stretch>
+                      <a:fillRect/>
+                    </a:stretch>
+                  </pic:blipFill>
+                  <pic:spPr bwMode="auto">
+                    <a:xfrm>
+                      <a:off x="0" y="0"/>
+                      <a:ext cx="5724525" cy="1905000"/>
+                    </a:xfrm>
+                    <a:prstGeom prst="rect">
+                      <a:avLst/>
+                    </a:prstGeom>
+                    <a:noFill/>
+                    <a:ln>
+                      <a:noFill/>
+                    </a:ln>
+                  </pic:spPr>
+                </pic:pic>
+              </a:graphicData>
+            </a:graphic>
+          </wp:inline>
+        </w:drawing>
+      </w:r>
+    </w:p>
+    <w:p>
+      <w:r>
+        <w:t xml:space="preserve">If the message has no data, the bundler is deleted and the message class input directly wired to Enqueue.vi, via a call to </w:t>
+      </w:r>
+      <w:r>
+        <w:rPr>
+          <w:b/>
+          <w:bCs/>
+        </w:rPr>
+        <w:t>Message Maker.lvlib:Wire Class to Enqueuer.vi</w:t>
+      </w:r>
+      <w:r>
+        <w:t>.</w:t>
+      </w:r>
+    </w:p>
+    <w:p>
+      <w:r>
+        <w:t xml:space="preserve">Send Build.vi wraps up </w:t>
+      </w:r>
+      <w:r>
+        <w:t>by invoking VI.Block Diagram:Cleanup and</w:t>
+      </w:r>
+      <w:r>
+        <w:t xml:space="preserve"> </w:t>
+      </w:r>
+      <w:r>
+        <w:rPr>
+          <w:b/>
+          <w:bCs/>
+        </w:rPr>
+        <w:t>Message Maker.lvlib:Clean Up Panel.vi</w:t>
+      </w:r>
+      <w:r>
+        <w:t>, a rather complex VI that places the Send VI’s front panel controls in a manner similar to their arrangement in the connector pane.</w:t>
+      </w:r>
+    </w:p>
+    <w:p>
+      <w:r>
+        <w:t xml:space="preserve">Once Send Build.vi completes, Build.vi invokes </w:t>
+      </w:r>
+      <w:r>
+        <w:rPr>
+          <w:b/>
+          <w:bCs/>
+        </w:rPr>
+        <w:t>Message Maker.lvlib:Send Icon.vi</w:t>
+      </w:r>
+      <w:r>
+        <w:t xml:space="preserve"> to set the new VI’s icon.</w:t>
+      </w:r>
+    </w:p>
+    <w:p>
       <w:pPr>
         <w:rPr>
           <w:b/>
@@ -4603,7 +4874,7 @@
       </w:r>
     </w:p>
     <w:p>
-      <w:hyperlink r:id="rId35" w:history="1">
+      <w:hyperlink r:id="rId38" w:history="1">
         <w:r>
           <w:rPr>
             <w:rStyle w:val="Hyperlink"/>
@@ -4618,7 +4889,7 @@
       </w:r>
     </w:p>
     <w:p>
-      <w:hyperlink r:id="rId36" w:history="1">
+      <w:hyperlink r:id="rId39" w:history="1">
         <w:r>
           <w:rPr>
             <w:rStyle w:val="Hyperlink"/>
@@ -4633,7 +4904,7 @@
       </w:r>
     </w:p>
     <w:p>
-      <w:hyperlink r:id="rId37" w:history="1">
+      <w:hyperlink r:id="rId40" w:history="1">
         <w:r>
           <w:rPr>
             <w:rStyle w:val="Hyperlink"/>
@@ -4648,7 +4919,7 @@
       </w:r>
     </w:p>
     <w:p>
-      <w:hyperlink r:id="rId38" w:history="1">
+      <w:hyperlink r:id="rId41" w:history="1">
         <w:r>
           <w:rPr>
             <w:rStyle w:val="Hyperlink"/>
@@ -4663,7 +4934,7 @@
       </w:r>
     </w:p>
     <w:p>
-      <w:hyperlink r:id="rId39" w:history="1">
+      <w:hyperlink r:id="rId42" w:history="1">
         <w:r>
           <w:rPr>
             <w:rStyle w:val="Hyperlink"/>
@@ -4683,11 +4954,12 @@
     </w:p>
     <w:p>
       <w:r>
+        <w:lastRenderedPageBreak/>
         <w:t xml:space="preserve">The LabVIEW Wiki entry has a number of great links:  </w:t>
       </w:r>
     </w:p>
     <w:p>
-      <w:hyperlink r:id="rId40" w:history="1">
+      <w:hyperlink r:id="rId43" w:history="1">
         <w:r>
           <w:rPr>
             <w:rStyle w:val="Hyperlink"/>
@@ -4702,7 +4974,7 @@
       </w:r>
     </w:p>
     <w:p>
-      <w:hyperlink r:id="rId41" w:history="1">
+      <w:hyperlink r:id="rId44" w:history="1">
         <w:r>
           <w:rPr>
             <w:rStyle w:val="Hyperlink"/>
@@ -4717,7 +4989,7 @@
       </w:r>
     </w:p>
     <w:p>
-      <w:hyperlink r:id="rId42" w:history="1">
+      <w:hyperlink r:id="rId45" w:history="1">
         <w:r>
           <w:rPr>
             <w:rStyle w:val="Hyperlink"/>

</xml_diff>

<commit_message>
Added illustrations to Create Sender section.  Started Create Reciever section.
</commit_message>
<xml_diff>
--- a/Documentation/Project Providers/Actor Framework Project Providers Design Reference.docx
+++ b/Documentation/Project Providers/Actor Framework Project Providers Design Reference.docx
@@ -224,8 +224,13 @@
       </w:r>
     </w:p>
     <w:p>
-      <w:r>
-        <w:t>SuperSecretPrivateSpecialStuff=true</w:t>
+      <w:proofErr w:type="spellStart"/>
+      <w:r>
+        <w:t>SuperSecretPrivateSpecialStuff</w:t>
+      </w:r>
+      <w:proofErr w:type="spellEnd"/>
+      <w:r>
+        <w:t>=true</w:t>
       </w:r>
     </w:p>
     <w:p>
@@ -252,6 +257,7 @@
       <w:r>
         <w:t xml:space="preserve">In Actor Framework, a message is a class that inherits from </w:t>
       </w:r>
+      <w:proofErr w:type="spellStart"/>
       <w:r>
         <w:rPr>
           <w:b/>
@@ -259,6 +265,7 @@
         </w:rPr>
         <w:t>Message.lvclass</w:t>
       </w:r>
+      <w:proofErr w:type="spellEnd"/>
       <w:r>
         <w:t xml:space="preserve">.  It implements an override of </w:t>
       </w:r>
@@ -270,13 +277,29 @@
         <w:t>Do.vi</w:t>
       </w:r>
       <w:r>
-        <w:t>, a dynamic dispatch method of Message.lvclass.  This message invokes a method of the message</w:t>
+        <w:t xml:space="preserve">, a dynamic dispatch method of </w:t>
+      </w:r>
+      <w:proofErr w:type="spellStart"/>
+      <w:r>
+        <w:t>Message.lvclass</w:t>
+      </w:r>
+      <w:proofErr w:type="spellEnd"/>
+      <w:r>
+        <w:t>.  This message invokes a method of the message</w:t>
       </w:r>
       <w:r>
         <w:t>’</w:t>
       </w:r>
       <w:r>
-        <w:t>s target actor.  When created by the project provider, the message name is of the form &lt;method name&gt; Msg.lvclass.</w:t>
+        <w:t xml:space="preserve">s target actor.  When created by the project provider, the message name is of the form &lt;method name&gt; </w:t>
+      </w:r>
+      <w:proofErr w:type="spellStart"/>
+      <w:r>
+        <w:t>Msg.lvclass</w:t>
+      </w:r>
+      <w:proofErr w:type="spellEnd"/>
+      <w:r>
+        <w:t>.</w:t>
       </w:r>
       <w:r>
         <w:t xml:space="preserve">  The message class itself includes as attributes all of the inputs to the method targeted by the message (except for the target actor and standard error input).</w:t>
@@ -596,7 +619,23 @@
     </w:p>
     <w:p>
       <w:r>
-        <w:t>For reference, provider codes runs in the NI.LV.MxLvProvider instance.  Elements of the provider API that are intended to run in that instance have a “mxLv” prefix.</w:t>
+        <w:t xml:space="preserve">For reference, provider codes runs in the </w:t>
+      </w:r>
+      <w:proofErr w:type="spellStart"/>
+      <w:r>
+        <w:t>NI.LV.MxLvProvider</w:t>
+      </w:r>
+      <w:proofErr w:type="spellEnd"/>
+      <w:r>
+        <w:t xml:space="preserve"> instance.  Elements of the provider API that are intended to run in that instance have a “</w:t>
+      </w:r>
+      <w:proofErr w:type="spellStart"/>
+      <w:r>
+        <w:t>mxLv</w:t>
+      </w:r>
+      <w:proofErr w:type="spellEnd"/>
+      <w:r>
+        <w:t>” prefix.</w:t>
       </w:r>
     </w:p>
     <w:p>
@@ -1230,8 +1269,16 @@
           <w:u w:val="single"/>
         </w:rPr>
         <w:lastRenderedPageBreak/>
-        <w:t>Message Rescripter</w:t>
-      </w:r>
+        <w:t xml:space="preserve">Message </w:t>
+      </w:r>
+      <w:proofErr w:type="spellStart"/>
+      <w:r>
+        <w:rPr>
+          <w:u w:val="single"/>
+        </w:rPr>
+        <w:t>Rescripter</w:t>
+      </w:r>
+      <w:proofErr w:type="spellEnd"/>
     </w:p>
     <w:p>
       <w:pPr>
@@ -1314,8 +1361,13 @@
     </w:p>
     <w:p>
       <w:r>
-        <w:t>Message Rescripter</w:t>
-      </w:r>
+        <w:t xml:space="preserve">Message </w:t>
+      </w:r>
+      <w:proofErr w:type="spellStart"/>
+      <w:r>
+        <w:t>Rescripter</w:t>
+      </w:r>
+      <w:proofErr w:type="spellEnd"/>
       <w:r>
         <w:t xml:space="preserve"> acts on an existing Actor Framework message.  It rebuilds the existing message in place.</w:t>
       </w:r>
@@ -1424,8 +1476,13 @@
               <w:cnfStyle w:val="000000000000" w:firstRow="0" w:lastRow="0" w:firstColumn="0" w:lastColumn="0" w:oddVBand="0" w:evenVBand="0" w:oddHBand="0" w:evenHBand="0" w:firstRowFirstColumn="0" w:firstRowLastColumn="0" w:lastRowFirstColumn="0" w:lastRowLastColumn="0"/>
             </w:pPr>
             <w:r>
-              <w:t>Add Actor.lvlib</w:t>
+              <w:t xml:space="preserve">Add </w:t>
             </w:r>
+            <w:proofErr w:type="spellStart"/>
+            <w:r>
+              <w:t>Actor.lvlib</w:t>
+            </w:r>
+            <w:proofErr w:type="spellEnd"/>
           </w:p>
         </w:tc>
         <w:tc>
@@ -1473,8 +1530,13 @@
               <w:cnfStyle w:val="000000000000" w:firstRow="0" w:lastRow="0" w:firstColumn="0" w:lastColumn="0" w:oddVBand="0" w:evenVBand="0" w:oddHBand="0" w:evenHBand="0" w:firstRowFirstColumn="0" w:firstRowLastColumn="0" w:lastRowFirstColumn="0" w:lastRowLastColumn="0"/>
             </w:pPr>
             <w:r>
-              <w:t>Add Actor Interface.lvlib</w:t>
+              <w:t xml:space="preserve">Add Actor </w:t>
             </w:r>
+            <w:proofErr w:type="spellStart"/>
+            <w:r>
+              <w:t>Interface.lvlib</w:t>
+            </w:r>
+            <w:proofErr w:type="spellEnd"/>
           </w:p>
         </w:tc>
         <w:tc>
@@ -1522,8 +1584,13 @@
               <w:cnfStyle w:val="000000000000" w:firstRow="0" w:lastRow="0" w:firstColumn="0" w:lastColumn="0" w:oddVBand="0" w:evenVBand="0" w:oddHBand="0" w:evenHBand="0" w:firstRowFirstColumn="0" w:firstRowLastColumn="0" w:lastRowFirstColumn="0" w:lastRowLastColumn="0"/>
             </w:pPr>
             <w:r>
-              <w:t>Message Maker Provider.lvlib</w:t>
+              <w:t xml:space="preserve">Message Maker </w:t>
             </w:r>
+            <w:proofErr w:type="spellStart"/>
+            <w:r>
+              <w:t>Provider.lvlib</w:t>
+            </w:r>
+            <w:proofErr w:type="spellEnd"/>
           </w:p>
         </w:tc>
         <w:tc>
@@ -1571,8 +1638,13 @@
               <w:cnfStyle w:val="000000000000" w:firstRow="0" w:lastRow="0" w:firstColumn="0" w:lastColumn="0" w:oddVBand="0" w:evenVBand="0" w:oddHBand="0" w:evenHBand="0" w:firstRowFirstColumn="0" w:firstRowLastColumn="0" w:lastRowFirstColumn="0" w:lastRowLastColumn="0"/>
             </w:pPr>
             <w:r>
-              <w:t>Actor Message Maker Provider.lvlib</w:t>
+              <w:t xml:space="preserve">Actor Message Maker </w:t>
             </w:r>
+            <w:proofErr w:type="spellStart"/>
+            <w:r>
+              <w:t>Provider.lvlib</w:t>
+            </w:r>
+            <w:proofErr w:type="spellEnd"/>
           </w:p>
         </w:tc>
         <w:tc>
@@ -1607,8 +1679,17 @@
                 <w:b w:val="0"/>
                 <w:bCs w:val="0"/>
               </w:rPr>
-              <w:t>Message Rescripter</w:t>
+              <w:t xml:space="preserve">Message </w:t>
             </w:r>
+            <w:proofErr w:type="spellStart"/>
+            <w:r>
+              <w:rPr>
+                <w:b w:val="0"/>
+                <w:bCs w:val="0"/>
+              </w:rPr>
+              <w:t>Rescripter</w:t>
+            </w:r>
+            <w:proofErr w:type="spellEnd"/>
           </w:p>
         </w:tc>
         <w:tc>
@@ -1620,8 +1701,13 @@
               <w:cnfStyle w:val="000000000000" w:firstRow="0" w:lastRow="0" w:firstColumn="0" w:lastColumn="0" w:oddVBand="0" w:evenVBand="0" w:oddHBand="0" w:evenHBand="0" w:firstRowFirstColumn="0" w:firstRowLastColumn="0" w:lastRowFirstColumn="0" w:lastRowLastColumn="0"/>
             </w:pPr>
             <w:r>
-              <w:t>Message Rescripter.lvlib</w:t>
+              <w:t xml:space="preserve">Message </w:t>
             </w:r>
+            <w:proofErr w:type="spellStart"/>
+            <w:r>
+              <w:t>Rescripter.lvlib</w:t>
+            </w:r>
+            <w:proofErr w:type="spellEnd"/>
           </w:p>
         </w:tc>
         <w:tc>
@@ -1649,8 +1735,17 @@
           <w:b/>
           <w:bCs/>
         </w:rPr>
-        <w:t>Message Maker.lvlib</w:t>
-      </w:r>
+        <w:t xml:space="preserve">Message </w:t>
+      </w:r>
+      <w:proofErr w:type="spellStart"/>
+      <w:r>
+        <w:rPr>
+          <w:b/>
+          <w:bCs/>
+        </w:rPr>
+        <w:t>Maker.lvlib</w:t>
+      </w:r>
+      <w:proofErr w:type="spellEnd"/>
       <w:r>
         <w:t xml:space="preserve"> contains most of the VI Scripting code that actually creates messages.  </w:t>
       </w:r>
@@ -1659,7 +1754,23 @@
           <w:b/>
           <w:bCs/>
         </w:rPr>
-        <w:t xml:space="preserve">AFPP Shared.lvlib </w:t>
+        <w:t xml:space="preserve">AFPP </w:t>
+      </w:r>
+      <w:proofErr w:type="spellStart"/>
+      <w:r>
+        <w:rPr>
+          <w:b/>
+          <w:bCs/>
+        </w:rPr>
+        <w:t>Shared.lvlib</w:t>
+      </w:r>
+      <w:proofErr w:type="spellEnd"/>
+      <w:r>
+        <w:rPr>
+          <w:b/>
+          <w:bCs/>
+        </w:rPr>
+        <w:t xml:space="preserve"> </w:t>
       </w:r>
       <w:r>
         <w:t>contains several small</w:t>
@@ -1840,7 +1951,23 @@
         <w:t>CreateNewWizard_IncludeItem.vi</w:t>
       </w:r>
       <w:r>
-        <w:t xml:space="preserve"> also checks to determine if the project contains any child of Actor.lvclass.  The VI returns TRUE only if a child of Actor.lvclass is present and the target is on the white list.</w:t>
+        <w:t xml:space="preserve"> also checks to determine if the project contains any child of </w:t>
+      </w:r>
+      <w:proofErr w:type="spellStart"/>
+      <w:r>
+        <w:t>Actor.lvclass</w:t>
+      </w:r>
+      <w:proofErr w:type="spellEnd"/>
+      <w:r>
+        <w:t xml:space="preserve">.  The VI returns TRUE only if a child of </w:t>
+      </w:r>
+      <w:proofErr w:type="spellStart"/>
+      <w:r>
+        <w:t>Actor.lvclass</w:t>
+      </w:r>
+      <w:proofErr w:type="spellEnd"/>
+      <w:r>
+        <w:t xml:space="preserve"> is present and the target is on the white list.</w:t>
       </w:r>
     </w:p>
     <w:p>
@@ -1878,7 +2005,23 @@
           <w:b/>
           <w:bCs/>
         </w:rPr>
-        <w:t>Add Actor.lvlib:Localized Strings.vi</w:t>
+        <w:t xml:space="preserve">Add </w:t>
+      </w:r>
+      <w:proofErr w:type="spellStart"/>
+      <w:r>
+        <w:rPr>
+          <w:b/>
+          <w:bCs/>
+        </w:rPr>
+        <w:t>Actor.lvlib:Localized</w:t>
+      </w:r>
+      <w:proofErr w:type="spellEnd"/>
+      <w:r>
+        <w:rPr>
+          <w:b/>
+          <w:bCs/>
+        </w:rPr>
+        <w:t xml:space="preserve"> Strings.vi</w:t>
       </w:r>
       <w:r>
         <w:t>.</w:t>
@@ -1912,12 +2055,21 @@
       <w:r>
         <w:t xml:space="preserve"> to create their artifacts.  Add Actor’s version delegates that responsibility to </w:t>
       </w:r>
-      <w:r>
-        <w:rPr>
-          <w:b/>
-          <w:bCs/>
-        </w:rPr>
-        <w:t>CreateNewWizard_Invoke Core.vi</w:t>
+      <w:proofErr w:type="spellStart"/>
+      <w:r>
+        <w:rPr>
+          <w:b/>
+          <w:bCs/>
+        </w:rPr>
+        <w:t>CreateNewWizard_Invoke</w:t>
+      </w:r>
+      <w:proofErr w:type="spellEnd"/>
+      <w:r>
+        <w:rPr>
+          <w:b/>
+          <w:bCs/>
+        </w:rPr>
+        <w:t xml:space="preserve"> Core.vi</w:t>
       </w:r>
       <w:r>
         <w:t>; this VI can create both Actors and Actor Interfaces.</w:t>
@@ -1960,7 +2112,47 @@
         <w:t>(Note:</w:t>
       </w:r>
       <w:r>
-        <w:t xml:space="preserve">  Add Actor Interface.lvlib relies on scripting code contained in Add Actor.lvlib, but Add Actor.lvlib:CreateNewWizard_Invoke Core.vi invokes a VI contained in Add Actor Interface.lvlib.  This creates a circular dependency that should be broken at some point in the future.  Since the two providers are so similar, it may make the most sense to create a separate library that contains all the scripting code used by both providers, in the way that Message Maker.lvlib is used by all of the secondary providers.)</w:t>
+        <w:t xml:space="preserve">  Add Actor </w:t>
+      </w:r>
+      <w:proofErr w:type="spellStart"/>
+      <w:r>
+        <w:t>Interface.lvlib</w:t>
+      </w:r>
+      <w:proofErr w:type="spellEnd"/>
+      <w:r>
+        <w:t xml:space="preserve"> relies on scripting code contained in Add </w:t>
+      </w:r>
+      <w:proofErr w:type="spellStart"/>
+      <w:r>
+        <w:t>Actor.lvlib</w:t>
+      </w:r>
+      <w:proofErr w:type="spellEnd"/>
+      <w:r>
+        <w:t xml:space="preserve">, but Add </w:t>
+      </w:r>
+      <w:proofErr w:type="spellStart"/>
+      <w:r>
+        <w:t>Actor.lvlib:CreateNewWizard_Invoke</w:t>
+      </w:r>
+      <w:proofErr w:type="spellEnd"/>
+      <w:r>
+        <w:t xml:space="preserve"> Core.vi invokes a VI contained in Add Actor </w:t>
+      </w:r>
+      <w:proofErr w:type="spellStart"/>
+      <w:r>
+        <w:t>Interface.lvlib</w:t>
+      </w:r>
+      <w:proofErr w:type="spellEnd"/>
+      <w:r>
+        <w:t xml:space="preserve">.  This creates a circular dependency that should be broken at some point in the future.  Since the two providers are so similar, it may make the most sense to create a separate library that contains all the scripting code used by both providers, in the way that Message </w:t>
+      </w:r>
+      <w:proofErr w:type="spellStart"/>
+      <w:r>
+        <w:t>Maker.lvlib</w:t>
+      </w:r>
+      <w:proofErr w:type="spellEnd"/>
+      <w:r>
+        <w:t xml:space="preserve"> is used by all of the secondary providers.)</w:t>
       </w:r>
     </w:p>
     <w:p>
@@ -1980,7 +2172,15 @@
     </w:p>
     <w:p>
       <w:r>
-        <w:t>Message Maker Provider, Actor Message Maker Provider, and Message Rescripter are the suite’s secondary providers.  They are responsible for creating and updating messages for actors and actor interfaces.</w:t>
+        <w:t xml:space="preserve">Message Maker Provider, Actor Message Maker Provider, and Message </w:t>
+      </w:r>
+      <w:proofErr w:type="spellStart"/>
+      <w:r>
+        <w:t>Rescripter</w:t>
+      </w:r>
+      <w:proofErr w:type="spellEnd"/>
+      <w:r>
+        <w:t xml:space="preserve"> are the suite’s secondary providers.  They are responsible for creating and updating messages for actors and actor interfaces.</w:t>
       </w:r>
     </w:p>
     <w:p>
@@ -2040,7 +2240,15 @@
         <w:t>Provider_OnPopupMenu.vi</w:t>
       </w:r>
       <w:r>
-        <w:t>.  These VIs work in much the same way as their respective Item_OnPopupMenu VIs, but they provide slightly different menu options.</w:t>
+        <w:t xml:space="preserve">.  These VIs work in much the same way as their respective </w:t>
+      </w:r>
+      <w:proofErr w:type="spellStart"/>
+      <w:r>
+        <w:t>Item_OnPopupMenu</w:t>
+      </w:r>
+      <w:proofErr w:type="spellEnd"/>
+      <w:r>
+        <w:t xml:space="preserve"> VIs, but they provide slightly different menu options.</w:t>
       </w:r>
     </w:p>
     <w:p>
@@ -2057,8 +2265,17 @@
           <w:b/>
           <w:bCs/>
         </w:rPr>
-        <w:t>Message Maker Provider.lvlib:Item_OnPopupMenu.vi</w:t>
-      </w:r>
+        <w:t xml:space="preserve">Message Maker </w:t>
+      </w:r>
+      <w:proofErr w:type="spellStart"/>
+      <w:r>
+        <w:rPr>
+          <w:b/>
+          <w:bCs/>
+        </w:rPr>
+        <w:t>Provider.lvlib:Item_OnPopupMenu.vi</w:t>
+      </w:r>
+      <w:proofErr w:type="spellEnd"/>
       <w:r>
         <w:t>, is typical:</w:t>
       </w:r>
@@ -2168,7 +2385,23 @@
         <w:t>imperative</w:t>
       </w:r>
       <w:r>
-        <w:t xml:space="preserve"> that any operation performed in an OnPopupMenu.vi execute quickly.  The total execution time for all OnPopupMenu VIs for the target item should be less than 100 ms. </w:t>
+        <w:t xml:space="preserve"> that any operation performed in an OnPopupMenu.vi execute quickly.  The total execution time for all </w:t>
+      </w:r>
+      <w:proofErr w:type="spellStart"/>
+      <w:r>
+        <w:t>OnPopupMenu</w:t>
+      </w:r>
+      <w:proofErr w:type="spellEnd"/>
+      <w:r>
+        <w:t xml:space="preserve"> VIs for the target item should be less than 100 </w:t>
+      </w:r>
+      <w:proofErr w:type="spellStart"/>
+      <w:r>
+        <w:t>ms.</w:t>
+      </w:r>
+      <w:proofErr w:type="spellEnd"/>
+      <w:r>
+        <w:t xml:space="preserve"> </w:t>
       </w:r>
     </w:p>
     <w:p>
@@ -2225,8 +2458,13 @@
         <w:t>Is Actor Public Method.vi</w:t>
       </w:r>
       <w:r>
-        <w:t>, which, as its name implies, returns true if the selected project item is a public method of a class that inherits from Actor.lvclass</w:t>
-      </w:r>
+        <w:t xml:space="preserve">, which, as its name implies, returns true if the selected project item is a public method of a class that inherits from </w:t>
+      </w:r>
+      <w:proofErr w:type="spellStart"/>
+      <w:r>
+        <w:t>Actor.lvclass</w:t>
+      </w:r>
+      <w:proofErr w:type="spellEnd"/>
     </w:p>
     <w:p>
       <w:r>
@@ -2337,7 +2575,15 @@
     </w:p>
     <w:p>
       <w:r>
-        <w:t xml:space="preserve">Message Rescripter operates on messages, so it validates project items by invoking </w:t>
+        <w:t xml:space="preserve">Message </w:t>
+      </w:r>
+      <w:proofErr w:type="spellStart"/>
+      <w:r>
+        <w:t>Rescripter</w:t>
+      </w:r>
+      <w:proofErr w:type="spellEnd"/>
+      <w:r>
+        <w:t xml:space="preserve"> operates on messages, so it validates project items by invoking </w:t>
       </w:r>
       <w:r>
         <w:rPr>
@@ -2347,7 +2593,15 @@
         <w:t>Is Message.vi</w:t>
       </w:r>
       <w:r>
-        <w:t>, which returns true if the project item inherits from Message.lvclass.</w:t>
+        <w:t xml:space="preserve">, which returns true if the project item inherits from </w:t>
+      </w:r>
+      <w:proofErr w:type="spellStart"/>
+      <w:r>
+        <w:t>Message.lvclass</w:t>
+      </w:r>
+      <w:proofErr w:type="spellEnd"/>
+      <w:r>
+        <w:t>.</w:t>
       </w:r>
     </w:p>
     <w:p>
@@ -2511,7 +2765,23 @@
           <w:b/>
           <w:bCs/>
         </w:rPr>
-        <w:t>AFPP Shared.lvlib:Update Target Tag – PPL Path.vi</w:t>
+        <w:t xml:space="preserve">AFPP </w:t>
+      </w:r>
+      <w:proofErr w:type="spellStart"/>
+      <w:r>
+        <w:rPr>
+          <w:b/>
+          <w:bCs/>
+        </w:rPr>
+        <w:t>Shared.lvlib:Update</w:t>
+      </w:r>
+      <w:proofErr w:type="spellEnd"/>
+      <w:r>
+        <w:rPr>
+          <w:b/>
+          <w:bCs/>
+        </w:rPr>
+        <w:t xml:space="preserve"> Target Tag – PPL Path.vi</w:t>
       </w:r>
       <w:r>
         <w:t xml:space="preserve"> sets and clears the PPL path tag on actors</w:t>
@@ -2535,7 +2805,23 @@
     </w:p>
     <w:p>
       <w:r>
-        <w:t xml:space="preserve">When the user selects an option to create a message, the provider framework invokes the provider’s Item_OnCommand or Provider_OnCommand (depending on the number of project items selected).  </w:t>
+        <w:t xml:space="preserve">When the user selects an option to create a message, the provider framework invokes the provider’s </w:t>
+      </w:r>
+      <w:proofErr w:type="spellStart"/>
+      <w:r>
+        <w:t>Item_OnCommand</w:t>
+      </w:r>
+      <w:proofErr w:type="spellEnd"/>
+      <w:r>
+        <w:t xml:space="preserve"> or </w:t>
+      </w:r>
+      <w:proofErr w:type="spellStart"/>
+      <w:r>
+        <w:t>Provider_OnCommand</w:t>
+      </w:r>
+      <w:proofErr w:type="spellEnd"/>
+      <w:r>
+        <w:t xml:space="preserve"> (depending on the number of project items selected).  </w:t>
       </w:r>
     </w:p>
     <w:p>
@@ -2543,12 +2829,26 @@
         <w:rPr>
           <w:highlight w:val="yellow"/>
         </w:rPr>
-        <w:t>#TODO how do I want to bridge the space between OnCommand and actual message scripting?</w:t>
-      </w:r>
+        <w:t xml:space="preserve">#TODO how do I want to bridge the space between </w:t>
+      </w:r>
+      <w:proofErr w:type="spellStart"/>
       <w:r>
         <w:rPr>
           <w:highlight w:val="yellow"/>
         </w:rPr>
+        <w:t>OnCommand</w:t>
+      </w:r>
+      <w:proofErr w:type="spellEnd"/>
+      <w:r>
+        <w:rPr>
+          <w:highlight w:val="yellow"/>
+        </w:rPr>
+        <w:t xml:space="preserve"> and actual message scripting?</w:t>
+      </w:r>
+      <w:r>
+        <w:rPr>
+          <w:highlight w:val="yellow"/>
+        </w:rPr>
         <w:t xml:space="preserve">  Come back to this after completing the Creating Messages section.</w:t>
       </w:r>
     </w:p>
@@ -2588,7 +2888,15 @@
         <w:t>The scripting functions are called directly from a user interface (see below), so m</w:t>
       </w:r>
       <w:r>
-        <w:t>any errors are handled in the moment; users are notified of the error with One Button Dialog boxes, allowing them to cure the error and retry the operation.  In the rare instance of a scripting error, users are notified via the Simple Error handler, invoked at the end of CreateNewWizard_Invoke.vi or CreateNewWizard_Invoke Core.vi.</w:t>
+        <w:t xml:space="preserve">any errors are handled in the moment; users are notified of the error with One Button Dialog boxes, allowing them to cure the error and retry the operation.  In the rare instance of a scripting error, users are notified via the Simple Error handler, invoked at the end of CreateNewWizard_Invoke.vi or </w:t>
+      </w:r>
+      <w:proofErr w:type="spellStart"/>
+      <w:r>
+        <w:t>CreateNewWizard_Invoke</w:t>
+      </w:r>
+      <w:proofErr w:type="spellEnd"/>
+      <w:r>
+        <w:t xml:space="preserve"> Core.vi.</w:t>
       </w:r>
     </w:p>
     <w:p>
@@ -2618,14 +2926,46 @@
     </w:p>
     <w:p>
       <w:r>
-        <w:t xml:space="preserve">Scripting code is invoked by Provider_OnCommand and Item_OnCommand VIs; each such VI passes any error output to </w:t>
-      </w:r>
-      <w:r>
-        <w:rPr>
-          <w:b/>
-          <w:bCs/>
-        </w:rPr>
-        <w:t>Message Maker.lvlib:Error Handler.vi</w:t>
+        <w:t xml:space="preserve">Scripting code is invoked by </w:t>
+      </w:r>
+      <w:proofErr w:type="spellStart"/>
+      <w:r>
+        <w:t>Provider_OnCommand</w:t>
+      </w:r>
+      <w:proofErr w:type="spellEnd"/>
+      <w:r>
+        <w:t xml:space="preserve"> and </w:t>
+      </w:r>
+      <w:proofErr w:type="spellStart"/>
+      <w:r>
+        <w:t>Item_OnCommand</w:t>
+      </w:r>
+      <w:proofErr w:type="spellEnd"/>
+      <w:r>
+        <w:t xml:space="preserve"> VIs; each such VI passes any error output to </w:t>
+      </w:r>
+      <w:r>
+        <w:rPr>
+          <w:b/>
+          <w:bCs/>
+        </w:rPr>
+        <w:t xml:space="preserve">Message </w:t>
+      </w:r>
+      <w:proofErr w:type="spellStart"/>
+      <w:r>
+        <w:rPr>
+          <w:b/>
+          <w:bCs/>
+        </w:rPr>
+        <w:t>Maker.lvlib:Error</w:t>
+      </w:r>
+      <w:proofErr w:type="spellEnd"/>
+      <w:r>
+        <w:rPr>
+          <w:b/>
+          <w:bCs/>
+        </w:rPr>
+        <w:t xml:space="preserve"> Handler.vi</w:t>
       </w:r>
       <w:r>
         <w:t>.  This VI specifies error codes with special meaning in this context; where such a code is detected, the handler presents the user with a One Button Dialog box with the appropriate error message.  If an error code is not on the list, the error is passed to Simple Error Handler.vi</w:t>
@@ -2705,7 +3045,23 @@
           <w:b/>
           <w:bCs/>
         </w:rPr>
-        <w:t>Add Actor.lvlib:Add Actor.vi</w:t>
+        <w:t xml:space="preserve">Add </w:t>
+      </w:r>
+      <w:proofErr w:type="spellStart"/>
+      <w:r>
+        <w:rPr>
+          <w:b/>
+          <w:bCs/>
+        </w:rPr>
+        <w:t>Actor.lvlib:Add</w:t>
+      </w:r>
+      <w:proofErr w:type="spellEnd"/>
+      <w:r>
+        <w:rPr>
+          <w:b/>
+          <w:bCs/>
+        </w:rPr>
+        <w:t xml:space="preserve"> Actor.vi</w:t>
       </w:r>
       <w:r>
         <w:t xml:space="preserve"> and </w:t>
@@ -2730,7 +3086,23 @@
           <w:b/>
           <w:bCs/>
         </w:rPr>
-        <w:t>Add Actor.lvlib:Add Actor Library to Project.vi</w:t>
+        <w:t xml:space="preserve">Add </w:t>
+      </w:r>
+      <w:proofErr w:type="spellStart"/>
+      <w:r>
+        <w:rPr>
+          <w:b/>
+          <w:bCs/>
+        </w:rPr>
+        <w:t>Actor.lvlib:Add</w:t>
+      </w:r>
+      <w:proofErr w:type="spellEnd"/>
+      <w:r>
+        <w:rPr>
+          <w:b/>
+          <w:bCs/>
+        </w:rPr>
+        <w:t xml:space="preserve"> Actor Library to Project.vi</w:t>
       </w:r>
       <w:r>
         <w:t xml:space="preserve">, followed by either </w:t>
@@ -2740,7 +3112,23 @@
           <w:b/>
           <w:bCs/>
         </w:rPr>
-        <w:t>Add Actor.lvlib:Create Child Actor.vi</w:t>
+        <w:t xml:space="preserve">Add </w:t>
+      </w:r>
+      <w:proofErr w:type="spellStart"/>
+      <w:r>
+        <w:rPr>
+          <w:b/>
+          <w:bCs/>
+        </w:rPr>
+        <w:t>Actor.lvlib:Create</w:t>
+      </w:r>
+      <w:proofErr w:type="spellEnd"/>
+      <w:r>
+        <w:rPr>
+          <w:b/>
+          <w:bCs/>
+        </w:rPr>
+        <w:t xml:space="preserve"> Child Actor.vi</w:t>
       </w:r>
       <w:r>
         <w:t xml:space="preserve"> or </w:t>
@@ -2750,7 +3138,23 @@
           <w:b/>
           <w:bCs/>
         </w:rPr>
-        <w:t>Add Actor Interface.lvlib:Create Interface.vi</w:t>
+        <w:t xml:space="preserve">Add Actor </w:t>
+      </w:r>
+      <w:proofErr w:type="spellStart"/>
+      <w:r>
+        <w:rPr>
+          <w:b/>
+          <w:bCs/>
+        </w:rPr>
+        <w:t>Interface.lvlib:Create</w:t>
+      </w:r>
+      <w:proofErr w:type="spellEnd"/>
+      <w:r>
+        <w:rPr>
+          <w:b/>
+          <w:bCs/>
+        </w:rPr>
+        <w:t xml:space="preserve"> Interface.vi</w:t>
       </w:r>
       <w:r>
         <w:t>.</w:t>
@@ -2758,15 +3162,32 @@
     </w:p>
     <w:p>
       <w:r>
-        <w:t xml:space="preserve">The Add Actor provider supports creating actors that inherit from other children of Actor.lvclass.  These other actors can be source code or included in a PPL.  Add Actor.vi uses an </w:t>
-      </w:r>
-      <w:r>
-        <w:rPr>
-          <w:b/>
-          <w:bCs/>
-        </w:rPr>
-        <w:t>Actor Store.lvclass</w:t>
-      </w:r>
+        <w:t xml:space="preserve">The Add Actor provider supports creating actors that inherit from other children of </w:t>
+      </w:r>
+      <w:proofErr w:type="spellStart"/>
+      <w:r>
+        <w:t>Actor.lvclass</w:t>
+      </w:r>
+      <w:proofErr w:type="spellEnd"/>
+      <w:r>
+        <w:t xml:space="preserve">.  These other actors can be source code or included in a PPL.  Add Actor.vi uses an </w:t>
+      </w:r>
+      <w:r>
+        <w:rPr>
+          <w:b/>
+          <w:bCs/>
+        </w:rPr>
+        <w:t xml:space="preserve">Actor </w:t>
+      </w:r>
+      <w:proofErr w:type="spellStart"/>
+      <w:r>
+        <w:rPr>
+          <w:b/>
+          <w:bCs/>
+        </w:rPr>
+        <w:t>Store.lvclass</w:t>
+      </w:r>
+      <w:proofErr w:type="spellEnd"/>
       <w:r>
         <w:t xml:space="preserve"> to maintain a list of actors previously selected for inheritance.  </w:t>
       </w:r>
@@ -2775,8 +3196,17 @@
           <w:b/>
           <w:bCs/>
         </w:rPr>
-        <w:t>INI Store.lvclass</w:t>
-      </w:r>
+        <w:t xml:space="preserve">INI </w:t>
+      </w:r>
+      <w:proofErr w:type="spellStart"/>
+      <w:r>
+        <w:rPr>
+          <w:b/>
+          <w:bCs/>
+        </w:rPr>
+        <w:t>Store.lvclass</w:t>
+      </w:r>
+      <w:proofErr w:type="spellEnd"/>
       <w:r>
         <w:t xml:space="preserve"> maintains the store as entries in the LabVIEW INI file.  </w:t>
       </w:r>
@@ -2785,13 +3215,46 @@
           <w:b/>
           <w:bCs/>
         </w:rPr>
-        <w:t>Target Store.lvlcass</w:t>
-      </w:r>
+        <w:t xml:space="preserve">Target </w:t>
+      </w:r>
+      <w:proofErr w:type="spellStart"/>
+      <w:r>
+        <w:rPr>
+          <w:b/>
+          <w:bCs/>
+        </w:rPr>
+        <w:t>Store.lvlcass</w:t>
+      </w:r>
+      <w:proofErr w:type="spellEnd"/>
       <w:r>
         <w:t xml:space="preserve"> maintains the store as tags in the project file.  </w:t>
       </w:r>
       <w:r>
-        <w:t>Add Actor.lvlib selects which store to use when it is invoked.  Target Store.lvlcass is selected if an Actor Framework PPL is detected in the project; otherwise, INI Store.lvlcass is selected.</w:t>
+        <w:t xml:space="preserve">Add </w:t>
+      </w:r>
+      <w:proofErr w:type="spellStart"/>
+      <w:r>
+        <w:t>Actor.lvlib</w:t>
+      </w:r>
+      <w:proofErr w:type="spellEnd"/>
+      <w:r>
+        <w:t xml:space="preserve"> selects which store to use when it is invoked.  Target </w:t>
+      </w:r>
+      <w:proofErr w:type="spellStart"/>
+      <w:r>
+        <w:t>Store.lvlcass</w:t>
+      </w:r>
+      <w:proofErr w:type="spellEnd"/>
+      <w:r>
+        <w:t xml:space="preserve"> is selected if an Actor Framework PPL is detected in the project; otherwise, INI </w:t>
+      </w:r>
+      <w:proofErr w:type="spellStart"/>
+      <w:r>
+        <w:t>Store.lvlcass</w:t>
+      </w:r>
+      <w:proofErr w:type="spellEnd"/>
+      <w:r>
+        <w:t xml:space="preserve"> is selected.</w:t>
       </w:r>
     </w:p>
     <w:p>
@@ -2842,12 +3305,28 @@
     </w:p>
     <w:p>
       <w:r>
-        <w:t>Note that these class templates are not part of a library, nor do they inherit from Message.lvclass.  It is much easier to work with an uncoupled class than one that is linked to other code artifacts.</w:t>
-      </w:r>
-    </w:p>
-    <w:p>
-      <w:r>
-        <w:t>To create a message, the providers copy the appropriate template to the specified location, modify its VIs as necessary, change it to inherit from Message.lvclass, and then add it to the actor’s library.</w:t>
+        <w:t xml:space="preserve">Note that these class templates are not part of a library, nor do they inherit from </w:t>
+      </w:r>
+      <w:proofErr w:type="spellStart"/>
+      <w:r>
+        <w:t>Message.lvclass</w:t>
+      </w:r>
+      <w:proofErr w:type="spellEnd"/>
+      <w:r>
+        <w:t>.  It is much easier to work with an uncoupled class than one that is linked to other code artifacts.</w:t>
+      </w:r>
+    </w:p>
+    <w:p>
+      <w:r>
+        <w:t xml:space="preserve">To create a message, the providers copy the appropriate template to the specified location, modify its VIs as necessary, change it to inherit from </w:t>
+      </w:r>
+      <w:proofErr w:type="spellStart"/>
+      <w:r>
+        <w:t>Message.lvclass</w:t>
+      </w:r>
+      <w:proofErr w:type="spellEnd"/>
+      <w:r>
+        <w:t>, and then add it to the actor’s library.</w:t>
       </w:r>
     </w:p>
     <w:p>
@@ -2985,8 +3464,17 @@
           <w:b/>
           <w:bCs/>
         </w:rPr>
-        <w:t>Scripters, Builders, and Prototypers</w:t>
-      </w:r>
+        <w:t xml:space="preserve">Scripters, Builders, and </w:t>
+      </w:r>
+      <w:proofErr w:type="spellStart"/>
+      <w:r>
+        <w:rPr>
+          <w:b/>
+          <w:bCs/>
+        </w:rPr>
+        <w:t>Prototypers</w:t>
+      </w:r>
+      <w:proofErr w:type="spellEnd"/>
     </w:p>
     <w:p>
       <w:r>
@@ -3068,8 +3556,17 @@
           <w:b/>
           <w:bCs/>
         </w:rPr>
-        <w:t>Message Scripter.lvclass</w:t>
-      </w:r>
+        <w:t xml:space="preserve">Message </w:t>
+      </w:r>
+      <w:proofErr w:type="spellStart"/>
+      <w:r>
+        <w:rPr>
+          <w:b/>
+          <w:bCs/>
+        </w:rPr>
+        <w:t>Scripter.lvclass</w:t>
+      </w:r>
+      <w:proofErr w:type="spellEnd"/>
       <w:r>
         <w:t xml:space="preserve">, a template method abstract class, defines the general algorithm (detailed below) and performs scripting operations common to all three types.  Children of this class - </w:t>
       </w:r>
@@ -3078,8 +3575,17 @@
           <w:b/>
           <w:bCs/>
         </w:rPr>
-        <w:t>Abstract Message Scripter.lvclass</w:t>
-      </w:r>
+        <w:t xml:space="preserve">Abstract Message </w:t>
+      </w:r>
+      <w:proofErr w:type="spellStart"/>
+      <w:r>
+        <w:rPr>
+          <w:b/>
+          <w:bCs/>
+        </w:rPr>
+        <w:t>Scripter.lvclass</w:t>
+      </w:r>
+      <w:proofErr w:type="spellEnd"/>
       <w:r>
         <w:t xml:space="preserve">, </w:t>
       </w:r>
@@ -3088,8 +3594,17 @@
           <w:b/>
           <w:bCs/>
         </w:rPr>
-        <w:t>Concrete Message Scripter.lvclass</w:t>
-      </w:r>
+        <w:t xml:space="preserve">Concrete Message </w:t>
+      </w:r>
+      <w:proofErr w:type="spellStart"/>
+      <w:r>
+        <w:rPr>
+          <w:b/>
+          <w:bCs/>
+        </w:rPr>
+        <w:t>Scripter.lvclass</w:t>
+      </w:r>
+      <w:proofErr w:type="spellEnd"/>
       <w:r>
         <w:t>, and</w:t>
       </w:r>
@@ -3098,19 +3613,44 @@
           <w:b/>
           <w:bCs/>
         </w:rPr>
-        <w:t xml:space="preserve"> Coupled Message.lvclass </w:t>
+        <w:t xml:space="preserve"> Coupled </w:t>
+      </w:r>
+      <w:proofErr w:type="spellStart"/>
+      <w:r>
+        <w:rPr>
+          <w:b/>
+          <w:bCs/>
+        </w:rPr>
+        <w:t>Message.lvclass</w:t>
+      </w:r>
+      <w:proofErr w:type="spellEnd"/>
+      <w:r>
+        <w:rPr>
+          <w:b/>
+          <w:bCs/>
+        </w:rPr>
+        <w:t xml:space="preserve"> </w:t>
       </w:r>
       <w:r>
         <w:t>– provide the scripting calls</w:t>
       </w:r>
       <w:r>
-        <w:t xml:space="preserve"> specific to each type.  (Coupled Message.lvclass is the scripter for standard messages.)</w:t>
+        <w:t xml:space="preserve"> specific to each type.  (Coupled </w:t>
+      </w:r>
+      <w:proofErr w:type="spellStart"/>
+      <w:r>
+        <w:t>Message.lvclass</w:t>
+      </w:r>
+      <w:proofErr w:type="spellEnd"/>
+      <w:r>
+        <w:t xml:space="preserve"> is the scripter for standard messages.)</w:t>
       </w:r>
     </w:p>
     <w:p>
       <w:r>
         <w:t xml:space="preserve">Message Scripter also contains (as attributes) an instance of a </w:t>
       </w:r>
+      <w:proofErr w:type="spellStart"/>
       <w:r>
         <w:rPr>
           <w:b/>
@@ -3118,6 +3658,7 @@
         </w:rPr>
         <w:t>Prototyper.lvclass</w:t>
       </w:r>
+      <w:proofErr w:type="spellEnd"/>
       <w:r>
         <w:t xml:space="preserve">, and an instance of a </w:t>
       </w:r>
@@ -3128,6 +3669,7 @@
         </w:rPr>
         <w:t xml:space="preserve">Send </w:t>
       </w:r>
+      <w:proofErr w:type="spellStart"/>
       <w:r>
         <w:rPr>
           <w:b/>
@@ -3140,18 +3682,39 @@
           <w:b/>
           <w:bCs/>
         </w:rPr>
-        <w:t>uilder.lvclass.</w:t>
+        <w:t>uilder.lvclass</w:t>
+      </w:r>
+      <w:proofErr w:type="spellEnd"/>
+      <w:r>
+        <w:rPr>
+          <w:b/>
+          <w:bCs/>
+        </w:rPr>
+        <w:t>.</w:t>
       </w:r>
       <w:r>
         <w:t xml:space="preserve">  These classes invoke scripting code </w:t>
       </w:r>
       <w:r>
-        <w:t>that need to be shared by two of the three scripters.  Prototypers determine a message’s data payload and the icon of the Send VI.  Send Builders create the message’s Send VI.  Both of these types of strategy classes are used by the Coupled and Abstract Message scripters.</w:t>
-      </w:r>
-    </w:p>
-    <w:p>
-      <w:r>
-        <w:t xml:space="preserve">Prototypers inherit </w:t>
+        <w:t xml:space="preserve">that need to be shared by two of the three scripters.  </w:t>
+      </w:r>
+      <w:proofErr w:type="spellStart"/>
+      <w:r>
+        <w:t>Prototypers</w:t>
+      </w:r>
+      <w:proofErr w:type="spellEnd"/>
+      <w:r>
+        <w:t xml:space="preserve"> determine a message’s data payload and the icon of the Send VI.  Send Builders create the message’s Send VI.  Both of these types of strategy classes are used by the Coupled and Abstract Message scripters.</w:t>
+      </w:r>
+    </w:p>
+    <w:p>
+      <w:proofErr w:type="spellStart"/>
+      <w:r>
+        <w:t>Prototypers</w:t>
+      </w:r>
+      <w:proofErr w:type="spellEnd"/>
+      <w:r>
+        <w:t xml:space="preserve"> inherit </w:t>
       </w:r>
       <w:r>
         <w:t xml:space="preserve">from a class that formats the Send VI’s icon.  </w:t>
@@ -3161,8 +3724,17 @@
           <w:b/>
           <w:bCs/>
         </w:rPr>
-        <w:t>Target Method Icon Reader.lvclass</w:t>
-      </w:r>
+        <w:t xml:space="preserve">Target Method Icon </w:t>
+      </w:r>
+      <w:proofErr w:type="spellStart"/>
+      <w:r>
+        <w:rPr>
+          <w:b/>
+          <w:bCs/>
+        </w:rPr>
+        <w:t>Reader.lvclass</w:t>
+      </w:r>
+      <w:proofErr w:type="spellEnd"/>
       <w:r>
         <w:t xml:space="preserve"> derives the icon for coupled messages from the target method’s icon, while </w:t>
       </w:r>
@@ -3171,15 +3743,32 @@
           <w:b/>
           <w:bCs/>
         </w:rPr>
-        <w:t>Abstract Method Icon Prototyper.lvclass</w:t>
-      </w:r>
+        <w:t xml:space="preserve">Abstract Method Icon </w:t>
+      </w:r>
+      <w:proofErr w:type="spellStart"/>
+      <w:r>
+        <w:rPr>
+          <w:b/>
+          <w:bCs/>
+        </w:rPr>
+        <w:t>Prototyper.lvclass</w:t>
+      </w:r>
+      <w:proofErr w:type="spellEnd"/>
       <w:r>
         <w:t xml:space="preserve"> creates the standard icon for abstract messages.</w:t>
       </w:r>
     </w:p>
     <w:p>
       <w:r>
-        <w:t>The following table summarizes the scripters, prototypers, and builders used to construct each message type.</w:t>
+        <w:t xml:space="preserve">The following table summarizes the scripters, </w:t>
+      </w:r>
+      <w:proofErr w:type="spellStart"/>
+      <w:r>
+        <w:t>prototypers</w:t>
+      </w:r>
+      <w:proofErr w:type="spellEnd"/>
+      <w:r>
+        <w:t>, and builders used to construct each message type.</w:t>
       </w:r>
     </w:p>
     <w:tbl>
@@ -3230,9 +3819,11 @@
             <w:pPr>
               <w:cnfStyle w:val="100000000000" w:firstRow="1" w:lastRow="0" w:firstColumn="0" w:lastColumn="0" w:oddVBand="0" w:evenVBand="0" w:oddHBand="0" w:evenHBand="0" w:firstRowFirstColumn="0" w:firstRowLastColumn="0" w:lastRowFirstColumn="0" w:lastRowLastColumn="0"/>
             </w:pPr>
+            <w:proofErr w:type="spellStart"/>
             <w:r>
               <w:t>Prototyper</w:t>
             </w:r>
+            <w:proofErr w:type="spellEnd"/>
           </w:p>
         </w:tc>
         <w:tc>
@@ -3280,8 +3871,13 @@
               <w:cnfStyle w:val="000000000000" w:firstRow="0" w:lastRow="0" w:firstColumn="0" w:lastColumn="0" w:oddVBand="0" w:evenVBand="0" w:oddHBand="0" w:evenHBand="0" w:firstRowFirstColumn="0" w:firstRowLastColumn="0" w:lastRowFirstColumn="0" w:lastRowLastColumn="0"/>
             </w:pPr>
             <w:r>
-              <w:t>Coupled Message Scripter.lvclass</w:t>
+              <w:t xml:space="preserve">Coupled Message </w:t>
             </w:r>
+            <w:proofErr w:type="spellStart"/>
+            <w:r>
+              <w:t>Scripter.lvclass</w:t>
+            </w:r>
+            <w:proofErr w:type="spellEnd"/>
           </w:p>
         </w:tc>
         <w:tc>
@@ -3293,8 +3889,13 @@
               <w:cnfStyle w:val="000000000000" w:firstRow="0" w:lastRow="0" w:firstColumn="0" w:lastColumn="0" w:oddVBand="0" w:evenVBand="0" w:oddHBand="0" w:evenHBand="0" w:firstRowFirstColumn="0" w:firstRowLastColumn="0" w:lastRowFirstColumn="0" w:lastRowLastColumn="0"/>
             </w:pPr>
             <w:r>
-              <w:t>Target Method Prototyper.lvclass</w:t>
+              <w:t xml:space="preserve">Target Method </w:t>
             </w:r>
+            <w:proofErr w:type="spellStart"/>
+            <w:r>
+              <w:t>Prototyper.lvclass</w:t>
+            </w:r>
+            <w:proofErr w:type="spellEnd"/>
           </w:p>
         </w:tc>
         <w:tc>
@@ -3306,8 +3907,13 @@
               <w:cnfStyle w:val="000000000000" w:firstRow="0" w:lastRow="0" w:firstColumn="0" w:lastColumn="0" w:oddVBand="0" w:evenVBand="0" w:oddHBand="0" w:evenHBand="0" w:firstRowFirstColumn="0" w:firstRowLastColumn="0" w:lastRowFirstColumn="0" w:lastRowLastColumn="0"/>
             </w:pPr>
             <w:r>
-              <w:t>Concrete Send Renamer.lvclass</w:t>
+              <w:t xml:space="preserve">Concrete Send </w:t>
             </w:r>
+            <w:proofErr w:type="spellStart"/>
+            <w:r>
+              <w:t>Renamer.lvclass</w:t>
+            </w:r>
+            <w:proofErr w:type="spellEnd"/>
           </w:p>
         </w:tc>
       </w:tr>
@@ -3351,8 +3957,13 @@
               <w:cnfStyle w:val="000000000000" w:firstRow="0" w:lastRow="0" w:firstColumn="0" w:lastColumn="0" w:oddVBand="0" w:evenVBand="0" w:oddHBand="0" w:evenHBand="0" w:firstRowFirstColumn="0" w:firstRowLastColumn="0" w:lastRowFirstColumn="0" w:lastRowLastColumn="0"/>
             </w:pPr>
             <w:r>
-              <w:t>Abstract Message Scripter.lvclass</w:t>
+              <w:t xml:space="preserve">Abstract Message </w:t>
             </w:r>
+            <w:proofErr w:type="spellStart"/>
+            <w:r>
+              <w:t>Scripter.lvclass</w:t>
+            </w:r>
+            <w:proofErr w:type="spellEnd"/>
           </w:p>
         </w:tc>
         <w:tc>
@@ -3364,8 +3975,13 @@
               <w:cnfStyle w:val="000000000000" w:firstRow="0" w:lastRow="0" w:firstColumn="0" w:lastColumn="0" w:oddVBand="0" w:evenVBand="0" w:oddHBand="0" w:evenHBand="0" w:firstRowFirstColumn="0" w:firstRowLastColumn="0" w:lastRowFirstColumn="0" w:lastRowLastColumn="0"/>
             </w:pPr>
             <w:r>
-              <w:t>Reference Method Prototyper.lvclass</w:t>
+              <w:t xml:space="preserve">Reference Method </w:t>
             </w:r>
+            <w:proofErr w:type="spellStart"/>
+            <w:r>
+              <w:t>Prototyper.lvclass</w:t>
+            </w:r>
+            <w:proofErr w:type="spellEnd"/>
           </w:p>
         </w:tc>
         <w:tc>
@@ -3377,8 +3993,13 @@
               <w:cnfStyle w:val="000000000000" w:firstRow="0" w:lastRow="0" w:firstColumn="0" w:lastColumn="0" w:oddVBand="0" w:evenVBand="0" w:oddHBand="0" w:evenHBand="0" w:firstRowFirstColumn="0" w:firstRowLastColumn="0" w:lastRowFirstColumn="0" w:lastRowLastColumn="0"/>
             </w:pPr>
             <w:r>
-              <w:t>Concrete Send Renamer.lvclass</w:t>
+              <w:t xml:space="preserve">Concrete Send </w:t>
             </w:r>
+            <w:proofErr w:type="spellStart"/>
+            <w:r>
+              <w:t>Renamer.lvclass</w:t>
+            </w:r>
+            <w:proofErr w:type="spellEnd"/>
           </w:p>
         </w:tc>
       </w:tr>
@@ -3422,8 +4043,13 @@
               <w:cnfStyle w:val="000000000000" w:firstRow="0" w:lastRow="0" w:firstColumn="0" w:lastColumn="0" w:oddVBand="0" w:evenVBand="0" w:oddHBand="0" w:evenHBand="0" w:firstRowFirstColumn="0" w:firstRowLastColumn="0" w:lastRowFirstColumn="0" w:lastRowLastColumn="0"/>
             </w:pPr>
             <w:r>
-              <w:t>Abstract Message Scripter.lvclass</w:t>
+              <w:t xml:space="preserve">Abstract Message </w:t>
             </w:r>
+            <w:proofErr w:type="spellStart"/>
+            <w:r>
+              <w:t>Scripter.lvclass</w:t>
+            </w:r>
+            <w:proofErr w:type="spellEnd"/>
           </w:p>
         </w:tc>
         <w:tc>
@@ -3435,8 +4061,13 @@
               <w:cnfStyle w:val="000000000000" w:firstRow="0" w:lastRow="0" w:firstColumn="0" w:lastColumn="0" w:oddVBand="0" w:evenVBand="0" w:oddHBand="0" w:evenHBand="0" w:firstRowFirstColumn="0" w:firstRowLastColumn="0" w:lastRowFirstColumn="0" w:lastRowLastColumn="0"/>
             </w:pPr>
             <w:r>
-              <w:t>User Defined Prototype.lvclass</w:t>
+              <w:t xml:space="preserve">User Defined </w:t>
             </w:r>
+            <w:proofErr w:type="spellStart"/>
+            <w:r>
+              <w:t>Prototype.lvclass</w:t>
+            </w:r>
+            <w:proofErr w:type="spellEnd"/>
           </w:p>
         </w:tc>
         <w:tc>
@@ -3448,8 +4079,13 @@
               <w:cnfStyle w:val="000000000000" w:firstRow="0" w:lastRow="0" w:firstColumn="0" w:lastColumn="0" w:oddVBand="0" w:evenVBand="0" w:oddHBand="0" w:evenHBand="0" w:firstRowFirstColumn="0" w:firstRowLastColumn="0" w:lastRowFirstColumn="0" w:lastRowLastColumn="0"/>
             </w:pPr>
             <w:r>
-              <w:t>Concrete Send Renamer.lvclass</w:t>
+              <w:t xml:space="preserve">Concrete Send </w:t>
             </w:r>
+            <w:proofErr w:type="spellStart"/>
+            <w:r>
+              <w:t>Renamer.lvclass</w:t>
+            </w:r>
+            <w:proofErr w:type="spellEnd"/>
           </w:p>
         </w:tc>
       </w:tr>
@@ -3484,8 +4120,13 @@
               <w:cnfStyle w:val="000000000000" w:firstRow="0" w:lastRow="0" w:firstColumn="0" w:lastColumn="0" w:oddVBand="0" w:evenVBand="0" w:oddHBand="0" w:evenHBand="0" w:firstRowFirstColumn="0" w:firstRowLastColumn="0" w:lastRowFirstColumn="0" w:lastRowLastColumn="0"/>
             </w:pPr>
             <w:r>
-              <w:t>Coupled Message Scripter.lvclass</w:t>
+              <w:t xml:space="preserve">Coupled Message </w:t>
             </w:r>
+            <w:proofErr w:type="spellStart"/>
+            <w:r>
+              <w:t>Scripter.lvclass</w:t>
+            </w:r>
+            <w:proofErr w:type="spellEnd"/>
           </w:p>
         </w:tc>
         <w:tc>
@@ -3497,8 +4138,13 @@
               <w:cnfStyle w:val="000000000000" w:firstRow="0" w:lastRow="0" w:firstColumn="0" w:lastColumn="0" w:oddVBand="0" w:evenVBand="0" w:oddHBand="0" w:evenHBand="0" w:firstRowFirstColumn="0" w:firstRowLastColumn="0" w:lastRowFirstColumn="0" w:lastRowLastColumn="0"/>
             </w:pPr>
             <w:r>
-              <w:t>Target Method Icon Reader.lvclass</w:t>
+              <w:t xml:space="preserve">Target Method Icon </w:t>
             </w:r>
+            <w:proofErr w:type="spellStart"/>
+            <w:r>
+              <w:t>Reader.lvclass</w:t>
+            </w:r>
+            <w:proofErr w:type="spellEnd"/>
           </w:p>
         </w:tc>
         <w:tc>
@@ -3533,7 +4179,23 @@
           <w:b/>
           <w:bCs/>
         </w:rPr>
-        <w:t xml:space="preserve">Message Maker.lvlib:Create Message.vi </w:t>
+        <w:t xml:space="preserve">Message </w:t>
+      </w:r>
+      <w:proofErr w:type="spellStart"/>
+      <w:r>
+        <w:rPr>
+          <w:b/>
+          <w:bCs/>
+        </w:rPr>
+        <w:t>Maker.lvlib:Create</w:t>
+      </w:r>
+      <w:proofErr w:type="spellEnd"/>
+      <w:r>
+        <w:rPr>
+          <w:b/>
+          <w:bCs/>
+        </w:rPr>
+        <w:t xml:space="preserve"> Message.vi </w:t>
       </w:r>
       <w:r>
         <w:t>template method that governs creating a message.  The algorithm consists of five dynamic dispatch VIs:</w:t>
@@ -3666,12 +4328,36 @@
     </w:p>
     <w:p>
       <w:r>
-        <w:t>Overridden by Abstract Message Rescripter.</w:t>
-      </w:r>
-    </w:p>
-    <w:p>
-      <w:r>
-        <w:t>Prototype.vi determines the attributes of the new message class by invoking its prototyper’s Prototype.vi. The Abstract Message Rescripter interrogates the message class being rescripted.</w:t>
+        <w:t xml:space="preserve">Overridden by Abstract Message </w:t>
+      </w:r>
+      <w:proofErr w:type="spellStart"/>
+      <w:r>
+        <w:t>Rescripter</w:t>
+      </w:r>
+      <w:proofErr w:type="spellEnd"/>
+      <w:r>
+        <w:t>.</w:t>
+      </w:r>
+    </w:p>
+    <w:p>
+      <w:r>
+        <w:t xml:space="preserve">Prototype.vi determines the attributes of the new message class by invoking its </w:t>
+      </w:r>
+      <w:proofErr w:type="spellStart"/>
+      <w:r>
+        <w:t>prototyper’s</w:t>
+      </w:r>
+      <w:proofErr w:type="spellEnd"/>
+      <w:r>
+        <w:t xml:space="preserve"> Prototype.vi. The Abstract Message </w:t>
+      </w:r>
+      <w:proofErr w:type="spellStart"/>
+      <w:r>
+        <w:t>Rescripter</w:t>
+      </w:r>
+      <w:proofErr w:type="spellEnd"/>
+      <w:r>
+        <w:t xml:space="preserve"> interrogates the message class being rescripted.</w:t>
       </w:r>
     </w:p>
     <w:p>
@@ -3689,7 +4375,23 @@
           <w:b/>
           <w:bCs/>
         </w:rPr>
-        <w:t xml:space="preserve">Message Maker.lvclass:Copy Member Data from Target.vi.  </w:t>
+        <w:t xml:space="preserve">Message </w:t>
+      </w:r>
+      <w:proofErr w:type="spellStart"/>
+      <w:r>
+        <w:rPr>
+          <w:b/>
+          <w:bCs/>
+        </w:rPr>
+        <w:t>Maker.lvclass:Copy</w:t>
+      </w:r>
+      <w:proofErr w:type="spellEnd"/>
+      <w:r>
+        <w:rPr>
+          <w:b/>
+          <w:bCs/>
+        </w:rPr>
+        <w:t xml:space="preserve"> Member Data from Target.vi.  </w:t>
       </w:r>
     </w:p>
     <w:p>
@@ -3881,8 +4583,13 @@
     <w:p/>
     <w:p>
       <w:r>
-        <w:t>User Defined Prototype.lvclass:Prototyper.vi</w:t>
-      </w:r>
+        <w:t xml:space="preserve">User Defined </w:t>
+      </w:r>
+      <w:proofErr w:type="spellStart"/>
+      <w:r>
+        <w:t>Prototype.lvclass:Prototyper.vi</w:t>
+      </w:r>
+      <w:proofErr w:type="spellEnd"/>
       <w:r>
         <w:t xml:space="preserve"> determines the message’s attributes using </w:t>
       </w:r>
@@ -4028,7 +4735,31 @@
     </w:p>
     <w:p>
       <w:r>
-        <w:t>Overridden by Abstract Message Rescripter, Concrete Message Rescripter, and Coupled Message Rescripter.</w:t>
+        <w:t xml:space="preserve">Overridden by Abstract Message </w:t>
+      </w:r>
+      <w:proofErr w:type="spellStart"/>
+      <w:r>
+        <w:t>Rescripter</w:t>
+      </w:r>
+      <w:proofErr w:type="spellEnd"/>
+      <w:r>
+        <w:t xml:space="preserve">, Concrete Message </w:t>
+      </w:r>
+      <w:proofErr w:type="spellStart"/>
+      <w:r>
+        <w:t>Rescripter</w:t>
+      </w:r>
+      <w:proofErr w:type="spellEnd"/>
+      <w:r>
+        <w:t xml:space="preserve">, and Coupled Message </w:t>
+      </w:r>
+      <w:proofErr w:type="spellStart"/>
+      <w:r>
+        <w:t>Rescripter</w:t>
+      </w:r>
+      <w:proofErr w:type="spellEnd"/>
+      <w:r>
+        <w:t>.</w:t>
       </w:r>
     </w:p>
     <w:p>
@@ -4043,7 +4774,23 @@
           <w:b/>
           <w:bCs/>
         </w:rPr>
-        <w:t>Message Maker.lvlib:Copy Class.vi.</w:t>
+        <w:t xml:space="preserve">Message </w:t>
+      </w:r>
+      <w:proofErr w:type="spellStart"/>
+      <w:r>
+        <w:rPr>
+          <w:b/>
+          <w:bCs/>
+        </w:rPr>
+        <w:t>Maker.lvlib:Copy</w:t>
+      </w:r>
+      <w:proofErr w:type="spellEnd"/>
+      <w:r>
+        <w:rPr>
+          <w:b/>
+          <w:bCs/>
+        </w:rPr>
+        <w:t xml:space="preserve"> Class.vi.</w:t>
       </w:r>
     </w:p>
     <w:p>
@@ -4109,7 +4856,15 @@
     </w:p>
     <w:p>
       <w:r>
-        <w:t>Create Class.vi then opens the parent message class and the new class in the project’s context, and sets the new message’s parent class.  (The parent class is either Message.lvclass, or, in the case of abstract messages, a parent specified by the user.)</w:t>
+        <w:t xml:space="preserve">Create Class.vi then opens the parent message class and the new class in the project’s context, and sets the new message’s parent class.  (The parent class is either </w:t>
+      </w:r>
+      <w:proofErr w:type="spellStart"/>
+      <w:r>
+        <w:t>Message.lvclass</w:t>
+      </w:r>
+      <w:proofErr w:type="spellEnd"/>
+      <w:r>
+        <w:t>, or, in the case of abstract messages, a parent specified by the user.)</w:t>
       </w:r>
     </w:p>
     <w:p>
@@ -4261,7 +5016,23 @@
           <w:b/>
           <w:bCs/>
         </w:rPr>
-        <w:t>Message Maker.lvlib:Add Member Data to Private Data Control.vi</w:t>
+        <w:t xml:space="preserve">Message </w:t>
+      </w:r>
+      <w:proofErr w:type="spellStart"/>
+      <w:r>
+        <w:rPr>
+          <w:b/>
+          <w:bCs/>
+        </w:rPr>
+        <w:t>Maker.lvlib:Add</w:t>
+      </w:r>
+      <w:proofErr w:type="spellEnd"/>
+      <w:r>
+        <w:rPr>
+          <w:b/>
+          <w:bCs/>
+        </w:rPr>
+        <w:t xml:space="preserve"> Member Data to Private Data Control.vi</w:t>
       </w:r>
       <w:r>
         <w:t>.  After opening the private data control of the new message class, the VI adds attributes to it as shown here:</w:t>
@@ -4335,7 +5106,23 @@
         <w:t xml:space="preserve"> traverses a front panel or block diagram </w:t>
       </w:r>
       <w:r>
-        <w:t>and returns a reference to each instance of the type that it finds. In this case, we are traversing the message class’s private data control.  It only has one control, the attributes cluster.  The VI then iterates over the array of control references, and uses the Control.Move method to add a copy of each control to the cluster.  Control.Move adds or moves a control within the indicated owner, which can be anything that can hold a control reference (cluster, front panel, etc.).</w:t>
+        <w:t xml:space="preserve">and returns a reference to each instance of the type that it finds. In this case, we are traversing the message class’s private data control.  It only has one control, the attributes cluster.  The VI then iterates over the array of control references, and uses the </w:t>
+      </w:r>
+      <w:proofErr w:type="spellStart"/>
+      <w:r>
+        <w:t>Control.Move</w:t>
+      </w:r>
+      <w:proofErr w:type="spellEnd"/>
+      <w:r>
+        <w:t xml:space="preserve"> method to add a copy of each control to the cluster.  </w:t>
+      </w:r>
+      <w:proofErr w:type="spellStart"/>
+      <w:r>
+        <w:t>Control.Move</w:t>
+      </w:r>
+      <w:proofErr w:type="spellEnd"/>
+      <w:r>
+        <w:t xml:space="preserve"> adds or moves a control within the indicated owner, which can be anything that can hold a control reference (cluster, front panel, etc.).</w:t>
       </w:r>
     </w:p>
     <w:p>
@@ -4347,7 +5134,23 @@
           <w:b/>
           <w:bCs/>
         </w:rPr>
-        <w:t>Message Maker.lvlib:Set Message Clas Icon.vi</w:t>
+        <w:t xml:space="preserve">Message </w:t>
+      </w:r>
+      <w:proofErr w:type="spellStart"/>
+      <w:r>
+        <w:rPr>
+          <w:b/>
+          <w:bCs/>
+        </w:rPr>
+        <w:t>Maker.lvlib:Set</w:t>
+      </w:r>
+      <w:proofErr w:type="spellEnd"/>
+      <w:r>
+        <w:rPr>
+          <w:b/>
+          <w:bCs/>
+        </w:rPr>
+        <w:t xml:space="preserve"> Message Clas Icon.vi</w:t>
       </w:r>
       <w:r>
         <w:t xml:space="preserve"> to set the icon of the message class.</w:t>
@@ -4472,7 +5275,23 @@
           <w:b/>
           <w:bCs/>
         </w:rPr>
-        <w:t>Message Maker.lvlib:Create Send Method.vi</w:t>
+        <w:t xml:space="preserve">Message </w:t>
+      </w:r>
+      <w:proofErr w:type="spellStart"/>
+      <w:r>
+        <w:rPr>
+          <w:b/>
+          <w:bCs/>
+        </w:rPr>
+        <w:t>Maker.lvlib:Create</w:t>
+      </w:r>
+      <w:proofErr w:type="spellEnd"/>
+      <w:r>
+        <w:rPr>
+          <w:b/>
+          <w:bCs/>
+        </w:rPr>
+        <w:t xml:space="preserve"> Send Method.vi</w:t>
       </w:r>
       <w:r>
         <w:t xml:space="preserve">.  This VI copies the Send Template.vi in the template class, under a name of the form Send &lt;target method&gt;.vi.  It then deletes the template VI.  Build.vi then invokes </w:t>
@@ -4482,7 +5301,23 @@
           <w:b/>
           <w:bCs/>
         </w:rPr>
-        <w:t>Message Maker.lvlib:Build Send.vi</w:t>
+        <w:t xml:space="preserve">Message </w:t>
+      </w:r>
+      <w:proofErr w:type="spellStart"/>
+      <w:r>
+        <w:rPr>
+          <w:b/>
+          <w:bCs/>
+        </w:rPr>
+        <w:t>Maker.lvlib:Build</w:t>
+      </w:r>
+      <w:proofErr w:type="spellEnd"/>
+      <w:r>
+        <w:rPr>
+          <w:b/>
+          <w:bCs/>
+        </w:rPr>
+        <w:t xml:space="preserve"> Send.vi</w:t>
       </w:r>
       <w:r>
         <w:t>.</w:t>
@@ -4498,7 +5333,23 @@
           <w:b/>
           <w:bCs/>
         </w:rPr>
-        <w:t>Message Maker.lvlib:Replace Enqueue if Using PPL.vi</w:t>
+        <w:t xml:space="preserve">Message </w:t>
+      </w:r>
+      <w:proofErr w:type="spellStart"/>
+      <w:r>
+        <w:rPr>
+          <w:b/>
+          <w:bCs/>
+        </w:rPr>
+        <w:t>Maker.lvlib:Replace</w:t>
+      </w:r>
+      <w:proofErr w:type="spellEnd"/>
+      <w:r>
+        <w:rPr>
+          <w:b/>
+          <w:bCs/>
+        </w:rPr>
+        <w:t xml:space="preserve"> Enqueue if Using PPL.vi</w:t>
       </w:r>
       <w:r>
         <w:t xml:space="preserve"> to replace the Actor Framework Message Enqueuer, Message Enqueuer out, and Message Priority controls/indicators used by the Send VI with their PPL equivalents.</w:t>
@@ -4513,10 +5364,34 @@
           <w:b/>
           <w:bCs/>
         </w:rPr>
-        <w:t>Message Maker.lvlib:Add Controls to Method.vi</w:t>
-      </w:r>
-      <w:r>
-        <w:t xml:space="preserve"> to add controls to the Send VI’s front panel.  This VI obtains a reference to the active front panel pane, and then uses Control.Move to place the controls.</w:t>
+        <w:t xml:space="preserve">Message </w:t>
+      </w:r>
+      <w:proofErr w:type="spellStart"/>
+      <w:r>
+        <w:rPr>
+          <w:b/>
+          <w:bCs/>
+        </w:rPr>
+        <w:t>Maker.lvlib:Add</w:t>
+      </w:r>
+      <w:proofErr w:type="spellEnd"/>
+      <w:r>
+        <w:rPr>
+          <w:b/>
+          <w:bCs/>
+        </w:rPr>
+        <w:t xml:space="preserve"> Controls to Method.vi</w:t>
+      </w:r>
+      <w:r>
+        <w:t xml:space="preserve"> to add controls to the Send VI’s front panel.  This VI obtains a reference to the active front panel pane, and then uses </w:t>
+      </w:r>
+      <w:proofErr w:type="spellStart"/>
+      <w:r>
+        <w:t>Control.Move</w:t>
+      </w:r>
+      <w:proofErr w:type="spellEnd"/>
+      <w:r>
+        <w:t xml:space="preserve"> to place the controls.</w:t>
       </w:r>
     </w:p>
     <w:p>
@@ -4584,6 +5459,61 @@
     </w:p>
     <w:p>
       <w:r>
+        <w:rPr>
+          <w:noProof/>
+        </w:rPr>
+        <w:drawing>
+          <wp:inline distT="0" distB="0" distL="0" distR="0" wp14:anchorId="7D4373FA" wp14:editId="79EE0DBF">
+            <wp:extent cx="5934075" cy="2552700"/>
+            <wp:effectExtent l="0" t="0" r="9525" b="0"/>
+            <wp:docPr id="428385297" name="Picture 1"/>
+            <wp:cNvGraphicFramePr>
+              <a:graphicFrameLocks xmlns:a="http://schemas.openxmlformats.org/drawingml/2006/main" noChangeAspect="1"/>
+            </wp:cNvGraphicFramePr>
+            <a:graphic xmlns:a="http://schemas.openxmlformats.org/drawingml/2006/main">
+              <a:graphicData uri="http://schemas.openxmlformats.org/drawingml/2006/picture">
+                <pic:pic xmlns:pic="http://schemas.openxmlformats.org/drawingml/2006/picture">
+                  <pic:nvPicPr>
+                    <pic:cNvPr id="0" name="Picture 1"/>
+                    <pic:cNvPicPr>
+                      <a:picLocks noChangeAspect="1" noChangeArrowheads="1"/>
+                    </pic:cNvPicPr>
+                  </pic:nvPicPr>
+                  <pic:blipFill>
+                    <a:blip r:embed="rId36">
+                      <a:extLst>
+                        <a:ext uri="{28A0092B-C50C-407E-A947-70E740481C1C}">
+                          <a14:useLocalDpi xmlns:a14="http://schemas.microsoft.com/office/drawing/2010/main" val="0"/>
+                        </a:ext>
+                      </a:extLst>
+                    </a:blip>
+                    <a:srcRect/>
+                    <a:stretch>
+                      <a:fillRect/>
+                    </a:stretch>
+                  </pic:blipFill>
+                  <pic:spPr bwMode="auto">
+                    <a:xfrm>
+                      <a:off x="0" y="0"/>
+                      <a:ext cx="5934075" cy="2552700"/>
+                    </a:xfrm>
+                    <a:prstGeom prst="rect">
+                      <a:avLst/>
+                    </a:prstGeom>
+                    <a:noFill/>
+                    <a:ln>
+                      <a:noFill/>
+                    </a:ln>
+                  </pic:spPr>
+                </pic:pic>
+              </a:graphicData>
+            </a:graphic>
+          </wp:inline>
+        </w:drawing>
+      </w:r>
+    </w:p>
+    <w:p>
+      <w:r>
         <w:t xml:space="preserve">If any controls were added to the front panel, Send Build.vi invokes </w:t>
       </w:r>
       <w:r>
@@ -4591,7 +5521,23 @@
           <w:b/>
           <w:bCs/>
         </w:rPr>
-        <w:t>Message Maker.lvlib:Controls to Connector Pane.vi</w:t>
+        <w:t xml:space="preserve">Message </w:t>
+      </w:r>
+      <w:proofErr w:type="spellStart"/>
+      <w:r>
+        <w:rPr>
+          <w:b/>
+          <w:bCs/>
+        </w:rPr>
+        <w:t>Maker.lvlib:Controls</w:t>
+      </w:r>
+      <w:proofErr w:type="spellEnd"/>
+      <w:r>
+        <w:rPr>
+          <w:b/>
+          <w:bCs/>
+        </w:rPr>
+        <w:t xml:space="preserve"> to Connector Pane.vi</w:t>
       </w:r>
       <w:r>
         <w:t xml:space="preserve"> to assign the new controls to connector pane terminals.  Here is the relevant code:</w:t>
@@ -4599,6 +5545,10 @@
     </w:p>
     <w:p>
       <w:r>
+        <w:rPr>
+          <w:noProof/>
+        </w:rPr>
+        <w:lastRenderedPageBreak/>
         <w:drawing>
           <wp:inline distT="0" distB="0" distL="0" distR="0" wp14:anchorId="42C89B33" wp14:editId="209B894D">
             <wp:extent cx="5943600" cy="1965960"/>
@@ -4629,7 +5579,7 @@
                     </pic:cNvPicPr>
                   </pic:nvPicPr>
                   <pic:blipFill>
-                    <a:blip r:embed="rId36"/>
+                    <a:blip r:embed="rId37"/>
                     <a:stretch>
                       <a:fillRect/>
                     </a:stretch>
@@ -4659,7 +5609,23 @@
           <w:b/>
           <w:bCs/>
         </w:rPr>
-        <w:t>Message Maker.lvlib:Wire FP Controls to Bundler.vi</w:t>
+        <w:t xml:space="preserve">Message </w:t>
+      </w:r>
+      <w:proofErr w:type="spellStart"/>
+      <w:r>
+        <w:rPr>
+          <w:b/>
+          <w:bCs/>
+        </w:rPr>
+        <w:t>Maker.lvlib:Wire</w:t>
+      </w:r>
+      <w:proofErr w:type="spellEnd"/>
+      <w:r>
+        <w:rPr>
+          <w:b/>
+          <w:bCs/>
+        </w:rPr>
+        <w:t xml:space="preserve"> FP Controls to Bundler.vi</w:t>
       </w:r>
       <w:r>
         <w:t>, which connects the new front panel controls to a bundler that sets the message’s attributes.  The bundler must be resized first:</w:t>
@@ -4670,7 +5636,6 @@
         <w:rPr>
           <w:noProof/>
         </w:rPr>
-        <w:lastRenderedPageBreak/>
         <w:drawing>
           <wp:inline distT="0" distB="0" distL="0" distR="0" wp14:anchorId="21B8A21A" wp14:editId="09E79ABD">
             <wp:extent cx="5724525" cy="1905000"/>
@@ -4689,7 +5654,7 @@
                     </pic:cNvPicPr>
                   </pic:nvPicPr>
                   <pic:blipFill>
-                    <a:blip r:embed="rId37">
+                    <a:blip r:embed="rId38">
                       <a:extLst>
                         <a:ext uri="{28A0092B-C50C-407E-A947-70E740481C1C}">
                           <a14:useLocalDpi xmlns:a14="http://schemas.microsoft.com/office/drawing/2010/main" val="0"/>
@@ -4723,6 +5688,211 @@
     </w:p>
     <w:p>
       <w:r>
+        <w:t xml:space="preserve">Note that the Wire Source input to </w:t>
+      </w:r>
+      <w:proofErr w:type="spellStart"/>
+      <w:r>
+        <w:t>Terminal.Connect</w:t>
+      </w:r>
+      <w:proofErr w:type="spellEnd"/>
+      <w:r>
+        <w:t xml:space="preserve"> Wire is NOT a control reference; it is a terminal reference.  Terminal references are obtained from control references with a call to </w:t>
+      </w:r>
+      <w:proofErr w:type="spellStart"/>
+      <w:r>
+        <w:t>Control.Terminal</w:t>
+      </w:r>
+      <w:proofErr w:type="spellEnd"/>
+      <w:r>
+        <w:t>:</w:t>
+      </w:r>
+    </w:p>
+    <w:p>
+      <w:r>
+        <w:drawing>
+          <wp:inline distT="0" distB="0" distL="0" distR="0" wp14:anchorId="385C794F" wp14:editId="3C3D0FAA">
+            <wp:extent cx="1781175" cy="1579532"/>
+            <wp:effectExtent l="0" t="0" r="0" b="1905"/>
+            <wp:docPr id="493456412" name="Picture 3">
+              <a:extLst xmlns:a="http://schemas.openxmlformats.org/drawingml/2006/main">
+                <a:ext uri="{FF2B5EF4-FFF2-40B4-BE49-F238E27FC236}">
+                  <a16:creationId xmlns:a16="http://schemas.microsoft.com/office/drawing/2014/main" id="{E99B4BC8-1EF4-4FA2-A9B8-4326CB4B5C89}"/>
+                </a:ext>
+              </a:extLst>
+            </wp:docPr>
+            <wp:cNvGraphicFramePr>
+              <a:graphicFrameLocks xmlns:a="http://schemas.openxmlformats.org/drawingml/2006/main" noChangeAspect="1"/>
+            </wp:cNvGraphicFramePr>
+            <a:graphic xmlns:a="http://schemas.openxmlformats.org/drawingml/2006/main">
+              <a:graphicData uri="http://schemas.openxmlformats.org/drawingml/2006/picture">
+                <pic:pic xmlns:pic="http://schemas.openxmlformats.org/drawingml/2006/picture">
+                  <pic:nvPicPr>
+                    <pic:cNvPr id="4" name="Picture 3">
+                      <a:extLst>
+                        <a:ext uri="{FF2B5EF4-FFF2-40B4-BE49-F238E27FC236}">
+                          <a16:creationId xmlns:a16="http://schemas.microsoft.com/office/drawing/2014/main" id="{E99B4BC8-1EF4-4FA2-A9B8-4326CB4B5C89}"/>
+                        </a:ext>
+                      </a:extLst>
+                    </pic:cNvPr>
+                    <pic:cNvPicPr>
+                      <a:picLocks noChangeAspect="1"/>
+                    </pic:cNvPicPr>
+                  </pic:nvPicPr>
+                  <pic:blipFill>
+                    <a:blip r:embed="rId39"/>
+                    <a:stretch>
+                      <a:fillRect/>
+                    </a:stretch>
+                  </pic:blipFill>
+                  <pic:spPr>
+                    <a:xfrm>
+                      <a:off x="0" y="0"/>
+                      <a:ext cx="1787101" cy="1584787"/>
+                    </a:xfrm>
+                    <a:prstGeom prst="rect">
+                      <a:avLst/>
+                    </a:prstGeom>
+                  </pic:spPr>
+                </pic:pic>
+              </a:graphicData>
+            </a:graphic>
+          </wp:inline>
+        </w:drawing>
+      </w:r>
+    </w:p>
+    <w:p>
+      <w:r>
+        <w:t xml:space="preserve">We find the bundler with a call to </w:t>
+      </w:r>
+      <w:r>
+        <w:rPr>
+          <w:b/>
+          <w:bCs/>
+        </w:rPr>
+        <w:t>TREF Find Object By Label.vi</w:t>
+      </w:r>
+      <w:r>
+        <w:t>:</w:t>
+      </w:r>
+    </w:p>
+    <w:p>
+      <w:r>
+        <w:rPr>
+          <w:noProof/>
+        </w:rPr>
+        <w:lastRenderedPageBreak/>
+        <w:drawing>
+          <wp:inline distT="0" distB="0" distL="0" distR="0" wp14:anchorId="43238FA0" wp14:editId="3CA2EC40">
+            <wp:extent cx="1285875" cy="1666875"/>
+            <wp:effectExtent l="0" t="0" r="9525" b="9525"/>
+            <wp:docPr id="673255896" name="Picture 2"/>
+            <wp:cNvGraphicFramePr>
+              <a:graphicFrameLocks xmlns:a="http://schemas.openxmlformats.org/drawingml/2006/main" noChangeAspect="1"/>
+            </wp:cNvGraphicFramePr>
+            <a:graphic xmlns:a="http://schemas.openxmlformats.org/drawingml/2006/main">
+              <a:graphicData uri="http://schemas.openxmlformats.org/drawingml/2006/picture">
+                <pic:pic xmlns:pic="http://schemas.openxmlformats.org/drawingml/2006/picture">
+                  <pic:nvPicPr>
+                    <pic:cNvPr id="0" name="Picture 2"/>
+                    <pic:cNvPicPr>
+                      <a:picLocks noChangeAspect="1" noChangeArrowheads="1"/>
+                    </pic:cNvPicPr>
+                  </pic:nvPicPr>
+                  <pic:blipFill>
+                    <a:blip r:embed="rId40">
+                      <a:extLst>
+                        <a:ext uri="{28A0092B-C50C-407E-A947-70E740481C1C}">
+                          <a14:useLocalDpi xmlns:a14="http://schemas.microsoft.com/office/drawing/2010/main" val="0"/>
+                        </a:ext>
+                      </a:extLst>
+                    </a:blip>
+                    <a:srcRect/>
+                    <a:stretch>
+                      <a:fillRect/>
+                    </a:stretch>
+                  </pic:blipFill>
+                  <pic:spPr bwMode="auto">
+                    <a:xfrm>
+                      <a:off x="0" y="0"/>
+                      <a:ext cx="1285875" cy="1666875"/>
+                    </a:xfrm>
+                    <a:prstGeom prst="rect">
+                      <a:avLst/>
+                    </a:prstGeom>
+                    <a:noFill/>
+                    <a:ln>
+                      <a:noFill/>
+                    </a:ln>
+                  </pic:spPr>
+                </pic:pic>
+              </a:graphicData>
+            </a:graphic>
+          </wp:inline>
+        </w:drawing>
+      </w:r>
+    </w:p>
+    <w:p>
+      <w:r>
+        <w:t>Here is the complete VI:</w:t>
+      </w:r>
+    </w:p>
+    <w:p>
+      <w:r>
+        <w:rPr>
+          <w:noProof/>
+        </w:rPr>
+        <w:drawing>
+          <wp:inline distT="0" distB="0" distL="0" distR="0" wp14:anchorId="1D0433D5" wp14:editId="2052BFE2">
+            <wp:extent cx="5943600" cy="1628775"/>
+            <wp:effectExtent l="0" t="0" r="0" b="9525"/>
+            <wp:docPr id="997285619" name="Picture 3"/>
+            <wp:cNvGraphicFramePr>
+              <a:graphicFrameLocks xmlns:a="http://schemas.openxmlformats.org/drawingml/2006/main" noChangeAspect="1"/>
+            </wp:cNvGraphicFramePr>
+            <a:graphic xmlns:a="http://schemas.openxmlformats.org/drawingml/2006/main">
+              <a:graphicData uri="http://schemas.openxmlformats.org/drawingml/2006/picture">
+                <pic:pic xmlns:pic="http://schemas.openxmlformats.org/drawingml/2006/picture">
+                  <pic:nvPicPr>
+                    <pic:cNvPr id="0" name="Picture 3"/>
+                    <pic:cNvPicPr>
+                      <a:picLocks noChangeAspect="1" noChangeArrowheads="1"/>
+                    </pic:cNvPicPr>
+                  </pic:nvPicPr>
+                  <pic:blipFill>
+                    <a:blip r:embed="rId41">
+                      <a:extLst>
+                        <a:ext uri="{28A0092B-C50C-407E-A947-70E740481C1C}">
+                          <a14:useLocalDpi xmlns:a14="http://schemas.microsoft.com/office/drawing/2010/main" val="0"/>
+                        </a:ext>
+                      </a:extLst>
+                    </a:blip>
+                    <a:srcRect/>
+                    <a:stretch>
+                      <a:fillRect/>
+                    </a:stretch>
+                  </pic:blipFill>
+                  <pic:spPr bwMode="auto">
+                    <a:xfrm>
+                      <a:off x="0" y="0"/>
+                      <a:ext cx="5943600" cy="1628775"/>
+                    </a:xfrm>
+                    <a:prstGeom prst="rect">
+                      <a:avLst/>
+                    </a:prstGeom>
+                    <a:noFill/>
+                    <a:ln>
+                      <a:noFill/>
+                    </a:ln>
+                  </pic:spPr>
+                </pic:pic>
+              </a:graphicData>
+            </a:graphic>
+          </wp:inline>
+        </w:drawing>
+      </w:r>
+    </w:p>
+    <w:p>
+      <w:r>
         <w:t xml:space="preserve">If the message has no data, the bundler is deleted and the message class input directly wired to Enqueue.vi, via a call to </w:t>
       </w:r>
       <w:r>
@@ -4730,7 +5900,23 @@
           <w:b/>
           <w:bCs/>
         </w:rPr>
-        <w:t>Message Maker.lvlib:Wire Class to Enqueuer.vi</w:t>
+        <w:t xml:space="preserve">Message </w:t>
+      </w:r>
+      <w:proofErr w:type="spellStart"/>
+      <w:r>
+        <w:rPr>
+          <w:b/>
+          <w:bCs/>
+        </w:rPr>
+        <w:t>Maker.lvlib:Wire</w:t>
+      </w:r>
+      <w:proofErr w:type="spellEnd"/>
+      <w:r>
+        <w:rPr>
+          <w:b/>
+          <w:bCs/>
+        </w:rPr>
+        <w:t xml:space="preserve"> Class to Enqueuer.vi</w:t>
       </w:r>
       <w:r>
         <w:t>.</w:t>
@@ -4741,17 +5927,49 @@
         <w:t xml:space="preserve">Send Build.vi wraps up </w:t>
       </w:r>
       <w:r>
-        <w:t>by invoking VI.Block Diagram:Cleanup and</w:t>
-      </w:r>
+        <w:t xml:space="preserve">by invoking </w:t>
+      </w:r>
+      <w:proofErr w:type="spellStart"/>
+      <w:r>
+        <w:t>VI.Block</w:t>
+      </w:r>
+      <w:proofErr w:type="spellEnd"/>
       <w:r>
         <w:t xml:space="preserve"> </w:t>
       </w:r>
-      <w:r>
-        <w:rPr>
-          <w:b/>
-          <w:bCs/>
-        </w:rPr>
-        <w:t>Message Maker.lvlib:Clean Up Panel.vi</w:t>
+      <w:proofErr w:type="spellStart"/>
+      <w:r>
+        <w:t>Diagram:Cleanup</w:t>
+      </w:r>
+      <w:proofErr w:type="spellEnd"/>
+      <w:r>
+        <w:t xml:space="preserve"> and</w:t>
+      </w:r>
+      <w:r>
+        <w:t xml:space="preserve"> </w:t>
+      </w:r>
+      <w:r>
+        <w:rPr>
+          <w:b/>
+          <w:bCs/>
+        </w:rPr>
+        <w:t xml:space="preserve">Message </w:t>
+      </w:r>
+      <w:proofErr w:type="spellStart"/>
+      <w:r>
+        <w:rPr>
+          <w:b/>
+          <w:bCs/>
+        </w:rPr>
+        <w:t>Maker.lvlib:Clean</w:t>
+      </w:r>
+      <w:proofErr w:type="spellEnd"/>
+      <w:r>
+        <w:rPr>
+          <w:b/>
+          <w:bCs/>
+        </w:rPr>
+        <w:t xml:space="preserve"> Up Panel.vi</w:t>
       </w:r>
       <w:r>
         <w:t>, a rather complex VI that places the Send VI’s front panel controls in a manner similar to their arrangement in the connector pane.</w:t>
@@ -4766,7 +5984,23 @@
           <w:b/>
           <w:bCs/>
         </w:rPr>
-        <w:t>Message Maker.lvlib:Send Icon.vi</w:t>
+        <w:t xml:space="preserve">Message </w:t>
+      </w:r>
+      <w:proofErr w:type="spellStart"/>
+      <w:r>
+        <w:rPr>
+          <w:b/>
+          <w:bCs/>
+        </w:rPr>
+        <w:t>Maker.lvlib:Send</w:t>
+      </w:r>
+      <w:proofErr w:type="spellEnd"/>
+      <w:r>
+        <w:rPr>
+          <w:b/>
+          <w:bCs/>
+        </w:rPr>
+        <w:t xml:space="preserve"> Icon.vi</w:t>
       </w:r>
       <w:r>
         <w:t xml:space="preserve"> to set the new VI’s icon.</w:t>
@@ -4787,6 +6021,193 @@
         <w:t>Creating the Receiver VI</w:t>
       </w:r>
     </w:p>
+    <w:p>
+      <w:r>
+        <w:drawing>
+          <wp:inline distT="0" distB="0" distL="0" distR="0" wp14:anchorId="3863A5AE" wp14:editId="3D4E456A">
+            <wp:extent cx="1517904" cy="859536"/>
+            <wp:effectExtent l="0" t="0" r="6350" b="0"/>
+            <wp:docPr id="1337392960" name="Picture 3">
+              <a:extLst xmlns:a="http://schemas.openxmlformats.org/drawingml/2006/main">
+                <a:ext uri="{FF2B5EF4-FFF2-40B4-BE49-F238E27FC236}">
+                  <a16:creationId xmlns:a16="http://schemas.microsoft.com/office/drawing/2014/main" id="{3A08A97F-7B4D-47C4-8D2F-16CD21EC4A73}"/>
+                </a:ext>
+              </a:extLst>
+            </wp:docPr>
+            <wp:cNvGraphicFramePr>
+              <a:graphicFrameLocks xmlns:a="http://schemas.openxmlformats.org/drawingml/2006/main" noChangeAspect="1"/>
+            </wp:cNvGraphicFramePr>
+            <a:graphic xmlns:a="http://schemas.openxmlformats.org/drawingml/2006/main">
+              <a:graphicData uri="http://schemas.openxmlformats.org/drawingml/2006/picture">
+                <pic:pic xmlns:pic="http://schemas.openxmlformats.org/drawingml/2006/picture">
+                  <pic:nvPicPr>
+                    <pic:cNvPr id="4" name="Picture 3">
+                      <a:extLst>
+                        <a:ext uri="{FF2B5EF4-FFF2-40B4-BE49-F238E27FC236}">
+                          <a16:creationId xmlns:a16="http://schemas.microsoft.com/office/drawing/2014/main" id="{3A08A97F-7B4D-47C4-8D2F-16CD21EC4A73}"/>
+                        </a:ext>
+                      </a:extLst>
+                    </pic:cNvPr>
+                    <pic:cNvPicPr>
+                      <a:picLocks noChangeAspect="1"/>
+                    </pic:cNvPicPr>
+                  </pic:nvPicPr>
+                  <pic:blipFill>
+                    <a:blip r:embed="rId42"/>
+                    <a:stretch>
+                      <a:fillRect/>
+                    </a:stretch>
+                  </pic:blipFill>
+                  <pic:spPr>
+                    <a:xfrm>
+                      <a:off x="0" y="0"/>
+                      <a:ext cx="1517904" cy="859536"/>
+                    </a:xfrm>
+                    <a:prstGeom prst="rect">
+                      <a:avLst/>
+                    </a:prstGeom>
+                  </pic:spPr>
+                </pic:pic>
+              </a:graphicData>
+            </a:graphic>
+          </wp:inline>
+        </w:drawing>
+      </w:r>
+    </w:p>
+    <w:p>
+      <w:r>
+        <w:t xml:space="preserve">Overridden by Abstract Message Scripter, Coupled Message Scripter, Concrete Message Scripter, Concrete Message </w:t>
+      </w:r>
+      <w:proofErr w:type="spellStart"/>
+      <w:r>
+        <w:t>Rescripter</w:t>
+      </w:r>
+      <w:proofErr w:type="spellEnd"/>
+      <w:r>
+        <w:t xml:space="preserve">, and Coupled Message </w:t>
+      </w:r>
+      <w:proofErr w:type="spellStart"/>
+      <w:r>
+        <w:t>Rescripter</w:t>
+      </w:r>
+      <w:proofErr w:type="spellEnd"/>
+      <w:r>
+        <w:t>.</w:t>
+      </w:r>
+    </w:p>
+    <w:p>
+      <w:r>
+        <w:t xml:space="preserve">Make Receiver.vi performs many of the same operations as Make Sender.vi, just on the Do.vi or Read Attributes.vi of the new message class.  Each message type has a different target for these operations, so each invokes a different build VI in Message </w:t>
+      </w:r>
+      <w:proofErr w:type="spellStart"/>
+      <w:r>
+        <w:t>Maker.lvlib</w:t>
+      </w:r>
+      <w:proofErr w:type="spellEnd"/>
+      <w:r>
+        <w:t>:</w:t>
+      </w:r>
+    </w:p>
+    <w:p>
+      <w:r>
+        <w:rPr>
+          <w:noProof/>
+        </w:rPr>
+        <w:lastRenderedPageBreak/>
+        <w:drawing>
+          <wp:inline distT="0" distB="0" distL="0" distR="0" wp14:anchorId="297DB4B6" wp14:editId="3D7F4E10">
+            <wp:extent cx="3457575" cy="2422151"/>
+            <wp:effectExtent l="0" t="0" r="0" b="0"/>
+            <wp:docPr id="121620014" name="Picture 4"/>
+            <wp:cNvGraphicFramePr>
+              <a:graphicFrameLocks xmlns:a="http://schemas.openxmlformats.org/drawingml/2006/main" noChangeAspect="1"/>
+            </wp:cNvGraphicFramePr>
+            <a:graphic xmlns:a="http://schemas.openxmlformats.org/drawingml/2006/main">
+              <a:graphicData uri="http://schemas.openxmlformats.org/drawingml/2006/picture">
+                <pic:pic xmlns:pic="http://schemas.openxmlformats.org/drawingml/2006/picture">
+                  <pic:nvPicPr>
+                    <pic:cNvPr id="0" name="Picture 4"/>
+                    <pic:cNvPicPr>
+                      <a:picLocks noChangeAspect="1" noChangeArrowheads="1"/>
+                    </pic:cNvPicPr>
+                  </pic:nvPicPr>
+                  <pic:blipFill>
+                    <a:blip r:embed="rId43">
+                      <a:extLst>
+                        <a:ext uri="{28A0092B-C50C-407E-A947-70E740481C1C}">
+                          <a14:useLocalDpi xmlns:a14="http://schemas.microsoft.com/office/drawing/2010/main" val="0"/>
+                        </a:ext>
+                      </a:extLst>
+                    </a:blip>
+                    <a:srcRect/>
+                    <a:stretch>
+                      <a:fillRect/>
+                    </a:stretch>
+                  </pic:blipFill>
+                  <pic:spPr bwMode="auto">
+                    <a:xfrm>
+                      <a:off x="0" y="0"/>
+                      <a:ext cx="3469569" cy="2430553"/>
+                    </a:xfrm>
+                    <a:prstGeom prst="rect">
+                      <a:avLst/>
+                    </a:prstGeom>
+                    <a:noFill/>
+                    <a:ln>
+                      <a:noFill/>
+                    </a:ln>
+                  </pic:spPr>
+                </pic:pic>
+              </a:graphicData>
+            </a:graphic>
+          </wp:inline>
+        </w:drawing>
+      </w:r>
+    </w:p>
+    <w:p>
+      <w:r>
+        <w:t xml:space="preserve">The three VIs are </w:t>
+      </w:r>
+      <w:r>
+        <w:rPr>
+          <w:b/>
+          <w:bCs/>
+        </w:rPr>
+        <w:t>Build Do.vi</w:t>
+      </w:r>
+      <w:r>
+        <w:t xml:space="preserve"> (for coupled messages), </w:t>
+      </w:r>
+      <w:r>
+        <w:rPr>
+          <w:b/>
+          <w:bCs/>
+        </w:rPr>
+        <w:t>Build Concrete Do.vi</w:t>
+      </w:r>
+      <w:r>
+        <w:t xml:space="preserve"> (for concrete child messages), and </w:t>
+      </w:r>
+      <w:r>
+        <w:rPr>
+          <w:b/>
+          <w:bCs/>
+        </w:rPr>
+        <w:t xml:space="preserve">Build read Attributes.vi </w:t>
+      </w:r>
+      <w:r>
+        <w:t xml:space="preserve"> (for abstract messages).  All are members of Message </w:t>
+      </w:r>
+      <w:proofErr w:type="spellStart"/>
+      <w:r>
+        <w:t>Maker.lvlib</w:t>
+      </w:r>
+      <w:proofErr w:type="spellEnd"/>
+      <w:r>
+        <w:t>.</w:t>
+      </w:r>
+    </w:p>
+    <w:p/>
     <w:p>
       <w:pPr>
         <w:rPr>
@@ -4874,7 +6295,7 @@
       </w:r>
     </w:p>
     <w:p>
-      <w:hyperlink r:id="rId38" w:history="1">
+      <w:hyperlink r:id="rId44" w:history="1">
         <w:r>
           <w:rPr>
             <w:rStyle w:val="Hyperlink"/>
@@ -4889,7 +6310,7 @@
       </w:r>
     </w:p>
     <w:p>
-      <w:hyperlink r:id="rId39" w:history="1">
+      <w:hyperlink r:id="rId45" w:history="1">
         <w:r>
           <w:rPr>
             <w:rStyle w:val="Hyperlink"/>
@@ -4904,7 +6325,7 @@
       </w:r>
     </w:p>
     <w:p>
-      <w:hyperlink r:id="rId40" w:history="1">
+      <w:hyperlink r:id="rId46" w:history="1">
         <w:r>
           <w:rPr>
             <w:rStyle w:val="Hyperlink"/>
@@ -4915,11 +6336,19 @@
     </w:p>
     <w:p>
       <w:r>
-        <w:t>A presentation by David Ladolcetta:</w:t>
-      </w:r>
-    </w:p>
-    <w:p>
-      <w:hyperlink r:id="rId41" w:history="1">
+        <w:t xml:space="preserve">A presentation by David </w:t>
+      </w:r>
+      <w:proofErr w:type="spellStart"/>
+      <w:r>
+        <w:t>Ladolcetta</w:t>
+      </w:r>
+      <w:proofErr w:type="spellEnd"/>
+      <w:r>
+        <w:t>:</w:t>
+      </w:r>
+    </w:p>
+    <w:p>
+      <w:hyperlink r:id="rId47" w:history="1">
         <w:r>
           <w:rPr>
             <w:rStyle w:val="Hyperlink"/>
@@ -4934,7 +6363,7 @@
       </w:r>
     </w:p>
     <w:p>
-      <w:hyperlink r:id="rId42" w:history="1">
+      <w:hyperlink r:id="rId48" w:history="1">
         <w:r>
           <w:rPr>
             <w:rStyle w:val="Hyperlink"/>
@@ -4954,12 +6383,11 @@
     </w:p>
     <w:p>
       <w:r>
-        <w:lastRenderedPageBreak/>
         <w:t xml:space="preserve">The LabVIEW Wiki entry has a number of great links:  </w:t>
       </w:r>
     </w:p>
     <w:p>
-      <w:hyperlink r:id="rId43" w:history="1">
+      <w:hyperlink r:id="rId49" w:history="1">
         <w:r>
           <w:rPr>
             <w:rStyle w:val="Hyperlink"/>
@@ -4974,7 +6402,7 @@
       </w:r>
     </w:p>
     <w:p>
-      <w:hyperlink r:id="rId44" w:history="1">
+      <w:hyperlink r:id="rId50" w:history="1">
         <w:r>
           <w:rPr>
             <w:rStyle w:val="Hyperlink"/>
@@ -4989,7 +6417,7 @@
       </w:r>
     </w:p>
     <w:p>
-      <w:hyperlink r:id="rId45" w:history="1">
+      <w:hyperlink r:id="rId51" w:history="1">
         <w:r>
           <w:rPr>
             <w:rStyle w:val="Hyperlink"/>

</xml_diff>

<commit_message>
Added sections on Build Do.vi and Build Concrete Do.vi
</commit_message>
<xml_diff>
--- a/Documentation/Project Providers/Actor Framework Project Providers Design Reference.docx
+++ b/Documentation/Project Providers/Actor Framework Project Providers Design Reference.docx
@@ -224,13 +224,8 @@
       </w:r>
     </w:p>
     <w:p>
-      <w:proofErr w:type="spellStart"/>
-      <w:r>
-        <w:t>SuperSecretPrivateSpecialStuff</w:t>
-      </w:r>
-      <w:proofErr w:type="spellEnd"/>
-      <w:r>
-        <w:t>=true</w:t>
+      <w:r>
+        <w:t>SuperSecretPrivateSpecialStuff=true</w:t>
       </w:r>
     </w:p>
     <w:p>
@@ -257,7 +252,6 @@
       <w:r>
         <w:t xml:space="preserve">In Actor Framework, a message is a class that inherits from </w:t>
       </w:r>
-      <w:proofErr w:type="spellStart"/>
       <w:r>
         <w:rPr>
           <w:b/>
@@ -265,7 +259,6 @@
         </w:rPr>
         <w:t>Message.lvclass</w:t>
       </w:r>
-      <w:proofErr w:type="spellEnd"/>
       <w:r>
         <w:t xml:space="preserve">.  It implements an override of </w:t>
       </w:r>
@@ -277,29 +270,13 @@
         <w:t>Do.vi</w:t>
       </w:r>
       <w:r>
-        <w:t xml:space="preserve">, a dynamic dispatch method of </w:t>
-      </w:r>
-      <w:proofErr w:type="spellStart"/>
-      <w:r>
-        <w:t>Message.lvclass</w:t>
-      </w:r>
-      <w:proofErr w:type="spellEnd"/>
-      <w:r>
-        <w:t>.  This message invokes a method of the message</w:t>
+        <w:t>, a dynamic dispatch method of Message.lvclass.  This message invokes a method of the message</w:t>
       </w:r>
       <w:r>
         <w:t>’</w:t>
       </w:r>
       <w:r>
-        <w:t xml:space="preserve">s target actor.  When created by the project provider, the message name is of the form &lt;method name&gt; </w:t>
-      </w:r>
-      <w:proofErr w:type="spellStart"/>
-      <w:r>
-        <w:t>Msg.lvclass</w:t>
-      </w:r>
-      <w:proofErr w:type="spellEnd"/>
-      <w:r>
-        <w:t>.</w:t>
+        <w:t>s target actor.  When created by the project provider, the message name is of the form &lt;method name&gt; Msg.lvclass.</w:t>
       </w:r>
       <w:r>
         <w:t xml:space="preserve">  The message class itself includes as attributes all of the inputs to the method targeted by the message (except for the target actor and standard error input).</w:t>
@@ -619,23 +596,7 @@
     </w:p>
     <w:p>
       <w:r>
-        <w:t xml:space="preserve">For reference, provider codes runs in the </w:t>
-      </w:r>
-      <w:proofErr w:type="spellStart"/>
-      <w:r>
-        <w:t>NI.LV.MxLvProvider</w:t>
-      </w:r>
-      <w:proofErr w:type="spellEnd"/>
-      <w:r>
-        <w:t xml:space="preserve"> instance.  Elements of the provider API that are intended to run in that instance have a “</w:t>
-      </w:r>
-      <w:proofErr w:type="spellStart"/>
-      <w:r>
-        <w:t>mxLv</w:t>
-      </w:r>
-      <w:proofErr w:type="spellEnd"/>
-      <w:r>
-        <w:t>” prefix.</w:t>
+        <w:t>For reference, provider codes runs in the NI.LV.MxLvProvider instance.  Elements of the provider API that are intended to run in that instance have a “mxLv” prefix.</w:t>
       </w:r>
     </w:p>
     <w:p>
@@ -1269,16 +1230,8 @@
           <w:u w:val="single"/>
         </w:rPr>
         <w:lastRenderedPageBreak/>
-        <w:t xml:space="preserve">Message </w:t>
-      </w:r>
-      <w:proofErr w:type="spellStart"/>
-      <w:r>
-        <w:rPr>
-          <w:u w:val="single"/>
-        </w:rPr>
-        <w:t>Rescripter</w:t>
-      </w:r>
-      <w:proofErr w:type="spellEnd"/>
+        <w:t>Message Rescripter</w:t>
+      </w:r>
     </w:p>
     <w:p>
       <w:pPr>
@@ -1361,13 +1314,8 @@
     </w:p>
     <w:p>
       <w:r>
-        <w:t xml:space="preserve">Message </w:t>
-      </w:r>
-      <w:proofErr w:type="spellStart"/>
-      <w:r>
-        <w:t>Rescripter</w:t>
-      </w:r>
-      <w:proofErr w:type="spellEnd"/>
+        <w:t>Message Rescripter</w:t>
+      </w:r>
       <w:r>
         <w:t xml:space="preserve"> acts on an existing Actor Framework message.  It rebuilds the existing message in place.</w:t>
       </w:r>
@@ -1476,13 +1424,8 @@
               <w:cnfStyle w:val="000000000000" w:firstRow="0" w:lastRow="0" w:firstColumn="0" w:lastColumn="0" w:oddVBand="0" w:evenVBand="0" w:oddHBand="0" w:evenHBand="0" w:firstRowFirstColumn="0" w:firstRowLastColumn="0" w:lastRowFirstColumn="0" w:lastRowLastColumn="0"/>
             </w:pPr>
             <w:r>
-              <w:t xml:space="preserve">Add </w:t>
+              <w:t>Add Actor.lvlib</w:t>
             </w:r>
-            <w:proofErr w:type="spellStart"/>
-            <w:r>
-              <w:t>Actor.lvlib</w:t>
-            </w:r>
-            <w:proofErr w:type="spellEnd"/>
           </w:p>
         </w:tc>
         <w:tc>
@@ -1530,13 +1473,8 @@
               <w:cnfStyle w:val="000000000000" w:firstRow="0" w:lastRow="0" w:firstColumn="0" w:lastColumn="0" w:oddVBand="0" w:evenVBand="0" w:oddHBand="0" w:evenHBand="0" w:firstRowFirstColumn="0" w:firstRowLastColumn="0" w:lastRowFirstColumn="0" w:lastRowLastColumn="0"/>
             </w:pPr>
             <w:r>
-              <w:t xml:space="preserve">Add Actor </w:t>
+              <w:t>Add Actor Interface.lvlib</w:t>
             </w:r>
-            <w:proofErr w:type="spellStart"/>
-            <w:r>
-              <w:t>Interface.lvlib</w:t>
-            </w:r>
-            <w:proofErr w:type="spellEnd"/>
           </w:p>
         </w:tc>
         <w:tc>
@@ -1584,13 +1522,8 @@
               <w:cnfStyle w:val="000000000000" w:firstRow="0" w:lastRow="0" w:firstColumn="0" w:lastColumn="0" w:oddVBand="0" w:evenVBand="0" w:oddHBand="0" w:evenHBand="0" w:firstRowFirstColumn="0" w:firstRowLastColumn="0" w:lastRowFirstColumn="0" w:lastRowLastColumn="0"/>
             </w:pPr>
             <w:r>
-              <w:t xml:space="preserve">Message Maker </w:t>
+              <w:t>Message Maker Provider.lvlib</w:t>
             </w:r>
-            <w:proofErr w:type="spellStart"/>
-            <w:r>
-              <w:t>Provider.lvlib</w:t>
-            </w:r>
-            <w:proofErr w:type="spellEnd"/>
           </w:p>
         </w:tc>
         <w:tc>
@@ -1638,13 +1571,8 @@
               <w:cnfStyle w:val="000000000000" w:firstRow="0" w:lastRow="0" w:firstColumn="0" w:lastColumn="0" w:oddVBand="0" w:evenVBand="0" w:oddHBand="0" w:evenHBand="0" w:firstRowFirstColumn="0" w:firstRowLastColumn="0" w:lastRowFirstColumn="0" w:lastRowLastColumn="0"/>
             </w:pPr>
             <w:r>
-              <w:t xml:space="preserve">Actor Message Maker </w:t>
+              <w:t>Actor Message Maker Provider.lvlib</w:t>
             </w:r>
-            <w:proofErr w:type="spellStart"/>
-            <w:r>
-              <w:t>Provider.lvlib</w:t>
-            </w:r>
-            <w:proofErr w:type="spellEnd"/>
           </w:p>
         </w:tc>
         <w:tc>
@@ -1679,17 +1607,8 @@
                 <w:b w:val="0"/>
                 <w:bCs w:val="0"/>
               </w:rPr>
-              <w:t xml:space="preserve">Message </w:t>
+              <w:t>Message Rescripter</w:t>
             </w:r>
-            <w:proofErr w:type="spellStart"/>
-            <w:r>
-              <w:rPr>
-                <w:b w:val="0"/>
-                <w:bCs w:val="0"/>
-              </w:rPr>
-              <w:t>Rescripter</w:t>
-            </w:r>
-            <w:proofErr w:type="spellEnd"/>
           </w:p>
         </w:tc>
         <w:tc>
@@ -1701,13 +1620,8 @@
               <w:cnfStyle w:val="000000000000" w:firstRow="0" w:lastRow="0" w:firstColumn="0" w:lastColumn="0" w:oddVBand="0" w:evenVBand="0" w:oddHBand="0" w:evenHBand="0" w:firstRowFirstColumn="0" w:firstRowLastColumn="0" w:lastRowFirstColumn="0" w:lastRowLastColumn="0"/>
             </w:pPr>
             <w:r>
-              <w:t xml:space="preserve">Message </w:t>
+              <w:t>Message Rescripter.lvlib</w:t>
             </w:r>
-            <w:proofErr w:type="spellStart"/>
-            <w:r>
-              <w:t>Rescripter.lvlib</w:t>
-            </w:r>
-            <w:proofErr w:type="spellEnd"/>
           </w:p>
         </w:tc>
         <w:tc>
@@ -1735,17 +1649,8 @@
           <w:b/>
           <w:bCs/>
         </w:rPr>
-        <w:t xml:space="preserve">Message </w:t>
-      </w:r>
-      <w:proofErr w:type="spellStart"/>
-      <w:r>
-        <w:rPr>
-          <w:b/>
-          <w:bCs/>
-        </w:rPr>
-        <w:t>Maker.lvlib</w:t>
-      </w:r>
-      <w:proofErr w:type="spellEnd"/>
+        <w:t>Message Maker.lvlib</w:t>
+      </w:r>
       <w:r>
         <w:t xml:space="preserve"> contains most of the VI Scripting code that actually creates messages.  </w:t>
       </w:r>
@@ -1754,23 +1659,7 @@
           <w:b/>
           <w:bCs/>
         </w:rPr>
-        <w:t xml:space="preserve">AFPP </w:t>
-      </w:r>
-      <w:proofErr w:type="spellStart"/>
-      <w:r>
-        <w:rPr>
-          <w:b/>
-          <w:bCs/>
-        </w:rPr>
-        <w:t>Shared.lvlib</w:t>
-      </w:r>
-      <w:proofErr w:type="spellEnd"/>
-      <w:r>
-        <w:rPr>
-          <w:b/>
-          <w:bCs/>
-        </w:rPr>
-        <w:t xml:space="preserve"> </w:t>
+        <w:t xml:space="preserve">AFPP Shared.lvlib </w:t>
       </w:r>
       <w:r>
         <w:t>contains several small</w:t>
@@ -1951,23 +1840,7 @@
         <w:t>CreateNewWizard_IncludeItem.vi</w:t>
       </w:r>
       <w:r>
-        <w:t xml:space="preserve"> also checks to determine if the project contains any child of </w:t>
-      </w:r>
-      <w:proofErr w:type="spellStart"/>
-      <w:r>
-        <w:t>Actor.lvclass</w:t>
-      </w:r>
-      <w:proofErr w:type="spellEnd"/>
-      <w:r>
-        <w:t xml:space="preserve">.  The VI returns TRUE only if a child of </w:t>
-      </w:r>
-      <w:proofErr w:type="spellStart"/>
-      <w:r>
-        <w:t>Actor.lvclass</w:t>
-      </w:r>
-      <w:proofErr w:type="spellEnd"/>
-      <w:r>
-        <w:t xml:space="preserve"> is present and the target is on the white list.</w:t>
+        <w:t xml:space="preserve"> also checks to determine if the project contains any child of Actor.lvclass.  The VI returns TRUE only if a child of Actor.lvclass is present and the target is on the white list.</w:t>
       </w:r>
     </w:p>
     <w:p>
@@ -2005,23 +1878,7 @@
           <w:b/>
           <w:bCs/>
         </w:rPr>
-        <w:t xml:space="preserve">Add </w:t>
-      </w:r>
-      <w:proofErr w:type="spellStart"/>
-      <w:r>
-        <w:rPr>
-          <w:b/>
-          <w:bCs/>
-        </w:rPr>
-        <w:t>Actor.lvlib:Localized</w:t>
-      </w:r>
-      <w:proofErr w:type="spellEnd"/>
-      <w:r>
-        <w:rPr>
-          <w:b/>
-          <w:bCs/>
-        </w:rPr>
-        <w:t xml:space="preserve"> Strings.vi</w:t>
+        <w:t>Add Actor.lvlib:Localized Strings.vi</w:t>
       </w:r>
       <w:r>
         <w:t>.</w:t>
@@ -2055,21 +1912,12 @@
       <w:r>
         <w:t xml:space="preserve"> to create their artifacts.  Add Actor’s version delegates that responsibility to </w:t>
       </w:r>
-      <w:proofErr w:type="spellStart"/>
-      <w:r>
-        <w:rPr>
-          <w:b/>
-          <w:bCs/>
-        </w:rPr>
-        <w:t>CreateNewWizard_Invoke</w:t>
-      </w:r>
-      <w:proofErr w:type="spellEnd"/>
-      <w:r>
-        <w:rPr>
-          <w:b/>
-          <w:bCs/>
-        </w:rPr>
-        <w:t xml:space="preserve"> Core.vi</w:t>
+      <w:r>
+        <w:rPr>
+          <w:b/>
+          <w:bCs/>
+        </w:rPr>
+        <w:t>CreateNewWizard_Invoke Core.vi</w:t>
       </w:r>
       <w:r>
         <w:t>; this VI can create both Actors and Actor Interfaces.</w:t>
@@ -2112,47 +1960,7 @@
         <w:t>(Note:</w:t>
       </w:r>
       <w:r>
-        <w:t xml:space="preserve">  Add Actor </w:t>
-      </w:r>
-      <w:proofErr w:type="spellStart"/>
-      <w:r>
-        <w:t>Interface.lvlib</w:t>
-      </w:r>
-      <w:proofErr w:type="spellEnd"/>
-      <w:r>
-        <w:t xml:space="preserve"> relies on scripting code contained in Add </w:t>
-      </w:r>
-      <w:proofErr w:type="spellStart"/>
-      <w:r>
-        <w:t>Actor.lvlib</w:t>
-      </w:r>
-      <w:proofErr w:type="spellEnd"/>
-      <w:r>
-        <w:t xml:space="preserve">, but Add </w:t>
-      </w:r>
-      <w:proofErr w:type="spellStart"/>
-      <w:r>
-        <w:t>Actor.lvlib:CreateNewWizard_Invoke</w:t>
-      </w:r>
-      <w:proofErr w:type="spellEnd"/>
-      <w:r>
-        <w:t xml:space="preserve"> Core.vi invokes a VI contained in Add Actor </w:t>
-      </w:r>
-      <w:proofErr w:type="spellStart"/>
-      <w:r>
-        <w:t>Interface.lvlib</w:t>
-      </w:r>
-      <w:proofErr w:type="spellEnd"/>
-      <w:r>
-        <w:t xml:space="preserve">.  This creates a circular dependency that should be broken at some point in the future.  Since the two providers are so similar, it may make the most sense to create a separate library that contains all the scripting code used by both providers, in the way that Message </w:t>
-      </w:r>
-      <w:proofErr w:type="spellStart"/>
-      <w:r>
-        <w:t>Maker.lvlib</w:t>
-      </w:r>
-      <w:proofErr w:type="spellEnd"/>
-      <w:r>
-        <w:t xml:space="preserve"> is used by all of the secondary providers.)</w:t>
+        <w:t xml:space="preserve">  Add Actor Interface.lvlib relies on scripting code contained in Add Actor.lvlib, but Add Actor.lvlib:CreateNewWizard_Invoke Core.vi invokes a VI contained in Add Actor Interface.lvlib.  This creates a circular dependency that should be broken at some point in the future.  Since the two providers are so similar, it may make the most sense to create a separate library that contains all the scripting code used by both providers, in the way that Message Maker.lvlib is used by all of the secondary providers.)</w:t>
       </w:r>
     </w:p>
     <w:p>
@@ -2172,15 +1980,7 @@
     </w:p>
     <w:p>
       <w:r>
-        <w:t xml:space="preserve">Message Maker Provider, Actor Message Maker Provider, and Message </w:t>
-      </w:r>
-      <w:proofErr w:type="spellStart"/>
-      <w:r>
-        <w:t>Rescripter</w:t>
-      </w:r>
-      <w:proofErr w:type="spellEnd"/>
-      <w:r>
-        <w:t xml:space="preserve"> are the suite’s secondary providers.  They are responsible for creating and updating messages for actors and actor interfaces.</w:t>
+        <w:t>Message Maker Provider, Actor Message Maker Provider, and Message Rescripter are the suite’s secondary providers.  They are responsible for creating and updating messages for actors and actor interfaces.</w:t>
       </w:r>
     </w:p>
     <w:p>
@@ -2240,15 +2040,7 @@
         <w:t>Provider_OnPopupMenu.vi</w:t>
       </w:r>
       <w:r>
-        <w:t xml:space="preserve">.  These VIs work in much the same way as their respective </w:t>
-      </w:r>
-      <w:proofErr w:type="spellStart"/>
-      <w:r>
-        <w:t>Item_OnPopupMenu</w:t>
-      </w:r>
-      <w:proofErr w:type="spellEnd"/>
-      <w:r>
-        <w:t xml:space="preserve"> VIs, but they provide slightly different menu options.</w:t>
+        <w:t>.  These VIs work in much the same way as their respective Item_OnPopupMenu VIs, but they provide slightly different menu options.</w:t>
       </w:r>
     </w:p>
     <w:p>
@@ -2265,17 +2057,8 @@
           <w:b/>
           <w:bCs/>
         </w:rPr>
-        <w:t xml:space="preserve">Message Maker </w:t>
-      </w:r>
-      <w:proofErr w:type="spellStart"/>
-      <w:r>
-        <w:rPr>
-          <w:b/>
-          <w:bCs/>
-        </w:rPr>
-        <w:t>Provider.lvlib:Item_OnPopupMenu.vi</w:t>
-      </w:r>
-      <w:proofErr w:type="spellEnd"/>
+        <w:t>Message Maker Provider.lvlib:Item_OnPopupMenu.vi</w:t>
+      </w:r>
       <w:r>
         <w:t>, is typical:</w:t>
       </w:r>
@@ -2385,23 +2168,7 @@
         <w:t>imperative</w:t>
       </w:r>
       <w:r>
-        <w:t xml:space="preserve"> that any operation performed in an OnPopupMenu.vi execute quickly.  The total execution time for all </w:t>
-      </w:r>
-      <w:proofErr w:type="spellStart"/>
-      <w:r>
-        <w:t>OnPopupMenu</w:t>
-      </w:r>
-      <w:proofErr w:type="spellEnd"/>
-      <w:r>
-        <w:t xml:space="preserve"> VIs for the target item should be less than 100 </w:t>
-      </w:r>
-      <w:proofErr w:type="spellStart"/>
-      <w:r>
-        <w:t>ms.</w:t>
-      </w:r>
-      <w:proofErr w:type="spellEnd"/>
-      <w:r>
-        <w:t xml:space="preserve"> </w:t>
+        <w:t xml:space="preserve"> that any operation performed in an OnPopupMenu.vi execute quickly.  The total execution time for all OnPopupMenu VIs for the target item should be less than 100 ms. </w:t>
       </w:r>
     </w:p>
     <w:p>
@@ -2458,13 +2225,8 @@
         <w:t>Is Actor Public Method.vi</w:t>
       </w:r>
       <w:r>
-        <w:t xml:space="preserve">, which, as its name implies, returns true if the selected project item is a public method of a class that inherits from </w:t>
-      </w:r>
-      <w:proofErr w:type="spellStart"/>
-      <w:r>
-        <w:t>Actor.lvclass</w:t>
-      </w:r>
-      <w:proofErr w:type="spellEnd"/>
+        <w:t>, which, as its name implies, returns true if the selected project item is a public method of a class that inherits from Actor.lvclass</w:t>
+      </w:r>
     </w:p>
     <w:p>
       <w:r>
@@ -2575,15 +2337,7 @@
     </w:p>
     <w:p>
       <w:r>
-        <w:t xml:space="preserve">Message </w:t>
-      </w:r>
-      <w:proofErr w:type="spellStart"/>
-      <w:r>
-        <w:t>Rescripter</w:t>
-      </w:r>
-      <w:proofErr w:type="spellEnd"/>
-      <w:r>
-        <w:t xml:space="preserve"> operates on messages, so it validates project items by invoking </w:t>
+        <w:t xml:space="preserve">Message Rescripter operates on messages, so it validates project items by invoking </w:t>
       </w:r>
       <w:r>
         <w:rPr>
@@ -2593,15 +2347,7 @@
         <w:t>Is Message.vi</w:t>
       </w:r>
       <w:r>
-        <w:t xml:space="preserve">, which returns true if the project item inherits from </w:t>
-      </w:r>
-      <w:proofErr w:type="spellStart"/>
-      <w:r>
-        <w:t>Message.lvclass</w:t>
-      </w:r>
-      <w:proofErr w:type="spellEnd"/>
-      <w:r>
-        <w:t>.</w:t>
+        <w:t>, which returns true if the project item inherits from Message.lvclass.</w:t>
       </w:r>
     </w:p>
     <w:p>
@@ -2765,23 +2511,7 @@
           <w:b/>
           <w:bCs/>
         </w:rPr>
-        <w:t xml:space="preserve">AFPP </w:t>
-      </w:r>
-      <w:proofErr w:type="spellStart"/>
-      <w:r>
-        <w:rPr>
-          <w:b/>
-          <w:bCs/>
-        </w:rPr>
-        <w:t>Shared.lvlib:Update</w:t>
-      </w:r>
-      <w:proofErr w:type="spellEnd"/>
-      <w:r>
-        <w:rPr>
-          <w:b/>
-          <w:bCs/>
-        </w:rPr>
-        <w:t xml:space="preserve"> Target Tag – PPL Path.vi</w:t>
+        <w:t>AFPP Shared.lvlib:Update Target Tag – PPL Path.vi</w:t>
       </w:r>
       <w:r>
         <w:t xml:space="preserve"> sets and clears the PPL path tag on actors</w:t>
@@ -2805,23 +2535,7 @@
     </w:p>
     <w:p>
       <w:r>
-        <w:t xml:space="preserve">When the user selects an option to create a message, the provider framework invokes the provider’s </w:t>
-      </w:r>
-      <w:proofErr w:type="spellStart"/>
-      <w:r>
-        <w:t>Item_OnCommand</w:t>
-      </w:r>
-      <w:proofErr w:type="spellEnd"/>
-      <w:r>
-        <w:t xml:space="preserve"> or </w:t>
-      </w:r>
-      <w:proofErr w:type="spellStart"/>
-      <w:r>
-        <w:t>Provider_OnCommand</w:t>
-      </w:r>
-      <w:proofErr w:type="spellEnd"/>
-      <w:r>
-        <w:t xml:space="preserve"> (depending on the number of project items selected).  </w:t>
+        <w:t xml:space="preserve">When the user selects an option to create a message, the provider framework invokes the provider’s Item_OnCommand or Provider_OnCommand (depending on the number of project items selected).  </w:t>
       </w:r>
     </w:p>
     <w:p>
@@ -2829,26 +2543,12 @@
         <w:rPr>
           <w:highlight w:val="yellow"/>
         </w:rPr>
-        <w:t xml:space="preserve">#TODO how do I want to bridge the space between </w:t>
-      </w:r>
-      <w:proofErr w:type="spellStart"/>
+        <w:t>#TODO how do I want to bridge the space between OnCommand and actual message scripting?</w:t>
+      </w:r>
       <w:r>
         <w:rPr>
           <w:highlight w:val="yellow"/>
         </w:rPr>
-        <w:t>OnCommand</w:t>
-      </w:r>
-      <w:proofErr w:type="spellEnd"/>
-      <w:r>
-        <w:rPr>
-          <w:highlight w:val="yellow"/>
-        </w:rPr>
-        <w:t xml:space="preserve"> and actual message scripting?</w:t>
-      </w:r>
-      <w:r>
-        <w:rPr>
-          <w:highlight w:val="yellow"/>
-        </w:rPr>
         <w:t xml:space="preserve">  Come back to this after completing the Creating Messages section.</w:t>
       </w:r>
     </w:p>
@@ -2888,15 +2588,7 @@
         <w:t>The scripting functions are called directly from a user interface (see below), so m</w:t>
       </w:r>
       <w:r>
-        <w:t xml:space="preserve">any errors are handled in the moment; users are notified of the error with One Button Dialog boxes, allowing them to cure the error and retry the operation.  In the rare instance of a scripting error, users are notified via the Simple Error handler, invoked at the end of CreateNewWizard_Invoke.vi or </w:t>
-      </w:r>
-      <w:proofErr w:type="spellStart"/>
-      <w:r>
-        <w:t>CreateNewWizard_Invoke</w:t>
-      </w:r>
-      <w:proofErr w:type="spellEnd"/>
-      <w:r>
-        <w:t xml:space="preserve"> Core.vi.</w:t>
+        <w:t>any errors are handled in the moment; users are notified of the error with One Button Dialog boxes, allowing them to cure the error and retry the operation.  In the rare instance of a scripting error, users are notified via the Simple Error handler, invoked at the end of CreateNewWizard_Invoke.vi or CreateNewWizard_Invoke Core.vi.</w:t>
       </w:r>
     </w:p>
     <w:p>
@@ -2926,46 +2618,14 @@
     </w:p>
     <w:p>
       <w:r>
-        <w:t xml:space="preserve">Scripting code is invoked by </w:t>
-      </w:r>
-      <w:proofErr w:type="spellStart"/>
-      <w:r>
-        <w:t>Provider_OnCommand</w:t>
-      </w:r>
-      <w:proofErr w:type="spellEnd"/>
-      <w:r>
-        <w:t xml:space="preserve"> and </w:t>
-      </w:r>
-      <w:proofErr w:type="spellStart"/>
-      <w:r>
-        <w:t>Item_OnCommand</w:t>
-      </w:r>
-      <w:proofErr w:type="spellEnd"/>
-      <w:r>
-        <w:t xml:space="preserve"> VIs; each such VI passes any error output to </w:t>
-      </w:r>
-      <w:r>
-        <w:rPr>
-          <w:b/>
-          <w:bCs/>
-        </w:rPr>
-        <w:t xml:space="preserve">Message </w:t>
-      </w:r>
-      <w:proofErr w:type="spellStart"/>
-      <w:r>
-        <w:rPr>
-          <w:b/>
-          <w:bCs/>
-        </w:rPr>
-        <w:t>Maker.lvlib:Error</w:t>
-      </w:r>
-      <w:proofErr w:type="spellEnd"/>
-      <w:r>
-        <w:rPr>
-          <w:b/>
-          <w:bCs/>
-        </w:rPr>
-        <w:t xml:space="preserve"> Handler.vi</w:t>
+        <w:t xml:space="preserve">Scripting code is invoked by Provider_OnCommand and Item_OnCommand VIs; each such VI passes any error output to </w:t>
+      </w:r>
+      <w:r>
+        <w:rPr>
+          <w:b/>
+          <w:bCs/>
+        </w:rPr>
+        <w:t>Message Maker.lvlib:Error Handler.vi</w:t>
       </w:r>
       <w:r>
         <w:t>.  This VI specifies error codes with special meaning in this context; where such a code is detected, the handler presents the user with a One Button Dialog box with the appropriate error message.  If an error code is not on the list, the error is passed to Simple Error Handler.vi</w:t>
@@ -3045,23 +2705,7 @@
           <w:b/>
           <w:bCs/>
         </w:rPr>
-        <w:t xml:space="preserve">Add </w:t>
-      </w:r>
-      <w:proofErr w:type="spellStart"/>
-      <w:r>
-        <w:rPr>
-          <w:b/>
-          <w:bCs/>
-        </w:rPr>
-        <w:t>Actor.lvlib:Add</w:t>
-      </w:r>
-      <w:proofErr w:type="spellEnd"/>
-      <w:r>
-        <w:rPr>
-          <w:b/>
-          <w:bCs/>
-        </w:rPr>
-        <w:t xml:space="preserve"> Actor.vi</w:t>
+        <w:t>Add Actor.lvlib:Add Actor.vi</w:t>
       </w:r>
       <w:r>
         <w:t xml:space="preserve"> and </w:t>
@@ -3086,23 +2730,7 @@
           <w:b/>
           <w:bCs/>
         </w:rPr>
-        <w:t xml:space="preserve">Add </w:t>
-      </w:r>
-      <w:proofErr w:type="spellStart"/>
-      <w:r>
-        <w:rPr>
-          <w:b/>
-          <w:bCs/>
-        </w:rPr>
-        <w:t>Actor.lvlib:Add</w:t>
-      </w:r>
-      <w:proofErr w:type="spellEnd"/>
-      <w:r>
-        <w:rPr>
-          <w:b/>
-          <w:bCs/>
-        </w:rPr>
-        <w:t xml:space="preserve"> Actor Library to Project.vi</w:t>
+        <w:t>Add Actor.lvlib:Add Actor Library to Project.vi</w:t>
       </w:r>
       <w:r>
         <w:t xml:space="preserve">, followed by either </w:t>
@@ -3112,23 +2740,7 @@
           <w:b/>
           <w:bCs/>
         </w:rPr>
-        <w:t xml:space="preserve">Add </w:t>
-      </w:r>
-      <w:proofErr w:type="spellStart"/>
-      <w:r>
-        <w:rPr>
-          <w:b/>
-          <w:bCs/>
-        </w:rPr>
-        <w:t>Actor.lvlib:Create</w:t>
-      </w:r>
-      <w:proofErr w:type="spellEnd"/>
-      <w:r>
-        <w:rPr>
-          <w:b/>
-          <w:bCs/>
-        </w:rPr>
-        <w:t xml:space="preserve"> Child Actor.vi</w:t>
+        <w:t>Add Actor.lvlib:Create Child Actor.vi</w:t>
       </w:r>
       <w:r>
         <w:t xml:space="preserve"> or </w:t>
@@ -3138,23 +2750,7 @@
           <w:b/>
           <w:bCs/>
         </w:rPr>
-        <w:t xml:space="preserve">Add Actor </w:t>
-      </w:r>
-      <w:proofErr w:type="spellStart"/>
-      <w:r>
-        <w:rPr>
-          <w:b/>
-          <w:bCs/>
-        </w:rPr>
-        <w:t>Interface.lvlib:Create</w:t>
-      </w:r>
-      <w:proofErr w:type="spellEnd"/>
-      <w:r>
-        <w:rPr>
-          <w:b/>
-          <w:bCs/>
-        </w:rPr>
-        <w:t xml:space="preserve"> Interface.vi</w:t>
+        <w:t>Add Actor Interface.lvlib:Create Interface.vi</w:t>
       </w:r>
       <w:r>
         <w:t>.</w:t>
@@ -3162,32 +2758,15 @@
     </w:p>
     <w:p>
       <w:r>
-        <w:t xml:space="preserve">The Add Actor provider supports creating actors that inherit from other children of </w:t>
-      </w:r>
-      <w:proofErr w:type="spellStart"/>
-      <w:r>
-        <w:t>Actor.lvclass</w:t>
-      </w:r>
-      <w:proofErr w:type="spellEnd"/>
-      <w:r>
-        <w:t xml:space="preserve">.  These other actors can be source code or included in a PPL.  Add Actor.vi uses an </w:t>
-      </w:r>
-      <w:r>
-        <w:rPr>
-          <w:b/>
-          <w:bCs/>
-        </w:rPr>
-        <w:t xml:space="preserve">Actor </w:t>
-      </w:r>
-      <w:proofErr w:type="spellStart"/>
-      <w:r>
-        <w:rPr>
-          <w:b/>
-          <w:bCs/>
-        </w:rPr>
-        <w:t>Store.lvclass</w:t>
-      </w:r>
-      <w:proofErr w:type="spellEnd"/>
+        <w:t xml:space="preserve">The Add Actor provider supports creating actors that inherit from other children of Actor.lvclass.  These other actors can be source code or included in a PPL.  Add Actor.vi uses an </w:t>
+      </w:r>
+      <w:r>
+        <w:rPr>
+          <w:b/>
+          <w:bCs/>
+        </w:rPr>
+        <w:t>Actor Store.lvclass</w:t>
+      </w:r>
       <w:r>
         <w:t xml:space="preserve"> to maintain a list of actors previously selected for inheritance.  </w:t>
       </w:r>
@@ -3196,17 +2775,8 @@
           <w:b/>
           <w:bCs/>
         </w:rPr>
-        <w:t xml:space="preserve">INI </w:t>
-      </w:r>
-      <w:proofErr w:type="spellStart"/>
-      <w:r>
-        <w:rPr>
-          <w:b/>
-          <w:bCs/>
-        </w:rPr>
-        <w:t>Store.lvclass</w:t>
-      </w:r>
-      <w:proofErr w:type="spellEnd"/>
+        <w:t>INI Store.lvclass</w:t>
+      </w:r>
       <w:r>
         <w:t xml:space="preserve"> maintains the store as entries in the LabVIEW INI file.  </w:t>
       </w:r>
@@ -3215,46 +2785,13 @@
           <w:b/>
           <w:bCs/>
         </w:rPr>
-        <w:t xml:space="preserve">Target </w:t>
-      </w:r>
-      <w:proofErr w:type="spellStart"/>
-      <w:r>
-        <w:rPr>
-          <w:b/>
-          <w:bCs/>
-        </w:rPr>
-        <w:t>Store.lvlcass</w:t>
-      </w:r>
-      <w:proofErr w:type="spellEnd"/>
+        <w:t>Target Store.lvlcass</w:t>
+      </w:r>
       <w:r>
         <w:t xml:space="preserve"> maintains the store as tags in the project file.  </w:t>
       </w:r>
       <w:r>
-        <w:t xml:space="preserve">Add </w:t>
-      </w:r>
-      <w:proofErr w:type="spellStart"/>
-      <w:r>
-        <w:t>Actor.lvlib</w:t>
-      </w:r>
-      <w:proofErr w:type="spellEnd"/>
-      <w:r>
-        <w:t xml:space="preserve"> selects which store to use when it is invoked.  Target </w:t>
-      </w:r>
-      <w:proofErr w:type="spellStart"/>
-      <w:r>
-        <w:t>Store.lvlcass</w:t>
-      </w:r>
-      <w:proofErr w:type="spellEnd"/>
-      <w:r>
-        <w:t xml:space="preserve"> is selected if an Actor Framework PPL is detected in the project; otherwise, INI </w:t>
-      </w:r>
-      <w:proofErr w:type="spellStart"/>
-      <w:r>
-        <w:t>Store.lvlcass</w:t>
-      </w:r>
-      <w:proofErr w:type="spellEnd"/>
-      <w:r>
-        <w:t xml:space="preserve"> is selected.</w:t>
+        <w:t>Add Actor.lvlib selects which store to use when it is invoked.  Target Store.lvlcass is selected if an Actor Framework PPL is detected in the project; otherwise, INI Store.lvlcass is selected.</w:t>
       </w:r>
     </w:p>
     <w:p>
@@ -3305,28 +2842,12 @@
     </w:p>
     <w:p>
       <w:r>
-        <w:t xml:space="preserve">Note that these class templates are not part of a library, nor do they inherit from </w:t>
-      </w:r>
-      <w:proofErr w:type="spellStart"/>
-      <w:r>
-        <w:t>Message.lvclass</w:t>
-      </w:r>
-      <w:proofErr w:type="spellEnd"/>
-      <w:r>
-        <w:t>.  It is much easier to work with an uncoupled class than one that is linked to other code artifacts.</w:t>
-      </w:r>
-    </w:p>
-    <w:p>
-      <w:r>
-        <w:t xml:space="preserve">To create a message, the providers copy the appropriate template to the specified location, modify its VIs as necessary, change it to inherit from </w:t>
-      </w:r>
-      <w:proofErr w:type="spellStart"/>
-      <w:r>
-        <w:t>Message.lvclass</w:t>
-      </w:r>
-      <w:proofErr w:type="spellEnd"/>
-      <w:r>
-        <w:t>, and then add it to the actor’s library.</w:t>
+        <w:t>Note that these class templates are not part of a library, nor do they inherit from Message.lvclass.  It is much easier to work with an uncoupled class than one that is linked to other code artifacts.</w:t>
+      </w:r>
+    </w:p>
+    <w:p>
+      <w:r>
+        <w:t>To create a message, the providers copy the appropriate template to the specified location, modify its VIs as necessary, change it to inherit from Message.lvclass, and then add it to the actor’s library.</w:t>
       </w:r>
     </w:p>
     <w:p>
@@ -3464,17 +2985,8 @@
           <w:b/>
           <w:bCs/>
         </w:rPr>
-        <w:t xml:space="preserve">Scripters, Builders, and </w:t>
-      </w:r>
-      <w:proofErr w:type="spellStart"/>
-      <w:r>
-        <w:rPr>
-          <w:b/>
-          <w:bCs/>
-        </w:rPr>
-        <w:t>Prototypers</w:t>
-      </w:r>
-      <w:proofErr w:type="spellEnd"/>
+        <w:t>Scripters, Builders, and Prototypers</w:t>
+      </w:r>
     </w:p>
     <w:p>
       <w:r>
@@ -3556,17 +3068,8 @@
           <w:b/>
           <w:bCs/>
         </w:rPr>
-        <w:t xml:space="preserve">Message </w:t>
-      </w:r>
-      <w:proofErr w:type="spellStart"/>
-      <w:r>
-        <w:rPr>
-          <w:b/>
-          <w:bCs/>
-        </w:rPr>
-        <w:t>Scripter.lvclass</w:t>
-      </w:r>
-      <w:proofErr w:type="spellEnd"/>
+        <w:t>Message Scripter.lvclass</w:t>
+      </w:r>
       <w:r>
         <w:t xml:space="preserve">, a template method abstract class, defines the general algorithm (detailed below) and performs scripting operations common to all three types.  Children of this class - </w:t>
       </w:r>
@@ -3575,17 +3078,8 @@
           <w:b/>
           <w:bCs/>
         </w:rPr>
-        <w:t xml:space="preserve">Abstract Message </w:t>
-      </w:r>
-      <w:proofErr w:type="spellStart"/>
-      <w:r>
-        <w:rPr>
-          <w:b/>
-          <w:bCs/>
-        </w:rPr>
-        <w:t>Scripter.lvclass</w:t>
-      </w:r>
-      <w:proofErr w:type="spellEnd"/>
+        <w:t>Abstract Message Scripter.lvclass</w:t>
+      </w:r>
       <w:r>
         <w:t xml:space="preserve">, </w:t>
       </w:r>
@@ -3594,17 +3088,8 @@
           <w:b/>
           <w:bCs/>
         </w:rPr>
-        <w:t xml:space="preserve">Concrete Message </w:t>
-      </w:r>
-      <w:proofErr w:type="spellStart"/>
-      <w:r>
-        <w:rPr>
-          <w:b/>
-          <w:bCs/>
-        </w:rPr>
-        <w:t>Scripter.lvclass</w:t>
-      </w:r>
-      <w:proofErr w:type="spellEnd"/>
+        <w:t>Concrete Message Scripter.lvclass</w:t>
+      </w:r>
       <w:r>
         <w:t>, and</w:t>
       </w:r>
@@ -3613,44 +3098,19 @@
           <w:b/>
           <w:bCs/>
         </w:rPr>
-        <w:t xml:space="preserve"> Coupled </w:t>
-      </w:r>
-      <w:proofErr w:type="spellStart"/>
-      <w:r>
-        <w:rPr>
-          <w:b/>
-          <w:bCs/>
-        </w:rPr>
-        <w:t>Message.lvclass</w:t>
-      </w:r>
-      <w:proofErr w:type="spellEnd"/>
-      <w:r>
-        <w:rPr>
-          <w:b/>
-          <w:bCs/>
-        </w:rPr>
-        <w:t xml:space="preserve"> </w:t>
+        <w:t xml:space="preserve"> Coupled Message.lvclass </w:t>
       </w:r>
       <w:r>
         <w:t>– provide the scripting calls</w:t>
       </w:r>
       <w:r>
-        <w:t xml:space="preserve"> specific to each type.  (Coupled </w:t>
-      </w:r>
-      <w:proofErr w:type="spellStart"/>
-      <w:r>
-        <w:t>Message.lvclass</w:t>
-      </w:r>
-      <w:proofErr w:type="spellEnd"/>
-      <w:r>
-        <w:t xml:space="preserve"> is the scripter for standard messages.)</w:t>
+        <w:t xml:space="preserve"> specific to each type.  (Coupled Message.lvclass is the scripter for standard messages.)</w:t>
       </w:r>
     </w:p>
     <w:p>
       <w:r>
         <w:t xml:space="preserve">Message Scripter also contains (as attributes) an instance of a </w:t>
       </w:r>
-      <w:proofErr w:type="spellStart"/>
       <w:r>
         <w:rPr>
           <w:b/>
@@ -3658,7 +3118,6 @@
         </w:rPr>
         <w:t>Prototyper.lvclass</w:t>
       </w:r>
-      <w:proofErr w:type="spellEnd"/>
       <w:r>
         <w:t xml:space="preserve">, and an instance of a </w:t>
       </w:r>
@@ -3669,7 +3128,6 @@
         </w:rPr>
         <w:t xml:space="preserve">Send </w:t>
       </w:r>
-      <w:proofErr w:type="spellStart"/>
       <w:r>
         <w:rPr>
           <w:b/>
@@ -3682,39 +3140,18 @@
           <w:b/>
           <w:bCs/>
         </w:rPr>
-        <w:t>uilder.lvclass</w:t>
-      </w:r>
-      <w:proofErr w:type="spellEnd"/>
-      <w:r>
-        <w:rPr>
-          <w:b/>
-          <w:bCs/>
-        </w:rPr>
-        <w:t>.</w:t>
+        <w:t>uilder.lvclass.</w:t>
       </w:r>
       <w:r>
         <w:t xml:space="preserve">  These classes invoke scripting code </w:t>
       </w:r>
       <w:r>
-        <w:t xml:space="preserve">that need to be shared by two of the three scripters.  </w:t>
-      </w:r>
-      <w:proofErr w:type="spellStart"/>
-      <w:r>
-        <w:t>Prototypers</w:t>
-      </w:r>
-      <w:proofErr w:type="spellEnd"/>
-      <w:r>
-        <w:t xml:space="preserve"> determine a message’s data payload and the icon of the Send VI.  Send Builders create the message’s Send VI.  Both of these types of strategy classes are used by the Coupled and Abstract Message scripters.</w:t>
-      </w:r>
-    </w:p>
-    <w:p>
-      <w:proofErr w:type="spellStart"/>
-      <w:r>
-        <w:t>Prototypers</w:t>
-      </w:r>
-      <w:proofErr w:type="spellEnd"/>
-      <w:r>
-        <w:t xml:space="preserve"> inherit </w:t>
+        <w:t>that need to be shared by two of the three scripters.  Prototypers determine a message’s data payload and the icon of the Send VI.  Send Builders create the message’s Send VI.  Both of these types of strategy classes are used by the Coupled and Abstract Message scripters.</w:t>
+      </w:r>
+    </w:p>
+    <w:p>
+      <w:r>
+        <w:t xml:space="preserve">Prototypers inherit </w:t>
       </w:r>
       <w:r>
         <w:t xml:space="preserve">from a class that formats the Send VI’s icon.  </w:t>
@@ -3724,17 +3161,8 @@
           <w:b/>
           <w:bCs/>
         </w:rPr>
-        <w:t xml:space="preserve">Target Method Icon </w:t>
-      </w:r>
-      <w:proofErr w:type="spellStart"/>
-      <w:r>
-        <w:rPr>
-          <w:b/>
-          <w:bCs/>
-        </w:rPr>
-        <w:t>Reader.lvclass</w:t>
-      </w:r>
-      <w:proofErr w:type="spellEnd"/>
+        <w:t>Target Method Icon Reader.lvclass</w:t>
+      </w:r>
       <w:r>
         <w:t xml:space="preserve"> derives the icon for coupled messages from the target method’s icon, while </w:t>
       </w:r>
@@ -3743,32 +3171,15 @@
           <w:b/>
           <w:bCs/>
         </w:rPr>
-        <w:t xml:space="preserve">Abstract Method Icon </w:t>
-      </w:r>
-      <w:proofErr w:type="spellStart"/>
-      <w:r>
-        <w:rPr>
-          <w:b/>
-          <w:bCs/>
-        </w:rPr>
-        <w:t>Prototyper.lvclass</w:t>
-      </w:r>
-      <w:proofErr w:type="spellEnd"/>
+        <w:t>Abstract Method Icon Prototyper.lvclass</w:t>
+      </w:r>
       <w:r>
         <w:t xml:space="preserve"> creates the standard icon for abstract messages.</w:t>
       </w:r>
     </w:p>
     <w:p>
       <w:r>
-        <w:t xml:space="preserve">The following table summarizes the scripters, </w:t>
-      </w:r>
-      <w:proofErr w:type="spellStart"/>
-      <w:r>
-        <w:t>prototypers</w:t>
-      </w:r>
-      <w:proofErr w:type="spellEnd"/>
-      <w:r>
-        <w:t>, and builders used to construct each message type.</w:t>
+        <w:t>The following table summarizes the scripters, prototypers, and builders used to construct each message type.</w:t>
       </w:r>
     </w:p>
     <w:tbl>
@@ -3819,11 +3230,9 @@
             <w:pPr>
               <w:cnfStyle w:val="100000000000" w:firstRow="1" w:lastRow="0" w:firstColumn="0" w:lastColumn="0" w:oddVBand="0" w:evenVBand="0" w:oddHBand="0" w:evenHBand="0" w:firstRowFirstColumn="0" w:firstRowLastColumn="0" w:lastRowFirstColumn="0" w:lastRowLastColumn="0"/>
             </w:pPr>
-            <w:proofErr w:type="spellStart"/>
             <w:r>
               <w:t>Prototyper</w:t>
             </w:r>
-            <w:proofErr w:type="spellEnd"/>
           </w:p>
         </w:tc>
         <w:tc>
@@ -3871,13 +3280,8 @@
               <w:cnfStyle w:val="000000000000" w:firstRow="0" w:lastRow="0" w:firstColumn="0" w:lastColumn="0" w:oddVBand="0" w:evenVBand="0" w:oddHBand="0" w:evenHBand="0" w:firstRowFirstColumn="0" w:firstRowLastColumn="0" w:lastRowFirstColumn="0" w:lastRowLastColumn="0"/>
             </w:pPr>
             <w:r>
-              <w:t xml:space="preserve">Coupled Message </w:t>
+              <w:t>Coupled Message Scripter.lvclass</w:t>
             </w:r>
-            <w:proofErr w:type="spellStart"/>
-            <w:r>
-              <w:t>Scripter.lvclass</w:t>
-            </w:r>
-            <w:proofErr w:type="spellEnd"/>
           </w:p>
         </w:tc>
         <w:tc>
@@ -3889,13 +3293,8 @@
               <w:cnfStyle w:val="000000000000" w:firstRow="0" w:lastRow="0" w:firstColumn="0" w:lastColumn="0" w:oddVBand="0" w:evenVBand="0" w:oddHBand="0" w:evenHBand="0" w:firstRowFirstColumn="0" w:firstRowLastColumn="0" w:lastRowFirstColumn="0" w:lastRowLastColumn="0"/>
             </w:pPr>
             <w:r>
-              <w:t xml:space="preserve">Target Method </w:t>
+              <w:t>Target Method Prototyper.lvclass</w:t>
             </w:r>
-            <w:proofErr w:type="spellStart"/>
-            <w:r>
-              <w:t>Prototyper.lvclass</w:t>
-            </w:r>
-            <w:proofErr w:type="spellEnd"/>
           </w:p>
         </w:tc>
         <w:tc>
@@ -3907,13 +3306,8 @@
               <w:cnfStyle w:val="000000000000" w:firstRow="0" w:lastRow="0" w:firstColumn="0" w:lastColumn="0" w:oddVBand="0" w:evenVBand="0" w:oddHBand="0" w:evenHBand="0" w:firstRowFirstColumn="0" w:firstRowLastColumn="0" w:lastRowFirstColumn="0" w:lastRowLastColumn="0"/>
             </w:pPr>
             <w:r>
-              <w:t xml:space="preserve">Concrete Send </w:t>
+              <w:t>Concrete Send Renamer.lvclass</w:t>
             </w:r>
-            <w:proofErr w:type="spellStart"/>
-            <w:r>
-              <w:t>Renamer.lvclass</w:t>
-            </w:r>
-            <w:proofErr w:type="spellEnd"/>
           </w:p>
         </w:tc>
       </w:tr>
@@ -3957,13 +3351,8 @@
               <w:cnfStyle w:val="000000000000" w:firstRow="0" w:lastRow="0" w:firstColumn="0" w:lastColumn="0" w:oddVBand="0" w:evenVBand="0" w:oddHBand="0" w:evenHBand="0" w:firstRowFirstColumn="0" w:firstRowLastColumn="0" w:lastRowFirstColumn="0" w:lastRowLastColumn="0"/>
             </w:pPr>
             <w:r>
-              <w:t xml:space="preserve">Abstract Message </w:t>
+              <w:t>Abstract Message Scripter.lvclass</w:t>
             </w:r>
-            <w:proofErr w:type="spellStart"/>
-            <w:r>
-              <w:t>Scripter.lvclass</w:t>
-            </w:r>
-            <w:proofErr w:type="spellEnd"/>
           </w:p>
         </w:tc>
         <w:tc>
@@ -3975,13 +3364,8 @@
               <w:cnfStyle w:val="000000000000" w:firstRow="0" w:lastRow="0" w:firstColumn="0" w:lastColumn="0" w:oddVBand="0" w:evenVBand="0" w:oddHBand="0" w:evenHBand="0" w:firstRowFirstColumn="0" w:firstRowLastColumn="0" w:lastRowFirstColumn="0" w:lastRowLastColumn="0"/>
             </w:pPr>
             <w:r>
-              <w:t xml:space="preserve">Reference Method </w:t>
+              <w:t>Reference Method Prototyper.lvclass</w:t>
             </w:r>
-            <w:proofErr w:type="spellStart"/>
-            <w:r>
-              <w:t>Prototyper.lvclass</w:t>
-            </w:r>
-            <w:proofErr w:type="spellEnd"/>
           </w:p>
         </w:tc>
         <w:tc>
@@ -3993,13 +3377,8 @@
               <w:cnfStyle w:val="000000000000" w:firstRow="0" w:lastRow="0" w:firstColumn="0" w:lastColumn="0" w:oddVBand="0" w:evenVBand="0" w:oddHBand="0" w:evenHBand="0" w:firstRowFirstColumn="0" w:firstRowLastColumn="0" w:lastRowFirstColumn="0" w:lastRowLastColumn="0"/>
             </w:pPr>
             <w:r>
-              <w:t xml:space="preserve">Concrete Send </w:t>
+              <w:t>Concrete Send Renamer.lvclass</w:t>
             </w:r>
-            <w:proofErr w:type="spellStart"/>
-            <w:r>
-              <w:t>Renamer.lvclass</w:t>
-            </w:r>
-            <w:proofErr w:type="spellEnd"/>
           </w:p>
         </w:tc>
       </w:tr>
@@ -4043,13 +3422,8 @@
               <w:cnfStyle w:val="000000000000" w:firstRow="0" w:lastRow="0" w:firstColumn="0" w:lastColumn="0" w:oddVBand="0" w:evenVBand="0" w:oddHBand="0" w:evenHBand="0" w:firstRowFirstColumn="0" w:firstRowLastColumn="0" w:lastRowFirstColumn="0" w:lastRowLastColumn="0"/>
             </w:pPr>
             <w:r>
-              <w:t xml:space="preserve">Abstract Message </w:t>
+              <w:t>Abstract Message Scripter.lvclass</w:t>
             </w:r>
-            <w:proofErr w:type="spellStart"/>
-            <w:r>
-              <w:t>Scripter.lvclass</w:t>
-            </w:r>
-            <w:proofErr w:type="spellEnd"/>
           </w:p>
         </w:tc>
         <w:tc>
@@ -4061,13 +3435,8 @@
               <w:cnfStyle w:val="000000000000" w:firstRow="0" w:lastRow="0" w:firstColumn="0" w:lastColumn="0" w:oddVBand="0" w:evenVBand="0" w:oddHBand="0" w:evenHBand="0" w:firstRowFirstColumn="0" w:firstRowLastColumn="0" w:lastRowFirstColumn="0" w:lastRowLastColumn="0"/>
             </w:pPr>
             <w:r>
-              <w:t xml:space="preserve">User Defined </w:t>
+              <w:t>User Defined Prototype.lvclass</w:t>
             </w:r>
-            <w:proofErr w:type="spellStart"/>
-            <w:r>
-              <w:t>Prototype.lvclass</w:t>
-            </w:r>
-            <w:proofErr w:type="spellEnd"/>
           </w:p>
         </w:tc>
         <w:tc>
@@ -4079,13 +3448,8 @@
               <w:cnfStyle w:val="000000000000" w:firstRow="0" w:lastRow="0" w:firstColumn="0" w:lastColumn="0" w:oddVBand="0" w:evenVBand="0" w:oddHBand="0" w:evenHBand="0" w:firstRowFirstColumn="0" w:firstRowLastColumn="0" w:lastRowFirstColumn="0" w:lastRowLastColumn="0"/>
             </w:pPr>
             <w:r>
-              <w:t xml:space="preserve">Concrete Send </w:t>
+              <w:t>Concrete Send Renamer.lvclass</w:t>
             </w:r>
-            <w:proofErr w:type="spellStart"/>
-            <w:r>
-              <w:t>Renamer.lvclass</w:t>
-            </w:r>
-            <w:proofErr w:type="spellEnd"/>
           </w:p>
         </w:tc>
       </w:tr>
@@ -4120,13 +3484,8 @@
               <w:cnfStyle w:val="000000000000" w:firstRow="0" w:lastRow="0" w:firstColumn="0" w:lastColumn="0" w:oddVBand="0" w:evenVBand="0" w:oddHBand="0" w:evenHBand="0" w:firstRowFirstColumn="0" w:firstRowLastColumn="0" w:lastRowFirstColumn="0" w:lastRowLastColumn="0"/>
             </w:pPr>
             <w:r>
-              <w:t xml:space="preserve">Coupled Message </w:t>
+              <w:t>Coupled Message Scripter.lvclass</w:t>
             </w:r>
-            <w:proofErr w:type="spellStart"/>
-            <w:r>
-              <w:t>Scripter.lvclass</w:t>
-            </w:r>
-            <w:proofErr w:type="spellEnd"/>
           </w:p>
         </w:tc>
         <w:tc>
@@ -4138,13 +3497,8 @@
               <w:cnfStyle w:val="000000000000" w:firstRow="0" w:lastRow="0" w:firstColumn="0" w:lastColumn="0" w:oddVBand="0" w:evenVBand="0" w:oddHBand="0" w:evenHBand="0" w:firstRowFirstColumn="0" w:firstRowLastColumn="0" w:lastRowFirstColumn="0" w:lastRowLastColumn="0"/>
             </w:pPr>
             <w:r>
-              <w:t xml:space="preserve">Target Method Icon </w:t>
+              <w:t>Target Method Icon Reader.lvclass</w:t>
             </w:r>
-            <w:proofErr w:type="spellStart"/>
-            <w:r>
-              <w:t>Reader.lvclass</w:t>
-            </w:r>
-            <w:proofErr w:type="spellEnd"/>
           </w:p>
         </w:tc>
         <w:tc>
@@ -4179,23 +3533,7 @@
           <w:b/>
           <w:bCs/>
         </w:rPr>
-        <w:t xml:space="preserve">Message </w:t>
-      </w:r>
-      <w:proofErr w:type="spellStart"/>
-      <w:r>
-        <w:rPr>
-          <w:b/>
-          <w:bCs/>
-        </w:rPr>
-        <w:t>Maker.lvlib:Create</w:t>
-      </w:r>
-      <w:proofErr w:type="spellEnd"/>
-      <w:r>
-        <w:rPr>
-          <w:b/>
-          <w:bCs/>
-        </w:rPr>
-        <w:t xml:space="preserve"> Message.vi </w:t>
+        <w:t xml:space="preserve">Message Maker.lvlib:Create Message.vi </w:t>
       </w:r>
       <w:r>
         <w:t>template method that governs creating a message.  The algorithm consists of five dynamic dispatch VIs:</w:t>
@@ -4328,36 +3666,12 @@
     </w:p>
     <w:p>
       <w:r>
-        <w:t xml:space="preserve">Overridden by Abstract Message </w:t>
-      </w:r>
-      <w:proofErr w:type="spellStart"/>
-      <w:r>
-        <w:t>Rescripter</w:t>
-      </w:r>
-      <w:proofErr w:type="spellEnd"/>
-      <w:r>
-        <w:t>.</w:t>
-      </w:r>
-    </w:p>
-    <w:p>
-      <w:r>
-        <w:t xml:space="preserve">Prototype.vi determines the attributes of the new message class by invoking its </w:t>
-      </w:r>
-      <w:proofErr w:type="spellStart"/>
-      <w:r>
-        <w:t>prototyper’s</w:t>
-      </w:r>
-      <w:proofErr w:type="spellEnd"/>
-      <w:r>
-        <w:t xml:space="preserve"> Prototype.vi. The Abstract Message </w:t>
-      </w:r>
-      <w:proofErr w:type="spellStart"/>
-      <w:r>
-        <w:t>Rescripter</w:t>
-      </w:r>
-      <w:proofErr w:type="spellEnd"/>
-      <w:r>
-        <w:t xml:space="preserve"> interrogates the message class being rescripted.</w:t>
+        <w:t>Overridden by Abstract Message Rescripter.</w:t>
+      </w:r>
+    </w:p>
+    <w:p>
+      <w:r>
+        <w:t>Prototype.vi determines the attributes of the new message class by invoking its prototyper’s Prototype.vi. The Abstract Message Rescripter interrogates the message class being rescripted.</w:t>
       </w:r>
     </w:p>
     <w:p>
@@ -4375,23 +3689,7 @@
           <w:b/>
           <w:bCs/>
         </w:rPr>
-        <w:t xml:space="preserve">Message </w:t>
-      </w:r>
-      <w:proofErr w:type="spellStart"/>
-      <w:r>
-        <w:rPr>
-          <w:b/>
-          <w:bCs/>
-        </w:rPr>
-        <w:t>Maker.lvclass:Copy</w:t>
-      </w:r>
-      <w:proofErr w:type="spellEnd"/>
-      <w:r>
-        <w:rPr>
-          <w:b/>
-          <w:bCs/>
-        </w:rPr>
-        <w:t xml:space="preserve"> Member Data from Target.vi.  </w:t>
+        <w:t xml:space="preserve">Message Maker.lvclass:Copy Member Data from Target.vi.  </w:t>
       </w:r>
     </w:p>
     <w:p>
@@ -4583,13 +3881,8 @@
     <w:p/>
     <w:p>
       <w:r>
-        <w:t xml:space="preserve">User Defined </w:t>
-      </w:r>
-      <w:proofErr w:type="spellStart"/>
-      <w:r>
-        <w:t>Prototype.lvclass:Prototyper.vi</w:t>
-      </w:r>
-      <w:proofErr w:type="spellEnd"/>
+        <w:t>User Defined Prototype.lvclass:Prototyper.vi</w:t>
+      </w:r>
       <w:r>
         <w:t xml:space="preserve"> determines the message’s attributes using </w:t>
       </w:r>
@@ -4735,31 +4028,7 @@
     </w:p>
     <w:p>
       <w:r>
-        <w:t xml:space="preserve">Overridden by Abstract Message </w:t>
-      </w:r>
-      <w:proofErr w:type="spellStart"/>
-      <w:r>
-        <w:t>Rescripter</w:t>
-      </w:r>
-      <w:proofErr w:type="spellEnd"/>
-      <w:r>
-        <w:t xml:space="preserve">, Concrete Message </w:t>
-      </w:r>
-      <w:proofErr w:type="spellStart"/>
-      <w:r>
-        <w:t>Rescripter</w:t>
-      </w:r>
-      <w:proofErr w:type="spellEnd"/>
-      <w:r>
-        <w:t xml:space="preserve">, and Coupled Message </w:t>
-      </w:r>
-      <w:proofErr w:type="spellStart"/>
-      <w:r>
-        <w:t>Rescripter</w:t>
-      </w:r>
-      <w:proofErr w:type="spellEnd"/>
-      <w:r>
-        <w:t>.</w:t>
+        <w:t>Overridden by Abstract Message Rescripter, Concrete Message Rescripter, and Coupled Message Rescripter.</w:t>
       </w:r>
     </w:p>
     <w:p>
@@ -4774,23 +4043,7 @@
           <w:b/>
           <w:bCs/>
         </w:rPr>
-        <w:t xml:space="preserve">Message </w:t>
-      </w:r>
-      <w:proofErr w:type="spellStart"/>
-      <w:r>
-        <w:rPr>
-          <w:b/>
-          <w:bCs/>
-        </w:rPr>
-        <w:t>Maker.lvlib:Copy</w:t>
-      </w:r>
-      <w:proofErr w:type="spellEnd"/>
-      <w:r>
-        <w:rPr>
-          <w:b/>
-          <w:bCs/>
-        </w:rPr>
-        <w:t xml:space="preserve"> Class.vi.</w:t>
+        <w:t>Message Maker.lvlib:Copy Class.vi.</w:t>
       </w:r>
     </w:p>
     <w:p>
@@ -4856,15 +4109,7 @@
     </w:p>
     <w:p>
       <w:r>
-        <w:t xml:space="preserve">Create Class.vi then opens the parent message class and the new class in the project’s context, and sets the new message’s parent class.  (The parent class is either </w:t>
-      </w:r>
-      <w:proofErr w:type="spellStart"/>
-      <w:r>
-        <w:t>Message.lvclass</w:t>
-      </w:r>
-      <w:proofErr w:type="spellEnd"/>
-      <w:r>
-        <w:t>, or, in the case of abstract messages, a parent specified by the user.)</w:t>
+        <w:t>Create Class.vi then opens the parent message class and the new class in the project’s context, and sets the new message’s parent class.  (The parent class is either Message.lvclass, or, in the case of abstract messages, a parent specified by the user.)</w:t>
       </w:r>
     </w:p>
     <w:p>
@@ -5016,23 +4261,7 @@
           <w:b/>
           <w:bCs/>
         </w:rPr>
-        <w:t xml:space="preserve">Message </w:t>
-      </w:r>
-      <w:proofErr w:type="spellStart"/>
-      <w:r>
-        <w:rPr>
-          <w:b/>
-          <w:bCs/>
-        </w:rPr>
-        <w:t>Maker.lvlib:Add</w:t>
-      </w:r>
-      <w:proofErr w:type="spellEnd"/>
-      <w:r>
-        <w:rPr>
-          <w:b/>
-          <w:bCs/>
-        </w:rPr>
-        <w:t xml:space="preserve"> Member Data to Private Data Control.vi</w:t>
+        <w:t>Message Maker.lvlib:Add Member Data to Private Data Control.vi</w:t>
       </w:r>
       <w:r>
         <w:t>.  After opening the private data control of the new message class, the VI adds attributes to it as shown here:</w:t>
@@ -5106,23 +4335,7 @@
         <w:t xml:space="preserve"> traverses a front panel or block diagram </w:t>
       </w:r>
       <w:r>
-        <w:t xml:space="preserve">and returns a reference to each instance of the type that it finds. In this case, we are traversing the message class’s private data control.  It only has one control, the attributes cluster.  The VI then iterates over the array of control references, and uses the </w:t>
-      </w:r>
-      <w:proofErr w:type="spellStart"/>
-      <w:r>
-        <w:t>Control.Move</w:t>
-      </w:r>
-      <w:proofErr w:type="spellEnd"/>
-      <w:r>
-        <w:t xml:space="preserve"> method to add a copy of each control to the cluster.  </w:t>
-      </w:r>
-      <w:proofErr w:type="spellStart"/>
-      <w:r>
-        <w:t>Control.Move</w:t>
-      </w:r>
-      <w:proofErr w:type="spellEnd"/>
-      <w:r>
-        <w:t xml:space="preserve"> adds or moves a control within the indicated owner, which can be anything that can hold a control reference (cluster, front panel, etc.).</w:t>
+        <w:t>and returns a reference to each instance of the type that it finds. In this case, we are traversing the message class’s private data control.  It only has one control, the attributes cluster.  The VI then iterates over the array of control references, and uses the Control.Move method to add a copy of each control to the cluster.  Control.Move adds or moves a control within the indicated owner, which can be anything that can hold a control reference (cluster, front panel, etc.).</w:t>
       </w:r>
     </w:p>
     <w:p>
@@ -5134,23 +4347,7 @@
           <w:b/>
           <w:bCs/>
         </w:rPr>
-        <w:t xml:space="preserve">Message </w:t>
-      </w:r>
-      <w:proofErr w:type="spellStart"/>
-      <w:r>
-        <w:rPr>
-          <w:b/>
-          <w:bCs/>
-        </w:rPr>
-        <w:t>Maker.lvlib:Set</w:t>
-      </w:r>
-      <w:proofErr w:type="spellEnd"/>
-      <w:r>
-        <w:rPr>
-          <w:b/>
-          <w:bCs/>
-        </w:rPr>
-        <w:t xml:space="preserve"> Message Clas Icon.vi</w:t>
+        <w:t>Message Maker.lvlib:Set Message Clas Icon.vi</w:t>
       </w:r>
       <w:r>
         <w:t xml:space="preserve"> to set the icon of the message class.</w:t>
@@ -5275,23 +4472,7 @@
           <w:b/>
           <w:bCs/>
         </w:rPr>
-        <w:t xml:space="preserve">Message </w:t>
-      </w:r>
-      <w:proofErr w:type="spellStart"/>
-      <w:r>
-        <w:rPr>
-          <w:b/>
-          <w:bCs/>
-        </w:rPr>
-        <w:t>Maker.lvlib:Create</w:t>
-      </w:r>
-      <w:proofErr w:type="spellEnd"/>
-      <w:r>
-        <w:rPr>
-          <w:b/>
-          <w:bCs/>
-        </w:rPr>
-        <w:t xml:space="preserve"> Send Method.vi</w:t>
+        <w:t>Message Maker.lvlib:Create Send Method.vi</w:t>
       </w:r>
       <w:r>
         <w:t xml:space="preserve">.  This VI copies the Send Template.vi in the template class, under a name of the form Send &lt;target method&gt;.vi.  It then deletes the template VI.  Build.vi then invokes </w:t>
@@ -5301,23 +4482,7 @@
           <w:b/>
           <w:bCs/>
         </w:rPr>
-        <w:t xml:space="preserve">Message </w:t>
-      </w:r>
-      <w:proofErr w:type="spellStart"/>
-      <w:r>
-        <w:rPr>
-          <w:b/>
-          <w:bCs/>
-        </w:rPr>
-        <w:t>Maker.lvlib:Build</w:t>
-      </w:r>
-      <w:proofErr w:type="spellEnd"/>
-      <w:r>
-        <w:rPr>
-          <w:b/>
-          <w:bCs/>
-        </w:rPr>
-        <w:t xml:space="preserve"> Send.vi</w:t>
+        <w:t>Message Maker.lvlib:Build Send.vi</w:t>
       </w:r>
       <w:r>
         <w:t>.</w:t>
@@ -5333,23 +4498,7 @@
           <w:b/>
           <w:bCs/>
         </w:rPr>
-        <w:t xml:space="preserve">Message </w:t>
-      </w:r>
-      <w:proofErr w:type="spellStart"/>
-      <w:r>
-        <w:rPr>
-          <w:b/>
-          <w:bCs/>
-        </w:rPr>
-        <w:t>Maker.lvlib:Replace</w:t>
-      </w:r>
-      <w:proofErr w:type="spellEnd"/>
-      <w:r>
-        <w:rPr>
-          <w:b/>
-          <w:bCs/>
-        </w:rPr>
-        <w:t xml:space="preserve"> Enqueue if Using PPL.vi</w:t>
+        <w:t>Message Maker.lvlib:Replace Enqueue if Using PPL.vi</w:t>
       </w:r>
       <w:r>
         <w:t xml:space="preserve"> to replace the Actor Framework Message Enqueuer, Message Enqueuer out, and Message Priority controls/indicators used by the Send VI with their PPL equivalents.</w:t>
@@ -5364,34 +4513,10 @@
           <w:b/>
           <w:bCs/>
         </w:rPr>
-        <w:t xml:space="preserve">Message </w:t>
-      </w:r>
-      <w:proofErr w:type="spellStart"/>
-      <w:r>
-        <w:rPr>
-          <w:b/>
-          <w:bCs/>
-        </w:rPr>
-        <w:t>Maker.lvlib:Add</w:t>
-      </w:r>
-      <w:proofErr w:type="spellEnd"/>
-      <w:r>
-        <w:rPr>
-          <w:b/>
-          <w:bCs/>
-        </w:rPr>
-        <w:t xml:space="preserve"> Controls to Method.vi</w:t>
-      </w:r>
-      <w:r>
-        <w:t xml:space="preserve"> to add controls to the Send VI’s front panel.  This VI obtains a reference to the active front panel pane, and then uses </w:t>
-      </w:r>
-      <w:proofErr w:type="spellStart"/>
-      <w:r>
-        <w:t>Control.Move</w:t>
-      </w:r>
-      <w:proofErr w:type="spellEnd"/>
-      <w:r>
-        <w:t xml:space="preserve"> to place the controls.</w:t>
+        <w:t>Message Maker.lvlib:Add Controls to Method.vi</w:t>
+      </w:r>
+      <w:r>
+        <w:t xml:space="preserve"> to add controls to the Send VI’s front panel.  This VI obtains a reference to the active front panel pane, and then uses Control.Move to place the controls.</w:t>
       </w:r>
     </w:p>
     <w:p>
@@ -5521,23 +4646,7 @@
           <w:b/>
           <w:bCs/>
         </w:rPr>
-        <w:t xml:space="preserve">Message </w:t>
-      </w:r>
-      <w:proofErr w:type="spellStart"/>
-      <w:r>
-        <w:rPr>
-          <w:b/>
-          <w:bCs/>
-        </w:rPr>
-        <w:t>Maker.lvlib:Controls</w:t>
-      </w:r>
-      <w:proofErr w:type="spellEnd"/>
-      <w:r>
-        <w:rPr>
-          <w:b/>
-          <w:bCs/>
-        </w:rPr>
-        <w:t xml:space="preserve"> to Connector Pane.vi</w:t>
+        <w:t>Message Maker.lvlib:Controls to Connector Pane.vi</w:t>
       </w:r>
       <w:r>
         <w:t xml:space="preserve"> to assign the new controls to connector pane terminals.  Here is the relevant code:</w:t>
@@ -5609,23 +4718,7 @@
           <w:b/>
           <w:bCs/>
         </w:rPr>
-        <w:t xml:space="preserve">Message </w:t>
-      </w:r>
-      <w:proofErr w:type="spellStart"/>
-      <w:r>
-        <w:rPr>
-          <w:b/>
-          <w:bCs/>
-        </w:rPr>
-        <w:t>Maker.lvlib:Wire</w:t>
-      </w:r>
-      <w:proofErr w:type="spellEnd"/>
-      <w:r>
-        <w:rPr>
-          <w:b/>
-          <w:bCs/>
-        </w:rPr>
-        <w:t xml:space="preserve"> FP Controls to Bundler.vi</w:t>
+        <w:t>Message Maker.lvlib:Wire FP Controls to Bundler.vi</w:t>
       </w:r>
       <w:r>
         <w:t>, which connects the new front panel controls to a bundler that sets the message’s attributes.  The bundler must be resized first:</w:t>
@@ -5688,27 +4781,14 @@
     </w:p>
     <w:p>
       <w:r>
-        <w:t xml:space="preserve">Note that the Wire Source input to </w:t>
-      </w:r>
-      <w:proofErr w:type="spellStart"/>
-      <w:r>
-        <w:t>Terminal.Connect</w:t>
-      </w:r>
-      <w:proofErr w:type="spellEnd"/>
-      <w:r>
-        <w:t xml:space="preserve"> Wire is NOT a control reference; it is a terminal reference.  Terminal references are obtained from control references with a call to </w:t>
-      </w:r>
-      <w:proofErr w:type="spellStart"/>
-      <w:r>
-        <w:t>Control.Terminal</w:t>
-      </w:r>
-      <w:proofErr w:type="spellEnd"/>
-      <w:r>
-        <w:t>:</w:t>
-      </w:r>
-    </w:p>
-    <w:p>
-      <w:r>
+        <w:t>Note that the Wire Source input to Terminal.Connect Wire is NOT a control reference; it is a terminal reference.  Terminal references are obtained from control references with a call to Control.Terminal:</w:t>
+      </w:r>
+    </w:p>
+    <w:p>
+      <w:r>
+        <w:rPr>
+          <w:noProof/>
+        </w:rPr>
         <w:drawing>
           <wp:inline distT="0" distB="0" distL="0" distR="0" wp14:anchorId="385C794F" wp14:editId="3C3D0FAA">
             <wp:extent cx="1781175" cy="1579532"/>
@@ -5900,23 +4980,7 @@
           <w:b/>
           <w:bCs/>
         </w:rPr>
-        <w:t xml:space="preserve">Message </w:t>
-      </w:r>
-      <w:proofErr w:type="spellStart"/>
-      <w:r>
-        <w:rPr>
-          <w:b/>
-          <w:bCs/>
-        </w:rPr>
-        <w:t>Maker.lvlib:Wire</w:t>
-      </w:r>
-      <w:proofErr w:type="spellEnd"/>
-      <w:r>
-        <w:rPr>
-          <w:b/>
-          <w:bCs/>
-        </w:rPr>
-        <w:t xml:space="preserve"> Class to Enqueuer.vi</w:t>
+        <w:t>Message Maker.lvlib:Wire Class to Enqueuer.vi</w:t>
       </w:r>
       <w:r>
         <w:t>.</w:t>
@@ -5927,49 +4991,17 @@
         <w:t xml:space="preserve">Send Build.vi wraps up </w:t>
       </w:r>
       <w:r>
-        <w:t xml:space="preserve">by invoking </w:t>
-      </w:r>
-      <w:proofErr w:type="spellStart"/>
-      <w:r>
-        <w:t>VI.Block</w:t>
-      </w:r>
-      <w:proofErr w:type="spellEnd"/>
+        <w:t>by invoking VI.Block Diagram:Cleanup and</w:t>
+      </w:r>
       <w:r>
         <w:t xml:space="preserve"> </w:t>
       </w:r>
-      <w:proofErr w:type="spellStart"/>
-      <w:r>
-        <w:t>Diagram:Cleanup</w:t>
-      </w:r>
-      <w:proofErr w:type="spellEnd"/>
-      <w:r>
-        <w:t xml:space="preserve"> and</w:t>
-      </w:r>
-      <w:r>
-        <w:t xml:space="preserve"> </w:t>
-      </w:r>
-      <w:r>
-        <w:rPr>
-          <w:b/>
-          <w:bCs/>
-        </w:rPr>
-        <w:t xml:space="preserve">Message </w:t>
-      </w:r>
-      <w:proofErr w:type="spellStart"/>
-      <w:r>
-        <w:rPr>
-          <w:b/>
-          <w:bCs/>
-        </w:rPr>
-        <w:t>Maker.lvlib:Clean</w:t>
-      </w:r>
-      <w:proofErr w:type="spellEnd"/>
-      <w:r>
-        <w:rPr>
-          <w:b/>
-          <w:bCs/>
-        </w:rPr>
-        <w:t xml:space="preserve"> Up Panel.vi</w:t>
+      <w:r>
+        <w:rPr>
+          <w:b/>
+          <w:bCs/>
+        </w:rPr>
+        <w:t>Message Maker.lvlib:Clean Up Panel.vi</w:t>
       </w:r>
       <w:r>
         <w:t>, a rather complex VI that places the Send VI’s front panel controls in a manner similar to their arrangement in the connector pane.</w:t>
@@ -5984,23 +5016,7 @@
           <w:b/>
           <w:bCs/>
         </w:rPr>
-        <w:t xml:space="preserve">Message </w:t>
-      </w:r>
-      <w:proofErr w:type="spellStart"/>
-      <w:r>
-        <w:rPr>
-          <w:b/>
-          <w:bCs/>
-        </w:rPr>
-        <w:t>Maker.lvlib:Send</w:t>
-      </w:r>
-      <w:proofErr w:type="spellEnd"/>
-      <w:r>
-        <w:rPr>
-          <w:b/>
-          <w:bCs/>
-        </w:rPr>
-        <w:t xml:space="preserve"> Icon.vi</w:t>
+        <w:t>Message Maker.lvlib:Send Icon.vi</w:t>
       </w:r>
       <w:r>
         <w:t xml:space="preserve"> to set the new VI’s icon.</w:t>
@@ -6023,6 +5039,9 @@
     </w:p>
     <w:p>
       <w:r>
+        <w:rPr>
+          <w:noProof/>
+        </w:rPr>
         <w:drawing>
           <wp:inline distT="0" distB="0" distL="0" distR="0" wp14:anchorId="3863A5AE" wp14:editId="3D4E456A">
             <wp:extent cx="1517904" cy="859536"/>
@@ -6076,36 +5095,12 @@
     </w:p>
     <w:p>
       <w:r>
-        <w:t xml:space="preserve">Overridden by Abstract Message Scripter, Coupled Message Scripter, Concrete Message Scripter, Concrete Message </w:t>
-      </w:r>
-      <w:proofErr w:type="spellStart"/>
-      <w:r>
-        <w:t>Rescripter</w:t>
-      </w:r>
-      <w:proofErr w:type="spellEnd"/>
-      <w:r>
-        <w:t xml:space="preserve">, and Coupled Message </w:t>
-      </w:r>
-      <w:proofErr w:type="spellStart"/>
-      <w:r>
-        <w:t>Rescripter</w:t>
-      </w:r>
-      <w:proofErr w:type="spellEnd"/>
-      <w:r>
-        <w:t>.</w:t>
-      </w:r>
-    </w:p>
-    <w:p>
-      <w:r>
-        <w:t xml:space="preserve">Make Receiver.vi performs many of the same operations as Make Sender.vi, just on the Do.vi or Read Attributes.vi of the new message class.  Each message type has a different target for these operations, so each invokes a different build VI in Message </w:t>
-      </w:r>
-      <w:proofErr w:type="spellStart"/>
-      <w:r>
-        <w:t>Maker.lvlib</w:t>
-      </w:r>
-      <w:proofErr w:type="spellEnd"/>
-      <w:r>
-        <w:t>:</w:t>
+        <w:t>Overridden by Abstract Message Scripter, Coupled Message Scripter, Concrete Message Scripter, Concrete Message Rescripter, and Coupled Message Rescripter.</w:t>
+      </w:r>
+    </w:p>
+    <w:p>
+      <w:r>
+        <w:t>Make Receiver.vi performs many of the same operations as Make Sender.vi, just on the Do.vi or Read Attributes.vi of the new message class.  Each message type has a different target for these operations, so each invokes a different build VI in Message Maker.lvlib:</w:t>
       </w:r>
     </w:p>
     <w:p>
@@ -6196,18 +5191,730 @@
         <w:t xml:space="preserve">Build read Attributes.vi </w:t>
       </w:r>
       <w:r>
-        <w:t xml:space="preserve"> (for abstract messages).  All are members of Message </w:t>
-      </w:r>
-      <w:proofErr w:type="spellStart"/>
-      <w:r>
-        <w:t>Maker.lvlib</w:t>
-      </w:r>
-      <w:proofErr w:type="spellEnd"/>
-      <w:r>
-        <w:t>.</w:t>
-      </w:r>
-    </w:p>
-    <w:p/>
+        <w:t>(for abstract messages).  All are members of Message Maker.lvlib.</w:t>
+      </w:r>
+    </w:p>
+    <w:p>
+      <w:r>
+        <w:t>Abstract messages don’t include a Do VI.  Instead, they provide a data accessor.  Concrete children of that abstract message use the accessor in their implementations of Do.vi.</w:t>
+      </w:r>
+    </w:p>
+    <w:p>
+      <w:r>
+        <w:rPr>
+          <w:u w:val="single"/>
+        </w:rPr>
+        <w:t>Build Do.vi</w:t>
+      </w:r>
+    </w:p>
+    <w:p>
+      <w:r>
+        <w:t>As with Build Send.vi, this VI modifies a method copied from the message class template (Do.vi, in this case).</w:t>
+      </w:r>
+    </w:p>
+    <w:p>
+      <w:r>
+        <w:t>Build Do.vi</w:t>
+      </w:r>
+      <w:r>
+        <w:t xml:space="preserve"> first finds and replaces the Actor.lvclass constant on the block diagram with an instance of the target actor.  </w:t>
+      </w:r>
+      <w:r>
+        <w:t>Then, if the application uses an Actor Framework PPL, it swaps the Actor.lvclass control and indicator for their PPL counterparts.  Then the VI replaces a dummy VI (Dummy Actor Method.vi) with the method to be invoked by the message, and wires connector pane items of that method to the unbundler of the message’s data.</w:t>
+      </w:r>
+    </w:p>
+    <w:p>
+      <w:r>
+        <w:t>Th</w:t>
+      </w:r>
+      <w:r>
+        <w:t>is diagram illustrates the</w:t>
+      </w:r>
+      <w:r>
+        <w:t xml:space="preserve"> GObjects that are replaced</w:t>
+      </w:r>
+      <w:r>
+        <w:t>, and the nodes that are wired.</w:t>
+      </w:r>
+    </w:p>
+    <w:p>
+      <w:r>
+        <w:rPr>
+          <w:noProof/>
+        </w:rPr>
+        <w:drawing>
+          <wp:inline distT="0" distB="0" distL="0" distR="0" wp14:anchorId="62CB9BE3" wp14:editId="5E110622">
+            <wp:extent cx="4486275" cy="2469972"/>
+            <wp:effectExtent l="0" t="0" r="0" b="6985"/>
+            <wp:docPr id="2023369110" name="Picture 1"/>
+            <wp:cNvGraphicFramePr>
+              <a:graphicFrameLocks xmlns:a="http://schemas.openxmlformats.org/drawingml/2006/main" noChangeAspect="1"/>
+            </wp:cNvGraphicFramePr>
+            <a:graphic xmlns:a="http://schemas.openxmlformats.org/drawingml/2006/main">
+              <a:graphicData uri="http://schemas.openxmlformats.org/drawingml/2006/picture">
+                <pic:pic xmlns:pic="http://schemas.openxmlformats.org/drawingml/2006/picture">
+                  <pic:nvPicPr>
+                    <pic:cNvPr id="0" name="Picture 1"/>
+                    <pic:cNvPicPr>
+                      <a:picLocks noChangeAspect="1" noChangeArrowheads="1"/>
+                    </pic:cNvPicPr>
+                  </pic:nvPicPr>
+                  <pic:blipFill>
+                    <a:blip r:embed="rId44">
+                      <a:extLst>
+                        <a:ext uri="{28A0092B-C50C-407E-A947-70E740481C1C}">
+                          <a14:useLocalDpi xmlns:a14="http://schemas.microsoft.com/office/drawing/2010/main" val="0"/>
+                        </a:ext>
+                      </a:extLst>
+                    </a:blip>
+                    <a:srcRect/>
+                    <a:stretch>
+                      <a:fillRect/>
+                    </a:stretch>
+                  </pic:blipFill>
+                  <pic:spPr bwMode="auto">
+                    <a:xfrm>
+                      <a:off x="0" y="0"/>
+                      <a:ext cx="4495456" cy="2475027"/>
+                    </a:xfrm>
+                    <a:prstGeom prst="rect">
+                      <a:avLst/>
+                    </a:prstGeom>
+                    <a:noFill/>
+                    <a:ln>
+                      <a:noFill/>
+                    </a:ln>
+                  </pic:spPr>
+                </pic:pic>
+              </a:graphicData>
+            </a:graphic>
+          </wp:inline>
+        </w:drawing>
+      </w:r>
+    </w:p>
+    <w:p>
+      <w:r>
+        <w:lastRenderedPageBreak/>
+        <w:t>Actor methods are expected to provide some combination of controls and indicators for the actor itself and for error handling, but any given method can supply all, some, or even none of these controls/indicators.  To manage this complexity, the template Do method wraps the dummy method in a case structure, with a case for each supported combination, as shown here:</w:t>
+      </w:r>
+    </w:p>
+    <w:p>
+      <w:r>
+        <w:rPr>
+          <w:noProof/>
+        </w:rPr>
+        <w:drawing>
+          <wp:inline distT="0" distB="0" distL="0" distR="0" wp14:anchorId="29D87DCE" wp14:editId="2B5F23AF">
+            <wp:extent cx="3800475" cy="2371725"/>
+            <wp:effectExtent l="0" t="0" r="9525" b="9525"/>
+            <wp:docPr id="1547724178" name="Picture 2"/>
+            <wp:cNvGraphicFramePr>
+              <a:graphicFrameLocks xmlns:a="http://schemas.openxmlformats.org/drawingml/2006/main" noChangeAspect="1"/>
+            </wp:cNvGraphicFramePr>
+            <a:graphic xmlns:a="http://schemas.openxmlformats.org/drawingml/2006/main">
+              <a:graphicData uri="http://schemas.openxmlformats.org/drawingml/2006/picture">
+                <pic:pic xmlns:pic="http://schemas.openxmlformats.org/drawingml/2006/picture">
+                  <pic:nvPicPr>
+                    <pic:cNvPr id="0" name="Picture 2"/>
+                    <pic:cNvPicPr>
+                      <a:picLocks noChangeAspect="1" noChangeArrowheads="1"/>
+                    </pic:cNvPicPr>
+                  </pic:nvPicPr>
+                  <pic:blipFill>
+                    <a:blip r:embed="rId45">
+                      <a:extLst>
+                        <a:ext uri="{28A0092B-C50C-407E-A947-70E740481C1C}">
+                          <a14:useLocalDpi xmlns:a14="http://schemas.microsoft.com/office/drawing/2010/main" val="0"/>
+                        </a:ext>
+                      </a:extLst>
+                    </a:blip>
+                    <a:srcRect/>
+                    <a:stretch>
+                      <a:fillRect/>
+                    </a:stretch>
+                  </pic:blipFill>
+                  <pic:spPr bwMode="auto">
+                    <a:xfrm>
+                      <a:off x="0" y="0"/>
+                      <a:ext cx="3800475" cy="2371725"/>
+                    </a:xfrm>
+                    <a:prstGeom prst="rect">
+                      <a:avLst/>
+                    </a:prstGeom>
+                    <a:noFill/>
+                    <a:ln>
+                      <a:noFill/>
+                    </a:ln>
+                  </pic:spPr>
+                </pic:pic>
+              </a:graphicData>
+            </a:graphic>
+          </wp:inline>
+        </w:drawing>
+      </w:r>
+    </w:p>
+    <w:p>
+      <w:r>
+        <w:t>Build Do.vi</w:t>
+      </w:r>
+      <w:r>
+        <w:t xml:space="preserve"> uses the scripting VI </w:t>
+      </w:r>
+      <w:r>
+        <w:rPr>
+          <w:b/>
+          <w:bCs/>
+        </w:rPr>
+        <w:t>Special Replace of SubVI Node.vi</w:t>
+      </w:r>
+      <w:r>
+        <w:t xml:space="preserve"> to find the first instance of the dummy method, and replace it with the target method.  If the target method doesn’t have the correct inputs and outputs for that case, one or more wires will be broken, indicating that the wiring arrangement doesn’t suit the target method.  </w:t>
+      </w:r>
+      <w:r>
+        <w:rPr>
+          <w:b/>
+          <w:bCs/>
+        </w:rPr>
+        <w:t>Rewire Do.vi</w:t>
+      </w:r>
+      <w:r>
+        <w:t xml:space="preserve"> detects those broken wires.  If it finds any, it deletes that case from the case structure.  Otherwise, it deletes the entire case structure, leaving just the desired arrangement.</w:t>
+      </w:r>
+    </w:p>
+    <w:p>
+      <w:r>
+        <w:t>Broken wire detection is shown here.  Note that the target VI’s owner is the diagram from one frame of the case structure.</w:t>
+      </w:r>
+    </w:p>
+    <w:p>
+      <w:r>
+        <w:drawing>
+          <wp:inline distT="0" distB="0" distL="0" distR="0" wp14:anchorId="023266BC" wp14:editId="0B3715FE">
+            <wp:extent cx="3189249" cy="1466850"/>
+            <wp:effectExtent l="0" t="0" r="0" b="0"/>
+            <wp:docPr id="465460148" name="Picture 3">
+              <a:extLst xmlns:a="http://schemas.openxmlformats.org/drawingml/2006/main">
+                <a:ext uri="{FF2B5EF4-FFF2-40B4-BE49-F238E27FC236}">
+                  <a16:creationId xmlns:a16="http://schemas.microsoft.com/office/drawing/2014/main" id="{915A45AD-1D13-412B-9FB8-88B8D53BCA33}"/>
+                </a:ext>
+              </a:extLst>
+            </wp:docPr>
+            <wp:cNvGraphicFramePr>
+              <a:graphicFrameLocks xmlns:a="http://schemas.openxmlformats.org/drawingml/2006/main" noChangeAspect="1"/>
+            </wp:cNvGraphicFramePr>
+            <a:graphic xmlns:a="http://schemas.openxmlformats.org/drawingml/2006/main">
+              <a:graphicData uri="http://schemas.openxmlformats.org/drawingml/2006/picture">
+                <pic:pic xmlns:pic="http://schemas.openxmlformats.org/drawingml/2006/picture">
+                  <pic:nvPicPr>
+                    <pic:cNvPr id="4" name="Picture 3">
+                      <a:extLst>
+                        <a:ext uri="{FF2B5EF4-FFF2-40B4-BE49-F238E27FC236}">
+                          <a16:creationId xmlns:a16="http://schemas.microsoft.com/office/drawing/2014/main" id="{915A45AD-1D13-412B-9FB8-88B8D53BCA33}"/>
+                        </a:ext>
+                      </a:extLst>
+                    </pic:cNvPr>
+                    <pic:cNvPicPr>
+                      <a:picLocks noChangeAspect="1"/>
+                    </pic:cNvPicPr>
+                  </pic:nvPicPr>
+                  <pic:blipFill>
+                    <a:blip r:embed="rId46"/>
+                    <a:stretch>
+                      <a:fillRect/>
+                    </a:stretch>
+                  </pic:blipFill>
+                  <pic:spPr>
+                    <a:xfrm>
+                      <a:off x="0" y="0"/>
+                      <a:ext cx="3191912" cy="1468075"/>
+                    </a:xfrm>
+                    <a:prstGeom prst="rect">
+                      <a:avLst/>
+                    </a:prstGeom>
+                  </pic:spPr>
+                </pic:pic>
+              </a:graphicData>
+            </a:graphic>
+          </wp:inline>
+        </w:drawing>
+      </w:r>
+    </w:p>
+    <w:p>
+      <w:r>
+        <w:t>We use the reference of the owning diagram to identify the frame of the case structure under inspection, as shown here.</w:t>
+      </w:r>
+    </w:p>
+    <w:p>
+      <w:r>
+        <w:lastRenderedPageBreak/>
+        <w:drawing>
+          <wp:inline distT="0" distB="0" distL="0" distR="0" wp14:anchorId="68041377" wp14:editId="3F51C790">
+            <wp:extent cx="3282052" cy="1857375"/>
+            <wp:effectExtent l="0" t="0" r="0" b="0"/>
+            <wp:docPr id="849667540" name="Picture 2">
+              <a:extLst xmlns:a="http://schemas.openxmlformats.org/drawingml/2006/main">
+                <a:ext uri="{FF2B5EF4-FFF2-40B4-BE49-F238E27FC236}">
+                  <a16:creationId xmlns:a16="http://schemas.microsoft.com/office/drawing/2014/main" id="{6EDE933E-CCE6-46A7-946E-73191F74BAF4}"/>
+                </a:ext>
+              </a:extLst>
+            </wp:docPr>
+            <wp:cNvGraphicFramePr>
+              <a:graphicFrameLocks xmlns:a="http://schemas.openxmlformats.org/drawingml/2006/main" noChangeAspect="1"/>
+            </wp:cNvGraphicFramePr>
+            <a:graphic xmlns:a="http://schemas.openxmlformats.org/drawingml/2006/main">
+              <a:graphicData uri="http://schemas.openxmlformats.org/drawingml/2006/picture">
+                <pic:pic xmlns:pic="http://schemas.openxmlformats.org/drawingml/2006/picture">
+                  <pic:nvPicPr>
+                    <pic:cNvPr id="3" name="Picture 2">
+                      <a:extLst>
+                        <a:ext uri="{FF2B5EF4-FFF2-40B4-BE49-F238E27FC236}">
+                          <a16:creationId xmlns:a16="http://schemas.microsoft.com/office/drawing/2014/main" id="{6EDE933E-CCE6-46A7-946E-73191F74BAF4}"/>
+                        </a:ext>
+                      </a:extLst>
+                    </pic:cNvPr>
+                    <pic:cNvPicPr>
+                      <a:picLocks noChangeAspect="1"/>
+                    </pic:cNvPicPr>
+                  </pic:nvPicPr>
+                  <pic:blipFill>
+                    <a:blip r:embed="rId47"/>
+                    <a:stretch>
+                      <a:fillRect/>
+                    </a:stretch>
+                  </pic:blipFill>
+                  <pic:spPr>
+                    <a:xfrm>
+                      <a:off x="0" y="0"/>
+                      <a:ext cx="3287225" cy="1860302"/>
+                    </a:xfrm>
+                    <a:prstGeom prst="rect">
+                      <a:avLst/>
+                    </a:prstGeom>
+                  </pic:spPr>
+                </pic:pic>
+              </a:graphicData>
+            </a:graphic>
+          </wp:inline>
+        </w:drawing>
+      </w:r>
+    </w:p>
+    <w:p>
+      <w:r>
+        <w:t>If the frame contains any broken wires, we can simply delete it.</w:t>
+      </w:r>
+    </w:p>
+    <w:p>
+      <w:r>
+        <w:rPr>
+          <w:noProof/>
+        </w:rPr>
+        <w:drawing>
+          <wp:inline distT="0" distB="0" distL="0" distR="0" wp14:anchorId="57403F1F" wp14:editId="56C25BBB">
+            <wp:extent cx="3019425" cy="933450"/>
+            <wp:effectExtent l="0" t="0" r="9525" b="0"/>
+            <wp:docPr id="670887288" name="Picture 1"/>
+            <wp:cNvGraphicFramePr>
+              <a:graphicFrameLocks xmlns:a="http://schemas.openxmlformats.org/drawingml/2006/main" noChangeAspect="1"/>
+            </wp:cNvGraphicFramePr>
+            <a:graphic xmlns:a="http://schemas.openxmlformats.org/drawingml/2006/main">
+              <a:graphicData uri="http://schemas.openxmlformats.org/drawingml/2006/picture">
+                <pic:pic xmlns:pic="http://schemas.openxmlformats.org/drawingml/2006/picture">
+                  <pic:nvPicPr>
+                    <pic:cNvPr id="670887288" name=""/>
+                    <pic:cNvPicPr/>
+                  </pic:nvPicPr>
+                  <pic:blipFill>
+                    <a:blip r:embed="rId48"/>
+                    <a:stretch>
+                      <a:fillRect/>
+                    </a:stretch>
+                  </pic:blipFill>
+                  <pic:spPr>
+                    <a:xfrm>
+                      <a:off x="0" y="0"/>
+                      <a:ext cx="3019425" cy="933450"/>
+                    </a:xfrm>
+                    <a:prstGeom prst="rect">
+                      <a:avLst/>
+                    </a:prstGeom>
+                  </pic:spPr>
+                </pic:pic>
+              </a:graphicData>
+            </a:graphic>
+          </wp:inline>
+        </w:drawing>
+      </w:r>
+    </w:p>
+    <w:p>
+      <w:r>
+        <w:t>If there are no broken wires, we have found the desired wiring arrangement, so we select that frame to be visible, and then remove the case structure.  This deletes any other frames that may remain.</w:t>
+      </w:r>
+    </w:p>
+    <w:p>
+      <w:r>
+        <w:t>This while loop on the block diagram of Build Do.vi manages the search.  You can see the loop terminates as soon as Rewire Do.vi finds a good match.</w:t>
+      </w:r>
+    </w:p>
+    <w:p>
+      <w:r>
+        <w:rPr>
+          <w:noProof/>
+        </w:rPr>
+        <w:drawing>
+          <wp:inline distT="0" distB="0" distL="0" distR="0" wp14:anchorId="5F4AFD73" wp14:editId="574D2E74">
+            <wp:extent cx="3067050" cy="1247775"/>
+            <wp:effectExtent l="0" t="0" r="0" b="9525"/>
+            <wp:docPr id="107620104" name="Picture 3"/>
+            <wp:cNvGraphicFramePr>
+              <a:graphicFrameLocks xmlns:a="http://schemas.openxmlformats.org/drawingml/2006/main" noChangeAspect="1"/>
+            </wp:cNvGraphicFramePr>
+            <a:graphic xmlns:a="http://schemas.openxmlformats.org/drawingml/2006/main">
+              <a:graphicData uri="http://schemas.openxmlformats.org/drawingml/2006/picture">
+                <pic:pic xmlns:pic="http://schemas.openxmlformats.org/drawingml/2006/picture">
+                  <pic:nvPicPr>
+                    <pic:cNvPr id="0" name="Picture 3"/>
+                    <pic:cNvPicPr>
+                      <a:picLocks noChangeAspect="1" noChangeArrowheads="1"/>
+                    </pic:cNvPicPr>
+                  </pic:nvPicPr>
+                  <pic:blipFill>
+                    <a:blip r:embed="rId49">
+                      <a:extLst>
+                        <a:ext uri="{28A0092B-C50C-407E-A947-70E740481C1C}">
+                          <a14:useLocalDpi xmlns:a14="http://schemas.microsoft.com/office/drawing/2010/main" val="0"/>
+                        </a:ext>
+                      </a:extLst>
+                    </a:blip>
+                    <a:srcRect/>
+                    <a:stretch>
+                      <a:fillRect/>
+                    </a:stretch>
+                  </pic:blipFill>
+                  <pic:spPr bwMode="auto">
+                    <a:xfrm>
+                      <a:off x="0" y="0"/>
+                      <a:ext cx="3067050" cy="1247775"/>
+                    </a:xfrm>
+                    <a:prstGeom prst="rect">
+                      <a:avLst/>
+                    </a:prstGeom>
+                    <a:noFill/>
+                    <a:ln>
+                      <a:noFill/>
+                    </a:ln>
+                  </pic:spPr>
+                </pic:pic>
+              </a:graphicData>
+            </a:graphic>
+          </wp:inline>
+        </w:drawing>
+      </w:r>
+    </w:p>
+    <w:p>
+      <w:r>
+        <w:t>Note that this process makes the order of the frames of the case structure important.  The first frame will break if the target method lacks any of the expected connections.  The last frame requires no connections, and thus will never break.  The middle frames require some, but not all connections.</w:t>
+      </w:r>
+    </w:p>
+    <w:p>
+      <w:r>
+        <w:t xml:space="preserve">Once the dummy method has been replaced with the target method, </w:t>
+      </w:r>
+      <w:r>
+        <w:rPr>
+          <w:b/>
+          <w:bCs/>
+        </w:rPr>
+        <w:t>Wire FP Controls to UnBundler.vi</w:t>
+      </w:r>
+      <w:r>
+        <w:t xml:space="preserve"> connects the target methods controls to the unbundler for the message’s data.  This VI first finds the unbundler and the error/no error case structure that wraps the target method.  It then connects each output terminal of the unbundler to the case structure, as shown here.</w:t>
+      </w:r>
+    </w:p>
+    <w:p>
+      <w:r>
+        <w:rPr>
+          <w:noProof/>
+        </w:rPr>
+        <w:lastRenderedPageBreak/>
+        <w:drawing>
+          <wp:inline distT="0" distB="0" distL="0" distR="0" wp14:anchorId="0531B428" wp14:editId="24FCEBDA">
+            <wp:extent cx="3714750" cy="1647825"/>
+            <wp:effectExtent l="0" t="0" r="0" b="9525"/>
+            <wp:docPr id="300090251" name="Picture 4"/>
+            <wp:cNvGraphicFramePr>
+              <a:graphicFrameLocks xmlns:a="http://schemas.openxmlformats.org/drawingml/2006/main" noChangeAspect="1"/>
+            </wp:cNvGraphicFramePr>
+            <a:graphic xmlns:a="http://schemas.openxmlformats.org/drawingml/2006/main">
+              <a:graphicData uri="http://schemas.openxmlformats.org/drawingml/2006/picture">
+                <pic:pic xmlns:pic="http://schemas.openxmlformats.org/drawingml/2006/picture">
+                  <pic:nvPicPr>
+                    <pic:cNvPr id="0" name="Picture 4"/>
+                    <pic:cNvPicPr>
+                      <a:picLocks noChangeAspect="1" noChangeArrowheads="1"/>
+                    </pic:cNvPicPr>
+                  </pic:nvPicPr>
+                  <pic:blipFill>
+                    <a:blip r:embed="rId50">
+                      <a:extLst>
+                        <a:ext uri="{28A0092B-C50C-407E-A947-70E740481C1C}">
+                          <a14:useLocalDpi xmlns:a14="http://schemas.microsoft.com/office/drawing/2010/main" val="0"/>
+                        </a:ext>
+                      </a:extLst>
+                    </a:blip>
+                    <a:srcRect/>
+                    <a:stretch>
+                      <a:fillRect/>
+                    </a:stretch>
+                  </pic:blipFill>
+                  <pic:spPr bwMode="auto">
+                    <a:xfrm>
+                      <a:off x="0" y="0"/>
+                      <a:ext cx="3714750" cy="1647825"/>
+                    </a:xfrm>
+                    <a:prstGeom prst="rect">
+                      <a:avLst/>
+                    </a:prstGeom>
+                    <a:noFill/>
+                    <a:ln>
+                      <a:noFill/>
+                    </a:ln>
+                  </pic:spPr>
+                </pic:pic>
+              </a:graphicData>
+            </a:graphic>
+          </wp:inline>
+        </w:drawing>
+      </w:r>
+    </w:p>
+    <w:p>
+      <w:r>
+        <w:t>It then identifies the inside terminals of the first case (the no error case, and discarding the preexisting actor/error cluster terminals), and the unconnected terminals of the target method (the only subVI in the case).  It then connects the two by terminal name.</w:t>
+      </w:r>
+    </w:p>
+    <w:p>
+      <w:r>
+        <w:t>Here is how the inside terminals are identified:</w:t>
+      </w:r>
+    </w:p>
+    <w:p>
+      <w:r>
+        <w:rPr>
+          <w:noProof/>
+        </w:rPr>
+        <w:drawing>
+          <wp:inline distT="0" distB="0" distL="0" distR="0" wp14:anchorId="3404C025" wp14:editId="0F1D42FE">
+            <wp:extent cx="3676650" cy="2364109"/>
+            <wp:effectExtent l="0" t="0" r="0" b="0"/>
+            <wp:docPr id="99112870" name="Picture 5"/>
+            <wp:cNvGraphicFramePr>
+              <a:graphicFrameLocks xmlns:a="http://schemas.openxmlformats.org/drawingml/2006/main" noChangeAspect="1"/>
+            </wp:cNvGraphicFramePr>
+            <a:graphic xmlns:a="http://schemas.openxmlformats.org/drawingml/2006/main">
+              <a:graphicData uri="http://schemas.openxmlformats.org/drawingml/2006/picture">
+                <pic:pic xmlns:pic="http://schemas.openxmlformats.org/drawingml/2006/picture">
+                  <pic:nvPicPr>
+                    <pic:cNvPr id="0" name="Picture 5"/>
+                    <pic:cNvPicPr>
+                      <a:picLocks noChangeAspect="1" noChangeArrowheads="1"/>
+                    </pic:cNvPicPr>
+                  </pic:nvPicPr>
+                  <pic:blipFill>
+                    <a:blip r:embed="rId51">
+                      <a:extLst>
+                        <a:ext uri="{28A0092B-C50C-407E-A947-70E740481C1C}">
+                          <a14:useLocalDpi xmlns:a14="http://schemas.microsoft.com/office/drawing/2010/main" val="0"/>
+                        </a:ext>
+                      </a:extLst>
+                    </a:blip>
+                    <a:srcRect/>
+                    <a:stretch>
+                      <a:fillRect/>
+                    </a:stretch>
+                  </pic:blipFill>
+                  <pic:spPr bwMode="auto">
+                    <a:xfrm>
+                      <a:off x="0" y="0"/>
+                      <a:ext cx="3680942" cy="2366869"/>
+                    </a:xfrm>
+                    <a:prstGeom prst="rect">
+                      <a:avLst/>
+                    </a:prstGeom>
+                    <a:noFill/>
+                    <a:ln>
+                      <a:noFill/>
+                    </a:ln>
+                  </pic:spPr>
+                </pic:pic>
+              </a:graphicData>
+            </a:graphic>
+          </wp:inline>
+        </w:drawing>
+      </w:r>
+    </w:p>
+    <w:p>
+      <w:r>
+        <w:t>The terminals are connected as shown here.</w:t>
+      </w:r>
+    </w:p>
+    <w:p>
+      <w:r>
+        <w:rPr>
+          <w:noProof/>
+        </w:rPr>
+        <w:drawing>
+          <wp:inline distT="0" distB="0" distL="0" distR="0" wp14:anchorId="5237B3A4" wp14:editId="107736AA">
+            <wp:extent cx="3730840" cy="2095500"/>
+            <wp:effectExtent l="0" t="0" r="3175" b="0"/>
+            <wp:docPr id="1466867856" name="Picture 6"/>
+            <wp:cNvGraphicFramePr>
+              <a:graphicFrameLocks xmlns:a="http://schemas.openxmlformats.org/drawingml/2006/main" noChangeAspect="1"/>
+            </wp:cNvGraphicFramePr>
+            <a:graphic xmlns:a="http://schemas.openxmlformats.org/drawingml/2006/main">
+              <a:graphicData uri="http://schemas.openxmlformats.org/drawingml/2006/picture">
+                <pic:pic xmlns:pic="http://schemas.openxmlformats.org/drawingml/2006/picture">
+                  <pic:nvPicPr>
+                    <pic:cNvPr id="0" name="Picture 6"/>
+                    <pic:cNvPicPr>
+                      <a:picLocks noChangeAspect="1" noChangeArrowheads="1"/>
+                    </pic:cNvPicPr>
+                  </pic:nvPicPr>
+                  <pic:blipFill>
+                    <a:blip r:embed="rId52">
+                      <a:extLst>
+                        <a:ext uri="{28A0092B-C50C-407E-A947-70E740481C1C}">
+                          <a14:useLocalDpi xmlns:a14="http://schemas.microsoft.com/office/drawing/2010/main" val="0"/>
+                        </a:ext>
+                      </a:extLst>
+                    </a:blip>
+                    <a:srcRect/>
+                    <a:stretch>
+                      <a:fillRect/>
+                    </a:stretch>
+                  </pic:blipFill>
+                  <pic:spPr bwMode="auto">
+                    <a:xfrm>
+                      <a:off x="0" y="0"/>
+                      <a:ext cx="3734063" cy="2097310"/>
+                    </a:xfrm>
+                    <a:prstGeom prst="rect">
+                      <a:avLst/>
+                    </a:prstGeom>
+                    <a:noFill/>
+                    <a:ln>
+                      <a:noFill/>
+                    </a:ln>
+                  </pic:spPr>
+                </pic:pic>
+              </a:graphicData>
+            </a:graphic>
+          </wp:inline>
+        </w:drawing>
+      </w:r>
+    </w:p>
+    <w:p>
+      <w:r>
+        <w:t>The balance of Build Do.vi changes the name of the message control, sets some VI options, performs a diagram cleanup, and saves the VI.</w:t>
+      </w:r>
+    </w:p>
+    <w:p>
+      <w:r>
+        <w:rPr>
+          <w:u w:val="single"/>
+        </w:rPr>
+        <w:lastRenderedPageBreak/>
+        <w:t>Build Concrete Do.vi</w:t>
+      </w:r>
+    </w:p>
+    <w:p>
+      <w:r>
+        <w:t xml:space="preserve">This VI builds the Do VI of a concrete child message.  It is almost identical to Build Do.vi, with the notable exception that it must find and replace a second dummy VI – Dummy Read Attributes.vi.  This VI is replaced with the Read Attributes.vi of the child methods parent class (see </w:t>
+      </w:r>
+      <w:r>
+        <w:rPr>
+          <w:u w:val="single"/>
+        </w:rPr>
+        <w:t>Build Read Attributes.vi</w:t>
+      </w:r>
+      <w:r>
+        <w:t>, below).</w:t>
+      </w:r>
+    </w:p>
+    <w:p>
+      <w:r>
+        <w:rPr>
+          <w:noProof/>
+        </w:rPr>
+        <w:drawing>
+          <wp:inline distT="0" distB="0" distL="0" distR="0" wp14:anchorId="6F8ABBE5" wp14:editId="68B7C8FA">
+            <wp:extent cx="4160520" cy="2266950"/>
+            <wp:effectExtent l="0" t="0" r="0" b="0"/>
+            <wp:docPr id="300942314" name="Picture 7"/>
+            <wp:cNvGraphicFramePr>
+              <a:graphicFrameLocks xmlns:a="http://schemas.openxmlformats.org/drawingml/2006/main" noChangeAspect="1"/>
+            </wp:cNvGraphicFramePr>
+            <a:graphic xmlns:a="http://schemas.openxmlformats.org/drawingml/2006/main">
+              <a:graphicData uri="http://schemas.openxmlformats.org/drawingml/2006/picture">
+                <pic:pic xmlns:pic="http://schemas.openxmlformats.org/drawingml/2006/picture">
+                  <pic:nvPicPr>
+                    <pic:cNvPr id="0" name="Picture 7"/>
+                    <pic:cNvPicPr>
+                      <a:picLocks noChangeAspect="1" noChangeArrowheads="1"/>
+                    </pic:cNvPicPr>
+                  </pic:nvPicPr>
+                  <pic:blipFill>
+                    <a:blip r:embed="rId53">
+                      <a:extLst>
+                        <a:ext uri="{28A0092B-C50C-407E-A947-70E740481C1C}">
+                          <a14:useLocalDpi xmlns:a14="http://schemas.microsoft.com/office/drawing/2010/main" val="0"/>
+                        </a:ext>
+                      </a:extLst>
+                    </a:blip>
+                    <a:srcRect/>
+                    <a:stretch>
+                      <a:fillRect/>
+                    </a:stretch>
+                  </pic:blipFill>
+                  <pic:spPr bwMode="auto">
+                    <a:xfrm>
+                      <a:off x="0" y="0"/>
+                      <a:ext cx="4164854" cy="2269311"/>
+                    </a:xfrm>
+                    <a:prstGeom prst="rect">
+                      <a:avLst/>
+                    </a:prstGeom>
+                    <a:noFill/>
+                    <a:ln>
+                      <a:noFill/>
+                    </a:ln>
+                  </pic:spPr>
+                </pic:pic>
+              </a:graphicData>
+            </a:graphic>
+          </wp:inline>
+        </w:drawing>
+      </w:r>
+    </w:p>
+    <w:p>
+      <w:r>
+        <w:t xml:space="preserve">Build Concrete Do.vi finds and replaces Dummy Actor Method.vi using </w:t>
+      </w:r>
+      <w:r>
+        <w:rPr>
+          <w:b/>
+          <w:bCs/>
+        </w:rPr>
+        <w:t>Find and Replace SubVI.vi</w:t>
+      </w:r>
+      <w:r>
+        <w:t xml:space="preserve"> instead of </w:t>
+      </w:r>
+      <w:r>
+        <w:t>Special Replace of SubVI Node.vi</w:t>
+      </w:r>
+      <w:r>
+        <w:t>.  The reason for the difference is not clear.  Find and Replace SubVI.vi is also used to replace Dummy Read Attributes.vi.  If the parent abstract message contains no data, Dummy Read Attributes.vi is simply deleted.</w:t>
+      </w:r>
+    </w:p>
     <w:p>
       <w:pPr>
         <w:rPr>
@@ -6295,7 +6002,7 @@
       </w:r>
     </w:p>
     <w:p>
-      <w:hyperlink r:id="rId44" w:history="1">
+      <w:hyperlink r:id="rId54" w:history="1">
         <w:r>
           <w:rPr>
             <w:rStyle w:val="Hyperlink"/>
@@ -6310,7 +6017,7 @@
       </w:r>
     </w:p>
     <w:p>
-      <w:hyperlink r:id="rId45" w:history="1">
+      <w:hyperlink r:id="rId55" w:history="1">
         <w:r>
           <w:rPr>
             <w:rStyle w:val="Hyperlink"/>
@@ -6325,7 +6032,7 @@
       </w:r>
     </w:p>
     <w:p>
-      <w:hyperlink r:id="rId46" w:history="1">
+      <w:hyperlink r:id="rId56" w:history="1">
         <w:r>
           <w:rPr>
             <w:rStyle w:val="Hyperlink"/>
@@ -6336,19 +6043,11 @@
     </w:p>
     <w:p>
       <w:r>
-        <w:t xml:space="preserve">A presentation by David </w:t>
-      </w:r>
-      <w:proofErr w:type="spellStart"/>
-      <w:r>
-        <w:t>Ladolcetta</w:t>
-      </w:r>
-      <w:proofErr w:type="spellEnd"/>
-      <w:r>
-        <w:t>:</w:t>
-      </w:r>
-    </w:p>
-    <w:p>
-      <w:hyperlink r:id="rId47" w:history="1">
+        <w:t>A presentation by David Ladolcetta:</w:t>
+      </w:r>
+    </w:p>
+    <w:p>
+      <w:hyperlink r:id="rId57" w:history="1">
         <w:r>
           <w:rPr>
             <w:rStyle w:val="Hyperlink"/>
@@ -6363,7 +6062,7 @@
       </w:r>
     </w:p>
     <w:p>
-      <w:hyperlink r:id="rId48" w:history="1">
+      <w:hyperlink r:id="rId58" w:history="1">
         <w:r>
           <w:rPr>
             <w:rStyle w:val="Hyperlink"/>
@@ -6387,7 +6086,7 @@
       </w:r>
     </w:p>
     <w:p>
-      <w:hyperlink r:id="rId49" w:history="1">
+      <w:hyperlink r:id="rId59" w:history="1">
         <w:r>
           <w:rPr>
             <w:rStyle w:val="Hyperlink"/>
@@ -6402,7 +6101,7 @@
       </w:r>
     </w:p>
     <w:p>
-      <w:hyperlink r:id="rId50" w:history="1">
+      <w:hyperlink r:id="rId60" w:history="1">
         <w:r>
           <w:rPr>
             <w:rStyle w:val="Hyperlink"/>
@@ -6417,7 +6116,7 @@
       </w:r>
     </w:p>
     <w:p>
-      <w:hyperlink r:id="rId51" w:history="1">
+      <w:hyperlink r:id="rId61" w:history="1">
         <w:r>
           <w:rPr>
             <w:rStyle w:val="Hyperlink"/>

</xml_diff>

<commit_message>
Added Build Read Attributes.vi content.
</commit_message>
<xml_diff>
--- a/Documentation/Project Providers/Actor Framework Project Providers Design Reference.docx
+++ b/Documentation/Project Providers/Actor Framework Project Providers Design Reference.docx
@@ -5388,6 +5388,9 @@
     </w:p>
     <w:p>
       <w:r>
+        <w:rPr>
+          <w:noProof/>
+        </w:rPr>
         <w:drawing>
           <wp:inline distT="0" distB="0" distL="0" distR="0" wp14:anchorId="023266BC" wp14:editId="0B3715FE">
             <wp:extent cx="3189249" cy="1466850"/>
@@ -5446,6 +5449,9 @@
     </w:p>
     <w:p>
       <w:r>
+        <w:rPr>
+          <w:noProof/>
+        </w:rPr>
         <w:lastRenderedPageBreak/>
         <w:drawing>
           <wp:inline distT="0" distB="0" distL="0" distR="0" wp14:anchorId="68041377" wp14:editId="3F51C790">
@@ -5916,6 +5922,365 @@
       </w:r>
     </w:p>
     <w:p>
+      <w:r>
+        <w:rPr>
+          <w:u w:val="single"/>
+        </w:rPr>
+        <w:t>Build Read Attributes.vi</w:t>
+      </w:r>
+    </w:p>
+    <w:p>
+      <w:r>
+        <w:t xml:space="preserve">Abstract messages must provide a read accessor for message data; this accessor is called in the Do methods of every child of the message.  </w:t>
+      </w:r>
+      <w:r>
+        <w:rPr>
+          <w:b/>
+          <w:bCs/>
+        </w:rPr>
+        <w:t>Build Read Attributes.vi</w:t>
+      </w:r>
+      <w:r>
+        <w:t xml:space="preserve"> builds this accessor.</w:t>
+      </w:r>
+    </w:p>
+    <w:p>
+      <w:r>
+        <w:t>As with the other builders, Build Read Attribute.vi modifies a template VI, Read Attributes.vi.  Here is the initial block diagram of that VI:</w:t>
+      </w:r>
+    </w:p>
+    <w:p>
+      <w:r>
+        <w:drawing>
+          <wp:inline distT="0" distB="0" distL="0" distR="0" wp14:anchorId="31378CEE" wp14:editId="19550B42">
+            <wp:extent cx="3714750" cy="1123950"/>
+            <wp:effectExtent l="0" t="0" r="0" b="0"/>
+            <wp:docPr id="2084122541" name="Picture 3">
+              <a:extLst xmlns:a="http://schemas.openxmlformats.org/drawingml/2006/main">
+                <a:ext uri="{FF2B5EF4-FFF2-40B4-BE49-F238E27FC236}">
+                  <a16:creationId xmlns:a16="http://schemas.microsoft.com/office/drawing/2014/main" id="{CBEEB0CE-2246-4E16-AAA2-1DEAF6DE309D}"/>
+                </a:ext>
+              </a:extLst>
+            </wp:docPr>
+            <wp:cNvGraphicFramePr>
+              <a:graphicFrameLocks xmlns:a="http://schemas.openxmlformats.org/drawingml/2006/main" noChangeAspect="1"/>
+            </wp:cNvGraphicFramePr>
+            <a:graphic xmlns:a="http://schemas.openxmlformats.org/drawingml/2006/main">
+              <a:graphicData uri="http://schemas.openxmlformats.org/drawingml/2006/picture">
+                <pic:pic xmlns:pic="http://schemas.openxmlformats.org/drawingml/2006/picture">
+                  <pic:nvPicPr>
+                    <pic:cNvPr id="4" name="Picture 3">
+                      <a:extLst>
+                        <a:ext uri="{FF2B5EF4-FFF2-40B4-BE49-F238E27FC236}">
+                          <a16:creationId xmlns:a16="http://schemas.microsoft.com/office/drawing/2014/main" id="{CBEEB0CE-2246-4E16-AAA2-1DEAF6DE309D}"/>
+                        </a:ext>
+                      </a:extLst>
+                    </pic:cNvPr>
+                    <pic:cNvPicPr>
+                      <a:picLocks noChangeAspect="1"/>
+                    </pic:cNvPicPr>
+                  </pic:nvPicPr>
+                  <pic:blipFill>
+                    <a:blip r:embed="rId54"/>
+                    <a:stretch>
+                      <a:fillRect/>
+                    </a:stretch>
+                  </pic:blipFill>
+                  <pic:spPr>
+                    <a:xfrm>
+                      <a:off x="0" y="0"/>
+                      <a:ext cx="3719018" cy="1125241"/>
+                    </a:xfrm>
+                    <a:prstGeom prst="rect">
+                      <a:avLst/>
+                    </a:prstGeom>
+                  </pic:spPr>
+                </pic:pic>
+              </a:graphicData>
+            </a:graphic>
+          </wp:inline>
+        </w:drawing>
+      </w:r>
+    </w:p>
+    <w:p>
+      <w:r>
+        <w:t>The Build Send VIs expect message class data in a cluster, so Read Attributes returns a payload cluster.  The scripting tools need a way to name the terminals of the payload bundler.  This function is normally served by a cluster constant, but populating both that constant and the Payload indicator is tedious.</w:t>
+      </w:r>
+    </w:p>
+    <w:p>
+      <w:r>
+        <w:t>The solution used here is to replace the cluster constant with a local variable linked to Payload.  The result might look like this:</w:t>
+      </w:r>
+    </w:p>
+    <w:p>
+      <w:r>
+        <w:lastRenderedPageBreak/>
+        <w:drawing>
+          <wp:inline distT="0" distB="0" distL="0" distR="0" wp14:anchorId="36051CEA" wp14:editId="22524054">
+            <wp:extent cx="2314575" cy="845506"/>
+            <wp:effectExtent l="0" t="0" r="0" b="0"/>
+            <wp:docPr id="1492220308" name="Picture 2">
+              <a:extLst xmlns:a="http://schemas.openxmlformats.org/drawingml/2006/main">
+                <a:ext uri="{FF2B5EF4-FFF2-40B4-BE49-F238E27FC236}">
+                  <a16:creationId xmlns:a16="http://schemas.microsoft.com/office/drawing/2014/main" id="{3CB5E883-7BAD-490B-A1A0-47F17B3D9F08}"/>
+                </a:ext>
+              </a:extLst>
+            </wp:docPr>
+            <wp:cNvGraphicFramePr>
+              <a:graphicFrameLocks xmlns:a="http://schemas.openxmlformats.org/drawingml/2006/main" noChangeAspect="1"/>
+            </wp:cNvGraphicFramePr>
+            <a:graphic xmlns:a="http://schemas.openxmlformats.org/drawingml/2006/main">
+              <a:graphicData uri="http://schemas.openxmlformats.org/drawingml/2006/picture">
+                <pic:pic xmlns:pic="http://schemas.openxmlformats.org/drawingml/2006/picture">
+                  <pic:nvPicPr>
+                    <pic:cNvPr id="3" name="Picture 2">
+                      <a:extLst>
+                        <a:ext uri="{FF2B5EF4-FFF2-40B4-BE49-F238E27FC236}">
+                          <a16:creationId xmlns:a16="http://schemas.microsoft.com/office/drawing/2014/main" id="{3CB5E883-7BAD-490B-A1A0-47F17B3D9F08}"/>
+                        </a:ext>
+                      </a:extLst>
+                    </pic:cNvPr>
+                    <pic:cNvPicPr>
+                      <a:picLocks noChangeAspect="1"/>
+                    </pic:cNvPicPr>
+                  </pic:nvPicPr>
+                  <pic:blipFill>
+                    <a:blip r:embed="rId55"/>
+                    <a:stretch>
+                      <a:fillRect/>
+                    </a:stretch>
+                  </pic:blipFill>
+                  <pic:spPr>
+                    <a:xfrm>
+                      <a:off x="0" y="0"/>
+                      <a:ext cx="2331598" cy="851724"/>
+                    </a:xfrm>
+                    <a:prstGeom prst="rect">
+                      <a:avLst/>
+                    </a:prstGeom>
+                  </pic:spPr>
+                </pic:pic>
+              </a:graphicData>
+            </a:graphic>
+          </wp:inline>
+        </w:drawing>
+      </w:r>
+    </w:p>
+    <w:p>
+      <w:r>
+        <w:t>At the time Build Read Attributes.vi was written, there was an issue that prevented simply placing a local variable on the block diagram of the template and then writing the appropriate VI Server code, so an empty cluster constant was used instead, as shown above.</w:t>
+      </w:r>
+    </w:p>
+    <w:p>
+      <w:r>
+        <w:t>Build Read Attributes.vi first finds and replaces the cluster constant with a local variable, and then links the variable to Payload, as shown here:</w:t>
+      </w:r>
+    </w:p>
+    <w:p>
+      <w:r>
+        <w:rPr>
+          <w:noProof/>
+        </w:rPr>
+        <w:drawing>
+          <wp:inline distT="0" distB="0" distL="0" distR="0" wp14:anchorId="481BA035" wp14:editId="409CCD64">
+            <wp:extent cx="5324475" cy="1876425"/>
+            <wp:effectExtent l="0" t="0" r="9525" b="9525"/>
+            <wp:docPr id="1264526930" name="Picture 1"/>
+            <wp:cNvGraphicFramePr>
+              <a:graphicFrameLocks xmlns:a="http://schemas.openxmlformats.org/drawingml/2006/main" noChangeAspect="1"/>
+            </wp:cNvGraphicFramePr>
+            <a:graphic xmlns:a="http://schemas.openxmlformats.org/drawingml/2006/main">
+              <a:graphicData uri="http://schemas.openxmlformats.org/drawingml/2006/picture">
+                <pic:pic xmlns:pic="http://schemas.openxmlformats.org/drawingml/2006/picture">
+                  <pic:nvPicPr>
+                    <pic:cNvPr id="0" name="Picture 1"/>
+                    <pic:cNvPicPr>
+                      <a:picLocks noChangeAspect="1" noChangeArrowheads="1"/>
+                    </pic:cNvPicPr>
+                  </pic:nvPicPr>
+                  <pic:blipFill>
+                    <a:blip r:embed="rId56">
+                      <a:extLst>
+                        <a:ext uri="{28A0092B-C50C-407E-A947-70E740481C1C}">
+                          <a14:useLocalDpi xmlns:a14="http://schemas.microsoft.com/office/drawing/2010/main" val="0"/>
+                        </a:ext>
+                      </a:extLst>
+                    </a:blip>
+                    <a:srcRect/>
+                    <a:stretch>
+                      <a:fillRect/>
+                    </a:stretch>
+                  </pic:blipFill>
+                  <pic:spPr bwMode="auto">
+                    <a:xfrm>
+                      <a:off x="0" y="0"/>
+                      <a:ext cx="5324475" cy="1876425"/>
+                    </a:xfrm>
+                    <a:prstGeom prst="rect">
+                      <a:avLst/>
+                    </a:prstGeom>
+                    <a:noFill/>
+                    <a:ln>
+                      <a:noFill/>
+                    </a:ln>
+                  </pic:spPr>
+                </pic:pic>
+              </a:graphicData>
+            </a:graphic>
+          </wp:inline>
+        </w:drawing>
+      </w:r>
+    </w:p>
+    <w:p>
+      <w:r>
+        <w:t xml:space="preserve">It then invokes </w:t>
+      </w:r>
+      <w:r>
+        <w:rPr>
+          <w:b/>
+          <w:bCs/>
+        </w:rPr>
+        <w:t>Wire Read Attributes.vi</w:t>
+      </w:r>
+      <w:r>
+        <w:t xml:space="preserve"> to add controls to Payload, resize the Attribute unbundler and Payload bundler, and connect the unbundler terminals to their bundler counterparts.</w:t>
+      </w:r>
+    </w:p>
+    <w:p>
+      <w:r>
+        <w:t>Wire Read Attributes.vi adds controls to Payload and obtains bundler unbundler references thus:</w:t>
+      </w:r>
+    </w:p>
+    <w:p>
+      <w:r>
+        <w:rPr>
+          <w:noProof/>
+        </w:rPr>
+        <w:drawing>
+          <wp:inline distT="0" distB="0" distL="0" distR="0" wp14:anchorId="25B1EFEF" wp14:editId="6266001B">
+            <wp:extent cx="5362575" cy="2406284"/>
+            <wp:effectExtent l="0" t="0" r="0" b="0"/>
+            <wp:docPr id="1110463647" name="Picture 2"/>
+            <wp:cNvGraphicFramePr>
+              <a:graphicFrameLocks xmlns:a="http://schemas.openxmlformats.org/drawingml/2006/main" noChangeAspect="1"/>
+            </wp:cNvGraphicFramePr>
+            <a:graphic xmlns:a="http://schemas.openxmlformats.org/drawingml/2006/main">
+              <a:graphicData uri="http://schemas.openxmlformats.org/drawingml/2006/picture">
+                <pic:pic xmlns:pic="http://schemas.openxmlformats.org/drawingml/2006/picture">
+                  <pic:nvPicPr>
+                    <pic:cNvPr id="0" name="Picture 2"/>
+                    <pic:cNvPicPr>
+                      <a:picLocks noChangeAspect="1" noChangeArrowheads="1"/>
+                    </pic:cNvPicPr>
+                  </pic:nvPicPr>
+                  <pic:blipFill>
+                    <a:blip r:embed="rId57">
+                      <a:extLst>
+                        <a:ext uri="{28A0092B-C50C-407E-A947-70E740481C1C}">
+                          <a14:useLocalDpi xmlns:a14="http://schemas.microsoft.com/office/drawing/2010/main" val="0"/>
+                        </a:ext>
+                      </a:extLst>
+                    </a:blip>
+                    <a:srcRect/>
+                    <a:stretch>
+                      <a:fillRect/>
+                    </a:stretch>
+                  </pic:blipFill>
+                  <pic:spPr bwMode="auto">
+                    <a:xfrm>
+                      <a:off x="0" y="0"/>
+                      <a:ext cx="5366839" cy="2408197"/>
+                    </a:xfrm>
+                    <a:prstGeom prst="rect">
+                      <a:avLst/>
+                    </a:prstGeom>
+                    <a:noFill/>
+                    <a:ln>
+                      <a:noFill/>
+                    </a:ln>
+                  </pic:spPr>
+                </pic:pic>
+              </a:graphicData>
+            </a:graphic>
+          </wp:inline>
+        </w:drawing>
+      </w:r>
+    </w:p>
+    <w:p>
+      <w:r>
+        <w:t>The text of the control labels is used later to connect the bundler/unbundler terminals.  Here, you can see the VI resizing the bundler and unbundler and making the connections.</w:t>
+      </w:r>
+    </w:p>
+    <w:p>
+      <w:r>
+        <w:rPr>
+          <w:noProof/>
+        </w:rPr>
+        <w:lastRenderedPageBreak/>
+        <w:drawing>
+          <wp:inline distT="0" distB="0" distL="0" distR="0" wp14:anchorId="6D15F038" wp14:editId="7D61A64F">
+            <wp:extent cx="4661307" cy="2562225"/>
+            <wp:effectExtent l="0" t="0" r="6350" b="0"/>
+            <wp:docPr id="396977119" name="Picture 3"/>
+            <wp:cNvGraphicFramePr>
+              <a:graphicFrameLocks xmlns:a="http://schemas.openxmlformats.org/drawingml/2006/main" noChangeAspect="1"/>
+            </wp:cNvGraphicFramePr>
+            <a:graphic xmlns:a="http://schemas.openxmlformats.org/drawingml/2006/main">
+              <a:graphicData uri="http://schemas.openxmlformats.org/drawingml/2006/picture">
+                <pic:pic xmlns:pic="http://schemas.openxmlformats.org/drawingml/2006/picture">
+                  <pic:nvPicPr>
+                    <pic:cNvPr id="0" name="Picture 3"/>
+                    <pic:cNvPicPr>
+                      <a:picLocks noChangeAspect="1" noChangeArrowheads="1"/>
+                    </pic:cNvPicPr>
+                  </pic:nvPicPr>
+                  <pic:blipFill>
+                    <a:blip r:embed="rId58">
+                      <a:extLst>
+                        <a:ext uri="{28A0092B-C50C-407E-A947-70E740481C1C}">
+                          <a14:useLocalDpi xmlns:a14="http://schemas.microsoft.com/office/drawing/2010/main" val="0"/>
+                        </a:ext>
+                      </a:extLst>
+                    </a:blip>
+                    <a:srcRect/>
+                    <a:stretch>
+                      <a:fillRect/>
+                    </a:stretch>
+                  </pic:blipFill>
+                  <pic:spPr bwMode="auto">
+                    <a:xfrm>
+                      <a:off x="0" y="0"/>
+                      <a:ext cx="4665514" cy="2564538"/>
+                    </a:xfrm>
+                    <a:prstGeom prst="rect">
+                      <a:avLst/>
+                    </a:prstGeom>
+                    <a:noFill/>
+                    <a:ln>
+                      <a:noFill/>
+                    </a:ln>
+                  </pic:spPr>
+                </pic:pic>
+              </a:graphicData>
+            </a:graphic>
+          </wp:inline>
+        </w:drawing>
+      </w:r>
+    </w:p>
+    <w:p>
+      <w:r>
+        <w:t>Once wiring is complete, we no longer need the local variable</w:t>
+      </w:r>
+      <w:r>
+        <w:t>, so we delete it.  (This is one reason why we don’t simply make Payload a typedef, the other being that we only use Payload once.)</w:t>
+      </w:r>
+    </w:p>
+    <w:p>
+      <w:r>
+        <w:t>When Wire Read Attribute.vi returns, Build Read Attributes.vi renames the message class control, cleans up the block diagram, and saves the VI.</w:t>
+      </w:r>
+    </w:p>
+    <w:p>
       <w:pPr>
         <w:rPr>
           <w:b/>
@@ -5954,7 +6319,7 @@
           <w:szCs w:val="24"/>
           <w:u w:val="single"/>
         </w:rPr>
-        <w:t>PPL Support</w:t>
+        <w:t>Reference Links</w:t>
       </w:r>
     </w:p>
     <w:p>
@@ -5962,33 +6327,12 @@
         <w:rPr>
           <w:b/>
           <w:bCs/>
-          <w:sz w:val="24"/>
-          <w:szCs w:val="24"/>
-          <w:u w:val="single"/>
         </w:rPr>
       </w:pPr>
       <w:r>
         <w:rPr>
           <w:b/>
           <w:bCs/>
-          <w:sz w:val="24"/>
-          <w:szCs w:val="24"/>
-          <w:u w:val="single"/>
-        </w:rPr>
-        <w:t>Reference Links</w:t>
-      </w:r>
-    </w:p>
-    <w:p>
-      <w:pPr>
-        <w:rPr>
-          <w:b/>
-          <w:bCs/>
-        </w:rPr>
-      </w:pPr>
-      <w:r>
-        <w:rPr>
-          <w:b/>
-          <w:bCs/>
         </w:rPr>
         <w:t>On Project Providers</w:t>
       </w:r>
@@ -6002,7 +6346,7 @@
       </w:r>
     </w:p>
     <w:p>
-      <w:hyperlink r:id="rId54" w:history="1">
+      <w:hyperlink r:id="rId59" w:history="1">
         <w:r>
           <w:rPr>
             <w:rStyle w:val="Hyperlink"/>
@@ -6017,7 +6361,7 @@
       </w:r>
     </w:p>
     <w:p>
-      <w:hyperlink r:id="rId55" w:history="1">
+      <w:hyperlink r:id="rId60" w:history="1">
         <w:r>
           <w:rPr>
             <w:rStyle w:val="Hyperlink"/>
@@ -6032,7 +6376,7 @@
       </w:r>
     </w:p>
     <w:p>
-      <w:hyperlink r:id="rId56" w:history="1">
+      <w:hyperlink r:id="rId61" w:history="1">
         <w:r>
           <w:rPr>
             <w:rStyle w:val="Hyperlink"/>
@@ -6047,7 +6391,7 @@
       </w:r>
     </w:p>
     <w:p>
-      <w:hyperlink r:id="rId57" w:history="1">
+      <w:hyperlink r:id="rId62" w:history="1">
         <w:r>
           <w:rPr>
             <w:rStyle w:val="Hyperlink"/>
@@ -6062,7 +6406,7 @@
       </w:r>
     </w:p>
     <w:p>
-      <w:hyperlink r:id="rId58" w:history="1">
+      <w:hyperlink r:id="rId63" w:history="1">
         <w:r>
           <w:rPr>
             <w:rStyle w:val="Hyperlink"/>
@@ -6086,7 +6430,7 @@
       </w:r>
     </w:p>
     <w:p>
-      <w:hyperlink r:id="rId59" w:history="1">
+      <w:hyperlink r:id="rId64" w:history="1">
         <w:r>
           <w:rPr>
             <w:rStyle w:val="Hyperlink"/>
@@ -6101,7 +6445,7 @@
       </w:r>
     </w:p>
     <w:p>
-      <w:hyperlink r:id="rId60" w:history="1">
+      <w:hyperlink r:id="rId65" w:history="1">
         <w:r>
           <w:rPr>
             <w:rStyle w:val="Hyperlink"/>
@@ -6116,7 +6460,7 @@
       </w:r>
     </w:p>
     <w:p>
-      <w:hyperlink r:id="rId61" w:history="1">
+      <w:hyperlink r:id="rId66" w:history="1">
         <w:r>
           <w:rPr>
             <w:rStyle w:val="Hyperlink"/>

</xml_diff>

<commit_message>
Added the introduction to Preparing for Message Construction.
</commit_message>
<xml_diff>
--- a/Documentation/Project Providers/Actor Framework Project Providers Design Reference.docx
+++ b/Documentation/Project Providers/Actor Framework Project Providers Design Reference.docx
@@ -2535,7 +2535,19 @@
     </w:p>
     <w:p>
       <w:r>
-        <w:t xml:space="preserve">When the user selects an option to create a message, the provider framework invokes the provider’s Item_OnCommand or Provider_OnCommand (depending on the number of project items selected).  </w:t>
+        <w:t>When the user selects an option to create a message, the provider framework invokes the provider’s Item_OnCommand or Provider_OnCommand (depending on the number of project items selected).</w:t>
+      </w:r>
+    </w:p>
+    <w:p>
+      <w:r>
+        <w:rPr>
+          <w:b/>
+          <w:bCs/>
+        </w:rPr>
+        <w:t>Preparing for Message Construction</w:t>
+      </w:r>
+      <w:r>
+        <w:t xml:space="preserve">  </w:t>
       </w:r>
     </w:p>
     <w:p>
@@ -2553,6 +2565,78 @@
       </w:r>
     </w:p>
     <w:p>
+      <w:r>
+        <w:rPr>
+          <w:b/>
+          <w:bCs/>
+        </w:rPr>
+        <w:t xml:space="preserve">Message Maker.lvlib:Message Scripter.lvclass:Create Message.vi </w:t>
+      </w:r>
+      <w:r>
+        <w:t>is the</w:t>
+      </w:r>
+      <w:r>
+        <w:rPr>
+          <w:b/>
+          <w:bCs/>
+        </w:rPr>
+        <w:t xml:space="preserve"> </w:t>
+      </w:r>
+      <w:r>
+        <w:t xml:space="preserve">template method that governs creating a message.  </w:t>
+      </w:r>
+      <w:r>
+        <w:t xml:space="preserve">This VI invoked at the bottom of a call chain of several VIs whose purpose is to select </w:t>
+      </w:r>
+      <w:r>
+        <w:t>the construction classes</w:t>
+      </w:r>
+      <w:r>
+        <w:t xml:space="preserve"> </w:t>
+      </w:r>
+      <w:r>
+        <w:t xml:space="preserve">(scripters, prototypers, and builders) </w:t>
+      </w:r>
+      <w:r>
+        <w:t>required to construct the desired message, and to provide those classes with data about the target actor and method and message attributes.  Create Message.vi</w:t>
+      </w:r>
+      <w:r>
+        <w:t>, and the construction classes it uses</w:t>
+      </w:r>
+      <w:r>
+        <w:t>,</w:t>
+      </w:r>
+      <w:r>
+        <w:t xml:space="preserve"> </w:t>
+      </w:r>
+      <w:r>
+        <w:t xml:space="preserve">are </w:t>
+      </w:r>
+      <w:r>
+        <w:t xml:space="preserve">described in detail in </w:t>
+      </w:r>
+      <w:r>
+        <w:rPr>
+          <w:u w:val="single"/>
+        </w:rPr>
+        <w:t>Creating Messages</w:t>
+      </w:r>
+      <w:r>
+        <w:t>, below.</w:t>
+      </w:r>
+      <w:r>
+        <w:t xml:space="preserve">  This section concerns itself with the call chains that invoke Create Message.vi.</w:t>
+      </w:r>
+    </w:p>
+    <w:p>
+      <w:r>
+        <w:t>The call chains are different for each message class.  They are listed and described in the following tables.  The first row of the table is the VI invoked by an OnCommand VI; the last row is the VI that invokes Create Message.vi.</w:t>
+      </w:r>
+      <w:r>
+        <w:t xml:space="preserve">  Unless otherwise noted, these VIs are part of the provider library that invokes them.</w:t>
+      </w:r>
+    </w:p>
+    <w:p>
       <w:pPr>
         <w:rPr>
           <w:b/>
@@ -2585,7 +2669,11 @@
         <w:t xml:space="preserve">The scripting code for Add Actor and Add Actor Interface is relatively simple and straightforward, and most errors involve user choices incompatible with the state of the users’ project file.  </w:t>
       </w:r>
       <w:r>
-        <w:t>The scripting functions are called directly from a user interface (see below), so m</w:t>
+        <w:t xml:space="preserve">The scripting </w:t>
+      </w:r>
+      <w:r>
+        <w:lastRenderedPageBreak/>
+        <w:t>functions are called directly from a user interface (see below), so m</w:t>
       </w:r>
       <w:r>
         <w:t>any errors are handled in the moment; users are notified of the error with One Button Dialog boxes, allowing them to cure the error and retry the operation.  In the rare instance of a scripting error, users are notified via the Simple Error handler, invoked at the end of CreateNewWizard_Invoke.vi or CreateNewWizard_Invoke Core.vi.</w:t>
@@ -2609,11 +2697,7 @@
     </w:p>
     <w:p>
       <w:r>
-        <w:t xml:space="preserve">Some standard LabVIEW error codes have specific meaning in the context of message creation.  Furthermore, a number of the scripting code can calculate one of several error conditions when it encounters a conflict.  Calculated errors are assigned an error code in the 6000 – 6100 range.  (As all </w:t>
-      </w:r>
-      <w:r>
-        <w:lastRenderedPageBreak/>
-        <w:t>error values are consumed within the providers themselves, there is no risk of conflict with error codes users may assign in their applications.)</w:t>
+        <w:t>Some standard LabVIEW error codes have specific meaning in the context of message creation.  Furthermore, a number of the scripting code can calculate one of several error conditions when it encounters a conflict.  Calculated errors are assigned an error code in the 6000 – 6100 range.  (As all error values are consumed within the providers themselves, there is no risk of conflict with error codes users may assign in their applications.)</w:t>
       </w:r>
     </w:p>
     <w:p>
@@ -2705,6 +2789,7 @@
           <w:b/>
           <w:bCs/>
         </w:rPr>
+        <w:lastRenderedPageBreak/>
         <w:t>Add Actor.lvlib:Add Actor.vi</w:t>
       </w:r>
       <w:r>
@@ -2809,7 +2894,6 @@
           <w:szCs w:val="24"/>
           <w:u w:val="single"/>
         </w:rPr>
-        <w:lastRenderedPageBreak/>
         <w:t>Creating Messages</w:t>
       </w:r>
       <w:r>
@@ -2964,6 +3048,7 @@
         </w:numPr>
       </w:pPr>
       <w:r>
+        <w:lastRenderedPageBreak/>
         <w:t>Class Name:  the name of the new message class.  For an abstract message, this is specified by the developer; otherwise, it is derived from the target method.</w:t>
       </w:r>
     </w:p>
@@ -3003,7 +3088,6 @@
         <w:rPr>
           <w:noProof/>
         </w:rPr>
-        <w:lastRenderedPageBreak/>
         <w:drawing>
           <wp:inline distT="0" distB="0" distL="0" distR="0" wp14:anchorId="2AA3C2A7" wp14:editId="5C257AC5">
             <wp:extent cx="5934075" cy="3057525"/>
@@ -3179,6 +3263,7 @@
     </w:p>
     <w:p>
       <w:r>
+        <w:lastRenderedPageBreak/>
         <w:t>The following table summarizes the scripters, prototypers, and builders used to construct each message type.</w:t>
       </w:r>
     </w:p>
@@ -3523,7 +3608,6 @@
           <w:b/>
           <w:bCs/>
         </w:rPr>
-        <w:lastRenderedPageBreak/>
         <w:t>The Algorithm</w:t>
       </w:r>
     </w:p>
@@ -3533,7 +3617,38 @@
           <w:b/>
           <w:bCs/>
         </w:rPr>
-        <w:t xml:space="preserve">Message Maker.lvlib:Create Message.vi </w:t>
+        <w:t>Message Maker.lvlib:</w:t>
+      </w:r>
+      <w:r>
+        <w:rPr>
+          <w:b/>
+          <w:bCs/>
+        </w:rPr>
+        <w:t>Message Scripter.lvclass:</w:t>
+      </w:r>
+      <w:r>
+        <w:rPr>
+          <w:b/>
+          <w:bCs/>
+        </w:rPr>
+        <w:t>Create Message.vi</w:t>
+      </w:r>
+      <w:r>
+        <w:rPr>
+          <w:b/>
+          <w:bCs/>
+        </w:rPr>
+        <w:t xml:space="preserve"> </w:t>
+      </w:r>
+      <w:r>
+        <w:t>is the</w:t>
+      </w:r>
+      <w:r>
+        <w:rPr>
+          <w:b/>
+          <w:bCs/>
+        </w:rPr>
+        <w:t xml:space="preserve"> </w:t>
       </w:r>
       <w:r>
         <w:t>template method that governs creating a message.  The algorithm consists of five dynamic dispatch VIs:</w:t>
@@ -3705,6 +3820,7 @@
           <w:bCs/>
           <w:noProof/>
         </w:rPr>
+        <w:lastRenderedPageBreak/>
         <w:drawing>
           <wp:inline distT="0" distB="0" distL="0" distR="0" wp14:anchorId="724D80F7" wp14:editId="406D4070">
             <wp:extent cx="5943600" cy="1905000"/>
@@ -3765,7 +3881,6 @@
         <w:rPr>
           <w:noProof/>
         </w:rPr>
-        <w:lastRenderedPageBreak/>
         <w:drawing>
           <wp:inline distT="0" distB="0" distL="0" distR="0" wp14:anchorId="2330C1CE" wp14:editId="25800E79">
             <wp:extent cx="3352800" cy="1657773"/>
@@ -3902,6 +4017,7 @@
         <w:rPr>
           <w:noProof/>
         </w:rPr>
+        <w:lastRenderedPageBreak/>
         <w:drawing>
           <wp:inline distT="0" distB="0" distL="0" distR="0" wp14:anchorId="1D6FEF4A" wp14:editId="211840AE">
             <wp:extent cx="5934075" cy="2057400"/>
@@ -3974,7 +4090,6 @@
         <w:rPr>
           <w:noProof/>
         </w:rPr>
-        <w:lastRenderedPageBreak/>
         <w:drawing>
           <wp:inline distT="0" distB="0" distL="0" distR="0" wp14:anchorId="77A1AEAD" wp14:editId="7EF6BC72">
             <wp:extent cx="1033272" cy="859536"/>
@@ -4117,6 +4232,7 @@
         <w:rPr>
           <w:noProof/>
         </w:rPr>
+        <w:lastRenderedPageBreak/>
         <w:drawing>
           <wp:inline distT="0" distB="0" distL="0" distR="0" wp14:anchorId="2CE837C8" wp14:editId="2D9AB253">
             <wp:extent cx="4084696" cy="1590675"/>
@@ -4253,7 +4369,6 @@
     </w:p>
     <w:p>
       <w:r>
-        <w:lastRenderedPageBreak/>
         <w:t xml:space="preserve">Add Member Data.vi uses the control references obtained by Prototype.vi to populate the attributes cluster of the new class.  The actual work is performed by </w:t>
       </w:r>
       <w:r>
@@ -4335,7 +4450,11 @@
         <w:t xml:space="preserve"> traverses a front panel or block diagram </w:t>
       </w:r>
       <w:r>
-        <w:t>and returns a reference to each instance of the type that it finds. In this case, we are traversing the message class’s private data control.  It only has one control, the attributes cluster.  The VI then iterates over the array of control references, and uses the Control.Move method to add a copy of each control to the cluster.  Control.Move adds or moves a control within the indicated owner, which can be anything that can hold a control reference (cluster, front panel, etc.).</w:t>
+        <w:t xml:space="preserve">and returns a reference to each instance of the type that it finds. In this case, we are traversing the message class’s private data control.  It only has one control, the attributes cluster.  The VI then iterates over the array of control references, and uses the Control.Move method to add a copy of each control to the cluster.  Control.Move adds or </w:t>
+      </w:r>
+      <w:r>
+        <w:lastRenderedPageBreak/>
+        <w:t>moves a control within the indicated owner, which can be anything that can hold a control reference (cluster, front panel, etc.).</w:t>
       </w:r>
     </w:p>
     <w:p>
@@ -4490,7 +4609,6 @@
     </w:p>
     <w:p>
       <w:r>
-        <w:lastRenderedPageBreak/>
         <w:t xml:space="preserve">If the project includes an Actor Framework PPL, Build Send.vi first uses </w:t>
       </w:r>
       <w:r>
@@ -4587,6 +4705,7 @@
         <w:rPr>
           <w:noProof/>
         </w:rPr>
+        <w:lastRenderedPageBreak/>
         <w:drawing>
           <wp:inline distT="0" distB="0" distL="0" distR="0" wp14:anchorId="7D4373FA" wp14:editId="79EE0DBF">
             <wp:extent cx="5934075" cy="2552700"/>
@@ -4657,7 +4776,6 @@
         <w:rPr>
           <w:noProof/>
         </w:rPr>
-        <w:lastRenderedPageBreak/>
         <w:drawing>
           <wp:inline distT="0" distB="0" distL="0" distR="0" wp14:anchorId="42C89B33" wp14:editId="209B894D">
             <wp:extent cx="5943600" cy="1965960"/>
@@ -4789,6 +4907,7 @@
         <w:rPr>
           <w:noProof/>
         </w:rPr>
+        <w:lastRenderedPageBreak/>
         <w:drawing>
           <wp:inline distT="0" distB="0" distL="0" distR="0" wp14:anchorId="385C794F" wp14:editId="3C3D0FAA">
             <wp:extent cx="1781175" cy="1579532"/>
@@ -4860,7 +4979,6 @@
         <w:rPr>
           <w:noProof/>
         </w:rPr>
-        <w:lastRenderedPageBreak/>
         <w:drawing>
           <wp:inline distT="0" distB="0" distL="0" distR="0" wp14:anchorId="43238FA0" wp14:editId="3CA2EC40">
             <wp:extent cx="1285875" cy="1666875"/>
@@ -5042,6 +5160,7 @@
         <w:rPr>
           <w:noProof/>
         </w:rPr>
+        <w:lastRenderedPageBreak/>
         <w:drawing>
           <wp:inline distT="0" distB="0" distL="0" distR="0" wp14:anchorId="3863A5AE" wp14:editId="3D4E456A">
             <wp:extent cx="1517904" cy="859536"/>
@@ -5108,7 +5227,6 @@
         <w:rPr>
           <w:noProof/>
         </w:rPr>
-        <w:lastRenderedPageBreak/>
         <w:drawing>
           <wp:inline distT="0" distB="0" distL="0" distR="0" wp14:anchorId="297DB4B6" wp14:editId="3D7F4E10">
             <wp:extent cx="3457575" cy="2422151"/>
@@ -5242,6 +5360,7 @@
         <w:rPr>
           <w:noProof/>
         </w:rPr>
+        <w:lastRenderedPageBreak/>
         <w:drawing>
           <wp:inline distT="0" distB="0" distL="0" distR="0" wp14:anchorId="62CB9BE3" wp14:editId="5E110622">
             <wp:extent cx="4486275" cy="2469972"/>
@@ -5294,7 +5413,6 @@
     </w:p>
     <w:p>
       <w:r>
-        <w:lastRenderedPageBreak/>
         <w:t>Actor methods are expected to provide some combination of controls and indicators for the actor itself and for error handling, but any given method can supply all, some, or even none of these controls/indicators.  To manage this complexity, the template Do method wraps the dummy method in a case structure, with a case for each supported combination, as shown here:</w:t>
       </w:r>
     </w:p>
@@ -5391,6 +5509,7 @@
         <w:rPr>
           <w:noProof/>
         </w:rPr>
+        <w:lastRenderedPageBreak/>
         <w:drawing>
           <wp:inline distT="0" distB="0" distL="0" distR="0" wp14:anchorId="023266BC" wp14:editId="0B3715FE">
             <wp:extent cx="3189249" cy="1466850"/>
@@ -5452,7 +5571,6 @@
         <w:rPr>
           <w:noProof/>
         </w:rPr>
-        <w:lastRenderedPageBreak/>
         <w:drawing>
           <wp:inline distT="0" distB="0" distL="0" distR="0" wp14:anchorId="68041377" wp14:editId="3F51C790">
             <wp:extent cx="3282052" cy="1857375"/>
@@ -5623,6 +5741,7 @@
     </w:p>
     <w:p>
       <w:r>
+        <w:lastRenderedPageBreak/>
         <w:t xml:space="preserve">Once the dummy method has been replaced with the target method, </w:t>
       </w:r>
       <w:r>
@@ -5641,7 +5760,6 @@
         <w:rPr>
           <w:noProof/>
         </w:rPr>
-        <w:lastRenderedPageBreak/>
         <w:drawing>
           <wp:inline distT="0" distB="0" distL="0" distR="0" wp14:anchorId="0531B428" wp14:editId="24FCEBDA">
             <wp:extent cx="3714750" cy="1647825"/>
@@ -5767,6 +5885,7 @@
         <w:rPr>
           <w:noProof/>
         </w:rPr>
+        <w:lastRenderedPageBreak/>
         <w:drawing>
           <wp:inline distT="0" distB="0" distL="0" distR="0" wp14:anchorId="5237B3A4" wp14:editId="107736AA">
             <wp:extent cx="3730840" cy="2095500"/>
@@ -5827,7 +5946,6 @@
         <w:rPr>
           <w:u w:val="single"/>
         </w:rPr>
-        <w:lastRenderedPageBreak/>
         <w:t>Build Concrete Do.vi</w:t>
       </w:r>
     </w:p>
@@ -5951,6 +6069,10 @@
     </w:p>
     <w:p>
       <w:r>
+        <w:rPr>
+          <w:noProof/>
+        </w:rPr>
+        <w:lastRenderedPageBreak/>
         <w:drawing>
           <wp:inline distT="0" distB="0" distL="0" distR="0" wp14:anchorId="31378CEE" wp14:editId="19550B42">
             <wp:extent cx="3714750" cy="1123950"/>
@@ -6014,7 +6136,9 @@
     </w:p>
     <w:p>
       <w:r>
-        <w:lastRenderedPageBreak/>
+        <w:rPr>
+          <w:noProof/>
+        </w:rPr>
         <w:drawing>
           <wp:inline distT="0" distB="0" distL="0" distR="0" wp14:anchorId="36051CEA" wp14:editId="22524054">
             <wp:extent cx="2314575" cy="845506"/>
@@ -6156,6 +6280,7 @@
         <w:rPr>
           <w:noProof/>
         </w:rPr>
+        <w:lastRenderedPageBreak/>
         <w:drawing>
           <wp:inline distT="0" distB="0" distL="0" distR="0" wp14:anchorId="25B1EFEF" wp14:editId="6266001B">
             <wp:extent cx="5362575" cy="2406284"/>
@@ -6216,7 +6341,6 @@
         <w:rPr>
           <w:noProof/>
         </w:rPr>
-        <w:lastRenderedPageBreak/>
         <w:drawing>
           <wp:inline distT="0" distB="0" distL="0" distR="0" wp14:anchorId="6D15F038" wp14:editId="7D61A64F">
             <wp:extent cx="4661307" cy="2562225"/>
@@ -6357,6 +6481,7 @@
     </w:p>
     <w:p>
       <w:r>
+        <w:lastRenderedPageBreak/>
         <w:t>The LabVIEW Project Providers forum:</w:t>
       </w:r>
     </w:p>
@@ -6982,6 +7107,7 @@
   <w:style w:type="character" w:default="1" w:styleId="DefaultParagraphFont">
     <w:name w:val="Default Paragraph Font"/>
     <w:uiPriority w:val="1"/>
+    <w:semiHidden/>
     <w:unhideWhenUsed/>
   </w:style>
   <w:style w:type="table" w:default="1" w:styleId="TableNormal">

</xml_diff>

<commit_message>
Added Preparing for Message Construction section.
</commit_message>
<xml_diff>
--- a/Documentation/Project Providers/Actor Framework Project Providers Design Reference.docx
+++ b/Documentation/Project Providers/Actor Framework Project Providers Design Reference.docx
@@ -224,8 +224,13 @@
       </w:r>
     </w:p>
     <w:p>
-      <w:r>
-        <w:t>SuperSecretPrivateSpecialStuff=true</w:t>
+      <w:proofErr w:type="spellStart"/>
+      <w:r>
+        <w:t>SuperSecretPrivateSpecialStuff</w:t>
+      </w:r>
+      <w:proofErr w:type="spellEnd"/>
+      <w:r>
+        <w:t>=true</w:t>
       </w:r>
     </w:p>
     <w:p>
@@ -252,6 +257,7 @@
       <w:r>
         <w:t xml:space="preserve">In Actor Framework, a message is a class that inherits from </w:t>
       </w:r>
+      <w:proofErr w:type="spellStart"/>
       <w:r>
         <w:rPr>
           <w:b/>
@@ -259,6 +265,7 @@
         </w:rPr>
         <w:t>Message.lvclass</w:t>
       </w:r>
+      <w:proofErr w:type="spellEnd"/>
       <w:r>
         <w:t xml:space="preserve">.  It implements an override of </w:t>
       </w:r>
@@ -270,13 +277,29 @@
         <w:t>Do.vi</w:t>
       </w:r>
       <w:r>
-        <w:t>, a dynamic dispatch method of Message.lvclass.  This message invokes a method of the message</w:t>
+        <w:t xml:space="preserve">, a dynamic dispatch method of </w:t>
+      </w:r>
+      <w:proofErr w:type="spellStart"/>
+      <w:r>
+        <w:t>Message.lvclass</w:t>
+      </w:r>
+      <w:proofErr w:type="spellEnd"/>
+      <w:r>
+        <w:t>.  This message invokes a method of the message</w:t>
       </w:r>
       <w:r>
         <w:t>’</w:t>
       </w:r>
       <w:r>
-        <w:t>s target actor.  When created by the project provider, the message name is of the form &lt;method name&gt; Msg.lvclass.</w:t>
+        <w:t xml:space="preserve">s target actor.  When created by the project provider, the message name is of the form &lt;method name&gt; </w:t>
+      </w:r>
+      <w:proofErr w:type="spellStart"/>
+      <w:r>
+        <w:t>Msg.lvclass</w:t>
+      </w:r>
+      <w:proofErr w:type="spellEnd"/>
+      <w:r>
+        <w:t>.</w:t>
       </w:r>
       <w:r>
         <w:t xml:space="preserve">  The message class itself includes as attributes all of the inputs to the method targeted by the message (except for the target actor and standard error input).</w:t>
@@ -596,7 +619,23 @@
     </w:p>
     <w:p>
       <w:r>
-        <w:t>For reference, provider codes runs in the NI.LV.MxLvProvider instance.  Elements of the provider API that are intended to run in that instance have a “mxLv” prefix.</w:t>
+        <w:t xml:space="preserve">For reference, provider codes runs in the </w:t>
+      </w:r>
+      <w:proofErr w:type="spellStart"/>
+      <w:r>
+        <w:t>NI.LV.MxLvProvider</w:t>
+      </w:r>
+      <w:proofErr w:type="spellEnd"/>
+      <w:r>
+        <w:t xml:space="preserve"> instance.  Elements of the provider API that are intended to run in that instance have a “</w:t>
+      </w:r>
+      <w:proofErr w:type="spellStart"/>
+      <w:r>
+        <w:t>mxLv</w:t>
+      </w:r>
+      <w:proofErr w:type="spellEnd"/>
+      <w:r>
+        <w:t>” prefix.</w:t>
       </w:r>
     </w:p>
     <w:p>
@@ -1230,8 +1269,16 @@
           <w:u w:val="single"/>
         </w:rPr>
         <w:lastRenderedPageBreak/>
-        <w:t>Message Rescripter</w:t>
-      </w:r>
+        <w:t xml:space="preserve">Message </w:t>
+      </w:r>
+      <w:proofErr w:type="spellStart"/>
+      <w:r>
+        <w:rPr>
+          <w:u w:val="single"/>
+        </w:rPr>
+        <w:t>Rescripter</w:t>
+      </w:r>
+      <w:proofErr w:type="spellEnd"/>
     </w:p>
     <w:p>
       <w:pPr>
@@ -1314,8 +1361,13 @@
     </w:p>
     <w:p>
       <w:r>
-        <w:t>Message Rescripter</w:t>
-      </w:r>
+        <w:t xml:space="preserve">Message </w:t>
+      </w:r>
+      <w:proofErr w:type="spellStart"/>
+      <w:r>
+        <w:t>Rescripter</w:t>
+      </w:r>
+      <w:proofErr w:type="spellEnd"/>
       <w:r>
         <w:t xml:space="preserve"> acts on an existing Actor Framework message.  It rebuilds the existing message in place.</w:t>
       </w:r>
@@ -1424,8 +1476,13 @@
               <w:cnfStyle w:val="000000000000" w:firstRow="0" w:lastRow="0" w:firstColumn="0" w:lastColumn="0" w:oddVBand="0" w:evenVBand="0" w:oddHBand="0" w:evenHBand="0" w:firstRowFirstColumn="0" w:firstRowLastColumn="0" w:lastRowFirstColumn="0" w:lastRowLastColumn="0"/>
             </w:pPr>
             <w:r>
-              <w:t>Add Actor.lvlib</w:t>
-            </w:r>
+              <w:t xml:space="preserve">Add </w:t>
+            </w:r>
+            <w:proofErr w:type="spellStart"/>
+            <w:r>
+              <w:t>Actor.lvlib</w:t>
+            </w:r>
+            <w:proofErr w:type="spellEnd"/>
           </w:p>
         </w:tc>
         <w:tc>
@@ -1473,8 +1530,13 @@
               <w:cnfStyle w:val="000000000000" w:firstRow="0" w:lastRow="0" w:firstColumn="0" w:lastColumn="0" w:oddVBand="0" w:evenVBand="0" w:oddHBand="0" w:evenHBand="0" w:firstRowFirstColumn="0" w:firstRowLastColumn="0" w:lastRowFirstColumn="0" w:lastRowLastColumn="0"/>
             </w:pPr>
             <w:r>
-              <w:t>Add Actor Interface.lvlib</w:t>
-            </w:r>
+              <w:t xml:space="preserve">Add Actor </w:t>
+            </w:r>
+            <w:proofErr w:type="spellStart"/>
+            <w:r>
+              <w:t>Interface.lvlib</w:t>
+            </w:r>
+            <w:proofErr w:type="spellEnd"/>
           </w:p>
         </w:tc>
         <w:tc>
@@ -1522,8 +1584,13 @@
               <w:cnfStyle w:val="000000000000" w:firstRow="0" w:lastRow="0" w:firstColumn="0" w:lastColumn="0" w:oddVBand="0" w:evenVBand="0" w:oddHBand="0" w:evenHBand="0" w:firstRowFirstColumn="0" w:firstRowLastColumn="0" w:lastRowFirstColumn="0" w:lastRowLastColumn="0"/>
             </w:pPr>
             <w:r>
-              <w:t>Message Maker Provider.lvlib</w:t>
-            </w:r>
+              <w:t xml:space="preserve">Message Maker </w:t>
+            </w:r>
+            <w:proofErr w:type="spellStart"/>
+            <w:r>
+              <w:t>Provider.lvlib</w:t>
+            </w:r>
+            <w:proofErr w:type="spellEnd"/>
           </w:p>
         </w:tc>
         <w:tc>
@@ -1571,8 +1638,13 @@
               <w:cnfStyle w:val="000000000000" w:firstRow="0" w:lastRow="0" w:firstColumn="0" w:lastColumn="0" w:oddVBand="0" w:evenVBand="0" w:oddHBand="0" w:evenHBand="0" w:firstRowFirstColumn="0" w:firstRowLastColumn="0" w:lastRowFirstColumn="0" w:lastRowLastColumn="0"/>
             </w:pPr>
             <w:r>
-              <w:t>Actor Message Maker Provider.lvlib</w:t>
-            </w:r>
+              <w:t xml:space="preserve">Actor Message Maker </w:t>
+            </w:r>
+            <w:proofErr w:type="spellStart"/>
+            <w:r>
+              <w:t>Provider.lvlib</w:t>
+            </w:r>
+            <w:proofErr w:type="spellEnd"/>
           </w:p>
         </w:tc>
         <w:tc>
@@ -1607,8 +1679,17 @@
                 <w:b w:val="0"/>
                 <w:bCs w:val="0"/>
               </w:rPr>
-              <w:t>Message Rescripter</w:t>
-            </w:r>
+              <w:t xml:space="preserve">Message </w:t>
+            </w:r>
+            <w:proofErr w:type="spellStart"/>
+            <w:r>
+              <w:rPr>
+                <w:b w:val="0"/>
+                <w:bCs w:val="0"/>
+              </w:rPr>
+              <w:t>Rescripter</w:t>
+            </w:r>
+            <w:proofErr w:type="spellEnd"/>
           </w:p>
         </w:tc>
         <w:tc>
@@ -1620,8 +1701,13 @@
               <w:cnfStyle w:val="000000000000" w:firstRow="0" w:lastRow="0" w:firstColumn="0" w:lastColumn="0" w:oddVBand="0" w:evenVBand="0" w:oddHBand="0" w:evenHBand="0" w:firstRowFirstColumn="0" w:firstRowLastColumn="0" w:lastRowFirstColumn="0" w:lastRowLastColumn="0"/>
             </w:pPr>
             <w:r>
-              <w:t>Message Rescripter.lvlib</w:t>
-            </w:r>
+              <w:t xml:space="preserve">Message </w:t>
+            </w:r>
+            <w:proofErr w:type="spellStart"/>
+            <w:r>
+              <w:t>Rescripter.lvlib</w:t>
+            </w:r>
+            <w:proofErr w:type="spellEnd"/>
           </w:p>
         </w:tc>
         <w:tc>
@@ -1649,8 +1735,17 @@
           <w:b/>
           <w:bCs/>
         </w:rPr>
-        <w:t>Message Maker.lvlib</w:t>
-      </w:r>
+        <w:t xml:space="preserve">Message </w:t>
+      </w:r>
+      <w:proofErr w:type="spellStart"/>
+      <w:r>
+        <w:rPr>
+          <w:b/>
+          <w:bCs/>
+        </w:rPr>
+        <w:t>Maker.lvlib</w:t>
+      </w:r>
+      <w:proofErr w:type="spellEnd"/>
       <w:r>
         <w:t xml:space="preserve"> contains most of the VI Scripting code that actually creates messages.  </w:t>
       </w:r>
@@ -1659,7 +1754,23 @@
           <w:b/>
           <w:bCs/>
         </w:rPr>
-        <w:t xml:space="preserve">AFPP Shared.lvlib </w:t>
+        <w:t xml:space="preserve">AFPP </w:t>
+      </w:r>
+      <w:proofErr w:type="spellStart"/>
+      <w:r>
+        <w:rPr>
+          <w:b/>
+          <w:bCs/>
+        </w:rPr>
+        <w:t>Shared.lvlib</w:t>
+      </w:r>
+      <w:proofErr w:type="spellEnd"/>
+      <w:r>
+        <w:rPr>
+          <w:b/>
+          <w:bCs/>
+        </w:rPr>
+        <w:t xml:space="preserve"> </w:t>
       </w:r>
       <w:r>
         <w:t>contains several small</w:t>
@@ -1840,7 +1951,23 @@
         <w:t>CreateNewWizard_IncludeItem.vi</w:t>
       </w:r>
       <w:r>
-        <w:t xml:space="preserve"> also checks to determine if the project contains any child of Actor.lvclass.  The VI returns TRUE only if a child of Actor.lvclass is present and the target is on the white list.</w:t>
+        <w:t xml:space="preserve"> also checks to determine if the project contains any child of </w:t>
+      </w:r>
+      <w:proofErr w:type="spellStart"/>
+      <w:r>
+        <w:t>Actor.lvclass</w:t>
+      </w:r>
+      <w:proofErr w:type="spellEnd"/>
+      <w:r>
+        <w:t xml:space="preserve">.  The VI returns TRUE only if a child of </w:t>
+      </w:r>
+      <w:proofErr w:type="spellStart"/>
+      <w:r>
+        <w:t>Actor.lvclass</w:t>
+      </w:r>
+      <w:proofErr w:type="spellEnd"/>
+      <w:r>
+        <w:t xml:space="preserve"> is present and the target is on the white list.</w:t>
       </w:r>
     </w:p>
     <w:p>
@@ -1878,7 +2005,23 @@
           <w:b/>
           <w:bCs/>
         </w:rPr>
-        <w:t>Add Actor.lvlib:Localized Strings.vi</w:t>
+        <w:t xml:space="preserve">Add </w:t>
+      </w:r>
+      <w:proofErr w:type="spellStart"/>
+      <w:r>
+        <w:rPr>
+          <w:b/>
+          <w:bCs/>
+        </w:rPr>
+        <w:t>Actor.lvlib:Localized</w:t>
+      </w:r>
+      <w:proofErr w:type="spellEnd"/>
+      <w:r>
+        <w:rPr>
+          <w:b/>
+          <w:bCs/>
+        </w:rPr>
+        <w:t xml:space="preserve"> Strings.vi</w:t>
       </w:r>
       <w:r>
         <w:t>.</w:t>
@@ -1912,12 +2055,21 @@
       <w:r>
         <w:t xml:space="preserve"> to create their artifacts.  Add Actor’s version delegates that responsibility to </w:t>
       </w:r>
-      <w:r>
-        <w:rPr>
-          <w:b/>
-          <w:bCs/>
-        </w:rPr>
-        <w:t>CreateNewWizard_Invoke Core.vi</w:t>
+      <w:proofErr w:type="spellStart"/>
+      <w:r>
+        <w:rPr>
+          <w:b/>
+          <w:bCs/>
+        </w:rPr>
+        <w:t>CreateNewWizard_Invoke</w:t>
+      </w:r>
+      <w:proofErr w:type="spellEnd"/>
+      <w:r>
+        <w:rPr>
+          <w:b/>
+          <w:bCs/>
+        </w:rPr>
+        <w:t xml:space="preserve"> Core.vi</w:t>
       </w:r>
       <w:r>
         <w:t>; this VI can create both Actors and Actor Interfaces.</w:t>
@@ -1960,7 +2112,47 @@
         <w:t>(Note:</w:t>
       </w:r>
       <w:r>
-        <w:t xml:space="preserve">  Add Actor Interface.lvlib relies on scripting code contained in Add Actor.lvlib, but Add Actor.lvlib:CreateNewWizard_Invoke Core.vi invokes a VI contained in Add Actor Interface.lvlib.  This creates a circular dependency that should be broken at some point in the future.  Since the two providers are so similar, it may make the most sense to create a separate library that contains all the scripting code used by both providers, in the way that Message Maker.lvlib is used by all of the secondary providers.)</w:t>
+        <w:t xml:space="preserve">  Add Actor </w:t>
+      </w:r>
+      <w:proofErr w:type="spellStart"/>
+      <w:r>
+        <w:t>Interface.lvlib</w:t>
+      </w:r>
+      <w:proofErr w:type="spellEnd"/>
+      <w:r>
+        <w:t xml:space="preserve"> relies on scripting code contained in Add </w:t>
+      </w:r>
+      <w:proofErr w:type="spellStart"/>
+      <w:r>
+        <w:t>Actor.lvlib</w:t>
+      </w:r>
+      <w:proofErr w:type="spellEnd"/>
+      <w:r>
+        <w:t xml:space="preserve">, but Add </w:t>
+      </w:r>
+      <w:proofErr w:type="spellStart"/>
+      <w:r>
+        <w:t>Actor.lvlib:CreateNewWizard_Invoke</w:t>
+      </w:r>
+      <w:proofErr w:type="spellEnd"/>
+      <w:r>
+        <w:t xml:space="preserve"> Core.vi invokes a VI contained in Add Actor </w:t>
+      </w:r>
+      <w:proofErr w:type="spellStart"/>
+      <w:r>
+        <w:t>Interface.lvlib</w:t>
+      </w:r>
+      <w:proofErr w:type="spellEnd"/>
+      <w:r>
+        <w:t xml:space="preserve">.  This creates a circular dependency that should be broken at some point in the future.  Since the two providers are so similar, it may make the most sense to create a separate library that contains all the scripting code used by both providers, in the way that Message </w:t>
+      </w:r>
+      <w:proofErr w:type="spellStart"/>
+      <w:r>
+        <w:t>Maker.lvlib</w:t>
+      </w:r>
+      <w:proofErr w:type="spellEnd"/>
+      <w:r>
+        <w:t xml:space="preserve"> is used by all of the secondary providers.)</w:t>
       </w:r>
     </w:p>
     <w:p>
@@ -1980,7 +2172,15 @@
     </w:p>
     <w:p>
       <w:r>
-        <w:t>Message Maker Provider, Actor Message Maker Provider, and Message Rescripter are the suite’s secondary providers.  They are responsible for creating and updating messages for actors and actor interfaces.</w:t>
+        <w:t xml:space="preserve">Message Maker Provider, Actor Message Maker Provider, and Message </w:t>
+      </w:r>
+      <w:proofErr w:type="spellStart"/>
+      <w:r>
+        <w:t>Rescripter</w:t>
+      </w:r>
+      <w:proofErr w:type="spellEnd"/>
+      <w:r>
+        <w:t xml:space="preserve"> are the suite’s secondary providers.  They are responsible for creating and updating messages for actors and actor interfaces.</w:t>
       </w:r>
     </w:p>
     <w:p>
@@ -2040,7 +2240,15 @@
         <w:t>Provider_OnPopupMenu.vi</w:t>
       </w:r>
       <w:r>
-        <w:t>.  These VIs work in much the same way as their respective Item_OnPopupMenu VIs, but they provide slightly different menu options.</w:t>
+        <w:t xml:space="preserve">.  These VIs work in much the same way as their respective </w:t>
+      </w:r>
+      <w:proofErr w:type="spellStart"/>
+      <w:r>
+        <w:t>Item_OnPopupMenu</w:t>
+      </w:r>
+      <w:proofErr w:type="spellEnd"/>
+      <w:r>
+        <w:t xml:space="preserve"> VIs, but they provide slightly different menu options.</w:t>
       </w:r>
     </w:p>
     <w:p>
@@ -2057,8 +2265,17 @@
           <w:b/>
           <w:bCs/>
         </w:rPr>
-        <w:t>Message Maker Provider.lvlib:Item_OnPopupMenu.vi</w:t>
-      </w:r>
+        <w:t xml:space="preserve">Message Maker </w:t>
+      </w:r>
+      <w:proofErr w:type="spellStart"/>
+      <w:r>
+        <w:rPr>
+          <w:b/>
+          <w:bCs/>
+        </w:rPr>
+        <w:t>Provider.lvlib:Item_OnPopupMenu.vi</w:t>
+      </w:r>
+      <w:proofErr w:type="spellEnd"/>
       <w:r>
         <w:t>, is typical:</w:t>
       </w:r>
@@ -2168,7 +2385,23 @@
         <w:t>imperative</w:t>
       </w:r>
       <w:r>
-        <w:t xml:space="preserve"> that any operation performed in an OnPopupMenu.vi execute quickly.  The total execution time for all OnPopupMenu VIs for the target item should be less than 100 ms. </w:t>
+        <w:t xml:space="preserve"> that any operation performed in an OnPopupMenu.vi execute quickly.  The total execution time for all </w:t>
+      </w:r>
+      <w:proofErr w:type="spellStart"/>
+      <w:r>
+        <w:t>OnPopupMenu</w:t>
+      </w:r>
+      <w:proofErr w:type="spellEnd"/>
+      <w:r>
+        <w:t xml:space="preserve"> VIs for the target item should be less than 100 </w:t>
+      </w:r>
+      <w:proofErr w:type="spellStart"/>
+      <w:r>
+        <w:t>ms.</w:t>
+      </w:r>
+      <w:proofErr w:type="spellEnd"/>
+      <w:r>
+        <w:t xml:space="preserve"> </w:t>
       </w:r>
     </w:p>
     <w:p>
@@ -2225,8 +2458,13 @@
         <w:t>Is Actor Public Method.vi</w:t>
       </w:r>
       <w:r>
-        <w:t>, which, as its name implies, returns true if the selected project item is a public method of a class that inherits from Actor.lvclass</w:t>
-      </w:r>
+        <w:t xml:space="preserve">, which, as its name implies, returns true if the selected project item is a public method of a class that inherits from </w:t>
+      </w:r>
+      <w:proofErr w:type="spellStart"/>
+      <w:r>
+        <w:t>Actor.lvclass</w:t>
+      </w:r>
+      <w:proofErr w:type="spellEnd"/>
     </w:p>
     <w:p>
       <w:r>
@@ -2337,7 +2575,15 @@
     </w:p>
     <w:p>
       <w:r>
-        <w:t xml:space="preserve">Message Rescripter operates on messages, so it validates project items by invoking </w:t>
+        <w:t xml:space="preserve">Message </w:t>
+      </w:r>
+      <w:proofErr w:type="spellStart"/>
+      <w:r>
+        <w:t>Rescripter</w:t>
+      </w:r>
+      <w:proofErr w:type="spellEnd"/>
+      <w:r>
+        <w:t xml:space="preserve"> operates on messages, so it validates project items by invoking </w:t>
       </w:r>
       <w:r>
         <w:rPr>
@@ -2347,7 +2593,15 @@
         <w:t>Is Message.vi</w:t>
       </w:r>
       <w:r>
-        <w:t>, which returns true if the project item inherits from Message.lvclass.</w:t>
+        <w:t xml:space="preserve">, which returns true if the project item inherits from </w:t>
+      </w:r>
+      <w:proofErr w:type="spellStart"/>
+      <w:r>
+        <w:t>Message.lvclass</w:t>
+      </w:r>
+      <w:proofErr w:type="spellEnd"/>
+      <w:r>
+        <w:t>.</w:t>
       </w:r>
     </w:p>
     <w:p>
@@ -2511,7 +2765,23 @@
           <w:b/>
           <w:bCs/>
         </w:rPr>
-        <w:t>AFPP Shared.lvlib:Update Target Tag – PPL Path.vi</w:t>
+        <w:t xml:space="preserve">AFPP </w:t>
+      </w:r>
+      <w:proofErr w:type="spellStart"/>
+      <w:r>
+        <w:rPr>
+          <w:b/>
+          <w:bCs/>
+        </w:rPr>
+        <w:t>Shared.lvlib:Update</w:t>
+      </w:r>
+      <w:proofErr w:type="spellEnd"/>
+      <w:r>
+        <w:rPr>
+          <w:b/>
+          <w:bCs/>
+        </w:rPr>
+        <w:t xml:space="preserve"> Target Tag – PPL Path.vi</w:t>
       </w:r>
       <w:r>
         <w:t xml:space="preserve"> sets and clears the PPL path tag on actors</w:t>
@@ -2535,7 +2805,23 @@
     </w:p>
     <w:p>
       <w:r>
-        <w:t>When the user selects an option to create a message, the provider framework invokes the provider’s Item_OnCommand or Provider_OnCommand (depending on the number of project items selected).</w:t>
+        <w:t xml:space="preserve">When the user selects an option to create a message, the provider framework invokes the provider’s </w:t>
+      </w:r>
+      <w:proofErr w:type="spellStart"/>
+      <w:r>
+        <w:t>Item_OnCommand</w:t>
+      </w:r>
+      <w:proofErr w:type="spellEnd"/>
+      <w:r>
+        <w:t xml:space="preserve"> or </w:t>
+      </w:r>
+      <w:proofErr w:type="spellStart"/>
+      <w:r>
+        <w:t>Provider_OnCommand</w:t>
+      </w:r>
+      <w:proofErr w:type="spellEnd"/>
+      <w:r>
+        <w:t xml:space="preserve"> (depending on the number of project items selected).</w:t>
       </w:r>
     </w:p>
     <w:p>
@@ -2553,24 +2839,42 @@
     <w:p>
       <w:r>
         <w:rPr>
-          <w:highlight w:val="yellow"/>
-        </w:rPr>
-        <w:t>#TODO how do I want to bridge the space between OnCommand and actual message scripting?</w:t>
-      </w:r>
-      <w:r>
-        <w:rPr>
-          <w:highlight w:val="yellow"/>
-        </w:rPr>
-        <w:t xml:space="preserve">  Come back to this after completing the Creating Messages section.</w:t>
-      </w:r>
-    </w:p>
-    <w:p>
-      <w:r>
-        <w:rPr>
-          <w:b/>
-          <w:bCs/>
-        </w:rPr>
-        <w:t xml:space="preserve">Message Maker.lvlib:Message Scripter.lvclass:Create Message.vi </w:t>
+          <w:b/>
+          <w:bCs/>
+        </w:rPr>
+        <w:t xml:space="preserve">Message </w:t>
+      </w:r>
+      <w:proofErr w:type="spellStart"/>
+      <w:r>
+        <w:rPr>
+          <w:b/>
+          <w:bCs/>
+        </w:rPr>
+        <w:t>Maker.lvlib:Message</w:t>
+      </w:r>
+      <w:proofErr w:type="spellEnd"/>
+      <w:r>
+        <w:rPr>
+          <w:b/>
+          <w:bCs/>
+        </w:rPr>
+        <w:t xml:space="preserve"> </w:t>
+      </w:r>
+      <w:proofErr w:type="spellStart"/>
+      <w:r>
+        <w:rPr>
+          <w:b/>
+          <w:bCs/>
+        </w:rPr>
+        <w:t>Scripter.lvclass:Create</w:t>
+      </w:r>
+      <w:proofErr w:type="spellEnd"/>
+      <w:r>
+        <w:rPr>
+          <w:b/>
+          <w:bCs/>
+        </w:rPr>
+        <w:t xml:space="preserve"> Message.vi </w:t>
       </w:r>
       <w:r>
         <w:t>is the</w:t>
@@ -2583,10 +2887,33 @@
         <w:t xml:space="preserve"> </w:t>
       </w:r>
       <w:r>
-        <w:t xml:space="preserve">template method that governs creating a message.  </w:t>
-      </w:r>
-      <w:r>
-        <w:t xml:space="preserve">This VI invoked at the bottom of a call chain of several VIs whose purpose is to select </w:t>
+        <w:t>template method that governs creating a message.  This VI</w:t>
+      </w:r>
+      <w:r>
+        <w:t xml:space="preserve"> is</w:t>
+      </w:r>
+      <w:r>
+        <w:t xml:space="preserve"> invoked at the bottom of a call chain of several VIs</w:t>
+      </w:r>
+      <w:r>
+        <w:t xml:space="preserve"> that starts with an </w:t>
+      </w:r>
+      <w:proofErr w:type="spellStart"/>
+      <w:r>
+        <w:t>OnCommand</w:t>
+      </w:r>
+      <w:proofErr w:type="spellEnd"/>
+      <w:r>
+        <w:t xml:space="preserve"> provider VI.  This call chain </w:t>
+      </w:r>
+      <w:r>
+        <w:t>select</w:t>
+      </w:r>
+      <w:r>
+        <w:t>s</w:t>
+      </w:r>
+      <w:r>
+        <w:t xml:space="preserve"> </w:t>
       </w:r>
       <w:r>
         <w:t>the construction classes</w:t>
@@ -2595,19 +2922,30 @@
         <w:t xml:space="preserve"> </w:t>
       </w:r>
       <w:r>
-        <w:t xml:space="preserve">(scripters, prototypers, and builders) </w:t>
-      </w:r>
-      <w:r>
-        <w:t>required to construct the desired message, and to provide those classes with data about the target actor and method and message attributes.  Create Message.vi</w:t>
+        <w:t xml:space="preserve">(scripters, </w:t>
+      </w:r>
+      <w:proofErr w:type="spellStart"/>
+      <w:r>
+        <w:t>prototypers</w:t>
+      </w:r>
+      <w:proofErr w:type="spellEnd"/>
+      <w:r>
+        <w:t xml:space="preserve">, and builders) </w:t>
+      </w:r>
+      <w:r>
+        <w:t>required to construct the desired message, and provide</w:t>
+      </w:r>
+      <w:r>
+        <w:t>s</w:t>
+      </w:r>
+      <w:r>
+        <w:t xml:space="preserve"> those classes with data about the target actor and method and message attributes.  Create Message.vi</w:t>
       </w:r>
       <w:r>
         <w:t>, and the construction classes it uses</w:t>
       </w:r>
       <w:r>
-        <w:t>,</w:t>
-      </w:r>
-      <w:r>
-        <w:t xml:space="preserve"> </w:t>
+        <w:t xml:space="preserve">, </w:t>
       </w:r>
       <w:r>
         <w:t xml:space="preserve">are </w:t>
@@ -2630,7 +2968,35 @@
     </w:p>
     <w:p>
       <w:r>
-        <w:t>The call chains are different for each message class.  They are listed and described in the following tables.  The first row of the table is the VI invoked by an OnCommand VI; the last row is the VI that invokes Create Message.vi.</w:t>
+        <w:t xml:space="preserve">The call chains are different for each message class.  They are listed and described in the following tables.  The first row of the table is </w:t>
+      </w:r>
+      <w:proofErr w:type="spellStart"/>
+      <w:r>
+        <w:t>OnCommand</w:t>
+      </w:r>
+      <w:proofErr w:type="spellEnd"/>
+      <w:r>
+        <w:t xml:space="preserve"> VI.  T</w:t>
+      </w:r>
+      <w:r>
+        <w:t xml:space="preserve">he </w:t>
+      </w:r>
+      <w:r>
+        <w:t xml:space="preserve">second is the </w:t>
+      </w:r>
+      <w:r>
+        <w:t xml:space="preserve">VI invoked by </w:t>
+      </w:r>
+      <w:proofErr w:type="spellStart"/>
+      <w:r>
+        <w:t>OnCommand</w:t>
+      </w:r>
+      <w:proofErr w:type="spellEnd"/>
+      <w:r>
+        <w:t>.</w:t>
+      </w:r>
+      <w:r>
+        <w:t xml:space="preserve"> the last row is the VI that invokes Create Message.vi.</w:t>
       </w:r>
       <w:r>
         <w:t xml:space="preserve">  Unless otherwise noted, these VIs are part of the provider library that invokes them.</w:t>
@@ -2639,12 +3005,1140 @@
     <w:p>
       <w:pPr>
         <w:rPr>
-          <w:b/>
-          <w:bCs/>
+          <w:u w:val="single"/>
         </w:rPr>
       </w:pPr>
       <w:r>
         <w:rPr>
+          <w:u w:val="single"/>
+        </w:rPr>
+        <w:t>Message Maker Provider</w:t>
+      </w:r>
+    </w:p>
+    <w:p>
+      <w:r>
+        <w:t>For Coupled Messages (Item and Provider):</w:t>
+      </w:r>
+    </w:p>
+    <w:tbl>
+      <w:tblPr>
+        <w:tblStyle w:val="GridTable1Light"/>
+        <w:tblW w:w="0" w:type="auto"/>
+        <w:tblLook w:val="04A0" w:firstRow="1" w:lastRow="0" w:firstColumn="1" w:lastColumn="0" w:noHBand="0" w:noVBand="1"/>
+      </w:tblPr>
+      <w:tblGrid>
+        <w:gridCol w:w="3116"/>
+        <w:gridCol w:w="5879"/>
+      </w:tblGrid>
+      <w:tr>
+        <w:trPr>
+          <w:cnfStyle w:val="100000000000" w:firstRow="1" w:lastRow="0" w:firstColumn="0" w:lastColumn="0" w:oddVBand="0" w:evenVBand="0" w:oddHBand="0" w:evenHBand="0" w:firstRowFirstColumn="0" w:firstRowLastColumn="0" w:lastRowFirstColumn="0" w:lastRowLastColumn="0"/>
+        </w:trPr>
+        <w:tc>
+          <w:tcPr>
+            <w:cnfStyle w:val="001000000000" w:firstRow="0" w:lastRow="0" w:firstColumn="1" w:lastColumn="0" w:oddVBand="0" w:evenVBand="0" w:oddHBand="0" w:evenHBand="0" w:firstRowFirstColumn="0" w:firstRowLastColumn="0" w:lastRowFirstColumn="0" w:lastRowLastColumn="0"/>
+            <w:tcW w:w="3116" w:type="dxa"/>
+          </w:tcPr>
+          <w:p>
+            <w:r>
+              <w:t>VI</w:t>
+            </w:r>
+          </w:p>
+        </w:tc>
+        <w:tc>
+          <w:tcPr>
+            <w:tcW w:w="5879" w:type="dxa"/>
+          </w:tcPr>
+          <w:p>
+            <w:pPr>
+              <w:cnfStyle w:val="100000000000" w:firstRow="1" w:lastRow="0" w:firstColumn="0" w:lastColumn="0" w:oddVBand="0" w:evenVBand="0" w:oddHBand="0" w:evenHBand="0" w:firstRowFirstColumn="0" w:firstRowLastColumn="0" w:lastRowFirstColumn="0" w:lastRowLastColumn="0"/>
+            </w:pPr>
+            <w:r>
+              <w:t>Actions</w:t>
+            </w:r>
+          </w:p>
+        </w:tc>
+      </w:tr>
+      <w:tr>
+        <w:tc>
+          <w:tcPr>
+            <w:cnfStyle w:val="001000000000" w:firstRow="0" w:lastRow="0" w:firstColumn="1" w:lastColumn="0" w:oddVBand="0" w:evenVBand="0" w:oddHBand="0" w:evenHBand="0" w:firstRowFirstColumn="0" w:firstRowLastColumn="0" w:lastRowFirstColumn="0" w:lastRowLastColumn="0"/>
+            <w:tcW w:w="3116" w:type="dxa"/>
+          </w:tcPr>
+          <w:p>
+            <w:pPr>
+              <w:rPr>
+                <w:b w:val="0"/>
+                <w:bCs w:val="0"/>
+              </w:rPr>
+            </w:pPr>
+            <w:r>
+              <w:rPr>
+                <w:b w:val="0"/>
+                <w:bCs w:val="0"/>
+              </w:rPr>
+              <w:t>OnCommand.vi</w:t>
+            </w:r>
+          </w:p>
+        </w:tc>
+        <w:tc>
+          <w:tcPr>
+            <w:tcW w:w="5879" w:type="dxa"/>
+          </w:tcPr>
+          <w:p>
+            <w:pPr>
+              <w:cnfStyle w:val="000000000000" w:firstRow="0" w:lastRow="0" w:firstColumn="0" w:lastColumn="0" w:oddVBand="0" w:evenVBand="0" w:oddHBand="0" w:evenHBand="0" w:firstRowFirstColumn="0" w:firstRowLastColumn="0" w:lastRowFirstColumn="0" w:lastRowLastColumn="0"/>
+            </w:pPr>
+            <w:r>
+              <w:t>Starts call chain.</w:t>
+            </w:r>
+          </w:p>
+        </w:tc>
+      </w:tr>
+      <w:tr>
+        <w:tc>
+          <w:tcPr>
+            <w:cnfStyle w:val="001000000000" w:firstRow="0" w:lastRow="0" w:firstColumn="1" w:lastColumn="0" w:oddVBand="0" w:evenVBand="0" w:oddHBand="0" w:evenHBand="0" w:firstRowFirstColumn="0" w:firstRowLastColumn="0" w:lastRowFirstColumn="0" w:lastRowLastColumn="0"/>
+            <w:tcW w:w="3116" w:type="dxa"/>
+          </w:tcPr>
+          <w:p>
+            <w:pPr>
+              <w:rPr>
+                <w:b w:val="0"/>
+                <w:bCs w:val="0"/>
+              </w:rPr>
+            </w:pPr>
+            <w:r>
+              <w:rPr>
+                <w:b w:val="0"/>
+                <w:bCs w:val="0"/>
+              </w:rPr>
+              <w:t>Validate Item and Invoke Message Creatior.vi</w:t>
+            </w:r>
+          </w:p>
+        </w:tc>
+        <w:tc>
+          <w:tcPr>
+            <w:tcW w:w="5879" w:type="dxa"/>
+          </w:tcPr>
+          <w:p>
+            <w:pPr>
+              <w:cnfStyle w:val="000000000000" w:firstRow="0" w:lastRow="0" w:firstColumn="0" w:lastColumn="0" w:oddVBand="0" w:evenVBand="0" w:oddHBand="0" w:evenHBand="0" w:firstRowFirstColumn="0" w:firstRowLastColumn="0" w:lastRowFirstColumn="0" w:lastRowLastColumn="0"/>
+            </w:pPr>
+            <w:r>
+              <w:t>Validates target is an actor method.</w:t>
+            </w:r>
+          </w:p>
+          <w:p>
+            <w:pPr>
+              <w:cnfStyle w:val="000000000000" w:firstRow="0" w:lastRow="0" w:firstColumn="0" w:lastColumn="0" w:oddVBand="0" w:evenVBand="0" w:oddHBand="0" w:evenHBand="0" w:firstRowFirstColumn="0" w:firstRowLastColumn="0" w:lastRowFirstColumn="0" w:lastRowLastColumn="0"/>
+            </w:pPr>
+            <w:r>
+              <w:t>Updates PPL tag information.</w:t>
+            </w:r>
+          </w:p>
+          <w:p>
+            <w:pPr>
+              <w:cnfStyle w:val="000000000000" w:firstRow="0" w:lastRow="0" w:firstColumn="0" w:lastColumn="0" w:oddVBand="0" w:evenVBand="0" w:oddHBand="0" w:evenHBand="0" w:firstRowFirstColumn="0" w:firstRowLastColumn="0" w:lastRowFirstColumn="0" w:lastRowLastColumn="0"/>
+            </w:pPr>
+            <w:r>
+              <w:t>Obtains Target reference, Project Item Reference, Project Path</w:t>
+            </w:r>
+          </w:p>
+        </w:tc>
+      </w:tr>
+      <w:tr>
+        <w:tc>
+          <w:tcPr>
+            <w:cnfStyle w:val="001000000000" w:firstRow="0" w:lastRow="0" w:firstColumn="1" w:lastColumn="0" w:oddVBand="0" w:evenVBand="0" w:oddHBand="0" w:evenHBand="0" w:firstRowFirstColumn="0" w:firstRowLastColumn="0" w:lastRowFirstColumn="0" w:lastRowLastColumn="0"/>
+            <w:tcW w:w="3116" w:type="dxa"/>
+          </w:tcPr>
+          <w:p>
+            <w:pPr>
+              <w:rPr>
+                <w:b w:val="0"/>
+                <w:bCs w:val="0"/>
+              </w:rPr>
+            </w:pPr>
+            <w:r>
+              <w:rPr>
+                <w:b w:val="0"/>
+                <w:bCs w:val="0"/>
+              </w:rPr>
+              <w:t>Create Message for Method.vi</w:t>
+            </w:r>
+          </w:p>
+        </w:tc>
+        <w:tc>
+          <w:tcPr>
+            <w:tcW w:w="5879" w:type="dxa"/>
+          </w:tcPr>
+          <w:p>
+            <w:pPr>
+              <w:cnfStyle w:val="000000000000" w:firstRow="0" w:lastRow="0" w:firstColumn="0" w:lastColumn="0" w:oddVBand="0" w:evenVBand="0" w:oddHBand="0" w:evenHBand="0" w:firstRowFirstColumn="0" w:firstRowLastColumn="0" w:lastRowFirstColumn="0" w:lastRowLastColumn="0"/>
+            </w:pPr>
+            <w:r>
+              <w:t>Selects C</w:t>
+            </w:r>
+            <w:r>
+              <w:t>oupled</w:t>
+            </w:r>
+            <w:r>
+              <w:t xml:space="preserve"> Message Scripter.</w:t>
+            </w:r>
+          </w:p>
+          <w:p>
+            <w:pPr>
+              <w:cnfStyle w:val="000000000000" w:firstRow="0" w:lastRow="0" w:firstColumn="0" w:lastColumn="0" w:oddVBand="0" w:evenVBand="0" w:oddHBand="0" w:evenHBand="0" w:firstRowFirstColumn="0" w:firstRowLastColumn="0" w:lastRowFirstColumn="0" w:lastRowLastColumn="0"/>
+            </w:pPr>
+            <w:r>
+              <w:t xml:space="preserve">Selects Target Method </w:t>
+            </w:r>
+            <w:proofErr w:type="spellStart"/>
+            <w:r>
+              <w:t>Prototyper</w:t>
+            </w:r>
+            <w:proofErr w:type="spellEnd"/>
+            <w:r>
+              <w:t>.</w:t>
+            </w:r>
+          </w:p>
+        </w:tc>
+      </w:tr>
+      <w:tr>
+        <w:tc>
+          <w:tcPr>
+            <w:cnfStyle w:val="001000000000" w:firstRow="0" w:lastRow="0" w:firstColumn="1" w:lastColumn="0" w:oddVBand="0" w:evenVBand="0" w:oddHBand="0" w:evenHBand="0" w:firstRowFirstColumn="0" w:firstRowLastColumn="0" w:lastRowFirstColumn="0" w:lastRowLastColumn="0"/>
+            <w:tcW w:w="3116" w:type="dxa"/>
+          </w:tcPr>
+          <w:p>
+            <w:pPr>
+              <w:rPr>
+                <w:b w:val="0"/>
+                <w:bCs w:val="0"/>
+              </w:rPr>
+            </w:pPr>
+            <w:r>
+              <w:rPr>
+                <w:b w:val="0"/>
+                <w:bCs w:val="0"/>
+              </w:rPr>
+              <w:lastRenderedPageBreak/>
+              <w:t xml:space="preserve">Coupled Message </w:t>
+            </w:r>
+            <w:proofErr w:type="spellStart"/>
+            <w:r>
+              <w:rPr>
+                <w:b w:val="0"/>
+                <w:bCs w:val="0"/>
+              </w:rPr>
+              <w:t>Scripter.lvclass:Make.vi</w:t>
+            </w:r>
+            <w:proofErr w:type="spellEnd"/>
+          </w:p>
+        </w:tc>
+        <w:tc>
+          <w:tcPr>
+            <w:tcW w:w="5879" w:type="dxa"/>
+          </w:tcPr>
+          <w:p>
+            <w:pPr>
+              <w:cnfStyle w:val="000000000000" w:firstRow="0" w:lastRow="0" w:firstColumn="0" w:lastColumn="0" w:oddVBand="0" w:evenVBand="0" w:oddHBand="0" w:evenHBand="0" w:firstRowFirstColumn="0" w:firstRowLastColumn="0" w:lastRowFirstColumn="0" w:lastRowLastColumn="0"/>
+            </w:pPr>
+            <w:r>
+              <w:t>Validates target method scope.</w:t>
+            </w:r>
+          </w:p>
+          <w:p>
+            <w:pPr>
+              <w:cnfStyle w:val="000000000000" w:firstRow="0" w:lastRow="0" w:firstColumn="0" w:lastColumn="0" w:oddVBand="0" w:evenVBand="0" w:oddHBand="0" w:evenHBand="0" w:firstRowFirstColumn="0" w:firstRowLastColumn="0" w:lastRowFirstColumn="0" w:lastRowLastColumn="0"/>
+            </w:pPr>
+            <w:r>
+              <w:t>Confirms message doesn’t’ already exist.</w:t>
+            </w:r>
+          </w:p>
+          <w:p>
+            <w:pPr>
+              <w:cnfStyle w:val="000000000000" w:firstRow="0" w:lastRow="0" w:firstColumn="0" w:lastColumn="0" w:oddVBand="0" w:evenVBand="0" w:oddHBand="0" w:evenHBand="0" w:firstRowFirstColumn="0" w:firstRowLastColumn="0" w:lastRowFirstColumn="0" w:lastRowLastColumn="0"/>
+            </w:pPr>
+            <w:r>
+              <w:t>Invokes Create Message.vi.</w:t>
+            </w:r>
+          </w:p>
+          <w:p>
+            <w:pPr>
+              <w:cnfStyle w:val="000000000000" w:firstRow="0" w:lastRow="0" w:firstColumn="0" w:lastColumn="0" w:oddVBand="0" w:evenVBand="0" w:oddHBand="0" w:evenHBand="0" w:firstRowFirstColumn="0" w:firstRowLastColumn="0" w:lastRowFirstColumn="0" w:lastRowLastColumn="0"/>
+            </w:pPr>
+            <w:r>
+              <w:t>Adds message to project.</w:t>
+            </w:r>
+          </w:p>
+          <w:p>
+            <w:pPr>
+              <w:cnfStyle w:val="000000000000" w:firstRow="0" w:lastRow="0" w:firstColumn="0" w:lastColumn="0" w:oddVBand="0" w:evenVBand="0" w:oddHBand="0" w:evenHBand="0" w:firstRowFirstColumn="0" w:firstRowLastColumn="0" w:lastRowFirstColumn="0" w:lastRowLastColumn="0"/>
+            </w:pPr>
+            <w:r>
+              <w:t>Performs cleanup operations.</w:t>
+            </w:r>
+          </w:p>
+        </w:tc>
+      </w:tr>
+    </w:tbl>
+    <w:p/>
+    <w:p>
+      <w:r>
+        <w:t>For Concrete Child messages</w:t>
+      </w:r>
+      <w:r>
+        <w:t xml:space="preserve"> (Item only)</w:t>
+      </w:r>
+      <w:r>
+        <w:t>:</w:t>
+      </w:r>
+    </w:p>
+    <w:tbl>
+      <w:tblPr>
+        <w:tblStyle w:val="GridTable1Light"/>
+        <w:tblW w:w="0" w:type="auto"/>
+        <w:tblLook w:val="04A0" w:firstRow="1" w:lastRow="0" w:firstColumn="1" w:lastColumn="0" w:noHBand="0" w:noVBand="1"/>
+      </w:tblPr>
+      <w:tblGrid>
+        <w:gridCol w:w="3116"/>
+        <w:gridCol w:w="5879"/>
+      </w:tblGrid>
+      <w:tr>
+        <w:trPr>
+          <w:cnfStyle w:val="100000000000" w:firstRow="1" w:lastRow="0" w:firstColumn="0" w:lastColumn="0" w:oddVBand="0" w:evenVBand="0" w:oddHBand="0" w:evenHBand="0" w:firstRowFirstColumn="0" w:firstRowLastColumn="0" w:lastRowFirstColumn="0" w:lastRowLastColumn="0"/>
+        </w:trPr>
+        <w:tc>
+          <w:tcPr>
+            <w:cnfStyle w:val="001000000000" w:firstRow="0" w:lastRow="0" w:firstColumn="1" w:lastColumn="0" w:oddVBand="0" w:evenVBand="0" w:oddHBand="0" w:evenHBand="0" w:firstRowFirstColumn="0" w:firstRowLastColumn="0" w:lastRowFirstColumn="0" w:lastRowLastColumn="0"/>
+            <w:tcW w:w="3116" w:type="dxa"/>
+          </w:tcPr>
+          <w:p>
+            <w:r>
+              <w:t>VI</w:t>
+            </w:r>
+          </w:p>
+        </w:tc>
+        <w:tc>
+          <w:tcPr>
+            <w:tcW w:w="5879" w:type="dxa"/>
+          </w:tcPr>
+          <w:p>
+            <w:pPr>
+              <w:cnfStyle w:val="100000000000" w:firstRow="1" w:lastRow="0" w:firstColumn="0" w:lastColumn="0" w:oddVBand="0" w:evenVBand="0" w:oddHBand="0" w:evenHBand="0" w:firstRowFirstColumn="0" w:firstRowLastColumn="0" w:lastRowFirstColumn="0" w:lastRowLastColumn="0"/>
+            </w:pPr>
+            <w:r>
+              <w:t>Actions</w:t>
+            </w:r>
+          </w:p>
+        </w:tc>
+      </w:tr>
+      <w:tr>
+        <w:tc>
+          <w:tcPr>
+            <w:cnfStyle w:val="001000000000" w:firstRow="0" w:lastRow="0" w:firstColumn="1" w:lastColumn="0" w:oddVBand="0" w:evenVBand="0" w:oddHBand="0" w:evenHBand="0" w:firstRowFirstColumn="0" w:firstRowLastColumn="0" w:lastRowFirstColumn="0" w:lastRowLastColumn="0"/>
+            <w:tcW w:w="3116" w:type="dxa"/>
+          </w:tcPr>
+          <w:p>
+            <w:pPr>
+              <w:rPr>
+                <w:b w:val="0"/>
+                <w:bCs w:val="0"/>
+              </w:rPr>
+            </w:pPr>
+            <w:r>
+              <w:rPr>
+                <w:b w:val="0"/>
+                <w:bCs w:val="0"/>
+              </w:rPr>
+              <w:t>OnCommand.vi</w:t>
+            </w:r>
+          </w:p>
+        </w:tc>
+        <w:tc>
+          <w:tcPr>
+            <w:tcW w:w="5879" w:type="dxa"/>
+          </w:tcPr>
+          <w:p>
+            <w:pPr>
+              <w:cnfStyle w:val="000000000000" w:firstRow="0" w:lastRow="0" w:firstColumn="0" w:lastColumn="0" w:oddVBand="0" w:evenVBand="0" w:oddHBand="0" w:evenHBand="0" w:firstRowFirstColumn="0" w:firstRowLastColumn="0" w:lastRowFirstColumn="0" w:lastRowLastColumn="0"/>
+            </w:pPr>
+            <w:r>
+              <w:t>Validates target is an actor method.</w:t>
+            </w:r>
+          </w:p>
+          <w:p>
+            <w:pPr>
+              <w:cnfStyle w:val="000000000000" w:firstRow="0" w:lastRow="0" w:firstColumn="0" w:lastColumn="0" w:oddVBand="0" w:evenVBand="0" w:oddHBand="0" w:evenHBand="0" w:firstRowFirstColumn="0" w:firstRowLastColumn="0" w:lastRowFirstColumn="0" w:lastRowLastColumn="0"/>
+            </w:pPr>
+            <w:r>
+              <w:t>Updates PPL tag information.</w:t>
+            </w:r>
+          </w:p>
+          <w:p>
+            <w:pPr>
+              <w:cnfStyle w:val="000000000000" w:firstRow="0" w:lastRow="0" w:firstColumn="0" w:lastColumn="0" w:oddVBand="0" w:evenVBand="0" w:oddHBand="0" w:evenHBand="0" w:firstRowFirstColumn="0" w:firstRowLastColumn="0" w:lastRowFirstColumn="0" w:lastRowLastColumn="0"/>
+            </w:pPr>
+            <w:r>
+              <w:t xml:space="preserve">Obtains Target reference, Project Item Reference, </w:t>
+            </w:r>
+            <w:r>
+              <w:t>Project Path</w:t>
+            </w:r>
+          </w:p>
+        </w:tc>
+      </w:tr>
+      <w:tr>
+        <w:tc>
+          <w:tcPr>
+            <w:cnfStyle w:val="001000000000" w:firstRow="0" w:lastRow="0" w:firstColumn="1" w:lastColumn="0" w:oddVBand="0" w:evenVBand="0" w:oddHBand="0" w:evenHBand="0" w:firstRowFirstColumn="0" w:firstRowLastColumn="0" w:lastRowFirstColumn="0" w:lastRowLastColumn="0"/>
+            <w:tcW w:w="3116" w:type="dxa"/>
+          </w:tcPr>
+          <w:p>
+            <w:pPr>
+              <w:rPr>
+                <w:b w:val="0"/>
+                <w:bCs w:val="0"/>
+              </w:rPr>
+            </w:pPr>
+            <w:r>
+              <w:rPr>
+                <w:b w:val="0"/>
+                <w:bCs w:val="0"/>
+              </w:rPr>
+              <w:t>Create Concrete Message for Method.vi</w:t>
+            </w:r>
+          </w:p>
+        </w:tc>
+        <w:tc>
+          <w:tcPr>
+            <w:tcW w:w="5879" w:type="dxa"/>
+          </w:tcPr>
+          <w:p>
+            <w:pPr>
+              <w:cnfStyle w:val="000000000000" w:firstRow="0" w:lastRow="0" w:firstColumn="0" w:lastColumn="0" w:oddVBand="0" w:evenVBand="0" w:oddHBand="0" w:evenHBand="0" w:firstRowFirstColumn="0" w:firstRowLastColumn="0" w:lastRowFirstColumn="0" w:lastRowLastColumn="0"/>
+            </w:pPr>
+            <w:r>
+              <w:t>Prompts user for parent message class.</w:t>
+            </w:r>
+          </w:p>
+          <w:p>
+            <w:pPr>
+              <w:cnfStyle w:val="000000000000" w:firstRow="0" w:lastRow="0" w:firstColumn="0" w:lastColumn="0" w:oddVBand="0" w:evenVBand="0" w:oddHBand="0" w:evenHBand="0" w:firstRowFirstColumn="0" w:firstRowLastColumn="0" w:lastRowFirstColumn="0" w:lastRowLastColumn="0"/>
+            </w:pPr>
+            <w:r>
+              <w:t>Selects Concrete Message Scripter.</w:t>
+            </w:r>
+          </w:p>
+          <w:p>
+            <w:pPr>
+              <w:cnfStyle w:val="000000000000" w:firstRow="0" w:lastRow="0" w:firstColumn="0" w:lastColumn="0" w:oddVBand="0" w:evenVBand="0" w:oddHBand="0" w:evenHBand="0" w:firstRowFirstColumn="0" w:firstRowLastColumn="0" w:lastRowFirstColumn="0" w:lastRowLastColumn="0"/>
+            </w:pPr>
+            <w:r>
+              <w:t>Selects Target Method Icon Reader (prototype).</w:t>
+            </w:r>
+          </w:p>
+        </w:tc>
+      </w:tr>
+      <w:tr>
+        <w:tc>
+          <w:tcPr>
+            <w:cnfStyle w:val="001000000000" w:firstRow="0" w:lastRow="0" w:firstColumn="1" w:lastColumn="0" w:oddVBand="0" w:evenVBand="0" w:oddHBand="0" w:evenHBand="0" w:firstRowFirstColumn="0" w:firstRowLastColumn="0" w:lastRowFirstColumn="0" w:lastRowLastColumn="0"/>
+            <w:tcW w:w="3116" w:type="dxa"/>
+          </w:tcPr>
+          <w:p>
+            <w:pPr>
+              <w:rPr>
+                <w:b w:val="0"/>
+                <w:bCs w:val="0"/>
+              </w:rPr>
+            </w:pPr>
+            <w:r>
+              <w:rPr>
+                <w:b w:val="0"/>
+                <w:bCs w:val="0"/>
+              </w:rPr>
+              <w:t xml:space="preserve">Concrete Message </w:t>
+            </w:r>
+            <w:proofErr w:type="spellStart"/>
+            <w:r>
+              <w:rPr>
+                <w:b w:val="0"/>
+                <w:bCs w:val="0"/>
+              </w:rPr>
+              <w:t>Scripter.lvclass:Make.vi</w:t>
+            </w:r>
+            <w:proofErr w:type="spellEnd"/>
+          </w:p>
+        </w:tc>
+        <w:tc>
+          <w:tcPr>
+            <w:tcW w:w="5879" w:type="dxa"/>
+          </w:tcPr>
+          <w:p>
+            <w:pPr>
+              <w:cnfStyle w:val="000000000000" w:firstRow="0" w:lastRow="0" w:firstColumn="0" w:lastColumn="0" w:oddVBand="0" w:evenVBand="0" w:oddHBand="0" w:evenHBand="0" w:firstRowFirstColumn="0" w:firstRowLastColumn="0" w:lastRowFirstColumn="0" w:lastRowLastColumn="0"/>
+            </w:pPr>
+            <w:r>
+              <w:t>Validates parent message class.</w:t>
+            </w:r>
+          </w:p>
+        </w:tc>
+      </w:tr>
+      <w:tr>
+        <w:tc>
+          <w:tcPr>
+            <w:cnfStyle w:val="001000000000" w:firstRow="0" w:lastRow="0" w:firstColumn="1" w:lastColumn="0" w:oddVBand="0" w:evenVBand="0" w:oddHBand="0" w:evenHBand="0" w:firstRowFirstColumn="0" w:firstRowLastColumn="0" w:lastRowFirstColumn="0" w:lastRowLastColumn="0"/>
+            <w:tcW w:w="3116" w:type="dxa"/>
+          </w:tcPr>
+          <w:p>
+            <w:pPr>
+              <w:rPr>
+                <w:b w:val="0"/>
+                <w:bCs w:val="0"/>
+              </w:rPr>
+            </w:pPr>
+            <w:r>
+              <w:rPr>
+                <w:b w:val="0"/>
+                <w:bCs w:val="0"/>
+              </w:rPr>
+              <w:t xml:space="preserve">Coupled Message </w:t>
+            </w:r>
+            <w:proofErr w:type="spellStart"/>
+            <w:r>
+              <w:rPr>
+                <w:b w:val="0"/>
+                <w:bCs w:val="0"/>
+              </w:rPr>
+              <w:t>Scripter.lvclass:Make.vi</w:t>
+            </w:r>
+            <w:proofErr w:type="spellEnd"/>
+            <w:r>
+              <w:rPr>
+                <w:b w:val="0"/>
+                <w:bCs w:val="0"/>
+              </w:rPr>
+              <w:t xml:space="preserve"> (invoked parent node)</w:t>
+            </w:r>
+          </w:p>
+        </w:tc>
+        <w:tc>
+          <w:tcPr>
+            <w:tcW w:w="5879" w:type="dxa"/>
+          </w:tcPr>
+          <w:p>
+            <w:pPr>
+              <w:cnfStyle w:val="000000000000" w:firstRow="0" w:lastRow="0" w:firstColumn="0" w:lastColumn="0" w:oddVBand="0" w:evenVBand="0" w:oddHBand="0" w:evenHBand="0" w:firstRowFirstColumn="0" w:firstRowLastColumn="0" w:lastRowFirstColumn="0" w:lastRowLastColumn="0"/>
+            </w:pPr>
+            <w:r>
+              <w:t>Validates target method scope.</w:t>
+            </w:r>
+          </w:p>
+          <w:p>
+            <w:pPr>
+              <w:cnfStyle w:val="000000000000" w:firstRow="0" w:lastRow="0" w:firstColumn="0" w:lastColumn="0" w:oddVBand="0" w:evenVBand="0" w:oddHBand="0" w:evenHBand="0" w:firstRowFirstColumn="0" w:firstRowLastColumn="0" w:lastRowFirstColumn="0" w:lastRowLastColumn="0"/>
+            </w:pPr>
+            <w:r>
+              <w:t>Confirms message doesn’t’ already exist.</w:t>
+            </w:r>
+          </w:p>
+          <w:p>
+            <w:pPr>
+              <w:cnfStyle w:val="000000000000" w:firstRow="0" w:lastRow="0" w:firstColumn="0" w:lastColumn="0" w:oddVBand="0" w:evenVBand="0" w:oddHBand="0" w:evenHBand="0" w:firstRowFirstColumn="0" w:firstRowLastColumn="0" w:lastRowFirstColumn="0" w:lastRowLastColumn="0"/>
+            </w:pPr>
+            <w:r>
+              <w:t>Invokes Create Message.vi.</w:t>
+            </w:r>
+          </w:p>
+          <w:p>
+            <w:pPr>
+              <w:cnfStyle w:val="000000000000" w:firstRow="0" w:lastRow="0" w:firstColumn="0" w:lastColumn="0" w:oddVBand="0" w:evenVBand="0" w:oddHBand="0" w:evenHBand="0" w:firstRowFirstColumn="0" w:firstRowLastColumn="0" w:lastRowFirstColumn="0" w:lastRowLastColumn="0"/>
+            </w:pPr>
+            <w:r>
+              <w:t>Adds message to project.</w:t>
+            </w:r>
+          </w:p>
+          <w:p>
+            <w:pPr>
+              <w:cnfStyle w:val="000000000000" w:firstRow="0" w:lastRow="0" w:firstColumn="0" w:lastColumn="0" w:oddVBand="0" w:evenVBand="0" w:oddHBand="0" w:evenHBand="0" w:firstRowFirstColumn="0" w:firstRowLastColumn="0" w:lastRowFirstColumn="0" w:lastRowLastColumn="0"/>
+            </w:pPr>
+            <w:r>
+              <w:t>Performs cleanup operations.</w:t>
+            </w:r>
+          </w:p>
+        </w:tc>
+      </w:tr>
+    </w:tbl>
+    <w:p/>
+    <w:p>
+      <w:r>
+        <w:rPr>
+          <w:u w:val="single"/>
+        </w:rPr>
+        <w:t>Actor Message Maker Provider</w:t>
+      </w:r>
+    </w:p>
+    <w:p>
+      <w:r>
+        <w:t>For Coupled Messages (Item and Provider):</w:t>
+      </w:r>
+    </w:p>
+    <w:tbl>
+      <w:tblPr>
+        <w:tblStyle w:val="GridTable1Light"/>
+        <w:tblW w:w="0" w:type="auto"/>
+        <w:tblLook w:val="04A0" w:firstRow="1" w:lastRow="0" w:firstColumn="1" w:lastColumn="0" w:noHBand="0" w:noVBand="1"/>
+      </w:tblPr>
+      <w:tblGrid>
+        <w:gridCol w:w="3116"/>
+        <w:gridCol w:w="5879"/>
+      </w:tblGrid>
+      <w:tr>
+        <w:trPr>
+          <w:cnfStyle w:val="100000000000" w:firstRow="1" w:lastRow="0" w:firstColumn="0" w:lastColumn="0" w:oddVBand="0" w:evenVBand="0" w:oddHBand="0" w:evenHBand="0" w:firstRowFirstColumn="0" w:firstRowLastColumn="0" w:lastRowFirstColumn="0" w:lastRowLastColumn="0"/>
+        </w:trPr>
+        <w:tc>
+          <w:tcPr>
+            <w:cnfStyle w:val="001000000000" w:firstRow="0" w:lastRow="0" w:firstColumn="1" w:lastColumn="0" w:oddVBand="0" w:evenVBand="0" w:oddHBand="0" w:evenHBand="0" w:firstRowFirstColumn="0" w:firstRowLastColumn="0" w:lastRowFirstColumn="0" w:lastRowLastColumn="0"/>
+            <w:tcW w:w="3116" w:type="dxa"/>
+          </w:tcPr>
+          <w:p>
+            <w:r>
+              <w:t>VI</w:t>
+            </w:r>
+          </w:p>
+        </w:tc>
+        <w:tc>
+          <w:tcPr>
+            <w:tcW w:w="5879" w:type="dxa"/>
+          </w:tcPr>
+          <w:p>
+            <w:pPr>
+              <w:cnfStyle w:val="100000000000" w:firstRow="1" w:lastRow="0" w:firstColumn="0" w:lastColumn="0" w:oddVBand="0" w:evenVBand="0" w:oddHBand="0" w:evenHBand="0" w:firstRowFirstColumn="0" w:firstRowLastColumn="0" w:lastRowFirstColumn="0" w:lastRowLastColumn="0"/>
+            </w:pPr>
+            <w:r>
+              <w:t>Actions</w:t>
+            </w:r>
+          </w:p>
+        </w:tc>
+      </w:tr>
+      <w:tr>
+        <w:tc>
+          <w:tcPr>
+            <w:cnfStyle w:val="001000000000" w:firstRow="0" w:lastRow="0" w:firstColumn="1" w:lastColumn="0" w:oddVBand="0" w:evenVBand="0" w:oddHBand="0" w:evenHBand="0" w:firstRowFirstColumn="0" w:firstRowLastColumn="0" w:lastRowFirstColumn="0" w:lastRowLastColumn="0"/>
+            <w:tcW w:w="3116" w:type="dxa"/>
+          </w:tcPr>
+          <w:p>
+            <w:pPr>
+              <w:rPr>
+                <w:b w:val="0"/>
+                <w:bCs w:val="0"/>
+              </w:rPr>
+            </w:pPr>
+            <w:r>
+              <w:rPr>
+                <w:b w:val="0"/>
+                <w:bCs w:val="0"/>
+              </w:rPr>
+              <w:t>OnCommand.vi</w:t>
+            </w:r>
+          </w:p>
+        </w:tc>
+        <w:tc>
+          <w:tcPr>
+            <w:tcW w:w="5879" w:type="dxa"/>
+          </w:tcPr>
+          <w:p>
+            <w:pPr>
+              <w:cnfStyle w:val="000000000000" w:firstRow="0" w:lastRow="0" w:firstColumn="0" w:lastColumn="0" w:oddVBand="0" w:evenVBand="0" w:oddHBand="0" w:evenHBand="0" w:firstRowFirstColumn="0" w:firstRowLastColumn="0" w:lastRowFirstColumn="0" w:lastRowLastColumn="0"/>
+            </w:pPr>
+            <w:r>
+              <w:t>Starts call chain.</w:t>
+            </w:r>
+          </w:p>
+        </w:tc>
+      </w:tr>
+      <w:tr>
+        <w:tc>
+          <w:tcPr>
+            <w:cnfStyle w:val="001000000000" w:firstRow="0" w:lastRow="0" w:firstColumn="1" w:lastColumn="0" w:oddVBand="0" w:evenVBand="0" w:oddHBand="0" w:evenHBand="0" w:firstRowFirstColumn="0" w:firstRowLastColumn="0" w:lastRowFirstColumn="0" w:lastRowLastColumn="0"/>
+            <w:tcW w:w="3116" w:type="dxa"/>
+          </w:tcPr>
+          <w:p>
+            <w:pPr>
+              <w:rPr>
+                <w:b w:val="0"/>
+                <w:bCs w:val="0"/>
+              </w:rPr>
+            </w:pPr>
+            <w:r>
+              <w:rPr>
+                <w:b w:val="0"/>
+                <w:bCs w:val="0"/>
+              </w:rPr>
+              <w:t>Create Message Classes for Actor.vi</w:t>
+            </w:r>
+          </w:p>
+        </w:tc>
+        <w:tc>
+          <w:tcPr>
+            <w:tcW w:w="5879" w:type="dxa"/>
+          </w:tcPr>
+          <w:p>
+            <w:pPr>
+              <w:cnfStyle w:val="000000000000" w:firstRow="0" w:lastRow="0" w:firstColumn="0" w:lastColumn="0" w:oddVBand="0" w:evenVBand="0" w:oddHBand="0" w:evenHBand="0" w:firstRowFirstColumn="0" w:firstRowLastColumn="0" w:lastRowFirstColumn="0" w:lastRowLastColumn="0"/>
+            </w:pPr>
+            <w:r>
+              <w:t>Validates target is an actor.</w:t>
+            </w:r>
+          </w:p>
+          <w:p>
+            <w:pPr>
+              <w:cnfStyle w:val="000000000000" w:firstRow="0" w:lastRow="0" w:firstColumn="0" w:lastColumn="0" w:oddVBand="0" w:evenVBand="0" w:oddHBand="0" w:evenHBand="0" w:firstRowFirstColumn="0" w:firstRowLastColumn="0" w:lastRowFirstColumn="0" w:lastRowLastColumn="0"/>
+            </w:pPr>
+            <w:r>
+              <w:t>Updates PPL tag information.</w:t>
+            </w:r>
+          </w:p>
+          <w:p>
+            <w:pPr>
+              <w:cnfStyle w:val="000000000000" w:firstRow="0" w:lastRow="0" w:firstColumn="0" w:lastColumn="0" w:oddVBand="0" w:evenVBand="0" w:oddHBand="0" w:evenHBand="0" w:firstRowFirstColumn="0" w:firstRowLastColumn="0" w:lastRowFirstColumn="0" w:lastRowLastColumn="0"/>
+            </w:pPr>
+            <w:r>
+              <w:t xml:space="preserve">Obtains Target reference, </w:t>
+            </w:r>
+            <w:r>
+              <w:t>Item</w:t>
+            </w:r>
+            <w:r>
+              <w:t xml:space="preserve"> Reference</w:t>
+            </w:r>
+            <w:r>
+              <w:t>s for each method of the target actor</w:t>
+            </w:r>
+            <w:r>
+              <w:t>, Project Path</w:t>
+            </w:r>
+          </w:p>
+        </w:tc>
+      </w:tr>
+      <w:tr>
+        <w:tc>
+          <w:tcPr>
+            <w:cnfStyle w:val="001000000000" w:firstRow="0" w:lastRow="0" w:firstColumn="1" w:lastColumn="0" w:oddVBand="0" w:evenVBand="0" w:oddHBand="0" w:evenHBand="0" w:firstRowFirstColumn="0" w:firstRowLastColumn="0" w:lastRowFirstColumn="0" w:lastRowLastColumn="0"/>
+            <w:tcW w:w="3116" w:type="dxa"/>
+          </w:tcPr>
+          <w:p>
+            <w:pPr>
+              <w:rPr>
+                <w:b w:val="0"/>
+                <w:bCs w:val="0"/>
+              </w:rPr>
+            </w:pPr>
+            <w:r>
+              <w:rPr>
+                <w:b w:val="0"/>
+                <w:bCs w:val="0"/>
+              </w:rPr>
+              <w:t>Create Message for Method.vi</w:t>
+            </w:r>
+          </w:p>
+        </w:tc>
+        <w:tc>
+          <w:tcPr>
+            <w:tcW w:w="5879" w:type="dxa"/>
+          </w:tcPr>
+          <w:p>
+            <w:pPr>
+              <w:cnfStyle w:val="000000000000" w:firstRow="0" w:lastRow="0" w:firstColumn="0" w:lastColumn="0" w:oddVBand="0" w:evenVBand="0" w:oddHBand="0" w:evenHBand="0" w:firstRowFirstColumn="0" w:firstRowLastColumn="0" w:lastRowFirstColumn="0" w:lastRowLastColumn="0"/>
+            </w:pPr>
+            <w:r>
+              <w:t>Selects Coupled Message Scripter.</w:t>
+            </w:r>
+          </w:p>
+          <w:p>
+            <w:pPr>
+              <w:cnfStyle w:val="000000000000" w:firstRow="0" w:lastRow="0" w:firstColumn="0" w:lastColumn="0" w:oddVBand="0" w:evenVBand="0" w:oddHBand="0" w:evenHBand="0" w:firstRowFirstColumn="0" w:firstRowLastColumn="0" w:lastRowFirstColumn="0" w:lastRowLastColumn="0"/>
+            </w:pPr>
+            <w:r>
+              <w:t xml:space="preserve">Selects Target Method </w:t>
+            </w:r>
+            <w:proofErr w:type="spellStart"/>
+            <w:r>
+              <w:t>Prototyper</w:t>
+            </w:r>
+            <w:proofErr w:type="spellEnd"/>
+            <w:r>
+              <w:t>.</w:t>
+            </w:r>
+          </w:p>
+        </w:tc>
+      </w:tr>
+      <w:tr>
+        <w:tc>
+          <w:tcPr>
+            <w:cnfStyle w:val="001000000000" w:firstRow="0" w:lastRow="0" w:firstColumn="1" w:lastColumn="0" w:oddVBand="0" w:evenVBand="0" w:oddHBand="0" w:evenHBand="0" w:firstRowFirstColumn="0" w:firstRowLastColumn="0" w:lastRowFirstColumn="0" w:lastRowLastColumn="0"/>
+            <w:tcW w:w="3116" w:type="dxa"/>
+          </w:tcPr>
+          <w:p>
+            <w:pPr>
+              <w:rPr>
+                <w:b w:val="0"/>
+                <w:bCs w:val="0"/>
+              </w:rPr>
+            </w:pPr>
+            <w:r>
+              <w:rPr>
+                <w:b w:val="0"/>
+                <w:bCs w:val="0"/>
+              </w:rPr>
+              <w:t xml:space="preserve">Coupled Message </w:t>
+            </w:r>
+            <w:proofErr w:type="spellStart"/>
+            <w:r>
+              <w:rPr>
+                <w:b w:val="0"/>
+                <w:bCs w:val="0"/>
+              </w:rPr>
+              <w:t>Scripter.lvclass:Make.vi</w:t>
+            </w:r>
+            <w:proofErr w:type="spellEnd"/>
+          </w:p>
+        </w:tc>
+        <w:tc>
+          <w:tcPr>
+            <w:tcW w:w="5879" w:type="dxa"/>
+          </w:tcPr>
+          <w:p>
+            <w:pPr>
+              <w:cnfStyle w:val="000000000000" w:firstRow="0" w:lastRow="0" w:firstColumn="0" w:lastColumn="0" w:oddVBand="0" w:evenVBand="0" w:oddHBand="0" w:evenHBand="0" w:firstRowFirstColumn="0" w:firstRowLastColumn="0" w:lastRowFirstColumn="0" w:lastRowLastColumn="0"/>
+            </w:pPr>
+            <w:r>
+              <w:t>Validates target method scope.</w:t>
+            </w:r>
+          </w:p>
+          <w:p>
+            <w:pPr>
+              <w:cnfStyle w:val="000000000000" w:firstRow="0" w:lastRow="0" w:firstColumn="0" w:lastColumn="0" w:oddVBand="0" w:evenVBand="0" w:oddHBand="0" w:evenHBand="0" w:firstRowFirstColumn="0" w:firstRowLastColumn="0" w:lastRowFirstColumn="0" w:lastRowLastColumn="0"/>
+            </w:pPr>
+            <w:r>
+              <w:t>Confirms message doesn’t’ already exist.</w:t>
+            </w:r>
+          </w:p>
+          <w:p>
+            <w:pPr>
+              <w:cnfStyle w:val="000000000000" w:firstRow="0" w:lastRow="0" w:firstColumn="0" w:lastColumn="0" w:oddVBand="0" w:evenVBand="0" w:oddHBand="0" w:evenHBand="0" w:firstRowFirstColumn="0" w:firstRowLastColumn="0" w:lastRowFirstColumn="0" w:lastRowLastColumn="0"/>
+            </w:pPr>
+            <w:r>
+              <w:t>Invokes Create Message.vi.</w:t>
+            </w:r>
+          </w:p>
+          <w:p>
+            <w:pPr>
+              <w:cnfStyle w:val="000000000000" w:firstRow="0" w:lastRow="0" w:firstColumn="0" w:lastColumn="0" w:oddVBand="0" w:evenVBand="0" w:oddHBand="0" w:evenHBand="0" w:firstRowFirstColumn="0" w:firstRowLastColumn="0" w:lastRowFirstColumn="0" w:lastRowLastColumn="0"/>
+            </w:pPr>
+            <w:r>
+              <w:t>Adds message to project.</w:t>
+            </w:r>
+          </w:p>
+          <w:p>
+            <w:pPr>
+              <w:cnfStyle w:val="000000000000" w:firstRow="0" w:lastRow="0" w:firstColumn="0" w:lastColumn="0" w:oddVBand="0" w:evenVBand="0" w:oddHBand="0" w:evenHBand="0" w:firstRowFirstColumn="0" w:firstRowLastColumn="0" w:lastRowFirstColumn="0" w:lastRowLastColumn="0"/>
+            </w:pPr>
+            <w:r>
+              <w:t>Performs cleanup operations.</w:t>
+            </w:r>
+          </w:p>
+        </w:tc>
+      </w:tr>
+    </w:tbl>
+    <w:p/>
+    <w:p>
+      <w:r>
+        <w:t>For Abstract Messages (Item only):</w:t>
+      </w:r>
+    </w:p>
+    <w:tbl>
+      <w:tblPr>
+        <w:tblStyle w:val="GridTable1Light"/>
+        <w:tblW w:w="0" w:type="auto"/>
+        <w:tblLook w:val="04A0" w:firstRow="1" w:lastRow="0" w:firstColumn="1" w:lastColumn="0" w:noHBand="0" w:noVBand="1"/>
+      </w:tblPr>
+      <w:tblGrid>
+        <w:gridCol w:w="3116"/>
+        <w:gridCol w:w="5879"/>
+      </w:tblGrid>
+      <w:tr>
+        <w:trPr>
+          <w:cnfStyle w:val="100000000000" w:firstRow="1" w:lastRow="0" w:firstColumn="0" w:lastColumn="0" w:oddVBand="0" w:evenVBand="0" w:oddHBand="0" w:evenHBand="0" w:firstRowFirstColumn="0" w:firstRowLastColumn="0" w:lastRowFirstColumn="0" w:lastRowLastColumn="0"/>
+        </w:trPr>
+        <w:tc>
+          <w:tcPr>
+            <w:cnfStyle w:val="001000000000" w:firstRow="0" w:lastRow="0" w:firstColumn="1" w:lastColumn="0" w:oddVBand="0" w:evenVBand="0" w:oddHBand="0" w:evenHBand="0" w:firstRowFirstColumn="0" w:firstRowLastColumn="0" w:lastRowFirstColumn="0" w:lastRowLastColumn="0"/>
+            <w:tcW w:w="3116" w:type="dxa"/>
+          </w:tcPr>
+          <w:p>
+            <w:r>
+              <w:t>VI</w:t>
+            </w:r>
+          </w:p>
+        </w:tc>
+        <w:tc>
+          <w:tcPr>
+            <w:tcW w:w="5879" w:type="dxa"/>
+          </w:tcPr>
+          <w:p>
+            <w:pPr>
+              <w:cnfStyle w:val="100000000000" w:firstRow="1" w:lastRow="0" w:firstColumn="0" w:lastColumn="0" w:oddVBand="0" w:evenVBand="0" w:oddHBand="0" w:evenHBand="0" w:firstRowFirstColumn="0" w:firstRowLastColumn="0" w:lastRowFirstColumn="0" w:lastRowLastColumn="0"/>
+            </w:pPr>
+            <w:r>
+              <w:t>Actions</w:t>
+            </w:r>
+          </w:p>
+        </w:tc>
+      </w:tr>
+      <w:tr>
+        <w:tc>
+          <w:tcPr>
+            <w:cnfStyle w:val="001000000000" w:firstRow="0" w:lastRow="0" w:firstColumn="1" w:lastColumn="0" w:oddVBand="0" w:evenVBand="0" w:oddHBand="0" w:evenHBand="0" w:firstRowFirstColumn="0" w:firstRowLastColumn="0" w:lastRowFirstColumn="0" w:lastRowLastColumn="0"/>
+            <w:tcW w:w="3116" w:type="dxa"/>
+          </w:tcPr>
+          <w:p>
+            <w:pPr>
+              <w:rPr>
+                <w:b w:val="0"/>
+                <w:bCs w:val="0"/>
+              </w:rPr>
+            </w:pPr>
+            <w:r>
+              <w:rPr>
+                <w:b w:val="0"/>
+                <w:bCs w:val="0"/>
+              </w:rPr>
+              <w:t>OnCommand.vi</w:t>
+            </w:r>
+          </w:p>
+        </w:tc>
+        <w:tc>
+          <w:tcPr>
+            <w:tcW w:w="5879" w:type="dxa"/>
+          </w:tcPr>
+          <w:p>
+            <w:pPr>
+              <w:cnfStyle w:val="000000000000" w:firstRow="0" w:lastRow="0" w:firstColumn="0" w:lastColumn="0" w:oddVBand="0" w:evenVBand="0" w:oddHBand="0" w:evenHBand="0" w:firstRowFirstColumn="0" w:firstRowLastColumn="0" w:lastRowFirstColumn="0" w:lastRowLastColumn="0"/>
+            </w:pPr>
+            <w:r>
+              <w:t>S</w:t>
+            </w:r>
+            <w:r>
+              <w:t>elects Abstract Message Scripter</w:t>
+            </w:r>
+          </w:p>
+        </w:tc>
+      </w:tr>
+      <w:tr>
+        <w:tc>
+          <w:tcPr>
+            <w:cnfStyle w:val="001000000000" w:firstRow="0" w:lastRow="0" w:firstColumn="1" w:lastColumn="0" w:oddVBand="0" w:evenVBand="0" w:oddHBand="0" w:evenHBand="0" w:firstRowFirstColumn="0" w:firstRowLastColumn="0" w:lastRowFirstColumn="0" w:lastRowLastColumn="0"/>
+            <w:tcW w:w="3116" w:type="dxa"/>
+          </w:tcPr>
+          <w:p>
+            <w:pPr>
+              <w:rPr>
+                <w:b w:val="0"/>
+                <w:bCs w:val="0"/>
+              </w:rPr>
+            </w:pPr>
+            <w:r>
+              <w:rPr>
+                <w:b w:val="0"/>
+                <w:bCs w:val="0"/>
+              </w:rPr>
+              <w:lastRenderedPageBreak/>
+              <w:t xml:space="preserve">Create </w:t>
+            </w:r>
+            <w:r>
+              <w:rPr>
+                <w:b w:val="0"/>
+                <w:bCs w:val="0"/>
+              </w:rPr>
+              <w:t xml:space="preserve">Abstract </w:t>
+            </w:r>
+            <w:r>
+              <w:rPr>
+                <w:b w:val="0"/>
+                <w:bCs w:val="0"/>
+              </w:rPr>
+              <w:t>Message Classes for Actor.vi</w:t>
+            </w:r>
+          </w:p>
+        </w:tc>
+        <w:tc>
+          <w:tcPr>
+            <w:tcW w:w="5879" w:type="dxa"/>
+          </w:tcPr>
+          <w:p>
+            <w:pPr>
+              <w:cnfStyle w:val="000000000000" w:firstRow="0" w:lastRow="0" w:firstColumn="0" w:lastColumn="0" w:oddVBand="0" w:evenVBand="0" w:oddHBand="0" w:evenHBand="0" w:firstRowFirstColumn="0" w:firstRowLastColumn="0" w:lastRowFirstColumn="0" w:lastRowLastColumn="0"/>
+            </w:pPr>
+            <w:r>
+              <w:t>Validates target is an actor.</w:t>
+            </w:r>
+          </w:p>
+          <w:p>
+            <w:pPr>
+              <w:cnfStyle w:val="000000000000" w:firstRow="0" w:lastRow="0" w:firstColumn="0" w:lastColumn="0" w:oddVBand="0" w:evenVBand="0" w:oddHBand="0" w:evenHBand="0" w:firstRowFirstColumn="0" w:firstRowLastColumn="0" w:lastRowFirstColumn="0" w:lastRowLastColumn="0"/>
+            </w:pPr>
+            <w:r>
+              <w:t>Updates PPL tag information.</w:t>
+            </w:r>
+          </w:p>
+          <w:p>
+            <w:pPr>
+              <w:cnfStyle w:val="000000000000" w:firstRow="0" w:lastRow="0" w:firstColumn="0" w:lastColumn="0" w:oddVBand="0" w:evenVBand="0" w:oddHBand="0" w:evenHBand="0" w:firstRowFirstColumn="0" w:firstRowLastColumn="0" w:lastRowFirstColumn="0" w:lastRowLastColumn="0"/>
+            </w:pPr>
+            <w:r>
+              <w:t xml:space="preserve">Prompts user </w:t>
+            </w:r>
+            <w:r>
+              <w:t>for message name, path, and attribute source (user prompt or reference method).</w:t>
+            </w:r>
+          </w:p>
+          <w:p>
+            <w:pPr>
+              <w:cnfStyle w:val="000000000000" w:firstRow="0" w:lastRow="0" w:firstColumn="0" w:lastColumn="0" w:oddVBand="0" w:evenVBand="0" w:oddHBand="0" w:evenHBand="0" w:firstRowFirstColumn="0" w:firstRowLastColumn="0" w:lastRowFirstColumn="0" w:lastRowLastColumn="0"/>
+            </w:pPr>
+            <w:r>
+              <w:t>Obtains Target reference, Item References for each method of the target actor, Project Path</w:t>
+            </w:r>
+            <w:r>
+              <w:t>.</w:t>
+            </w:r>
+          </w:p>
+          <w:p>
+            <w:pPr>
+              <w:cnfStyle w:val="000000000000" w:firstRow="0" w:lastRow="0" w:firstColumn="0" w:lastColumn="0" w:oddVBand="0" w:evenVBand="0" w:oddHBand="0" w:evenHBand="0" w:firstRowFirstColumn="0" w:firstRowLastColumn="0" w:lastRowFirstColumn="0" w:lastRowLastColumn="0"/>
+            </w:pPr>
+            <w:r>
+              <w:t xml:space="preserve">Selects </w:t>
+            </w:r>
+            <w:proofErr w:type="spellStart"/>
+            <w:r>
+              <w:t>prototyper</w:t>
+            </w:r>
+            <w:proofErr w:type="spellEnd"/>
+            <w:r>
+              <w:t xml:space="preserve"> (Reference Method or User Defined).</w:t>
+            </w:r>
+          </w:p>
+          <w:p>
+            <w:pPr>
+              <w:cnfStyle w:val="000000000000" w:firstRow="0" w:lastRow="0" w:firstColumn="0" w:lastColumn="0" w:oddVBand="0" w:evenVBand="0" w:oddHBand="0" w:evenHBand="0" w:firstRowFirstColumn="0" w:firstRowLastColumn="0" w:lastRowFirstColumn="0" w:lastRowLastColumn="0"/>
+            </w:pPr>
+            <w:r>
+              <w:t xml:space="preserve">Selects Concrete Send </w:t>
+            </w:r>
+            <w:proofErr w:type="spellStart"/>
+            <w:r>
+              <w:t>Renamer</w:t>
+            </w:r>
+            <w:proofErr w:type="spellEnd"/>
+            <w:r>
+              <w:t xml:space="preserve"> (Send Builder).</w:t>
+            </w:r>
+          </w:p>
+        </w:tc>
+      </w:tr>
+      <w:tr>
+        <w:tc>
+          <w:tcPr>
+            <w:cnfStyle w:val="001000000000" w:firstRow="0" w:lastRow="0" w:firstColumn="1" w:lastColumn="0" w:oddVBand="0" w:evenVBand="0" w:oddHBand="0" w:evenHBand="0" w:firstRowFirstColumn="0" w:firstRowLastColumn="0" w:lastRowFirstColumn="0" w:lastRowLastColumn="0"/>
+            <w:tcW w:w="3116" w:type="dxa"/>
+          </w:tcPr>
+          <w:p>
+            <w:pPr>
+              <w:rPr>
+                <w:b w:val="0"/>
+                <w:bCs w:val="0"/>
+              </w:rPr>
+            </w:pPr>
+            <w:r>
+              <w:rPr>
+                <w:b w:val="0"/>
+                <w:bCs w:val="0"/>
+              </w:rPr>
+              <w:t>Abstract</w:t>
+            </w:r>
+            <w:r>
+              <w:rPr>
+                <w:b w:val="0"/>
+                <w:bCs w:val="0"/>
+              </w:rPr>
+              <w:t xml:space="preserve"> Message </w:t>
+            </w:r>
+            <w:proofErr w:type="spellStart"/>
+            <w:r>
+              <w:rPr>
+                <w:b w:val="0"/>
+                <w:bCs w:val="0"/>
+              </w:rPr>
+              <w:t>Scripter.lvclass:Make.vi</w:t>
+            </w:r>
+            <w:proofErr w:type="spellEnd"/>
+          </w:p>
+        </w:tc>
+        <w:tc>
+          <w:tcPr>
+            <w:tcW w:w="5879" w:type="dxa"/>
+          </w:tcPr>
+          <w:p>
+            <w:pPr>
+              <w:cnfStyle w:val="000000000000" w:firstRow="0" w:lastRow="0" w:firstColumn="0" w:lastColumn="0" w:oddVBand="0" w:evenVBand="0" w:oddHBand="0" w:evenHBand="0" w:firstRowFirstColumn="0" w:firstRowLastColumn="0" w:lastRowFirstColumn="0" w:lastRowLastColumn="0"/>
+            </w:pPr>
+            <w:r>
+              <w:t>Confirms message doesn’t’ already exist.</w:t>
+            </w:r>
+          </w:p>
+          <w:p>
+            <w:pPr>
+              <w:cnfStyle w:val="000000000000" w:firstRow="0" w:lastRow="0" w:firstColumn="0" w:lastColumn="0" w:oddVBand="0" w:evenVBand="0" w:oddHBand="0" w:evenHBand="0" w:firstRowFirstColumn="0" w:firstRowLastColumn="0" w:lastRowFirstColumn="0" w:lastRowLastColumn="0"/>
+            </w:pPr>
+            <w:r>
+              <w:t>Invokes Create Message.vi.</w:t>
+            </w:r>
+          </w:p>
+          <w:p>
+            <w:pPr>
+              <w:cnfStyle w:val="000000000000" w:firstRow="0" w:lastRow="0" w:firstColumn="0" w:lastColumn="0" w:oddVBand="0" w:evenVBand="0" w:oddHBand="0" w:evenHBand="0" w:firstRowFirstColumn="0" w:firstRowLastColumn="0" w:lastRowFirstColumn="0" w:lastRowLastColumn="0"/>
+            </w:pPr>
+            <w:r>
+              <w:t>Adds message to project.</w:t>
+            </w:r>
+          </w:p>
+          <w:p>
+            <w:pPr>
+              <w:cnfStyle w:val="000000000000" w:firstRow="0" w:lastRow="0" w:firstColumn="0" w:lastColumn="0" w:oddVBand="0" w:evenVBand="0" w:oddHBand="0" w:evenHBand="0" w:firstRowFirstColumn="0" w:firstRowLastColumn="0" w:lastRowFirstColumn="0" w:lastRowLastColumn="0"/>
+            </w:pPr>
+            <w:r>
+              <w:t>Performs cleanup operations.</w:t>
+            </w:r>
+          </w:p>
+        </w:tc>
+      </w:tr>
+    </w:tbl>
+    <w:p/>
+    <w:p>
+      <w:pPr>
+        <w:rPr>
+          <w:b/>
+          <w:bCs/>
+        </w:rPr>
+      </w:pPr>
+      <w:r>
+        <w:rPr>
           <w:b/>
           <w:bCs/>
         </w:rPr>
@@ -2669,62 +4163,99 @@
         <w:t xml:space="preserve">The scripting code for Add Actor and Add Actor Interface is relatively simple and straightforward, and most errors involve user choices incompatible with the state of the users’ project file.  </w:t>
       </w:r>
       <w:r>
-        <w:t xml:space="preserve">The scripting </w:t>
-      </w:r>
-      <w:r>
+        <w:t>The scripting functions are called directly from a user interface (see below), so m</w:t>
+      </w:r>
+      <w:r>
+        <w:t xml:space="preserve">any errors are handled in the moment; users are notified of the error with One Button Dialog boxes, allowing them to cure the error and retry the operation.  In the rare instance of a scripting error, users are notified via the Simple Error handler, invoked at the end of CreateNewWizard_Invoke.vi or </w:t>
+      </w:r>
+      <w:proofErr w:type="spellStart"/>
+      <w:r>
+        <w:t>CreateNewWizard_Invoke</w:t>
+      </w:r>
+      <w:proofErr w:type="spellEnd"/>
+      <w:r>
+        <w:t xml:space="preserve"> Core.vi.</w:t>
+      </w:r>
+    </w:p>
+    <w:p>
+      <w:r>
+        <w:rPr>
+          <w:u w:val="single"/>
+        </w:rPr>
+        <w:t>Secondary Providers</w:t>
+      </w:r>
+    </w:p>
+    <w:p>
+      <w:r>
+        <w:t>Creating a message is much more complicated than creating an actor or actor interface</w:t>
+      </w:r>
+      <w:r>
+        <w:t>, and message creation is invoked directly from the provider framework.  Errors generated by the scripting code are thus forwarded to an error handler, rather than handled in the moment.</w:t>
+      </w:r>
+    </w:p>
+    <w:p>
+      <w:r>
+        <w:t>Some standard LabVIEW error codes have specific meaning in the context of message creation.  Furthermore, a number of the scripting code can calculate one of several error conditions when it encounters a conflict.  Calculated errors are assigned an error code in the 6000 – 6100 range.  (As all error values are consumed within the providers themselves, there is no risk of conflict with error codes users may assign in their applications.)</w:t>
+      </w:r>
+    </w:p>
+    <w:p>
+      <w:r>
+        <w:t xml:space="preserve">Scripting code is invoked by </w:t>
+      </w:r>
+      <w:proofErr w:type="spellStart"/>
+      <w:r>
+        <w:t>Provider_OnCommand</w:t>
+      </w:r>
+      <w:proofErr w:type="spellEnd"/>
+      <w:r>
+        <w:t xml:space="preserve"> and </w:t>
+      </w:r>
+      <w:proofErr w:type="spellStart"/>
+      <w:r>
+        <w:t>Item_OnCommand</w:t>
+      </w:r>
+      <w:proofErr w:type="spellEnd"/>
+      <w:r>
+        <w:t xml:space="preserve"> VIs; each such VI passes any error output to </w:t>
+      </w:r>
+      <w:r>
+        <w:rPr>
+          <w:b/>
+          <w:bCs/>
+        </w:rPr>
+        <w:t xml:space="preserve">Message </w:t>
+      </w:r>
+      <w:proofErr w:type="spellStart"/>
+      <w:r>
+        <w:rPr>
+          <w:b/>
+          <w:bCs/>
+        </w:rPr>
+        <w:t>Maker.lvlib:Error</w:t>
+      </w:r>
+      <w:proofErr w:type="spellEnd"/>
+      <w:r>
+        <w:rPr>
+          <w:b/>
+          <w:bCs/>
+        </w:rPr>
+        <w:t xml:space="preserve"> Handler.vi</w:t>
+      </w:r>
+      <w:r>
+        <w:t>.  This VI specifies error codes with special meaning in this context; where such a code is detected, the handler presents the user with a One Button Dialog box with the appropriate error message.  If an error code is not on the list, the error is passed to Simple Error Handler.vi</w:t>
+      </w:r>
+    </w:p>
+    <w:p>
+      <w:r>
+        <w:t>Here is the front panel of Error Handler.vi, showing the currently supported error codes.  As of this writing, the calculated error codes range from 6000 to 6011.</w:t>
+      </w:r>
+    </w:p>
+    <w:p>
+      <w:r>
+        <w:rPr>
+          <w:noProof/>
+        </w:rPr>
         <w:lastRenderedPageBreak/>
-        <w:t>functions are called directly from a user interface (see below), so m</w:t>
-      </w:r>
-      <w:r>
-        <w:t>any errors are handled in the moment; users are notified of the error with One Button Dialog boxes, allowing them to cure the error and retry the operation.  In the rare instance of a scripting error, users are notified via the Simple Error handler, invoked at the end of CreateNewWizard_Invoke.vi or CreateNewWizard_Invoke Core.vi.</w:t>
-      </w:r>
-    </w:p>
-    <w:p>
-      <w:r>
-        <w:rPr>
-          <w:u w:val="single"/>
-        </w:rPr>
-        <w:t>Secondary Providers</w:t>
-      </w:r>
-    </w:p>
-    <w:p>
-      <w:r>
-        <w:t>Creating a message is much more complicated than creating an actor or actor interface</w:t>
-      </w:r>
-      <w:r>
-        <w:t>, and message creation is invoked directly from the provider framework.  Errors generated by the scripting code are thus forwarded to an error handler, rather than handled in the moment.</w:t>
-      </w:r>
-    </w:p>
-    <w:p>
-      <w:r>
-        <w:t>Some standard LabVIEW error codes have specific meaning in the context of message creation.  Furthermore, a number of the scripting code can calculate one of several error conditions when it encounters a conflict.  Calculated errors are assigned an error code in the 6000 – 6100 range.  (As all error values are consumed within the providers themselves, there is no risk of conflict with error codes users may assign in their applications.)</w:t>
-      </w:r>
-    </w:p>
-    <w:p>
-      <w:r>
-        <w:t xml:space="preserve">Scripting code is invoked by Provider_OnCommand and Item_OnCommand VIs; each such VI passes any error output to </w:t>
-      </w:r>
-      <w:r>
-        <w:rPr>
-          <w:b/>
-          <w:bCs/>
-        </w:rPr>
-        <w:t>Message Maker.lvlib:Error Handler.vi</w:t>
-      </w:r>
-      <w:r>
-        <w:t>.  This VI specifies error codes with special meaning in this context; where such a code is detected, the handler presents the user with a One Button Dialog box with the appropriate error message.  If an error code is not on the list, the error is passed to Simple Error Handler.vi</w:t>
-      </w:r>
-    </w:p>
-    <w:p>
-      <w:r>
-        <w:t>Here is the front panel of Error Handler.vi, showing the currently supported error codes.  As of this writing, the calculated error codes range from 6000 to 6011.</w:t>
-      </w:r>
-    </w:p>
-    <w:p>
-      <w:r>
-        <w:rPr>
-          <w:noProof/>
-        </w:rPr>
         <w:drawing>
           <wp:inline distT="0" distB="0" distL="0" distR="0" wp14:anchorId="0A68D833" wp14:editId="0BB9A341">
             <wp:extent cx="5943600" cy="3563620"/>
@@ -2789,8 +4320,23 @@
           <w:b/>
           <w:bCs/>
         </w:rPr>
-        <w:lastRenderedPageBreak/>
-        <w:t>Add Actor.lvlib:Add Actor.vi</w:t>
+        <w:t xml:space="preserve">Add </w:t>
+      </w:r>
+      <w:proofErr w:type="spellStart"/>
+      <w:r>
+        <w:rPr>
+          <w:b/>
+          <w:bCs/>
+        </w:rPr>
+        <w:t>Actor.lvlib:Add</w:t>
+      </w:r>
+      <w:proofErr w:type="spellEnd"/>
+      <w:r>
+        <w:rPr>
+          <w:b/>
+          <w:bCs/>
+        </w:rPr>
+        <w:t xml:space="preserve"> Actor.vi</w:t>
       </w:r>
       <w:r>
         <w:t xml:space="preserve"> and </w:t>
@@ -2815,7 +4361,23 @@
           <w:b/>
           <w:bCs/>
         </w:rPr>
-        <w:t>Add Actor.lvlib:Add Actor Library to Project.vi</w:t>
+        <w:t xml:space="preserve">Add </w:t>
+      </w:r>
+      <w:proofErr w:type="spellStart"/>
+      <w:r>
+        <w:rPr>
+          <w:b/>
+          <w:bCs/>
+        </w:rPr>
+        <w:t>Actor.lvlib:Add</w:t>
+      </w:r>
+      <w:proofErr w:type="spellEnd"/>
+      <w:r>
+        <w:rPr>
+          <w:b/>
+          <w:bCs/>
+        </w:rPr>
+        <w:t xml:space="preserve"> Actor Library to Project.vi</w:t>
       </w:r>
       <w:r>
         <w:t xml:space="preserve">, followed by either </w:t>
@@ -2825,7 +4387,23 @@
           <w:b/>
           <w:bCs/>
         </w:rPr>
-        <w:t>Add Actor.lvlib:Create Child Actor.vi</w:t>
+        <w:t xml:space="preserve">Add </w:t>
+      </w:r>
+      <w:proofErr w:type="spellStart"/>
+      <w:r>
+        <w:rPr>
+          <w:b/>
+          <w:bCs/>
+        </w:rPr>
+        <w:t>Actor.lvlib:Create</w:t>
+      </w:r>
+      <w:proofErr w:type="spellEnd"/>
+      <w:r>
+        <w:rPr>
+          <w:b/>
+          <w:bCs/>
+        </w:rPr>
+        <w:t xml:space="preserve"> Child Actor.vi</w:t>
       </w:r>
       <w:r>
         <w:t xml:space="preserve"> or </w:t>
@@ -2835,7 +4413,23 @@
           <w:b/>
           <w:bCs/>
         </w:rPr>
-        <w:t>Add Actor Interface.lvlib:Create Interface.vi</w:t>
+        <w:t xml:space="preserve">Add Actor </w:t>
+      </w:r>
+      <w:proofErr w:type="spellStart"/>
+      <w:r>
+        <w:rPr>
+          <w:b/>
+          <w:bCs/>
+        </w:rPr>
+        <w:t>Interface.lvlib:Create</w:t>
+      </w:r>
+      <w:proofErr w:type="spellEnd"/>
+      <w:r>
+        <w:rPr>
+          <w:b/>
+          <w:bCs/>
+        </w:rPr>
+        <w:t xml:space="preserve"> Interface.vi</w:t>
       </w:r>
       <w:r>
         <w:t>.</w:t>
@@ -2843,15 +4437,32 @@
     </w:p>
     <w:p>
       <w:r>
-        <w:t xml:space="preserve">The Add Actor provider supports creating actors that inherit from other children of Actor.lvclass.  These other actors can be source code or included in a PPL.  Add Actor.vi uses an </w:t>
-      </w:r>
-      <w:r>
-        <w:rPr>
-          <w:b/>
-          <w:bCs/>
-        </w:rPr>
-        <w:t>Actor Store.lvclass</w:t>
-      </w:r>
+        <w:t xml:space="preserve">The Add Actor provider supports creating actors that inherit from other children of </w:t>
+      </w:r>
+      <w:proofErr w:type="spellStart"/>
+      <w:r>
+        <w:t>Actor.lvclass</w:t>
+      </w:r>
+      <w:proofErr w:type="spellEnd"/>
+      <w:r>
+        <w:t xml:space="preserve">.  These other actors can be source code or included in a PPL.  Add Actor.vi uses an </w:t>
+      </w:r>
+      <w:r>
+        <w:rPr>
+          <w:b/>
+          <w:bCs/>
+        </w:rPr>
+        <w:t xml:space="preserve">Actor </w:t>
+      </w:r>
+      <w:proofErr w:type="spellStart"/>
+      <w:r>
+        <w:rPr>
+          <w:b/>
+          <w:bCs/>
+        </w:rPr>
+        <w:t>Store.lvclass</w:t>
+      </w:r>
+      <w:proofErr w:type="spellEnd"/>
       <w:r>
         <w:t xml:space="preserve"> to maintain a list of actors previously selected for inheritance.  </w:t>
       </w:r>
@@ -2860,8 +4471,17 @@
           <w:b/>
           <w:bCs/>
         </w:rPr>
-        <w:t>INI Store.lvclass</w:t>
-      </w:r>
+        <w:t xml:space="preserve">INI </w:t>
+      </w:r>
+      <w:proofErr w:type="spellStart"/>
+      <w:r>
+        <w:rPr>
+          <w:b/>
+          <w:bCs/>
+        </w:rPr>
+        <w:t>Store.lvclass</w:t>
+      </w:r>
+      <w:proofErr w:type="spellEnd"/>
       <w:r>
         <w:t xml:space="preserve"> maintains the store as entries in the LabVIEW INI file.  </w:t>
       </w:r>
@@ -2870,13 +4490,46 @@
           <w:b/>
           <w:bCs/>
         </w:rPr>
-        <w:t>Target Store.lvlcass</w:t>
-      </w:r>
+        <w:t xml:space="preserve">Target </w:t>
+      </w:r>
+      <w:proofErr w:type="spellStart"/>
+      <w:r>
+        <w:rPr>
+          <w:b/>
+          <w:bCs/>
+        </w:rPr>
+        <w:t>Store.lvlcass</w:t>
+      </w:r>
+      <w:proofErr w:type="spellEnd"/>
       <w:r>
         <w:t xml:space="preserve"> maintains the store as tags in the project file.  </w:t>
       </w:r>
       <w:r>
-        <w:t>Add Actor.lvlib selects which store to use when it is invoked.  Target Store.lvlcass is selected if an Actor Framework PPL is detected in the project; otherwise, INI Store.lvlcass is selected.</w:t>
+        <w:t xml:space="preserve">Add </w:t>
+      </w:r>
+      <w:proofErr w:type="spellStart"/>
+      <w:r>
+        <w:t>Actor.lvlib</w:t>
+      </w:r>
+      <w:proofErr w:type="spellEnd"/>
+      <w:r>
+        <w:t xml:space="preserve"> selects which store to use when it is invoked.  Target </w:t>
+      </w:r>
+      <w:proofErr w:type="spellStart"/>
+      <w:r>
+        <w:t>Store.lvlcass</w:t>
+      </w:r>
+      <w:proofErr w:type="spellEnd"/>
+      <w:r>
+        <w:t xml:space="preserve"> is selected if an Actor Framework PPL is detected in the project; otherwise, INI </w:t>
+      </w:r>
+      <w:proofErr w:type="spellStart"/>
+      <w:r>
+        <w:t>Store.lvlcass</w:t>
+      </w:r>
+      <w:proofErr w:type="spellEnd"/>
+      <w:r>
+        <w:t xml:space="preserve"> is selected.</w:t>
       </w:r>
     </w:p>
     <w:p>
@@ -2926,16 +4579,33 @@
     </w:p>
     <w:p>
       <w:r>
-        <w:t>Note that these class templates are not part of a library, nor do they inherit from Message.lvclass.  It is much easier to work with an uncoupled class than one that is linked to other code artifacts.</w:t>
-      </w:r>
-    </w:p>
-    <w:p>
-      <w:r>
-        <w:t>To create a message, the providers copy the appropriate template to the specified location, modify its VIs as necessary, change it to inherit from Message.lvclass, and then add it to the actor’s library.</w:t>
-      </w:r>
-    </w:p>
-    <w:p>
-      <w:r>
+        <w:t xml:space="preserve">Note that these class templates are not part of a library, nor do they inherit from </w:t>
+      </w:r>
+      <w:proofErr w:type="spellStart"/>
+      <w:r>
+        <w:t>Message.lvclass</w:t>
+      </w:r>
+      <w:proofErr w:type="spellEnd"/>
+      <w:r>
+        <w:t>.  It is much easier to work with an uncoupled class than one that is linked to other code artifacts.</w:t>
+      </w:r>
+    </w:p>
+    <w:p>
+      <w:r>
+        <w:t xml:space="preserve">To create a message, the providers copy the appropriate template to the specified location, modify its VIs as necessary, change it to inherit from </w:t>
+      </w:r>
+      <w:proofErr w:type="spellStart"/>
+      <w:r>
+        <w:t>Message.lvclass</w:t>
+      </w:r>
+      <w:proofErr w:type="spellEnd"/>
+      <w:r>
+        <w:t>, and then add it to the actor’s library.</w:t>
+      </w:r>
+    </w:p>
+    <w:p>
+      <w:r>
+        <w:lastRenderedPageBreak/>
         <w:t xml:space="preserve">The template to be used is selected based on the provider action invoked by the user. </w:t>
       </w:r>
     </w:p>
@@ -3048,7 +4718,6 @@
         </w:numPr>
       </w:pPr>
       <w:r>
-        <w:lastRenderedPageBreak/>
         <w:t>Class Name:  the name of the new message class.  For an abstract message, this is specified by the developer; otherwise, it is derived from the target method.</w:t>
       </w:r>
     </w:p>
@@ -3070,8 +4739,17 @@
           <w:b/>
           <w:bCs/>
         </w:rPr>
-        <w:t>Scripters, Builders, and Prototypers</w:t>
-      </w:r>
+        <w:t xml:space="preserve">Scripters, Builders, and </w:t>
+      </w:r>
+      <w:proofErr w:type="spellStart"/>
+      <w:r>
+        <w:rPr>
+          <w:b/>
+          <w:bCs/>
+        </w:rPr>
+        <w:t>Prototypers</w:t>
+      </w:r>
+      <w:proofErr w:type="spellEnd"/>
     </w:p>
     <w:p>
       <w:r>
@@ -3088,6 +4766,7 @@
         <w:rPr>
           <w:noProof/>
         </w:rPr>
+        <w:lastRenderedPageBreak/>
         <w:drawing>
           <wp:inline distT="0" distB="0" distL="0" distR="0" wp14:anchorId="2AA3C2A7" wp14:editId="5C257AC5">
             <wp:extent cx="5934075" cy="3057525"/>
@@ -3152,8 +4831,17 @@
           <w:b/>
           <w:bCs/>
         </w:rPr>
-        <w:t>Message Scripter.lvclass</w:t>
-      </w:r>
+        <w:t xml:space="preserve">Message </w:t>
+      </w:r>
+      <w:proofErr w:type="spellStart"/>
+      <w:r>
+        <w:rPr>
+          <w:b/>
+          <w:bCs/>
+        </w:rPr>
+        <w:t>Scripter.lvclass</w:t>
+      </w:r>
+      <w:proofErr w:type="spellEnd"/>
       <w:r>
         <w:t xml:space="preserve">, a template method abstract class, defines the general algorithm (detailed below) and performs scripting operations common to all three types.  Children of this class - </w:t>
       </w:r>
@@ -3162,8 +4850,17 @@
           <w:b/>
           <w:bCs/>
         </w:rPr>
-        <w:t>Abstract Message Scripter.lvclass</w:t>
-      </w:r>
+        <w:t xml:space="preserve">Abstract Message </w:t>
+      </w:r>
+      <w:proofErr w:type="spellStart"/>
+      <w:r>
+        <w:rPr>
+          <w:b/>
+          <w:bCs/>
+        </w:rPr>
+        <w:t>Scripter.lvclass</w:t>
+      </w:r>
+      <w:proofErr w:type="spellEnd"/>
       <w:r>
         <w:t xml:space="preserve">, </w:t>
       </w:r>
@@ -3172,8 +4869,17 @@
           <w:b/>
           <w:bCs/>
         </w:rPr>
-        <w:t>Concrete Message Scripter.lvclass</w:t>
-      </w:r>
+        <w:t xml:space="preserve">Concrete Message </w:t>
+      </w:r>
+      <w:proofErr w:type="spellStart"/>
+      <w:r>
+        <w:rPr>
+          <w:b/>
+          <w:bCs/>
+        </w:rPr>
+        <w:t>Scripter.lvclass</w:t>
+      </w:r>
+      <w:proofErr w:type="spellEnd"/>
       <w:r>
         <w:t>, and</w:t>
       </w:r>
@@ -3182,19 +4888,44 @@
           <w:b/>
           <w:bCs/>
         </w:rPr>
-        <w:t xml:space="preserve"> Coupled Message.lvclass </w:t>
+        <w:t xml:space="preserve"> Coupled </w:t>
+      </w:r>
+      <w:proofErr w:type="spellStart"/>
+      <w:r>
+        <w:rPr>
+          <w:b/>
+          <w:bCs/>
+        </w:rPr>
+        <w:t>Message.lvclass</w:t>
+      </w:r>
+      <w:proofErr w:type="spellEnd"/>
+      <w:r>
+        <w:rPr>
+          <w:b/>
+          <w:bCs/>
+        </w:rPr>
+        <w:t xml:space="preserve"> </w:t>
       </w:r>
       <w:r>
         <w:t>– provide the scripting calls</w:t>
       </w:r>
       <w:r>
-        <w:t xml:space="preserve"> specific to each type.  (Coupled Message.lvclass is the scripter for standard messages.)</w:t>
+        <w:t xml:space="preserve"> specific to each type.  (Coupled </w:t>
+      </w:r>
+      <w:proofErr w:type="spellStart"/>
+      <w:r>
+        <w:t>Message.lvclass</w:t>
+      </w:r>
+      <w:proofErr w:type="spellEnd"/>
+      <w:r>
+        <w:t xml:space="preserve"> is the scripter for standard messages.)</w:t>
       </w:r>
     </w:p>
     <w:p>
       <w:r>
         <w:t xml:space="preserve">Message Scripter also contains (as attributes) an instance of a </w:t>
       </w:r>
+      <w:proofErr w:type="spellStart"/>
       <w:r>
         <w:rPr>
           <w:b/>
@@ -3202,6 +4933,7 @@
         </w:rPr>
         <w:t>Prototyper.lvclass</w:t>
       </w:r>
+      <w:proofErr w:type="spellEnd"/>
       <w:r>
         <w:t xml:space="preserve">, and an instance of a </w:t>
       </w:r>
@@ -3212,6 +4944,7 @@
         </w:rPr>
         <w:t xml:space="preserve">Send </w:t>
       </w:r>
+      <w:proofErr w:type="spellStart"/>
       <w:r>
         <w:rPr>
           <w:b/>
@@ -3224,18 +4957,39 @@
           <w:b/>
           <w:bCs/>
         </w:rPr>
-        <w:t>uilder.lvclass.</w:t>
+        <w:t>uilder.lvclass</w:t>
+      </w:r>
+      <w:proofErr w:type="spellEnd"/>
+      <w:r>
+        <w:rPr>
+          <w:b/>
+          <w:bCs/>
+        </w:rPr>
+        <w:t>.</w:t>
       </w:r>
       <w:r>
         <w:t xml:space="preserve">  These classes invoke scripting code </w:t>
       </w:r>
       <w:r>
-        <w:t>that need to be shared by two of the three scripters.  Prototypers determine a message’s data payload and the icon of the Send VI.  Send Builders create the message’s Send VI.  Both of these types of strategy classes are used by the Coupled and Abstract Message scripters.</w:t>
-      </w:r>
-    </w:p>
-    <w:p>
-      <w:r>
-        <w:t xml:space="preserve">Prototypers inherit </w:t>
+        <w:t xml:space="preserve">that need to be shared by two of the three scripters.  </w:t>
+      </w:r>
+      <w:proofErr w:type="spellStart"/>
+      <w:r>
+        <w:t>Prototypers</w:t>
+      </w:r>
+      <w:proofErr w:type="spellEnd"/>
+      <w:r>
+        <w:t xml:space="preserve"> determine a message’s data payload and the icon of the Send VI.  Send Builders create the message’s Send VI.  Both of these types of strategy classes are used by the Coupled and Abstract Message scripters.</w:t>
+      </w:r>
+    </w:p>
+    <w:p>
+      <w:proofErr w:type="spellStart"/>
+      <w:r>
+        <w:t>Prototypers</w:t>
+      </w:r>
+      <w:proofErr w:type="spellEnd"/>
+      <w:r>
+        <w:t xml:space="preserve"> inherit </w:t>
       </w:r>
       <w:r>
         <w:t xml:space="preserve">from a class that formats the Send VI’s icon.  </w:t>
@@ -3245,8 +4999,17 @@
           <w:b/>
           <w:bCs/>
         </w:rPr>
-        <w:t>Target Method Icon Reader.lvclass</w:t>
-      </w:r>
+        <w:t xml:space="preserve">Target Method Icon </w:t>
+      </w:r>
+      <w:proofErr w:type="spellStart"/>
+      <w:r>
+        <w:rPr>
+          <w:b/>
+          <w:bCs/>
+        </w:rPr>
+        <w:t>Reader.lvclass</w:t>
+      </w:r>
+      <w:proofErr w:type="spellEnd"/>
       <w:r>
         <w:t xml:space="preserve"> derives the icon for coupled messages from the target method’s icon, while </w:t>
       </w:r>
@@ -3255,16 +5018,32 @@
           <w:b/>
           <w:bCs/>
         </w:rPr>
-        <w:t>Abstract Method Icon Prototyper.lvclass</w:t>
-      </w:r>
+        <w:t xml:space="preserve">Abstract Method Icon </w:t>
+      </w:r>
+      <w:proofErr w:type="spellStart"/>
+      <w:r>
+        <w:rPr>
+          <w:b/>
+          <w:bCs/>
+        </w:rPr>
+        <w:t>Prototyper.lvclass</w:t>
+      </w:r>
+      <w:proofErr w:type="spellEnd"/>
       <w:r>
         <w:t xml:space="preserve"> creates the standard icon for abstract messages.</w:t>
       </w:r>
     </w:p>
     <w:p>
       <w:r>
-        <w:lastRenderedPageBreak/>
-        <w:t>The following table summarizes the scripters, prototypers, and builders used to construct each message type.</w:t>
+        <w:t xml:space="preserve">The following table summarizes the scripters, </w:t>
+      </w:r>
+      <w:proofErr w:type="spellStart"/>
+      <w:r>
+        <w:t>prototypers</w:t>
+      </w:r>
+      <w:proofErr w:type="spellEnd"/>
+      <w:r>
+        <w:t>, and builders used to construct each message type.</w:t>
       </w:r>
     </w:p>
     <w:tbl>
@@ -3315,9 +5094,11 @@
             <w:pPr>
               <w:cnfStyle w:val="100000000000" w:firstRow="1" w:lastRow="0" w:firstColumn="0" w:lastColumn="0" w:oddVBand="0" w:evenVBand="0" w:oddHBand="0" w:evenHBand="0" w:firstRowFirstColumn="0" w:firstRowLastColumn="0" w:lastRowFirstColumn="0" w:lastRowLastColumn="0"/>
             </w:pPr>
+            <w:proofErr w:type="spellStart"/>
             <w:r>
               <w:t>Prototyper</w:t>
             </w:r>
+            <w:proofErr w:type="spellEnd"/>
           </w:p>
         </w:tc>
         <w:tc>
@@ -3365,8 +5146,13 @@
               <w:cnfStyle w:val="000000000000" w:firstRow="0" w:lastRow="0" w:firstColumn="0" w:lastColumn="0" w:oddVBand="0" w:evenVBand="0" w:oddHBand="0" w:evenHBand="0" w:firstRowFirstColumn="0" w:firstRowLastColumn="0" w:lastRowFirstColumn="0" w:lastRowLastColumn="0"/>
             </w:pPr>
             <w:r>
-              <w:t>Coupled Message Scripter.lvclass</w:t>
-            </w:r>
+              <w:t xml:space="preserve">Coupled Message </w:t>
+            </w:r>
+            <w:proofErr w:type="spellStart"/>
+            <w:r>
+              <w:t>Scripter.lvclass</w:t>
+            </w:r>
+            <w:proofErr w:type="spellEnd"/>
           </w:p>
         </w:tc>
         <w:tc>
@@ -3378,8 +5164,13 @@
               <w:cnfStyle w:val="000000000000" w:firstRow="0" w:lastRow="0" w:firstColumn="0" w:lastColumn="0" w:oddVBand="0" w:evenVBand="0" w:oddHBand="0" w:evenHBand="0" w:firstRowFirstColumn="0" w:firstRowLastColumn="0" w:lastRowFirstColumn="0" w:lastRowLastColumn="0"/>
             </w:pPr>
             <w:r>
-              <w:t>Target Method Prototyper.lvclass</w:t>
-            </w:r>
+              <w:t xml:space="preserve">Target Method </w:t>
+            </w:r>
+            <w:proofErr w:type="spellStart"/>
+            <w:r>
+              <w:t>Prototyper.lvclass</w:t>
+            </w:r>
+            <w:proofErr w:type="spellEnd"/>
           </w:p>
         </w:tc>
         <w:tc>
@@ -3391,8 +5182,13 @@
               <w:cnfStyle w:val="000000000000" w:firstRow="0" w:lastRow="0" w:firstColumn="0" w:lastColumn="0" w:oddVBand="0" w:evenVBand="0" w:oddHBand="0" w:evenHBand="0" w:firstRowFirstColumn="0" w:firstRowLastColumn="0" w:lastRowFirstColumn="0" w:lastRowLastColumn="0"/>
             </w:pPr>
             <w:r>
-              <w:t>Concrete Send Renamer.lvclass</w:t>
-            </w:r>
+              <w:t xml:space="preserve">Concrete Send </w:t>
+            </w:r>
+            <w:proofErr w:type="spellStart"/>
+            <w:r>
+              <w:t>Renamer.lvclass</w:t>
+            </w:r>
+            <w:proofErr w:type="spellEnd"/>
           </w:p>
         </w:tc>
       </w:tr>
@@ -3436,8 +5232,13 @@
               <w:cnfStyle w:val="000000000000" w:firstRow="0" w:lastRow="0" w:firstColumn="0" w:lastColumn="0" w:oddVBand="0" w:evenVBand="0" w:oddHBand="0" w:evenHBand="0" w:firstRowFirstColumn="0" w:firstRowLastColumn="0" w:lastRowFirstColumn="0" w:lastRowLastColumn="0"/>
             </w:pPr>
             <w:r>
-              <w:t>Abstract Message Scripter.lvclass</w:t>
-            </w:r>
+              <w:t xml:space="preserve">Abstract Message </w:t>
+            </w:r>
+            <w:proofErr w:type="spellStart"/>
+            <w:r>
+              <w:t>Scripter.lvclass</w:t>
+            </w:r>
+            <w:proofErr w:type="spellEnd"/>
           </w:p>
         </w:tc>
         <w:tc>
@@ -3449,8 +5250,13 @@
               <w:cnfStyle w:val="000000000000" w:firstRow="0" w:lastRow="0" w:firstColumn="0" w:lastColumn="0" w:oddVBand="0" w:evenVBand="0" w:oddHBand="0" w:evenHBand="0" w:firstRowFirstColumn="0" w:firstRowLastColumn="0" w:lastRowFirstColumn="0" w:lastRowLastColumn="0"/>
             </w:pPr>
             <w:r>
-              <w:t>Reference Method Prototyper.lvclass</w:t>
-            </w:r>
+              <w:t xml:space="preserve">Reference Method </w:t>
+            </w:r>
+            <w:proofErr w:type="spellStart"/>
+            <w:r>
+              <w:t>Prototyper.lvclass</w:t>
+            </w:r>
+            <w:proofErr w:type="spellEnd"/>
           </w:p>
         </w:tc>
         <w:tc>
@@ -3462,8 +5268,13 @@
               <w:cnfStyle w:val="000000000000" w:firstRow="0" w:lastRow="0" w:firstColumn="0" w:lastColumn="0" w:oddVBand="0" w:evenVBand="0" w:oddHBand="0" w:evenHBand="0" w:firstRowFirstColumn="0" w:firstRowLastColumn="0" w:lastRowFirstColumn="0" w:lastRowLastColumn="0"/>
             </w:pPr>
             <w:r>
-              <w:t>Concrete Send Renamer.lvclass</w:t>
-            </w:r>
+              <w:t xml:space="preserve">Concrete Send </w:t>
+            </w:r>
+            <w:proofErr w:type="spellStart"/>
+            <w:r>
+              <w:t>Renamer.lvclass</w:t>
+            </w:r>
+            <w:proofErr w:type="spellEnd"/>
           </w:p>
         </w:tc>
       </w:tr>
@@ -3507,8 +5318,13 @@
               <w:cnfStyle w:val="000000000000" w:firstRow="0" w:lastRow="0" w:firstColumn="0" w:lastColumn="0" w:oddVBand="0" w:evenVBand="0" w:oddHBand="0" w:evenHBand="0" w:firstRowFirstColumn="0" w:firstRowLastColumn="0" w:lastRowFirstColumn="0" w:lastRowLastColumn="0"/>
             </w:pPr>
             <w:r>
-              <w:t>Abstract Message Scripter.lvclass</w:t>
-            </w:r>
+              <w:t xml:space="preserve">Abstract Message </w:t>
+            </w:r>
+            <w:proofErr w:type="spellStart"/>
+            <w:r>
+              <w:t>Scripter.lvclass</w:t>
+            </w:r>
+            <w:proofErr w:type="spellEnd"/>
           </w:p>
         </w:tc>
         <w:tc>
@@ -3520,8 +5336,13 @@
               <w:cnfStyle w:val="000000000000" w:firstRow="0" w:lastRow="0" w:firstColumn="0" w:lastColumn="0" w:oddVBand="0" w:evenVBand="0" w:oddHBand="0" w:evenHBand="0" w:firstRowFirstColumn="0" w:firstRowLastColumn="0" w:lastRowFirstColumn="0" w:lastRowLastColumn="0"/>
             </w:pPr>
             <w:r>
-              <w:t>User Defined Prototype.lvclass</w:t>
-            </w:r>
+              <w:t xml:space="preserve">User Defined </w:t>
+            </w:r>
+            <w:proofErr w:type="spellStart"/>
+            <w:r>
+              <w:t>Prototype.lvclass</w:t>
+            </w:r>
+            <w:proofErr w:type="spellEnd"/>
           </w:p>
         </w:tc>
         <w:tc>
@@ -3533,8 +5354,13 @@
               <w:cnfStyle w:val="000000000000" w:firstRow="0" w:lastRow="0" w:firstColumn="0" w:lastColumn="0" w:oddVBand="0" w:evenVBand="0" w:oddHBand="0" w:evenHBand="0" w:firstRowFirstColumn="0" w:firstRowLastColumn="0" w:lastRowFirstColumn="0" w:lastRowLastColumn="0"/>
             </w:pPr>
             <w:r>
-              <w:t>Concrete Send Renamer.lvclass</w:t>
-            </w:r>
+              <w:t xml:space="preserve">Concrete Send </w:t>
+            </w:r>
+            <w:proofErr w:type="spellStart"/>
+            <w:r>
+              <w:t>Renamer.lvclass</w:t>
+            </w:r>
+            <w:proofErr w:type="spellEnd"/>
           </w:p>
         </w:tc>
       </w:tr>
@@ -3569,8 +5395,13 @@
               <w:cnfStyle w:val="000000000000" w:firstRow="0" w:lastRow="0" w:firstColumn="0" w:lastColumn="0" w:oddVBand="0" w:evenVBand="0" w:oddHBand="0" w:evenHBand="0" w:firstRowFirstColumn="0" w:firstRowLastColumn="0" w:lastRowFirstColumn="0" w:lastRowLastColumn="0"/>
             </w:pPr>
             <w:r>
-              <w:t>Coupled Message Scripter.lvclass</w:t>
-            </w:r>
+              <w:t xml:space="preserve">Coupled Message </w:t>
+            </w:r>
+            <w:proofErr w:type="spellStart"/>
+            <w:r>
+              <w:t>Scripter.lvclass</w:t>
+            </w:r>
+            <w:proofErr w:type="spellEnd"/>
           </w:p>
         </w:tc>
         <w:tc>
@@ -3582,8 +5413,13 @@
               <w:cnfStyle w:val="000000000000" w:firstRow="0" w:lastRow="0" w:firstColumn="0" w:lastColumn="0" w:oddVBand="0" w:evenVBand="0" w:oddHBand="0" w:evenHBand="0" w:firstRowFirstColumn="0" w:firstRowLastColumn="0" w:lastRowFirstColumn="0" w:lastRowLastColumn="0"/>
             </w:pPr>
             <w:r>
-              <w:t>Target Method Icon Reader.lvclass</w:t>
-            </w:r>
+              <w:t xml:space="preserve">Target Method Icon </w:t>
+            </w:r>
+            <w:proofErr w:type="spellStart"/>
+            <w:r>
+              <w:t>Reader.lvclass</w:t>
+            </w:r>
+            <w:proofErr w:type="spellEnd"/>
           </w:p>
         </w:tc>
         <w:tc>
@@ -3608,6 +5444,7 @@
           <w:b/>
           <w:bCs/>
         </w:rPr>
+        <w:lastRenderedPageBreak/>
         <w:t>The Algorithm</w:t>
       </w:r>
     </w:p>
@@ -3617,21 +5454,53 @@
           <w:b/>
           <w:bCs/>
         </w:rPr>
-        <w:t>Message Maker.lvlib:</w:t>
-      </w:r>
-      <w:r>
-        <w:rPr>
-          <w:b/>
-          <w:bCs/>
-        </w:rPr>
-        <w:t>Message Scripter.lvclass:</w:t>
-      </w:r>
-      <w:r>
-        <w:rPr>
-          <w:b/>
-          <w:bCs/>
-        </w:rPr>
-        <w:t>Create Message.vi</w:t>
+        <w:t xml:space="preserve">Message </w:t>
+      </w:r>
+      <w:proofErr w:type="spellStart"/>
+      <w:r>
+        <w:rPr>
+          <w:b/>
+          <w:bCs/>
+        </w:rPr>
+        <w:t>Maker.lvlib:</w:t>
+      </w:r>
+      <w:r>
+        <w:rPr>
+          <w:b/>
+          <w:bCs/>
+        </w:rPr>
+        <w:t>Message</w:t>
+      </w:r>
+      <w:proofErr w:type="spellEnd"/>
+      <w:r>
+        <w:rPr>
+          <w:b/>
+          <w:bCs/>
+        </w:rPr>
+        <w:t xml:space="preserve"> </w:t>
+      </w:r>
+      <w:proofErr w:type="spellStart"/>
+      <w:r>
+        <w:rPr>
+          <w:b/>
+          <w:bCs/>
+        </w:rPr>
+        <w:t>Scripter.lvclass:</w:t>
+      </w:r>
+      <w:r>
+        <w:rPr>
+          <w:b/>
+          <w:bCs/>
+        </w:rPr>
+        <w:t>Create</w:t>
+      </w:r>
+      <w:proofErr w:type="spellEnd"/>
+      <w:r>
+        <w:rPr>
+          <w:b/>
+          <w:bCs/>
+        </w:rPr>
+        <w:t xml:space="preserve"> Message.vi</w:t>
       </w:r>
       <w:r>
         <w:rPr>
@@ -3781,12 +5650,36 @@
     </w:p>
     <w:p>
       <w:r>
-        <w:t>Overridden by Abstract Message Rescripter.</w:t>
-      </w:r>
-    </w:p>
-    <w:p>
-      <w:r>
-        <w:t>Prototype.vi determines the attributes of the new message class by invoking its prototyper’s Prototype.vi. The Abstract Message Rescripter interrogates the message class being rescripted.</w:t>
+        <w:t xml:space="preserve">Overridden by Abstract Message </w:t>
+      </w:r>
+      <w:proofErr w:type="spellStart"/>
+      <w:r>
+        <w:t>Rescripter</w:t>
+      </w:r>
+      <w:proofErr w:type="spellEnd"/>
+      <w:r>
+        <w:t>.</w:t>
+      </w:r>
+    </w:p>
+    <w:p>
+      <w:r>
+        <w:t xml:space="preserve">Prototype.vi determines the attributes of the new message class by invoking its </w:t>
+      </w:r>
+      <w:proofErr w:type="spellStart"/>
+      <w:r>
+        <w:t>prototyper’s</w:t>
+      </w:r>
+      <w:proofErr w:type="spellEnd"/>
+      <w:r>
+        <w:t xml:space="preserve"> Prototype.vi. The Abstract Message </w:t>
+      </w:r>
+      <w:proofErr w:type="spellStart"/>
+      <w:r>
+        <w:t>Rescripter</w:t>
+      </w:r>
+      <w:proofErr w:type="spellEnd"/>
+      <w:r>
+        <w:t xml:space="preserve"> interrogates the message class being rescripted.</w:t>
       </w:r>
     </w:p>
     <w:p>
@@ -3804,7 +5697,23 @@
           <w:b/>
           <w:bCs/>
         </w:rPr>
-        <w:t xml:space="preserve">Message Maker.lvclass:Copy Member Data from Target.vi.  </w:t>
+        <w:t xml:space="preserve">Message </w:t>
+      </w:r>
+      <w:proofErr w:type="spellStart"/>
+      <w:r>
+        <w:rPr>
+          <w:b/>
+          <w:bCs/>
+        </w:rPr>
+        <w:t>Maker.lvclass:Copy</w:t>
+      </w:r>
+      <w:proofErr w:type="spellEnd"/>
+      <w:r>
+        <w:rPr>
+          <w:b/>
+          <w:bCs/>
+        </w:rPr>
+        <w:t xml:space="preserve"> Member Data from Target.vi.  </w:t>
       </w:r>
     </w:p>
     <w:p>
@@ -3820,7 +5729,6 @@
           <w:bCs/>
           <w:noProof/>
         </w:rPr>
-        <w:lastRenderedPageBreak/>
         <w:drawing>
           <wp:inline distT="0" distB="0" distL="0" distR="0" wp14:anchorId="724D80F7" wp14:editId="406D4070">
             <wp:extent cx="5943600" cy="1905000"/>
@@ -3881,6 +5789,7 @@
         <w:rPr>
           <w:noProof/>
         </w:rPr>
+        <w:lastRenderedPageBreak/>
         <w:drawing>
           <wp:inline distT="0" distB="0" distL="0" distR="0" wp14:anchorId="2330C1CE" wp14:editId="25800E79">
             <wp:extent cx="3352800" cy="1657773"/>
@@ -3996,8 +5905,13 @@
     <w:p/>
     <w:p>
       <w:r>
-        <w:t>User Defined Prototype.lvclass:Prototyper.vi</w:t>
-      </w:r>
+        <w:t xml:space="preserve">User Defined </w:t>
+      </w:r>
+      <w:proofErr w:type="spellStart"/>
+      <w:r>
+        <w:t>Prototype.lvclass:Prototyper.vi</w:t>
+      </w:r>
+      <w:proofErr w:type="spellEnd"/>
       <w:r>
         <w:t xml:space="preserve"> determines the message’s attributes using </w:t>
       </w:r>
@@ -4017,7 +5931,6 @@
         <w:rPr>
           <w:noProof/>
         </w:rPr>
-        <w:lastRenderedPageBreak/>
         <w:drawing>
           <wp:inline distT="0" distB="0" distL="0" distR="0" wp14:anchorId="1D6FEF4A" wp14:editId="211840AE">
             <wp:extent cx="5934075" cy="2057400"/>
@@ -4090,6 +6003,7 @@
         <w:rPr>
           <w:noProof/>
         </w:rPr>
+        <w:lastRenderedPageBreak/>
         <w:drawing>
           <wp:inline distT="0" distB="0" distL="0" distR="0" wp14:anchorId="77A1AEAD" wp14:editId="7EF6BC72">
             <wp:extent cx="1033272" cy="859536"/>
@@ -4143,7 +6057,31 @@
     </w:p>
     <w:p>
       <w:r>
-        <w:t>Overridden by Abstract Message Rescripter, Concrete Message Rescripter, and Coupled Message Rescripter.</w:t>
+        <w:t xml:space="preserve">Overridden by Abstract Message </w:t>
+      </w:r>
+      <w:proofErr w:type="spellStart"/>
+      <w:r>
+        <w:t>Rescripter</w:t>
+      </w:r>
+      <w:proofErr w:type="spellEnd"/>
+      <w:r>
+        <w:t xml:space="preserve">, Concrete Message </w:t>
+      </w:r>
+      <w:proofErr w:type="spellStart"/>
+      <w:r>
+        <w:t>Rescripter</w:t>
+      </w:r>
+      <w:proofErr w:type="spellEnd"/>
+      <w:r>
+        <w:t xml:space="preserve">, and Coupled Message </w:t>
+      </w:r>
+      <w:proofErr w:type="spellStart"/>
+      <w:r>
+        <w:t>Rescripter</w:t>
+      </w:r>
+      <w:proofErr w:type="spellEnd"/>
+      <w:r>
+        <w:t>.</w:t>
       </w:r>
     </w:p>
     <w:p>
@@ -4158,7 +6096,23 @@
           <w:b/>
           <w:bCs/>
         </w:rPr>
-        <w:t>Message Maker.lvlib:Copy Class.vi.</w:t>
+        <w:t xml:space="preserve">Message </w:t>
+      </w:r>
+      <w:proofErr w:type="spellStart"/>
+      <w:r>
+        <w:rPr>
+          <w:b/>
+          <w:bCs/>
+        </w:rPr>
+        <w:t>Maker.lvlib:Copy</w:t>
+      </w:r>
+      <w:proofErr w:type="spellEnd"/>
+      <w:r>
+        <w:rPr>
+          <w:b/>
+          <w:bCs/>
+        </w:rPr>
+        <w:t xml:space="preserve"> Class.vi.</w:t>
       </w:r>
     </w:p>
     <w:p>
@@ -4224,7 +6178,15 @@
     </w:p>
     <w:p>
       <w:r>
-        <w:t>Create Class.vi then opens the parent message class and the new class in the project’s context, and sets the new message’s parent class.  (The parent class is either Message.lvclass, or, in the case of abstract messages, a parent specified by the user.)</w:t>
+        <w:t xml:space="preserve">Create Class.vi then opens the parent message class and the new class in the project’s context, and sets the new message’s parent class.  (The parent class is either </w:t>
+      </w:r>
+      <w:proofErr w:type="spellStart"/>
+      <w:r>
+        <w:t>Message.lvclass</w:t>
+      </w:r>
+      <w:proofErr w:type="spellEnd"/>
+      <w:r>
+        <w:t>, or, in the case of abstract messages, a parent specified by the user.)</w:t>
       </w:r>
     </w:p>
     <w:p>
@@ -4232,7 +6194,6 @@
         <w:rPr>
           <w:noProof/>
         </w:rPr>
-        <w:lastRenderedPageBreak/>
         <w:drawing>
           <wp:inline distT="0" distB="0" distL="0" distR="0" wp14:anchorId="2CE837C8" wp14:editId="2D9AB253">
             <wp:extent cx="4084696" cy="1590675"/>
@@ -4369,6 +6330,7 @@
     </w:p>
     <w:p>
       <w:r>
+        <w:lastRenderedPageBreak/>
         <w:t xml:space="preserve">Add Member Data.vi uses the control references obtained by Prototype.vi to populate the attributes cluster of the new class.  The actual work is performed by </w:t>
       </w:r>
       <w:r>
@@ -4376,7 +6338,23 @@
           <w:b/>
           <w:bCs/>
         </w:rPr>
-        <w:t>Message Maker.lvlib:Add Member Data to Private Data Control.vi</w:t>
+        <w:t xml:space="preserve">Message </w:t>
+      </w:r>
+      <w:proofErr w:type="spellStart"/>
+      <w:r>
+        <w:rPr>
+          <w:b/>
+          <w:bCs/>
+        </w:rPr>
+        <w:t>Maker.lvlib:Add</w:t>
+      </w:r>
+      <w:proofErr w:type="spellEnd"/>
+      <w:r>
+        <w:rPr>
+          <w:b/>
+          <w:bCs/>
+        </w:rPr>
+        <w:t xml:space="preserve"> Member Data to Private Data Control.vi</w:t>
       </w:r>
       <w:r>
         <w:t>.  After opening the private data control of the new message class, the VI adds attributes to it as shown here:</w:t>
@@ -4450,11 +6428,23 @@
         <w:t xml:space="preserve"> traverses a front panel or block diagram </w:t>
       </w:r>
       <w:r>
-        <w:t xml:space="preserve">and returns a reference to each instance of the type that it finds. In this case, we are traversing the message class’s private data control.  It only has one control, the attributes cluster.  The VI then iterates over the array of control references, and uses the Control.Move method to add a copy of each control to the cluster.  Control.Move adds or </w:t>
-      </w:r>
-      <w:r>
-        <w:lastRenderedPageBreak/>
-        <w:t>moves a control within the indicated owner, which can be anything that can hold a control reference (cluster, front panel, etc.).</w:t>
+        <w:t xml:space="preserve">and returns a reference to each instance of the type that it finds. In this case, we are traversing the message class’s private data control.  It only has one control, the attributes cluster.  The VI then iterates over the array of control references, and uses the </w:t>
+      </w:r>
+      <w:proofErr w:type="spellStart"/>
+      <w:r>
+        <w:t>Control.Move</w:t>
+      </w:r>
+      <w:proofErr w:type="spellEnd"/>
+      <w:r>
+        <w:t xml:space="preserve"> method to add a copy of each control to the cluster.  </w:t>
+      </w:r>
+      <w:proofErr w:type="spellStart"/>
+      <w:r>
+        <w:t>Control.Move</w:t>
+      </w:r>
+      <w:proofErr w:type="spellEnd"/>
+      <w:r>
+        <w:t xml:space="preserve"> adds or moves a control within the indicated owner, which can be anything that can hold a control reference (cluster, front panel, etc.).</w:t>
       </w:r>
     </w:p>
     <w:p>
@@ -4466,7 +6456,23 @@
           <w:b/>
           <w:bCs/>
         </w:rPr>
-        <w:t>Message Maker.lvlib:Set Message Clas Icon.vi</w:t>
+        <w:t xml:space="preserve">Message </w:t>
+      </w:r>
+      <w:proofErr w:type="spellStart"/>
+      <w:r>
+        <w:rPr>
+          <w:b/>
+          <w:bCs/>
+        </w:rPr>
+        <w:t>Maker.lvlib:Set</w:t>
+      </w:r>
+      <w:proofErr w:type="spellEnd"/>
+      <w:r>
+        <w:rPr>
+          <w:b/>
+          <w:bCs/>
+        </w:rPr>
+        <w:t xml:space="preserve"> Message Clas Icon.vi</w:t>
       </w:r>
       <w:r>
         <w:t xml:space="preserve"> to set the icon of the message class.</w:t>
@@ -4591,7 +6597,23 @@
           <w:b/>
           <w:bCs/>
         </w:rPr>
-        <w:t>Message Maker.lvlib:Create Send Method.vi</w:t>
+        <w:t xml:space="preserve">Message </w:t>
+      </w:r>
+      <w:proofErr w:type="spellStart"/>
+      <w:r>
+        <w:rPr>
+          <w:b/>
+          <w:bCs/>
+        </w:rPr>
+        <w:t>Maker.lvlib:Create</w:t>
+      </w:r>
+      <w:proofErr w:type="spellEnd"/>
+      <w:r>
+        <w:rPr>
+          <w:b/>
+          <w:bCs/>
+        </w:rPr>
+        <w:t xml:space="preserve"> Send Method.vi</w:t>
       </w:r>
       <w:r>
         <w:t xml:space="preserve">.  This VI copies the Send Template.vi in the template class, under a name of the form Send &lt;target method&gt;.vi.  It then deletes the template VI.  Build.vi then invokes </w:t>
@@ -4601,7 +6623,23 @@
           <w:b/>
           <w:bCs/>
         </w:rPr>
-        <w:t>Message Maker.lvlib:Build Send.vi</w:t>
+        <w:t xml:space="preserve">Message </w:t>
+      </w:r>
+      <w:proofErr w:type="spellStart"/>
+      <w:r>
+        <w:rPr>
+          <w:b/>
+          <w:bCs/>
+        </w:rPr>
+        <w:t>Maker.lvlib:Build</w:t>
+      </w:r>
+      <w:proofErr w:type="spellEnd"/>
+      <w:r>
+        <w:rPr>
+          <w:b/>
+          <w:bCs/>
+        </w:rPr>
+        <w:t xml:space="preserve"> Send.vi</w:t>
       </w:r>
       <w:r>
         <w:t>.</w:t>
@@ -4609,6 +6647,7 @@
     </w:p>
     <w:p>
       <w:r>
+        <w:lastRenderedPageBreak/>
         <w:t xml:space="preserve">If the project includes an Actor Framework PPL, Build Send.vi first uses </w:t>
       </w:r>
       <w:r>
@@ -4616,7 +6655,23 @@
           <w:b/>
           <w:bCs/>
         </w:rPr>
-        <w:t>Message Maker.lvlib:Replace Enqueue if Using PPL.vi</w:t>
+        <w:t xml:space="preserve">Message </w:t>
+      </w:r>
+      <w:proofErr w:type="spellStart"/>
+      <w:r>
+        <w:rPr>
+          <w:b/>
+          <w:bCs/>
+        </w:rPr>
+        <w:t>Maker.lvlib:Replace</w:t>
+      </w:r>
+      <w:proofErr w:type="spellEnd"/>
+      <w:r>
+        <w:rPr>
+          <w:b/>
+          <w:bCs/>
+        </w:rPr>
+        <w:t xml:space="preserve"> Enqueue if Using PPL.vi</w:t>
       </w:r>
       <w:r>
         <w:t xml:space="preserve"> to replace the Actor Framework Message Enqueuer, Message Enqueuer out, and Message Priority controls/indicators used by the Send VI with their PPL equivalents.</w:t>
@@ -4631,10 +6686,34 @@
           <w:b/>
           <w:bCs/>
         </w:rPr>
-        <w:t>Message Maker.lvlib:Add Controls to Method.vi</w:t>
-      </w:r>
-      <w:r>
-        <w:t xml:space="preserve"> to add controls to the Send VI’s front panel.  This VI obtains a reference to the active front panel pane, and then uses Control.Move to place the controls.</w:t>
+        <w:t xml:space="preserve">Message </w:t>
+      </w:r>
+      <w:proofErr w:type="spellStart"/>
+      <w:r>
+        <w:rPr>
+          <w:b/>
+          <w:bCs/>
+        </w:rPr>
+        <w:t>Maker.lvlib:Add</w:t>
+      </w:r>
+      <w:proofErr w:type="spellEnd"/>
+      <w:r>
+        <w:rPr>
+          <w:b/>
+          <w:bCs/>
+        </w:rPr>
+        <w:t xml:space="preserve"> Controls to Method.vi</w:t>
+      </w:r>
+      <w:r>
+        <w:t xml:space="preserve"> to add controls to the Send VI’s front panel.  This VI obtains a reference to the active front panel pane, and then uses </w:t>
+      </w:r>
+      <w:proofErr w:type="spellStart"/>
+      <w:r>
+        <w:t>Control.Move</w:t>
+      </w:r>
+      <w:proofErr w:type="spellEnd"/>
+      <w:r>
+        <w:t xml:space="preserve"> to place the controls.</w:t>
       </w:r>
     </w:p>
     <w:p>
@@ -4705,7 +6784,6 @@
         <w:rPr>
           <w:noProof/>
         </w:rPr>
-        <w:lastRenderedPageBreak/>
         <w:drawing>
           <wp:inline distT="0" distB="0" distL="0" distR="0" wp14:anchorId="7D4373FA" wp14:editId="79EE0DBF">
             <wp:extent cx="5934075" cy="2552700"/>
@@ -4765,7 +6843,23 @@
           <w:b/>
           <w:bCs/>
         </w:rPr>
-        <w:t>Message Maker.lvlib:Controls to Connector Pane.vi</w:t>
+        <w:t xml:space="preserve">Message </w:t>
+      </w:r>
+      <w:proofErr w:type="spellStart"/>
+      <w:r>
+        <w:rPr>
+          <w:b/>
+          <w:bCs/>
+        </w:rPr>
+        <w:t>Maker.lvlib:Controls</w:t>
+      </w:r>
+      <w:proofErr w:type="spellEnd"/>
+      <w:r>
+        <w:rPr>
+          <w:b/>
+          <w:bCs/>
+        </w:rPr>
+        <w:t xml:space="preserve"> to Connector Pane.vi</w:t>
       </w:r>
       <w:r>
         <w:t xml:space="preserve"> to assign the new controls to connector pane terminals.  Here is the relevant code:</w:t>
@@ -4776,6 +6870,7 @@
         <w:rPr>
           <w:noProof/>
         </w:rPr>
+        <w:lastRenderedPageBreak/>
         <w:drawing>
           <wp:inline distT="0" distB="0" distL="0" distR="0" wp14:anchorId="42C89B33" wp14:editId="209B894D">
             <wp:extent cx="5943600" cy="1965960"/>
@@ -4836,7 +6931,23 @@
           <w:b/>
           <w:bCs/>
         </w:rPr>
-        <w:t>Message Maker.lvlib:Wire FP Controls to Bundler.vi</w:t>
+        <w:t xml:space="preserve">Message </w:t>
+      </w:r>
+      <w:proofErr w:type="spellStart"/>
+      <w:r>
+        <w:rPr>
+          <w:b/>
+          <w:bCs/>
+        </w:rPr>
+        <w:t>Maker.lvlib:Wire</w:t>
+      </w:r>
+      <w:proofErr w:type="spellEnd"/>
+      <w:r>
+        <w:rPr>
+          <w:b/>
+          <w:bCs/>
+        </w:rPr>
+        <w:t xml:space="preserve"> FP Controls to Bundler.vi</w:t>
       </w:r>
       <w:r>
         <w:t>, which connects the new front panel controls to a bundler that sets the message’s attributes.  The bundler must be resized first:</w:t>
@@ -4899,7 +7010,23 @@
     </w:p>
     <w:p>
       <w:r>
-        <w:t>Note that the Wire Source input to Terminal.Connect Wire is NOT a control reference; it is a terminal reference.  Terminal references are obtained from control references with a call to Control.Terminal:</w:t>
+        <w:t xml:space="preserve">Note that the Wire Source input to </w:t>
+      </w:r>
+      <w:proofErr w:type="spellStart"/>
+      <w:r>
+        <w:t>Terminal.Connect</w:t>
+      </w:r>
+      <w:proofErr w:type="spellEnd"/>
+      <w:r>
+        <w:t xml:space="preserve"> Wire is NOT a control reference; it is a terminal reference.  Terminal references are obtained from control references with a call to </w:t>
+      </w:r>
+      <w:proofErr w:type="spellStart"/>
+      <w:r>
+        <w:t>Control.Terminal</w:t>
+      </w:r>
+      <w:proofErr w:type="spellEnd"/>
+      <w:r>
+        <w:t>:</w:t>
       </w:r>
     </w:p>
     <w:p>
@@ -4907,7 +7034,6 @@
         <w:rPr>
           <w:noProof/>
         </w:rPr>
-        <w:lastRenderedPageBreak/>
         <w:drawing>
           <wp:inline distT="0" distB="0" distL="0" distR="0" wp14:anchorId="385C794F" wp14:editId="3C3D0FAA">
             <wp:extent cx="1781175" cy="1579532"/>
@@ -4979,6 +7105,7 @@
         <w:rPr>
           <w:noProof/>
         </w:rPr>
+        <w:lastRenderedPageBreak/>
         <w:drawing>
           <wp:inline distT="0" distB="0" distL="0" distR="0" wp14:anchorId="43238FA0" wp14:editId="3CA2EC40">
             <wp:extent cx="1285875" cy="1666875"/>
@@ -5098,7 +7225,23 @@
           <w:b/>
           <w:bCs/>
         </w:rPr>
-        <w:t>Message Maker.lvlib:Wire Class to Enqueuer.vi</w:t>
+        <w:t xml:space="preserve">Message </w:t>
+      </w:r>
+      <w:proofErr w:type="spellStart"/>
+      <w:r>
+        <w:rPr>
+          <w:b/>
+          <w:bCs/>
+        </w:rPr>
+        <w:t>Maker.lvlib:Wire</w:t>
+      </w:r>
+      <w:proofErr w:type="spellEnd"/>
+      <w:r>
+        <w:rPr>
+          <w:b/>
+          <w:bCs/>
+        </w:rPr>
+        <w:t xml:space="preserve"> Class to Enqueuer.vi</w:t>
       </w:r>
       <w:r>
         <w:t>.</w:t>
@@ -5109,17 +7252,49 @@
         <w:t xml:space="preserve">Send Build.vi wraps up </w:t>
       </w:r>
       <w:r>
-        <w:t>by invoking VI.Block Diagram:Cleanup and</w:t>
-      </w:r>
+        <w:t xml:space="preserve">by invoking </w:t>
+      </w:r>
+      <w:proofErr w:type="spellStart"/>
+      <w:r>
+        <w:t>VI.Block</w:t>
+      </w:r>
+      <w:proofErr w:type="spellEnd"/>
       <w:r>
         <w:t xml:space="preserve"> </w:t>
       </w:r>
-      <w:r>
-        <w:rPr>
-          <w:b/>
-          <w:bCs/>
-        </w:rPr>
-        <w:t>Message Maker.lvlib:Clean Up Panel.vi</w:t>
+      <w:proofErr w:type="spellStart"/>
+      <w:r>
+        <w:t>Diagram:Cleanup</w:t>
+      </w:r>
+      <w:proofErr w:type="spellEnd"/>
+      <w:r>
+        <w:t xml:space="preserve"> and</w:t>
+      </w:r>
+      <w:r>
+        <w:t xml:space="preserve"> </w:t>
+      </w:r>
+      <w:r>
+        <w:rPr>
+          <w:b/>
+          <w:bCs/>
+        </w:rPr>
+        <w:t xml:space="preserve">Message </w:t>
+      </w:r>
+      <w:proofErr w:type="spellStart"/>
+      <w:r>
+        <w:rPr>
+          <w:b/>
+          <w:bCs/>
+        </w:rPr>
+        <w:t>Maker.lvlib:Clean</w:t>
+      </w:r>
+      <w:proofErr w:type="spellEnd"/>
+      <w:r>
+        <w:rPr>
+          <w:b/>
+          <w:bCs/>
+        </w:rPr>
+        <w:t xml:space="preserve"> Up Panel.vi</w:t>
       </w:r>
       <w:r>
         <w:t>, a rather complex VI that places the Send VI’s front panel controls in a manner similar to their arrangement in the connector pane.</w:t>
@@ -5134,7 +7309,23 @@
           <w:b/>
           <w:bCs/>
         </w:rPr>
-        <w:t>Message Maker.lvlib:Send Icon.vi</w:t>
+        <w:t xml:space="preserve">Message </w:t>
+      </w:r>
+      <w:proofErr w:type="spellStart"/>
+      <w:r>
+        <w:rPr>
+          <w:b/>
+          <w:bCs/>
+        </w:rPr>
+        <w:t>Maker.lvlib:Send</w:t>
+      </w:r>
+      <w:proofErr w:type="spellEnd"/>
+      <w:r>
+        <w:rPr>
+          <w:b/>
+          <w:bCs/>
+        </w:rPr>
+        <w:t xml:space="preserve"> Icon.vi</w:t>
       </w:r>
       <w:r>
         <w:t xml:space="preserve"> to set the new VI’s icon.</w:t>
@@ -5160,7 +7351,6 @@
         <w:rPr>
           <w:noProof/>
         </w:rPr>
-        <w:lastRenderedPageBreak/>
         <w:drawing>
           <wp:inline distT="0" distB="0" distL="0" distR="0" wp14:anchorId="3863A5AE" wp14:editId="3D4E456A">
             <wp:extent cx="1517904" cy="859536"/>
@@ -5214,12 +7404,36 @@
     </w:p>
     <w:p>
       <w:r>
-        <w:t>Overridden by Abstract Message Scripter, Coupled Message Scripter, Concrete Message Scripter, Concrete Message Rescripter, and Coupled Message Rescripter.</w:t>
-      </w:r>
-    </w:p>
-    <w:p>
-      <w:r>
-        <w:t>Make Receiver.vi performs many of the same operations as Make Sender.vi, just on the Do.vi or Read Attributes.vi of the new message class.  Each message type has a different target for these operations, so each invokes a different build VI in Message Maker.lvlib:</w:t>
+        <w:t xml:space="preserve">Overridden by Abstract Message Scripter, Coupled Message Scripter, Concrete Message Scripter, Concrete Message </w:t>
+      </w:r>
+      <w:proofErr w:type="spellStart"/>
+      <w:r>
+        <w:t>Rescripter</w:t>
+      </w:r>
+      <w:proofErr w:type="spellEnd"/>
+      <w:r>
+        <w:t xml:space="preserve">, and Coupled Message </w:t>
+      </w:r>
+      <w:proofErr w:type="spellStart"/>
+      <w:r>
+        <w:t>Rescripter</w:t>
+      </w:r>
+      <w:proofErr w:type="spellEnd"/>
+      <w:r>
+        <w:t>.</w:t>
+      </w:r>
+    </w:p>
+    <w:p>
+      <w:r>
+        <w:t xml:space="preserve">Make Receiver.vi performs many of the same operations as Make Sender.vi, just on the Do.vi or Read Attributes.vi of the new message class.  Each message type has a different target for these operations, so each invokes a different build VI in Message </w:t>
+      </w:r>
+      <w:proofErr w:type="spellStart"/>
+      <w:r>
+        <w:t>Maker.lvlib</w:t>
+      </w:r>
+      <w:proofErr w:type="spellEnd"/>
+      <w:r>
+        <w:t>:</w:t>
       </w:r>
     </w:p>
     <w:p>
@@ -5227,6 +7441,7 @@
         <w:rPr>
           <w:noProof/>
         </w:rPr>
+        <w:lastRenderedPageBreak/>
         <w:drawing>
           <wp:inline distT="0" distB="0" distL="0" distR="0" wp14:anchorId="297DB4B6" wp14:editId="3D7F4E10">
             <wp:extent cx="3457575" cy="2422151"/>
@@ -5309,7 +7524,15 @@
         <w:t xml:space="preserve">Build read Attributes.vi </w:t>
       </w:r>
       <w:r>
-        <w:t>(for abstract messages).  All are members of Message Maker.lvlib.</w:t>
+        <w:t xml:space="preserve">(for abstract messages).  All are members of Message </w:t>
+      </w:r>
+      <w:proofErr w:type="spellStart"/>
+      <w:r>
+        <w:t>Maker.lvlib</w:t>
+      </w:r>
+      <w:proofErr w:type="spellEnd"/>
+      <w:r>
+        <w:t>.</w:t>
       </w:r>
     </w:p>
     <w:p>
@@ -5335,10 +7558,26 @@
         <w:t>Build Do.vi</w:t>
       </w:r>
       <w:r>
-        <w:t xml:space="preserve"> first finds and replaces the Actor.lvclass constant on the block diagram with an instance of the target actor.  </w:t>
-      </w:r>
-      <w:r>
-        <w:t>Then, if the application uses an Actor Framework PPL, it swaps the Actor.lvclass control and indicator for their PPL counterparts.  Then the VI replaces a dummy VI (Dummy Actor Method.vi) with the method to be invoked by the message, and wires connector pane items of that method to the unbundler of the message’s data.</w:t>
+        <w:t xml:space="preserve"> first finds and replaces the </w:t>
+      </w:r>
+      <w:proofErr w:type="spellStart"/>
+      <w:r>
+        <w:t>Actor.lvclass</w:t>
+      </w:r>
+      <w:proofErr w:type="spellEnd"/>
+      <w:r>
+        <w:t xml:space="preserve"> constant on the block diagram with an instance of the target actor.  </w:t>
+      </w:r>
+      <w:r>
+        <w:t xml:space="preserve">Then, if the application uses an Actor Framework PPL, it swaps the </w:t>
+      </w:r>
+      <w:proofErr w:type="spellStart"/>
+      <w:r>
+        <w:t>Actor.lvclass</w:t>
+      </w:r>
+      <w:proofErr w:type="spellEnd"/>
+      <w:r>
+        <w:t xml:space="preserve"> control and indicator for their PPL counterparts.  Then the VI replaces a dummy VI (Dummy Actor Method.vi) with the method to be invoked by the message, and wires connector pane items of that method to the unbundler of the message’s data.</w:t>
       </w:r>
     </w:p>
     <w:p>
@@ -5349,7 +7588,15 @@
         <w:t>is diagram illustrates the</w:t>
       </w:r>
       <w:r>
-        <w:t xml:space="preserve"> GObjects that are replaced</w:t>
+        <w:t xml:space="preserve"> </w:t>
+      </w:r>
+      <w:proofErr w:type="spellStart"/>
+      <w:r>
+        <w:t>GObjects</w:t>
+      </w:r>
+      <w:proofErr w:type="spellEnd"/>
+      <w:r>
+        <w:t xml:space="preserve"> that are replaced</w:t>
       </w:r>
       <w:r>
         <w:t>, and the nodes that are wired.</w:t>
@@ -5360,7 +7607,6 @@
         <w:rPr>
           <w:noProof/>
         </w:rPr>
-        <w:lastRenderedPageBreak/>
         <w:drawing>
           <wp:inline distT="0" distB="0" distL="0" distR="0" wp14:anchorId="62CB9BE3" wp14:editId="5E110622">
             <wp:extent cx="4486275" cy="2469972"/>
@@ -5413,6 +7659,7 @@
     </w:p>
     <w:p>
       <w:r>
+        <w:lastRenderedPageBreak/>
         <w:t>Actor methods are expected to provide some combination of controls and indicators for the actor itself and for error handling, but any given method can supply all, some, or even none of these controls/indicators.  To manage this complexity, the template Do method wraps the dummy method in a case structure, with a case for each supported combination, as shown here:</w:t>
       </w:r>
     </w:p>
@@ -5483,7 +7730,23 @@
           <w:b/>
           <w:bCs/>
         </w:rPr>
-        <w:t>Special Replace of SubVI Node.vi</w:t>
+        <w:t xml:space="preserve">Special Replace of </w:t>
+      </w:r>
+      <w:proofErr w:type="spellStart"/>
+      <w:r>
+        <w:rPr>
+          <w:b/>
+          <w:bCs/>
+        </w:rPr>
+        <w:t>SubVI</w:t>
+      </w:r>
+      <w:proofErr w:type="spellEnd"/>
+      <w:r>
+        <w:rPr>
+          <w:b/>
+          <w:bCs/>
+        </w:rPr>
+        <w:t xml:space="preserve"> Node.vi</w:t>
       </w:r>
       <w:r>
         <w:t xml:space="preserve"> to find the first instance of the dummy method, and replace it with the target method.  If the target method doesn’t have the correct inputs and outputs for that case, one or more wires will be broken, indicating that the wiring arrangement doesn’t suit the target method.  </w:t>
@@ -5509,7 +7772,6 @@
         <w:rPr>
           <w:noProof/>
         </w:rPr>
-        <w:lastRenderedPageBreak/>
         <w:drawing>
           <wp:inline distT="0" distB="0" distL="0" distR="0" wp14:anchorId="023266BC" wp14:editId="0B3715FE">
             <wp:extent cx="3189249" cy="1466850"/>
@@ -5571,6 +7833,7 @@
         <w:rPr>
           <w:noProof/>
         </w:rPr>
+        <w:lastRenderedPageBreak/>
         <w:drawing>
           <wp:inline distT="0" distB="0" distL="0" distR="0" wp14:anchorId="68041377" wp14:editId="3F51C790">
             <wp:extent cx="3282052" cy="1857375"/>
@@ -5741,25 +8004,25 @@
     </w:p>
     <w:p>
       <w:r>
+        <w:t xml:space="preserve">Once the dummy method has been replaced with the target method, </w:t>
+      </w:r>
+      <w:r>
+        <w:rPr>
+          <w:b/>
+          <w:bCs/>
+        </w:rPr>
+        <w:t>Wire FP Controls to UnBundler.vi</w:t>
+      </w:r>
+      <w:r>
+        <w:t xml:space="preserve"> connects the target methods controls to the unbundler for the message’s data.  This VI first finds the unbundler and the error/no error case structure that wraps the target method.  It then connects each output terminal of the unbundler to the case structure, as shown here.</w:t>
+      </w:r>
+    </w:p>
+    <w:p>
+      <w:r>
+        <w:rPr>
+          <w:noProof/>
+        </w:rPr>
         <w:lastRenderedPageBreak/>
-        <w:t xml:space="preserve">Once the dummy method has been replaced with the target method, </w:t>
-      </w:r>
-      <w:r>
-        <w:rPr>
-          <w:b/>
-          <w:bCs/>
-        </w:rPr>
-        <w:t>Wire FP Controls to UnBundler.vi</w:t>
-      </w:r>
-      <w:r>
-        <w:t xml:space="preserve"> connects the target methods controls to the unbundler for the message’s data.  This VI first finds the unbundler and the error/no error case structure that wraps the target method.  It then connects each output terminal of the unbundler to the case structure, as shown here.</w:t>
-      </w:r>
-    </w:p>
-    <w:p>
-      <w:r>
-        <w:rPr>
-          <w:noProof/>
-        </w:rPr>
         <w:drawing>
           <wp:inline distT="0" distB="0" distL="0" distR="0" wp14:anchorId="0531B428" wp14:editId="24FCEBDA">
             <wp:extent cx="3714750" cy="1647825"/>
@@ -5812,7 +8075,15 @@
     </w:p>
     <w:p>
       <w:r>
-        <w:t>It then identifies the inside terminals of the first case (the no error case, and discarding the preexisting actor/error cluster terminals), and the unconnected terminals of the target method (the only subVI in the case).  It then connects the two by terminal name.</w:t>
+        <w:t xml:space="preserve">It then identifies the inside terminals of the first case (the no error case, and discarding the preexisting actor/error cluster terminals), and the unconnected terminals of the target method (the only </w:t>
+      </w:r>
+      <w:proofErr w:type="spellStart"/>
+      <w:r>
+        <w:t>subVI</w:t>
+      </w:r>
+      <w:proofErr w:type="spellEnd"/>
+      <w:r>
+        <w:t xml:space="preserve"> in the case).  It then connects the two by terminal name.</w:t>
       </w:r>
     </w:p>
     <w:p>
@@ -5885,7 +8156,6 @@
         <w:rPr>
           <w:noProof/>
         </w:rPr>
-        <w:lastRenderedPageBreak/>
         <w:drawing>
           <wp:inline distT="0" distB="0" distL="0" distR="0" wp14:anchorId="5237B3A4" wp14:editId="107736AA">
             <wp:extent cx="3730840" cy="2095500"/>
@@ -5946,6 +8216,7 @@
         <w:rPr>
           <w:u w:val="single"/>
         </w:rPr>
+        <w:lastRenderedPageBreak/>
         <w:t>Build Concrete Do.vi</w:t>
       </w:r>
     </w:p>
@@ -6033,7 +8304,15 @@
         <w:t xml:space="preserve"> instead of </w:t>
       </w:r>
       <w:r>
-        <w:t>Special Replace of SubVI Node.vi</w:t>
+        <w:t xml:space="preserve">Special Replace of </w:t>
+      </w:r>
+      <w:proofErr w:type="spellStart"/>
+      <w:r>
+        <w:t>SubVI</w:t>
+      </w:r>
+      <w:proofErr w:type="spellEnd"/>
+      <w:r>
+        <w:t xml:space="preserve"> Node.vi</w:t>
       </w:r>
       <w:r>
         <w:t>.  The reason for the difference is not clear.  Find and Replace SubVI.vi is also used to replace Dummy Read Attributes.vi.  If the parent abstract message contains no data, Dummy Read Attributes.vi is simply deleted.</w:t>
@@ -6072,7 +8351,6 @@
         <w:rPr>
           <w:noProof/>
         </w:rPr>
-        <w:lastRenderedPageBreak/>
         <w:drawing>
           <wp:inline distT="0" distB="0" distL="0" distR="0" wp14:anchorId="31378CEE" wp14:editId="19550B42">
             <wp:extent cx="3714750" cy="1123950"/>
@@ -6139,6 +8417,7 @@
         <w:rPr>
           <w:noProof/>
         </w:rPr>
+        <w:lastRenderedPageBreak/>
         <w:drawing>
           <wp:inline distT="0" distB="0" distL="0" distR="0" wp14:anchorId="36051CEA" wp14:editId="22524054">
             <wp:extent cx="2314575" cy="845506"/>
@@ -6280,7 +8559,6 @@
         <w:rPr>
           <w:noProof/>
         </w:rPr>
-        <w:lastRenderedPageBreak/>
         <w:drawing>
           <wp:inline distT="0" distB="0" distL="0" distR="0" wp14:anchorId="25B1EFEF" wp14:editId="6266001B">
             <wp:extent cx="5362575" cy="2406284"/>
@@ -6341,6 +8619,7 @@
         <w:rPr>
           <w:noProof/>
         </w:rPr>
+        <w:lastRenderedPageBreak/>
         <w:drawing>
           <wp:inline distT="0" distB="0" distL="0" distR="0" wp14:anchorId="6D15F038" wp14:editId="7D61A64F">
             <wp:extent cx="4661307" cy="2562225"/>
@@ -6405,7 +8684,7 @@
       </w:r>
     </w:p>
     <w:p>
-      <w:pPr>
+      <w:r>
         <w:rPr>
           <w:b/>
           <w:bCs/>
@@ -6413,18 +8692,20 @@
           <w:szCs w:val="24"/>
           <w:u w:val="single"/>
         </w:rPr>
-      </w:pPr>
-      <w:r>
-        <w:rPr>
-          <w:b/>
-          <w:bCs/>
-          <w:sz w:val="24"/>
-          <w:szCs w:val="24"/>
-          <w:u w:val="single"/>
-        </w:rPr>
         <w:t>Rescripting Messages</w:t>
       </w:r>
     </w:p>
+    <w:p>
+      <w:r>
+        <w:t>Message rescripting uses the existing scripting tools to update a message when the target method changes or the user wishes to update the attributes of an abstract message.  These actions are complicated by the fact that we can expect the Send VI of a message to be statically linked to at least one other project VI, and that, once loaded, classes cannot be removed from memory.  This prevents us from simply deleting the message class.</w:t>
+      </w:r>
+    </w:p>
+    <w:p>
+      <w:r>
+        <w:t>The solution is to leave the existing message class in place, but reset its member VIs to their original template configuration.  The scripting tools described above can then rebuild the message class.</w:t>
+      </w:r>
+    </w:p>
+    <w:p/>
     <w:p>
       <w:pPr>
         <w:rPr>
@@ -6481,7 +8762,6 @@
     </w:p>
     <w:p>
       <w:r>
-        <w:lastRenderedPageBreak/>
         <w:t>The LabVIEW Project Providers forum:</w:t>
       </w:r>
     </w:p>
@@ -6512,7 +8792,15 @@
     </w:p>
     <w:p>
       <w:r>
-        <w:t>A presentation by David Ladolcetta:</w:t>
+        <w:t xml:space="preserve">A presentation by David </w:t>
+      </w:r>
+      <w:proofErr w:type="spellStart"/>
+      <w:r>
+        <w:t>Ladolcetta</w:t>
+      </w:r>
+      <w:proofErr w:type="spellEnd"/>
+      <w:r>
+        <w:t>:</w:t>
       </w:r>
     </w:p>
     <w:p>

</xml_diff>

<commit_message>
Added message rescripting section.
</commit_message>
<xml_diff>
--- a/Documentation/Project Providers/Actor Framework Project Providers Design Reference.docx
+++ b/Documentation/Project Providers/Actor Framework Project Providers Design Reference.docx
@@ -224,13 +224,8 @@
       </w:r>
     </w:p>
     <w:p>
-      <w:proofErr w:type="spellStart"/>
-      <w:r>
-        <w:t>SuperSecretPrivateSpecialStuff</w:t>
-      </w:r>
-      <w:proofErr w:type="spellEnd"/>
-      <w:r>
-        <w:t>=true</w:t>
+      <w:r>
+        <w:t>SuperSecretPrivateSpecialStuff=true</w:t>
       </w:r>
     </w:p>
     <w:p>
@@ -257,7 +252,6 @@
       <w:r>
         <w:t xml:space="preserve">In Actor Framework, a message is a class that inherits from </w:t>
       </w:r>
-      <w:proofErr w:type="spellStart"/>
       <w:r>
         <w:rPr>
           <w:b/>
@@ -265,7 +259,6 @@
         </w:rPr>
         <w:t>Message.lvclass</w:t>
       </w:r>
-      <w:proofErr w:type="spellEnd"/>
       <w:r>
         <w:t xml:space="preserve">.  It implements an override of </w:t>
       </w:r>
@@ -277,29 +270,13 @@
         <w:t>Do.vi</w:t>
       </w:r>
       <w:r>
-        <w:t xml:space="preserve">, a dynamic dispatch method of </w:t>
-      </w:r>
-      <w:proofErr w:type="spellStart"/>
-      <w:r>
-        <w:t>Message.lvclass</w:t>
-      </w:r>
-      <w:proofErr w:type="spellEnd"/>
-      <w:r>
-        <w:t>.  This message invokes a method of the message</w:t>
+        <w:t>, a dynamic dispatch method of Message.lvclass.  This message invokes a method of the message</w:t>
       </w:r>
       <w:r>
         <w:t>’</w:t>
       </w:r>
       <w:r>
-        <w:t xml:space="preserve">s target actor.  When created by the project provider, the message name is of the form &lt;method name&gt; </w:t>
-      </w:r>
-      <w:proofErr w:type="spellStart"/>
-      <w:r>
-        <w:t>Msg.lvclass</w:t>
-      </w:r>
-      <w:proofErr w:type="spellEnd"/>
-      <w:r>
-        <w:t>.</w:t>
+        <w:t>s target actor.  When created by the project provider, the message name is of the form &lt;method name&gt; Msg.lvclass.</w:t>
       </w:r>
       <w:r>
         <w:t xml:space="preserve">  The message class itself includes as attributes all of the inputs to the method targeted by the message (except for the target actor and standard error input).</w:t>
@@ -619,23 +596,7 @@
     </w:p>
     <w:p>
       <w:r>
-        <w:t xml:space="preserve">For reference, provider codes runs in the </w:t>
-      </w:r>
-      <w:proofErr w:type="spellStart"/>
-      <w:r>
-        <w:t>NI.LV.MxLvProvider</w:t>
-      </w:r>
-      <w:proofErr w:type="spellEnd"/>
-      <w:r>
-        <w:t xml:space="preserve"> instance.  Elements of the provider API that are intended to run in that instance have a “</w:t>
-      </w:r>
-      <w:proofErr w:type="spellStart"/>
-      <w:r>
-        <w:t>mxLv</w:t>
-      </w:r>
-      <w:proofErr w:type="spellEnd"/>
-      <w:r>
-        <w:t>” prefix.</w:t>
+        <w:t>For reference, provider codes runs in the NI.LV.MxLvProvider instance.  Elements of the provider API that are intended to run in that instance have a “mxLv” prefix.</w:t>
       </w:r>
     </w:p>
     <w:p>
@@ -1269,16 +1230,8 @@
           <w:u w:val="single"/>
         </w:rPr>
         <w:lastRenderedPageBreak/>
-        <w:t xml:space="preserve">Message </w:t>
-      </w:r>
-      <w:proofErr w:type="spellStart"/>
-      <w:r>
-        <w:rPr>
-          <w:u w:val="single"/>
-        </w:rPr>
-        <w:t>Rescripter</w:t>
-      </w:r>
-      <w:proofErr w:type="spellEnd"/>
+        <w:t>Message Rescripter</w:t>
+      </w:r>
     </w:p>
     <w:p>
       <w:pPr>
@@ -1361,13 +1314,8 @@
     </w:p>
     <w:p>
       <w:r>
-        <w:t xml:space="preserve">Message </w:t>
-      </w:r>
-      <w:proofErr w:type="spellStart"/>
-      <w:r>
-        <w:t>Rescripter</w:t>
-      </w:r>
-      <w:proofErr w:type="spellEnd"/>
+        <w:t>Message Rescripter</w:t>
+      </w:r>
       <w:r>
         <w:t xml:space="preserve"> acts on an existing Actor Framework message.  It rebuilds the existing message in place.</w:t>
       </w:r>
@@ -1476,13 +1424,8 @@
               <w:cnfStyle w:val="000000000000" w:firstRow="0" w:lastRow="0" w:firstColumn="0" w:lastColumn="0" w:oddVBand="0" w:evenVBand="0" w:oddHBand="0" w:evenHBand="0" w:firstRowFirstColumn="0" w:firstRowLastColumn="0" w:lastRowFirstColumn="0" w:lastRowLastColumn="0"/>
             </w:pPr>
             <w:r>
-              <w:t xml:space="preserve">Add </w:t>
-            </w:r>
-            <w:proofErr w:type="spellStart"/>
-            <w:r>
-              <w:t>Actor.lvlib</w:t>
-            </w:r>
-            <w:proofErr w:type="spellEnd"/>
+              <w:t>Add Actor.lvlib</w:t>
+            </w:r>
           </w:p>
         </w:tc>
         <w:tc>
@@ -1530,13 +1473,8 @@
               <w:cnfStyle w:val="000000000000" w:firstRow="0" w:lastRow="0" w:firstColumn="0" w:lastColumn="0" w:oddVBand="0" w:evenVBand="0" w:oddHBand="0" w:evenHBand="0" w:firstRowFirstColumn="0" w:firstRowLastColumn="0" w:lastRowFirstColumn="0" w:lastRowLastColumn="0"/>
             </w:pPr>
             <w:r>
-              <w:t xml:space="preserve">Add Actor </w:t>
-            </w:r>
-            <w:proofErr w:type="spellStart"/>
-            <w:r>
-              <w:t>Interface.lvlib</w:t>
-            </w:r>
-            <w:proofErr w:type="spellEnd"/>
+              <w:t>Add Actor Interface.lvlib</w:t>
+            </w:r>
           </w:p>
         </w:tc>
         <w:tc>
@@ -1584,13 +1522,8 @@
               <w:cnfStyle w:val="000000000000" w:firstRow="0" w:lastRow="0" w:firstColumn="0" w:lastColumn="0" w:oddVBand="0" w:evenVBand="0" w:oddHBand="0" w:evenHBand="0" w:firstRowFirstColumn="0" w:firstRowLastColumn="0" w:lastRowFirstColumn="0" w:lastRowLastColumn="0"/>
             </w:pPr>
             <w:r>
-              <w:t xml:space="preserve">Message Maker </w:t>
-            </w:r>
-            <w:proofErr w:type="spellStart"/>
-            <w:r>
-              <w:t>Provider.lvlib</w:t>
-            </w:r>
-            <w:proofErr w:type="spellEnd"/>
+              <w:t>Message Maker Provider.lvlib</w:t>
+            </w:r>
           </w:p>
         </w:tc>
         <w:tc>
@@ -1638,13 +1571,8 @@
               <w:cnfStyle w:val="000000000000" w:firstRow="0" w:lastRow="0" w:firstColumn="0" w:lastColumn="0" w:oddVBand="0" w:evenVBand="0" w:oddHBand="0" w:evenHBand="0" w:firstRowFirstColumn="0" w:firstRowLastColumn="0" w:lastRowFirstColumn="0" w:lastRowLastColumn="0"/>
             </w:pPr>
             <w:r>
-              <w:t xml:space="preserve">Actor Message Maker </w:t>
-            </w:r>
-            <w:proofErr w:type="spellStart"/>
-            <w:r>
-              <w:t>Provider.lvlib</w:t>
-            </w:r>
-            <w:proofErr w:type="spellEnd"/>
+              <w:t>Actor Message Maker Provider.lvlib</w:t>
+            </w:r>
           </w:p>
         </w:tc>
         <w:tc>
@@ -1679,17 +1607,8 @@
                 <w:b w:val="0"/>
                 <w:bCs w:val="0"/>
               </w:rPr>
-              <w:t xml:space="preserve">Message </w:t>
-            </w:r>
-            <w:proofErr w:type="spellStart"/>
-            <w:r>
-              <w:rPr>
-                <w:b w:val="0"/>
-                <w:bCs w:val="0"/>
-              </w:rPr>
-              <w:t>Rescripter</w:t>
-            </w:r>
-            <w:proofErr w:type="spellEnd"/>
+              <w:t>Message Rescripter</w:t>
+            </w:r>
           </w:p>
         </w:tc>
         <w:tc>
@@ -1701,13 +1620,8 @@
               <w:cnfStyle w:val="000000000000" w:firstRow="0" w:lastRow="0" w:firstColumn="0" w:lastColumn="0" w:oddVBand="0" w:evenVBand="0" w:oddHBand="0" w:evenHBand="0" w:firstRowFirstColumn="0" w:firstRowLastColumn="0" w:lastRowFirstColumn="0" w:lastRowLastColumn="0"/>
             </w:pPr>
             <w:r>
-              <w:t xml:space="preserve">Message </w:t>
-            </w:r>
-            <w:proofErr w:type="spellStart"/>
-            <w:r>
-              <w:t>Rescripter.lvlib</w:t>
-            </w:r>
-            <w:proofErr w:type="spellEnd"/>
+              <w:t>Message Rescripter.lvlib</w:t>
+            </w:r>
           </w:p>
         </w:tc>
         <w:tc>
@@ -1735,17 +1649,8 @@
           <w:b/>
           <w:bCs/>
         </w:rPr>
-        <w:t xml:space="preserve">Message </w:t>
-      </w:r>
-      <w:proofErr w:type="spellStart"/>
-      <w:r>
-        <w:rPr>
-          <w:b/>
-          <w:bCs/>
-        </w:rPr>
-        <w:t>Maker.lvlib</w:t>
-      </w:r>
-      <w:proofErr w:type="spellEnd"/>
+        <w:t>Message Maker.lvlib</w:t>
+      </w:r>
       <w:r>
         <w:t xml:space="preserve"> contains most of the VI Scripting code that actually creates messages.  </w:t>
       </w:r>
@@ -1754,23 +1659,7 @@
           <w:b/>
           <w:bCs/>
         </w:rPr>
-        <w:t xml:space="preserve">AFPP </w:t>
-      </w:r>
-      <w:proofErr w:type="spellStart"/>
-      <w:r>
-        <w:rPr>
-          <w:b/>
-          <w:bCs/>
-        </w:rPr>
-        <w:t>Shared.lvlib</w:t>
-      </w:r>
-      <w:proofErr w:type="spellEnd"/>
-      <w:r>
-        <w:rPr>
-          <w:b/>
-          <w:bCs/>
-        </w:rPr>
-        <w:t xml:space="preserve"> </w:t>
+        <w:t xml:space="preserve">AFPP Shared.lvlib </w:t>
       </w:r>
       <w:r>
         <w:t>contains several small</w:t>
@@ -1951,23 +1840,7 @@
         <w:t>CreateNewWizard_IncludeItem.vi</w:t>
       </w:r>
       <w:r>
-        <w:t xml:space="preserve"> also checks to determine if the project contains any child of </w:t>
-      </w:r>
-      <w:proofErr w:type="spellStart"/>
-      <w:r>
-        <w:t>Actor.lvclass</w:t>
-      </w:r>
-      <w:proofErr w:type="spellEnd"/>
-      <w:r>
-        <w:t xml:space="preserve">.  The VI returns TRUE only if a child of </w:t>
-      </w:r>
-      <w:proofErr w:type="spellStart"/>
-      <w:r>
-        <w:t>Actor.lvclass</w:t>
-      </w:r>
-      <w:proofErr w:type="spellEnd"/>
-      <w:r>
-        <w:t xml:space="preserve"> is present and the target is on the white list.</w:t>
+        <w:t xml:space="preserve"> also checks to determine if the project contains any child of Actor.lvclass.  The VI returns TRUE only if a child of Actor.lvclass is present and the target is on the white list.</w:t>
       </w:r>
     </w:p>
     <w:p>
@@ -2005,23 +1878,7 @@
           <w:b/>
           <w:bCs/>
         </w:rPr>
-        <w:t xml:space="preserve">Add </w:t>
-      </w:r>
-      <w:proofErr w:type="spellStart"/>
-      <w:r>
-        <w:rPr>
-          <w:b/>
-          <w:bCs/>
-        </w:rPr>
-        <w:t>Actor.lvlib:Localized</w:t>
-      </w:r>
-      <w:proofErr w:type="spellEnd"/>
-      <w:r>
-        <w:rPr>
-          <w:b/>
-          <w:bCs/>
-        </w:rPr>
-        <w:t xml:space="preserve"> Strings.vi</w:t>
+        <w:t>Add Actor.lvlib:Localized Strings.vi</w:t>
       </w:r>
       <w:r>
         <w:t>.</w:t>
@@ -2055,21 +1912,12 @@
       <w:r>
         <w:t xml:space="preserve"> to create their artifacts.  Add Actor’s version delegates that responsibility to </w:t>
       </w:r>
-      <w:proofErr w:type="spellStart"/>
-      <w:r>
-        <w:rPr>
-          <w:b/>
-          <w:bCs/>
-        </w:rPr>
-        <w:t>CreateNewWizard_Invoke</w:t>
-      </w:r>
-      <w:proofErr w:type="spellEnd"/>
-      <w:r>
-        <w:rPr>
-          <w:b/>
-          <w:bCs/>
-        </w:rPr>
-        <w:t xml:space="preserve"> Core.vi</w:t>
+      <w:r>
+        <w:rPr>
+          <w:b/>
+          <w:bCs/>
+        </w:rPr>
+        <w:t>CreateNewWizard_Invoke Core.vi</w:t>
       </w:r>
       <w:r>
         <w:t>; this VI can create both Actors and Actor Interfaces.</w:t>
@@ -2112,47 +1960,7 @@
         <w:t>(Note:</w:t>
       </w:r>
       <w:r>
-        <w:t xml:space="preserve">  Add Actor </w:t>
-      </w:r>
-      <w:proofErr w:type="spellStart"/>
-      <w:r>
-        <w:t>Interface.lvlib</w:t>
-      </w:r>
-      <w:proofErr w:type="spellEnd"/>
-      <w:r>
-        <w:t xml:space="preserve"> relies on scripting code contained in Add </w:t>
-      </w:r>
-      <w:proofErr w:type="spellStart"/>
-      <w:r>
-        <w:t>Actor.lvlib</w:t>
-      </w:r>
-      <w:proofErr w:type="spellEnd"/>
-      <w:r>
-        <w:t xml:space="preserve">, but Add </w:t>
-      </w:r>
-      <w:proofErr w:type="spellStart"/>
-      <w:r>
-        <w:t>Actor.lvlib:CreateNewWizard_Invoke</w:t>
-      </w:r>
-      <w:proofErr w:type="spellEnd"/>
-      <w:r>
-        <w:t xml:space="preserve"> Core.vi invokes a VI contained in Add Actor </w:t>
-      </w:r>
-      <w:proofErr w:type="spellStart"/>
-      <w:r>
-        <w:t>Interface.lvlib</w:t>
-      </w:r>
-      <w:proofErr w:type="spellEnd"/>
-      <w:r>
-        <w:t xml:space="preserve">.  This creates a circular dependency that should be broken at some point in the future.  Since the two providers are so similar, it may make the most sense to create a separate library that contains all the scripting code used by both providers, in the way that Message </w:t>
-      </w:r>
-      <w:proofErr w:type="spellStart"/>
-      <w:r>
-        <w:t>Maker.lvlib</w:t>
-      </w:r>
-      <w:proofErr w:type="spellEnd"/>
-      <w:r>
-        <w:t xml:space="preserve"> is used by all of the secondary providers.)</w:t>
+        <w:t xml:space="preserve">  Add Actor Interface.lvlib relies on scripting code contained in Add Actor.lvlib, but Add Actor.lvlib:CreateNewWizard_Invoke Core.vi invokes a VI contained in Add Actor Interface.lvlib.  This creates a circular dependency that should be broken at some point in the future.  Since the two providers are so similar, it may make the most sense to create a separate library that contains all the scripting code used by both providers, in the way that Message Maker.lvlib is used by all of the secondary providers.)</w:t>
       </w:r>
     </w:p>
     <w:p>
@@ -2172,15 +1980,7 @@
     </w:p>
     <w:p>
       <w:r>
-        <w:t xml:space="preserve">Message Maker Provider, Actor Message Maker Provider, and Message </w:t>
-      </w:r>
-      <w:proofErr w:type="spellStart"/>
-      <w:r>
-        <w:t>Rescripter</w:t>
-      </w:r>
-      <w:proofErr w:type="spellEnd"/>
-      <w:r>
-        <w:t xml:space="preserve"> are the suite’s secondary providers.  They are responsible for creating and updating messages for actors and actor interfaces.</w:t>
+        <w:t>Message Maker Provider, Actor Message Maker Provider, and Message Rescripter are the suite’s secondary providers.  They are responsible for creating and updating messages for actors and actor interfaces.</w:t>
       </w:r>
     </w:p>
     <w:p>
@@ -2240,15 +2040,7 @@
         <w:t>Provider_OnPopupMenu.vi</w:t>
       </w:r>
       <w:r>
-        <w:t xml:space="preserve">.  These VIs work in much the same way as their respective </w:t>
-      </w:r>
-      <w:proofErr w:type="spellStart"/>
-      <w:r>
-        <w:t>Item_OnPopupMenu</w:t>
-      </w:r>
-      <w:proofErr w:type="spellEnd"/>
-      <w:r>
-        <w:t xml:space="preserve"> VIs, but they provide slightly different menu options.</w:t>
+        <w:t>.  These VIs work in much the same way as their respective Item_OnPopupMenu VIs, but they provide slightly different menu options.</w:t>
       </w:r>
     </w:p>
     <w:p>
@@ -2265,17 +2057,8 @@
           <w:b/>
           <w:bCs/>
         </w:rPr>
-        <w:t xml:space="preserve">Message Maker </w:t>
-      </w:r>
-      <w:proofErr w:type="spellStart"/>
-      <w:r>
-        <w:rPr>
-          <w:b/>
-          <w:bCs/>
-        </w:rPr>
-        <w:t>Provider.lvlib:Item_OnPopupMenu.vi</w:t>
-      </w:r>
-      <w:proofErr w:type="spellEnd"/>
+        <w:t>Message Maker Provider.lvlib:Item_OnPopupMenu.vi</w:t>
+      </w:r>
       <w:r>
         <w:t>, is typical:</w:t>
       </w:r>
@@ -2385,23 +2168,7 @@
         <w:t>imperative</w:t>
       </w:r>
       <w:r>
-        <w:t xml:space="preserve"> that any operation performed in an OnPopupMenu.vi execute quickly.  The total execution time for all </w:t>
-      </w:r>
-      <w:proofErr w:type="spellStart"/>
-      <w:r>
-        <w:t>OnPopupMenu</w:t>
-      </w:r>
-      <w:proofErr w:type="spellEnd"/>
-      <w:r>
-        <w:t xml:space="preserve"> VIs for the target item should be less than 100 </w:t>
-      </w:r>
-      <w:proofErr w:type="spellStart"/>
-      <w:r>
-        <w:t>ms.</w:t>
-      </w:r>
-      <w:proofErr w:type="spellEnd"/>
-      <w:r>
-        <w:t xml:space="preserve"> </w:t>
+        <w:t xml:space="preserve"> that any operation performed in an OnPopupMenu.vi execute quickly.  The total execution time for all OnPopupMenu VIs for the target item should be less than 100 ms. </w:t>
       </w:r>
     </w:p>
     <w:p>
@@ -2458,13 +2225,8 @@
         <w:t>Is Actor Public Method.vi</w:t>
       </w:r>
       <w:r>
-        <w:t xml:space="preserve">, which, as its name implies, returns true if the selected project item is a public method of a class that inherits from </w:t>
-      </w:r>
-      <w:proofErr w:type="spellStart"/>
-      <w:r>
-        <w:t>Actor.lvclass</w:t>
-      </w:r>
-      <w:proofErr w:type="spellEnd"/>
+        <w:t>, which, as its name implies, returns true if the selected project item is a public method of a class that inherits from Actor.lvclass</w:t>
+      </w:r>
     </w:p>
     <w:p>
       <w:r>
@@ -2575,15 +2337,7 @@
     </w:p>
     <w:p>
       <w:r>
-        <w:t xml:space="preserve">Message </w:t>
-      </w:r>
-      <w:proofErr w:type="spellStart"/>
-      <w:r>
-        <w:t>Rescripter</w:t>
-      </w:r>
-      <w:proofErr w:type="spellEnd"/>
-      <w:r>
-        <w:t xml:space="preserve"> operates on messages, so it validates project items by invoking </w:t>
+        <w:t xml:space="preserve">Message Rescripter operates on messages, so it validates project items by invoking </w:t>
       </w:r>
       <w:r>
         <w:rPr>
@@ -2593,15 +2347,7 @@
         <w:t>Is Message.vi</w:t>
       </w:r>
       <w:r>
-        <w:t xml:space="preserve">, which returns true if the project item inherits from </w:t>
-      </w:r>
-      <w:proofErr w:type="spellStart"/>
-      <w:r>
-        <w:t>Message.lvclass</w:t>
-      </w:r>
-      <w:proofErr w:type="spellEnd"/>
-      <w:r>
-        <w:t>.</w:t>
+        <w:t>, which returns true if the project item inherits from Message.lvclass.</w:t>
       </w:r>
     </w:p>
     <w:p>
@@ -2765,23 +2511,7 @@
           <w:b/>
           <w:bCs/>
         </w:rPr>
-        <w:t xml:space="preserve">AFPP </w:t>
-      </w:r>
-      <w:proofErr w:type="spellStart"/>
-      <w:r>
-        <w:rPr>
-          <w:b/>
-          <w:bCs/>
-        </w:rPr>
-        <w:t>Shared.lvlib:Update</w:t>
-      </w:r>
-      <w:proofErr w:type="spellEnd"/>
-      <w:r>
-        <w:rPr>
-          <w:b/>
-          <w:bCs/>
-        </w:rPr>
-        <w:t xml:space="preserve"> Target Tag – PPL Path.vi</w:t>
+        <w:t>AFPP Shared.lvlib:Update Target Tag – PPL Path.vi</w:t>
       </w:r>
       <w:r>
         <w:t xml:space="preserve"> sets and clears the PPL path tag on actors</w:t>
@@ -2805,23 +2535,7 @@
     </w:p>
     <w:p>
       <w:r>
-        <w:t xml:space="preserve">When the user selects an option to create a message, the provider framework invokes the provider’s </w:t>
-      </w:r>
-      <w:proofErr w:type="spellStart"/>
-      <w:r>
-        <w:t>Item_OnCommand</w:t>
-      </w:r>
-      <w:proofErr w:type="spellEnd"/>
-      <w:r>
-        <w:t xml:space="preserve"> or </w:t>
-      </w:r>
-      <w:proofErr w:type="spellStart"/>
-      <w:r>
-        <w:t>Provider_OnCommand</w:t>
-      </w:r>
-      <w:proofErr w:type="spellEnd"/>
-      <w:r>
-        <w:t xml:space="preserve"> (depending on the number of project items selected).</w:t>
+        <w:t>When the user selects an option to create a message, the provider framework invokes the provider’s Item_OnCommand or Provider_OnCommand (depending on the number of project items selected).</w:t>
       </w:r>
     </w:p>
     <w:p>
@@ -2842,17 +2556,11 @@
           <w:b/>
           <w:bCs/>
         </w:rPr>
-        <w:t xml:space="preserve">Message </w:t>
-      </w:r>
-      <w:proofErr w:type="spellStart"/>
-      <w:r>
-        <w:rPr>
-          <w:b/>
-          <w:bCs/>
-        </w:rPr>
-        <w:t>Maker.lvlib:Message</w:t>
-      </w:r>
-      <w:proofErr w:type="spellEnd"/>
+        <w:t xml:space="preserve">Message Maker.lvlib:Message Scripter.lvclass:Create Message.vi </w:t>
+      </w:r>
+      <w:r>
+        <w:t>is the</w:t>
+      </w:r>
       <w:r>
         <w:rPr>
           <w:b/>
@@ -2860,85 +2568,43 @@
         </w:rPr>
         <w:t xml:space="preserve"> </w:t>
       </w:r>
-      <w:proofErr w:type="spellStart"/>
-      <w:r>
-        <w:rPr>
-          <w:b/>
-          <w:bCs/>
-        </w:rPr>
-        <w:t>Scripter.lvclass:Create</w:t>
-      </w:r>
-      <w:proofErr w:type="spellEnd"/>
-      <w:r>
-        <w:rPr>
-          <w:b/>
-          <w:bCs/>
-        </w:rPr>
-        <w:t xml:space="preserve"> Message.vi </w:t>
-      </w:r>
-      <w:r>
-        <w:t>is the</w:t>
-      </w:r>
-      <w:r>
-        <w:rPr>
-          <w:b/>
-          <w:bCs/>
-        </w:rPr>
+      <w:r>
+        <w:t>template method that governs creating a message.  This VI</w:t>
+      </w:r>
+      <w:r>
+        <w:t xml:space="preserve"> is</w:t>
+      </w:r>
+      <w:r>
+        <w:t xml:space="preserve"> invoked at the bottom of a call chain of several VIs</w:t>
+      </w:r>
+      <w:r>
+        <w:t xml:space="preserve"> that starts with an OnCommand provider VI.  This call chain </w:t>
+      </w:r>
+      <w:r>
+        <w:t>select</w:t>
+      </w:r>
+      <w:r>
+        <w:t>s</w:t>
+      </w:r>
+      <w:r>
         <w:t xml:space="preserve"> </w:t>
       </w:r>
       <w:r>
-        <w:t>template method that governs creating a message.  This VI</w:t>
-      </w:r>
-      <w:r>
-        <w:t xml:space="preserve"> is</w:t>
-      </w:r>
-      <w:r>
-        <w:t xml:space="preserve"> invoked at the bottom of a call chain of several VIs</w:t>
-      </w:r>
-      <w:r>
-        <w:t xml:space="preserve"> that starts with an </w:t>
-      </w:r>
-      <w:proofErr w:type="spellStart"/>
-      <w:r>
-        <w:t>OnCommand</w:t>
-      </w:r>
-      <w:proofErr w:type="spellEnd"/>
-      <w:r>
-        <w:t xml:space="preserve"> provider VI.  This call chain </w:t>
-      </w:r>
-      <w:r>
-        <w:t>select</w:t>
+        <w:t>the construction classes</w:t>
+      </w:r>
+      <w:r>
+        <w:t xml:space="preserve"> </w:t>
+      </w:r>
+      <w:r>
+        <w:t xml:space="preserve">(scripters, prototypers, and builders) </w:t>
+      </w:r>
+      <w:r>
+        <w:t>required to construct the desired message, and provide</w:t>
       </w:r>
       <w:r>
         <w:t>s</w:t>
       </w:r>
       <w:r>
-        <w:t xml:space="preserve"> </w:t>
-      </w:r>
-      <w:r>
-        <w:t>the construction classes</w:t>
-      </w:r>
-      <w:r>
-        <w:t xml:space="preserve"> </w:t>
-      </w:r>
-      <w:r>
-        <w:t xml:space="preserve">(scripters, </w:t>
-      </w:r>
-      <w:proofErr w:type="spellStart"/>
-      <w:r>
-        <w:t>prototypers</w:t>
-      </w:r>
-      <w:proofErr w:type="spellEnd"/>
-      <w:r>
-        <w:t xml:space="preserve">, and builders) </w:t>
-      </w:r>
-      <w:r>
-        <w:t>required to construct the desired message, and provide</w:t>
-      </w:r>
-      <w:r>
-        <w:t>s</w:t>
-      </w:r>
-      <w:r>
         <w:t xml:space="preserve"> those classes with data about the target actor and method and message attributes.  Create Message.vi</w:t>
       </w:r>
       <w:r>
@@ -2970,13 +2636,8 @@
       <w:r>
         <w:t xml:space="preserve">The call chains are different for each message class.  They are listed and described in the following tables.  The first row of the table is </w:t>
       </w:r>
-      <w:proofErr w:type="spellStart"/>
-      <w:r>
-        <w:t>OnCommand</w:t>
-      </w:r>
-      <w:proofErr w:type="spellEnd"/>
-      <w:r>
-        <w:t xml:space="preserve"> VI.  T</w:t>
+      <w:r>
+        <w:t>OnCommand VI.  T</w:t>
       </w:r>
       <w:r>
         <w:t xml:space="preserve">he </w:t>
@@ -2985,13 +2646,8 @@
         <w:t xml:space="preserve">second is the </w:t>
       </w:r>
       <w:r>
-        <w:t xml:space="preserve">VI invoked by </w:t>
-      </w:r>
-      <w:proofErr w:type="spellStart"/>
-      <w:r>
-        <w:t>OnCommand</w:t>
-      </w:r>
-      <w:proofErr w:type="spellEnd"/>
+        <w:t>VI invoked by OnCommand</w:t>
+      </w:r>
       <w:r>
         <w:t>.</w:t>
       </w:r>
@@ -3178,13 +2834,7 @@
               <w:cnfStyle w:val="000000000000" w:firstRow="0" w:lastRow="0" w:firstColumn="0" w:lastColumn="0" w:oddVBand="0" w:evenVBand="0" w:oddHBand="0" w:evenHBand="0" w:firstRowFirstColumn="0" w:firstRowLastColumn="0" w:lastRowFirstColumn="0" w:lastRowLastColumn="0"/>
             </w:pPr>
             <w:r>
-              <w:t>Selects C</w:t>
-            </w:r>
-            <w:r>
-              <w:t>oupled</w:t>
-            </w:r>
-            <w:r>
-              <w:t xml:space="preserve"> Message Scripter.</w:t>
+              <w:t>Selects Coupled Message Scripter.</w:t>
             </w:r>
           </w:p>
           <w:p>
@@ -3192,15 +2842,7 @@
               <w:cnfStyle w:val="000000000000" w:firstRow="0" w:lastRow="0" w:firstColumn="0" w:lastColumn="0" w:oddVBand="0" w:evenVBand="0" w:oddHBand="0" w:evenHBand="0" w:firstRowFirstColumn="0" w:firstRowLastColumn="0" w:lastRowFirstColumn="0" w:lastRowLastColumn="0"/>
             </w:pPr>
             <w:r>
-              <w:t xml:space="preserve">Selects Target Method </w:t>
-            </w:r>
-            <w:proofErr w:type="spellStart"/>
-            <w:r>
-              <w:t>Prototyper</w:t>
-            </w:r>
-            <w:proofErr w:type="spellEnd"/>
-            <w:r>
-              <w:t>.</w:t>
+              <w:t>Selects Target Method Prototyper.</w:t>
             </w:r>
           </w:p>
         </w:tc>
@@ -3224,17 +2866,8 @@
                 <w:bCs w:val="0"/>
               </w:rPr>
               <w:lastRenderedPageBreak/>
-              <w:t xml:space="preserve">Coupled Message </w:t>
-            </w:r>
-            <w:proofErr w:type="spellStart"/>
-            <w:r>
-              <w:rPr>
-                <w:b w:val="0"/>
-                <w:bCs w:val="0"/>
-              </w:rPr>
-              <w:t>Scripter.lvclass:Make.vi</w:t>
-            </w:r>
-            <w:proofErr w:type="spellEnd"/>
+              <w:t>Coupled Message Scripter.lvclass:Make.vi</w:t>
+            </w:r>
           </w:p>
         </w:tc>
         <w:tc>
@@ -3460,17 +3093,8 @@
                 <w:b w:val="0"/>
                 <w:bCs w:val="0"/>
               </w:rPr>
-              <w:t xml:space="preserve">Concrete Message </w:t>
-            </w:r>
-            <w:proofErr w:type="spellStart"/>
-            <w:r>
-              <w:rPr>
-                <w:b w:val="0"/>
-                <w:bCs w:val="0"/>
-              </w:rPr>
-              <w:t>Scripter.lvclass:Make.vi</w:t>
-            </w:r>
-            <w:proofErr w:type="spellEnd"/>
+              <w:t>Concrete Message Scripter.lvclass:Make.vi</w:t>
+            </w:r>
           </w:p>
         </w:tc>
         <w:tc>
@@ -3505,23 +3129,7 @@
                 <w:b w:val="0"/>
                 <w:bCs w:val="0"/>
               </w:rPr>
-              <w:t xml:space="preserve">Coupled Message </w:t>
-            </w:r>
-            <w:proofErr w:type="spellStart"/>
-            <w:r>
-              <w:rPr>
-                <w:b w:val="0"/>
-                <w:bCs w:val="0"/>
-              </w:rPr>
-              <w:t>Scripter.lvclass:Make.vi</w:t>
-            </w:r>
-            <w:proofErr w:type="spellEnd"/>
-            <w:r>
-              <w:rPr>
-                <w:b w:val="0"/>
-                <w:bCs w:val="0"/>
-              </w:rPr>
-              <w:t xml:space="preserve"> (invoked parent node)</w:t>
+              <w:t>Coupled Message Scripter.lvclass:Make.vi (invoked parent node)</w:t>
             </w:r>
           </w:p>
         </w:tc>
@@ -3764,15 +3372,7 @@
               <w:cnfStyle w:val="000000000000" w:firstRow="0" w:lastRow="0" w:firstColumn="0" w:lastColumn="0" w:oddVBand="0" w:evenVBand="0" w:oddHBand="0" w:evenHBand="0" w:firstRowFirstColumn="0" w:firstRowLastColumn="0" w:lastRowFirstColumn="0" w:lastRowLastColumn="0"/>
             </w:pPr>
             <w:r>
-              <w:t xml:space="preserve">Selects Target Method </w:t>
-            </w:r>
-            <w:proofErr w:type="spellStart"/>
-            <w:r>
-              <w:t>Prototyper</w:t>
-            </w:r>
-            <w:proofErr w:type="spellEnd"/>
-            <w:r>
-              <w:t>.</w:t>
+              <w:t>Selects Target Method Prototyper.</w:t>
             </w:r>
           </w:p>
         </w:tc>
@@ -3795,17 +3395,8 @@
                 <w:b w:val="0"/>
                 <w:bCs w:val="0"/>
               </w:rPr>
-              <w:t xml:space="preserve">Coupled Message </w:t>
-            </w:r>
-            <w:proofErr w:type="spellStart"/>
-            <w:r>
-              <w:rPr>
-                <w:b w:val="0"/>
-                <w:bCs w:val="0"/>
-              </w:rPr>
-              <w:t>Scripter.lvclass:Make.vi</w:t>
-            </w:r>
-            <w:proofErr w:type="spellEnd"/>
+              <w:t>Coupled Message Scripter.lvclass:Make.vi</w:t>
+            </w:r>
           </w:p>
         </w:tc>
         <w:tc>
@@ -3931,10 +3522,7 @@
               <w:cnfStyle w:val="000000000000" w:firstRow="0" w:lastRow="0" w:firstColumn="0" w:lastColumn="0" w:oddVBand="0" w:evenVBand="0" w:oddHBand="0" w:evenHBand="0" w:firstRowFirstColumn="0" w:firstRowLastColumn="0" w:lastRowFirstColumn="0" w:lastRowLastColumn="0"/>
             </w:pPr>
             <w:r>
-              <w:t>S</w:t>
-            </w:r>
-            <w:r>
-              <w:t>elects Abstract Message Scripter</w:t>
+              <w:t>Selects Abstract Message Scripter</w:t>
             </w:r>
           </w:p>
         </w:tc>
@@ -3958,21 +3546,7 @@
                 <w:bCs w:val="0"/>
               </w:rPr>
               <w:lastRenderedPageBreak/>
-              <w:t xml:space="preserve">Create </w:t>
-            </w:r>
-            <w:r>
-              <w:rPr>
-                <w:b w:val="0"/>
-                <w:bCs w:val="0"/>
-              </w:rPr>
-              <w:t xml:space="preserve">Abstract </w:t>
-            </w:r>
-            <w:r>
-              <w:rPr>
-                <w:b w:val="0"/>
-                <w:bCs w:val="0"/>
-              </w:rPr>
-              <w:t>Message Classes for Actor.vi</w:t>
+              <w:t>Create Abstract Message Classes for Actor.vi</w:t>
             </w:r>
           </w:p>
         </w:tc>
@@ -4023,15 +3597,7 @@
               <w:cnfStyle w:val="000000000000" w:firstRow="0" w:lastRow="0" w:firstColumn="0" w:lastColumn="0" w:oddVBand="0" w:evenVBand="0" w:oddHBand="0" w:evenHBand="0" w:firstRowFirstColumn="0" w:firstRowLastColumn="0" w:lastRowFirstColumn="0" w:lastRowLastColumn="0"/>
             </w:pPr>
             <w:r>
-              <w:t xml:space="preserve">Selects </w:t>
-            </w:r>
-            <w:proofErr w:type="spellStart"/>
-            <w:r>
-              <w:t>prototyper</w:t>
-            </w:r>
-            <w:proofErr w:type="spellEnd"/>
-            <w:r>
-              <w:t xml:space="preserve"> (Reference Method or User Defined).</w:t>
+              <w:t>Selects prototyper (Reference Method or User Defined).</w:t>
             </w:r>
           </w:p>
           <w:p>
@@ -4039,15 +3605,7 @@
               <w:cnfStyle w:val="000000000000" w:firstRow="0" w:lastRow="0" w:firstColumn="0" w:lastColumn="0" w:oddVBand="0" w:evenVBand="0" w:oddHBand="0" w:evenHBand="0" w:firstRowFirstColumn="0" w:firstRowLastColumn="0" w:lastRowFirstColumn="0" w:lastRowLastColumn="0"/>
             </w:pPr>
             <w:r>
-              <w:t xml:space="preserve">Selects Concrete Send </w:t>
-            </w:r>
-            <w:proofErr w:type="spellStart"/>
-            <w:r>
-              <w:t>Renamer</w:t>
-            </w:r>
-            <w:proofErr w:type="spellEnd"/>
-            <w:r>
-              <w:t xml:space="preserve"> (Send Builder).</w:t>
+              <w:t>Selects Concrete Send Renamer (Send Builder).</w:t>
             </w:r>
           </w:p>
         </w:tc>
@@ -4077,17 +3635,8 @@
                 <w:b w:val="0"/>
                 <w:bCs w:val="0"/>
               </w:rPr>
-              <w:t xml:space="preserve"> Message </w:t>
-            </w:r>
-            <w:proofErr w:type="spellStart"/>
-            <w:r>
-              <w:rPr>
-                <w:b w:val="0"/>
-                <w:bCs w:val="0"/>
-              </w:rPr>
-              <w:t>Scripter.lvclass:Make.vi</w:t>
-            </w:r>
-            <w:proofErr w:type="spellEnd"/>
+              <w:t xml:space="preserve"> Message Scripter.lvclass:Make.vi</w:t>
+            </w:r>
           </w:p>
         </w:tc>
         <w:tc>
@@ -4166,15 +3715,7 @@
         <w:t>The scripting functions are called directly from a user interface (see below), so m</w:t>
       </w:r>
       <w:r>
-        <w:t xml:space="preserve">any errors are handled in the moment; users are notified of the error with One Button Dialog boxes, allowing them to cure the error and retry the operation.  In the rare instance of a scripting error, users are notified via the Simple Error handler, invoked at the end of CreateNewWizard_Invoke.vi or </w:t>
-      </w:r>
-      <w:proofErr w:type="spellStart"/>
-      <w:r>
-        <w:t>CreateNewWizard_Invoke</w:t>
-      </w:r>
-      <w:proofErr w:type="spellEnd"/>
-      <w:r>
-        <w:t xml:space="preserve"> Core.vi.</w:t>
+        <w:t>any errors are handled in the moment; users are notified of the error with One Button Dialog boxes, allowing them to cure the error and retry the operation.  In the rare instance of a scripting error, users are notified via the Simple Error handler, invoked at the end of CreateNewWizard_Invoke.vi or CreateNewWizard_Invoke Core.vi.</w:t>
       </w:r>
     </w:p>
     <w:p>
@@ -4200,46 +3741,14 @@
     </w:p>
     <w:p>
       <w:r>
-        <w:t xml:space="preserve">Scripting code is invoked by </w:t>
-      </w:r>
-      <w:proofErr w:type="spellStart"/>
-      <w:r>
-        <w:t>Provider_OnCommand</w:t>
-      </w:r>
-      <w:proofErr w:type="spellEnd"/>
-      <w:r>
-        <w:t xml:space="preserve"> and </w:t>
-      </w:r>
-      <w:proofErr w:type="spellStart"/>
-      <w:r>
-        <w:t>Item_OnCommand</w:t>
-      </w:r>
-      <w:proofErr w:type="spellEnd"/>
-      <w:r>
-        <w:t xml:space="preserve"> VIs; each such VI passes any error output to </w:t>
-      </w:r>
-      <w:r>
-        <w:rPr>
-          <w:b/>
-          <w:bCs/>
-        </w:rPr>
-        <w:t xml:space="preserve">Message </w:t>
-      </w:r>
-      <w:proofErr w:type="spellStart"/>
-      <w:r>
-        <w:rPr>
-          <w:b/>
-          <w:bCs/>
-        </w:rPr>
-        <w:t>Maker.lvlib:Error</w:t>
-      </w:r>
-      <w:proofErr w:type="spellEnd"/>
-      <w:r>
-        <w:rPr>
-          <w:b/>
-          <w:bCs/>
-        </w:rPr>
-        <w:t xml:space="preserve"> Handler.vi</w:t>
+        <w:t xml:space="preserve">Scripting code is invoked by Provider_OnCommand and Item_OnCommand VIs; each such VI passes any error output to </w:t>
+      </w:r>
+      <w:r>
+        <w:rPr>
+          <w:b/>
+          <w:bCs/>
+        </w:rPr>
+        <w:t>Message Maker.lvlib:Error Handler.vi</w:t>
       </w:r>
       <w:r>
         <w:t>.  This VI specifies error codes with special meaning in this context; where such a code is detected, the handler presents the user with a One Button Dialog box with the appropriate error message.  If an error code is not on the list, the error is passed to Simple Error Handler.vi</w:t>
@@ -4320,23 +3829,7 @@
           <w:b/>
           <w:bCs/>
         </w:rPr>
-        <w:t xml:space="preserve">Add </w:t>
-      </w:r>
-      <w:proofErr w:type="spellStart"/>
-      <w:r>
-        <w:rPr>
-          <w:b/>
-          <w:bCs/>
-        </w:rPr>
-        <w:t>Actor.lvlib:Add</w:t>
-      </w:r>
-      <w:proofErr w:type="spellEnd"/>
-      <w:r>
-        <w:rPr>
-          <w:b/>
-          <w:bCs/>
-        </w:rPr>
-        <w:t xml:space="preserve"> Actor.vi</w:t>
+        <w:t>Add Actor.lvlib:Add Actor.vi</w:t>
       </w:r>
       <w:r>
         <w:t xml:space="preserve"> and </w:t>
@@ -4361,23 +3854,7 @@
           <w:b/>
           <w:bCs/>
         </w:rPr>
-        <w:t xml:space="preserve">Add </w:t>
-      </w:r>
-      <w:proofErr w:type="spellStart"/>
-      <w:r>
-        <w:rPr>
-          <w:b/>
-          <w:bCs/>
-        </w:rPr>
-        <w:t>Actor.lvlib:Add</w:t>
-      </w:r>
-      <w:proofErr w:type="spellEnd"/>
-      <w:r>
-        <w:rPr>
-          <w:b/>
-          <w:bCs/>
-        </w:rPr>
-        <w:t xml:space="preserve"> Actor Library to Project.vi</w:t>
+        <w:t>Add Actor.lvlib:Add Actor Library to Project.vi</w:t>
       </w:r>
       <w:r>
         <w:t xml:space="preserve">, followed by either </w:t>
@@ -4387,23 +3864,7 @@
           <w:b/>
           <w:bCs/>
         </w:rPr>
-        <w:t xml:space="preserve">Add </w:t>
-      </w:r>
-      <w:proofErr w:type="spellStart"/>
-      <w:r>
-        <w:rPr>
-          <w:b/>
-          <w:bCs/>
-        </w:rPr>
-        <w:t>Actor.lvlib:Create</w:t>
-      </w:r>
-      <w:proofErr w:type="spellEnd"/>
-      <w:r>
-        <w:rPr>
-          <w:b/>
-          <w:bCs/>
-        </w:rPr>
-        <w:t xml:space="preserve"> Child Actor.vi</w:t>
+        <w:t>Add Actor.lvlib:Create Child Actor.vi</w:t>
       </w:r>
       <w:r>
         <w:t xml:space="preserve"> or </w:t>
@@ -4413,23 +3874,7 @@
           <w:b/>
           <w:bCs/>
         </w:rPr>
-        <w:t xml:space="preserve">Add Actor </w:t>
-      </w:r>
-      <w:proofErr w:type="spellStart"/>
-      <w:r>
-        <w:rPr>
-          <w:b/>
-          <w:bCs/>
-        </w:rPr>
-        <w:t>Interface.lvlib:Create</w:t>
-      </w:r>
-      <w:proofErr w:type="spellEnd"/>
-      <w:r>
-        <w:rPr>
-          <w:b/>
-          <w:bCs/>
-        </w:rPr>
-        <w:t xml:space="preserve"> Interface.vi</w:t>
+        <w:t>Add Actor Interface.lvlib:Create Interface.vi</w:t>
       </w:r>
       <w:r>
         <w:t>.</w:t>
@@ -4437,32 +3882,15 @@
     </w:p>
     <w:p>
       <w:r>
-        <w:t xml:space="preserve">The Add Actor provider supports creating actors that inherit from other children of </w:t>
-      </w:r>
-      <w:proofErr w:type="spellStart"/>
-      <w:r>
-        <w:t>Actor.lvclass</w:t>
-      </w:r>
-      <w:proofErr w:type="spellEnd"/>
-      <w:r>
-        <w:t xml:space="preserve">.  These other actors can be source code or included in a PPL.  Add Actor.vi uses an </w:t>
-      </w:r>
-      <w:r>
-        <w:rPr>
-          <w:b/>
-          <w:bCs/>
-        </w:rPr>
-        <w:t xml:space="preserve">Actor </w:t>
-      </w:r>
-      <w:proofErr w:type="spellStart"/>
-      <w:r>
-        <w:rPr>
-          <w:b/>
-          <w:bCs/>
-        </w:rPr>
-        <w:t>Store.lvclass</w:t>
-      </w:r>
-      <w:proofErr w:type="spellEnd"/>
+        <w:t xml:space="preserve">The Add Actor provider supports creating actors that inherit from other children of Actor.lvclass.  These other actors can be source code or included in a PPL.  Add Actor.vi uses an </w:t>
+      </w:r>
+      <w:r>
+        <w:rPr>
+          <w:b/>
+          <w:bCs/>
+        </w:rPr>
+        <w:t>Actor Store.lvclass</w:t>
+      </w:r>
       <w:r>
         <w:t xml:space="preserve"> to maintain a list of actors previously selected for inheritance.  </w:t>
       </w:r>
@@ -4471,17 +3899,8 @@
           <w:b/>
           <w:bCs/>
         </w:rPr>
-        <w:t xml:space="preserve">INI </w:t>
-      </w:r>
-      <w:proofErr w:type="spellStart"/>
-      <w:r>
-        <w:rPr>
-          <w:b/>
-          <w:bCs/>
-        </w:rPr>
-        <w:t>Store.lvclass</w:t>
-      </w:r>
-      <w:proofErr w:type="spellEnd"/>
+        <w:t>INI Store.lvclass</w:t>
+      </w:r>
       <w:r>
         <w:t xml:space="preserve"> maintains the store as entries in the LabVIEW INI file.  </w:t>
       </w:r>
@@ -4490,46 +3909,13 @@
           <w:b/>
           <w:bCs/>
         </w:rPr>
-        <w:t xml:space="preserve">Target </w:t>
-      </w:r>
-      <w:proofErr w:type="spellStart"/>
-      <w:r>
-        <w:rPr>
-          <w:b/>
-          <w:bCs/>
-        </w:rPr>
-        <w:t>Store.lvlcass</w:t>
-      </w:r>
-      <w:proofErr w:type="spellEnd"/>
+        <w:t>Target Store.lvlcass</w:t>
+      </w:r>
       <w:r>
         <w:t xml:space="preserve"> maintains the store as tags in the project file.  </w:t>
       </w:r>
       <w:r>
-        <w:t xml:space="preserve">Add </w:t>
-      </w:r>
-      <w:proofErr w:type="spellStart"/>
-      <w:r>
-        <w:t>Actor.lvlib</w:t>
-      </w:r>
-      <w:proofErr w:type="spellEnd"/>
-      <w:r>
-        <w:t xml:space="preserve"> selects which store to use when it is invoked.  Target </w:t>
-      </w:r>
-      <w:proofErr w:type="spellStart"/>
-      <w:r>
-        <w:t>Store.lvlcass</w:t>
-      </w:r>
-      <w:proofErr w:type="spellEnd"/>
-      <w:r>
-        <w:t xml:space="preserve"> is selected if an Actor Framework PPL is detected in the project; otherwise, INI </w:t>
-      </w:r>
-      <w:proofErr w:type="spellStart"/>
-      <w:r>
-        <w:t>Store.lvlcass</w:t>
-      </w:r>
-      <w:proofErr w:type="spellEnd"/>
-      <w:r>
-        <w:t xml:space="preserve"> is selected.</w:t>
+        <w:t>Add Actor.lvlib selects which store to use when it is invoked.  Target Store.lvlcass is selected if an Actor Framework PPL is detected in the project; otherwise, INI Store.lvlcass is selected.</w:t>
       </w:r>
     </w:p>
     <w:p>
@@ -4579,28 +3965,12 @@
     </w:p>
     <w:p>
       <w:r>
-        <w:t xml:space="preserve">Note that these class templates are not part of a library, nor do they inherit from </w:t>
-      </w:r>
-      <w:proofErr w:type="spellStart"/>
-      <w:r>
-        <w:t>Message.lvclass</w:t>
-      </w:r>
-      <w:proofErr w:type="spellEnd"/>
-      <w:r>
-        <w:t>.  It is much easier to work with an uncoupled class than one that is linked to other code artifacts.</w:t>
-      </w:r>
-    </w:p>
-    <w:p>
-      <w:r>
-        <w:t xml:space="preserve">To create a message, the providers copy the appropriate template to the specified location, modify its VIs as necessary, change it to inherit from </w:t>
-      </w:r>
-      <w:proofErr w:type="spellStart"/>
-      <w:r>
-        <w:t>Message.lvclass</w:t>
-      </w:r>
-      <w:proofErr w:type="spellEnd"/>
-      <w:r>
-        <w:t>, and then add it to the actor’s library.</w:t>
+        <w:t>Note that these class templates are not part of a library, nor do they inherit from Message.lvclass.  It is much easier to work with an uncoupled class than one that is linked to other code artifacts.</w:t>
+      </w:r>
+    </w:p>
+    <w:p>
+      <w:r>
+        <w:t>To create a message, the providers copy the appropriate template to the specified location, modify its VIs as necessary, change it to inherit from Message.lvclass, and then add it to the actor’s library.</w:t>
       </w:r>
     </w:p>
     <w:p>
@@ -4739,17 +4109,8 @@
           <w:b/>
           <w:bCs/>
         </w:rPr>
-        <w:t xml:space="preserve">Scripters, Builders, and </w:t>
-      </w:r>
-      <w:proofErr w:type="spellStart"/>
-      <w:r>
-        <w:rPr>
-          <w:b/>
-          <w:bCs/>
-        </w:rPr>
-        <w:t>Prototypers</w:t>
-      </w:r>
-      <w:proofErr w:type="spellEnd"/>
+        <w:t>Scripters, Builders, and Prototypers</w:t>
+      </w:r>
     </w:p>
     <w:p>
       <w:r>
@@ -4831,17 +4192,8 @@
           <w:b/>
           <w:bCs/>
         </w:rPr>
-        <w:t xml:space="preserve">Message </w:t>
-      </w:r>
-      <w:proofErr w:type="spellStart"/>
-      <w:r>
-        <w:rPr>
-          <w:b/>
-          <w:bCs/>
-        </w:rPr>
-        <w:t>Scripter.lvclass</w:t>
-      </w:r>
-      <w:proofErr w:type="spellEnd"/>
+        <w:t>Message Scripter.lvclass</w:t>
+      </w:r>
       <w:r>
         <w:t xml:space="preserve">, a template method abstract class, defines the general algorithm (detailed below) and performs scripting operations common to all three types.  Children of this class - </w:t>
       </w:r>
@@ -4850,17 +4202,8 @@
           <w:b/>
           <w:bCs/>
         </w:rPr>
-        <w:t xml:space="preserve">Abstract Message </w:t>
-      </w:r>
-      <w:proofErr w:type="spellStart"/>
-      <w:r>
-        <w:rPr>
-          <w:b/>
-          <w:bCs/>
-        </w:rPr>
-        <w:t>Scripter.lvclass</w:t>
-      </w:r>
-      <w:proofErr w:type="spellEnd"/>
+        <w:t>Abstract Message Scripter.lvclass</w:t>
+      </w:r>
       <w:r>
         <w:t xml:space="preserve">, </w:t>
       </w:r>
@@ -4869,17 +4212,8 @@
           <w:b/>
           <w:bCs/>
         </w:rPr>
-        <w:t xml:space="preserve">Concrete Message </w:t>
-      </w:r>
-      <w:proofErr w:type="spellStart"/>
-      <w:r>
-        <w:rPr>
-          <w:b/>
-          <w:bCs/>
-        </w:rPr>
-        <w:t>Scripter.lvclass</w:t>
-      </w:r>
-      <w:proofErr w:type="spellEnd"/>
+        <w:t>Concrete Message Scripter.lvclass</w:t>
+      </w:r>
       <w:r>
         <w:t>, and</w:t>
       </w:r>
@@ -4888,44 +4222,19 @@
           <w:b/>
           <w:bCs/>
         </w:rPr>
-        <w:t xml:space="preserve"> Coupled </w:t>
-      </w:r>
-      <w:proofErr w:type="spellStart"/>
-      <w:r>
-        <w:rPr>
-          <w:b/>
-          <w:bCs/>
-        </w:rPr>
-        <w:t>Message.lvclass</w:t>
-      </w:r>
-      <w:proofErr w:type="spellEnd"/>
-      <w:r>
-        <w:rPr>
-          <w:b/>
-          <w:bCs/>
-        </w:rPr>
-        <w:t xml:space="preserve"> </w:t>
+        <w:t xml:space="preserve"> Coupled Message.lvclass </w:t>
       </w:r>
       <w:r>
         <w:t>– provide the scripting calls</w:t>
       </w:r>
       <w:r>
-        <w:t xml:space="preserve"> specific to each type.  (Coupled </w:t>
-      </w:r>
-      <w:proofErr w:type="spellStart"/>
-      <w:r>
-        <w:t>Message.lvclass</w:t>
-      </w:r>
-      <w:proofErr w:type="spellEnd"/>
-      <w:r>
-        <w:t xml:space="preserve"> is the scripter for standard messages.)</w:t>
+        <w:t xml:space="preserve"> specific to each type.  (Coupled Message.lvclass is the scripter for standard messages.)</w:t>
       </w:r>
     </w:p>
     <w:p>
       <w:r>
         <w:t xml:space="preserve">Message Scripter also contains (as attributes) an instance of a </w:t>
       </w:r>
-      <w:proofErr w:type="spellStart"/>
       <w:r>
         <w:rPr>
           <w:b/>
@@ -4933,7 +4242,6 @@
         </w:rPr>
         <w:t>Prototyper.lvclass</w:t>
       </w:r>
-      <w:proofErr w:type="spellEnd"/>
       <w:r>
         <w:t xml:space="preserve">, and an instance of a </w:t>
       </w:r>
@@ -4944,7 +4252,6 @@
         </w:rPr>
         <w:t xml:space="preserve">Send </w:t>
       </w:r>
-      <w:proofErr w:type="spellStart"/>
       <w:r>
         <w:rPr>
           <w:b/>
@@ -4957,39 +4264,18 @@
           <w:b/>
           <w:bCs/>
         </w:rPr>
-        <w:t>uilder.lvclass</w:t>
-      </w:r>
-      <w:proofErr w:type="spellEnd"/>
-      <w:r>
-        <w:rPr>
-          <w:b/>
-          <w:bCs/>
-        </w:rPr>
-        <w:t>.</w:t>
+        <w:t>uilder.lvclass.</w:t>
       </w:r>
       <w:r>
         <w:t xml:space="preserve">  These classes invoke scripting code </w:t>
       </w:r>
       <w:r>
-        <w:t xml:space="preserve">that need to be shared by two of the three scripters.  </w:t>
-      </w:r>
-      <w:proofErr w:type="spellStart"/>
-      <w:r>
-        <w:t>Prototypers</w:t>
-      </w:r>
-      <w:proofErr w:type="spellEnd"/>
-      <w:r>
-        <w:t xml:space="preserve"> determine a message’s data payload and the icon of the Send VI.  Send Builders create the message’s Send VI.  Both of these types of strategy classes are used by the Coupled and Abstract Message scripters.</w:t>
-      </w:r>
-    </w:p>
-    <w:p>
-      <w:proofErr w:type="spellStart"/>
-      <w:r>
-        <w:t>Prototypers</w:t>
-      </w:r>
-      <w:proofErr w:type="spellEnd"/>
-      <w:r>
-        <w:t xml:space="preserve"> inherit </w:t>
+        <w:t>that need to be shared by two of the three scripters.  Prototypers determine a message’s data payload and the icon of the Send VI.  Send Builders create the message’s Send VI.  Both of these types of strategy classes are used by the Coupled and Abstract Message scripters.</w:t>
+      </w:r>
+    </w:p>
+    <w:p>
+      <w:r>
+        <w:t xml:space="preserve">Prototypers inherit </w:t>
       </w:r>
       <w:r>
         <w:t xml:space="preserve">from a class that formats the Send VI’s icon.  </w:t>
@@ -4999,17 +4285,8 @@
           <w:b/>
           <w:bCs/>
         </w:rPr>
-        <w:t xml:space="preserve">Target Method Icon </w:t>
-      </w:r>
-      <w:proofErr w:type="spellStart"/>
-      <w:r>
-        <w:rPr>
-          <w:b/>
-          <w:bCs/>
-        </w:rPr>
-        <w:t>Reader.lvclass</w:t>
-      </w:r>
-      <w:proofErr w:type="spellEnd"/>
+        <w:t>Target Method Icon Reader.lvclass</w:t>
+      </w:r>
       <w:r>
         <w:t xml:space="preserve"> derives the icon for coupled messages from the target method’s icon, while </w:t>
       </w:r>
@@ -5018,32 +4295,15 @@
           <w:b/>
           <w:bCs/>
         </w:rPr>
-        <w:t xml:space="preserve">Abstract Method Icon </w:t>
-      </w:r>
-      <w:proofErr w:type="spellStart"/>
-      <w:r>
-        <w:rPr>
-          <w:b/>
-          <w:bCs/>
-        </w:rPr>
-        <w:t>Prototyper.lvclass</w:t>
-      </w:r>
-      <w:proofErr w:type="spellEnd"/>
+        <w:t>Abstract Method Icon Prototyper.lvclass</w:t>
+      </w:r>
       <w:r>
         <w:t xml:space="preserve"> creates the standard icon for abstract messages.</w:t>
       </w:r>
     </w:p>
     <w:p>
       <w:r>
-        <w:t xml:space="preserve">The following table summarizes the scripters, </w:t>
-      </w:r>
-      <w:proofErr w:type="spellStart"/>
-      <w:r>
-        <w:t>prototypers</w:t>
-      </w:r>
-      <w:proofErr w:type="spellEnd"/>
-      <w:r>
-        <w:t>, and builders used to construct each message type.</w:t>
+        <w:t>The following table summarizes the scripters, prototypers, and builders used to construct each message type.</w:t>
       </w:r>
     </w:p>
     <w:tbl>
@@ -5094,11 +4354,9 @@
             <w:pPr>
               <w:cnfStyle w:val="100000000000" w:firstRow="1" w:lastRow="0" w:firstColumn="0" w:lastColumn="0" w:oddVBand="0" w:evenVBand="0" w:oddHBand="0" w:evenHBand="0" w:firstRowFirstColumn="0" w:firstRowLastColumn="0" w:lastRowFirstColumn="0" w:lastRowLastColumn="0"/>
             </w:pPr>
-            <w:proofErr w:type="spellStart"/>
             <w:r>
               <w:t>Prototyper</w:t>
             </w:r>
-            <w:proofErr w:type="spellEnd"/>
           </w:p>
         </w:tc>
         <w:tc>
@@ -5146,13 +4404,8 @@
               <w:cnfStyle w:val="000000000000" w:firstRow="0" w:lastRow="0" w:firstColumn="0" w:lastColumn="0" w:oddVBand="0" w:evenVBand="0" w:oddHBand="0" w:evenHBand="0" w:firstRowFirstColumn="0" w:firstRowLastColumn="0" w:lastRowFirstColumn="0" w:lastRowLastColumn="0"/>
             </w:pPr>
             <w:r>
-              <w:t xml:space="preserve">Coupled Message </w:t>
-            </w:r>
-            <w:proofErr w:type="spellStart"/>
-            <w:r>
-              <w:t>Scripter.lvclass</w:t>
-            </w:r>
-            <w:proofErr w:type="spellEnd"/>
+              <w:t>Coupled Message Scripter.lvclass</w:t>
+            </w:r>
           </w:p>
         </w:tc>
         <w:tc>
@@ -5164,13 +4417,8 @@
               <w:cnfStyle w:val="000000000000" w:firstRow="0" w:lastRow="0" w:firstColumn="0" w:lastColumn="0" w:oddVBand="0" w:evenVBand="0" w:oddHBand="0" w:evenHBand="0" w:firstRowFirstColumn="0" w:firstRowLastColumn="0" w:lastRowFirstColumn="0" w:lastRowLastColumn="0"/>
             </w:pPr>
             <w:r>
-              <w:t xml:space="preserve">Target Method </w:t>
-            </w:r>
-            <w:proofErr w:type="spellStart"/>
-            <w:r>
-              <w:t>Prototyper.lvclass</w:t>
-            </w:r>
-            <w:proofErr w:type="spellEnd"/>
+              <w:t>Target Method Prototyper.lvclass</w:t>
+            </w:r>
           </w:p>
         </w:tc>
         <w:tc>
@@ -5182,13 +4430,8 @@
               <w:cnfStyle w:val="000000000000" w:firstRow="0" w:lastRow="0" w:firstColumn="0" w:lastColumn="0" w:oddVBand="0" w:evenVBand="0" w:oddHBand="0" w:evenHBand="0" w:firstRowFirstColumn="0" w:firstRowLastColumn="0" w:lastRowFirstColumn="0" w:lastRowLastColumn="0"/>
             </w:pPr>
             <w:r>
-              <w:t xml:space="preserve">Concrete Send </w:t>
-            </w:r>
-            <w:proofErr w:type="spellStart"/>
-            <w:r>
-              <w:t>Renamer.lvclass</w:t>
-            </w:r>
-            <w:proofErr w:type="spellEnd"/>
+              <w:t>Concrete Send Renamer.lvclass</w:t>
+            </w:r>
           </w:p>
         </w:tc>
       </w:tr>
@@ -5232,13 +4475,8 @@
               <w:cnfStyle w:val="000000000000" w:firstRow="0" w:lastRow="0" w:firstColumn="0" w:lastColumn="0" w:oddVBand="0" w:evenVBand="0" w:oddHBand="0" w:evenHBand="0" w:firstRowFirstColumn="0" w:firstRowLastColumn="0" w:lastRowFirstColumn="0" w:lastRowLastColumn="0"/>
             </w:pPr>
             <w:r>
-              <w:t xml:space="preserve">Abstract Message </w:t>
-            </w:r>
-            <w:proofErr w:type="spellStart"/>
-            <w:r>
-              <w:t>Scripter.lvclass</w:t>
-            </w:r>
-            <w:proofErr w:type="spellEnd"/>
+              <w:t>Abstract Message Scripter.lvclass</w:t>
+            </w:r>
           </w:p>
         </w:tc>
         <w:tc>
@@ -5250,13 +4488,8 @@
               <w:cnfStyle w:val="000000000000" w:firstRow="0" w:lastRow="0" w:firstColumn="0" w:lastColumn="0" w:oddVBand="0" w:evenVBand="0" w:oddHBand="0" w:evenHBand="0" w:firstRowFirstColumn="0" w:firstRowLastColumn="0" w:lastRowFirstColumn="0" w:lastRowLastColumn="0"/>
             </w:pPr>
             <w:r>
-              <w:t xml:space="preserve">Reference Method </w:t>
-            </w:r>
-            <w:proofErr w:type="spellStart"/>
-            <w:r>
-              <w:t>Prototyper.lvclass</w:t>
-            </w:r>
-            <w:proofErr w:type="spellEnd"/>
+              <w:t>Reference Method Prototyper.lvclass</w:t>
+            </w:r>
           </w:p>
         </w:tc>
         <w:tc>
@@ -5268,13 +4501,8 @@
               <w:cnfStyle w:val="000000000000" w:firstRow="0" w:lastRow="0" w:firstColumn="0" w:lastColumn="0" w:oddVBand="0" w:evenVBand="0" w:oddHBand="0" w:evenHBand="0" w:firstRowFirstColumn="0" w:firstRowLastColumn="0" w:lastRowFirstColumn="0" w:lastRowLastColumn="0"/>
             </w:pPr>
             <w:r>
-              <w:t xml:space="preserve">Concrete Send </w:t>
-            </w:r>
-            <w:proofErr w:type="spellStart"/>
-            <w:r>
-              <w:t>Renamer.lvclass</w:t>
-            </w:r>
-            <w:proofErr w:type="spellEnd"/>
+              <w:t>Concrete Send Renamer.lvclass</w:t>
+            </w:r>
           </w:p>
         </w:tc>
       </w:tr>
@@ -5318,13 +4546,8 @@
               <w:cnfStyle w:val="000000000000" w:firstRow="0" w:lastRow="0" w:firstColumn="0" w:lastColumn="0" w:oddVBand="0" w:evenVBand="0" w:oddHBand="0" w:evenHBand="0" w:firstRowFirstColumn="0" w:firstRowLastColumn="0" w:lastRowFirstColumn="0" w:lastRowLastColumn="0"/>
             </w:pPr>
             <w:r>
-              <w:t xml:space="preserve">Abstract Message </w:t>
-            </w:r>
-            <w:proofErr w:type="spellStart"/>
-            <w:r>
-              <w:t>Scripter.lvclass</w:t>
-            </w:r>
-            <w:proofErr w:type="spellEnd"/>
+              <w:t>Abstract Message Scripter.lvclass</w:t>
+            </w:r>
           </w:p>
         </w:tc>
         <w:tc>
@@ -5336,13 +4559,8 @@
               <w:cnfStyle w:val="000000000000" w:firstRow="0" w:lastRow="0" w:firstColumn="0" w:lastColumn="0" w:oddVBand="0" w:evenVBand="0" w:oddHBand="0" w:evenHBand="0" w:firstRowFirstColumn="0" w:firstRowLastColumn="0" w:lastRowFirstColumn="0" w:lastRowLastColumn="0"/>
             </w:pPr>
             <w:r>
-              <w:t xml:space="preserve">User Defined </w:t>
-            </w:r>
-            <w:proofErr w:type="spellStart"/>
-            <w:r>
-              <w:t>Prototype.lvclass</w:t>
-            </w:r>
-            <w:proofErr w:type="spellEnd"/>
+              <w:t>User Defined Prototype.lvclass</w:t>
+            </w:r>
           </w:p>
         </w:tc>
         <w:tc>
@@ -5354,13 +4572,8 @@
               <w:cnfStyle w:val="000000000000" w:firstRow="0" w:lastRow="0" w:firstColumn="0" w:lastColumn="0" w:oddVBand="0" w:evenVBand="0" w:oddHBand="0" w:evenHBand="0" w:firstRowFirstColumn="0" w:firstRowLastColumn="0" w:lastRowFirstColumn="0" w:lastRowLastColumn="0"/>
             </w:pPr>
             <w:r>
-              <w:t xml:space="preserve">Concrete Send </w:t>
-            </w:r>
-            <w:proofErr w:type="spellStart"/>
-            <w:r>
-              <w:t>Renamer.lvclass</w:t>
-            </w:r>
-            <w:proofErr w:type="spellEnd"/>
+              <w:t>Concrete Send Renamer.lvclass</w:t>
+            </w:r>
           </w:p>
         </w:tc>
       </w:tr>
@@ -5395,13 +4608,8 @@
               <w:cnfStyle w:val="000000000000" w:firstRow="0" w:lastRow="0" w:firstColumn="0" w:lastColumn="0" w:oddVBand="0" w:evenVBand="0" w:oddHBand="0" w:evenHBand="0" w:firstRowFirstColumn="0" w:firstRowLastColumn="0" w:lastRowFirstColumn="0" w:lastRowLastColumn="0"/>
             </w:pPr>
             <w:r>
-              <w:t xml:space="preserve">Coupled Message </w:t>
-            </w:r>
-            <w:proofErr w:type="spellStart"/>
-            <w:r>
-              <w:t>Scripter.lvclass</w:t>
-            </w:r>
-            <w:proofErr w:type="spellEnd"/>
+              <w:t>Coupled Message Scripter.lvclass</w:t>
+            </w:r>
           </w:p>
         </w:tc>
         <w:tc>
@@ -5413,13 +4621,8 @@
               <w:cnfStyle w:val="000000000000" w:firstRow="0" w:lastRow="0" w:firstColumn="0" w:lastColumn="0" w:oddVBand="0" w:evenVBand="0" w:oddHBand="0" w:evenHBand="0" w:firstRowFirstColumn="0" w:firstRowLastColumn="0" w:lastRowFirstColumn="0" w:lastRowLastColumn="0"/>
             </w:pPr>
             <w:r>
-              <w:t xml:space="preserve">Target Method Icon </w:t>
-            </w:r>
-            <w:proofErr w:type="spellStart"/>
-            <w:r>
-              <w:t>Reader.lvclass</w:t>
-            </w:r>
-            <w:proofErr w:type="spellEnd"/>
+              <w:t>Target Method Icon Reader.lvclass</w:t>
+            </w:r>
           </w:p>
         </w:tc>
         <w:tc>
@@ -5454,53 +4657,21 @@
           <w:b/>
           <w:bCs/>
         </w:rPr>
-        <w:t xml:space="preserve">Message </w:t>
-      </w:r>
-      <w:proofErr w:type="spellStart"/>
-      <w:r>
-        <w:rPr>
-          <w:b/>
-          <w:bCs/>
-        </w:rPr>
-        <w:t>Maker.lvlib:</w:t>
-      </w:r>
-      <w:r>
-        <w:rPr>
-          <w:b/>
-          <w:bCs/>
-        </w:rPr>
-        <w:t>Message</w:t>
-      </w:r>
-      <w:proofErr w:type="spellEnd"/>
-      <w:r>
-        <w:rPr>
-          <w:b/>
-          <w:bCs/>
-        </w:rPr>
-        <w:t xml:space="preserve"> </w:t>
-      </w:r>
-      <w:proofErr w:type="spellStart"/>
-      <w:r>
-        <w:rPr>
-          <w:b/>
-          <w:bCs/>
-        </w:rPr>
-        <w:t>Scripter.lvclass:</w:t>
-      </w:r>
-      <w:r>
-        <w:rPr>
-          <w:b/>
-          <w:bCs/>
-        </w:rPr>
-        <w:t>Create</w:t>
-      </w:r>
-      <w:proofErr w:type="spellEnd"/>
-      <w:r>
-        <w:rPr>
-          <w:b/>
-          <w:bCs/>
-        </w:rPr>
-        <w:t xml:space="preserve"> Message.vi</w:t>
+        <w:t>Message Maker.lvlib:</w:t>
+      </w:r>
+      <w:r>
+        <w:rPr>
+          <w:b/>
+          <w:bCs/>
+        </w:rPr>
+        <w:t>Message Scripter.lvclass:</w:t>
+      </w:r>
+      <w:r>
+        <w:rPr>
+          <w:b/>
+          <w:bCs/>
+        </w:rPr>
+        <w:t>Create Message.vi</w:t>
       </w:r>
       <w:r>
         <w:rPr>
@@ -5650,36 +4821,12 @@
     </w:p>
     <w:p>
       <w:r>
-        <w:t xml:space="preserve">Overridden by Abstract Message </w:t>
-      </w:r>
-      <w:proofErr w:type="spellStart"/>
-      <w:r>
-        <w:t>Rescripter</w:t>
-      </w:r>
-      <w:proofErr w:type="spellEnd"/>
-      <w:r>
-        <w:t>.</w:t>
-      </w:r>
-    </w:p>
-    <w:p>
-      <w:r>
-        <w:t xml:space="preserve">Prototype.vi determines the attributes of the new message class by invoking its </w:t>
-      </w:r>
-      <w:proofErr w:type="spellStart"/>
-      <w:r>
-        <w:t>prototyper’s</w:t>
-      </w:r>
-      <w:proofErr w:type="spellEnd"/>
-      <w:r>
-        <w:t xml:space="preserve"> Prototype.vi. The Abstract Message </w:t>
-      </w:r>
-      <w:proofErr w:type="spellStart"/>
-      <w:r>
-        <w:t>Rescripter</w:t>
-      </w:r>
-      <w:proofErr w:type="spellEnd"/>
-      <w:r>
-        <w:t xml:space="preserve"> interrogates the message class being rescripted.</w:t>
+        <w:t>Overridden by Abstract Message Rescripter.</w:t>
+      </w:r>
+    </w:p>
+    <w:p>
+      <w:r>
+        <w:t>Prototype.vi determines the attributes of the new message class by invoking its prototyper’s Prototype.vi. The Abstract Message Rescripter interrogates the message class being rescripted.</w:t>
       </w:r>
     </w:p>
     <w:p>
@@ -5697,23 +4844,7 @@
           <w:b/>
           <w:bCs/>
         </w:rPr>
-        <w:t xml:space="preserve">Message </w:t>
-      </w:r>
-      <w:proofErr w:type="spellStart"/>
-      <w:r>
-        <w:rPr>
-          <w:b/>
-          <w:bCs/>
-        </w:rPr>
-        <w:t>Maker.lvclass:Copy</w:t>
-      </w:r>
-      <w:proofErr w:type="spellEnd"/>
-      <w:r>
-        <w:rPr>
-          <w:b/>
-          <w:bCs/>
-        </w:rPr>
-        <w:t xml:space="preserve"> Member Data from Target.vi.  </w:t>
+        <w:t xml:space="preserve">Message Maker.lvclass:Copy Member Data from Target.vi.  </w:t>
       </w:r>
     </w:p>
     <w:p>
@@ -5905,13 +5036,8 @@
     <w:p/>
     <w:p>
       <w:r>
-        <w:t xml:space="preserve">User Defined </w:t>
-      </w:r>
-      <w:proofErr w:type="spellStart"/>
-      <w:r>
-        <w:t>Prototype.lvclass:Prototyper.vi</w:t>
-      </w:r>
-      <w:proofErr w:type="spellEnd"/>
+        <w:t>User Defined Prototype.lvclass:Prototyper.vi</w:t>
+      </w:r>
       <w:r>
         <w:t xml:space="preserve"> determines the message’s attributes using </w:t>
       </w:r>
@@ -6057,31 +5183,7 @@
     </w:p>
     <w:p>
       <w:r>
-        <w:t xml:space="preserve">Overridden by Abstract Message </w:t>
-      </w:r>
-      <w:proofErr w:type="spellStart"/>
-      <w:r>
-        <w:t>Rescripter</w:t>
-      </w:r>
-      <w:proofErr w:type="spellEnd"/>
-      <w:r>
-        <w:t xml:space="preserve">, Concrete Message </w:t>
-      </w:r>
-      <w:proofErr w:type="spellStart"/>
-      <w:r>
-        <w:t>Rescripter</w:t>
-      </w:r>
-      <w:proofErr w:type="spellEnd"/>
-      <w:r>
-        <w:t xml:space="preserve">, and Coupled Message </w:t>
-      </w:r>
-      <w:proofErr w:type="spellStart"/>
-      <w:r>
-        <w:t>Rescripter</w:t>
-      </w:r>
-      <w:proofErr w:type="spellEnd"/>
-      <w:r>
-        <w:t>.</w:t>
+        <w:t>Overridden by Abstract Message Rescripter, Concrete Message Rescripter, and Coupled Message Rescripter.</w:t>
       </w:r>
     </w:p>
     <w:p>
@@ -6096,23 +5198,7 @@
           <w:b/>
           <w:bCs/>
         </w:rPr>
-        <w:t xml:space="preserve">Message </w:t>
-      </w:r>
-      <w:proofErr w:type="spellStart"/>
-      <w:r>
-        <w:rPr>
-          <w:b/>
-          <w:bCs/>
-        </w:rPr>
-        <w:t>Maker.lvlib:Copy</w:t>
-      </w:r>
-      <w:proofErr w:type="spellEnd"/>
-      <w:r>
-        <w:rPr>
-          <w:b/>
-          <w:bCs/>
-        </w:rPr>
-        <w:t xml:space="preserve"> Class.vi.</w:t>
+        <w:t>Message Maker.lvlib:Copy Class.vi.</w:t>
       </w:r>
     </w:p>
     <w:p>
@@ -6178,15 +5264,7 @@
     </w:p>
     <w:p>
       <w:r>
-        <w:t xml:space="preserve">Create Class.vi then opens the parent message class and the new class in the project’s context, and sets the new message’s parent class.  (The parent class is either </w:t>
-      </w:r>
-      <w:proofErr w:type="spellStart"/>
-      <w:r>
-        <w:t>Message.lvclass</w:t>
-      </w:r>
-      <w:proofErr w:type="spellEnd"/>
-      <w:r>
-        <w:t>, or, in the case of abstract messages, a parent specified by the user.)</w:t>
+        <w:t>Create Class.vi then opens the parent message class and the new class in the project’s context, and sets the new message’s parent class.  (The parent class is either Message.lvclass, or, in the case of abstract messages, a parent specified by the user.)</w:t>
       </w:r>
     </w:p>
     <w:p>
@@ -6338,23 +5416,7 @@
           <w:b/>
           <w:bCs/>
         </w:rPr>
-        <w:t xml:space="preserve">Message </w:t>
-      </w:r>
-      <w:proofErr w:type="spellStart"/>
-      <w:r>
-        <w:rPr>
-          <w:b/>
-          <w:bCs/>
-        </w:rPr>
-        <w:t>Maker.lvlib:Add</w:t>
-      </w:r>
-      <w:proofErr w:type="spellEnd"/>
-      <w:r>
-        <w:rPr>
-          <w:b/>
-          <w:bCs/>
-        </w:rPr>
-        <w:t xml:space="preserve"> Member Data to Private Data Control.vi</w:t>
+        <w:t>Message Maker.lvlib:Add Member Data to Private Data Control.vi</w:t>
       </w:r>
       <w:r>
         <w:t>.  After opening the private data control of the new message class, the VI adds attributes to it as shown here:</w:t>
@@ -6428,23 +5490,7 @@
         <w:t xml:space="preserve"> traverses a front panel or block diagram </w:t>
       </w:r>
       <w:r>
-        <w:t xml:space="preserve">and returns a reference to each instance of the type that it finds. In this case, we are traversing the message class’s private data control.  It only has one control, the attributes cluster.  The VI then iterates over the array of control references, and uses the </w:t>
-      </w:r>
-      <w:proofErr w:type="spellStart"/>
-      <w:r>
-        <w:t>Control.Move</w:t>
-      </w:r>
-      <w:proofErr w:type="spellEnd"/>
-      <w:r>
-        <w:t xml:space="preserve"> method to add a copy of each control to the cluster.  </w:t>
-      </w:r>
-      <w:proofErr w:type="spellStart"/>
-      <w:r>
-        <w:t>Control.Move</w:t>
-      </w:r>
-      <w:proofErr w:type="spellEnd"/>
-      <w:r>
-        <w:t xml:space="preserve"> adds or moves a control within the indicated owner, which can be anything that can hold a control reference (cluster, front panel, etc.).</w:t>
+        <w:t>and returns a reference to each instance of the type that it finds. In this case, we are traversing the message class’s private data control.  It only has one control, the attributes cluster.  The VI then iterates over the array of control references, and uses the Control.Move method to add a copy of each control to the cluster.  Control.Move adds or moves a control within the indicated owner, which can be anything that can hold a control reference (cluster, front panel, etc.).</w:t>
       </w:r>
     </w:p>
     <w:p>
@@ -6456,23 +5502,7 @@
           <w:b/>
           <w:bCs/>
         </w:rPr>
-        <w:t xml:space="preserve">Message </w:t>
-      </w:r>
-      <w:proofErr w:type="spellStart"/>
-      <w:r>
-        <w:rPr>
-          <w:b/>
-          <w:bCs/>
-        </w:rPr>
-        <w:t>Maker.lvlib:Set</w:t>
-      </w:r>
-      <w:proofErr w:type="spellEnd"/>
-      <w:r>
-        <w:rPr>
-          <w:b/>
-          <w:bCs/>
-        </w:rPr>
-        <w:t xml:space="preserve"> Message Clas Icon.vi</w:t>
+        <w:t>Message Maker.lvlib:Set Message Clas Icon.vi</w:t>
       </w:r>
       <w:r>
         <w:t xml:space="preserve"> to set the icon of the message class.</w:t>
@@ -6597,23 +5627,7 @@
           <w:b/>
           <w:bCs/>
         </w:rPr>
-        <w:t xml:space="preserve">Message </w:t>
-      </w:r>
-      <w:proofErr w:type="spellStart"/>
-      <w:r>
-        <w:rPr>
-          <w:b/>
-          <w:bCs/>
-        </w:rPr>
-        <w:t>Maker.lvlib:Create</w:t>
-      </w:r>
-      <w:proofErr w:type="spellEnd"/>
-      <w:r>
-        <w:rPr>
-          <w:b/>
-          <w:bCs/>
-        </w:rPr>
-        <w:t xml:space="preserve"> Send Method.vi</w:t>
+        <w:t>Message Maker.lvlib:Create Send Method.vi</w:t>
       </w:r>
       <w:r>
         <w:t xml:space="preserve">.  This VI copies the Send Template.vi in the template class, under a name of the form Send &lt;target method&gt;.vi.  It then deletes the template VI.  Build.vi then invokes </w:t>
@@ -6623,23 +5637,7 @@
           <w:b/>
           <w:bCs/>
         </w:rPr>
-        <w:t xml:space="preserve">Message </w:t>
-      </w:r>
-      <w:proofErr w:type="spellStart"/>
-      <w:r>
-        <w:rPr>
-          <w:b/>
-          <w:bCs/>
-        </w:rPr>
-        <w:t>Maker.lvlib:Build</w:t>
-      </w:r>
-      <w:proofErr w:type="spellEnd"/>
-      <w:r>
-        <w:rPr>
-          <w:b/>
-          <w:bCs/>
-        </w:rPr>
-        <w:t xml:space="preserve"> Send.vi</w:t>
+        <w:t>Message Maker.lvlib:Build Send.vi</w:t>
       </w:r>
       <w:r>
         <w:t>.</w:t>
@@ -6655,23 +5653,7 @@
           <w:b/>
           <w:bCs/>
         </w:rPr>
-        <w:t xml:space="preserve">Message </w:t>
-      </w:r>
-      <w:proofErr w:type="spellStart"/>
-      <w:r>
-        <w:rPr>
-          <w:b/>
-          <w:bCs/>
-        </w:rPr>
-        <w:t>Maker.lvlib:Replace</w:t>
-      </w:r>
-      <w:proofErr w:type="spellEnd"/>
-      <w:r>
-        <w:rPr>
-          <w:b/>
-          <w:bCs/>
-        </w:rPr>
-        <w:t xml:space="preserve"> Enqueue if Using PPL.vi</w:t>
+        <w:t>Message Maker.lvlib:Replace Enqueue if Using PPL.vi</w:t>
       </w:r>
       <w:r>
         <w:t xml:space="preserve"> to replace the Actor Framework Message Enqueuer, Message Enqueuer out, and Message Priority controls/indicators used by the Send VI with their PPL equivalents.</w:t>
@@ -6686,34 +5668,10 @@
           <w:b/>
           <w:bCs/>
         </w:rPr>
-        <w:t xml:space="preserve">Message </w:t>
-      </w:r>
-      <w:proofErr w:type="spellStart"/>
-      <w:r>
-        <w:rPr>
-          <w:b/>
-          <w:bCs/>
-        </w:rPr>
-        <w:t>Maker.lvlib:Add</w:t>
-      </w:r>
-      <w:proofErr w:type="spellEnd"/>
-      <w:r>
-        <w:rPr>
-          <w:b/>
-          <w:bCs/>
-        </w:rPr>
-        <w:t xml:space="preserve"> Controls to Method.vi</w:t>
-      </w:r>
-      <w:r>
-        <w:t xml:space="preserve"> to add controls to the Send VI’s front panel.  This VI obtains a reference to the active front panel pane, and then uses </w:t>
-      </w:r>
-      <w:proofErr w:type="spellStart"/>
-      <w:r>
-        <w:t>Control.Move</w:t>
-      </w:r>
-      <w:proofErr w:type="spellEnd"/>
-      <w:r>
-        <w:t xml:space="preserve"> to place the controls.</w:t>
+        <w:t>Message Maker.lvlib:Add Controls to Method.vi</w:t>
+      </w:r>
+      <w:r>
+        <w:t xml:space="preserve"> to add controls to the Send VI’s front panel.  This VI obtains a reference to the active front panel pane, and then uses Control.Move to place the controls.</w:t>
       </w:r>
     </w:p>
     <w:p>
@@ -6843,23 +5801,7 @@
           <w:b/>
           <w:bCs/>
         </w:rPr>
-        <w:t xml:space="preserve">Message </w:t>
-      </w:r>
-      <w:proofErr w:type="spellStart"/>
-      <w:r>
-        <w:rPr>
-          <w:b/>
-          <w:bCs/>
-        </w:rPr>
-        <w:t>Maker.lvlib:Controls</w:t>
-      </w:r>
-      <w:proofErr w:type="spellEnd"/>
-      <w:r>
-        <w:rPr>
-          <w:b/>
-          <w:bCs/>
-        </w:rPr>
-        <w:t xml:space="preserve"> to Connector Pane.vi</w:t>
+        <w:t>Message Maker.lvlib:Controls to Connector Pane.vi</w:t>
       </w:r>
       <w:r>
         <w:t xml:space="preserve"> to assign the new controls to connector pane terminals.  Here is the relevant code:</w:t>
@@ -6931,23 +5873,7 @@
           <w:b/>
           <w:bCs/>
         </w:rPr>
-        <w:t xml:space="preserve">Message </w:t>
-      </w:r>
-      <w:proofErr w:type="spellStart"/>
-      <w:r>
-        <w:rPr>
-          <w:b/>
-          <w:bCs/>
-        </w:rPr>
-        <w:t>Maker.lvlib:Wire</w:t>
-      </w:r>
-      <w:proofErr w:type="spellEnd"/>
-      <w:r>
-        <w:rPr>
-          <w:b/>
-          <w:bCs/>
-        </w:rPr>
-        <w:t xml:space="preserve"> FP Controls to Bundler.vi</w:t>
+        <w:t>Message Maker.lvlib:Wire FP Controls to Bundler.vi</w:t>
       </w:r>
       <w:r>
         <w:t>, which connects the new front panel controls to a bundler that sets the message’s attributes.  The bundler must be resized first:</w:t>
@@ -7010,23 +5936,7 @@
     </w:p>
     <w:p>
       <w:r>
-        <w:t xml:space="preserve">Note that the Wire Source input to </w:t>
-      </w:r>
-      <w:proofErr w:type="spellStart"/>
-      <w:r>
-        <w:t>Terminal.Connect</w:t>
-      </w:r>
-      <w:proofErr w:type="spellEnd"/>
-      <w:r>
-        <w:t xml:space="preserve"> Wire is NOT a control reference; it is a terminal reference.  Terminal references are obtained from control references with a call to </w:t>
-      </w:r>
-      <w:proofErr w:type="spellStart"/>
-      <w:r>
-        <w:t>Control.Terminal</w:t>
-      </w:r>
-      <w:proofErr w:type="spellEnd"/>
-      <w:r>
-        <w:t>:</w:t>
+        <w:t>Note that the Wire Source input to Terminal.Connect Wire is NOT a control reference; it is a terminal reference.  Terminal references are obtained from control references with a call to Control.Terminal:</w:t>
       </w:r>
     </w:p>
     <w:p>
@@ -7225,23 +6135,7 @@
           <w:b/>
           <w:bCs/>
         </w:rPr>
-        <w:t xml:space="preserve">Message </w:t>
-      </w:r>
-      <w:proofErr w:type="spellStart"/>
-      <w:r>
-        <w:rPr>
-          <w:b/>
-          <w:bCs/>
-        </w:rPr>
-        <w:t>Maker.lvlib:Wire</w:t>
-      </w:r>
-      <w:proofErr w:type="spellEnd"/>
-      <w:r>
-        <w:rPr>
-          <w:b/>
-          <w:bCs/>
-        </w:rPr>
-        <w:t xml:space="preserve"> Class to Enqueuer.vi</w:t>
+        <w:t>Message Maker.lvlib:Wire Class to Enqueuer.vi</w:t>
       </w:r>
       <w:r>
         <w:t>.</w:t>
@@ -7252,49 +6146,17 @@
         <w:t xml:space="preserve">Send Build.vi wraps up </w:t>
       </w:r>
       <w:r>
-        <w:t xml:space="preserve">by invoking </w:t>
-      </w:r>
-      <w:proofErr w:type="spellStart"/>
-      <w:r>
-        <w:t>VI.Block</w:t>
-      </w:r>
-      <w:proofErr w:type="spellEnd"/>
+        <w:t>by invoking VI.Block Diagram:Cleanup and</w:t>
+      </w:r>
       <w:r>
         <w:t xml:space="preserve"> </w:t>
       </w:r>
-      <w:proofErr w:type="spellStart"/>
-      <w:r>
-        <w:t>Diagram:Cleanup</w:t>
-      </w:r>
-      <w:proofErr w:type="spellEnd"/>
-      <w:r>
-        <w:t xml:space="preserve"> and</w:t>
-      </w:r>
-      <w:r>
-        <w:t xml:space="preserve"> </w:t>
-      </w:r>
-      <w:r>
-        <w:rPr>
-          <w:b/>
-          <w:bCs/>
-        </w:rPr>
-        <w:t xml:space="preserve">Message </w:t>
-      </w:r>
-      <w:proofErr w:type="spellStart"/>
-      <w:r>
-        <w:rPr>
-          <w:b/>
-          <w:bCs/>
-        </w:rPr>
-        <w:t>Maker.lvlib:Clean</w:t>
-      </w:r>
-      <w:proofErr w:type="spellEnd"/>
-      <w:r>
-        <w:rPr>
-          <w:b/>
-          <w:bCs/>
-        </w:rPr>
-        <w:t xml:space="preserve"> Up Panel.vi</w:t>
+      <w:r>
+        <w:rPr>
+          <w:b/>
+          <w:bCs/>
+        </w:rPr>
+        <w:t>Message Maker.lvlib:Clean Up Panel.vi</w:t>
       </w:r>
       <w:r>
         <w:t>, a rather complex VI that places the Send VI’s front panel controls in a manner similar to their arrangement in the connector pane.</w:t>
@@ -7309,23 +6171,7 @@
           <w:b/>
           <w:bCs/>
         </w:rPr>
-        <w:t xml:space="preserve">Message </w:t>
-      </w:r>
-      <w:proofErr w:type="spellStart"/>
-      <w:r>
-        <w:rPr>
-          <w:b/>
-          <w:bCs/>
-        </w:rPr>
-        <w:t>Maker.lvlib:Send</w:t>
-      </w:r>
-      <w:proofErr w:type="spellEnd"/>
-      <w:r>
-        <w:rPr>
-          <w:b/>
-          <w:bCs/>
-        </w:rPr>
-        <w:t xml:space="preserve"> Icon.vi</w:t>
+        <w:t>Message Maker.lvlib:Send Icon.vi</w:t>
       </w:r>
       <w:r>
         <w:t xml:space="preserve"> to set the new VI’s icon.</w:t>
@@ -7404,36 +6250,12 @@
     </w:p>
     <w:p>
       <w:r>
-        <w:t xml:space="preserve">Overridden by Abstract Message Scripter, Coupled Message Scripter, Concrete Message Scripter, Concrete Message </w:t>
-      </w:r>
-      <w:proofErr w:type="spellStart"/>
-      <w:r>
-        <w:t>Rescripter</w:t>
-      </w:r>
-      <w:proofErr w:type="spellEnd"/>
-      <w:r>
-        <w:t xml:space="preserve">, and Coupled Message </w:t>
-      </w:r>
-      <w:proofErr w:type="spellStart"/>
-      <w:r>
-        <w:t>Rescripter</w:t>
-      </w:r>
-      <w:proofErr w:type="spellEnd"/>
-      <w:r>
-        <w:t>.</w:t>
-      </w:r>
-    </w:p>
-    <w:p>
-      <w:r>
-        <w:t xml:space="preserve">Make Receiver.vi performs many of the same operations as Make Sender.vi, just on the Do.vi or Read Attributes.vi of the new message class.  Each message type has a different target for these operations, so each invokes a different build VI in Message </w:t>
-      </w:r>
-      <w:proofErr w:type="spellStart"/>
-      <w:r>
-        <w:t>Maker.lvlib</w:t>
-      </w:r>
-      <w:proofErr w:type="spellEnd"/>
-      <w:r>
-        <w:t>:</w:t>
+        <w:t>Overridden by Abstract Message Scripter, Coupled Message Scripter, Concrete Message Scripter, Concrete Message Rescripter, and Coupled Message Rescripter.</w:t>
+      </w:r>
+    </w:p>
+    <w:p>
+      <w:r>
+        <w:t>Make Receiver.vi performs many of the same operations as Make Sender.vi, just on the Do.vi or Read Attributes.vi of the new message class.  Each message type has a different target for these operations, so each invokes a different build VI in Message Maker.lvlib:</w:t>
       </w:r>
     </w:p>
     <w:p>
@@ -7524,15 +6346,7 @@
         <w:t xml:space="preserve">Build read Attributes.vi </w:t>
       </w:r>
       <w:r>
-        <w:t xml:space="preserve">(for abstract messages).  All are members of Message </w:t>
-      </w:r>
-      <w:proofErr w:type="spellStart"/>
-      <w:r>
-        <w:t>Maker.lvlib</w:t>
-      </w:r>
-      <w:proofErr w:type="spellEnd"/>
-      <w:r>
-        <w:t>.</w:t>
+        <w:t>(for abstract messages).  All are members of Message Maker.lvlib.</w:t>
       </w:r>
     </w:p>
     <w:p>
@@ -7558,26 +6372,10 @@
         <w:t>Build Do.vi</w:t>
       </w:r>
       <w:r>
-        <w:t xml:space="preserve"> first finds and replaces the </w:t>
-      </w:r>
-      <w:proofErr w:type="spellStart"/>
-      <w:r>
-        <w:t>Actor.lvclass</w:t>
-      </w:r>
-      <w:proofErr w:type="spellEnd"/>
-      <w:r>
-        <w:t xml:space="preserve"> constant on the block diagram with an instance of the target actor.  </w:t>
-      </w:r>
-      <w:r>
-        <w:t xml:space="preserve">Then, if the application uses an Actor Framework PPL, it swaps the </w:t>
-      </w:r>
-      <w:proofErr w:type="spellStart"/>
-      <w:r>
-        <w:t>Actor.lvclass</w:t>
-      </w:r>
-      <w:proofErr w:type="spellEnd"/>
-      <w:r>
-        <w:t xml:space="preserve"> control and indicator for their PPL counterparts.  Then the VI replaces a dummy VI (Dummy Actor Method.vi) with the method to be invoked by the message, and wires connector pane items of that method to the unbundler of the message’s data.</w:t>
+        <w:t xml:space="preserve"> first finds and replaces the Actor.lvclass constant on the block diagram with an instance of the target actor.  </w:t>
+      </w:r>
+      <w:r>
+        <w:t>Then, if the application uses an Actor Framework PPL, it swaps the Actor.lvclass control and indicator for their PPL counterparts.  Then the VI replaces a dummy VI (Dummy Actor Method.vi) with the method to be invoked by the message, and wires connector pane items of that method to the unbundler of the message’s data.</w:t>
       </w:r>
     </w:p>
     <w:p>
@@ -7588,15 +6386,7 @@
         <w:t>is diagram illustrates the</w:t>
       </w:r>
       <w:r>
-        <w:t xml:space="preserve"> </w:t>
-      </w:r>
-      <w:proofErr w:type="spellStart"/>
-      <w:r>
-        <w:t>GObjects</w:t>
-      </w:r>
-      <w:proofErr w:type="spellEnd"/>
-      <w:r>
-        <w:t xml:space="preserve"> that are replaced</w:t>
+        <w:t xml:space="preserve"> GObjects that are replaced</w:t>
       </w:r>
       <w:r>
         <w:t>, and the nodes that are wired.</w:t>
@@ -7730,23 +6520,7 @@
           <w:b/>
           <w:bCs/>
         </w:rPr>
-        <w:t xml:space="preserve">Special Replace of </w:t>
-      </w:r>
-      <w:proofErr w:type="spellStart"/>
-      <w:r>
-        <w:rPr>
-          <w:b/>
-          <w:bCs/>
-        </w:rPr>
-        <w:t>SubVI</w:t>
-      </w:r>
-      <w:proofErr w:type="spellEnd"/>
-      <w:r>
-        <w:rPr>
-          <w:b/>
-          <w:bCs/>
-        </w:rPr>
-        <w:t xml:space="preserve"> Node.vi</w:t>
+        <w:t>Special Replace of SubVI Node.vi</w:t>
       </w:r>
       <w:r>
         <w:t xml:space="preserve"> to find the first instance of the dummy method, and replace it with the target method.  If the target method doesn’t have the correct inputs and outputs for that case, one or more wires will be broken, indicating that the wiring arrangement doesn’t suit the target method.  </w:t>
@@ -8075,15 +6849,7 @@
     </w:p>
     <w:p>
       <w:r>
-        <w:t xml:space="preserve">It then identifies the inside terminals of the first case (the no error case, and discarding the preexisting actor/error cluster terminals), and the unconnected terminals of the target method (the only </w:t>
-      </w:r>
-      <w:proofErr w:type="spellStart"/>
-      <w:r>
-        <w:t>subVI</w:t>
-      </w:r>
-      <w:proofErr w:type="spellEnd"/>
-      <w:r>
-        <w:t xml:space="preserve"> in the case).  It then connects the two by terminal name.</w:t>
+        <w:t>It then identifies the inside terminals of the first case (the no error case, and discarding the preexisting actor/error cluster terminals), and the unconnected terminals of the target method (the only subVI in the case).  It then connects the two by terminal name.</w:t>
       </w:r>
     </w:p>
     <w:p>
@@ -8304,15 +7070,7 @@
         <w:t xml:space="preserve"> instead of </w:t>
       </w:r>
       <w:r>
-        <w:t xml:space="preserve">Special Replace of </w:t>
-      </w:r>
-      <w:proofErr w:type="spellStart"/>
-      <w:r>
-        <w:t>SubVI</w:t>
-      </w:r>
-      <w:proofErr w:type="spellEnd"/>
-      <w:r>
-        <w:t xml:space="preserve"> Node.vi</w:t>
+        <w:t>Special Replace of SubVI Node.vi</w:t>
       </w:r>
       <w:r>
         <w:t>.  The reason for the difference is not clear.  Find and Replace SubVI.vi is also used to replace Dummy Read Attributes.vi.  If the parent abstract message contains no data, Dummy Read Attributes.vi is simply deleted.</w:t>
@@ -8697,15 +7455,458 @@
     </w:p>
     <w:p>
       <w:r>
-        <w:t>Message rescripting uses the existing scripting tools to update a message when the target method changes or the user wishes to update the attributes of an abstract message.  These actions are complicated by the fact that we can expect the Send VI of a message to be statically linked to at least one other project VI, and that, once loaded, classes cannot be removed from memory.  This prevents us from simply deleting the message class.</w:t>
-      </w:r>
-    </w:p>
-    <w:p>
-      <w:r>
-        <w:t>The solution is to leave the existing message class in place, but reset its member VIs to their original template configuration.  The scripting tools described above can then rebuild the message class.</w:t>
-      </w:r>
-    </w:p>
-    <w:p/>
+        <w:t>If a developer changes an actor’s method, he will often need to update any messages that target that method (including its abstract parent message, if any).  We cannot simply delete the existing message and build its replacement, however.  If the message is statically linked (typically through its Send VI) to other code in the project, or if the message has simply been loaded into memory, the scripting tools will fail.</w:t>
+      </w:r>
+    </w:p>
+    <w:p>
+      <w:r>
+        <w:t xml:space="preserve">The Message Rescripter provider solves this problem by leaving the existing message in place, but resetting its member VIs to their original template configuration.  At that point, the </w:t>
+      </w:r>
+      <w:r>
+        <w:t>scripting tools described above can then rebuild the message class.</w:t>
+      </w:r>
+    </w:p>
+    <w:p>
+      <w:r>
+        <w:t xml:space="preserve">The provider operates on actor message classes.  It includes an </w:t>
+      </w:r>
+      <w:r>
+        <w:rPr>
+          <w:b/>
+          <w:bCs/>
+        </w:rPr>
+        <w:t>Item_OnPopupMenu.vi</w:t>
+      </w:r>
+      <w:r>
+        <w:t xml:space="preserve"> and an </w:t>
+      </w:r>
+      <w:r>
+        <w:rPr>
+          <w:b/>
+          <w:bCs/>
+        </w:rPr>
+        <w:t>Item_OnCommand.vi</w:t>
+      </w:r>
+      <w:r>
+        <w:t>; these VIs serve the same purpose, and perform the same functions, as their counterparts in the other providers.  Item_OnCommand.vi also selects the rescripter and prototype classes appropriate to the target message.  Each message type (coupled, abstract, and concrete) has its own rescripter class.</w:t>
+      </w:r>
+      <w:r>
+        <w:t xml:space="preserve">  Each rescripter class is a child of the scripter class for the target message type.  (For example, Concrete Message Rescripter.lvclass inherits from Concrete Message Scripter.lvclass.)</w:t>
+      </w:r>
+    </w:p>
+    <w:p>
+      <w:r>
+        <w:t>After selecting the appropriate rescripter</w:t>
+      </w:r>
+      <w:r>
+        <w:t>, Item_OnCommand.vi invokes the rescripter’s Make.vi, with no intervening call chain.  These Make VIs inspect the target message for the information need to construct the new message (target method name/path, target actor, etc.), and then invoke Message Scripter.lvlib:Create Message.vi.</w:t>
+      </w:r>
+    </w:p>
+    <w:p>
+      <w:r>
+        <w:t xml:space="preserve">The message class is reset in the rescripter’s override of Create Class.vi; each rescripter has its own version.  These overrides replace and rename controls, and then invokes </w:t>
+      </w:r>
+      <w:r>
+        <w:rPr>
+          <w:b/>
+          <w:bCs/>
+        </w:rPr>
+        <w:t xml:space="preserve">Message </w:t>
+      </w:r>
+      <w:r>
+        <w:rPr>
+          <w:b/>
+          <w:bCs/>
+        </w:rPr>
+        <w:lastRenderedPageBreak/>
+        <w:t>Rescripter.lvlib:Replace Diagram Contents.vi</w:t>
+      </w:r>
+      <w:r>
+        <w:t xml:space="preserve"> </w:t>
+      </w:r>
+      <w:r>
+        <w:t>for each VI in the message class (</w:t>
+      </w:r>
+      <w:r>
+        <w:t xml:space="preserve">Send, Do, </w:t>
+      </w:r>
+      <w:r>
+        <w:t>or</w:t>
+      </w:r>
+      <w:r>
+        <w:t xml:space="preserve"> </w:t>
+      </w:r>
+      <w:r>
+        <w:t>Read Attributes</w:t>
+      </w:r>
+      <w:r>
+        <w:t>).</w:t>
+      </w:r>
+    </w:p>
+    <w:p>
+      <w:r>
+        <w:t xml:space="preserve">Replace Diagram Contents.vi first locates every GObject on </w:t>
+      </w:r>
+      <w:r>
+        <w:t>the block diagram.  Control terminals are retained; every other GObject is deleted.</w:t>
+      </w:r>
+    </w:p>
+    <w:p>
+      <w:r>
+        <w:rPr>
+          <w:noProof/>
+        </w:rPr>
+        <w:drawing>
+          <wp:inline distT="0" distB="0" distL="0" distR="0" wp14:anchorId="0AB7509A" wp14:editId="5C87A7AC">
+            <wp:extent cx="3793695" cy="2390775"/>
+            <wp:effectExtent l="0" t="0" r="0" b="0"/>
+            <wp:docPr id="765372128" name="Picture 1"/>
+            <wp:cNvGraphicFramePr>
+              <a:graphicFrameLocks xmlns:a="http://schemas.openxmlformats.org/drawingml/2006/main" noChangeAspect="1"/>
+            </wp:cNvGraphicFramePr>
+            <a:graphic xmlns:a="http://schemas.openxmlformats.org/drawingml/2006/main">
+              <a:graphicData uri="http://schemas.openxmlformats.org/drawingml/2006/picture">
+                <pic:pic xmlns:pic="http://schemas.openxmlformats.org/drawingml/2006/picture">
+                  <pic:nvPicPr>
+                    <pic:cNvPr id="0" name="Picture 1"/>
+                    <pic:cNvPicPr>
+                      <a:picLocks noChangeAspect="1" noChangeArrowheads="1"/>
+                    </pic:cNvPicPr>
+                  </pic:nvPicPr>
+                  <pic:blipFill>
+                    <a:blip r:embed="rId59">
+                      <a:extLst>
+                        <a:ext uri="{28A0092B-C50C-407E-A947-70E740481C1C}">
+                          <a14:useLocalDpi xmlns:a14="http://schemas.microsoft.com/office/drawing/2010/main" val="0"/>
+                        </a:ext>
+                      </a:extLst>
+                    </a:blip>
+                    <a:srcRect/>
+                    <a:stretch>
+                      <a:fillRect/>
+                    </a:stretch>
+                  </pic:blipFill>
+                  <pic:spPr bwMode="auto">
+                    <a:xfrm>
+                      <a:off x="0" y="0"/>
+                      <a:ext cx="3800440" cy="2395026"/>
+                    </a:xfrm>
+                    <a:prstGeom prst="rect">
+                      <a:avLst/>
+                    </a:prstGeom>
+                    <a:noFill/>
+                    <a:ln>
+                      <a:noFill/>
+                    </a:ln>
+                  </pic:spPr>
+                </pic:pic>
+              </a:graphicData>
+            </a:graphic>
+          </wp:inline>
+        </w:drawing>
+      </w:r>
+    </w:p>
+    <w:p>
+      <w:r>
+        <w:rPr>
+          <w:noProof/>
+        </w:rPr>
+        <w:drawing>
+          <wp:inline distT="0" distB="0" distL="0" distR="0" wp14:anchorId="0F75FCAD" wp14:editId="54262A3E">
+            <wp:extent cx="1078212" cy="1609725"/>
+            <wp:effectExtent l="0" t="0" r="8255" b="0"/>
+            <wp:docPr id="2130258675" name="Picture 1"/>
+            <wp:cNvGraphicFramePr>
+              <a:graphicFrameLocks xmlns:a="http://schemas.openxmlformats.org/drawingml/2006/main" noChangeAspect="1"/>
+            </wp:cNvGraphicFramePr>
+            <a:graphic xmlns:a="http://schemas.openxmlformats.org/drawingml/2006/main">
+              <a:graphicData uri="http://schemas.openxmlformats.org/drawingml/2006/picture">
+                <pic:pic xmlns:pic="http://schemas.openxmlformats.org/drawingml/2006/picture">
+                  <pic:nvPicPr>
+                    <pic:cNvPr id="2130258675" name=""/>
+                    <pic:cNvPicPr/>
+                  </pic:nvPicPr>
+                  <pic:blipFill>
+                    <a:blip r:embed="rId60"/>
+                    <a:stretch>
+                      <a:fillRect/>
+                    </a:stretch>
+                  </pic:blipFill>
+                  <pic:spPr>
+                    <a:xfrm>
+                      <a:off x="0" y="0"/>
+                      <a:ext cx="1080061" cy="1612486"/>
+                    </a:xfrm>
+                    <a:prstGeom prst="rect">
+                      <a:avLst/>
+                    </a:prstGeom>
+                  </pic:spPr>
+                </pic:pic>
+              </a:graphicData>
+            </a:graphic>
+          </wp:inline>
+        </w:drawing>
+      </w:r>
+    </w:p>
+    <w:p>
+      <w:r>
+        <w:t>The original template VI is dropped on the block diagram, and the new subVI is inspected to obtain its terminals.</w:t>
+      </w:r>
+    </w:p>
+    <w:p>
+      <w:r>
+        <w:rPr>
+          <w:noProof/>
+        </w:rPr>
+        <w:drawing>
+          <wp:inline distT="0" distB="0" distL="0" distR="0" wp14:anchorId="070DEB7A" wp14:editId="19314D4B">
+            <wp:extent cx="2219325" cy="1390650"/>
+            <wp:effectExtent l="0" t="0" r="9525" b="0"/>
+            <wp:docPr id="1288512594" name="Picture 2"/>
+            <wp:cNvGraphicFramePr>
+              <a:graphicFrameLocks xmlns:a="http://schemas.openxmlformats.org/drawingml/2006/main" noChangeAspect="1"/>
+            </wp:cNvGraphicFramePr>
+            <a:graphic xmlns:a="http://schemas.openxmlformats.org/drawingml/2006/main">
+              <a:graphicData uri="http://schemas.openxmlformats.org/drawingml/2006/picture">
+                <pic:pic xmlns:pic="http://schemas.openxmlformats.org/drawingml/2006/picture">
+                  <pic:nvPicPr>
+                    <pic:cNvPr id="0" name="Picture 2"/>
+                    <pic:cNvPicPr>
+                      <a:picLocks noChangeAspect="1" noChangeArrowheads="1"/>
+                    </pic:cNvPicPr>
+                  </pic:nvPicPr>
+                  <pic:blipFill>
+                    <a:blip r:embed="rId61">
+                      <a:extLst>
+                        <a:ext uri="{28A0092B-C50C-407E-A947-70E740481C1C}">
+                          <a14:useLocalDpi xmlns:a14="http://schemas.microsoft.com/office/drawing/2010/main" val="0"/>
+                        </a:ext>
+                      </a:extLst>
+                    </a:blip>
+                    <a:srcRect/>
+                    <a:stretch>
+                      <a:fillRect/>
+                    </a:stretch>
+                  </pic:blipFill>
+                  <pic:spPr bwMode="auto">
+                    <a:xfrm>
+                      <a:off x="0" y="0"/>
+                      <a:ext cx="2219325" cy="1390650"/>
+                    </a:xfrm>
+                    <a:prstGeom prst="rect">
+                      <a:avLst/>
+                    </a:prstGeom>
+                    <a:noFill/>
+                    <a:ln>
+                      <a:noFill/>
+                    </a:ln>
+                  </pic:spPr>
+                </pic:pic>
+              </a:graphicData>
+            </a:graphic>
+          </wp:inline>
+        </w:drawing>
+      </w:r>
+    </w:p>
+    <w:p>
+      <w:r>
+        <w:t>The template VIs terminals are connected to the corresponding control terminals of the target VI.</w:t>
+      </w:r>
+    </w:p>
+    <w:p>
+      <w:r>
+        <w:rPr>
+          <w:noProof/>
+        </w:rPr>
+        <w:lastRenderedPageBreak/>
+        <w:drawing>
+          <wp:inline distT="0" distB="0" distL="0" distR="0" wp14:anchorId="0E571CB0" wp14:editId="595175D2">
+            <wp:extent cx="4754880" cy="2743200"/>
+            <wp:effectExtent l="0" t="0" r="7620" b="0"/>
+            <wp:docPr id="369803497" name="Picture 3"/>
+            <wp:cNvGraphicFramePr>
+              <a:graphicFrameLocks xmlns:a="http://schemas.openxmlformats.org/drawingml/2006/main" noChangeAspect="1"/>
+            </wp:cNvGraphicFramePr>
+            <a:graphic xmlns:a="http://schemas.openxmlformats.org/drawingml/2006/main">
+              <a:graphicData uri="http://schemas.openxmlformats.org/drawingml/2006/picture">
+                <pic:pic xmlns:pic="http://schemas.openxmlformats.org/drawingml/2006/picture">
+                  <pic:nvPicPr>
+                    <pic:cNvPr id="0" name="Picture 3"/>
+                    <pic:cNvPicPr>
+                      <a:picLocks noChangeAspect="1" noChangeArrowheads="1"/>
+                    </pic:cNvPicPr>
+                  </pic:nvPicPr>
+                  <pic:blipFill>
+                    <a:blip r:embed="rId62">
+                      <a:extLst>
+                        <a:ext uri="{28A0092B-C50C-407E-A947-70E740481C1C}">
+                          <a14:useLocalDpi xmlns:a14="http://schemas.microsoft.com/office/drawing/2010/main" val="0"/>
+                        </a:ext>
+                      </a:extLst>
+                    </a:blip>
+                    <a:srcRect/>
+                    <a:stretch>
+                      <a:fillRect/>
+                    </a:stretch>
+                  </pic:blipFill>
+                  <pic:spPr bwMode="auto">
+                    <a:xfrm>
+                      <a:off x="0" y="0"/>
+                      <a:ext cx="4754880" cy="2743200"/>
+                    </a:xfrm>
+                    <a:prstGeom prst="rect">
+                      <a:avLst/>
+                    </a:prstGeom>
+                    <a:noFill/>
+                    <a:ln>
+                      <a:noFill/>
+                    </a:ln>
+                  </pic:spPr>
+                </pic:pic>
+              </a:graphicData>
+            </a:graphic>
+          </wp:inline>
+        </w:drawing>
+      </w:r>
+    </w:p>
+    <w:p>
+      <w:r>
+        <w:t>Unused control terminals are deleted.</w:t>
+      </w:r>
+    </w:p>
+    <w:p>
+      <w:r>
+        <w:t xml:space="preserve">The last step is to inline the template subVI, using </w:t>
+      </w:r>
+      <w:r>
+        <w:rPr>
+          <w:b/>
+          <w:bCs/>
+        </w:rPr>
+        <w:t>AFPP Shared.lvlib:Inline SubVI.vi.</w:t>
+      </w:r>
+    </w:p>
+    <w:p>
+      <w:r>
+        <w:rPr>
+          <w:noProof/>
+        </w:rPr>
+        <w:drawing>
+          <wp:inline distT="0" distB="0" distL="0" distR="0" wp14:anchorId="718B5B78" wp14:editId="579DF0D0">
+            <wp:extent cx="1657350" cy="847725"/>
+            <wp:effectExtent l="0" t="0" r="0" b="9525"/>
+            <wp:docPr id="183890860" name="Picture 5"/>
+            <wp:cNvGraphicFramePr>
+              <a:graphicFrameLocks xmlns:a="http://schemas.openxmlformats.org/drawingml/2006/main" noChangeAspect="1"/>
+            </wp:cNvGraphicFramePr>
+            <a:graphic xmlns:a="http://schemas.openxmlformats.org/drawingml/2006/main">
+              <a:graphicData uri="http://schemas.openxmlformats.org/drawingml/2006/picture">
+                <pic:pic xmlns:pic="http://schemas.openxmlformats.org/drawingml/2006/picture">
+                  <pic:nvPicPr>
+                    <pic:cNvPr id="0" name="Picture 5"/>
+                    <pic:cNvPicPr>
+                      <a:picLocks noChangeAspect="1" noChangeArrowheads="1"/>
+                    </pic:cNvPicPr>
+                  </pic:nvPicPr>
+                  <pic:blipFill>
+                    <a:blip r:embed="rId63">
+                      <a:extLst>
+                        <a:ext uri="{28A0092B-C50C-407E-A947-70E740481C1C}">
+                          <a14:useLocalDpi xmlns:a14="http://schemas.microsoft.com/office/drawing/2010/main" val="0"/>
+                        </a:ext>
+                      </a:extLst>
+                    </a:blip>
+                    <a:srcRect/>
+                    <a:stretch>
+                      <a:fillRect/>
+                    </a:stretch>
+                  </pic:blipFill>
+                  <pic:spPr bwMode="auto">
+                    <a:xfrm>
+                      <a:off x="0" y="0"/>
+                      <a:ext cx="1657350" cy="847725"/>
+                    </a:xfrm>
+                    <a:prstGeom prst="rect">
+                      <a:avLst/>
+                    </a:prstGeom>
+                    <a:noFill/>
+                    <a:ln>
+                      <a:noFill/>
+                    </a:ln>
+                  </pic:spPr>
+                </pic:pic>
+              </a:graphicData>
+            </a:graphic>
+          </wp:inline>
+        </w:drawing>
+      </w:r>
+    </w:p>
+    <w:p>
+      <w:r>
+        <w:t xml:space="preserve">At its heart, this VI invokes the SubVI.Inline method.  However, in order to function correctly in a provider context, this call requires special settings and other operations that are proprietary to NI.  For this reason, </w:t>
+      </w:r>
+      <w:r>
+        <w:t>Inline SubVI.vi is password-protected.</w:t>
+      </w:r>
+    </w:p>
+    <w:p>
+      <w:r>
+        <w:drawing>
+          <wp:inline distT="0" distB="0" distL="0" distR="0" wp14:anchorId="3A42463F" wp14:editId="3BF7A79D">
+            <wp:extent cx="740979" cy="895350"/>
+            <wp:effectExtent l="0" t="0" r="2540" b="0"/>
+            <wp:docPr id="177660865" name="Picture 3">
+              <a:extLst xmlns:a="http://schemas.openxmlformats.org/drawingml/2006/main">
+                <a:ext uri="{FF2B5EF4-FFF2-40B4-BE49-F238E27FC236}">
+                  <a16:creationId xmlns:a16="http://schemas.microsoft.com/office/drawing/2014/main" id="{30E2980F-F402-4CF1-8C6D-7F15DC8667F2}"/>
+                </a:ext>
+              </a:extLst>
+            </wp:docPr>
+            <wp:cNvGraphicFramePr>
+              <a:graphicFrameLocks xmlns:a="http://schemas.openxmlformats.org/drawingml/2006/main" noChangeAspect="1"/>
+            </wp:cNvGraphicFramePr>
+            <a:graphic xmlns:a="http://schemas.openxmlformats.org/drawingml/2006/main">
+              <a:graphicData uri="http://schemas.openxmlformats.org/drawingml/2006/picture">
+                <pic:pic xmlns:pic="http://schemas.openxmlformats.org/drawingml/2006/picture">
+                  <pic:nvPicPr>
+                    <pic:cNvPr id="4" name="Picture 3">
+                      <a:extLst>
+                        <a:ext uri="{FF2B5EF4-FFF2-40B4-BE49-F238E27FC236}">
+                          <a16:creationId xmlns:a16="http://schemas.microsoft.com/office/drawing/2014/main" id="{30E2980F-F402-4CF1-8C6D-7F15DC8667F2}"/>
+                        </a:ext>
+                      </a:extLst>
+                    </pic:cNvPr>
+                    <pic:cNvPicPr>
+                      <a:picLocks noChangeAspect="1"/>
+                    </pic:cNvPicPr>
+                  </pic:nvPicPr>
+                  <pic:blipFill>
+                    <a:blip r:embed="rId64"/>
+                    <a:stretch>
+                      <a:fillRect/>
+                    </a:stretch>
+                  </pic:blipFill>
+                  <pic:spPr>
+                    <a:xfrm>
+                      <a:off x="0" y="0"/>
+                      <a:ext cx="745132" cy="900368"/>
+                    </a:xfrm>
+                    <a:prstGeom prst="rect">
+                      <a:avLst/>
+                    </a:prstGeom>
+                  </pic:spPr>
+                </pic:pic>
+              </a:graphicData>
+            </a:graphic>
+          </wp:inline>
+        </w:drawing>
+      </w:r>
+    </w:p>
+    <w:p>
+      <w:r>
+        <w:t>Once Replace Diagram Contents.vi returns, message scripting proceeds as described above.</w:t>
+      </w:r>
+    </w:p>
     <w:p>
       <w:pPr>
         <w:rPr>
@@ -8751,7 +7952,7 @@
       </w:r>
     </w:p>
     <w:p>
-      <w:hyperlink r:id="rId59" w:history="1">
+      <w:hyperlink r:id="rId65" w:history="1">
         <w:r>
           <w:rPr>
             <w:rStyle w:val="Hyperlink"/>
@@ -8766,7 +7967,7 @@
       </w:r>
     </w:p>
     <w:p>
-      <w:hyperlink r:id="rId60" w:history="1">
+      <w:hyperlink r:id="rId66" w:history="1">
         <w:r>
           <w:rPr>
             <w:rStyle w:val="Hyperlink"/>
@@ -8777,11 +7978,12 @@
     </w:p>
     <w:p>
       <w:r>
+        <w:lastRenderedPageBreak/>
         <w:t>Written documentation and examples:</w:t>
       </w:r>
     </w:p>
     <w:p>
-      <w:hyperlink r:id="rId61" w:history="1">
+      <w:hyperlink r:id="rId67" w:history="1">
         <w:r>
           <w:rPr>
             <w:rStyle w:val="Hyperlink"/>
@@ -8792,19 +7994,11 @@
     </w:p>
     <w:p>
       <w:r>
-        <w:t xml:space="preserve">A presentation by David </w:t>
-      </w:r>
-      <w:proofErr w:type="spellStart"/>
-      <w:r>
-        <w:t>Ladolcetta</w:t>
-      </w:r>
-      <w:proofErr w:type="spellEnd"/>
-      <w:r>
-        <w:t>:</w:t>
-      </w:r>
-    </w:p>
-    <w:p>
-      <w:hyperlink r:id="rId62" w:history="1">
+        <w:t>A presentation by David Ladolcetta:</w:t>
+      </w:r>
+    </w:p>
+    <w:p>
+      <w:hyperlink r:id="rId68" w:history="1">
         <w:r>
           <w:rPr>
             <w:rStyle w:val="Hyperlink"/>
@@ -8819,7 +8013,7 @@
       </w:r>
     </w:p>
     <w:p>
-      <w:hyperlink r:id="rId63" w:history="1">
+      <w:hyperlink r:id="rId69" w:history="1">
         <w:r>
           <w:rPr>
             <w:rStyle w:val="Hyperlink"/>
@@ -8843,7 +8037,7 @@
       </w:r>
     </w:p>
     <w:p>
-      <w:hyperlink r:id="rId64" w:history="1">
+      <w:hyperlink r:id="rId70" w:history="1">
         <w:r>
           <w:rPr>
             <w:rStyle w:val="Hyperlink"/>
@@ -8858,7 +8052,7 @@
       </w:r>
     </w:p>
     <w:p>
-      <w:hyperlink r:id="rId65" w:history="1">
+      <w:hyperlink r:id="rId71" w:history="1">
         <w:r>
           <w:rPr>
             <w:rStyle w:val="Hyperlink"/>
@@ -8873,7 +8067,7 @@
       </w:r>
     </w:p>
     <w:p>
-      <w:hyperlink r:id="rId66" w:history="1">
+      <w:hyperlink r:id="rId72" w:history="1">
         <w:r>
           <w:rPr>
             <w:rStyle w:val="Hyperlink"/>
@@ -9395,7 +8589,6 @@
   <w:style w:type="character" w:default="1" w:styleId="DefaultParagraphFont">
     <w:name w:val="Default Paragraph Font"/>
     <w:uiPriority w:val="1"/>
-    <w:semiHidden/>
     <w:unhideWhenUsed/>
   </w:style>
   <w:style w:type="table" w:default="1" w:styleId="TableNormal">

</xml_diff>

<commit_message>
Proofreading.  Section on PPL VIs.
</commit_message>
<xml_diff>
--- a/Documentation/Project Providers/Actor Framework Project Providers Design Reference.docx
+++ b/Documentation/Project Providers/Actor Framework Project Providers Design Reference.docx
@@ -224,13 +224,8 @@
       </w:r>
     </w:p>
     <w:p>
-      <w:proofErr w:type="spellStart"/>
-      <w:r>
-        <w:t>SuperSecretPrivateSpecialStuff</w:t>
-      </w:r>
-      <w:proofErr w:type="spellEnd"/>
-      <w:r>
-        <w:t>=true</w:t>
+      <w:r>
+        <w:t>SuperSecretPrivateSpecialStuff=true</w:t>
       </w:r>
     </w:p>
     <w:p>
@@ -252,7 +247,6 @@
       <w:r>
         <w:t xml:space="preserve">In Actor Framework, a message is a class that inherits from </w:t>
       </w:r>
-      <w:proofErr w:type="spellStart"/>
       <w:r>
         <w:rPr>
           <w:b/>
@@ -260,7 +254,6 @@
         </w:rPr>
         <w:t>Message.lvclass</w:t>
       </w:r>
-      <w:proofErr w:type="spellEnd"/>
       <w:r>
         <w:t xml:space="preserve">.  It implements an override of </w:t>
       </w:r>
@@ -272,29 +265,13 @@
         <w:t>Do.vi</w:t>
       </w:r>
       <w:r>
-        <w:t xml:space="preserve">, a dynamic dispatch method of </w:t>
-      </w:r>
-      <w:proofErr w:type="spellStart"/>
-      <w:r>
-        <w:t>Message.lvclass</w:t>
-      </w:r>
-      <w:proofErr w:type="spellEnd"/>
-      <w:r>
-        <w:t>.  This message invokes a method of the message</w:t>
+        <w:t>, a dynamic dispatch method of Message.lvclass.  This message invokes a method of the message</w:t>
       </w:r>
       <w:r>
         <w:t>’</w:t>
       </w:r>
       <w:r>
-        <w:t xml:space="preserve">s target actor.  When created by the project provider, the message name is of the form &lt;method name&gt; </w:t>
-      </w:r>
-      <w:proofErr w:type="spellStart"/>
-      <w:r>
-        <w:t>Msg.lvclass</w:t>
-      </w:r>
-      <w:proofErr w:type="spellEnd"/>
-      <w:r>
-        <w:t>.</w:t>
+        <w:t>s target actor.  When created by the project provider, the message name is of the form &lt;method name&gt; Msg.lvclass.</w:t>
       </w:r>
       <w:r>
         <w:t xml:space="preserve">  The message class itself includes as attributes all of the inputs to the method targeted by the message</w:t>
@@ -635,23 +612,7 @@
     </w:p>
     <w:p>
       <w:r>
-        <w:t xml:space="preserve">For reference, provider code runs in the </w:t>
-      </w:r>
-      <w:proofErr w:type="spellStart"/>
-      <w:r>
-        <w:t>NI.LV.MxLvProvider</w:t>
-      </w:r>
-      <w:proofErr w:type="spellEnd"/>
-      <w:r>
-        <w:t xml:space="preserve"> instance.  Elements of the provider API that are intended to run in that instance have a “</w:t>
-      </w:r>
-      <w:proofErr w:type="spellStart"/>
-      <w:r>
-        <w:t>mxLv</w:t>
-      </w:r>
-      <w:proofErr w:type="spellEnd"/>
-      <w:r>
-        <w:t>” prefix.</w:t>
+        <w:t>For reference, provider code runs in the NI.LV.MxLvProvider instance.  Elements of the provider API that are intended to run in that instance have a “mxLv” prefix.</w:t>
       </w:r>
     </w:p>
     <w:p>
@@ -1303,16 +1264,8 @@
           <w:u w:val="single"/>
         </w:rPr>
         <w:lastRenderedPageBreak/>
-        <w:t xml:space="preserve">Message </w:t>
-      </w:r>
-      <w:proofErr w:type="spellStart"/>
-      <w:r>
-        <w:rPr>
-          <w:u w:val="single"/>
-        </w:rPr>
-        <w:t>Rescripter</w:t>
-      </w:r>
-      <w:proofErr w:type="spellEnd"/>
+        <w:t>Message Rescripter</w:t>
+      </w:r>
     </w:p>
     <w:p>
       <w:pPr>
@@ -1395,13 +1348,8 @@
     </w:p>
     <w:p>
       <w:r>
-        <w:t xml:space="preserve">Message </w:t>
-      </w:r>
-      <w:proofErr w:type="spellStart"/>
-      <w:r>
-        <w:t>Rescripter</w:t>
-      </w:r>
-      <w:proofErr w:type="spellEnd"/>
+        <w:t>Message Rescripter</w:t>
+      </w:r>
       <w:r>
         <w:t xml:space="preserve"> acts on an existing Actor Framework message.  It rebuilds the existing message in place.</w:t>
       </w:r>
@@ -1510,13 +1458,8 @@
               <w:cnfStyle w:val="000000000000" w:firstRow="0" w:lastRow="0" w:firstColumn="0" w:lastColumn="0" w:oddVBand="0" w:evenVBand="0" w:oddHBand="0" w:evenHBand="0" w:firstRowFirstColumn="0" w:firstRowLastColumn="0" w:lastRowFirstColumn="0" w:lastRowLastColumn="0"/>
             </w:pPr>
             <w:r>
-              <w:t xml:space="preserve">Add </w:t>
-            </w:r>
-            <w:proofErr w:type="spellStart"/>
-            <w:r>
-              <w:t>Actor.lvlib</w:t>
-            </w:r>
-            <w:proofErr w:type="spellEnd"/>
+              <w:t>Add Actor.lvlib</w:t>
+            </w:r>
           </w:p>
         </w:tc>
         <w:tc>
@@ -1564,13 +1507,8 @@
               <w:cnfStyle w:val="000000000000" w:firstRow="0" w:lastRow="0" w:firstColumn="0" w:lastColumn="0" w:oddVBand="0" w:evenVBand="0" w:oddHBand="0" w:evenHBand="0" w:firstRowFirstColumn="0" w:firstRowLastColumn="0" w:lastRowFirstColumn="0" w:lastRowLastColumn="0"/>
             </w:pPr>
             <w:r>
-              <w:t xml:space="preserve">Add Actor </w:t>
-            </w:r>
-            <w:proofErr w:type="spellStart"/>
-            <w:r>
-              <w:t>Interface.lvlib</w:t>
-            </w:r>
-            <w:proofErr w:type="spellEnd"/>
+              <w:t>Add Actor Interface.lvlib</w:t>
+            </w:r>
           </w:p>
         </w:tc>
         <w:tc>
@@ -1618,13 +1556,8 @@
               <w:cnfStyle w:val="000000000000" w:firstRow="0" w:lastRow="0" w:firstColumn="0" w:lastColumn="0" w:oddVBand="0" w:evenVBand="0" w:oddHBand="0" w:evenHBand="0" w:firstRowFirstColumn="0" w:firstRowLastColumn="0" w:lastRowFirstColumn="0" w:lastRowLastColumn="0"/>
             </w:pPr>
             <w:r>
-              <w:t xml:space="preserve">Message Maker </w:t>
-            </w:r>
-            <w:proofErr w:type="spellStart"/>
-            <w:r>
-              <w:t>Provider.lvlib</w:t>
-            </w:r>
-            <w:proofErr w:type="spellEnd"/>
+              <w:t>Message Maker Provider.lvlib</w:t>
+            </w:r>
           </w:p>
         </w:tc>
         <w:tc>
@@ -1672,13 +1605,8 @@
               <w:cnfStyle w:val="000000000000" w:firstRow="0" w:lastRow="0" w:firstColumn="0" w:lastColumn="0" w:oddVBand="0" w:evenVBand="0" w:oddHBand="0" w:evenHBand="0" w:firstRowFirstColumn="0" w:firstRowLastColumn="0" w:lastRowFirstColumn="0" w:lastRowLastColumn="0"/>
             </w:pPr>
             <w:r>
-              <w:t xml:space="preserve">Actor Message Maker </w:t>
-            </w:r>
-            <w:proofErr w:type="spellStart"/>
-            <w:r>
-              <w:t>Provider.lvlib</w:t>
-            </w:r>
-            <w:proofErr w:type="spellEnd"/>
+              <w:t>Actor Message Maker Provider.lvlib</w:t>
+            </w:r>
           </w:p>
         </w:tc>
         <w:tc>
@@ -1713,17 +1641,8 @@
                 <w:b w:val="0"/>
                 <w:bCs w:val="0"/>
               </w:rPr>
-              <w:t xml:space="preserve">Message </w:t>
-            </w:r>
-            <w:proofErr w:type="spellStart"/>
-            <w:r>
-              <w:rPr>
-                <w:b w:val="0"/>
-                <w:bCs w:val="0"/>
-              </w:rPr>
-              <w:t>Rescripter</w:t>
-            </w:r>
-            <w:proofErr w:type="spellEnd"/>
+              <w:t>Message Rescripter</w:t>
+            </w:r>
           </w:p>
         </w:tc>
         <w:tc>
@@ -1735,13 +1654,8 @@
               <w:cnfStyle w:val="000000000000" w:firstRow="0" w:lastRow="0" w:firstColumn="0" w:lastColumn="0" w:oddVBand="0" w:evenVBand="0" w:oddHBand="0" w:evenHBand="0" w:firstRowFirstColumn="0" w:firstRowLastColumn="0" w:lastRowFirstColumn="0" w:lastRowLastColumn="0"/>
             </w:pPr>
             <w:r>
-              <w:t xml:space="preserve">Message </w:t>
-            </w:r>
-            <w:proofErr w:type="spellStart"/>
-            <w:r>
-              <w:t>Rescripter.lvlib</w:t>
-            </w:r>
-            <w:proofErr w:type="spellEnd"/>
+              <w:t>Message Rescripter.lvlib</w:t>
+            </w:r>
           </w:p>
         </w:tc>
         <w:tc>
@@ -1769,17 +1683,8 @@
           <w:b/>
           <w:bCs/>
         </w:rPr>
-        <w:t xml:space="preserve">Message </w:t>
-      </w:r>
-      <w:proofErr w:type="spellStart"/>
-      <w:r>
-        <w:rPr>
-          <w:b/>
-          <w:bCs/>
-        </w:rPr>
-        <w:t>Maker.lvlib</w:t>
-      </w:r>
-      <w:proofErr w:type="spellEnd"/>
+        <w:t>Message Maker.lvlib</w:t>
+      </w:r>
       <w:r>
         <w:t xml:space="preserve"> contains most of the VI Scripting code that actually creates messages.  </w:t>
       </w:r>
@@ -1788,23 +1693,7 @@
           <w:b/>
           <w:bCs/>
         </w:rPr>
-        <w:t xml:space="preserve">AFPP </w:t>
-      </w:r>
-      <w:proofErr w:type="spellStart"/>
-      <w:r>
-        <w:rPr>
-          <w:b/>
-          <w:bCs/>
-        </w:rPr>
-        <w:t>Shared.lvlib</w:t>
-      </w:r>
-      <w:proofErr w:type="spellEnd"/>
-      <w:r>
-        <w:rPr>
-          <w:b/>
-          <w:bCs/>
-        </w:rPr>
-        <w:t xml:space="preserve"> </w:t>
+        <w:t xml:space="preserve">AFPP Shared.lvlib </w:t>
       </w:r>
       <w:r>
         <w:t>contains several small</w:t>
@@ -1816,16 +1705,11 @@
         <w:t>by the other libraries</w:t>
       </w:r>
       <w:r>
-        <w:t xml:space="preserve">.  Most of the few password-protected VIs in the suite are contained in this </w:t>
-      </w:r>
-      <w:proofErr w:type="spellStart"/>
-      <w:r>
-        <w:t>library.</w:t>
+        <w:t>.  Most of the few password-protected VIs in the suite are contained in this library.</w:t>
       </w:r>
       <w:r>
         <w:t>s</w:t>
       </w:r>
-      <w:proofErr w:type="spellEnd"/>
     </w:p>
     <w:p>
       <w:r>
@@ -1999,23 +1883,7 @@
         <w:t>CreateNewWizard_IncludeItem.vi</w:t>
       </w:r>
       <w:r>
-        <w:t xml:space="preserve"> also checks to determine if the project contains any child of </w:t>
-      </w:r>
-      <w:proofErr w:type="spellStart"/>
-      <w:r>
-        <w:t>Actor.lvclass</w:t>
-      </w:r>
-      <w:proofErr w:type="spellEnd"/>
-      <w:r>
-        <w:t xml:space="preserve">.  The VI returns TRUE only if a child of </w:t>
-      </w:r>
-      <w:proofErr w:type="spellStart"/>
-      <w:r>
-        <w:t>Actor.lvclass</w:t>
-      </w:r>
-      <w:proofErr w:type="spellEnd"/>
-      <w:r>
-        <w:t xml:space="preserve"> is present and the target is on the white list.</w:t>
+        <w:t xml:space="preserve"> also checks to determine if the project contains any child of Actor.lvclass.  The VI returns TRUE only if a child of Actor.lvclass is present and the target is on the white list.</w:t>
       </w:r>
     </w:p>
     <w:p>
@@ -2053,23 +1921,7 @@
           <w:b/>
           <w:bCs/>
         </w:rPr>
-        <w:t xml:space="preserve">Add </w:t>
-      </w:r>
-      <w:proofErr w:type="spellStart"/>
-      <w:r>
-        <w:rPr>
-          <w:b/>
-          <w:bCs/>
-        </w:rPr>
-        <w:t>Actor.lvlib:Localized</w:t>
-      </w:r>
-      <w:proofErr w:type="spellEnd"/>
-      <w:r>
-        <w:rPr>
-          <w:b/>
-          <w:bCs/>
-        </w:rPr>
-        <w:t xml:space="preserve"> Strings.vi</w:t>
+        <w:t>Add Actor.lvlib:Localized Strings.vi</w:t>
       </w:r>
       <w:r>
         <w:t>.</w:t>
@@ -2103,21 +1955,12 @@
       <w:r>
         <w:t xml:space="preserve"> to create their artifacts.  Add Actor’s version delegates that responsibility to </w:t>
       </w:r>
-      <w:proofErr w:type="spellStart"/>
-      <w:r>
-        <w:rPr>
-          <w:b/>
-          <w:bCs/>
-        </w:rPr>
-        <w:t>CreateNewWizard_Invoke</w:t>
-      </w:r>
-      <w:proofErr w:type="spellEnd"/>
-      <w:r>
-        <w:rPr>
-          <w:b/>
-          <w:bCs/>
-        </w:rPr>
-        <w:t xml:space="preserve"> Core.vi</w:t>
+      <w:r>
+        <w:rPr>
+          <w:b/>
+          <w:bCs/>
+        </w:rPr>
+        <w:t>CreateNewWizard_Invoke Core.vi</w:t>
       </w:r>
       <w:r>
         <w:t>; this VI can create both Actors and Actor Interfaces.</w:t>
@@ -2160,47 +2003,7 @@
         <w:t>(Note:</w:t>
       </w:r>
       <w:r>
-        <w:t xml:space="preserve">  Add Actor </w:t>
-      </w:r>
-      <w:proofErr w:type="spellStart"/>
-      <w:r>
-        <w:t>Interface.lvlib</w:t>
-      </w:r>
-      <w:proofErr w:type="spellEnd"/>
-      <w:r>
-        <w:t xml:space="preserve"> relies on scripting code contained in Add </w:t>
-      </w:r>
-      <w:proofErr w:type="spellStart"/>
-      <w:r>
-        <w:t>Actor.lvlib</w:t>
-      </w:r>
-      <w:proofErr w:type="spellEnd"/>
-      <w:r>
-        <w:t xml:space="preserve">, but Add </w:t>
-      </w:r>
-      <w:proofErr w:type="spellStart"/>
-      <w:r>
-        <w:t>Actor.lvlib:CreateNewWizard_Invoke</w:t>
-      </w:r>
-      <w:proofErr w:type="spellEnd"/>
-      <w:r>
-        <w:t xml:space="preserve"> Core.vi invokes a VI contained in Add Actor </w:t>
-      </w:r>
-      <w:proofErr w:type="spellStart"/>
-      <w:r>
-        <w:t>Interface.lvlib</w:t>
-      </w:r>
-      <w:proofErr w:type="spellEnd"/>
-      <w:r>
-        <w:t xml:space="preserve">.  This creates a circular dependency that should be broken at some point in the future.  Since the two providers are so similar, it may make the most sense to create a separate library that contains all the scripting code used by both providers, in the way that Message </w:t>
-      </w:r>
-      <w:proofErr w:type="spellStart"/>
-      <w:r>
-        <w:t>Maker.lvlib</w:t>
-      </w:r>
-      <w:proofErr w:type="spellEnd"/>
-      <w:r>
-        <w:t xml:space="preserve"> is used by all of the secondary providers.)</w:t>
+        <w:t xml:space="preserve">  Add Actor Interface.lvlib relies on scripting code contained in Add Actor.lvlib, but Add Actor.lvlib:CreateNewWizard_Invoke Core.vi invokes a VI contained in Add Actor Interface.lvlib.  This creates a circular dependency that should be broken at some point in the future.  Since the two providers are so similar, it may make the most sense to create a separate library that contains all the scripting code used by both providers, in the way that Message Maker.lvlib is used by all of the secondary providers.)</w:t>
       </w:r>
     </w:p>
     <w:p>
@@ -2220,15 +2023,7 @@
     </w:p>
     <w:p>
       <w:r>
-        <w:t xml:space="preserve">Message Maker Provider, Actor Message Maker Provider, and Message </w:t>
-      </w:r>
-      <w:proofErr w:type="spellStart"/>
-      <w:r>
-        <w:t>Rescripter</w:t>
-      </w:r>
-      <w:proofErr w:type="spellEnd"/>
-      <w:r>
-        <w:t xml:space="preserve"> are the suite’s secondary providers.  They are responsible for creating and updating messages for actors and actor interfaces.</w:t>
+        <w:t>Message Maker Provider, Actor Message Maker Provider, and Message Rescripter are the suite’s secondary providers.  They are responsible for creating and updating messages for actors and actor interfaces.</w:t>
       </w:r>
     </w:p>
     <w:p>
@@ -2288,15 +2083,7 @@
         <w:t>Provider_OnPopupMenu.vi</w:t>
       </w:r>
       <w:r>
-        <w:t xml:space="preserve">.  These VIs work in much the same way as their respective </w:t>
-      </w:r>
-      <w:proofErr w:type="spellStart"/>
-      <w:r>
-        <w:t>Item_OnPopupMenu</w:t>
-      </w:r>
-      <w:proofErr w:type="spellEnd"/>
-      <w:r>
-        <w:t xml:space="preserve"> VIs, but they provide slightly different menu options.</w:t>
+        <w:t>.  These VIs work in much the same way as their respective Item_OnPopupMenu VIs, but they provide slightly different menu options.</w:t>
       </w:r>
     </w:p>
     <w:p>
@@ -2313,17 +2100,8 @@
           <w:b/>
           <w:bCs/>
         </w:rPr>
-        <w:t xml:space="preserve">Message Maker </w:t>
-      </w:r>
-      <w:proofErr w:type="spellStart"/>
-      <w:r>
-        <w:rPr>
-          <w:b/>
-          <w:bCs/>
-        </w:rPr>
-        <w:t>Provider.lvlib:Item_OnPopupMenu.vi</w:t>
-      </w:r>
-      <w:proofErr w:type="spellEnd"/>
+        <w:t>Message Maker Provider.lvlib:Item_OnPopupMenu.vi</w:t>
+      </w:r>
       <w:r>
         <w:t>, is typical:</w:t>
       </w:r>
@@ -2433,23 +2211,7 @@
         <w:t>imperative</w:t>
       </w:r>
       <w:r>
-        <w:t xml:space="preserve"> that any operation performed in an OnPopupMenu.vi execute quickly.  The total execution time for all </w:t>
-      </w:r>
-      <w:proofErr w:type="spellStart"/>
-      <w:r>
-        <w:t>OnPopupMenu</w:t>
-      </w:r>
-      <w:proofErr w:type="spellEnd"/>
-      <w:r>
-        <w:t xml:space="preserve"> VIs for the target item should be less than 100 </w:t>
-      </w:r>
-      <w:proofErr w:type="spellStart"/>
-      <w:r>
-        <w:t>ms.</w:t>
-      </w:r>
-      <w:proofErr w:type="spellEnd"/>
-      <w:r>
-        <w:t xml:space="preserve"> </w:t>
+        <w:t xml:space="preserve"> that any operation performed in an OnPopupMenu.vi execute quickly.  The total execution time for all OnPopupMenu VIs for the target item should be less than 100 ms. </w:t>
       </w:r>
     </w:p>
     <w:p>
@@ -2506,13 +2268,8 @@
         <w:t>Is Actor Public Method.vi</w:t>
       </w:r>
       <w:r>
-        <w:t xml:space="preserve">, which, as its name implies, returns true if the selected project item is a public method of a class that inherits from </w:t>
-      </w:r>
-      <w:proofErr w:type="spellStart"/>
-      <w:r>
-        <w:t>Actor.lvclass</w:t>
-      </w:r>
-      <w:proofErr w:type="spellEnd"/>
+        <w:t>, which, as its name implies, returns true if the selected project item is a public method of a class that inherits from Actor.lvclass</w:t>
+      </w:r>
     </w:p>
     <w:p>
       <w:r>
@@ -2623,15 +2380,7 @@
     </w:p>
     <w:p>
       <w:r>
-        <w:t xml:space="preserve">Message </w:t>
-      </w:r>
-      <w:proofErr w:type="spellStart"/>
-      <w:r>
-        <w:t>Rescripter</w:t>
-      </w:r>
-      <w:proofErr w:type="spellEnd"/>
-      <w:r>
-        <w:t xml:space="preserve"> operates on messages, so it validates project items by invoking </w:t>
+        <w:t xml:space="preserve">Message Rescripter operates on messages, so it validates project items by invoking </w:t>
       </w:r>
       <w:r>
         <w:rPr>
@@ -2641,47 +2390,73 @@
         <w:t>Is Message.vi</w:t>
       </w:r>
       <w:r>
-        <w:t xml:space="preserve">, which returns true if the project item inherits from </w:t>
-      </w:r>
-      <w:proofErr w:type="spellStart"/>
-      <w:r>
-        <w:t>Message.lvclass</w:t>
-      </w:r>
-      <w:proofErr w:type="spellEnd"/>
+        <w:t>, which returns true if the project item inherits from Message.lvclass.</w:t>
+      </w:r>
+    </w:p>
+    <w:p>
+      <w:r>
+        <w:t>These VIs are invoked again in message creation (see below).</w:t>
+      </w:r>
+    </w:p>
+    <w:p>
+      <w:r>
+        <w:t>Is Actor Public Method and Is Actor</w:t>
+      </w:r>
+      <w:r>
+        <w:t xml:space="preserve"> can validate by checking to see if</w:t>
+      </w:r>
+      <w:r>
+        <w:t xml:space="preserve"> the item or</w:t>
+      </w:r>
+      <w:r>
+        <w:t xml:space="preserve"> its owner is an actor library, or if its owner </w:t>
+      </w:r>
+      <w:r>
+        <w:t>has been associated with</w:t>
+      </w:r>
+      <w:r>
+        <w:t xml:space="preserve"> an Actor Framework PPL.</w:t>
+      </w:r>
+      <w:r>
+        <w:t xml:space="preserve">  </w:t>
+      </w:r>
+      <w:r>
+        <w:t>(Is Message ignores this input.)</w:t>
+      </w:r>
+      <w:r>
+        <w:t xml:space="preserve">  These </w:t>
+      </w:r>
+    </w:p>
+    <w:p>
+      <w:pPr>
+        <w:rPr>
+          <w:u w:val="single"/>
+        </w:rPr>
+      </w:pPr>
+      <w:r>
+        <w:t xml:space="preserve">See </w:t>
+      </w:r>
+      <w:r>
+        <w:rPr>
+          <w:u w:val="single"/>
+        </w:rPr>
+        <w:t>PPLs and the Project Providers</w:t>
+      </w:r>
+      <w:r>
+        <w:t xml:space="preserve"> at the end of this paper</w:t>
+      </w:r>
+      <w:r>
+        <w:t xml:space="preserve"> for a description of this and other VIs used by the providers to work with PPLs.</w:t>
+      </w:r>
+    </w:p>
+    <w:p/>
+    <w:p>
+      <w:r>
+        <w:t>Tags are metadata that can be associated with a project item through scripting; they can be of any data type</w:t>
+      </w:r>
       <w:r>
         <w:t>.</w:t>
       </w:r>
-    </w:p>
-    <w:p>
-      <w:r>
-        <w:t>These VIs are invoked again in message creation (see below).</w:t>
-      </w:r>
-    </w:p>
-    <w:p>
-      <w:r>
-        <w:t>Is Actor Public Method and Is Actor</w:t>
-      </w:r>
-      <w:r>
-        <w:t xml:space="preserve"> can validate by checking to see if</w:t>
-      </w:r>
-      <w:r>
-        <w:t xml:space="preserve"> the item or</w:t>
-      </w:r>
-      <w:r>
-        <w:t xml:space="preserve"> its owner is an actor library, or if its owner has been tagged with the path to an Actor Framework PPL.</w:t>
-      </w:r>
-      <w:r>
-        <w:t xml:space="preserve">  </w:t>
-      </w:r>
-      <w:r>
-        <w:t xml:space="preserve">(Is Message ignores this input.)  </w:t>
-      </w:r>
-      <w:r>
-        <w:t>Tags are metadata that can be associated with a project item through scripting; they can be of any data type</w:t>
-      </w:r>
-      <w:r>
-        <w:t>.</w:t>
-      </w:r>
       <w:r>
         <w:t xml:space="preserve">  In the provider suite, when an actor or message inherits from a class in a PPL, the actor gets tagged with the path to the PPL.</w:t>
       </w:r>
@@ -2691,6 +2466,7 @@
     </w:p>
     <w:p>
       <w:r>
+        <w:lastRenderedPageBreak/>
         <w:t>Shown here are the nodes to get and set a target item’s tag.  The set example is the code used by the provider.</w:t>
       </w:r>
     </w:p>
@@ -2699,7 +2475,6 @@
         <w:rPr>
           <w:noProof/>
         </w:rPr>
-        <w:lastRenderedPageBreak/>
         <w:drawing>
           <wp:inline distT="0" distB="0" distL="0" distR="0" wp14:anchorId="202E0924" wp14:editId="21216786">
             <wp:extent cx="2581275" cy="1153111"/>
@@ -2813,23 +2588,7 @@
           <w:b/>
           <w:bCs/>
         </w:rPr>
-        <w:t xml:space="preserve">AFPP </w:t>
-      </w:r>
-      <w:proofErr w:type="spellStart"/>
-      <w:r>
-        <w:rPr>
-          <w:b/>
-          <w:bCs/>
-        </w:rPr>
-        <w:t>Shared.lvlib:Update</w:t>
-      </w:r>
-      <w:proofErr w:type="spellEnd"/>
-      <w:r>
-        <w:rPr>
-          <w:b/>
-          <w:bCs/>
-        </w:rPr>
-        <w:t xml:space="preserve"> Target Tag – PPL Path.vi</w:t>
+        <w:t>AFPP Shared.lvlib:Update Target Tag – PPL Path.vi</w:t>
       </w:r>
       <w:r>
         <w:t xml:space="preserve"> sets and clears the PPL path tag on actors</w:t>
@@ -2853,23 +2612,7 @@
     </w:p>
     <w:p>
       <w:r>
-        <w:t xml:space="preserve">When the user selects an option to create a message, the provider framework invokes the provider’s </w:t>
-      </w:r>
-      <w:proofErr w:type="spellStart"/>
-      <w:r>
-        <w:t>Item_OnCommand</w:t>
-      </w:r>
-      <w:proofErr w:type="spellEnd"/>
-      <w:r>
-        <w:t xml:space="preserve"> or </w:t>
-      </w:r>
-      <w:proofErr w:type="spellStart"/>
-      <w:r>
-        <w:t>Provider_OnCommand</w:t>
-      </w:r>
-      <w:proofErr w:type="spellEnd"/>
-      <w:r>
-        <w:t xml:space="preserve"> (depending on the number of project items selected).</w:t>
+        <w:t>When the user selects an option to create a message, the provider framework invokes the provider’s Item_OnCommand or Provider_OnCommand (depending on the number of project items selected).</w:t>
       </w:r>
     </w:p>
     <w:p>
@@ -2890,17 +2633,11 @@
           <w:b/>
           <w:bCs/>
         </w:rPr>
-        <w:t xml:space="preserve">Message </w:t>
-      </w:r>
-      <w:proofErr w:type="spellStart"/>
-      <w:r>
-        <w:rPr>
-          <w:b/>
-          <w:bCs/>
-        </w:rPr>
-        <w:t>Maker.lvlib:Message</w:t>
-      </w:r>
-      <w:proofErr w:type="spellEnd"/>
+        <w:t xml:space="preserve">Message Maker.lvlib:Message Scripter.lvclass:Create Message.vi </w:t>
+      </w:r>
+      <w:r>
+        <w:t>is the</w:t>
+      </w:r>
       <w:r>
         <w:rPr>
           <w:b/>
@@ -2908,85 +2645,43 @@
         </w:rPr>
         <w:t xml:space="preserve"> </w:t>
       </w:r>
-      <w:proofErr w:type="spellStart"/>
-      <w:r>
-        <w:rPr>
-          <w:b/>
-          <w:bCs/>
-        </w:rPr>
-        <w:t>Scripter.lvclass:Create</w:t>
-      </w:r>
-      <w:proofErr w:type="spellEnd"/>
-      <w:r>
-        <w:rPr>
-          <w:b/>
-          <w:bCs/>
-        </w:rPr>
-        <w:t xml:space="preserve"> Message.vi </w:t>
-      </w:r>
-      <w:r>
-        <w:t>is the</w:t>
-      </w:r>
-      <w:r>
-        <w:rPr>
-          <w:b/>
-          <w:bCs/>
-        </w:rPr>
+      <w:r>
+        <w:t>template method that governs creating a message.  This VI</w:t>
+      </w:r>
+      <w:r>
+        <w:t xml:space="preserve"> is</w:t>
+      </w:r>
+      <w:r>
+        <w:t xml:space="preserve"> invoked at the bottom of a call chain of several VIs</w:t>
+      </w:r>
+      <w:r>
+        <w:t xml:space="preserve"> that starts with an OnCommand provider VI.  This call chain </w:t>
+      </w:r>
+      <w:r>
+        <w:t>select</w:t>
+      </w:r>
+      <w:r>
+        <w:t>s</w:t>
+      </w:r>
+      <w:r>
         <w:t xml:space="preserve"> </w:t>
       </w:r>
       <w:r>
-        <w:t>template method that governs creating a message.  This VI</w:t>
-      </w:r>
-      <w:r>
-        <w:t xml:space="preserve"> is</w:t>
-      </w:r>
-      <w:r>
-        <w:t xml:space="preserve"> invoked at the bottom of a call chain of several VIs</w:t>
-      </w:r>
-      <w:r>
-        <w:t xml:space="preserve"> that starts with an </w:t>
-      </w:r>
-      <w:proofErr w:type="spellStart"/>
-      <w:r>
-        <w:t>OnCommand</w:t>
-      </w:r>
-      <w:proofErr w:type="spellEnd"/>
-      <w:r>
-        <w:t xml:space="preserve"> provider VI.  This call chain </w:t>
-      </w:r>
-      <w:r>
-        <w:t>select</w:t>
+        <w:t>the construction classes</w:t>
+      </w:r>
+      <w:r>
+        <w:t xml:space="preserve"> </w:t>
+      </w:r>
+      <w:r>
+        <w:t xml:space="preserve">(scripters, prototypers, and builders) </w:t>
+      </w:r>
+      <w:r>
+        <w:t>required to construct the desired message, and provide</w:t>
       </w:r>
       <w:r>
         <w:t>s</w:t>
       </w:r>
       <w:r>
-        <w:t xml:space="preserve"> </w:t>
-      </w:r>
-      <w:r>
-        <w:t>the construction classes</w:t>
-      </w:r>
-      <w:r>
-        <w:t xml:space="preserve"> </w:t>
-      </w:r>
-      <w:r>
-        <w:t xml:space="preserve">(scripters, </w:t>
-      </w:r>
-      <w:proofErr w:type="spellStart"/>
-      <w:r>
-        <w:t>prototypers</w:t>
-      </w:r>
-      <w:proofErr w:type="spellEnd"/>
-      <w:r>
-        <w:t xml:space="preserve">, and builders) </w:t>
-      </w:r>
-      <w:r>
-        <w:t>required to construct the desired message, and provide</w:t>
-      </w:r>
-      <w:r>
-        <w:t>s</w:t>
-      </w:r>
-      <w:r>
         <w:t xml:space="preserve"> those classes with data about the target actor and method and message attributes.  Create Message.vi</w:t>
       </w:r>
       <w:r>
@@ -3018,13 +2713,8 @@
       <w:r>
         <w:t xml:space="preserve">The call chains are different for each message class.  They are listed and described in the following tables.  The first row of the table is </w:t>
       </w:r>
-      <w:proofErr w:type="spellStart"/>
-      <w:r>
-        <w:t>OnCommand</w:t>
-      </w:r>
-      <w:proofErr w:type="spellEnd"/>
-      <w:r>
-        <w:t xml:space="preserve"> VI.  T</w:t>
+      <w:r>
+        <w:t>OnCommand VI.  T</w:t>
       </w:r>
       <w:r>
         <w:t xml:space="preserve">he </w:t>
@@ -3033,13 +2723,8 @@
         <w:t xml:space="preserve">second is the </w:t>
       </w:r>
       <w:r>
-        <w:t xml:space="preserve">VI invoked by </w:t>
-      </w:r>
-      <w:proofErr w:type="spellStart"/>
-      <w:r>
-        <w:t>OnCommand</w:t>
-      </w:r>
-      <w:proofErr w:type="spellEnd"/>
+        <w:t>VI invoked by OnCommand</w:t>
+      </w:r>
       <w:r>
         <w:t>.</w:t>
       </w:r>
@@ -3219,6 +2904,7 @@
                 <w:b w:val="0"/>
                 <w:bCs w:val="0"/>
               </w:rPr>
+              <w:lastRenderedPageBreak/>
               <w:t>Create Message for Method.vi</w:t>
             </w:r>
           </w:p>
@@ -3240,15 +2926,7 @@
               <w:cnfStyle w:val="000000000000" w:firstRow="0" w:lastRow="0" w:firstColumn="0" w:lastColumn="0" w:oddVBand="0" w:evenVBand="0" w:oddHBand="0" w:evenHBand="0" w:firstRowFirstColumn="0" w:firstRowLastColumn="0" w:lastRowFirstColumn="0" w:lastRowLastColumn="0"/>
             </w:pPr>
             <w:r>
-              <w:t xml:space="preserve">Selects Target Method </w:t>
-            </w:r>
-            <w:proofErr w:type="spellStart"/>
-            <w:r>
-              <w:t>Prototyper</w:t>
-            </w:r>
-            <w:proofErr w:type="spellEnd"/>
-            <w:r>
-              <w:t>.</w:t>
+              <w:t>Selects Target Method Prototyper.</w:t>
             </w:r>
           </w:p>
         </w:tc>
@@ -3271,18 +2949,8 @@
                 <w:b w:val="0"/>
                 <w:bCs w:val="0"/>
               </w:rPr>
-              <w:lastRenderedPageBreak/>
-              <w:t xml:space="preserve">Coupled Message </w:t>
-            </w:r>
-            <w:proofErr w:type="spellStart"/>
-            <w:r>
-              <w:rPr>
-                <w:b w:val="0"/>
-                <w:bCs w:val="0"/>
-              </w:rPr>
-              <w:t>Scripter.lvclass:Make.vi</w:t>
-            </w:r>
-            <w:proofErr w:type="spellEnd"/>
+              <w:t>Coupled Message Scripter.lvclass:Make.vi</w:t>
+            </w:r>
           </w:p>
         </w:tc>
         <w:tc>
@@ -3511,17 +3179,8 @@
                 <w:b w:val="0"/>
                 <w:bCs w:val="0"/>
               </w:rPr>
-              <w:t xml:space="preserve">Concrete Message </w:t>
-            </w:r>
-            <w:proofErr w:type="spellStart"/>
-            <w:r>
-              <w:rPr>
-                <w:b w:val="0"/>
-                <w:bCs w:val="0"/>
-              </w:rPr>
-              <w:t>Scripter.lvclass:Make.vi</w:t>
-            </w:r>
-            <w:proofErr w:type="spellEnd"/>
+              <w:t>Concrete Message Scripter.lvclass:Make.vi</w:t>
+            </w:r>
           </w:p>
         </w:tc>
         <w:tc>
@@ -3556,23 +3215,7 @@
                 <w:b w:val="0"/>
                 <w:bCs w:val="0"/>
               </w:rPr>
-              <w:t xml:space="preserve">Coupled Message </w:t>
-            </w:r>
-            <w:proofErr w:type="spellStart"/>
-            <w:r>
-              <w:rPr>
-                <w:b w:val="0"/>
-                <w:bCs w:val="0"/>
-              </w:rPr>
-              <w:t>Scripter.lvclass:Make.vi</w:t>
-            </w:r>
-            <w:proofErr w:type="spellEnd"/>
-            <w:r>
-              <w:rPr>
-                <w:b w:val="0"/>
-                <w:bCs w:val="0"/>
-              </w:rPr>
-              <w:t xml:space="preserve"> (invoked parent node)</w:t>
+              <w:t>Coupled Message Scripter.lvclass:Make.vi (invoked parent node)</w:t>
             </w:r>
           </w:p>
         </w:tc>
@@ -3815,15 +3458,7 @@
               <w:cnfStyle w:val="000000000000" w:firstRow="0" w:lastRow="0" w:firstColumn="0" w:lastColumn="0" w:oddVBand="0" w:evenVBand="0" w:oddHBand="0" w:evenHBand="0" w:firstRowFirstColumn="0" w:firstRowLastColumn="0" w:lastRowFirstColumn="0" w:lastRowLastColumn="0"/>
             </w:pPr>
             <w:r>
-              <w:t xml:space="preserve">Selects Target Method </w:t>
-            </w:r>
-            <w:proofErr w:type="spellStart"/>
-            <w:r>
-              <w:t>Prototyper</w:t>
-            </w:r>
-            <w:proofErr w:type="spellEnd"/>
-            <w:r>
-              <w:t>.</w:t>
+              <w:t>Selects Target Method Prototyper.</w:t>
             </w:r>
           </w:p>
         </w:tc>
@@ -3846,17 +3481,8 @@
                 <w:b w:val="0"/>
                 <w:bCs w:val="0"/>
               </w:rPr>
-              <w:t xml:space="preserve">Coupled Message </w:t>
-            </w:r>
-            <w:proofErr w:type="spellStart"/>
-            <w:r>
-              <w:rPr>
-                <w:b w:val="0"/>
-                <w:bCs w:val="0"/>
-              </w:rPr>
-              <w:t>Scripter.lvclass:Make.vi</w:t>
-            </w:r>
-            <w:proofErr w:type="spellEnd"/>
+              <w:t>Coupled Message Scripter.lvclass:Make.vi</w:t>
+            </w:r>
           </w:p>
         </w:tc>
         <w:tc>
@@ -3969,6 +3595,7 @@
                 <w:b w:val="0"/>
                 <w:bCs w:val="0"/>
               </w:rPr>
+              <w:lastRenderedPageBreak/>
               <w:t>OnCommand.vi</w:t>
             </w:r>
           </w:p>
@@ -4005,7 +3632,6 @@
                 <w:b w:val="0"/>
                 <w:bCs w:val="0"/>
               </w:rPr>
-              <w:lastRenderedPageBreak/>
               <w:t>Create Abstract Message Classes for Actor.vi</w:t>
             </w:r>
           </w:p>
@@ -4057,15 +3683,7 @@
               <w:cnfStyle w:val="000000000000" w:firstRow="0" w:lastRow="0" w:firstColumn="0" w:lastColumn="0" w:oddVBand="0" w:evenVBand="0" w:oddHBand="0" w:evenHBand="0" w:firstRowFirstColumn="0" w:firstRowLastColumn="0" w:lastRowFirstColumn="0" w:lastRowLastColumn="0"/>
             </w:pPr>
             <w:r>
-              <w:t xml:space="preserve">Selects </w:t>
-            </w:r>
-            <w:proofErr w:type="spellStart"/>
-            <w:r>
-              <w:t>prototyper</w:t>
-            </w:r>
-            <w:proofErr w:type="spellEnd"/>
-            <w:r>
-              <w:t xml:space="preserve"> (Reference Method or User Defined).</w:t>
+              <w:t>Selects prototyper (Reference Method or User Defined).</w:t>
             </w:r>
           </w:p>
           <w:p>
@@ -4073,15 +3691,7 @@
               <w:cnfStyle w:val="000000000000" w:firstRow="0" w:lastRow="0" w:firstColumn="0" w:lastColumn="0" w:oddVBand="0" w:evenVBand="0" w:oddHBand="0" w:evenHBand="0" w:firstRowFirstColumn="0" w:firstRowLastColumn="0" w:lastRowFirstColumn="0" w:lastRowLastColumn="0"/>
             </w:pPr>
             <w:r>
-              <w:t xml:space="preserve">Selects Concrete Send </w:t>
-            </w:r>
-            <w:proofErr w:type="spellStart"/>
-            <w:r>
-              <w:t>Renamer</w:t>
-            </w:r>
-            <w:proofErr w:type="spellEnd"/>
-            <w:r>
-              <w:t xml:space="preserve"> (Send Builder).</w:t>
+              <w:t>Selects Concrete Send Renamer (Send Builder).</w:t>
             </w:r>
           </w:p>
         </w:tc>
@@ -4111,17 +3721,8 @@
                 <w:b w:val="0"/>
                 <w:bCs w:val="0"/>
               </w:rPr>
-              <w:t xml:space="preserve"> Message </w:t>
-            </w:r>
-            <w:proofErr w:type="spellStart"/>
-            <w:r>
-              <w:rPr>
-                <w:b w:val="0"/>
-                <w:bCs w:val="0"/>
-              </w:rPr>
-              <w:t>Scripter.lvclass:Make.vi</w:t>
-            </w:r>
-            <w:proofErr w:type="spellEnd"/>
+              <w:t xml:space="preserve"> Message Scripter.lvclass:Make.vi</w:t>
+            </w:r>
           </w:p>
         </w:tc>
         <w:tc>
@@ -4200,15 +3801,7 @@
         <w:t>The scripting functions are called directly from a user interface (see below), so m</w:t>
       </w:r>
       <w:r>
-        <w:t xml:space="preserve">any errors are handled in the moment; users are notified of the error with One Button Dialog boxes, allowing them to cure the error and retry the operation.  In the rare instance of a scripting error, users are notified via the Simple Error handler, invoked at the end of CreateNewWizard_Invoke.vi or </w:t>
-      </w:r>
-      <w:proofErr w:type="spellStart"/>
-      <w:r>
-        <w:t>CreateNewWizard_Invoke</w:t>
-      </w:r>
-      <w:proofErr w:type="spellEnd"/>
-      <w:r>
-        <w:t xml:space="preserve"> Core.vi.</w:t>
+        <w:t>any errors are handled in the moment; users are notified of the error with One Button Dialog boxes, allowing them to cure the error and retry the operation.  In the rare instance of a scripting error, users are notified via the Simple Error handler, invoked at the end of CreateNewWizard_Invoke.vi or CreateNewWizard_Invoke Core.vi.</w:t>
       </w:r>
     </w:p>
     <w:p>
@@ -4246,46 +3839,14 @@
     </w:p>
     <w:p>
       <w:r>
-        <w:t xml:space="preserve">Scripting code is invoked by </w:t>
-      </w:r>
-      <w:proofErr w:type="spellStart"/>
-      <w:r>
-        <w:t>Provider_OnCommand</w:t>
-      </w:r>
-      <w:proofErr w:type="spellEnd"/>
-      <w:r>
-        <w:t xml:space="preserve"> and </w:t>
-      </w:r>
-      <w:proofErr w:type="spellStart"/>
-      <w:r>
-        <w:t>Item_OnCommand</w:t>
-      </w:r>
-      <w:proofErr w:type="spellEnd"/>
-      <w:r>
-        <w:t xml:space="preserve"> VIs; each such VI passes any error output to </w:t>
-      </w:r>
-      <w:r>
-        <w:rPr>
-          <w:b/>
-          <w:bCs/>
-        </w:rPr>
-        <w:t xml:space="preserve">Message </w:t>
-      </w:r>
-      <w:proofErr w:type="spellStart"/>
-      <w:r>
-        <w:rPr>
-          <w:b/>
-          <w:bCs/>
-        </w:rPr>
-        <w:t>Maker.lvlib:Error</w:t>
-      </w:r>
-      <w:proofErr w:type="spellEnd"/>
-      <w:r>
-        <w:rPr>
-          <w:b/>
-          <w:bCs/>
-        </w:rPr>
-        <w:t xml:space="preserve"> Handler.vi</w:t>
+        <w:t xml:space="preserve">Scripting code is invoked by Provider_OnCommand and Item_OnCommand VIs; each such VI passes any error output to </w:t>
+      </w:r>
+      <w:r>
+        <w:rPr>
+          <w:b/>
+          <w:bCs/>
+        </w:rPr>
+        <w:t>Message Maker.lvlib:Error Handler.vi</w:t>
       </w:r>
       <w:r>
         <w:t>.  This VI specifies error codes with special meaning in this context; where such a code is detected, the handler presents the user with a One Button Dialog box with the appropriate error message.  If an error code is not on the list, the error is passed to Simple Error Handler.vi</w:t>
@@ -4293,6 +3854,7 @@
     </w:p>
     <w:p>
       <w:r>
+        <w:lastRenderedPageBreak/>
         <w:t>Here is the front panel of Error Handler.vi, showing the currently supported error codes.  As of this writing, the calculated error codes range from 6000 to 6011.</w:t>
       </w:r>
     </w:p>
@@ -4301,7 +3863,6 @@
         <w:rPr>
           <w:noProof/>
         </w:rPr>
-        <w:lastRenderedPageBreak/>
         <w:drawing>
           <wp:inline distT="0" distB="0" distL="0" distR="0" wp14:anchorId="0A68D833" wp14:editId="0BB9A341">
             <wp:extent cx="5943600" cy="3563620"/>
@@ -4366,23 +3927,7 @@
           <w:b/>
           <w:bCs/>
         </w:rPr>
-        <w:t xml:space="preserve">Add </w:t>
-      </w:r>
-      <w:proofErr w:type="spellStart"/>
-      <w:r>
-        <w:rPr>
-          <w:b/>
-          <w:bCs/>
-        </w:rPr>
-        <w:t>Actor.lvlib:Add</w:t>
-      </w:r>
-      <w:proofErr w:type="spellEnd"/>
-      <w:r>
-        <w:rPr>
-          <w:b/>
-          <w:bCs/>
-        </w:rPr>
-        <w:t xml:space="preserve"> Actor.vi</w:t>
+        <w:t>Add Actor.lvlib:Add Actor.vi</w:t>
       </w:r>
       <w:r>
         <w:t xml:space="preserve"> and </w:t>
@@ -4407,23 +3952,7 @@
           <w:b/>
           <w:bCs/>
         </w:rPr>
-        <w:t xml:space="preserve">Add </w:t>
-      </w:r>
-      <w:proofErr w:type="spellStart"/>
-      <w:r>
-        <w:rPr>
-          <w:b/>
-          <w:bCs/>
-        </w:rPr>
-        <w:t>Actor.lvlib:Add</w:t>
-      </w:r>
-      <w:proofErr w:type="spellEnd"/>
-      <w:r>
-        <w:rPr>
-          <w:b/>
-          <w:bCs/>
-        </w:rPr>
-        <w:t xml:space="preserve"> Actor Library to Project.vi</w:t>
+        <w:t>Add Actor.lvlib:Add Actor Library to Project.vi</w:t>
       </w:r>
       <w:r>
         <w:t xml:space="preserve">, followed by either </w:t>
@@ -4433,23 +3962,7 @@
           <w:b/>
           <w:bCs/>
         </w:rPr>
-        <w:t xml:space="preserve">Add </w:t>
-      </w:r>
-      <w:proofErr w:type="spellStart"/>
-      <w:r>
-        <w:rPr>
-          <w:b/>
-          <w:bCs/>
-        </w:rPr>
-        <w:t>Actor.lvlib:Create</w:t>
-      </w:r>
-      <w:proofErr w:type="spellEnd"/>
-      <w:r>
-        <w:rPr>
-          <w:b/>
-          <w:bCs/>
-        </w:rPr>
-        <w:t xml:space="preserve"> Child Actor.vi</w:t>
+        <w:t>Add Actor.lvlib:Create Child Actor.vi</w:t>
       </w:r>
       <w:r>
         <w:t xml:space="preserve"> or </w:t>
@@ -4459,23 +3972,7 @@
           <w:b/>
           <w:bCs/>
         </w:rPr>
-        <w:t xml:space="preserve">Add Actor </w:t>
-      </w:r>
-      <w:proofErr w:type="spellStart"/>
-      <w:r>
-        <w:rPr>
-          <w:b/>
-          <w:bCs/>
-        </w:rPr>
-        <w:t>Interface.lvlib:Create</w:t>
-      </w:r>
-      <w:proofErr w:type="spellEnd"/>
-      <w:r>
-        <w:rPr>
-          <w:b/>
-          <w:bCs/>
-        </w:rPr>
-        <w:t xml:space="preserve"> Interface.vi</w:t>
+        <w:t>Add Actor Interface.lvlib:Create Interface.vi</w:t>
       </w:r>
       <w:r>
         <w:t>.</w:t>
@@ -4483,32 +3980,15 @@
     </w:p>
     <w:p>
       <w:r>
-        <w:t xml:space="preserve">The Add Actor provider supports creating actors that inherit from other children of </w:t>
-      </w:r>
-      <w:proofErr w:type="spellStart"/>
-      <w:r>
-        <w:t>Actor.lvclass</w:t>
-      </w:r>
-      <w:proofErr w:type="spellEnd"/>
-      <w:r>
-        <w:t xml:space="preserve">.  These other actors can be source code or included in a PPL.  Add Actor.vi uses an </w:t>
-      </w:r>
-      <w:r>
-        <w:rPr>
-          <w:b/>
-          <w:bCs/>
-        </w:rPr>
-        <w:t xml:space="preserve">Actor </w:t>
-      </w:r>
-      <w:proofErr w:type="spellStart"/>
-      <w:r>
-        <w:rPr>
-          <w:b/>
-          <w:bCs/>
-        </w:rPr>
-        <w:t>Store.lvclass</w:t>
-      </w:r>
-      <w:proofErr w:type="spellEnd"/>
+        <w:t xml:space="preserve">The Add Actor provider supports creating actors that inherit from other children of Actor.lvclass.  These other actors can be source code or included in a PPL.  Add Actor.vi uses an </w:t>
+      </w:r>
+      <w:r>
+        <w:rPr>
+          <w:b/>
+          <w:bCs/>
+        </w:rPr>
+        <w:t>Actor Store.lvclass</w:t>
+      </w:r>
       <w:r>
         <w:t xml:space="preserve"> to maintain a list of actors previously selected for inheritance.  </w:t>
       </w:r>
@@ -4517,17 +3997,8 @@
           <w:b/>
           <w:bCs/>
         </w:rPr>
-        <w:t xml:space="preserve">INI </w:t>
-      </w:r>
-      <w:proofErr w:type="spellStart"/>
-      <w:r>
-        <w:rPr>
-          <w:b/>
-          <w:bCs/>
-        </w:rPr>
-        <w:t>Store.lvclass</w:t>
-      </w:r>
-      <w:proofErr w:type="spellEnd"/>
+        <w:t>INI Store.lvclass</w:t>
+      </w:r>
       <w:r>
         <w:t xml:space="preserve"> maintains the store as entries in the LabVIEW INI file.  </w:t>
       </w:r>
@@ -4536,46 +4007,13 @@
           <w:b/>
           <w:bCs/>
         </w:rPr>
-        <w:t xml:space="preserve">Target </w:t>
-      </w:r>
-      <w:proofErr w:type="spellStart"/>
-      <w:r>
-        <w:rPr>
-          <w:b/>
-          <w:bCs/>
-        </w:rPr>
-        <w:t>Store.lvlcass</w:t>
-      </w:r>
-      <w:proofErr w:type="spellEnd"/>
+        <w:t>Target Store.lvlcass</w:t>
+      </w:r>
       <w:r>
         <w:t xml:space="preserve"> maintains the store as tags in the project file.  </w:t>
       </w:r>
       <w:r>
-        <w:t xml:space="preserve">Add </w:t>
-      </w:r>
-      <w:proofErr w:type="spellStart"/>
-      <w:r>
-        <w:t>Actor.lvlib</w:t>
-      </w:r>
-      <w:proofErr w:type="spellEnd"/>
-      <w:r>
-        <w:t xml:space="preserve"> selects which store to use when it is invoked.  Target </w:t>
-      </w:r>
-      <w:proofErr w:type="spellStart"/>
-      <w:r>
-        <w:t>Store.lvlcass</w:t>
-      </w:r>
-      <w:proofErr w:type="spellEnd"/>
-      <w:r>
-        <w:t xml:space="preserve"> is selected if an Actor Framework PPL is detected in the project; otherwise, INI </w:t>
-      </w:r>
-      <w:proofErr w:type="spellStart"/>
-      <w:r>
-        <w:t>Store.lvlcass</w:t>
-      </w:r>
-      <w:proofErr w:type="spellEnd"/>
-      <w:r>
-        <w:t xml:space="preserve"> is selected.</w:t>
+        <w:t>Add Actor.lvlib selects which store to use when it is invoked.  Target Store.lvlcass is selected if an Actor Framework PPL is detected in the project; otherwise, INI Store.lvlcass is selected.</w:t>
       </w:r>
     </w:p>
     <w:p>
@@ -4625,33 +4063,17 @@
     </w:p>
     <w:p>
       <w:r>
-        <w:t xml:space="preserve">Note that these class templates are not part of a library, nor do they inherit from </w:t>
-      </w:r>
-      <w:proofErr w:type="spellStart"/>
-      <w:r>
-        <w:t>Message.lvclass</w:t>
-      </w:r>
-      <w:proofErr w:type="spellEnd"/>
-      <w:r>
-        <w:t>.  It is much easier to work with an uncoupled class than one that is linked to other code artifacts.</w:t>
-      </w:r>
-    </w:p>
-    <w:p>
-      <w:r>
-        <w:t xml:space="preserve">To create a message, the providers copy the appropriate template to the specified location, modify its VIs as necessary, change it to inherit from </w:t>
-      </w:r>
-      <w:proofErr w:type="spellStart"/>
-      <w:r>
-        <w:t>Message.lvclass</w:t>
-      </w:r>
-      <w:proofErr w:type="spellEnd"/>
-      <w:r>
-        <w:t>, and then add it to the actor’s library.</w:t>
+        <w:t>Note that these class templates are not part of a library, nor do they inherit from Message.lvclass.  It is much easier to work with an uncoupled class than one that is linked to other code artifacts.</w:t>
       </w:r>
     </w:p>
     <w:p>
       <w:r>
         <w:lastRenderedPageBreak/>
+        <w:t>To create a message, the providers copy the appropriate template to the specified location, modify its VIs as necessary, change it to inherit from Message.lvclass, and then add it to the actor’s library.</w:t>
+      </w:r>
+    </w:p>
+    <w:p>
+      <w:r>
         <w:t xml:space="preserve">The template to be used is selected based on the provider action invoked by the user. </w:t>
       </w:r>
     </w:p>
@@ -4803,21 +4225,18 @@
           <w:b/>
           <w:bCs/>
         </w:rPr>
-        <w:t xml:space="preserve">Scripters, Builders, and </w:t>
-      </w:r>
-      <w:proofErr w:type="spellStart"/>
-      <w:r>
-        <w:rPr>
-          <w:b/>
-          <w:bCs/>
-        </w:rPr>
-        <w:t>Prototypers</w:t>
-      </w:r>
-      <w:proofErr w:type="spellEnd"/>
-    </w:p>
-    <w:p>
-      <w:r>
-        <w:t>As mentioned above, the provider suite supports the creation of three types of messages:  standard messages, abstract messages, and concrete messages (which are children of abstract messages).  A standard message includes a Send VI and a Do VI.  Abstracts include a variant of a Send VI but no Do; instead they provide a Read Attributes VI which is used by their Concrete children.  Concrete children provide a Do (which uses their parents’ Read Attributes), but no Send.</w:t>
+        <w:t>Scripters, Builders, and Prototypers</w:t>
+      </w:r>
+    </w:p>
+    <w:p>
+      <w:r>
+        <w:t>As mentioned above, the provider suite supports the creation of three types of messages:  standard messages, abstract messages, and concrete messages (which are children of abstract messages).  A standard message includes a Send VI and a Do VI.  Abstracts include a variant of a Send VI but no Do; instead</w:t>
+      </w:r>
+      <w:r>
+        <w:t>,</w:t>
+      </w:r>
+      <w:r>
+        <w:t xml:space="preserve"> they provide a Read Attributes VI which is used by their Concrete children.  Concrete children provide a Do (which uses their parents’ Read Attributes), but no Send.</w:t>
       </w:r>
     </w:p>
     <w:p>
@@ -4888,24 +4307,15 @@
         <w:t xml:space="preserve">Scripting operations for </w:t>
       </w:r>
       <w:r>
-        <w:t xml:space="preserve">these artifacts are very similar (where present) across all three message types.  </w:t>
-      </w:r>
-      <w:r>
-        <w:rPr>
-          <w:b/>
-          <w:bCs/>
-        </w:rPr>
-        <w:t xml:space="preserve">Message </w:t>
-      </w:r>
-      <w:proofErr w:type="spellStart"/>
-      <w:r>
-        <w:rPr>
-          <w:b/>
-          <w:bCs/>
-        </w:rPr>
-        <w:t>Scripter.lvclass</w:t>
-      </w:r>
-      <w:proofErr w:type="spellEnd"/>
+        <w:t xml:space="preserve">these artifacts are very similar across all three message types.  </w:t>
+      </w:r>
+      <w:r>
+        <w:rPr>
+          <w:b/>
+          <w:bCs/>
+        </w:rPr>
+        <w:t>Message Scripter.lvclass</w:t>
+      </w:r>
       <w:r>
         <w:t xml:space="preserve">, a template method abstract class, defines the general algorithm (detailed below) and performs scripting operations common to all three types.  Children of this class - </w:t>
       </w:r>
@@ -4914,17 +4324,8 @@
           <w:b/>
           <w:bCs/>
         </w:rPr>
-        <w:t xml:space="preserve">Abstract Message </w:t>
-      </w:r>
-      <w:proofErr w:type="spellStart"/>
-      <w:r>
-        <w:rPr>
-          <w:b/>
-          <w:bCs/>
-        </w:rPr>
-        <w:t>Scripter.lvclass</w:t>
-      </w:r>
-      <w:proofErr w:type="spellEnd"/>
+        <w:t>Abstract Message Scripter.lvclass</w:t>
+      </w:r>
       <w:r>
         <w:t xml:space="preserve">, </w:t>
       </w:r>
@@ -4933,17 +4334,8 @@
           <w:b/>
           <w:bCs/>
         </w:rPr>
-        <w:t xml:space="preserve">Concrete Message </w:t>
-      </w:r>
-      <w:proofErr w:type="spellStart"/>
-      <w:r>
-        <w:rPr>
-          <w:b/>
-          <w:bCs/>
-        </w:rPr>
-        <w:t>Scripter.lvclass</w:t>
-      </w:r>
-      <w:proofErr w:type="spellEnd"/>
+        <w:t>Concrete Message Scripter.lvclass</w:t>
+      </w:r>
       <w:r>
         <w:t>, and</w:t>
       </w:r>
@@ -4952,108 +4344,72 @@
           <w:b/>
           <w:bCs/>
         </w:rPr>
-        <w:t xml:space="preserve"> Coupled </w:t>
-      </w:r>
-      <w:proofErr w:type="spellStart"/>
-      <w:r>
-        <w:rPr>
-          <w:b/>
-          <w:bCs/>
-        </w:rPr>
-        <w:t>Message.lvclass</w:t>
-      </w:r>
-      <w:proofErr w:type="spellEnd"/>
-      <w:r>
-        <w:rPr>
-          <w:b/>
-          <w:bCs/>
-        </w:rPr>
+        <w:t xml:space="preserve"> Coupled Message.lvclass </w:t>
+      </w:r>
+      <w:r>
+        <w:t>– provide the scripting calls</w:t>
+      </w:r>
+      <w:r>
+        <w:t xml:space="preserve"> specific to each type.  (Coupled Message.lvclass is the scripter for standard messages.)</w:t>
+      </w:r>
+    </w:p>
+    <w:p>
+      <w:r>
+        <w:t xml:space="preserve">Message Scripter also contains an instance of a </w:t>
+      </w:r>
+      <w:r>
+        <w:rPr>
+          <w:b/>
+          <w:bCs/>
+        </w:rPr>
+        <w:t>Prototyper.lvclass</w:t>
+      </w:r>
+      <w:r>
+        <w:t xml:space="preserve">, and an instance of a </w:t>
+      </w:r>
+      <w:r>
+        <w:rPr>
+          <w:b/>
+          <w:bCs/>
+        </w:rPr>
+        <w:t xml:space="preserve">Send </w:t>
+      </w:r>
+      <w:r>
+        <w:rPr>
+          <w:b/>
+          <w:bCs/>
+        </w:rPr>
+        <w:t>B</w:t>
+      </w:r>
+      <w:r>
+        <w:rPr>
+          <w:b/>
+          <w:bCs/>
+        </w:rPr>
+        <w:t>uilder.lvclass.</w:t>
+      </w:r>
+      <w:r>
+        <w:t xml:space="preserve">  These classes invoke scripting code</w:t>
+      </w:r>
+      <w:r>
+        <w:t>s</w:t>
+      </w:r>
+      <w:r>
         <w:t xml:space="preserve"> </w:t>
       </w:r>
       <w:r>
-        <w:t>– provide the scripting calls</w:t>
-      </w:r>
-      <w:r>
-        <w:t xml:space="preserve"> specific to each type.  (Coupled </w:t>
-      </w:r>
-      <w:proofErr w:type="spellStart"/>
-      <w:r>
-        <w:t>Message.lvclass</w:t>
-      </w:r>
-      <w:proofErr w:type="spellEnd"/>
-      <w:r>
-        <w:t xml:space="preserve"> is the scripter for standard messages.)</w:t>
-      </w:r>
-    </w:p>
-    <w:p>
-      <w:r>
-        <w:t xml:space="preserve">Message Scripter also contains (as attributes) an instance of a </w:t>
-      </w:r>
-      <w:proofErr w:type="spellStart"/>
-      <w:r>
-        <w:rPr>
-          <w:b/>
-          <w:bCs/>
-        </w:rPr>
-        <w:t>Prototyper.lvclass</w:t>
-      </w:r>
-      <w:proofErr w:type="spellEnd"/>
-      <w:r>
-        <w:t xml:space="preserve">, and an instance of a </w:t>
-      </w:r>
-      <w:r>
-        <w:rPr>
-          <w:b/>
-          <w:bCs/>
-        </w:rPr>
-        <w:t xml:space="preserve">Send </w:t>
-      </w:r>
-      <w:proofErr w:type="spellStart"/>
-      <w:r>
-        <w:rPr>
-          <w:b/>
-          <w:bCs/>
-        </w:rPr>
-        <w:t>B</w:t>
-      </w:r>
-      <w:r>
-        <w:rPr>
-          <w:b/>
-          <w:bCs/>
-        </w:rPr>
-        <w:t>uilder.lvclass</w:t>
-      </w:r>
-      <w:proofErr w:type="spellEnd"/>
-      <w:r>
-        <w:rPr>
-          <w:b/>
-          <w:bCs/>
-        </w:rPr>
-        <w:t>.</w:t>
-      </w:r>
-      <w:r>
-        <w:t xml:space="preserve">  These classes invoke scripting code </w:t>
-      </w:r>
-      <w:r>
-        <w:t xml:space="preserve">that need to be shared by two of the three scripters.  </w:t>
-      </w:r>
-      <w:proofErr w:type="spellStart"/>
-      <w:r>
-        <w:t>Prototypers</w:t>
-      </w:r>
-      <w:proofErr w:type="spellEnd"/>
-      <w:r>
-        <w:t xml:space="preserve"> determine a message’s data payload and the icon of the Send VI.  Send Builders create the message’s Send VI.  Both of these types of strategy classes are used by the Coupled and Abstract Message scripters.</w:t>
-      </w:r>
-    </w:p>
-    <w:p>
-      <w:proofErr w:type="spellStart"/>
-      <w:r>
-        <w:t>Prototypers</w:t>
-      </w:r>
-      <w:proofErr w:type="spellEnd"/>
-      <w:r>
-        <w:t xml:space="preserve"> inherit </w:t>
+        <w:t xml:space="preserve">that need to be shared </w:t>
+      </w:r>
+      <w:r>
+        <w:t>between the</w:t>
+      </w:r>
+      <w:r>
+        <w:t xml:space="preserve"> scripters.  Prototypers determine a message’s data payload and the icon of the Send VI.  Send Builders create the message’s Send VI.  Both of these types of strategy classes are used by the Coupled and Abstract Message scripters.</w:t>
+      </w:r>
+    </w:p>
+    <w:p>
+      <w:r>
+        <w:t xml:space="preserve">Prototypers inherit </w:t>
       </w:r>
       <w:r>
         <w:t xml:space="preserve">from </w:t>
@@ -5075,17 +4431,8 @@
           <w:b/>
           <w:bCs/>
         </w:rPr>
-        <w:t xml:space="preserve">Target Method Icon </w:t>
-      </w:r>
-      <w:proofErr w:type="spellStart"/>
-      <w:r>
-        <w:rPr>
-          <w:b/>
-          <w:bCs/>
-        </w:rPr>
-        <w:t>Reader.lvclass</w:t>
-      </w:r>
-      <w:proofErr w:type="spellEnd"/>
+        <w:t>Target Method Icon Reader.lvclass</w:t>
+      </w:r>
       <w:r>
         <w:t xml:space="preserve"> derives the icon for coupled messages from the target method’s icon, while </w:t>
       </w:r>
@@ -5094,32 +4441,15 @@
           <w:b/>
           <w:bCs/>
         </w:rPr>
-        <w:t xml:space="preserve">Abstract Method Icon </w:t>
-      </w:r>
-      <w:proofErr w:type="spellStart"/>
-      <w:r>
-        <w:rPr>
-          <w:b/>
-          <w:bCs/>
-        </w:rPr>
-        <w:t>Prototyper.lvclass</w:t>
-      </w:r>
-      <w:proofErr w:type="spellEnd"/>
+        <w:t>Abstract Method Icon Prototyper.lvclass</w:t>
+      </w:r>
       <w:r>
         <w:t xml:space="preserve"> creates the standard icon for abstract messages.</w:t>
       </w:r>
     </w:p>
     <w:p>
       <w:r>
-        <w:t xml:space="preserve">The following table summarizes the scripters, </w:t>
-      </w:r>
-      <w:proofErr w:type="spellStart"/>
-      <w:r>
-        <w:t>prototypers</w:t>
-      </w:r>
-      <w:proofErr w:type="spellEnd"/>
-      <w:r>
-        <w:t>, and builders used to construct each message type.</w:t>
+        <w:t>The following table summarizes the scripters, prototypers, and builders used to construct each message type.</w:t>
       </w:r>
     </w:p>
     <w:tbl>
@@ -5170,11 +4500,9 @@
             <w:pPr>
               <w:cnfStyle w:val="100000000000" w:firstRow="1" w:lastRow="0" w:firstColumn="0" w:lastColumn="0" w:oddVBand="0" w:evenVBand="0" w:oddHBand="0" w:evenHBand="0" w:firstRowFirstColumn="0" w:firstRowLastColumn="0" w:lastRowFirstColumn="0" w:lastRowLastColumn="0"/>
             </w:pPr>
-            <w:proofErr w:type="spellStart"/>
             <w:r>
               <w:t>Prototyper</w:t>
             </w:r>
-            <w:proofErr w:type="spellEnd"/>
           </w:p>
         </w:tc>
         <w:tc>
@@ -5222,13 +4550,8 @@
               <w:cnfStyle w:val="000000000000" w:firstRow="0" w:lastRow="0" w:firstColumn="0" w:lastColumn="0" w:oddVBand="0" w:evenVBand="0" w:oddHBand="0" w:evenHBand="0" w:firstRowFirstColumn="0" w:firstRowLastColumn="0" w:lastRowFirstColumn="0" w:lastRowLastColumn="0"/>
             </w:pPr>
             <w:r>
-              <w:t xml:space="preserve">Coupled Message </w:t>
-            </w:r>
-            <w:proofErr w:type="spellStart"/>
-            <w:r>
-              <w:t>Scripter.lvclass</w:t>
-            </w:r>
-            <w:proofErr w:type="spellEnd"/>
+              <w:t>Coupled Message Scripter.lvclass</w:t>
+            </w:r>
           </w:p>
         </w:tc>
         <w:tc>
@@ -5240,13 +4563,8 @@
               <w:cnfStyle w:val="000000000000" w:firstRow="0" w:lastRow="0" w:firstColumn="0" w:lastColumn="0" w:oddVBand="0" w:evenVBand="0" w:oddHBand="0" w:evenHBand="0" w:firstRowFirstColumn="0" w:firstRowLastColumn="0" w:lastRowFirstColumn="0" w:lastRowLastColumn="0"/>
             </w:pPr>
             <w:r>
-              <w:t xml:space="preserve">Target Method </w:t>
-            </w:r>
-            <w:proofErr w:type="spellStart"/>
-            <w:r>
-              <w:t>Prototyper.lvclass</w:t>
-            </w:r>
-            <w:proofErr w:type="spellEnd"/>
+              <w:t>Target Method Prototyper.lvclass</w:t>
+            </w:r>
           </w:p>
         </w:tc>
         <w:tc>
@@ -5258,13 +4576,8 @@
               <w:cnfStyle w:val="000000000000" w:firstRow="0" w:lastRow="0" w:firstColumn="0" w:lastColumn="0" w:oddVBand="0" w:evenVBand="0" w:oddHBand="0" w:evenHBand="0" w:firstRowFirstColumn="0" w:firstRowLastColumn="0" w:lastRowFirstColumn="0" w:lastRowLastColumn="0"/>
             </w:pPr>
             <w:r>
-              <w:t xml:space="preserve">Concrete Send </w:t>
-            </w:r>
-            <w:proofErr w:type="spellStart"/>
-            <w:r>
-              <w:t>Renamer.lvclass</w:t>
-            </w:r>
-            <w:proofErr w:type="spellEnd"/>
+              <w:t>Concrete Send Renamer.lvclass</w:t>
+            </w:r>
           </w:p>
         </w:tc>
       </w:tr>
@@ -5308,13 +4621,8 @@
               <w:cnfStyle w:val="000000000000" w:firstRow="0" w:lastRow="0" w:firstColumn="0" w:lastColumn="0" w:oddVBand="0" w:evenVBand="0" w:oddHBand="0" w:evenHBand="0" w:firstRowFirstColumn="0" w:firstRowLastColumn="0" w:lastRowFirstColumn="0" w:lastRowLastColumn="0"/>
             </w:pPr>
             <w:r>
-              <w:t xml:space="preserve">Abstract Message </w:t>
-            </w:r>
-            <w:proofErr w:type="spellStart"/>
-            <w:r>
-              <w:t>Scripter.lvclass</w:t>
-            </w:r>
-            <w:proofErr w:type="spellEnd"/>
+              <w:t>Abstract Message Scripter.lvclass</w:t>
+            </w:r>
           </w:p>
         </w:tc>
         <w:tc>
@@ -5326,13 +4634,8 @@
               <w:cnfStyle w:val="000000000000" w:firstRow="0" w:lastRow="0" w:firstColumn="0" w:lastColumn="0" w:oddVBand="0" w:evenVBand="0" w:oddHBand="0" w:evenHBand="0" w:firstRowFirstColumn="0" w:firstRowLastColumn="0" w:lastRowFirstColumn="0" w:lastRowLastColumn="0"/>
             </w:pPr>
             <w:r>
-              <w:t xml:space="preserve">Reference Method </w:t>
-            </w:r>
-            <w:proofErr w:type="spellStart"/>
-            <w:r>
-              <w:t>Prototyper.lvclass</w:t>
-            </w:r>
-            <w:proofErr w:type="spellEnd"/>
+              <w:t>Reference Method Prototyper.lvclass</w:t>
+            </w:r>
           </w:p>
         </w:tc>
         <w:tc>
@@ -5344,13 +4647,8 @@
               <w:cnfStyle w:val="000000000000" w:firstRow="0" w:lastRow="0" w:firstColumn="0" w:lastColumn="0" w:oddVBand="0" w:evenVBand="0" w:oddHBand="0" w:evenHBand="0" w:firstRowFirstColumn="0" w:firstRowLastColumn="0" w:lastRowFirstColumn="0" w:lastRowLastColumn="0"/>
             </w:pPr>
             <w:r>
-              <w:t xml:space="preserve">Concrete Send </w:t>
-            </w:r>
-            <w:proofErr w:type="spellStart"/>
-            <w:r>
-              <w:t>Renamer.lvclass</w:t>
-            </w:r>
-            <w:proofErr w:type="spellEnd"/>
+              <w:t>Concrete Send Renamer.lvclass</w:t>
+            </w:r>
           </w:p>
         </w:tc>
       </w:tr>
@@ -5394,13 +4692,8 @@
               <w:cnfStyle w:val="000000000000" w:firstRow="0" w:lastRow="0" w:firstColumn="0" w:lastColumn="0" w:oddVBand="0" w:evenVBand="0" w:oddHBand="0" w:evenHBand="0" w:firstRowFirstColumn="0" w:firstRowLastColumn="0" w:lastRowFirstColumn="0" w:lastRowLastColumn="0"/>
             </w:pPr>
             <w:r>
-              <w:t xml:space="preserve">Abstract Message </w:t>
-            </w:r>
-            <w:proofErr w:type="spellStart"/>
-            <w:r>
-              <w:t>Scripter.lvclass</w:t>
-            </w:r>
-            <w:proofErr w:type="spellEnd"/>
+              <w:t>Abstract Message Scripter.lvclass</w:t>
+            </w:r>
           </w:p>
         </w:tc>
         <w:tc>
@@ -5412,13 +4705,8 @@
               <w:cnfStyle w:val="000000000000" w:firstRow="0" w:lastRow="0" w:firstColumn="0" w:lastColumn="0" w:oddVBand="0" w:evenVBand="0" w:oddHBand="0" w:evenHBand="0" w:firstRowFirstColumn="0" w:firstRowLastColumn="0" w:lastRowFirstColumn="0" w:lastRowLastColumn="0"/>
             </w:pPr>
             <w:r>
-              <w:t xml:space="preserve">User Defined </w:t>
-            </w:r>
-            <w:proofErr w:type="spellStart"/>
-            <w:r>
-              <w:t>Prototype.lvclass</w:t>
-            </w:r>
-            <w:proofErr w:type="spellEnd"/>
+              <w:t>User Defined Prototype.lvclass</w:t>
+            </w:r>
           </w:p>
         </w:tc>
         <w:tc>
@@ -5430,13 +4718,8 @@
               <w:cnfStyle w:val="000000000000" w:firstRow="0" w:lastRow="0" w:firstColumn="0" w:lastColumn="0" w:oddVBand="0" w:evenVBand="0" w:oddHBand="0" w:evenHBand="0" w:firstRowFirstColumn="0" w:firstRowLastColumn="0" w:lastRowFirstColumn="0" w:lastRowLastColumn="0"/>
             </w:pPr>
             <w:r>
-              <w:t xml:space="preserve">Concrete Send </w:t>
-            </w:r>
-            <w:proofErr w:type="spellStart"/>
-            <w:r>
-              <w:t>Renamer.lvclass</w:t>
-            </w:r>
-            <w:proofErr w:type="spellEnd"/>
+              <w:t>Concrete Send Renamer.lvclass</w:t>
+            </w:r>
           </w:p>
         </w:tc>
       </w:tr>
@@ -5471,13 +4754,8 @@
               <w:cnfStyle w:val="000000000000" w:firstRow="0" w:lastRow="0" w:firstColumn="0" w:lastColumn="0" w:oddVBand="0" w:evenVBand="0" w:oddHBand="0" w:evenHBand="0" w:firstRowFirstColumn="0" w:firstRowLastColumn="0" w:lastRowFirstColumn="0" w:lastRowLastColumn="0"/>
             </w:pPr>
             <w:r>
-              <w:t xml:space="preserve">Coupled Message </w:t>
-            </w:r>
-            <w:proofErr w:type="spellStart"/>
-            <w:r>
-              <w:t>Scripter.lvclass</w:t>
-            </w:r>
-            <w:proofErr w:type="spellEnd"/>
+              <w:t>Coupled Message Scripter.lvclass</w:t>
+            </w:r>
           </w:p>
         </w:tc>
         <w:tc>
@@ -5489,13 +4767,8 @@
               <w:cnfStyle w:val="000000000000" w:firstRow="0" w:lastRow="0" w:firstColumn="0" w:lastColumn="0" w:oddVBand="0" w:evenVBand="0" w:oddHBand="0" w:evenHBand="0" w:firstRowFirstColumn="0" w:firstRowLastColumn="0" w:lastRowFirstColumn="0" w:lastRowLastColumn="0"/>
             </w:pPr>
             <w:r>
-              <w:t xml:space="preserve">Target Method Icon </w:t>
-            </w:r>
-            <w:proofErr w:type="spellStart"/>
-            <w:r>
-              <w:t>Reader.lvclass</w:t>
-            </w:r>
-            <w:proofErr w:type="spellEnd"/>
+              <w:t>Target Method Icon Reader.lvclass</w:t>
+            </w:r>
           </w:p>
         </w:tc>
         <w:tc>
@@ -5530,53 +4803,21 @@
           <w:b/>
           <w:bCs/>
         </w:rPr>
-        <w:t xml:space="preserve">Message </w:t>
-      </w:r>
-      <w:proofErr w:type="spellStart"/>
-      <w:r>
-        <w:rPr>
-          <w:b/>
-          <w:bCs/>
-        </w:rPr>
-        <w:t>Maker.lvlib:</w:t>
-      </w:r>
-      <w:r>
-        <w:rPr>
-          <w:b/>
-          <w:bCs/>
-        </w:rPr>
-        <w:t>Message</w:t>
-      </w:r>
-      <w:proofErr w:type="spellEnd"/>
-      <w:r>
-        <w:rPr>
-          <w:b/>
-          <w:bCs/>
-        </w:rPr>
-        <w:t xml:space="preserve"> </w:t>
-      </w:r>
-      <w:proofErr w:type="spellStart"/>
-      <w:r>
-        <w:rPr>
-          <w:b/>
-          <w:bCs/>
-        </w:rPr>
-        <w:t>Scripter.lvclass:</w:t>
-      </w:r>
-      <w:r>
-        <w:rPr>
-          <w:b/>
-          <w:bCs/>
-        </w:rPr>
-        <w:t>Create</w:t>
-      </w:r>
-      <w:proofErr w:type="spellEnd"/>
-      <w:r>
-        <w:rPr>
-          <w:b/>
-          <w:bCs/>
-        </w:rPr>
-        <w:t xml:space="preserve"> Message.vi</w:t>
+        <w:t>Message Maker.lvlib:</w:t>
+      </w:r>
+      <w:r>
+        <w:rPr>
+          <w:b/>
+          <w:bCs/>
+        </w:rPr>
+        <w:t>Message Scripter.lvclass:</w:t>
+      </w:r>
+      <w:r>
+        <w:rPr>
+          <w:b/>
+          <w:bCs/>
+        </w:rPr>
+        <w:t>Create Message.vi</w:t>
       </w:r>
       <w:r>
         <w:rPr>
@@ -5726,36 +4967,12 @@
     </w:p>
     <w:p>
       <w:r>
-        <w:t xml:space="preserve">Overridden by Abstract Message </w:t>
-      </w:r>
-      <w:proofErr w:type="spellStart"/>
-      <w:r>
-        <w:t>Rescripter</w:t>
-      </w:r>
-      <w:proofErr w:type="spellEnd"/>
-      <w:r>
-        <w:t>.</w:t>
-      </w:r>
-    </w:p>
-    <w:p>
-      <w:r>
-        <w:t xml:space="preserve">Prototype.vi determines the attributes of the new message class by invoking its </w:t>
-      </w:r>
-      <w:proofErr w:type="spellStart"/>
-      <w:r>
-        <w:t>prototyper’s</w:t>
-      </w:r>
-      <w:proofErr w:type="spellEnd"/>
-      <w:r>
-        <w:t xml:space="preserve"> Prototype.vi. The Abstract Message </w:t>
-      </w:r>
-      <w:proofErr w:type="spellStart"/>
-      <w:r>
-        <w:t>Rescripter</w:t>
-      </w:r>
-      <w:proofErr w:type="spellEnd"/>
-      <w:r>
-        <w:t xml:space="preserve"> interrogates the message class being rescripted.</w:t>
+        <w:t>Overridden by Abstract Message Rescripter.</w:t>
+      </w:r>
+    </w:p>
+    <w:p>
+      <w:r>
+        <w:t>Prototype.vi determines the attributes of the new message class by invoking its prototyper’s Prototype.vi. The Abstract Message Rescripter interrogates the message class being rescripted.</w:t>
       </w:r>
     </w:p>
     <w:p>
@@ -5773,23 +4990,7 @@
           <w:b/>
           <w:bCs/>
         </w:rPr>
-        <w:t xml:space="preserve">Message </w:t>
-      </w:r>
-      <w:proofErr w:type="spellStart"/>
-      <w:r>
-        <w:rPr>
-          <w:b/>
-          <w:bCs/>
-        </w:rPr>
-        <w:t>Maker.lvclass:Copy</w:t>
-      </w:r>
-      <w:proofErr w:type="spellEnd"/>
-      <w:r>
-        <w:rPr>
-          <w:b/>
-          <w:bCs/>
-        </w:rPr>
-        <w:t xml:space="preserve"> Member Data from Target.vi.  </w:t>
+        <w:t xml:space="preserve">Message Maker.lvclass:Copy Member Data from Target.vi.  </w:t>
       </w:r>
     </w:p>
     <w:p>
@@ -5981,13 +5182,8 @@
     <w:p/>
     <w:p>
       <w:r>
-        <w:t xml:space="preserve">User Defined </w:t>
-      </w:r>
-      <w:proofErr w:type="spellStart"/>
-      <w:r>
-        <w:t>Prototype.lvclass:Prototyper.vi</w:t>
-      </w:r>
-      <w:proofErr w:type="spellEnd"/>
+        <w:t>User Defined Prototype.lvclass:Prototyper.vi</w:t>
+      </w:r>
       <w:r>
         <w:t xml:space="preserve"> determines the message’s attributes using </w:t>
       </w:r>
@@ -6133,31 +5329,7 @@
     </w:p>
     <w:p>
       <w:r>
-        <w:t xml:space="preserve">Overridden by Abstract Message </w:t>
-      </w:r>
-      <w:proofErr w:type="spellStart"/>
-      <w:r>
-        <w:t>Rescripter</w:t>
-      </w:r>
-      <w:proofErr w:type="spellEnd"/>
-      <w:r>
-        <w:t xml:space="preserve">, Concrete Message </w:t>
-      </w:r>
-      <w:proofErr w:type="spellStart"/>
-      <w:r>
-        <w:t>Rescripter</w:t>
-      </w:r>
-      <w:proofErr w:type="spellEnd"/>
-      <w:r>
-        <w:t xml:space="preserve">, and Coupled Message </w:t>
-      </w:r>
-      <w:proofErr w:type="spellStart"/>
-      <w:r>
-        <w:t>Rescripter</w:t>
-      </w:r>
-      <w:proofErr w:type="spellEnd"/>
-      <w:r>
-        <w:t>.</w:t>
+        <w:t>Overridden by Abstract Message Rescripter, Concrete Message Rescripter, and Coupled Message Rescripter.</w:t>
       </w:r>
     </w:p>
     <w:p>
@@ -6172,23 +5344,7 @@
           <w:b/>
           <w:bCs/>
         </w:rPr>
-        <w:t xml:space="preserve">Message </w:t>
-      </w:r>
-      <w:proofErr w:type="spellStart"/>
-      <w:r>
-        <w:rPr>
-          <w:b/>
-          <w:bCs/>
-        </w:rPr>
-        <w:t>Maker.lvlib:Copy</w:t>
-      </w:r>
-      <w:proofErr w:type="spellEnd"/>
-      <w:r>
-        <w:rPr>
-          <w:b/>
-          <w:bCs/>
-        </w:rPr>
-        <w:t xml:space="preserve"> Class.vi.</w:t>
+        <w:t>Message Maker.lvlib:Copy Class.vi.</w:t>
       </w:r>
     </w:p>
     <w:p>
@@ -6254,15 +5410,10 @@
     </w:p>
     <w:p>
       <w:r>
-        <w:t xml:space="preserve">Create Class.vi then opens the parent message class and the new class in the project’s context, and sets the new message’s parent class.  (The parent class is either </w:t>
-      </w:r>
-      <w:proofErr w:type="spellStart"/>
-      <w:r>
-        <w:t>Message.lvclass</w:t>
-      </w:r>
-      <w:proofErr w:type="spellEnd"/>
-      <w:r>
-        <w:t>, or, in the case of abstract messages, a parent specified by the user.)</w:t>
+        <w:t>Create Class.vi then opens the parent message class and the new class in the project’s context, and sets the new message’s parent class.  The parent class is either Message.lvclass, or, in the case of abstract messages, a parent specified by the user.</w:t>
+      </w:r>
+      <w:r>
+        <w:t xml:space="preserve">  If an Actor Framework PPL is present in the project, Create Class.vi will use the instance of Message.lvclass in that PPL.</w:t>
       </w:r>
     </w:p>
     <w:p>
@@ -6401,12 +5552,12 @@
     </w:p>
     <w:p>
       <w:r>
+        <w:lastRenderedPageBreak/>
         <w:t>Overridden by Coupled Message Scripter.</w:t>
       </w:r>
     </w:p>
     <w:p>
       <w:r>
-        <w:lastRenderedPageBreak/>
         <w:t xml:space="preserve">Add Member Data.vi uses the control references obtained by Prototype.vi to populate the attributes cluster of the new class.  The actual work is performed by </w:t>
       </w:r>
       <w:r>
@@ -6414,23 +5565,7 @@
           <w:b/>
           <w:bCs/>
         </w:rPr>
-        <w:t xml:space="preserve">Message </w:t>
-      </w:r>
-      <w:proofErr w:type="spellStart"/>
-      <w:r>
-        <w:rPr>
-          <w:b/>
-          <w:bCs/>
-        </w:rPr>
-        <w:t>Maker.lvlib:Add</w:t>
-      </w:r>
-      <w:proofErr w:type="spellEnd"/>
-      <w:r>
-        <w:rPr>
-          <w:b/>
-          <w:bCs/>
-        </w:rPr>
-        <w:t xml:space="preserve"> Member Data to Private Data Control.vi</w:t>
+        <w:t>Message Maker.lvlib:Add Member Data to Private Data Control.vi</w:t>
       </w:r>
       <w:r>
         <w:t>.  After opening the private data control of the new message class, the VI adds attributes to it as shown here:</w:t>
@@ -6504,51 +5639,25 @@
         <w:t xml:space="preserve"> traverses a front panel or block diagram </w:t>
       </w:r>
       <w:r>
-        <w:t xml:space="preserve">and returns a reference to each instance of the type that it finds. In this case, we are traversing the message class’s private data control.  It only has one control, the attributes cluster.  The VI then iterates over the array of control references, and uses the </w:t>
-      </w:r>
-      <w:proofErr w:type="spellStart"/>
-      <w:r>
-        <w:t>Control.Move</w:t>
-      </w:r>
-      <w:proofErr w:type="spellEnd"/>
-      <w:r>
-        <w:t xml:space="preserve"> method to add a copy of each control to the cluster.  </w:t>
-      </w:r>
-      <w:proofErr w:type="spellStart"/>
-      <w:r>
-        <w:t>Control.Move</w:t>
-      </w:r>
-      <w:proofErr w:type="spellEnd"/>
-      <w:r>
-        <w:t xml:space="preserve"> adds or moves a control within the indicated owner, which can be anything that can hold a control reference (cluster, front panel, etc.).</w:t>
-      </w:r>
-    </w:p>
-    <w:p>
-      <w:r>
-        <w:t xml:space="preserve">The Coupled Message Scripter override of this VI invokes </w:t>
-      </w:r>
-      <w:r>
-        <w:rPr>
-          <w:b/>
-          <w:bCs/>
-        </w:rPr>
-        <w:t xml:space="preserve">Message </w:t>
-      </w:r>
-      <w:proofErr w:type="spellStart"/>
-      <w:r>
-        <w:rPr>
-          <w:b/>
-          <w:bCs/>
-        </w:rPr>
-        <w:t>Maker.lvlib:Set</w:t>
-      </w:r>
-      <w:proofErr w:type="spellEnd"/>
-      <w:r>
-        <w:rPr>
-          <w:b/>
-          <w:bCs/>
-        </w:rPr>
-        <w:t xml:space="preserve"> Message Clas Icon.vi</w:t>
+        <w:t>and returns a reference to each instance of the type that it finds. In this case, we are traversing the message class’s private data control.  It only has one control, the attributes cluster.  The VI then iterates over the array of control references, and uses the Control.Move method to add a copy of each control to the cluster.  Control.Move adds or moves a control within the indicated owner, which can be anything that can hold a control reference (cluster, front panel, etc.).</w:t>
+      </w:r>
+    </w:p>
+    <w:p>
+      <w:r>
+        <w:t xml:space="preserve">The Coupled Message Scripter override of this VI </w:t>
+      </w:r>
+      <w:r>
+        <w:t xml:space="preserve">also </w:t>
+      </w:r>
+      <w:r>
+        <w:t xml:space="preserve">invokes </w:t>
+      </w:r>
+      <w:r>
+        <w:rPr>
+          <w:b/>
+          <w:bCs/>
+        </w:rPr>
+        <w:t>Message Maker.lvlib:Set Message Clas Icon.vi</w:t>
       </w:r>
       <w:r>
         <w:t xml:space="preserve"> to set the icon of the message class.</w:t>
@@ -6663,6 +5772,7 @@
     </w:p>
     <w:p>
       <w:r>
+        <w:lastRenderedPageBreak/>
         <w:t xml:space="preserve">When a Send VI is created, </w:t>
       </w:r>
       <w:r>
@@ -6673,23 +5783,7 @@
           <w:b/>
           <w:bCs/>
         </w:rPr>
-        <w:t xml:space="preserve">Message </w:t>
-      </w:r>
-      <w:proofErr w:type="spellStart"/>
-      <w:r>
-        <w:rPr>
-          <w:b/>
-          <w:bCs/>
-        </w:rPr>
-        <w:t>Maker.lvlib:Create</w:t>
-      </w:r>
-      <w:proofErr w:type="spellEnd"/>
-      <w:r>
-        <w:rPr>
-          <w:b/>
-          <w:bCs/>
-        </w:rPr>
-        <w:t xml:space="preserve"> Send Method.vi</w:t>
+        <w:t>Message Maker.lvlib:Create Send Method.vi</w:t>
       </w:r>
       <w:r>
         <w:t xml:space="preserve">.  This VI copies the Send Template.vi in the template class, under a name of the form Send &lt;target method&gt;.vi.  It then deletes the template VI.  Build.vi then invokes </w:t>
@@ -6699,23 +5793,7 @@
           <w:b/>
           <w:bCs/>
         </w:rPr>
-        <w:t xml:space="preserve">Message </w:t>
-      </w:r>
-      <w:proofErr w:type="spellStart"/>
-      <w:r>
-        <w:rPr>
-          <w:b/>
-          <w:bCs/>
-        </w:rPr>
-        <w:t>Maker.lvlib:Build</w:t>
-      </w:r>
-      <w:proofErr w:type="spellEnd"/>
-      <w:r>
-        <w:rPr>
-          <w:b/>
-          <w:bCs/>
-        </w:rPr>
-        <w:t xml:space="preserve"> Send.vi</w:t>
+        <w:t>Message Maker.lvlib:Build Send.vi</w:t>
       </w:r>
       <w:r>
         <w:t>.</w:t>
@@ -6723,7 +5801,6 @@
     </w:p>
     <w:p>
       <w:r>
-        <w:lastRenderedPageBreak/>
         <w:t xml:space="preserve">If the project includes an Actor Framework PPL, Build Send.vi first uses </w:t>
       </w:r>
       <w:r>
@@ -6731,23 +5808,7 @@
           <w:b/>
           <w:bCs/>
         </w:rPr>
-        <w:t xml:space="preserve">Message </w:t>
-      </w:r>
-      <w:proofErr w:type="spellStart"/>
-      <w:r>
-        <w:rPr>
-          <w:b/>
-          <w:bCs/>
-        </w:rPr>
-        <w:t>Maker.lvlib:Replace</w:t>
-      </w:r>
-      <w:proofErr w:type="spellEnd"/>
-      <w:r>
-        <w:rPr>
-          <w:b/>
-          <w:bCs/>
-        </w:rPr>
-        <w:t xml:space="preserve"> Enqueue if Using PPL.vi</w:t>
+        <w:t>Message Maker.lvlib:Replace Enqueue if Using PPL.vi</w:t>
       </w:r>
       <w:r>
         <w:t xml:space="preserve"> to replace the Actor Framework Message Enqueuer, Message Enqueuer out, and Message Priority controls/indicators used by the Send VI with their PPL equivalents.</w:t>
@@ -6762,34 +5823,10 @@
           <w:b/>
           <w:bCs/>
         </w:rPr>
-        <w:t xml:space="preserve">Message </w:t>
-      </w:r>
-      <w:proofErr w:type="spellStart"/>
-      <w:r>
-        <w:rPr>
-          <w:b/>
-          <w:bCs/>
-        </w:rPr>
-        <w:t>Maker.lvlib:Add</w:t>
-      </w:r>
-      <w:proofErr w:type="spellEnd"/>
-      <w:r>
-        <w:rPr>
-          <w:b/>
-          <w:bCs/>
-        </w:rPr>
-        <w:t xml:space="preserve"> Controls to Method.vi</w:t>
-      </w:r>
-      <w:r>
-        <w:t xml:space="preserve"> to add controls to the Send VI’s front panel.  This VI obtains a reference to the active front panel pane, and then uses </w:t>
-      </w:r>
-      <w:proofErr w:type="spellStart"/>
-      <w:r>
-        <w:t>Control.Move</w:t>
-      </w:r>
-      <w:proofErr w:type="spellEnd"/>
-      <w:r>
-        <w:t xml:space="preserve"> to place the controls.</w:t>
+        <w:t>Message Maker.lvlib:Add Controls to Method.vi</w:t>
+      </w:r>
+      <w:r>
+        <w:t xml:space="preserve"> to add controls to the Send VI’s front panel.  This VI obtains a reference to the active front panel pane, and then uses Control.Move to place the controls.</w:t>
       </w:r>
     </w:p>
     <w:p>
@@ -6919,23 +5956,7 @@
           <w:b/>
           <w:bCs/>
         </w:rPr>
-        <w:t xml:space="preserve">Message </w:t>
-      </w:r>
-      <w:proofErr w:type="spellStart"/>
-      <w:r>
-        <w:rPr>
-          <w:b/>
-          <w:bCs/>
-        </w:rPr>
-        <w:t>Maker.lvlib:Controls</w:t>
-      </w:r>
-      <w:proofErr w:type="spellEnd"/>
-      <w:r>
-        <w:rPr>
-          <w:b/>
-          <w:bCs/>
-        </w:rPr>
-        <w:t xml:space="preserve"> to Connector Pane.vi</w:t>
+        <w:t>Message Maker.lvlib:Controls to Connector Pane.vi</w:t>
       </w:r>
       <w:r>
         <w:t xml:space="preserve"> to assign the new controls to connector pane terminals.  Here is the relevant code:</w:t>
@@ -7007,23 +6028,7 @@
           <w:b/>
           <w:bCs/>
         </w:rPr>
-        <w:t xml:space="preserve">Message </w:t>
-      </w:r>
-      <w:proofErr w:type="spellStart"/>
-      <w:r>
-        <w:rPr>
-          <w:b/>
-          <w:bCs/>
-        </w:rPr>
-        <w:t>Maker.lvlib:Wire</w:t>
-      </w:r>
-      <w:proofErr w:type="spellEnd"/>
-      <w:r>
-        <w:rPr>
-          <w:b/>
-          <w:bCs/>
-        </w:rPr>
-        <w:t xml:space="preserve"> FP Controls to Bundler.vi</w:t>
+        <w:t>Message Maker.lvlib:Wire FP Controls to Bundler.vi</w:t>
       </w:r>
       <w:r>
         <w:t>, which connects the new front panel controls to a bundler that sets the message’s attributes.  The bundler must be resized first:</w:t>
@@ -7086,23 +6091,7 @@
     </w:p>
     <w:p>
       <w:r>
-        <w:t xml:space="preserve">Note that the Wire Source input to </w:t>
-      </w:r>
-      <w:proofErr w:type="spellStart"/>
-      <w:r>
-        <w:t>Terminal.Connect</w:t>
-      </w:r>
-      <w:proofErr w:type="spellEnd"/>
-      <w:r>
-        <w:t xml:space="preserve"> Wire is NOT a control reference; it is a terminal reference.  Terminal references are obtained from control references with a call to </w:t>
-      </w:r>
-      <w:proofErr w:type="spellStart"/>
-      <w:r>
-        <w:t>Control.Terminal</w:t>
-      </w:r>
-      <w:proofErr w:type="spellEnd"/>
-      <w:r>
-        <w:t>:</w:t>
+        <w:t>Note that the Wire Source input to Terminal.Connect Wire is NOT a control reference; it is a terminal reference.  Terminal references are obtained from control references with a call to Control.Terminal:</w:t>
       </w:r>
     </w:p>
     <w:p>
@@ -7301,23 +6290,7 @@
           <w:b/>
           <w:bCs/>
         </w:rPr>
-        <w:t xml:space="preserve">Message </w:t>
-      </w:r>
-      <w:proofErr w:type="spellStart"/>
-      <w:r>
-        <w:rPr>
-          <w:b/>
-          <w:bCs/>
-        </w:rPr>
-        <w:t>Maker.lvlib:Wire</w:t>
-      </w:r>
-      <w:proofErr w:type="spellEnd"/>
-      <w:r>
-        <w:rPr>
-          <w:b/>
-          <w:bCs/>
-        </w:rPr>
-        <w:t xml:space="preserve"> Class to Enqueuer.vi</w:t>
+        <w:t>Message Maker.lvlib:Wire Class to Enqueuer.vi</w:t>
       </w:r>
       <w:r>
         <w:t>.</w:t>
@@ -7328,49 +6301,17 @@
         <w:t xml:space="preserve">Send Build.vi wraps up </w:t>
       </w:r>
       <w:r>
-        <w:t xml:space="preserve">by invoking </w:t>
-      </w:r>
-      <w:proofErr w:type="spellStart"/>
-      <w:r>
-        <w:t>VI.Block</w:t>
-      </w:r>
-      <w:proofErr w:type="spellEnd"/>
+        <w:t>by invoking VI.Block Diagram:Cleanup and</w:t>
+      </w:r>
       <w:r>
         <w:t xml:space="preserve"> </w:t>
       </w:r>
-      <w:proofErr w:type="spellStart"/>
-      <w:r>
-        <w:t>Diagram:Cleanup</w:t>
-      </w:r>
-      <w:proofErr w:type="spellEnd"/>
-      <w:r>
-        <w:t xml:space="preserve"> and</w:t>
-      </w:r>
-      <w:r>
-        <w:t xml:space="preserve"> </w:t>
-      </w:r>
-      <w:r>
-        <w:rPr>
-          <w:b/>
-          <w:bCs/>
-        </w:rPr>
-        <w:t xml:space="preserve">Message </w:t>
-      </w:r>
-      <w:proofErr w:type="spellStart"/>
-      <w:r>
-        <w:rPr>
-          <w:b/>
-          <w:bCs/>
-        </w:rPr>
-        <w:t>Maker.lvlib:Clean</w:t>
-      </w:r>
-      <w:proofErr w:type="spellEnd"/>
-      <w:r>
-        <w:rPr>
-          <w:b/>
-          <w:bCs/>
-        </w:rPr>
-        <w:t xml:space="preserve"> Up Panel.vi</w:t>
+      <w:r>
+        <w:rPr>
+          <w:b/>
+          <w:bCs/>
+        </w:rPr>
+        <w:t>Message Maker.lvlib:Clean Up Panel.vi</w:t>
       </w:r>
       <w:r>
         <w:t>, a rather complex VI that places the Send VI’s front panel controls in a manner similar to their arrangement in the connector pane.</w:t>
@@ -7385,23 +6326,7 @@
           <w:b/>
           <w:bCs/>
         </w:rPr>
-        <w:t xml:space="preserve">Message </w:t>
-      </w:r>
-      <w:proofErr w:type="spellStart"/>
-      <w:r>
-        <w:rPr>
-          <w:b/>
-          <w:bCs/>
-        </w:rPr>
-        <w:t>Maker.lvlib:Send</w:t>
-      </w:r>
-      <w:proofErr w:type="spellEnd"/>
-      <w:r>
-        <w:rPr>
-          <w:b/>
-          <w:bCs/>
-        </w:rPr>
-        <w:t xml:space="preserve"> Icon.vi</w:t>
+        <w:t>Message Maker.lvlib:Send Icon.vi</w:t>
       </w:r>
       <w:r>
         <w:t xml:space="preserve"> to set the new VI’s icon.</w:t>
@@ -7480,36 +6405,12 @@
     </w:p>
     <w:p>
       <w:r>
-        <w:t xml:space="preserve">Overridden by Abstract Message Scripter, Coupled Message Scripter, Concrete Message Scripter, Concrete Message </w:t>
-      </w:r>
-      <w:proofErr w:type="spellStart"/>
-      <w:r>
-        <w:t>Rescripter</w:t>
-      </w:r>
-      <w:proofErr w:type="spellEnd"/>
-      <w:r>
-        <w:t xml:space="preserve">, and Coupled Message </w:t>
-      </w:r>
-      <w:proofErr w:type="spellStart"/>
-      <w:r>
-        <w:t>Rescripter</w:t>
-      </w:r>
-      <w:proofErr w:type="spellEnd"/>
-      <w:r>
-        <w:t>.</w:t>
-      </w:r>
-    </w:p>
-    <w:p>
-      <w:r>
-        <w:t xml:space="preserve">Make Receiver.vi performs many of the same operations as Make Sender.vi, just on the Do.vi or Read Attributes.vi of the new message class.  Each message type has a different target for these operations, so each invokes a different build VI in Message </w:t>
-      </w:r>
-      <w:proofErr w:type="spellStart"/>
-      <w:r>
-        <w:t>Maker.lvlib</w:t>
-      </w:r>
-      <w:proofErr w:type="spellEnd"/>
-      <w:r>
-        <w:t>:</w:t>
+        <w:t>Overridden by Abstract Message Scripter, Coupled Message Scripter, Concrete Message Scripter, Concrete Message Rescripter, and Coupled Message Rescripter.</w:t>
+      </w:r>
+    </w:p>
+    <w:p>
+      <w:r>
+        <w:t>Make Receiver.vi performs many of the same operations as Make Sender.vi, just on the Do.vi or Read Attributes.vi of the new message class.  Each message type has a different target for these operations, so each invokes a different build VI in Message Maker.lvlib:</w:t>
       </w:r>
     </w:p>
     <w:p>
@@ -7600,15 +6501,7 @@
         <w:t xml:space="preserve">Build read Attributes.vi </w:t>
       </w:r>
       <w:r>
-        <w:t xml:space="preserve">(for abstract messages).  All are members of Message </w:t>
-      </w:r>
-      <w:proofErr w:type="spellStart"/>
-      <w:r>
-        <w:t>Maker.lvlib</w:t>
-      </w:r>
-      <w:proofErr w:type="spellEnd"/>
-      <w:r>
-        <w:t>.</w:t>
+        <w:t>(for abstract messages).  All are members of Message Maker.lvlib.</w:t>
       </w:r>
     </w:p>
     <w:p>
@@ -7634,26 +6527,10 @@
         <w:t>Build Do.vi</w:t>
       </w:r>
       <w:r>
-        <w:t xml:space="preserve"> first finds and replaces the </w:t>
-      </w:r>
-      <w:proofErr w:type="spellStart"/>
-      <w:r>
-        <w:t>Actor.lvclass</w:t>
-      </w:r>
-      <w:proofErr w:type="spellEnd"/>
-      <w:r>
-        <w:t xml:space="preserve"> constant on the block diagram with an instance of the target actor.  </w:t>
-      </w:r>
-      <w:r>
-        <w:t xml:space="preserve">Then, if the application uses an Actor Framework PPL, it swaps the </w:t>
-      </w:r>
-      <w:proofErr w:type="spellStart"/>
-      <w:r>
-        <w:t>Actor.lvclass</w:t>
-      </w:r>
-      <w:proofErr w:type="spellEnd"/>
-      <w:r>
-        <w:t xml:space="preserve"> control and indicator for their PPL counterparts.  Then the VI replaces a dummy VI (Dummy Actor Method.vi) with the method to be invoked by the message, and wires connector pane items of that method to the unbundler of the message’s data.</w:t>
+        <w:t xml:space="preserve"> first finds and replaces the Actor.lvclass constant on the block diagram with an instance of the target actor.  </w:t>
+      </w:r>
+      <w:r>
+        <w:t>Then, if the application uses an Actor Framework PPL, it swaps the Actor.lvclass control and indicator for their PPL counterparts.  Then the VI replaces a dummy VI (Dummy Actor Method.vi) with the method to be invoked by the message, and wires connector pane items of that method to the unbundler of the message’s data.</w:t>
       </w:r>
     </w:p>
     <w:p>
@@ -7664,15 +6541,7 @@
         <w:t>is diagram illustrates the</w:t>
       </w:r>
       <w:r>
-        <w:t xml:space="preserve"> </w:t>
-      </w:r>
-      <w:proofErr w:type="spellStart"/>
-      <w:r>
-        <w:t>GObjects</w:t>
-      </w:r>
-      <w:proofErr w:type="spellEnd"/>
-      <w:r>
-        <w:t xml:space="preserve"> that are replaced</w:t>
+        <w:t xml:space="preserve"> GObjects that are replaced</w:t>
       </w:r>
       <w:r>
         <w:t>, and the nodes that are wired.</w:t>
@@ -7806,23 +6675,7 @@
           <w:b/>
           <w:bCs/>
         </w:rPr>
-        <w:t xml:space="preserve">Special Replace of </w:t>
-      </w:r>
-      <w:proofErr w:type="spellStart"/>
-      <w:r>
-        <w:rPr>
-          <w:b/>
-          <w:bCs/>
-        </w:rPr>
-        <w:t>SubVI</w:t>
-      </w:r>
-      <w:proofErr w:type="spellEnd"/>
-      <w:r>
-        <w:rPr>
-          <w:b/>
-          <w:bCs/>
-        </w:rPr>
-        <w:t xml:space="preserve"> Node.vi</w:t>
+        <w:t>Special Replace of SubVI Node.vi</w:t>
       </w:r>
       <w:r>
         <w:t xml:space="preserve"> to find the first instance of the dummy method, and replace it with the target method.  If the target method doesn’t have the correct inputs and outputs for that case, one or more wires will be broken, indicating that the wiring arrangement doesn’t suit the target method.  </w:t>
@@ -8151,15 +7004,13 @@
     </w:p>
     <w:p>
       <w:r>
-        <w:t xml:space="preserve">It then identifies the inside terminals of the first case (the no error case, and discarding the preexisting actor/error cluster terminals), and the unconnected terminals of the target method (the only </w:t>
-      </w:r>
-      <w:proofErr w:type="spellStart"/>
-      <w:r>
-        <w:t>subVI</w:t>
-      </w:r>
-      <w:proofErr w:type="spellEnd"/>
-      <w:r>
-        <w:t xml:space="preserve"> in the case).  It then connects the two by terminal name.</w:t>
+        <w:t xml:space="preserve">It then identifies the inside terminals of the first case (the no error case), and the unconnected terminals of the target method (the only subVI in the case).  </w:t>
+      </w:r>
+      <w:r>
+        <w:t xml:space="preserve">The preexisting actor and error cluster terminals are ignored.  </w:t>
+      </w:r>
+      <w:r>
+        <w:t>It then connects the two by terminal name.</w:t>
       </w:r>
     </w:p>
     <w:p>
@@ -8380,15 +7231,7 @@
         <w:t xml:space="preserve"> instead of </w:t>
       </w:r>
       <w:r>
-        <w:t xml:space="preserve">Special Replace of </w:t>
-      </w:r>
-      <w:proofErr w:type="spellStart"/>
-      <w:r>
-        <w:t>SubVI</w:t>
-      </w:r>
-      <w:proofErr w:type="spellEnd"/>
-      <w:r>
-        <w:t xml:space="preserve"> Node.vi</w:t>
+        <w:t>Special Replace of SubVI Node.vi</w:t>
       </w:r>
       <w:r>
         <w:t>.  The reason for the difference is not clear.  Find and Replace SubVI.vi is also used to replace Dummy Read Attributes.vi.  If the parent abstract message contains no data, Dummy Read Attributes.vi is simply deleted.</w:t>
@@ -8778,15 +7621,7 @@
     </w:p>
     <w:p>
       <w:r>
-        <w:t xml:space="preserve">The Message </w:t>
-      </w:r>
-      <w:proofErr w:type="spellStart"/>
-      <w:r>
-        <w:t>Rescripter</w:t>
-      </w:r>
-      <w:proofErr w:type="spellEnd"/>
-      <w:r>
-        <w:t xml:space="preserve"> provider solves this problem by leaving the existing message in place, but resetting its member VIs to their original template configuration.  At that point, the scripting tools described above can then rebuild the message class.</w:t>
+        <w:t>The Message Rescripter provider solves this problem by leaving the existing message in place, but resetting its member VIs to their original template configuration.  At that point, the scripting tools described above can then rebuild the message class.</w:t>
       </w:r>
     </w:p>
     <w:p>
@@ -8811,100 +7646,26 @@
         <w:t>Item_OnCommand.vi</w:t>
       </w:r>
       <w:r>
-        <w:t xml:space="preserve">; these VIs serve the same purpose, and perform the same functions, as their counterparts in the other providers.  Item_OnCommand.vi also selects the </w:t>
-      </w:r>
-      <w:proofErr w:type="spellStart"/>
-      <w:r>
-        <w:t>rescripter</w:t>
-      </w:r>
-      <w:proofErr w:type="spellEnd"/>
-      <w:r>
-        <w:t xml:space="preserve"> and prototype classes appropriate to the target message.  Each message type (coupled, abstract, and concrete) has its own </w:t>
-      </w:r>
-      <w:proofErr w:type="spellStart"/>
-      <w:r>
-        <w:t>rescripter</w:t>
-      </w:r>
-      <w:proofErr w:type="spellEnd"/>
-      <w:r>
-        <w:t xml:space="preserve"> class.</w:t>
-      </w:r>
-      <w:r>
-        <w:t xml:space="preserve">  Each </w:t>
-      </w:r>
-      <w:proofErr w:type="spellStart"/>
-      <w:r>
-        <w:t>rescripter</w:t>
-      </w:r>
-      <w:proofErr w:type="spellEnd"/>
-      <w:r>
-        <w:t xml:space="preserve"> class is a child of the scripter class for the target message type.  (For example, Concrete Message </w:t>
-      </w:r>
-      <w:proofErr w:type="spellStart"/>
-      <w:r>
-        <w:t>Rescripter.lvclass</w:t>
-      </w:r>
-      <w:proofErr w:type="spellEnd"/>
-      <w:r>
-        <w:t xml:space="preserve"> inherits from Concrete Message </w:t>
-      </w:r>
-      <w:proofErr w:type="spellStart"/>
-      <w:r>
-        <w:t>Scripter.lvclass</w:t>
-      </w:r>
-      <w:proofErr w:type="spellEnd"/>
-      <w:r>
-        <w:t>.)</w:t>
-      </w:r>
-    </w:p>
-    <w:p>
-      <w:r>
-        <w:t xml:space="preserve">After selecting the appropriate </w:t>
-      </w:r>
-      <w:proofErr w:type="spellStart"/>
-      <w:r>
-        <w:t>rescripter</w:t>
-      </w:r>
-      <w:proofErr w:type="spellEnd"/>
-      <w:r>
-        <w:t xml:space="preserve">, Item_OnCommand.vi invokes the </w:t>
-      </w:r>
-      <w:proofErr w:type="spellStart"/>
-      <w:r>
-        <w:t>rescripter’s</w:t>
-      </w:r>
-      <w:proofErr w:type="spellEnd"/>
-      <w:r>
-        <w:t xml:space="preserve"> Make.vi, with no intervening call chain.  These Make VIs inspect the target message for the information need to construct the new message (target method name/path, target actor, etc.), and then invoke Message </w:t>
-      </w:r>
-      <w:proofErr w:type="spellStart"/>
-      <w:r>
-        <w:t>Scripter.lvlib:Create</w:t>
-      </w:r>
-      <w:proofErr w:type="spellEnd"/>
-      <w:r>
-        <w:t xml:space="preserve"> Message.vi.</w:t>
-      </w:r>
-    </w:p>
-    <w:p>
-      <w:r>
-        <w:t xml:space="preserve">The message class is reset in the </w:t>
-      </w:r>
-      <w:proofErr w:type="spellStart"/>
-      <w:r>
-        <w:t>rescripter’s</w:t>
-      </w:r>
-      <w:proofErr w:type="spellEnd"/>
-      <w:r>
-        <w:t xml:space="preserve"> override of Create Class.vi; each </w:t>
-      </w:r>
-      <w:proofErr w:type="spellStart"/>
-      <w:r>
-        <w:t>rescripter</w:t>
-      </w:r>
-      <w:proofErr w:type="spellEnd"/>
-      <w:r>
-        <w:t xml:space="preserve"> has its own version.  These overrides replace and rename controls, and then invokes </w:t>
+        <w:t>.  T</w:t>
+      </w:r>
+      <w:r>
+        <w:t>hese VIs serve the same purpose, and perform the same functions, as their counterparts in the other providers.  Item_OnCommand.vi also selects the rescripter and prototype classes appropriate to the target message.  Each message type (coupled, abstract, and concrete) has its own rescripter class.</w:t>
+      </w:r>
+      <w:r>
+        <w:t xml:space="preserve">  Each rescripter class is a child of the scripter class for the target message type.  (For example, Concrete Message Rescripter.lvclass inherits from Concrete Message Scripter.lvclass.)</w:t>
+      </w:r>
+    </w:p>
+    <w:p>
+      <w:r>
+        <w:t>After selecting the appropriate rescripter</w:t>
+      </w:r>
+      <w:r>
+        <w:t>, Item_OnCommand.vi invokes the rescripter’s Make.vi, with no intervening call chain.  These Make VIs inspect the target message for the information need to construct the new message (target method name/path, target actor, etc.), and then invoke Message Scripter.lvlib:Create Message.vi.</w:t>
+      </w:r>
+    </w:p>
+    <w:p>
+      <w:r>
+        <w:t xml:space="preserve">The message class is reset in the rescripter’s override of Create Class.vi; each rescripter has its own version.  These overrides replace and rename controls, and then invoke </w:t>
       </w:r>
       <w:r>
         <w:rPr>
@@ -8913,22 +7674,13 @@
         </w:rPr>
         <w:t xml:space="preserve">Message </w:t>
       </w:r>
-      <w:proofErr w:type="spellStart"/>
       <w:r>
         <w:rPr>
           <w:b/>
           <w:bCs/>
         </w:rPr>
         <w:lastRenderedPageBreak/>
-        <w:t>Rescripter.lvlib:Replace</w:t>
-      </w:r>
-      <w:proofErr w:type="spellEnd"/>
-      <w:r>
-        <w:rPr>
-          <w:b/>
-          <w:bCs/>
-        </w:rPr>
-        <w:t xml:space="preserve"> Diagram Contents.vi</w:t>
+        <w:t>Rescripter.lvlib:Replace Diagram Contents.vi</w:t>
       </w:r>
       <w:r>
         <w:t xml:space="preserve"> </w:t>
@@ -8954,27 +7706,22 @@
     </w:p>
     <w:p>
       <w:r>
-        <w:t xml:space="preserve">Replace Diagram Contents.vi first locates every </w:t>
-      </w:r>
-      <w:proofErr w:type="spellStart"/>
-      <w:r>
-        <w:t>GObject</w:t>
-      </w:r>
-      <w:proofErr w:type="spellEnd"/>
-      <w:r>
-        <w:t xml:space="preserve"> on </w:t>
-      </w:r>
-      <w:r>
-        <w:t xml:space="preserve">the block diagram.  Control terminals are retained; every other </w:t>
-      </w:r>
-      <w:proofErr w:type="spellStart"/>
-      <w:r>
-        <w:t>GObject</w:t>
-      </w:r>
-      <w:proofErr w:type="spellEnd"/>
-      <w:r>
-        <w:t xml:space="preserve"> is deleted.</w:t>
-      </w:r>
+        <w:t xml:space="preserve">Replace Diagram Contents.vi first locates every GObject on </w:t>
+      </w:r>
+      <w:r>
+        <w:t>the block diagram.  Control terminals are retained; every other GObject is deleted.</w:t>
+      </w:r>
+    </w:p>
+    <w:p>
+      <w:pPr>
+        <w:sectPr>
+          <w:type w:val="continuous"/>
+          <w:pgSz w:w="12240" w:h="15840"/>
+          <w:pgMar w:top="1440" w:right="1440" w:bottom="1440" w:left="1440" w:header="720" w:footer="720" w:gutter="0"/>
+          <w:cols w:space="720"/>
+          <w:docGrid w:linePitch="360"/>
+        </w:sectPr>
+      </w:pPr>
     </w:p>
     <w:p>
       <w:r>
@@ -9074,16 +7821,19 @@
       </w:r>
     </w:p>
     <w:p>
-      <w:r>
-        <w:t xml:space="preserve">The original template VI is dropped on the block diagram, and the new </w:t>
-      </w:r>
-      <w:proofErr w:type="spellStart"/>
-      <w:r>
-        <w:t>subVI</w:t>
-      </w:r>
-      <w:proofErr w:type="spellEnd"/>
-      <w:r>
-        <w:t xml:space="preserve"> is inspected to obtain its terminals.</w:t>
+      <w:pPr>
+        <w:sectPr>
+          <w:type w:val="continuous"/>
+          <w:pgSz w:w="12240" w:h="15840"/>
+          <w:pgMar w:top="1440" w:right="1440" w:bottom="1440" w:left="1440" w:header="720" w:footer="720" w:gutter="0"/>
+          <w:cols w:num="2" w:space="720"/>
+          <w:docGrid w:linePitch="360"/>
+        </w:sectPr>
+      </w:pPr>
+    </w:p>
+    <w:p>
+      <w:r>
+        <w:t>The original template VI is dropped on the block diagram, and the new subVI is inspected to obtain its terminals.</w:t>
       </w:r>
     </w:p>
     <w:p>
@@ -9209,38 +7959,14 @@
     </w:p>
     <w:p>
       <w:r>
-        <w:t xml:space="preserve">The last step is to inline the template </w:t>
-      </w:r>
-      <w:proofErr w:type="spellStart"/>
-      <w:r>
-        <w:t>subVI</w:t>
-      </w:r>
-      <w:proofErr w:type="spellEnd"/>
-      <w:r>
-        <w:t xml:space="preserve">, using </w:t>
-      </w:r>
-      <w:r>
-        <w:rPr>
-          <w:b/>
-          <w:bCs/>
-        </w:rPr>
-        <w:t xml:space="preserve">AFPP </w:t>
-      </w:r>
-      <w:proofErr w:type="spellStart"/>
-      <w:r>
-        <w:rPr>
-          <w:b/>
-          <w:bCs/>
-        </w:rPr>
-        <w:t>Shared.lvlib:Inline</w:t>
-      </w:r>
-      <w:proofErr w:type="spellEnd"/>
-      <w:r>
-        <w:rPr>
-          <w:b/>
-          <w:bCs/>
-        </w:rPr>
-        <w:t xml:space="preserve"> SubVI.vi.</w:t>
+        <w:t xml:space="preserve">The last step is to inline the template subVI, using </w:t>
+      </w:r>
+      <w:r>
+        <w:rPr>
+          <w:b/>
+          <w:bCs/>
+        </w:rPr>
+        <w:t>AFPP Shared.lvlib:Inline SubVI.vi.</w:t>
       </w:r>
     </w:p>
     <w:p>
@@ -9300,15 +8026,7 @@
     </w:p>
     <w:p>
       <w:r>
-        <w:t xml:space="preserve">At its heart, this VI invokes the </w:t>
-      </w:r>
-      <w:proofErr w:type="spellStart"/>
-      <w:r>
-        <w:t>SubVI.Inline</w:t>
-      </w:r>
-      <w:proofErr w:type="spellEnd"/>
-      <w:r>
-        <w:t xml:space="preserve"> method.  However, in order to function correctly in a provider context, this call requires special settings and other operations that are proprietary to NI.  For this reason, </w:t>
+        <w:t xml:space="preserve">At its heart, this VI invokes the SubVI.Inline method.  However, in order to function correctly in a provider context, this call requires special settings and other operations that are proprietary to NI.  For this reason, </w:t>
       </w:r>
       <w:r>
         <w:t>Inline SubVI.vi is password-protected.</w:t>
@@ -9378,6 +8096,301 @@
     <w:p>
       <w:pPr>
         <w:rPr>
+          <w:u w:val="single"/>
+        </w:rPr>
+      </w:pPr>
+      <w:r>
+        <w:rPr>
+          <w:b/>
+          <w:bCs/>
+          <w:u w:val="single"/>
+        </w:rPr>
+        <w:t>PPLs and the Project Providers</w:t>
+      </w:r>
+    </w:p>
+    <w:p>
+      <w:r>
+        <w:t>When a user replaces Actor Framework.lvlib with a PPL, the provider tools should continue to function as expected.  Actors and messages created by the providers will use or inherit from the appropriate code artifacts in the PPL.  The PPL must be named Actor Framework.lvlibp, there must be no more than one such PPL, and all actor framework artifacts must link exclusively to the contents of the PPL.  The providers will throw warnings and not create actors or messages if these conditions do not apply.</w:t>
+      </w:r>
+    </w:p>
+    <w:p>
+      <w:r>
+        <w:t xml:space="preserve">Users may also specify the path to an Actor Framework PPL in their LabVIEW.ini file by using the </w:t>
+      </w:r>
+      <w:r>
+        <w:t>AFProjectProvider.PPL</w:t>
+      </w:r>
+      <w:r>
+        <w:t xml:space="preserve"> key.  The value of the key is the path to the desired PPL.</w:t>
+      </w:r>
+    </w:p>
+    <w:p>
+      <w:r>
+        <w:lastRenderedPageBreak/>
+        <w:t>Also note that the source Actor Framework code (i.e. the entire contents of vi.lib\ActorFramework ) must remain in vi.lib</w:t>
+      </w:r>
+      <w:r>
+        <w:t>.  The providers create their artifacts from this source code, and then modify them to point to the desired PPL; removing this code from vi.lib will cause the providers to fail.</w:t>
+      </w:r>
+    </w:p>
+    <w:p>
+      <w:r>
+        <w:t xml:space="preserve">The providers include several VIs that </w:t>
+      </w:r>
+      <w:r>
+        <w:t>locate the PPL and link actors and messages to its contents.  We have indicated in the preceding sections where this code is invoked; this section summarizes those VIs and their operation</w:t>
+      </w:r>
+      <w:r>
+        <w:t>.</w:t>
+      </w:r>
+    </w:p>
+    <w:p>
+      <w:r>
+        <w:rPr>
+          <w:u w:val="single"/>
+        </w:rPr>
+        <w:t>On Tags</w:t>
+      </w:r>
+    </w:p>
+    <w:p>
+      <w:r>
+        <w:t>Tags are metadata that can be associated with a project item through scripting; they can be of any data type.  In the provider suite, when an actor or message inherits from a class in a PPL, the actor gets tagged with the path to the PPL.  Accessing a tag is a single scripting call, which is much faster than searching for a PPL.  The tags are used during message creation, and offer a small performance improvement.</w:t>
+      </w:r>
+    </w:p>
+    <w:p>
+      <w:r>
+        <w:t>Shown here are the nodes to get and set a target item’s tag.  The set example is the code used by the provider.</w:t>
+      </w:r>
+    </w:p>
+    <w:p>
+      <w:r>
+        <w:rPr>
+          <w:noProof/>
+        </w:rPr>
+        <w:drawing>
+          <wp:inline distT="0" distB="0" distL="0" distR="0" wp14:anchorId="358E3F32" wp14:editId="2D1B39E1">
+            <wp:extent cx="2581275" cy="1153111"/>
+            <wp:effectExtent l="0" t="0" r="0" b="9525"/>
+            <wp:docPr id="1848455510" name="Picture 3">
+              <a:extLst xmlns:a="http://schemas.openxmlformats.org/drawingml/2006/main">
+                <a:ext uri="{FF2B5EF4-FFF2-40B4-BE49-F238E27FC236}">
+                  <a16:creationId xmlns:a16="http://schemas.microsoft.com/office/drawing/2014/main" id="{4E699701-4D1B-4001-ACD5-0A8B3B698A69}"/>
+                </a:ext>
+              </a:extLst>
+            </wp:docPr>
+            <wp:cNvGraphicFramePr>
+              <a:graphicFrameLocks xmlns:a="http://schemas.openxmlformats.org/drawingml/2006/main" noChangeAspect="1"/>
+            </wp:cNvGraphicFramePr>
+            <a:graphic xmlns:a="http://schemas.openxmlformats.org/drawingml/2006/main">
+              <a:graphicData uri="http://schemas.openxmlformats.org/drawingml/2006/picture">
+                <pic:pic xmlns:pic="http://schemas.openxmlformats.org/drawingml/2006/picture">
+                  <pic:nvPicPr>
+                    <pic:cNvPr id="4" name="Picture 3">
+                      <a:extLst>
+                        <a:ext uri="{FF2B5EF4-FFF2-40B4-BE49-F238E27FC236}">
+                          <a16:creationId xmlns:a16="http://schemas.microsoft.com/office/drawing/2014/main" id="{4E699701-4D1B-4001-ACD5-0A8B3B698A69}"/>
+                        </a:ext>
+                      </a:extLst>
+                    </pic:cNvPr>
+                    <pic:cNvPicPr>
+                      <a:picLocks noChangeAspect="1"/>
+                    </pic:cNvPicPr>
+                  </pic:nvPicPr>
+                  <pic:blipFill>
+                    <a:blip r:embed="rId19"/>
+                    <a:stretch>
+                      <a:fillRect/>
+                    </a:stretch>
+                  </pic:blipFill>
+                  <pic:spPr>
+                    <a:xfrm>
+                      <a:off x="0" y="0"/>
+                      <a:ext cx="2587757" cy="1156006"/>
+                    </a:xfrm>
+                    <a:prstGeom prst="rect">
+                      <a:avLst/>
+                    </a:prstGeom>
+                  </pic:spPr>
+                </pic:pic>
+              </a:graphicData>
+            </a:graphic>
+          </wp:inline>
+        </w:drawing>
+      </w:r>
+    </w:p>
+    <w:p>
+      <w:r>
+        <w:rPr>
+          <w:noProof/>
+        </w:rPr>
+        <w:drawing>
+          <wp:inline distT="0" distB="0" distL="0" distR="0" wp14:anchorId="088848FB" wp14:editId="6F64694C">
+            <wp:extent cx="2657475" cy="1147111"/>
+            <wp:effectExtent l="0" t="0" r="0" b="0"/>
+            <wp:docPr id="1281477794" name="Picture 5">
+              <a:extLst xmlns:a="http://schemas.openxmlformats.org/drawingml/2006/main">
+                <a:ext uri="{FF2B5EF4-FFF2-40B4-BE49-F238E27FC236}">
+                  <a16:creationId xmlns:a16="http://schemas.microsoft.com/office/drawing/2014/main" id="{F7A53EAF-7C32-4BBB-9304-3CA964F00290}"/>
+                </a:ext>
+              </a:extLst>
+            </wp:docPr>
+            <wp:cNvGraphicFramePr>
+              <a:graphicFrameLocks xmlns:a="http://schemas.openxmlformats.org/drawingml/2006/main" noChangeAspect="1"/>
+            </wp:cNvGraphicFramePr>
+            <a:graphic xmlns:a="http://schemas.openxmlformats.org/drawingml/2006/main">
+              <a:graphicData uri="http://schemas.openxmlformats.org/drawingml/2006/picture">
+                <pic:pic xmlns:pic="http://schemas.openxmlformats.org/drawingml/2006/picture">
+                  <pic:nvPicPr>
+                    <pic:cNvPr id="6" name="Picture 5">
+                      <a:extLst>
+                        <a:ext uri="{FF2B5EF4-FFF2-40B4-BE49-F238E27FC236}">
+                          <a16:creationId xmlns:a16="http://schemas.microsoft.com/office/drawing/2014/main" id="{F7A53EAF-7C32-4BBB-9304-3CA964F00290}"/>
+                        </a:ext>
+                      </a:extLst>
+                    </pic:cNvPr>
+                    <pic:cNvPicPr>
+                      <a:picLocks noChangeAspect="1"/>
+                    </pic:cNvPicPr>
+                  </pic:nvPicPr>
+                  <pic:blipFill>
+                    <a:blip r:embed="rId20"/>
+                    <a:stretch>
+                      <a:fillRect/>
+                    </a:stretch>
+                  </pic:blipFill>
+                  <pic:spPr>
+                    <a:xfrm>
+                      <a:off x="0" y="0"/>
+                      <a:ext cx="2672352" cy="1153533"/>
+                    </a:xfrm>
+                    <a:prstGeom prst="rect">
+                      <a:avLst/>
+                    </a:prstGeom>
+                  </pic:spPr>
+                </pic:pic>
+              </a:graphicData>
+            </a:graphic>
+          </wp:inline>
+        </w:drawing>
+      </w:r>
+    </w:p>
+    <w:p>
+      <w:pPr>
+        <w:rPr>
+          <w:u w:val="single"/>
+        </w:rPr>
+      </w:pPr>
+      <w:r>
+        <w:rPr>
+          <w:u w:val="single"/>
+        </w:rPr>
+        <w:t>The VIs</w:t>
+      </w:r>
+    </w:p>
+    <w:p>
+      <w:r>
+        <w:rPr>
+          <w:b/>
+          <w:bCs/>
+        </w:rPr>
+        <w:t>AFPP Shared.lvlib:Get All PPLs Under Target.vi</w:t>
+      </w:r>
+      <w:r>
+        <w:t xml:space="preserve"> finds all target items of type LVLibp.  This VI is invoked by AFPP Shared.lvlib:Update Target Tag – PPL Path.vi.</w:t>
+      </w:r>
+    </w:p>
+    <w:p>
+      <w:r>
+        <w:rPr>
+          <w:b/>
+          <w:bCs/>
+        </w:rPr>
+        <w:t>AFPP Shared.lvlib:Update Target Tag – PPL Path.vi</w:t>
+      </w:r>
+      <w:r>
+        <w:t xml:space="preserve"> sets and clears the PPL path tag on actors, and is invoked in several different entry points to the message scripting process.</w:t>
+      </w:r>
+    </w:p>
+    <w:p>
+      <w:r>
+        <w:rPr>
+          <w:b/>
+          <w:bCs/>
+        </w:rPr>
+        <w:t>Message Maker.lvlib:Find Item in PPL.vi</w:t>
+      </w:r>
+      <w:r>
+        <w:t xml:space="preserve"> determines the path to the PPL in use</w:t>
+      </w:r>
+      <w:r>
+        <w:t>, if any.  It first checks for a PPL tag.  If none exists, it checks LabVIEW.ini for a path.  If it can’t find a path, it returns the default Actor Framework library location.</w:t>
+      </w:r>
+    </w:p>
+    <w:p>
+      <w:r>
+        <w:t>This VI drives both item validation (Is Message.vi, Is Path to Actor.vi) and PPL-based artifact construction (Replace Enqueue if Using PPL.vi, Replace Actor if Using PPL.vi, and Get Default Parent Message Class Path.vi).</w:t>
+      </w:r>
+    </w:p>
+    <w:p>
+      <w:r>
+        <w:rPr>
+          <w:b/>
+          <w:bCs/>
+        </w:rPr>
+        <w:lastRenderedPageBreak/>
+        <w:t>Message Maker.lvlib:Is Path to Actor.vi</w:t>
+      </w:r>
+      <w:r>
+        <w:t xml:space="preserve"> determines if a path points to an instance of actor.lvclass, whether in source or a PPL.  This VI is used in several locations to validate that a class is an actor or a VI is a method of an actor.</w:t>
+      </w:r>
+    </w:p>
+    <w:p>
+      <w:r>
+        <w:rPr>
+          <w:b/>
+          <w:bCs/>
+        </w:rPr>
+        <w:t>Message Maker.lvlib:Replace Actor if Using PPL.vi</w:t>
+      </w:r>
+      <w:r>
+        <w:t xml:space="preserve"> replaces instances of actor.lvclass where it appears in a VI as a control or block diagram constant.  This VI is used in message construction.</w:t>
+      </w:r>
+    </w:p>
+    <w:p>
+      <w:r>
+        <w:rPr>
+          <w:b/>
+          <w:bCs/>
+        </w:rPr>
+        <w:t xml:space="preserve">Message Maker.lvlib:Replace </w:t>
+      </w:r>
+      <w:r>
+        <w:rPr>
+          <w:b/>
+          <w:bCs/>
+        </w:rPr>
+        <w:t>Enqueue</w:t>
+      </w:r>
+      <w:r>
+        <w:rPr>
+          <w:b/>
+          <w:bCs/>
+        </w:rPr>
+        <w:t xml:space="preserve"> if Using PPL.vi</w:t>
+      </w:r>
+      <w:r>
+        <w:t xml:space="preserve"> replaces instances of </w:t>
+      </w:r>
+      <w:r>
+        <w:t>enqueuer</w:t>
+      </w:r>
+      <w:r>
+        <w:t>.lvclass where it appears in a VI as a control or block diagram constant.  This VI is used in message construction.</w:t>
+      </w:r>
+    </w:p>
+    <w:p>
+      <w:pPr>
+        <w:rPr>
           <w:b/>
           <w:bCs/>
           <w:sz w:val="24"/>
@@ -9446,7 +8459,6 @@
     </w:p>
     <w:p>
       <w:r>
-        <w:lastRenderedPageBreak/>
         <w:t>Written documentation and examples:</w:t>
       </w:r>
     </w:p>
@@ -9462,15 +8474,7 @@
     </w:p>
     <w:p>
       <w:r>
-        <w:t xml:space="preserve">A presentation by David </w:t>
-      </w:r>
-      <w:proofErr w:type="spellStart"/>
-      <w:r>
-        <w:t>Ladolcetta</w:t>
-      </w:r>
-      <w:proofErr w:type="spellEnd"/>
-      <w:r>
-        <w:t>:</w:t>
+        <w:t>A presentation by David Ladolcetta:</w:t>
       </w:r>
     </w:p>
     <w:p>
@@ -10065,6 +9069,7 @@
   <w:style w:type="character" w:default="1" w:styleId="DefaultParagraphFont">
     <w:name w:val="Default Paragraph Font"/>
     <w:uiPriority w:val="1"/>
+    <w:semiHidden/>
     <w:unhideWhenUsed/>
   </w:style>
   <w:style w:type="table" w:default="1" w:styleId="TableNormal">

</xml_diff>

<commit_message>
Added issue number to a note on package updates.
</commit_message>
<xml_diff>
--- a/Documentation/Project Providers/Actor Framework Project Providers Design Reference.docx
+++ b/Documentation/Project Providers/Actor Framework Project Providers Design Reference.docx
@@ -1786,7 +1786,19 @@
         <w:rPr>
           <w:highlight w:val="yellow"/>
         </w:rPr>
-        <w:t>This diagram shows package relationships as they will exist following resolution of Issue #NN, which has not been resolved as of this writing.  Please remove this note as part of resolving the issue.)</w:t>
+        <w:t>This diagram shows package relationships as they will exist following resolution of Issue #</w:t>
+      </w:r>
+      <w:r>
+        <w:rPr>
+          <w:highlight w:val="yellow"/>
+        </w:rPr>
+        <w:t>50</w:t>
+      </w:r>
+      <w:r>
+        <w:rPr>
+          <w:highlight w:val="yellow"/>
+        </w:rPr>
+        <w:t>, which has not been resolved as of this writing.  Please remove this note as part of resolving the issue.)</w:t>
       </w:r>
     </w:p>
     <w:p>
@@ -8362,30 +8374,10 @@
           <w:b/>
           <w:bCs/>
         </w:rPr>
-        <w:t xml:space="preserve">Message Maker.lvlib:Replace </w:t>
-      </w:r>
-      <w:r>
-        <w:rPr>
-          <w:b/>
-          <w:bCs/>
-        </w:rPr>
-        <w:t>Enqueue</w:t>
-      </w:r>
-      <w:r>
-        <w:rPr>
-          <w:b/>
-          <w:bCs/>
-        </w:rPr>
-        <w:t xml:space="preserve"> if Using PPL.vi</w:t>
-      </w:r>
-      <w:r>
-        <w:t xml:space="preserve"> replaces instances of </w:t>
-      </w:r>
-      <w:r>
-        <w:t>enqueuer</w:t>
-      </w:r>
-      <w:r>
-        <w:t>.lvclass where it appears in a VI as a control or block diagram constant.  This VI is used in message construction.</w:t>
+        <w:t>Message Maker.lvlib:Replace Enqueue if Using PPL.vi</w:t>
+      </w:r>
+      <w:r>
+        <w:t xml:space="preserve"> replaces instances of enqueuer.lvclass where it appears in a VI as a control or block diagram constant.  This VI is used in message construction.</w:t>
       </w:r>
     </w:p>
     <w:p>

</xml_diff>